<commit_message>
arch doc - skeleton + conceptual architecture section
</commit_message>
<xml_diff>
--- a/speedd-design/D6.1 - Architecture Design of SPEEDD Prototype - v0.1.docx
+++ b/speedd-design/D6.1 - Architecture Design of SPEEDD Prototype - v0.1.docx
@@ -29,7 +29,7 @@
                     </pic:cNvPicPr>
                   </pic:nvPicPr>
                   <pic:blipFill>
-                    <a:blip r:embed="rId8">
+                    <a:blip r:embed="rId9">
                       <a:extLst>
                         <a:ext uri="{28A0092B-C50C-407E-A947-70E740481C1C}">
                           <a14:useLocalDpi xmlns:a14="http://schemas.microsoft.com/office/drawing/2010/main" val="0"/>
@@ -126,7 +126,7 @@
                     </pic:cNvPicPr>
                   </pic:nvPicPr>
                   <pic:blipFill>
-                    <a:blip r:embed="rId9" cstate="print">
+                    <a:blip r:embed="rId10" cstate="print">
                       <a:extLst>
                         <a:ext uri="{28A0092B-C50C-407E-A947-70E740481C1C}">
                           <a14:useLocalDpi xmlns:a14="http://schemas.microsoft.com/office/drawing/2010/main" val="0"/>
@@ -967,7 +967,7 @@
       <w:pPr>
         <w:pStyle w:val="BodyText"/>
         <w:sectPr>
-          <w:footerReference w:type="default" r:id="rId11"/>
+          <w:footerReference w:type="default" r:id="rId12"/>
           <w:pgSz w:w="11906" w:h="16838" w:code="9"/>
           <w:pgMar w:top="2109" w:right="1701" w:bottom="1440" w:left="1701" w:header="720" w:footer="567" w:gutter="0"/>
           <w:cols w:space="708"/>
@@ -979,7 +979,7 @@
       <w:pPr>
         <w:pStyle w:val="Heading1-noNumber"/>
       </w:pPr>
-      <w:bookmarkStart w:id="3" w:name="_Toc398570087"/>
+      <w:bookmarkStart w:id="3" w:name="_Toc398828130"/>
       <w:r>
         <w:lastRenderedPageBreak/>
         <w:t>Abstract</w:t>
@@ -1057,7 +1057,7 @@
       <w:r>
         <w:br w:type="page"/>
       </w:r>
-      <w:bookmarkStart w:id="5" w:name="_Toc398570088"/>
+      <w:bookmarkStart w:id="5" w:name="_Toc398828131"/>
       <w:r>
         <w:lastRenderedPageBreak/>
         <w:t>Document History</w:t>
@@ -1362,7 +1362,7 @@
         <w:br w:type="page"/>
       </w:r>
       <w:bookmarkStart w:id="6" w:name="_Toc270497506"/>
-      <w:bookmarkStart w:id="7" w:name="_Toc398570089"/>
+      <w:bookmarkStart w:id="7" w:name="_Toc398828132"/>
       <w:r>
         <w:lastRenderedPageBreak/>
         <w:t>Table of Contents</w:t>
@@ -1388,7 +1388,7 @@
       <w:r>
         <w:fldChar w:fldCharType="separate"/>
       </w:r>
-      <w:hyperlink w:anchor="_Toc398570087" w:history="1">
+      <w:hyperlink w:anchor="_Toc398828130" w:history="1">
         <w:r>
           <w:rPr>
             <w:rStyle w:val="Hyperlink"/>
@@ -1415,7 +1415,7 @@
             <w:noProof/>
             <w:webHidden/>
           </w:rPr>
-          <w:instrText xml:space="preserve"> PAGEREF _Toc398570087 \h </w:instrText>
+          <w:instrText xml:space="preserve"> PAGEREF _Toc398828130 \h </w:instrText>
         </w:r>
         <w:r>
           <w:rPr>
@@ -1455,7 +1455,7 @@
           <w:lang w:val="en-US" w:bidi="he-IL"/>
         </w:rPr>
       </w:pPr>
-      <w:hyperlink w:anchor="_Toc398570088" w:history="1">
+      <w:hyperlink w:anchor="_Toc398828131" w:history="1">
         <w:r>
           <w:rPr>
             <w:rStyle w:val="Hyperlink"/>
@@ -1482,7 +1482,7 @@
             <w:noProof/>
             <w:webHidden/>
           </w:rPr>
-          <w:instrText xml:space="preserve"> PAGEREF _Toc398570088 \h </w:instrText>
+          <w:instrText xml:space="preserve"> PAGEREF _Toc398828131 \h </w:instrText>
         </w:r>
         <w:r>
           <w:rPr>
@@ -1522,7 +1522,7 @@
           <w:lang w:val="en-US" w:bidi="he-IL"/>
         </w:rPr>
       </w:pPr>
-      <w:hyperlink w:anchor="_Toc398570089" w:history="1">
+      <w:hyperlink w:anchor="_Toc398828132" w:history="1">
         <w:r>
           <w:rPr>
             <w:rStyle w:val="Hyperlink"/>
@@ -1549,7 +1549,7 @@
             <w:noProof/>
             <w:webHidden/>
           </w:rPr>
-          <w:instrText xml:space="preserve"> PAGEREF _Toc398570089 \h </w:instrText>
+          <w:instrText xml:space="preserve"> PAGEREF _Toc398828132 \h </w:instrText>
         </w:r>
         <w:r>
           <w:rPr>
@@ -1589,7 +1589,7 @@
           <w:lang w:val="en-US" w:bidi="he-IL"/>
         </w:rPr>
       </w:pPr>
-      <w:hyperlink w:anchor="_Toc398570090" w:history="1">
+      <w:hyperlink w:anchor="_Toc398828133" w:history="1">
         <w:r>
           <w:rPr>
             <w:rStyle w:val="Hyperlink"/>
@@ -1616,7 +1616,7 @@
             <w:noProof/>
             <w:webHidden/>
           </w:rPr>
-          <w:instrText xml:space="preserve"> PAGEREF _Toc398570090 \h </w:instrText>
+          <w:instrText xml:space="preserve"> PAGEREF _Toc398828133 \h </w:instrText>
         </w:r>
         <w:r>
           <w:rPr>
@@ -1656,7 +1656,7 @@
           <w:lang w:val="en-US" w:bidi="he-IL"/>
         </w:rPr>
       </w:pPr>
-      <w:hyperlink w:anchor="_Toc398570091" w:history="1">
+      <w:hyperlink w:anchor="_Toc398828134" w:history="1">
         <w:r>
           <w:rPr>
             <w:rStyle w:val="Hyperlink"/>
@@ -1683,7 +1683,7 @@
             <w:noProof/>
             <w:webHidden/>
           </w:rPr>
-          <w:instrText xml:space="preserve"> PAGEREF _Toc398570091 \h </w:instrText>
+          <w:instrText xml:space="preserve"> PAGEREF _Toc398828134 \h </w:instrText>
         </w:r>
         <w:r>
           <w:rPr>
@@ -1723,7 +1723,7 @@
           <w:lang w:val="en-US" w:bidi="he-IL"/>
         </w:rPr>
       </w:pPr>
-      <w:hyperlink w:anchor="_Toc398570092" w:history="1">
+      <w:hyperlink w:anchor="_Toc398828135" w:history="1">
         <w:r>
           <w:rPr>
             <w:rStyle w:val="Hyperlink"/>
@@ -1750,7 +1750,7 @@
             <w:noProof/>
             <w:webHidden/>
           </w:rPr>
-          <w:instrText xml:space="preserve"> PAGEREF _Toc398570092 \h </w:instrText>
+          <w:instrText xml:space="preserve"> PAGEREF _Toc398828135 \h </w:instrText>
         </w:r>
         <w:r>
           <w:rPr>
@@ -1793,7 +1793,7 @@
           <w:lang w:val="en-US" w:bidi="he-IL"/>
         </w:rPr>
       </w:pPr>
-      <w:hyperlink w:anchor="_Toc398570093" w:history="1">
+      <w:hyperlink w:anchor="_Toc398828136" w:history="1">
         <w:r>
           <w:rPr>
             <w:rStyle w:val="Hyperlink"/>
@@ -1835,7 +1835,7 @@
             <w:noProof/>
             <w:webHidden/>
           </w:rPr>
-          <w:instrText xml:space="preserve"> PAGEREF _Toc398570093 \h </w:instrText>
+          <w:instrText xml:space="preserve"> PAGEREF _Toc398828136 \h </w:instrText>
         </w:r>
         <w:r>
           <w:rPr>
@@ -1878,7 +1878,7 @@
           <w:lang w:val="en-US" w:bidi="he-IL"/>
         </w:rPr>
       </w:pPr>
-      <w:hyperlink w:anchor="_Toc398570094" w:history="1">
+      <w:hyperlink w:anchor="_Toc398828137" w:history="1">
         <w:r>
           <w:rPr>
             <w:rStyle w:val="Hyperlink"/>
@@ -1920,7 +1920,7 @@
             <w:noProof/>
             <w:webHidden/>
           </w:rPr>
-          <w:instrText xml:space="preserve"> PAGEREF _Toc398570094 \h </w:instrText>
+          <w:instrText xml:space="preserve"> PAGEREF _Toc398828137 \h </w:instrText>
         </w:r>
         <w:r>
           <w:rPr>
@@ -1963,7 +1963,7 @@
           <w:lang w:val="en-US" w:bidi="he-IL"/>
         </w:rPr>
       </w:pPr>
-      <w:hyperlink w:anchor="_Toc398570095" w:history="1">
+      <w:hyperlink w:anchor="_Toc398828138" w:history="1">
         <w:r>
           <w:rPr>
             <w:rStyle w:val="Hyperlink"/>
@@ -2005,7 +2005,7 @@
             <w:noProof/>
             <w:webHidden/>
           </w:rPr>
-          <w:instrText xml:space="preserve"> PAGEREF _Toc398570095 \h </w:instrText>
+          <w:instrText xml:space="preserve"> PAGEREF _Toc398828138 \h </w:instrText>
         </w:r>
         <w:r>
           <w:rPr>
@@ -2048,7 +2048,7 @@
           <w:lang w:val="en-US" w:bidi="he-IL"/>
         </w:rPr>
       </w:pPr>
-      <w:hyperlink w:anchor="_Toc398570096" w:history="1">
+      <w:hyperlink w:anchor="_Toc398828139" w:history="1">
         <w:r>
           <w:rPr>
             <w:rStyle w:val="Hyperlink"/>
@@ -2090,7 +2090,7 @@
             <w:noProof/>
             <w:webHidden/>
           </w:rPr>
-          <w:instrText xml:space="preserve"> PAGEREF _Toc398570096 \h </w:instrText>
+          <w:instrText xml:space="preserve"> PAGEREF _Toc398828139 \h </w:instrText>
         </w:r>
         <w:r>
           <w:rPr>
@@ -2133,7 +2133,7 @@
           <w:lang w:val="en-US" w:bidi="he-IL"/>
         </w:rPr>
       </w:pPr>
-      <w:hyperlink w:anchor="_Toc398570097" w:history="1">
+      <w:hyperlink w:anchor="_Toc398828140" w:history="1">
         <w:r>
           <w:rPr>
             <w:rStyle w:val="Hyperlink"/>
@@ -2175,7 +2175,7 @@
             <w:noProof/>
             <w:webHidden/>
           </w:rPr>
-          <w:instrText xml:space="preserve"> PAGEREF _Toc398570097 \h </w:instrText>
+          <w:instrText xml:space="preserve"> PAGEREF _Toc398828140 \h </w:instrText>
         </w:r>
         <w:r>
           <w:rPr>
@@ -2219,7 +2219,7 @@
           <w:lang w:val="en-US" w:bidi="he-IL"/>
         </w:rPr>
       </w:pPr>
-      <w:hyperlink w:anchor="_Toc398570098" w:history="1">
+      <w:hyperlink w:anchor="_Toc398828141" w:history="1">
         <w:r>
           <w:rPr>
             <w:rStyle w:val="Hyperlink"/>
@@ -2240,7 +2240,7 @@
             <w:rStyle w:val="Hyperlink"/>
             <w:noProof/>
           </w:rPr>
-          <w:t>Complex Event Processor</w:t>
+          <w:t>Event Bus</w:t>
         </w:r>
         <w:r>
           <w:rPr>
@@ -2261,7 +2261,7 @@
             <w:noProof/>
             <w:webHidden/>
           </w:rPr>
-          <w:instrText xml:space="preserve"> PAGEREF _Toc398570098 \h </w:instrText>
+          <w:instrText xml:space="preserve"> PAGEREF _Toc398828141 \h </w:instrText>
         </w:r>
         <w:r>
           <w:rPr>
@@ -2305,7 +2305,7 @@
           <w:lang w:val="en-US" w:bidi="he-IL"/>
         </w:rPr>
       </w:pPr>
-      <w:hyperlink w:anchor="_Toc398570099" w:history="1">
+      <w:hyperlink w:anchor="_Toc398828142" w:history="1">
         <w:r>
           <w:rPr>
             <w:rStyle w:val="Hyperlink"/>
@@ -2326,7 +2326,7 @@
             <w:rStyle w:val="Hyperlink"/>
             <w:noProof/>
           </w:rPr>
-          <w:t>Decision Management</w:t>
+          <w:t>Event/Data Providers</w:t>
         </w:r>
         <w:r>
           <w:rPr>
@@ -2347,7 +2347,7 @@
             <w:noProof/>
             <w:webHidden/>
           </w:rPr>
-          <w:instrText xml:space="preserve"> PAGEREF _Toc398570099 \h </w:instrText>
+          <w:instrText xml:space="preserve"> PAGEREF _Toc398828142 \h </w:instrText>
         </w:r>
         <w:r>
           <w:rPr>
@@ -2391,7 +2391,7 @@
           <w:lang w:val="en-US" w:bidi="he-IL"/>
         </w:rPr>
       </w:pPr>
-      <w:hyperlink w:anchor="_Toc398570100" w:history="1">
+      <w:hyperlink w:anchor="_Toc398828143" w:history="1">
         <w:r>
           <w:rPr>
             <w:rStyle w:val="Hyperlink"/>
@@ -2412,7 +2412,7 @@
             <w:rStyle w:val="Hyperlink"/>
             <w:noProof/>
           </w:rPr>
-          <w:t>Dashboard application</w:t>
+          <w:t>Action Consumption – Actuators/Connectors</w:t>
         </w:r>
         <w:r>
           <w:rPr>
@@ -2433,7 +2433,7 @@
             <w:noProof/>
             <w:webHidden/>
           </w:rPr>
-          <w:instrText xml:space="preserve"> PAGEREF _Toc398570100 \h </w:instrText>
+          <w:instrText xml:space="preserve"> PAGEREF _Toc398828143 \h </w:instrText>
         </w:r>
         <w:r>
           <w:rPr>
@@ -2453,7 +2453,7 @@
             <w:noProof/>
             <w:webHidden/>
           </w:rPr>
-          <w:t>7</w:t>
+          <w:t>8</w:t>
         </w:r>
         <w:r>
           <w:rPr>
@@ -2477,7 +2477,7 @@
           <w:lang w:val="en-US" w:bidi="he-IL"/>
         </w:rPr>
       </w:pPr>
-      <w:hyperlink w:anchor="_Toc398570101" w:history="1">
+      <w:hyperlink w:anchor="_Toc398828144" w:history="1">
         <w:r>
           <w:rPr>
             <w:rStyle w:val="Hyperlink"/>
@@ -2498,7 +2498,7 @@
             <w:rStyle w:val="Hyperlink"/>
             <w:noProof/>
           </w:rPr>
-          <w:t>Event/Data Providers</w:t>
+          <w:t>Complex Event Processor</w:t>
         </w:r>
         <w:r>
           <w:rPr>
@@ -2519,7 +2519,7 @@
             <w:noProof/>
             <w:webHidden/>
           </w:rPr>
-          <w:instrText xml:space="preserve"> PAGEREF _Toc398570101 \h </w:instrText>
+          <w:instrText xml:space="preserve"> PAGEREF _Toc398828144 \h </w:instrText>
         </w:r>
         <w:r>
           <w:rPr>
@@ -2563,7 +2563,7 @@
           <w:lang w:val="en-US" w:bidi="he-IL"/>
         </w:rPr>
       </w:pPr>
-      <w:hyperlink w:anchor="_Toc398570102" w:history="1">
+      <w:hyperlink w:anchor="_Toc398828145" w:history="1">
         <w:r>
           <w:rPr>
             <w:rStyle w:val="Hyperlink"/>
@@ -2584,7 +2584,7 @@
             <w:rStyle w:val="Hyperlink"/>
             <w:noProof/>
           </w:rPr>
-          <w:t>Action Consumption – Actuators/Connectors</w:t>
+          <w:t>Decision Management</w:t>
         </w:r>
         <w:r>
           <w:rPr>
@@ -2605,7 +2605,7 @@
             <w:noProof/>
             <w:webHidden/>
           </w:rPr>
-          <w:instrText xml:space="preserve"> PAGEREF _Toc398570102 \h </w:instrText>
+          <w:instrText xml:space="preserve"> PAGEREF _Toc398828145 \h </w:instrText>
         </w:r>
         <w:r>
           <w:rPr>
@@ -2638,9 +2638,10 @@
     </w:p>
     <w:p>
       <w:pPr>
-        <w:pStyle w:val="TOC1"/>
-        <w:tabs>
-          <w:tab w:val="left" w:pos="440"/>
+        <w:pStyle w:val="TOC2"/>
+        <w:tabs>
+          <w:tab w:val="left" w:pos="880"/>
+          <w:tab w:val="right" w:leader="dot" w:pos="8495"/>
         </w:tabs>
         <w:rPr>
           <w:rFonts w:asciiTheme="minorHAnsi" w:eastAsiaTheme="minorEastAsia" w:hAnsiTheme="minorHAnsi" w:cstheme="minorBidi"/>
@@ -2648,14 +2649,13 @@
           <w:lang w:val="en-US" w:bidi="he-IL"/>
         </w:rPr>
       </w:pPr>
-      <w:hyperlink w:anchor="_Toc398570103" w:history="1">
+      <w:hyperlink w:anchor="_Toc398828146" w:history="1">
         <w:r>
           <w:rPr>
             <w:rStyle w:val="Hyperlink"/>
             <w:noProof/>
-            <w:lang w:val="en-US"/>
-          </w:rPr>
-          <w:t>6.</w:t>
+          </w:rPr>
+          <w:t>5.6.</w:t>
         </w:r>
         <w:r>
           <w:rPr>
@@ -2669,9 +2669,8 @@
           <w:rPr>
             <w:rStyle w:val="Hyperlink"/>
             <w:noProof/>
-            <w:lang w:val="en-US"/>
-          </w:rPr>
-          <w:t>Summary</w:t>
+          </w:rPr>
+          <w:t>Dashboard application</w:t>
         </w:r>
         <w:r>
           <w:rPr>
@@ -2692,7 +2691,7 @@
             <w:noProof/>
             <w:webHidden/>
           </w:rPr>
-          <w:instrText xml:space="preserve"> PAGEREF _Toc398570103 \h </w:instrText>
+          <w:instrText xml:space="preserve"> PAGEREF _Toc398828146 \h </w:instrText>
         </w:r>
         <w:r>
           <w:rPr>
@@ -2735,13 +2734,14 @@
           <w:lang w:val="en-US" w:bidi="he-IL"/>
         </w:rPr>
       </w:pPr>
-      <w:hyperlink w:anchor="_Toc398570104" w:history="1">
+      <w:hyperlink w:anchor="_Toc398828147" w:history="1">
         <w:r>
           <w:rPr>
             <w:rStyle w:val="Hyperlink"/>
             <w:noProof/>
-          </w:rPr>
-          <w:t>7.</w:t>
+            <w:lang w:val="en-US"/>
+          </w:rPr>
+          <w:t>6.</w:t>
         </w:r>
         <w:r>
           <w:rPr>
@@ -2755,8 +2755,9 @@
           <w:rPr>
             <w:rStyle w:val="Hyperlink"/>
             <w:noProof/>
-          </w:rPr>
-          <w:t>Appendix A – Technology Evaluation</w:t>
+            <w:lang w:val="en-US"/>
+          </w:rPr>
+          <w:t>Build-Time Architecture</w:t>
         </w:r>
         <w:r>
           <w:rPr>
@@ -2777,7 +2778,7 @@
             <w:noProof/>
             <w:webHidden/>
           </w:rPr>
-          <w:instrText xml:space="preserve"> PAGEREF _Toc398570104 \h </w:instrText>
+          <w:instrText xml:space="preserve"> PAGEREF _Toc398828147 \h </w:instrText>
         </w:r>
         <w:r>
           <w:rPr>
@@ -2821,13 +2822,13 @@
           <w:lang w:val="en-US" w:bidi="he-IL"/>
         </w:rPr>
       </w:pPr>
-      <w:hyperlink w:anchor="_Toc398570105" w:history="1">
+      <w:hyperlink w:anchor="_Toc398828148" w:history="1">
         <w:r>
           <w:rPr>
             <w:rStyle w:val="Hyperlink"/>
             <w:noProof/>
           </w:rPr>
-          <w:t>7.1.</w:t>
+          <w:t>6.1.</w:t>
         </w:r>
         <w:r>
           <w:rPr>
@@ -2841,8 +2842,9 @@
           <w:rPr>
             <w:rStyle w:val="Hyperlink"/>
             <w:noProof/>
-          </w:rPr>
-          <w:t>Stream Processing – requirements and evaluation criteria</w:t>
+            <w:lang w:val="en-US"/>
+          </w:rPr>
+          <w:t>Event Pattern Mining</w:t>
         </w:r>
         <w:r>
           <w:rPr>
@@ -2863,7 +2865,7 @@
             <w:noProof/>
             <w:webHidden/>
           </w:rPr>
-          <w:instrText xml:space="preserve"> PAGEREF _Toc398570105 \h </w:instrText>
+          <w:instrText xml:space="preserve"> PAGEREF _Toc398828148 \h </w:instrText>
         </w:r>
         <w:r>
           <w:rPr>
@@ -2907,13 +2909,13 @@
           <w:lang w:val="en-US" w:bidi="he-IL"/>
         </w:rPr>
       </w:pPr>
-      <w:hyperlink w:anchor="_Toc398570106" w:history="1">
+      <w:hyperlink w:anchor="_Toc398828149" w:history="1">
         <w:r>
           <w:rPr>
             <w:rStyle w:val="Hyperlink"/>
             <w:noProof/>
           </w:rPr>
-          <w:t>7.2.</w:t>
+          <w:t>6.2.</w:t>
         </w:r>
         <w:r>
           <w:rPr>
@@ -2927,8 +2929,9 @@
           <w:rPr>
             <w:rStyle w:val="Hyperlink"/>
             <w:noProof/>
-          </w:rPr>
-          <w:t>Storm</w:t>
+            <w:lang w:val="en-US"/>
+          </w:rPr>
+          <w:t>Authoring of CEP Rules</w:t>
         </w:r>
         <w:r>
           <w:rPr>
@@ -2949,7 +2952,7 @@
             <w:noProof/>
             <w:webHidden/>
           </w:rPr>
-          <w:instrText xml:space="preserve"> PAGEREF _Toc398570106 \h </w:instrText>
+          <w:instrText xml:space="preserve"> PAGEREF _Toc398828149 \h </w:instrText>
         </w:r>
         <w:r>
           <w:rPr>
@@ -2993,13 +2996,13 @@
           <w:lang w:val="en-US" w:bidi="he-IL"/>
         </w:rPr>
       </w:pPr>
-      <w:hyperlink w:anchor="_Toc398570107" w:history="1">
+      <w:hyperlink w:anchor="_Toc398828150" w:history="1">
         <w:r>
           <w:rPr>
             <w:rStyle w:val="Hyperlink"/>
             <w:noProof/>
           </w:rPr>
-          <w:t>7.3.</w:t>
+          <w:t>6.3.</w:t>
         </w:r>
         <w:r>
           <w:rPr>
@@ -3013,8 +3016,9 @@
           <w:rPr>
             <w:rStyle w:val="Hyperlink"/>
             <w:noProof/>
-          </w:rPr>
-          <w:t>Akka</w:t>
+            <w:lang w:val="en-US"/>
+          </w:rPr>
+          <w:t>Decision Management – the Offline Part</w:t>
         </w:r>
         <w:r>
           <w:rPr>
@@ -3035,7 +3039,7 @@
             <w:noProof/>
             <w:webHidden/>
           </w:rPr>
-          <w:instrText xml:space="preserve"> PAGEREF _Toc398570107 \h </w:instrText>
+          <w:instrText xml:space="preserve"> PAGEREF _Toc398828150 \h </w:instrText>
         </w:r>
         <w:r>
           <w:rPr>
@@ -3068,10 +3072,9 @@
     </w:p>
     <w:p>
       <w:pPr>
-        <w:pStyle w:val="TOC2"/>
-        <w:tabs>
-          <w:tab w:val="left" w:pos="880"/>
-          <w:tab w:val="right" w:leader="dot" w:pos="8495"/>
+        <w:pStyle w:val="TOC1"/>
+        <w:tabs>
+          <w:tab w:val="left" w:pos="440"/>
         </w:tabs>
         <w:rPr>
           <w:rFonts w:asciiTheme="minorHAnsi" w:eastAsiaTheme="minorEastAsia" w:hAnsiTheme="minorHAnsi" w:cstheme="minorBidi"/>
@@ -3079,13 +3082,14 @@
           <w:lang w:val="en-US" w:bidi="he-IL"/>
         </w:rPr>
       </w:pPr>
-      <w:hyperlink w:anchor="_Toc398570108" w:history="1">
+      <w:hyperlink w:anchor="_Toc398828151" w:history="1">
         <w:r>
           <w:rPr>
             <w:rStyle w:val="Hyperlink"/>
             <w:noProof/>
-          </w:rPr>
-          <w:t>7.4.</w:t>
+            <w:lang w:val="en-US"/>
+          </w:rPr>
+          <w:t>7.</w:t>
         </w:r>
         <w:r>
           <w:rPr>
@@ -3099,8 +3103,9 @@
           <w:rPr>
             <w:rStyle w:val="Hyperlink"/>
             <w:noProof/>
-          </w:rPr>
-          <w:t>Spark Streaming</w:t>
+            <w:lang w:val="en-US"/>
+          </w:rPr>
+          <w:t>Integration – APIs and Data Formats</w:t>
         </w:r>
         <w:r>
           <w:rPr>
@@ -3121,7 +3126,7 @@
             <w:noProof/>
             <w:webHidden/>
           </w:rPr>
-          <w:instrText xml:space="preserve"> PAGEREF _Toc398570108 \h </w:instrText>
+          <w:instrText xml:space="preserve"> PAGEREF _Toc398828151 \h </w:instrText>
         </w:r>
         <w:r>
           <w:rPr>
@@ -3141,7 +3146,7 @@
             <w:noProof/>
             <w:webHidden/>
           </w:rPr>
-          <w:t>8</w:t>
+          <w:t>9</w:t>
         </w:r>
         <w:r>
           <w:rPr>
@@ -3154,10 +3159,9 @@
     </w:p>
     <w:p>
       <w:pPr>
-        <w:pStyle w:val="TOC2"/>
-        <w:tabs>
-          <w:tab w:val="left" w:pos="880"/>
-          <w:tab w:val="right" w:leader="dot" w:pos="8495"/>
+        <w:pStyle w:val="TOC1"/>
+        <w:tabs>
+          <w:tab w:val="left" w:pos="440"/>
         </w:tabs>
         <w:rPr>
           <w:rFonts w:asciiTheme="minorHAnsi" w:eastAsiaTheme="minorEastAsia" w:hAnsiTheme="minorHAnsi" w:cstheme="minorBidi"/>
@@ -3165,13 +3169,14 @@
           <w:lang w:val="en-US" w:bidi="he-IL"/>
         </w:rPr>
       </w:pPr>
-      <w:hyperlink w:anchor="_Toc398570109" w:history="1">
+      <w:hyperlink w:anchor="_Toc398828152" w:history="1">
         <w:r>
           <w:rPr>
             <w:rStyle w:val="Hyperlink"/>
             <w:noProof/>
-          </w:rPr>
-          <w:t>7.5.</w:t>
+            <w:lang w:val="en-US"/>
+          </w:rPr>
+          <w:t>8.</w:t>
         </w:r>
         <w:r>
           <w:rPr>
@@ -3185,8 +3190,9 @@
           <w:rPr>
             <w:rStyle w:val="Hyperlink"/>
             <w:noProof/>
-          </w:rPr>
-          <w:t>Messaging Platform</w:t>
+            <w:lang w:val="en-US"/>
+          </w:rPr>
+          <w:t>Non-Functional Aspects</w:t>
         </w:r>
         <w:r>
           <w:rPr>
@@ -3207,7 +3213,7 @@
             <w:noProof/>
             <w:webHidden/>
           </w:rPr>
-          <w:instrText xml:space="preserve"> PAGEREF _Toc398570109 \h </w:instrText>
+          <w:instrText xml:space="preserve"> PAGEREF _Toc398828152 \h </w:instrText>
         </w:r>
         <w:r>
           <w:rPr>
@@ -3227,7 +3233,7 @@
             <w:noProof/>
             <w:webHidden/>
           </w:rPr>
-          <w:t>8</w:t>
+          <w:t>9</w:t>
         </w:r>
         <w:r>
           <w:rPr>
@@ -3240,24 +3246,886 @@
     </w:p>
     <w:p>
       <w:pPr>
-        <w:pStyle w:val="TOC3"/>
-        <w:tabs>
+        <w:pStyle w:val="TOC2"/>
+        <w:tabs>
+          <w:tab w:val="left" w:pos="880"/>
           <w:tab w:val="right" w:leader="dot" w:pos="8495"/>
         </w:tabs>
         <w:rPr>
-          <w:lang w:val="en-US"/>
-        </w:rPr>
-      </w:pPr>
-      <w:r>
-        <w:lastRenderedPageBreak/>
-        <w:fldChar w:fldCharType="end"/>
-      </w:r>
+          <w:rFonts w:asciiTheme="minorHAnsi" w:eastAsiaTheme="minorEastAsia" w:hAnsiTheme="minorHAnsi" w:cstheme="minorBidi"/>
+          <w:noProof/>
+          <w:lang w:val="en-US" w:bidi="he-IL"/>
+        </w:rPr>
+      </w:pPr>
+      <w:hyperlink w:anchor="_Toc398828153" w:history="1">
+        <w:r>
+          <w:rPr>
+            <w:rStyle w:val="Hyperlink"/>
+            <w:noProof/>
+          </w:rPr>
+          <w:t>8.1.</w:t>
+        </w:r>
+        <w:r>
+          <w:rPr>
+            <w:rFonts w:asciiTheme="minorHAnsi" w:eastAsiaTheme="minorEastAsia" w:hAnsiTheme="minorHAnsi" w:cstheme="minorBidi"/>
+            <w:noProof/>
+            <w:lang w:val="en-US" w:bidi="he-IL"/>
+          </w:rPr>
+          <w:tab/>
+        </w:r>
+        <w:r>
+          <w:rPr>
+            <w:rStyle w:val="Hyperlink"/>
+            <w:noProof/>
+            <w:lang w:val="en-US"/>
+          </w:rPr>
+          <w:t>Scalability</w:t>
+        </w:r>
+        <w:r>
+          <w:rPr>
+            <w:noProof/>
+            <w:webHidden/>
+          </w:rPr>
+          <w:tab/>
+        </w:r>
+        <w:r>
+          <w:rPr>
+            <w:noProof/>
+            <w:webHidden/>
+          </w:rPr>
+          <w:fldChar w:fldCharType="begin"/>
+        </w:r>
+        <w:r>
+          <w:rPr>
+            <w:noProof/>
+            <w:webHidden/>
+          </w:rPr>
+          <w:instrText xml:space="preserve"> PAGEREF _Toc398828153 \h </w:instrText>
+        </w:r>
+        <w:r>
+          <w:rPr>
+            <w:noProof/>
+            <w:webHidden/>
+          </w:rPr>
+        </w:r>
+        <w:r>
+          <w:rPr>
+            <w:noProof/>
+            <w:webHidden/>
+          </w:rPr>
+          <w:fldChar w:fldCharType="separate"/>
+        </w:r>
+        <w:r>
+          <w:rPr>
+            <w:noProof/>
+            <w:webHidden/>
+          </w:rPr>
+          <w:t>9</w:t>
+        </w:r>
+        <w:r>
+          <w:rPr>
+            <w:noProof/>
+            <w:webHidden/>
+          </w:rPr>
+          <w:fldChar w:fldCharType="end"/>
+        </w:r>
+      </w:hyperlink>
     </w:p>
     <w:p>
       <w:pPr>
+        <w:pStyle w:val="TOC2"/>
+        <w:tabs>
+          <w:tab w:val="left" w:pos="880"/>
+          <w:tab w:val="right" w:leader="dot" w:pos="8495"/>
+        </w:tabs>
+        <w:rPr>
+          <w:rFonts w:asciiTheme="minorHAnsi" w:eastAsiaTheme="minorEastAsia" w:hAnsiTheme="minorHAnsi" w:cstheme="minorBidi"/>
+          <w:noProof/>
+          <w:lang w:val="en-US" w:bidi="he-IL"/>
+        </w:rPr>
+      </w:pPr>
+      <w:hyperlink w:anchor="_Toc398828154" w:history="1">
+        <w:r>
+          <w:rPr>
+            <w:rStyle w:val="Hyperlink"/>
+            <w:noProof/>
+          </w:rPr>
+          <w:t>8.2.</w:t>
+        </w:r>
+        <w:r>
+          <w:rPr>
+            <w:rFonts w:asciiTheme="minorHAnsi" w:eastAsiaTheme="minorEastAsia" w:hAnsiTheme="minorHAnsi" w:cstheme="minorBidi"/>
+            <w:noProof/>
+            <w:lang w:val="en-US" w:bidi="he-IL"/>
+          </w:rPr>
+          <w:tab/>
+        </w:r>
+        <w:r>
+          <w:rPr>
+            <w:rStyle w:val="Hyperlink"/>
+            <w:noProof/>
+            <w:lang w:val="en-US"/>
+          </w:rPr>
+          <w:t>Fault Tolerance</w:t>
+        </w:r>
+        <w:r>
+          <w:rPr>
+            <w:noProof/>
+            <w:webHidden/>
+          </w:rPr>
+          <w:tab/>
+        </w:r>
+        <w:r>
+          <w:rPr>
+            <w:noProof/>
+            <w:webHidden/>
+          </w:rPr>
+          <w:fldChar w:fldCharType="begin"/>
+        </w:r>
+        <w:r>
+          <w:rPr>
+            <w:noProof/>
+            <w:webHidden/>
+          </w:rPr>
+          <w:instrText xml:space="preserve"> PAGEREF _Toc398828154 \h </w:instrText>
+        </w:r>
+        <w:r>
+          <w:rPr>
+            <w:noProof/>
+            <w:webHidden/>
+          </w:rPr>
+        </w:r>
+        <w:r>
+          <w:rPr>
+            <w:noProof/>
+            <w:webHidden/>
+          </w:rPr>
+          <w:fldChar w:fldCharType="separate"/>
+        </w:r>
+        <w:r>
+          <w:rPr>
+            <w:noProof/>
+            <w:webHidden/>
+          </w:rPr>
+          <w:t>9</w:t>
+        </w:r>
+        <w:r>
+          <w:rPr>
+            <w:noProof/>
+            <w:webHidden/>
+          </w:rPr>
+          <w:fldChar w:fldCharType="end"/>
+        </w:r>
+      </w:hyperlink>
+    </w:p>
+    <w:p>
+      <w:pPr>
+        <w:pStyle w:val="TOC2"/>
+        <w:tabs>
+          <w:tab w:val="left" w:pos="880"/>
+          <w:tab w:val="right" w:leader="dot" w:pos="8495"/>
+        </w:tabs>
+        <w:rPr>
+          <w:rFonts w:asciiTheme="minorHAnsi" w:eastAsiaTheme="minorEastAsia" w:hAnsiTheme="minorHAnsi" w:cstheme="minorBidi"/>
+          <w:noProof/>
+          <w:lang w:val="en-US" w:bidi="he-IL"/>
+        </w:rPr>
+      </w:pPr>
+      <w:hyperlink w:anchor="_Toc398828155" w:history="1">
+        <w:r>
+          <w:rPr>
+            <w:rStyle w:val="Hyperlink"/>
+            <w:noProof/>
+          </w:rPr>
+          <w:t>8.3.</w:t>
+        </w:r>
+        <w:r>
+          <w:rPr>
+            <w:rFonts w:asciiTheme="minorHAnsi" w:eastAsiaTheme="minorEastAsia" w:hAnsiTheme="minorHAnsi" w:cstheme="minorBidi"/>
+            <w:noProof/>
+            <w:lang w:val="en-US" w:bidi="he-IL"/>
+          </w:rPr>
+          <w:tab/>
+        </w:r>
+        <w:r>
+          <w:rPr>
+            <w:rStyle w:val="Hyperlink"/>
+            <w:noProof/>
+            <w:lang w:val="en-US"/>
+          </w:rPr>
+          <w:t>Testability</w:t>
+        </w:r>
+        <w:r>
+          <w:rPr>
+            <w:noProof/>
+            <w:webHidden/>
+          </w:rPr>
+          <w:tab/>
+        </w:r>
+        <w:r>
+          <w:rPr>
+            <w:noProof/>
+            <w:webHidden/>
+          </w:rPr>
+          <w:fldChar w:fldCharType="begin"/>
+        </w:r>
+        <w:r>
+          <w:rPr>
+            <w:noProof/>
+            <w:webHidden/>
+          </w:rPr>
+          <w:instrText xml:space="preserve"> PAGEREF _Toc398828155 \h </w:instrText>
+        </w:r>
+        <w:r>
+          <w:rPr>
+            <w:noProof/>
+            <w:webHidden/>
+          </w:rPr>
+        </w:r>
+        <w:r>
+          <w:rPr>
+            <w:noProof/>
+            <w:webHidden/>
+          </w:rPr>
+          <w:fldChar w:fldCharType="separate"/>
+        </w:r>
+        <w:r>
+          <w:rPr>
+            <w:noProof/>
+            <w:webHidden/>
+          </w:rPr>
+          <w:t>9</w:t>
+        </w:r>
+        <w:r>
+          <w:rPr>
+            <w:noProof/>
+            <w:webHidden/>
+          </w:rPr>
+          <w:fldChar w:fldCharType="end"/>
+        </w:r>
+      </w:hyperlink>
+    </w:p>
+    <w:p>
+      <w:pPr>
+        <w:pStyle w:val="TOC1"/>
+        <w:tabs>
+          <w:tab w:val="left" w:pos="440"/>
+        </w:tabs>
+        <w:rPr>
+          <w:rFonts w:asciiTheme="minorHAnsi" w:eastAsiaTheme="minorEastAsia" w:hAnsiTheme="minorHAnsi" w:cstheme="minorBidi"/>
+          <w:noProof/>
+          <w:lang w:val="en-US" w:bidi="he-IL"/>
+        </w:rPr>
+      </w:pPr>
+      <w:hyperlink w:anchor="_Toc398828156" w:history="1">
+        <w:r>
+          <w:rPr>
+            <w:rStyle w:val="Hyperlink"/>
+            <w:noProof/>
+            <w:lang w:val="en-US"/>
+          </w:rPr>
+          <w:t>9.</w:t>
+        </w:r>
+        <w:r>
+          <w:rPr>
+            <w:rFonts w:asciiTheme="minorHAnsi" w:eastAsiaTheme="minorEastAsia" w:hAnsiTheme="minorHAnsi" w:cstheme="minorBidi"/>
+            <w:noProof/>
+            <w:lang w:val="en-US" w:bidi="he-IL"/>
+          </w:rPr>
+          <w:tab/>
+        </w:r>
+        <w:r>
+          <w:rPr>
+            <w:rStyle w:val="Hyperlink"/>
+            <w:noProof/>
+            <w:lang w:val="en-US"/>
+          </w:rPr>
+          <w:t>Summary</w:t>
+        </w:r>
+        <w:r>
+          <w:rPr>
+            <w:noProof/>
+            <w:webHidden/>
+          </w:rPr>
+          <w:tab/>
+        </w:r>
+        <w:r>
+          <w:rPr>
+            <w:noProof/>
+            <w:webHidden/>
+          </w:rPr>
+          <w:fldChar w:fldCharType="begin"/>
+        </w:r>
+        <w:r>
+          <w:rPr>
+            <w:noProof/>
+            <w:webHidden/>
+          </w:rPr>
+          <w:instrText xml:space="preserve"> PAGEREF _Toc398828156 \h </w:instrText>
+        </w:r>
+        <w:r>
+          <w:rPr>
+            <w:noProof/>
+            <w:webHidden/>
+          </w:rPr>
+        </w:r>
+        <w:r>
+          <w:rPr>
+            <w:noProof/>
+            <w:webHidden/>
+          </w:rPr>
+          <w:fldChar w:fldCharType="separate"/>
+        </w:r>
+        <w:r>
+          <w:rPr>
+            <w:noProof/>
+            <w:webHidden/>
+          </w:rPr>
+          <w:t>9</w:t>
+        </w:r>
+        <w:r>
+          <w:rPr>
+            <w:noProof/>
+            <w:webHidden/>
+          </w:rPr>
+          <w:fldChar w:fldCharType="end"/>
+        </w:r>
+      </w:hyperlink>
+    </w:p>
+    <w:p>
+      <w:pPr>
+        <w:pStyle w:val="TOC1"/>
+        <w:tabs>
+          <w:tab w:val="left" w:pos="660"/>
+        </w:tabs>
+        <w:rPr>
+          <w:rFonts w:asciiTheme="minorHAnsi" w:eastAsiaTheme="minorEastAsia" w:hAnsiTheme="minorHAnsi" w:cstheme="minorBidi"/>
+          <w:noProof/>
+          <w:lang w:val="en-US" w:bidi="he-IL"/>
+        </w:rPr>
+      </w:pPr>
+      <w:hyperlink w:anchor="_Toc398828157" w:history="1">
+        <w:r>
+          <w:rPr>
+            <w:rStyle w:val="Hyperlink"/>
+            <w:noProof/>
+          </w:rPr>
+          <w:t>10.</w:t>
+        </w:r>
+        <w:r>
+          <w:rPr>
+            <w:rFonts w:asciiTheme="minorHAnsi" w:eastAsiaTheme="minorEastAsia" w:hAnsiTheme="minorHAnsi" w:cstheme="minorBidi"/>
+            <w:noProof/>
+            <w:lang w:val="en-US" w:bidi="he-IL"/>
+          </w:rPr>
+          <w:tab/>
+        </w:r>
+        <w:r>
+          <w:rPr>
+            <w:rStyle w:val="Hyperlink"/>
+            <w:noProof/>
+          </w:rPr>
+          <w:t>Appendix A – Technology Evaluation</w:t>
+        </w:r>
+        <w:r>
+          <w:rPr>
+            <w:noProof/>
+            <w:webHidden/>
+          </w:rPr>
+          <w:tab/>
+        </w:r>
+        <w:r>
+          <w:rPr>
+            <w:noProof/>
+            <w:webHidden/>
+          </w:rPr>
+          <w:fldChar w:fldCharType="begin"/>
+        </w:r>
+        <w:r>
+          <w:rPr>
+            <w:noProof/>
+            <w:webHidden/>
+          </w:rPr>
+          <w:instrText xml:space="preserve"> PAGEREF _Toc398828157 \h </w:instrText>
+        </w:r>
+        <w:r>
+          <w:rPr>
+            <w:noProof/>
+            <w:webHidden/>
+          </w:rPr>
+        </w:r>
+        <w:r>
+          <w:rPr>
+            <w:noProof/>
+            <w:webHidden/>
+          </w:rPr>
+          <w:fldChar w:fldCharType="separate"/>
+        </w:r>
+        <w:r>
+          <w:rPr>
+            <w:noProof/>
+            <w:webHidden/>
+          </w:rPr>
+          <w:t>9</w:t>
+        </w:r>
+        <w:r>
+          <w:rPr>
+            <w:noProof/>
+            <w:webHidden/>
+          </w:rPr>
+          <w:fldChar w:fldCharType="end"/>
+        </w:r>
+      </w:hyperlink>
+    </w:p>
+    <w:p>
+      <w:pPr>
+        <w:pStyle w:val="TOC2"/>
+        <w:tabs>
+          <w:tab w:val="left" w:pos="1100"/>
+          <w:tab w:val="right" w:leader="dot" w:pos="8495"/>
+        </w:tabs>
+        <w:rPr>
+          <w:rFonts w:asciiTheme="minorHAnsi" w:eastAsiaTheme="minorEastAsia" w:hAnsiTheme="minorHAnsi" w:cstheme="minorBidi"/>
+          <w:noProof/>
+          <w:lang w:val="en-US" w:bidi="he-IL"/>
+        </w:rPr>
+      </w:pPr>
+      <w:hyperlink w:anchor="_Toc398828158" w:history="1">
+        <w:r>
+          <w:rPr>
+            <w:rStyle w:val="Hyperlink"/>
+            <w:noProof/>
+          </w:rPr>
+          <w:t>10.1.</w:t>
+        </w:r>
+        <w:r>
+          <w:rPr>
+            <w:rFonts w:asciiTheme="minorHAnsi" w:eastAsiaTheme="minorEastAsia" w:hAnsiTheme="minorHAnsi" w:cstheme="minorBidi"/>
+            <w:noProof/>
+            <w:lang w:val="en-US" w:bidi="he-IL"/>
+          </w:rPr>
+          <w:tab/>
+        </w:r>
+        <w:r>
+          <w:rPr>
+            <w:rStyle w:val="Hyperlink"/>
+            <w:noProof/>
+          </w:rPr>
+          <w:t>Stream Processing – requirements and evaluation criteria</w:t>
+        </w:r>
+        <w:r>
+          <w:rPr>
+            <w:noProof/>
+            <w:webHidden/>
+          </w:rPr>
+          <w:tab/>
+        </w:r>
+        <w:r>
+          <w:rPr>
+            <w:noProof/>
+            <w:webHidden/>
+          </w:rPr>
+          <w:fldChar w:fldCharType="begin"/>
+        </w:r>
+        <w:r>
+          <w:rPr>
+            <w:noProof/>
+            <w:webHidden/>
+          </w:rPr>
+          <w:instrText xml:space="preserve"> PAGEREF _Toc398828158 \h </w:instrText>
+        </w:r>
+        <w:r>
+          <w:rPr>
+            <w:noProof/>
+            <w:webHidden/>
+          </w:rPr>
+        </w:r>
+        <w:r>
+          <w:rPr>
+            <w:noProof/>
+            <w:webHidden/>
+          </w:rPr>
+          <w:fldChar w:fldCharType="separate"/>
+        </w:r>
+        <w:r>
+          <w:rPr>
+            <w:noProof/>
+            <w:webHidden/>
+          </w:rPr>
+          <w:t>10</w:t>
+        </w:r>
+        <w:r>
+          <w:rPr>
+            <w:noProof/>
+            <w:webHidden/>
+          </w:rPr>
+          <w:fldChar w:fldCharType="end"/>
+        </w:r>
+      </w:hyperlink>
+    </w:p>
+    <w:p>
+      <w:pPr>
+        <w:pStyle w:val="TOC2"/>
+        <w:tabs>
+          <w:tab w:val="left" w:pos="1100"/>
+          <w:tab w:val="right" w:leader="dot" w:pos="8495"/>
+        </w:tabs>
+        <w:rPr>
+          <w:rFonts w:asciiTheme="minorHAnsi" w:eastAsiaTheme="minorEastAsia" w:hAnsiTheme="minorHAnsi" w:cstheme="minorBidi"/>
+          <w:noProof/>
+          <w:lang w:val="en-US" w:bidi="he-IL"/>
+        </w:rPr>
+      </w:pPr>
+      <w:hyperlink w:anchor="_Toc398828159" w:history="1">
+        <w:r>
+          <w:rPr>
+            <w:rStyle w:val="Hyperlink"/>
+            <w:noProof/>
+          </w:rPr>
+          <w:t>10.2.</w:t>
+        </w:r>
+        <w:r>
+          <w:rPr>
+            <w:rFonts w:asciiTheme="minorHAnsi" w:eastAsiaTheme="minorEastAsia" w:hAnsiTheme="minorHAnsi" w:cstheme="minorBidi"/>
+            <w:noProof/>
+            <w:lang w:val="en-US" w:bidi="he-IL"/>
+          </w:rPr>
+          <w:tab/>
+        </w:r>
+        <w:r>
+          <w:rPr>
+            <w:rStyle w:val="Hyperlink"/>
+            <w:noProof/>
+          </w:rPr>
+          <w:t>Storm</w:t>
+        </w:r>
+        <w:r>
+          <w:rPr>
+            <w:noProof/>
+            <w:webHidden/>
+          </w:rPr>
+          <w:tab/>
+        </w:r>
+        <w:r>
+          <w:rPr>
+            <w:noProof/>
+            <w:webHidden/>
+          </w:rPr>
+          <w:fldChar w:fldCharType="begin"/>
+        </w:r>
+        <w:r>
+          <w:rPr>
+            <w:noProof/>
+            <w:webHidden/>
+          </w:rPr>
+          <w:instrText xml:space="preserve"> PAGEREF _Toc398828159 \h </w:instrText>
+        </w:r>
+        <w:r>
+          <w:rPr>
+            <w:noProof/>
+            <w:webHidden/>
+          </w:rPr>
+        </w:r>
+        <w:r>
+          <w:rPr>
+            <w:noProof/>
+            <w:webHidden/>
+          </w:rPr>
+          <w:fldChar w:fldCharType="separate"/>
+        </w:r>
+        <w:r>
+          <w:rPr>
+            <w:noProof/>
+            <w:webHidden/>
+          </w:rPr>
+          <w:t>10</w:t>
+        </w:r>
+        <w:r>
+          <w:rPr>
+            <w:noProof/>
+            <w:webHidden/>
+          </w:rPr>
+          <w:fldChar w:fldCharType="end"/>
+        </w:r>
+      </w:hyperlink>
+    </w:p>
+    <w:p>
+      <w:pPr>
+        <w:pStyle w:val="TOC2"/>
+        <w:tabs>
+          <w:tab w:val="left" w:pos="1100"/>
+          <w:tab w:val="right" w:leader="dot" w:pos="8495"/>
+        </w:tabs>
+        <w:rPr>
+          <w:rFonts w:asciiTheme="minorHAnsi" w:eastAsiaTheme="minorEastAsia" w:hAnsiTheme="minorHAnsi" w:cstheme="minorBidi"/>
+          <w:noProof/>
+          <w:lang w:val="en-US" w:bidi="he-IL"/>
+        </w:rPr>
+      </w:pPr>
+      <w:hyperlink w:anchor="_Toc398828160" w:history="1">
+        <w:r>
+          <w:rPr>
+            <w:rStyle w:val="Hyperlink"/>
+            <w:noProof/>
+          </w:rPr>
+          <w:t>10.3.</w:t>
+        </w:r>
+        <w:r>
+          <w:rPr>
+            <w:rFonts w:asciiTheme="minorHAnsi" w:eastAsiaTheme="minorEastAsia" w:hAnsiTheme="minorHAnsi" w:cstheme="minorBidi"/>
+            <w:noProof/>
+            <w:lang w:val="en-US" w:bidi="he-IL"/>
+          </w:rPr>
+          <w:tab/>
+        </w:r>
+        <w:r>
+          <w:rPr>
+            <w:rStyle w:val="Hyperlink"/>
+            <w:noProof/>
+          </w:rPr>
+          <w:t>Akka</w:t>
+        </w:r>
+        <w:r>
+          <w:rPr>
+            <w:noProof/>
+            <w:webHidden/>
+          </w:rPr>
+          <w:tab/>
+        </w:r>
+        <w:r>
+          <w:rPr>
+            <w:noProof/>
+            <w:webHidden/>
+          </w:rPr>
+          <w:fldChar w:fldCharType="begin"/>
+        </w:r>
+        <w:r>
+          <w:rPr>
+            <w:noProof/>
+            <w:webHidden/>
+          </w:rPr>
+          <w:instrText xml:space="preserve"> PAGEREF _Toc398828160 \h </w:instrText>
+        </w:r>
+        <w:r>
+          <w:rPr>
+            <w:noProof/>
+            <w:webHidden/>
+          </w:rPr>
+        </w:r>
+        <w:r>
+          <w:rPr>
+            <w:noProof/>
+            <w:webHidden/>
+          </w:rPr>
+          <w:fldChar w:fldCharType="separate"/>
+        </w:r>
+        <w:r>
+          <w:rPr>
+            <w:noProof/>
+            <w:webHidden/>
+          </w:rPr>
+          <w:t>10</w:t>
+        </w:r>
+        <w:r>
+          <w:rPr>
+            <w:noProof/>
+            <w:webHidden/>
+          </w:rPr>
+          <w:fldChar w:fldCharType="end"/>
+        </w:r>
+      </w:hyperlink>
+    </w:p>
+    <w:p>
+      <w:pPr>
+        <w:pStyle w:val="TOC2"/>
+        <w:tabs>
+          <w:tab w:val="left" w:pos="1100"/>
+          <w:tab w:val="right" w:leader="dot" w:pos="8495"/>
+        </w:tabs>
+        <w:rPr>
+          <w:rFonts w:asciiTheme="minorHAnsi" w:eastAsiaTheme="minorEastAsia" w:hAnsiTheme="minorHAnsi" w:cstheme="minorBidi"/>
+          <w:noProof/>
+          <w:lang w:val="en-US" w:bidi="he-IL"/>
+        </w:rPr>
+      </w:pPr>
+      <w:hyperlink w:anchor="_Toc398828161" w:history="1">
+        <w:r>
+          <w:rPr>
+            <w:rStyle w:val="Hyperlink"/>
+            <w:noProof/>
+          </w:rPr>
+          <w:t>10.4.</w:t>
+        </w:r>
+        <w:r>
+          <w:rPr>
+            <w:rFonts w:asciiTheme="minorHAnsi" w:eastAsiaTheme="minorEastAsia" w:hAnsiTheme="minorHAnsi" w:cstheme="minorBidi"/>
+            <w:noProof/>
+            <w:lang w:val="en-US" w:bidi="he-IL"/>
+          </w:rPr>
+          <w:tab/>
+        </w:r>
+        <w:r>
+          <w:rPr>
+            <w:rStyle w:val="Hyperlink"/>
+            <w:noProof/>
+          </w:rPr>
+          <w:t>Spark Streaming</w:t>
+        </w:r>
+        <w:r>
+          <w:rPr>
+            <w:noProof/>
+            <w:webHidden/>
+          </w:rPr>
+          <w:tab/>
+        </w:r>
+        <w:r>
+          <w:rPr>
+            <w:noProof/>
+            <w:webHidden/>
+          </w:rPr>
+          <w:fldChar w:fldCharType="begin"/>
+        </w:r>
+        <w:r>
+          <w:rPr>
+            <w:noProof/>
+            <w:webHidden/>
+          </w:rPr>
+          <w:instrText xml:space="preserve"> PAGEREF _Toc398828161 \h </w:instrText>
+        </w:r>
+        <w:r>
+          <w:rPr>
+            <w:noProof/>
+            <w:webHidden/>
+          </w:rPr>
+        </w:r>
+        <w:r>
+          <w:rPr>
+            <w:noProof/>
+            <w:webHidden/>
+          </w:rPr>
+          <w:fldChar w:fldCharType="separate"/>
+        </w:r>
+        <w:r>
+          <w:rPr>
+            <w:noProof/>
+            <w:webHidden/>
+          </w:rPr>
+          <w:t>10</w:t>
+        </w:r>
+        <w:r>
+          <w:rPr>
+            <w:noProof/>
+            <w:webHidden/>
+          </w:rPr>
+          <w:fldChar w:fldCharType="end"/>
+        </w:r>
+      </w:hyperlink>
+    </w:p>
+    <w:p>
+      <w:pPr>
+        <w:pStyle w:val="TOC2"/>
+        <w:tabs>
+          <w:tab w:val="left" w:pos="1100"/>
+          <w:tab w:val="right" w:leader="dot" w:pos="8495"/>
+        </w:tabs>
+        <w:rPr>
+          <w:rFonts w:asciiTheme="minorHAnsi" w:eastAsiaTheme="minorEastAsia" w:hAnsiTheme="minorHAnsi" w:cstheme="minorBidi"/>
+          <w:noProof/>
+          <w:lang w:val="en-US" w:bidi="he-IL"/>
+        </w:rPr>
+      </w:pPr>
+      <w:hyperlink w:anchor="_Toc398828162" w:history="1">
+        <w:r>
+          <w:rPr>
+            <w:rStyle w:val="Hyperlink"/>
+            <w:noProof/>
+          </w:rPr>
+          <w:t>10.5.</w:t>
+        </w:r>
+        <w:r>
+          <w:rPr>
+            <w:rFonts w:asciiTheme="minorHAnsi" w:eastAsiaTheme="minorEastAsia" w:hAnsiTheme="minorHAnsi" w:cstheme="minorBidi"/>
+            <w:noProof/>
+            <w:lang w:val="en-US" w:bidi="he-IL"/>
+          </w:rPr>
+          <w:tab/>
+        </w:r>
+        <w:r>
+          <w:rPr>
+            <w:rStyle w:val="Hyperlink"/>
+            <w:noProof/>
+          </w:rPr>
+          <w:t>Choice of the Messaging Platform</w:t>
+        </w:r>
+        <w:r>
+          <w:rPr>
+            <w:noProof/>
+            <w:webHidden/>
+          </w:rPr>
+          <w:tab/>
+        </w:r>
+        <w:r>
+          <w:rPr>
+            <w:noProof/>
+            <w:webHidden/>
+          </w:rPr>
+          <w:fldChar w:fldCharType="begin"/>
+        </w:r>
+        <w:r>
+          <w:rPr>
+            <w:noProof/>
+            <w:webHidden/>
+          </w:rPr>
+          <w:instrText xml:space="preserve"> PAGEREF _Toc398828162 \h </w:instrText>
+        </w:r>
+        <w:r>
+          <w:rPr>
+            <w:noProof/>
+            <w:webHidden/>
+          </w:rPr>
+        </w:r>
+        <w:r>
+          <w:rPr>
+            <w:noProof/>
+            <w:webHidden/>
+          </w:rPr>
+          <w:fldChar w:fldCharType="separate"/>
+        </w:r>
+        <w:r>
+          <w:rPr>
+            <w:noProof/>
+            <w:webHidden/>
+          </w:rPr>
+          <w:t>10</w:t>
+        </w:r>
+        <w:r>
+          <w:rPr>
+            <w:noProof/>
+            <w:webHidden/>
+          </w:rPr>
+          <w:fldChar w:fldCharType="end"/>
+        </w:r>
+      </w:hyperlink>
+    </w:p>
+    <w:p>
+      <w:pPr>
+        <w:pStyle w:val="TOC3"/>
+        <w:tabs>
+          <w:tab w:val="right" w:leader="dot" w:pos="8495"/>
+        </w:tabs>
+        <w:rPr>
+          <w:lang w:val="en-US"/>
+        </w:rPr>
+      </w:pPr>
+      <w:r>
+        <w:fldChar w:fldCharType="end"/>
+      </w:r>
+    </w:p>
+    <w:p>
+      <w:pPr>
         <w:pStyle w:val="Heading1-noNumber"/>
       </w:pPr>
-      <w:bookmarkStart w:id="8" w:name="_Toc398570090"/>
+      <w:bookmarkStart w:id="8" w:name="_Toc398828133"/>
       <w:r>
         <w:t>List of Tables</w:t>
       </w:r>
@@ -3296,7 +4164,7 @@
       <w:pPr>
         <w:pStyle w:val="Heading1-noNumber"/>
       </w:pPr>
-      <w:bookmarkStart w:id="9" w:name="_Toc398570091"/>
+      <w:bookmarkStart w:id="9" w:name="_Toc398828134"/>
       <w:r>
         <w:t>List of Figures</w:t>
       </w:r>
@@ -3338,7 +4206,7 @@
       <w:r>
         <w:br w:type="page"/>
       </w:r>
-      <w:bookmarkStart w:id="10" w:name="_Toc398570092"/>
+      <w:bookmarkStart w:id="10" w:name="_Toc398828135"/>
       <w:commentRangeStart w:id="11"/>
       <w:r>
         <w:lastRenderedPageBreak/>
@@ -3925,7 +4793,7 @@
         <w:br w:type="page"/>
       </w:r>
       <w:bookmarkStart w:id="12" w:name="_Ref318024529"/>
-      <w:bookmarkStart w:id="13" w:name="_Toc398570093"/>
+      <w:bookmarkStart w:id="13" w:name="_Toc398828136"/>
       <w:r>
         <w:lastRenderedPageBreak/>
         <w:t>Introduction</w:t>
@@ -3945,7 +4813,7 @@
       <w:pPr>
         <w:pStyle w:val="Heading1"/>
       </w:pPr>
-      <w:bookmarkStart w:id="14" w:name="_Toc398570094"/>
+      <w:bookmarkStart w:id="14" w:name="_Toc398828137"/>
       <w:bookmarkStart w:id="15" w:name="_Toc134003139"/>
       <w:r>
         <w:t>System Requirements</w:t>
@@ -3964,7 +4832,32 @@
       <w:pPr>
         <w:pStyle w:val="Heading1"/>
       </w:pPr>
-      <w:bookmarkStart w:id="16" w:name="_Toc398570095"/>
+      <w:bookmarkStart w:id="16" w:name="_Toc398828138"/>
+      <w:r>
+        <w:t>Approach</w:t>
+      </w:r>
+    </w:p>
+    <w:p>
+      <w:pPr>
+        <w:pStyle w:val="BodyText"/>
+      </w:pPr>
+      <w:commentRangeStart w:id="17"/>
+      <w:r>
+        <w:t>Describe the process and major guidelines and work done so far.</w:t>
+      </w:r>
+      <w:commentRangeEnd w:id="17"/>
+      <w:r>
+        <w:rPr>
+          <w:rStyle w:val="CommentReference"/>
+          <w:rFonts w:ascii="Calibri" w:hAnsi="Calibri"/>
+        </w:rPr>
+        <w:commentReference w:id="17"/>
+      </w:r>
+    </w:p>
+    <w:p>
+      <w:pPr>
+        <w:pStyle w:val="Heading1"/>
+      </w:pPr>
       <w:r>
         <w:t>Conceptual Architecture</w:t>
       </w:r>
@@ -3973,11 +4866,8 @@
     <w:p>
       <w:pPr>
         <w:pStyle w:val="BodyText"/>
-        <w:rPr>
-          <w:lang w:val="en-US"/>
-        </w:rPr>
-      </w:pPr>
-      <w:bookmarkStart w:id="17" w:name="_Ref333753192"/>
+      </w:pPr>
+      <w:bookmarkStart w:id="18" w:name="_Ref333753192"/>
       <w:r>
         <w:t xml:space="preserve">This section provides a high-level overview of SPEEDD prototype. The goal is to introduce the main concepts, </w:t>
       </w:r>
@@ -3990,158 +4880,624 @@
     </w:p>
     <w:p>
       <w:pPr>
-        <w:pStyle w:val="Heading1"/>
-      </w:pPr>
-      <w:bookmarkStart w:id="18" w:name="_Toc398570096"/>
-      <w:bookmarkEnd w:id="17"/>
-      <w:r>
-        <w:t>Component Architecture</w:t>
-      </w:r>
-      <w:bookmarkEnd w:id="18"/>
+        <w:pStyle w:val="BodyText"/>
+      </w:pPr>
+      <w:r>
+        <w:fldChar w:fldCharType="begin"/>
+      </w:r>
+      <w:r>
+        <w:instrText xml:space="preserve"> REF _Ref399094059 \h </w:instrText>
+      </w:r>
+      <w:r>
+        <w:fldChar w:fldCharType="separate"/>
+      </w:r>
+      <w:r>
+        <w:t xml:space="preserve">Figure </w:t>
+      </w:r>
+      <w:r>
+        <w:rPr>
+          <w:rFonts w:hint="cs"/>
+          <w:noProof/>
+          <w:cs/>
+        </w:rPr>
+        <w:t>‎</w:t>
+      </w:r>
+      <w:r>
+        <w:rPr>
+          <w:noProof/>
+        </w:rPr>
+        <w:t>3</w:t>
+      </w:r>
+      <w:r>
+        <w:t>.</w:t>
+      </w:r>
+      <w:r>
+        <w:rPr>
+          <w:noProof/>
+        </w:rPr>
+        <w:t>1</w:t>
+      </w:r>
+      <w:r>
+        <w:fldChar w:fldCharType="end"/>
+      </w:r>
+      <w:r>
+        <w:t xml:space="preserve">illustrates the conceptual architecture of SPEEDD prototype. We separate between </w:t>
+      </w:r>
+      <w:r>
+        <w:t xml:space="preserve">the </w:t>
+      </w:r>
+      <w:r>
+        <w:t xml:space="preserve">design time and the run time. The </w:t>
+      </w:r>
+      <w:r>
+        <w:t>product</w:t>
+      </w:r>
+      <w:r>
+        <w:t>s</w:t>
+      </w:r>
+      <w:r>
+        <w:t xml:space="preserve"> of the design time activities </w:t>
+      </w:r>
+      <w:r>
+        <w:t>are</w:t>
+      </w:r>
+      <w:r>
+        <w:t xml:space="preserve"> event processing definitions and decision management algorithms and configurations </w:t>
+      </w:r>
+      <w:r>
+        <w:t xml:space="preserve">that will </w:t>
+      </w:r>
+      <w:r>
+        <w:t>be deployed and executed at the runtime.</w:t>
+      </w:r>
     </w:p>
     <w:p>
       <w:pPr>
         <w:pStyle w:val="BodyText"/>
-      </w:pPr>
-      <w:r>
-        <w:t xml:space="preserve">Describe the event-driven architecture paradigm and introduce the </w:t>
-      </w:r>
-      <w:r>
-        <w:t>functional components. Refine the component view to include technology stack. Define integration mechanisms, APIs and data formats.</w:t>
+        <w:keepNext/>
+      </w:pPr>
+      <w:commentRangeStart w:id="19"/>
+      <w:r>
+        <w:rPr>
+          <w:noProof/>
+          <w:lang w:val="en-US" w:bidi="he-IL"/>
+        </w:rPr>
+        <w:lastRenderedPageBreak/>
+        <w:drawing>
+          <wp:inline distT="0" distB="0" distL="0" distR="0" wp14:anchorId="242DB13A" wp14:editId="07F4BEE3">
+            <wp:extent cx="4438650" cy="3181350"/>
+            <wp:effectExtent l="0" t="0" r="0" b="0"/>
+            <wp:docPr id="1" name="Picture 1"/>
+            <wp:cNvGraphicFramePr>
+              <a:graphicFrameLocks xmlns:a="http://schemas.openxmlformats.org/drawingml/2006/main" noChangeAspect="1"/>
+            </wp:cNvGraphicFramePr>
+            <a:graphic xmlns:a="http://schemas.openxmlformats.org/drawingml/2006/main">
+              <a:graphicData uri="http://schemas.openxmlformats.org/drawingml/2006/picture">
+                <pic:pic xmlns:pic="http://schemas.openxmlformats.org/drawingml/2006/picture">
+                  <pic:nvPicPr>
+                    <pic:cNvPr id="0" name="Picture 1"/>
+                    <pic:cNvPicPr>
+                      <a:picLocks noChangeAspect="1" noChangeArrowheads="1"/>
+                    </pic:cNvPicPr>
+                  </pic:nvPicPr>
+                  <pic:blipFill>
+                    <a:blip r:embed="rId13" cstate="print">
+                      <a:extLst>
+                        <a:ext uri="{28A0092B-C50C-407E-A947-70E740481C1C}">
+                          <a14:useLocalDpi xmlns:a14="http://schemas.microsoft.com/office/drawing/2010/main" val="0"/>
+                        </a:ext>
+                      </a:extLst>
+                    </a:blip>
+                    <a:srcRect/>
+                    <a:stretch>
+                      <a:fillRect/>
+                    </a:stretch>
+                  </pic:blipFill>
+                  <pic:spPr bwMode="auto">
+                    <a:xfrm>
+                      <a:off x="0" y="0"/>
+                      <a:ext cx="4438650" cy="3181350"/>
+                    </a:xfrm>
+                    <a:prstGeom prst="rect">
+                      <a:avLst/>
+                    </a:prstGeom>
+                    <a:noFill/>
+                    <a:ln>
+                      <a:noFill/>
+                    </a:ln>
+                  </pic:spPr>
+                </pic:pic>
+              </a:graphicData>
+            </a:graphic>
+          </wp:inline>
+        </w:drawing>
+      </w:r>
+      <w:commentRangeEnd w:id="19"/>
+      <w:r>
+        <w:rPr>
+          <w:rStyle w:val="CommentReference"/>
+          <w:rFonts w:ascii="Calibri" w:hAnsi="Calibri"/>
+        </w:rPr>
+        <w:commentReference w:id="19"/>
       </w:r>
     </w:p>
     <w:p>
       <w:pPr>
-        <w:pStyle w:val="Heading1"/>
-      </w:pPr>
-      <w:bookmarkStart w:id="19" w:name="_Toc398570097"/>
-      <w:r>
-        <w:t>SPEEDD Runtime Architecture</w:t>
-      </w:r>
-      <w:bookmarkEnd w:id="19"/>
+        <w:pStyle w:val="Caption"/>
+        <w:rPr>
+          <w:lang w:val="en-US"/>
+        </w:rPr>
+      </w:pPr>
+      <w:bookmarkStart w:id="20" w:name="_Ref399094059"/>
+      <w:r>
+        <w:t xml:space="preserve">Figure </w:t>
+      </w:r>
+      <w:r>
+        <w:fldChar w:fldCharType="begin"/>
+      </w:r>
+      <w:r>
+        <w:instrText xml:space="preserve"> STYLEREF 1 \s </w:instrText>
+      </w:r>
+      <w:r>
+        <w:fldChar w:fldCharType="separate"/>
+      </w:r>
+      <w:r>
+        <w:rPr>
+          <w:rFonts w:hint="cs"/>
+          <w:noProof/>
+          <w:cs/>
+        </w:rPr>
+        <w:t>‎</w:t>
+      </w:r>
+      <w:r>
+        <w:rPr>
+          <w:noProof/>
+        </w:rPr>
+        <w:t>3</w:t>
+      </w:r>
+      <w:r>
+        <w:fldChar w:fldCharType="end"/>
+      </w:r>
+      <w:r>
+        <w:t>.</w:t>
+      </w:r>
+      <w:r>
+        <w:fldChar w:fldCharType="begin"/>
+      </w:r>
+      <w:r>
+        <w:instrText xml:space="preserve"> SEQ Figure \* ARABIC \s 1 </w:instrText>
+      </w:r>
+      <w:r>
+        <w:fldChar w:fldCharType="separate"/>
+      </w:r>
+      <w:r>
+        <w:rPr>
+          <w:noProof/>
+        </w:rPr>
+        <w:t>1</w:t>
+      </w:r>
+      <w:r>
+        <w:fldChar w:fldCharType="end"/>
+      </w:r>
+      <w:bookmarkEnd w:id="20"/>
+      <w:r>
+        <w:rPr>
+          <w:lang w:val="en-US"/>
+        </w:rPr>
+        <w:t xml:space="preserve"> - Conceptual Architecture of SPEEDD Prototype</w:t>
+      </w:r>
     </w:p>
     <w:p>
       <w:pPr>
         <w:pStyle w:val="BodyText"/>
-      </w:pPr>
-      <w:r>
-        <w:t>Describe in details the architecture of the runtime part. Provide an general overview of the big picture (architectural diagram). In subsection</w:t>
-      </w:r>
-      <w:r>
+        <w:rPr>
+          <w:lang w:val="en-US"/>
+        </w:rPr>
+      </w:pPr>
+      <w:r>
+        <w:rPr>
+          <w:lang w:val="en-US"/>
+        </w:rPr>
+        <w:t xml:space="preserve">Historic data used at design time contains raw events reported during the observed period along with annotations provided by domain experts. These annotations mark important situations that </w:t>
+      </w:r>
+      <w:r>
+        <w:rPr>
+          <w:lang w:val="en-US"/>
+        </w:rPr>
+        <w:t>have been observed in past and should be detected automatically in future.</w:t>
+      </w:r>
+      <w:r>
+        <w:rPr>
+          <w:lang w:val="en-US"/>
+        </w:rPr>
+        <w:t xml:space="preserve"> </w:t>
+      </w:r>
+      <w:r>
+        <w:rPr>
+          <w:lang w:val="en-US"/>
+        </w:rPr>
+        <w:t xml:space="preserve">Visualization tooling is used to sift through historic data </w:t>
+      </w:r>
+      <w:r>
+        <w:rPr>
+          <w:lang w:val="en-US"/>
+        </w:rPr>
+        <w:t xml:space="preserve">to </w:t>
+      </w:r>
+      <w:r>
+        <w:rPr>
+          <w:lang w:val="en-US"/>
+        </w:rPr>
+        <w:t>gain</w:t>
+      </w:r>
+      <w:r>
+        <w:rPr>
+          <w:lang w:val="en-US"/>
+        </w:rPr>
+        <w:t xml:space="preserve"> insights and create annotations. </w:t>
+      </w:r>
+      <w:r>
+        <w:rPr>
+          <w:lang w:val="en-US"/>
+        </w:rPr>
+        <w:t>Domain experts apply tools and methodologies provided by SPEEDD authoring toolkit to extract complex event pattern definitions from the annotated eve</w:t>
+      </w:r>
+      <w:r>
+        <w:rPr>
+          <w:lang w:val="en-US"/>
+        </w:rPr>
+        <w:t>nt history.</w:t>
+      </w:r>
+      <w:r>
+        <w:rPr>
+          <w:lang w:val="en-US"/>
+        </w:rPr>
+        <w:t xml:space="preserve"> This </w:t>
+      </w:r>
+      <w:r>
+        <w:rPr>
+          <w:lang w:val="en-US"/>
+        </w:rPr>
+        <w:t xml:space="preserve">is a semi-automatic </w:t>
+      </w:r>
+      <w:r>
+        <w:rPr>
+          <w:lang w:val="en-US"/>
+        </w:rPr>
+        <w:t>process involv</w:t>
+      </w:r>
+      <w:r>
+        <w:rPr>
+          <w:lang w:val="en-US"/>
+        </w:rPr>
+        <w:t>ing</w:t>
+      </w:r>
+      <w:r>
+        <w:rPr>
+          <w:lang w:val="en-US"/>
+        </w:rPr>
+        <w:t xml:space="preserve"> applying machine learning tool</w:t>
+      </w:r>
+      <w:r>
+        <w:rPr>
+          <w:lang w:val="en-US"/>
+        </w:rPr>
         <w:t>s</w:t>
       </w:r>
       <w:r>
-        <w:t xml:space="preserve"> describe the architecture of </w:t>
-      </w:r>
-      <w:r>
-        <w:t>the</w:t>
-      </w:r>
-      <w:r>
-        <w:t xml:space="preserve"> component</w:t>
-      </w:r>
-      <w:r>
+        <w:rPr>
+          <w:lang w:val="en-US"/>
+        </w:rPr>
+        <w:t xml:space="preserve"> </w:t>
+      </w:r>
+      <w:r>
+        <w:rPr>
+          <w:lang w:val="en-US"/>
+        </w:rPr>
+        <w:t>to extract initial set of patterns which is further enhanced and translated with help of the domain experts into deployable CEP artefact</w:t>
+      </w:r>
+      <w:r>
+        <w:rPr>
+          <w:lang w:val="en-US"/>
+        </w:rPr>
         <w:t>s</w:t>
       </w:r>
       <w:r>
+        <w:rPr>
+          <w:lang w:val="en-US"/>
+        </w:rPr>
         <w:t>.</w:t>
       </w:r>
     </w:p>
     <w:p>
       <w:pPr>
-        <w:pStyle w:val="Heading2"/>
-      </w:pPr>
-      <w:bookmarkStart w:id="20" w:name="_Toc398570098"/>
-      <w:r>
-        <w:t>Event Bus</w:t>
+        <w:pStyle w:val="BodyText"/>
+        <w:rPr>
+          <w:lang w:val="en-US"/>
+        </w:rPr>
+      </w:pPr>
+      <w:r>
+        <w:rPr>
+          <w:lang w:val="en-US"/>
+        </w:rPr>
+        <w:t>The runtime part is composed of the CEP component, the automatic decision management component, and visual decision support tooling.</w:t>
+      </w:r>
+      <w:r>
+        <w:rPr>
+          <w:lang w:val="en-US"/>
+        </w:rPr>
+        <w:t xml:space="preserve"> SPEEDD runtime receives raw events emitted by the </w:t>
+      </w:r>
+      <w:r>
+        <w:rPr>
+          <w:lang w:val="en-US"/>
+        </w:rPr>
+        <w:t xml:space="preserve">various </w:t>
+      </w:r>
+      <w:r>
+        <w:rPr>
+          <w:lang w:val="en-US"/>
+        </w:rPr>
+        <w:t>event sources (</w:t>
+      </w:r>
+      <w:r>
+        <w:rPr>
+          <w:lang w:val="en-US"/>
+        </w:rPr>
+        <w:t xml:space="preserve">e.g. traffic </w:t>
+      </w:r>
+      <w:r>
+        <w:rPr>
+          <w:lang w:val="en-US"/>
+        </w:rPr>
+        <w:t>sensors, transactional systems, etc.</w:t>
+      </w:r>
+      <w:r>
+        <w:rPr>
+          <w:lang w:val="en-US"/>
+        </w:rPr>
+        <w:t>, - depending on the use case</w:t>
+      </w:r>
+      <w:r>
+        <w:rPr>
+          <w:lang w:val="en-US"/>
+        </w:rPr>
+        <w:t>) and emits actions that are consumed by the actuators connected to the op</w:t>
+      </w:r>
+      <w:r>
+        <w:rPr>
+          <w:lang w:val="en-US"/>
+        </w:rPr>
+        <w:t>erational systems or simulators.</w:t>
+      </w:r>
+      <w:r>
+        <w:rPr>
+          <w:lang w:val="en-US"/>
+        </w:rPr>
+        <w:t xml:space="preserve"> </w:t>
       </w:r>
     </w:p>
     <w:p>
       <w:pPr>
         <w:pStyle w:val="BodyText"/>
-      </w:pPr>
-      <w:r>
-        <w:t>Describe our implementation of the event bus</w:t>
-      </w:r>
-      <w:r>
-        <w:t xml:space="preserve"> using </w:t>
-      </w:r>
-      <w:r>
-        <w:t>KAFKA</w:t>
-      </w:r>
-      <w:r>
-        <w:t xml:space="preserve"> technology.</w:t>
+        <w:rPr>
+          <w:lang w:val="en-US"/>
+        </w:rPr>
+      </w:pPr>
+      <w:r>
+        <w:rPr>
+          <w:lang w:val="en-US"/>
+        </w:rPr>
+        <w:t>The CEP component is capable of detecting and forecasting complex event patterns under uncertainty. It processes raw as well as derived (detected and forecasted) events to detect and forecast higher-level events, or situations.</w:t>
+      </w:r>
+      <w:r>
+        <w:rPr>
+          <w:lang w:val="en-US"/>
+        </w:rPr>
+        <w:t xml:space="preserve"> These serve as triggers for the decision management component, which </w:t>
+      </w:r>
+      <w:r>
+        <w:rPr>
+          <w:lang w:val="en-US"/>
+        </w:rPr>
+        <w:t>uses domain-specific algorithms to suggest the next best action to resolve or prevent an undesired situation.</w:t>
       </w:r>
     </w:p>
     <w:p>
       <w:pPr>
-        <w:pStyle w:val="Heading2"/>
-      </w:pPr>
-      <w:bookmarkStart w:id="21" w:name="_Toc398570101"/>
-      <w:r>
-        <w:t>Event/Data Providers</w:t>
-      </w:r>
-      <w:bookmarkEnd w:id="21"/>
+        <w:pStyle w:val="BodyText"/>
+        <w:rPr>
+          <w:lang w:val="en-US"/>
+        </w:rPr>
+      </w:pPr>
+      <w:r>
+        <w:rPr>
+          <w:lang w:val="en-US"/>
+        </w:rPr>
+        <w:t xml:space="preserve">The visualization component (further called the dashboard) </w:t>
+      </w:r>
+      <w:r>
+        <w:rPr>
+          <w:lang w:val="en-US"/>
+        </w:rPr>
+        <w:t>facilitates</w:t>
+      </w:r>
+      <w:r>
+        <w:rPr>
+          <w:lang w:val="en-US"/>
+        </w:rPr>
+        <w:t xml:space="preserve"> </w:t>
+      </w:r>
+      <w:r>
+        <w:rPr>
+          <w:lang w:val="en-US"/>
+        </w:rPr>
+        <w:t xml:space="preserve">decision making process for business users </w:t>
+      </w:r>
+      <w:r>
+        <w:rPr>
+          <w:lang w:val="en-US"/>
+        </w:rPr>
+        <w:t xml:space="preserve">by </w:t>
+      </w:r>
+      <w:r>
+        <w:rPr>
+          <w:lang w:val="en-US"/>
+        </w:rPr>
+        <w:t xml:space="preserve">providing easily comprehensible </w:t>
+      </w:r>
+      <w:r>
+        <w:rPr>
+          <w:lang w:val="en-US"/>
+        </w:rPr>
+        <w:t>visualiz</w:t>
+      </w:r>
+      <w:r>
+        <w:rPr>
+          <w:lang w:val="en-US"/>
+        </w:rPr>
+        <w:t>ation</w:t>
+      </w:r>
+      <w:r>
+        <w:rPr>
+          <w:lang w:val="en-US"/>
+        </w:rPr>
+        <w:t xml:space="preserve"> </w:t>
+      </w:r>
+      <w:r>
+        <w:rPr>
+          <w:lang w:val="en-US"/>
+        </w:rPr>
+        <w:t xml:space="preserve">of </w:t>
+      </w:r>
+      <w:r>
+        <w:rPr>
+          <w:lang w:val="en-US"/>
+        </w:rPr>
+        <w:t xml:space="preserve">detected </w:t>
+      </w:r>
+      <w:r>
+        <w:rPr>
+          <w:lang w:val="en-US"/>
+        </w:rPr>
+        <w:t>or</w:t>
+      </w:r>
+      <w:r>
+        <w:rPr>
+          <w:lang w:val="en-US"/>
+        </w:rPr>
+        <w:t xml:space="preserve"> forecasted </w:t>
+      </w:r>
+      <w:r>
+        <w:rPr>
+          <w:lang w:val="en-US"/>
+        </w:rPr>
+        <w:t>situations</w:t>
+      </w:r>
+      <w:r>
+        <w:rPr>
+          <w:lang w:val="en-US"/>
+        </w:rPr>
+        <w:t xml:space="preserve"> along with output of the automatic decision making component – a list of suggested actions to deal with the situation.</w:t>
+      </w:r>
+      <w:r>
+        <w:rPr>
+          <w:lang w:val="en-US"/>
+        </w:rPr>
+        <w:t xml:space="preserve"> The </w:t>
+      </w:r>
+      <w:r>
+        <w:rPr>
+          <w:lang w:val="en-US"/>
+        </w:rPr>
+        <w:t xml:space="preserve">SPEEDD </w:t>
+      </w:r>
+      <w:r>
+        <w:rPr>
+          <w:lang w:val="en-US"/>
+        </w:rPr>
+        <w:t>system can be run in either open or closed loop mode</w:t>
+      </w:r>
+      <w:r>
+        <w:rPr>
+          <w:lang w:val="en-US"/>
+        </w:rPr>
+        <w:t xml:space="preserve">. In case of the open loop, the user can approve, reject, or modify the action proposed by the automatic decision maker. </w:t>
+      </w:r>
+      <w:r>
+        <w:rPr>
+          <w:lang w:val="en-US"/>
+        </w:rPr>
+        <w:t xml:space="preserve">The closed loop operation does not require user’s approval, - the </w:t>
+      </w:r>
+      <w:r>
+        <w:rPr>
+          <w:lang w:val="en-US"/>
+        </w:rPr>
+        <w:lastRenderedPageBreak/>
+        <w:t>action is performed automatic</w:t>
+      </w:r>
+      <w:r>
+        <w:rPr>
+          <w:lang w:val="en-US"/>
+        </w:rPr>
+        <w:t>ally</w:t>
+      </w:r>
+      <w:r>
+        <w:rPr>
+          <w:rStyle w:val="FootnoteReference"/>
+          <w:lang w:val="en-US"/>
+        </w:rPr>
+        <w:footnoteReference w:id="1"/>
+      </w:r>
+      <w:r>
+        <w:rPr>
+          <w:lang w:val="en-US"/>
+        </w:rPr>
+        <w:t>.</w:t>
+      </w:r>
+      <w:r>
+        <w:rPr>
+          <w:lang w:val="en-US"/>
+        </w:rPr>
+        <w:t xml:space="preserve"> A hybrid mode where some types of actions are taken automatically while other types require human</w:t>
+      </w:r>
+      <w:r>
+        <w:rPr>
+          <w:lang w:val="en-US"/>
+        </w:rPr>
+        <w:t xml:space="preserve"> attention is also supported; moreover, we believe that this mode is the most realistic one.</w:t>
+      </w:r>
     </w:p>
     <w:p>
       <w:pPr>
-        <w:pStyle w:val="BodyText"/>
-      </w:pPr>
-      <w:r>
-        <w:t>Explain how we’re going to stream the data into the system, for each use case.</w:t>
-      </w:r>
-    </w:p>
-    <w:p>
-      <w:pPr>
-        <w:pStyle w:val="Heading2"/>
-      </w:pPr>
-      <w:bookmarkStart w:id="22" w:name="_Toc398570102"/>
-      <w:r>
-        <w:lastRenderedPageBreak/>
-        <w:t>Action Consumption – Actuators/Connectors</w:t>
+        <w:pStyle w:val="Heading1"/>
+      </w:pPr>
+      <w:bookmarkStart w:id="22" w:name="_Toc398828139"/>
+      <w:bookmarkEnd w:id="18"/>
+      <w:r>
+        <w:t>Component Architecture</w:t>
       </w:r>
       <w:bookmarkEnd w:id="22"/>
     </w:p>
     <w:p>
-      <w:r>
-        <w:t>Describe who and how would consume action messages issued by the system.</w:t>
-      </w:r>
-      <w:r>
-        <w:t xml:space="preserve"> Per use case.</w:t>
+      <w:pPr>
+        <w:pStyle w:val="BodyText"/>
+      </w:pPr>
+      <w:r>
+        <w:t xml:space="preserve">Describe the event-driven architecture paradigm and introduce the </w:t>
+      </w:r>
+      <w:r>
+        <w:t>functional components. Refine the component view to include technology stack. Define integration mechanisms, APIs and data formats.</w:t>
       </w:r>
     </w:p>
     <w:p>
       <w:pPr>
-        <w:pStyle w:val="Heading2"/>
-      </w:pPr>
-      <w:r>
-        <w:t>Complex Event Process</w:t>
-      </w:r>
-      <w:r>
-        <w:t>or</w:t>
-      </w:r>
-      <w:bookmarkEnd w:id="20"/>
-    </w:p>
-    <w:p>
-      <w:pPr>
-        <w:pStyle w:val="BodyText"/>
-      </w:pPr>
-      <w:r>
-        <w:t>Descri</w:t>
-      </w:r>
-      <w:r>
-        <w:t xml:space="preserve">be </w:t>
-      </w:r>
-      <w:r>
-        <w:t>the architecture of PROTON, including implementation on STORM.</w:t>
-      </w:r>
-    </w:p>
-    <w:p>
-      <w:pPr>
-        <w:pStyle w:val="Heading2"/>
-      </w:pPr>
-      <w:bookmarkStart w:id="23" w:name="_Toc398570099"/>
-      <w:r>
-        <w:t>Decision Management</w:t>
+        <w:pStyle w:val="Heading1"/>
+      </w:pPr>
+      <w:bookmarkStart w:id="23" w:name="_Toc398828140"/>
+      <w:r>
+        <w:t>SPEEDD Runtime Architecture</w:t>
       </w:r>
       <w:bookmarkEnd w:id="23"/>
     </w:p>
@@ -4150,19 +5506,34 @@
         <w:pStyle w:val="BodyText"/>
       </w:pPr>
       <w:r>
-        <w:t>Architecture of the decision management component(s), approaches, issues, etc.</w:t>
-      </w:r>
-      <w:r>
-        <w:t xml:space="preserve"> Possibly discuss separately the design for every use case.</w:t>
+        <w:t>Describe in details the architecture of the runtime part. Provide an general overview of the big picture (architectural diagram). In subsection</w:t>
+      </w:r>
+      <w:r>
+        <w:t>s</w:t>
+      </w:r>
+      <w:r>
+        <w:t xml:space="preserve"> describe the architecture of </w:t>
+      </w:r>
+      <w:r>
+        <w:t>the</w:t>
+      </w:r>
+      <w:r>
+        <w:t xml:space="preserve"> component</w:t>
+      </w:r>
+      <w:r>
+        <w:t>s</w:t>
+      </w:r>
+      <w:r>
+        <w:t>.</w:t>
       </w:r>
     </w:p>
     <w:p>
       <w:pPr>
         <w:pStyle w:val="Heading2"/>
       </w:pPr>
-      <w:bookmarkStart w:id="24" w:name="_Toc398570100"/>
-      <w:r>
-        <w:t>Dashboard application</w:t>
+      <w:bookmarkStart w:id="24" w:name="_Toc398828141"/>
+      <w:r>
+        <w:t>Event Bus</w:t>
       </w:r>
       <w:bookmarkEnd w:id="24"/>
     </w:p>
@@ -4171,280 +5542,25 @@
         <w:pStyle w:val="BodyText"/>
       </w:pPr>
       <w:r>
-        <w:t>Describe the architecture of the dashboard application.</w:t>
+        <w:t>Describe our implementation of the event bus</w:t>
+      </w:r>
+      <w:r>
+        <w:t xml:space="preserve"> using </w:t>
+      </w:r>
+      <w:r>
+        <w:t>KAFKA</w:t>
+      </w:r>
+      <w:r>
+        <w:t xml:space="preserve"> technology.</w:t>
       </w:r>
     </w:p>
     <w:p>
       <w:pPr>
-        <w:pStyle w:val="Heading1"/>
-        <w:rPr>
-          <w:lang w:val="en-US" w:bidi="he-IL"/>
-        </w:rPr>
-      </w:pPr>
-      <w:bookmarkStart w:id="25" w:name="_Toc398570103"/>
-      <w:bookmarkEnd w:id="15"/>
-      <w:r>
-        <w:rPr>
-          <w:lang w:val="en-US" w:bidi="he-IL"/>
-        </w:rPr>
-        <w:t>Build-Time Architecture</w:t>
-      </w:r>
-    </w:p>
-    <w:p>
-      <w:pPr>
-        <w:pStyle w:val="BodyText"/>
-        <w:rPr>
-          <w:lang w:val="en-US" w:bidi="he-IL"/>
-        </w:rPr>
-      </w:pPr>
-      <w:r>
-        <w:rPr>
-          <w:lang w:val="en-US" w:bidi="he-IL"/>
-        </w:rPr>
-        <w:t>Describe the build-time path and the architecture in details (based on the conceptual view presented earlier).</w:t>
-      </w:r>
-    </w:p>
-    <w:p>
-      <w:pPr>
         <w:pStyle w:val="Heading2"/>
-        <w:rPr>
-          <w:lang w:val="en-US" w:bidi="he-IL"/>
-        </w:rPr>
-      </w:pPr>
-      <w:r>
-        <w:rPr>
-          <w:lang w:val="en-US" w:bidi="he-IL"/>
-        </w:rPr>
-        <w:t>Event Pattern Mining</w:t>
-      </w:r>
-    </w:p>
-    <w:p>
-      <w:pPr>
-        <w:pStyle w:val="BodyText"/>
-        <w:rPr>
-          <w:lang w:val="en-US" w:bidi="he-IL"/>
-        </w:rPr>
-      </w:pPr>
-      <w:r>
-        <w:rPr>
-          <w:lang w:val="en-US" w:bidi="he-IL"/>
-        </w:rPr>
-        <w:t>Describe how machine learning approach is used to extract complex event patterns from annotated historic data.</w:t>
-      </w:r>
-    </w:p>
-    <w:p>
-      <w:pPr>
-        <w:pStyle w:val="Heading2"/>
-        <w:rPr>
-          <w:lang w:val="en-US" w:bidi="he-IL"/>
-        </w:rPr>
-      </w:pPr>
-      <w:r>
-        <w:rPr>
-          <w:lang w:val="en-US" w:bidi="he-IL"/>
-        </w:rPr>
-        <w:t>Authoring of CEP Rules</w:t>
-      </w:r>
-    </w:p>
-    <w:p>
-      <w:pPr>
-        <w:pStyle w:val="BodyText"/>
-        <w:rPr>
-          <w:lang w:val="en-US" w:bidi="he-IL"/>
-        </w:rPr>
-      </w:pPr>
-      <w:r>
-        <w:rPr>
-          <w:lang w:val="en-US" w:bidi="he-IL"/>
-        </w:rPr>
-        <w:t>Describe the process, challenges, and approach to translation of the CEP patterns discovered in using machine learning into Proton EPN definition.</w:t>
-      </w:r>
-    </w:p>
-    <w:p>
-      <w:pPr>
-        <w:pStyle w:val="Heading2"/>
-        <w:rPr>
-          <w:lang w:val="en-US" w:bidi="he-IL"/>
-        </w:rPr>
-      </w:pPr>
-      <w:r>
-        <w:rPr>
-          <w:lang w:val="en-US" w:bidi="he-IL"/>
-        </w:rPr>
-        <w:t>Decision Management – the Offline Part</w:t>
-      </w:r>
-    </w:p>
-    <w:p>
-      <w:pPr>
-        <w:pStyle w:val="BodyText"/>
-        <w:rPr>
-          <w:lang w:val="en-US" w:bidi="he-IL"/>
-        </w:rPr>
-      </w:pPr>
-      <w:r>
-        <w:rPr>
-          <w:lang w:val="en-US" w:bidi="he-IL"/>
-        </w:rPr>
-        <w:t>Should see if this is relevant. If it is, describe how decision management component is configured or adjusted based on the exploration of the historic data.</w:t>
-      </w:r>
-    </w:p>
-    <w:p>
-      <w:pPr>
-        <w:pStyle w:val="Heading1"/>
-        <w:rPr>
-          <w:lang w:val="en-US" w:bidi="he-IL"/>
-        </w:rPr>
-      </w:pPr>
-      <w:r>
-        <w:rPr>
-          <w:lang w:val="en-US" w:bidi="he-IL"/>
-        </w:rPr>
-        <w:lastRenderedPageBreak/>
-        <w:t>Integration – APIs and Data Formats</w:t>
-      </w:r>
-    </w:p>
-    <w:p>
-      <w:pPr>
-        <w:pStyle w:val="BodyText"/>
-        <w:rPr>
-          <w:lang w:val="en-US" w:bidi="he-IL"/>
-        </w:rPr>
-      </w:pPr>
-      <w:r>
-        <w:rPr>
-          <w:lang w:val="en-US" w:bidi="he-IL"/>
-        </w:rPr>
-        <w:t xml:space="preserve">Describe the integration mechanisms between different components and between the system and the outside world. List and describe the APIs and data formats </w:t>
-      </w:r>
-      <w:r>
-        <w:rPr>
-          <w:lang w:val="en-US" w:bidi="he-IL"/>
-        </w:rPr>
-        <w:t>in use</w:t>
-      </w:r>
-      <w:r>
-        <w:rPr>
-          <w:lang w:val="en-US" w:bidi="he-IL"/>
-        </w:rPr>
-        <w:t>.</w:t>
-      </w:r>
-    </w:p>
-    <w:p>
-      <w:pPr>
-        <w:pStyle w:val="Heading1"/>
-        <w:rPr>
-          <w:lang w:val="en-US" w:bidi="he-IL"/>
-        </w:rPr>
-      </w:pPr>
-      <w:r>
-        <w:rPr>
-          <w:lang w:val="en-US" w:bidi="he-IL"/>
-        </w:rPr>
-        <w:t>Non-Functional Aspects</w:t>
-      </w:r>
-    </w:p>
-    <w:p>
-      <w:pPr>
-        <w:pStyle w:val="Heading2"/>
-        <w:rPr>
-          <w:lang w:val="en-US" w:bidi="he-IL"/>
-        </w:rPr>
-      </w:pPr>
-      <w:r>
-        <w:rPr>
-          <w:lang w:val="en-US" w:bidi="he-IL"/>
-        </w:rPr>
-        <w:t>Scalability</w:t>
-      </w:r>
-    </w:p>
-    <w:p>
-      <w:pPr>
-        <w:pStyle w:val="BodyText"/>
-        <w:rPr>
-          <w:lang w:val="en-US" w:bidi="he-IL"/>
-        </w:rPr>
-      </w:pPr>
-      <w:r>
-        <w:rPr>
-          <w:lang w:val="en-US" w:bidi="he-IL"/>
-        </w:rPr>
-        <w:t>Explain why is the proposed architecture is scalable. Describe how the system will scale up and out to match the load.</w:t>
-      </w:r>
-    </w:p>
-    <w:p>
-      <w:pPr>
-        <w:pStyle w:val="Heading2"/>
-        <w:rPr>
-          <w:lang w:val="en-US" w:bidi="he-IL"/>
-        </w:rPr>
-      </w:pPr>
-      <w:r>
-        <w:rPr>
-          <w:lang w:val="en-US" w:bidi="he-IL"/>
-        </w:rPr>
-        <w:t>Fault Tolerance</w:t>
-      </w:r>
-    </w:p>
-    <w:p>
-      <w:pPr>
-        <w:pStyle w:val="BodyText"/>
-        <w:rPr>
-          <w:lang w:val="en-US" w:bidi="he-IL"/>
-        </w:rPr>
-      </w:pPr>
-      <w:r>
-        <w:rPr>
-          <w:lang w:val="en-US" w:bidi="he-IL"/>
-        </w:rPr>
-        <w:t>Explain what types of failures the system is designed to stand. Describe the designed behavior of the system in case of such failures.</w:t>
-      </w:r>
-    </w:p>
-    <w:p>
-      <w:pPr>
-        <w:pStyle w:val="Heading2"/>
-        <w:rPr>
-          <w:lang w:val="en-US" w:bidi="he-IL"/>
-        </w:rPr>
-      </w:pPr>
-      <w:r>
-        <w:rPr>
-          <w:lang w:val="en-US" w:bidi="he-IL"/>
-        </w:rPr>
-        <w:t>Testability</w:t>
-      </w:r>
-    </w:p>
-    <w:p>
-      <w:pPr>
-        <w:pStyle w:val="BodyText"/>
-        <w:rPr>
-          <w:lang w:val="en-US" w:bidi="he-IL"/>
-        </w:rPr>
-      </w:pPr>
-      <w:r>
-        <w:rPr>
-          <w:lang w:val="en-US" w:bidi="he-IL"/>
-        </w:rPr>
-        <w:t>Describe the approach to testing the system. Address the functional testing as well as performance testing approach as designed.</w:t>
-      </w:r>
-    </w:p>
-    <w:p>
-      <w:pPr>
-        <w:pStyle w:val="Heading1"/>
-        <w:rPr>
-          <w:lang w:val="en-US" w:bidi="he-IL"/>
-        </w:rPr>
-      </w:pPr>
-      <w:r>
-        <w:rPr>
-          <w:lang w:val="en-US" w:bidi="he-IL"/>
-        </w:rPr>
-        <w:t>S</w:t>
-      </w:r>
-      <w:r>
-        <w:rPr>
-          <w:lang w:val="en-US" w:bidi="he-IL"/>
-        </w:rPr>
-        <w:t>ummary</w:t>
+      </w:pPr>
+      <w:bookmarkStart w:id="25" w:name="_Toc398828142"/>
+      <w:r>
+        <w:t>Event/Data Providers</w:t>
       </w:r>
       <w:bookmarkEnd w:id="25"/>
     </w:p>
@@ -4453,93 +5569,489 @@
         <w:pStyle w:val="BodyText"/>
       </w:pPr>
       <w:r>
-        <w:t>TBD - Summarize</w:t>
+        <w:t>Explain how we’re going to stream the data into the system, for each use case.</w:t>
       </w:r>
     </w:p>
     <w:p>
       <w:pPr>
-        <w:pStyle w:val="Heading1"/>
-      </w:pPr>
-      <w:bookmarkStart w:id="26" w:name="_Toc398570104"/>
-      <w:r>
-        <w:t>Appendix A – Technology Evaluation</w:t>
+        <w:pStyle w:val="Heading2"/>
+      </w:pPr>
+      <w:bookmarkStart w:id="26" w:name="_Toc398828143"/>
+      <w:r>
+        <w:t>Action Consumption – Actuators/Connectors</w:t>
       </w:r>
       <w:bookmarkEnd w:id="26"/>
     </w:p>
     <w:p>
-      <w:pPr>
-        <w:pStyle w:val="BodyText"/>
-      </w:pPr>
-      <w:r>
-        <w:t>This could be one or more appendix parts. Here we’ll explain the approach, criteria, and the final choice of the technology stack that was made.</w:t>
+      <w:r>
+        <w:t>Describe who and how would consume action messages issued by the system.</w:t>
+      </w:r>
+      <w:r>
+        <w:t xml:space="preserve"> Per use case.</w:t>
       </w:r>
     </w:p>
     <w:p>
       <w:pPr>
         <w:pStyle w:val="Heading2"/>
       </w:pPr>
-      <w:bookmarkStart w:id="27" w:name="_Toc398570105"/>
-      <w:r>
-        <w:lastRenderedPageBreak/>
-        <w:t>Stream Processing – requirements and evaluation criteria</w:t>
+      <w:bookmarkStart w:id="27" w:name="_Toc398828144"/>
+      <w:r>
+        <w:t>Complex Event Process</w:t>
+      </w:r>
+      <w:r>
+        <w:t>or</w:t>
       </w:r>
       <w:bookmarkEnd w:id="27"/>
     </w:p>
     <w:p>
       <w:pPr>
+        <w:pStyle w:val="BodyText"/>
+      </w:pPr>
+      <w:r>
+        <w:t>Descri</w:t>
+      </w:r>
+      <w:r>
+        <w:t xml:space="preserve">be </w:t>
+      </w:r>
+      <w:r>
+        <w:t>the architecture of PROTON, including implementation on STORM.</w:t>
+      </w:r>
+    </w:p>
+    <w:p>
+      <w:pPr>
         <w:pStyle w:val="Heading2"/>
       </w:pPr>
-      <w:bookmarkStart w:id="28" w:name="_Toc398570106"/>
-      <w:r>
-        <w:t>Storm</w:t>
+      <w:bookmarkStart w:id="28" w:name="_Toc398828145"/>
+      <w:r>
+        <w:t>Decision Management</w:t>
       </w:r>
       <w:bookmarkEnd w:id="28"/>
     </w:p>
     <w:p>
       <w:pPr>
+        <w:pStyle w:val="BodyText"/>
+      </w:pPr>
+      <w:r>
+        <w:t>Architecture of the decision management component(s), approaches, issues, etc.</w:t>
+      </w:r>
+      <w:r>
+        <w:t xml:space="preserve"> Possibly discuss separately the design for every use case.</w:t>
+      </w:r>
+    </w:p>
+    <w:p>
+      <w:pPr>
         <w:pStyle w:val="Heading2"/>
       </w:pPr>
-      <w:bookmarkStart w:id="29" w:name="_Toc398570107"/>
-      <w:r>
-        <w:t>Akka</w:t>
+      <w:bookmarkStart w:id="29" w:name="_Toc398828146"/>
+      <w:r>
+        <w:lastRenderedPageBreak/>
+        <w:t>Dashboard application</w:t>
       </w:r>
       <w:bookmarkEnd w:id="29"/>
     </w:p>
     <w:p>
       <w:pPr>
-        <w:pStyle w:val="Heading2"/>
-      </w:pPr>
-      <w:bookmarkStart w:id="30" w:name="_Toc398570108"/>
-      <w:r>
-        <w:t>Spark Streaming</w:t>
+        <w:pStyle w:val="BodyText"/>
+      </w:pPr>
+      <w:r>
+        <w:t>Describe the architecture of the dashboard application.</w:t>
+      </w:r>
+    </w:p>
+    <w:p>
+      <w:pPr>
+        <w:pStyle w:val="Heading1"/>
+        <w:rPr>
+          <w:lang w:val="en-US" w:bidi="he-IL"/>
+        </w:rPr>
+      </w:pPr>
+      <w:bookmarkStart w:id="30" w:name="_Toc398828147"/>
+      <w:bookmarkEnd w:id="15"/>
+      <w:r>
+        <w:rPr>
+          <w:lang w:val="en-US" w:bidi="he-IL"/>
+        </w:rPr>
+        <w:t>Build-Time Architecture</w:t>
       </w:r>
       <w:bookmarkEnd w:id="30"/>
     </w:p>
     <w:p>
       <w:pPr>
+        <w:pStyle w:val="BodyText"/>
+        <w:rPr>
+          <w:lang w:val="en-US" w:bidi="he-IL"/>
+        </w:rPr>
+      </w:pPr>
+      <w:r>
+        <w:rPr>
+          <w:lang w:val="en-US" w:bidi="he-IL"/>
+        </w:rPr>
+        <w:t>Describe the build-time path and the architecture in details (based on the conceptual view presented earlier).</w:t>
+      </w:r>
+    </w:p>
+    <w:p>
+      <w:pPr>
         <w:pStyle w:val="Heading2"/>
-      </w:pPr>
-      <w:bookmarkStart w:id="31" w:name="_Toc398570109"/>
-      <w:r>
-        <w:t xml:space="preserve">Choice of </w:t>
-      </w:r>
-      <w:r>
-        <w:t xml:space="preserve">the </w:t>
-      </w:r>
-      <w:bookmarkStart w:id="32" w:name="_GoBack"/>
-      <w:bookmarkEnd w:id="32"/>
-      <w:r>
-        <w:t>Messaging Platform</w:t>
+        <w:rPr>
+          <w:lang w:val="en-US" w:bidi="he-IL"/>
+        </w:rPr>
+      </w:pPr>
+      <w:bookmarkStart w:id="31" w:name="_Toc398828148"/>
+      <w:r>
+        <w:rPr>
+          <w:lang w:val="en-US" w:bidi="he-IL"/>
+        </w:rPr>
+        <w:t>Event Pattern Mining</w:t>
       </w:r>
       <w:bookmarkEnd w:id="31"/>
     </w:p>
     <w:p>
       <w:pPr>
         <w:pStyle w:val="BodyText"/>
-      </w:pPr>
+        <w:rPr>
+          <w:lang w:val="en-US" w:bidi="he-IL"/>
+        </w:rPr>
+      </w:pPr>
+      <w:r>
+        <w:rPr>
+          <w:lang w:val="en-US" w:bidi="he-IL"/>
+        </w:rPr>
+        <w:t>Describe how machine learning approach is used to extract complex event patterns from annotated historic data.</w:t>
+      </w:r>
     </w:p>
     <w:p>
       <w:pPr>
+        <w:pStyle w:val="Heading2"/>
+        <w:rPr>
+          <w:lang w:val="en-US" w:bidi="he-IL"/>
+        </w:rPr>
+      </w:pPr>
+      <w:bookmarkStart w:id="32" w:name="_Toc398828149"/>
+      <w:r>
+        <w:rPr>
+          <w:lang w:val="en-US" w:bidi="he-IL"/>
+        </w:rPr>
+        <w:t>Authoring of CEP Rules</w:t>
+      </w:r>
+      <w:bookmarkEnd w:id="32"/>
+    </w:p>
+    <w:p>
+      <w:pPr>
+        <w:pStyle w:val="BodyText"/>
+        <w:rPr>
+          <w:lang w:val="en-US" w:bidi="he-IL"/>
+        </w:rPr>
+      </w:pPr>
+      <w:r>
+        <w:rPr>
+          <w:lang w:val="en-US" w:bidi="he-IL"/>
+        </w:rPr>
+        <w:t>Describe the process, challenges, and approach to translation of the CEP patterns discovered in using machine learning into Proton EPN definition.</w:t>
+      </w:r>
+    </w:p>
+    <w:p>
+      <w:pPr>
+        <w:pStyle w:val="Heading2"/>
+        <w:rPr>
+          <w:lang w:val="en-US" w:bidi="he-IL"/>
+        </w:rPr>
+      </w:pPr>
+      <w:bookmarkStart w:id="33" w:name="_Toc398828150"/>
+      <w:r>
+        <w:rPr>
+          <w:lang w:val="en-US" w:bidi="he-IL"/>
+        </w:rPr>
+        <w:t>Decision Management – the Offline Part</w:t>
+      </w:r>
+      <w:bookmarkEnd w:id="33"/>
+    </w:p>
+    <w:p>
+      <w:pPr>
+        <w:pStyle w:val="BodyText"/>
+        <w:rPr>
+          <w:lang w:val="en-US" w:bidi="he-IL"/>
+        </w:rPr>
+      </w:pPr>
+      <w:r>
+        <w:rPr>
+          <w:lang w:val="en-US" w:bidi="he-IL"/>
+        </w:rPr>
+        <w:t>Should see if this is relevant. If it is, describe how decision management component is configured or adjusted based on the exploration of the historic data.</w:t>
+      </w:r>
+    </w:p>
+    <w:p>
+      <w:pPr>
+        <w:pStyle w:val="Heading1"/>
+        <w:rPr>
+          <w:lang w:val="en-US" w:bidi="he-IL"/>
+        </w:rPr>
+      </w:pPr>
+      <w:bookmarkStart w:id="34" w:name="_Toc398828151"/>
+      <w:r>
+        <w:rPr>
+          <w:lang w:val="en-US" w:bidi="he-IL"/>
+        </w:rPr>
+        <w:t>Integration – APIs and Data Formats</w:t>
+      </w:r>
+      <w:bookmarkEnd w:id="34"/>
+    </w:p>
+    <w:p>
+      <w:pPr>
+        <w:pStyle w:val="BodyText"/>
+        <w:rPr>
+          <w:lang w:val="en-US" w:bidi="he-IL"/>
+        </w:rPr>
+      </w:pPr>
+      <w:r>
+        <w:rPr>
+          <w:lang w:val="en-US" w:bidi="he-IL"/>
+        </w:rPr>
+        <w:t xml:space="preserve">Describe the integration mechanisms between different components and between the system and the outside world. List and describe the APIs and data formats </w:t>
+      </w:r>
+      <w:r>
+        <w:rPr>
+          <w:lang w:val="en-US" w:bidi="he-IL"/>
+        </w:rPr>
+        <w:t>in use</w:t>
+      </w:r>
+      <w:r>
+        <w:rPr>
+          <w:lang w:val="en-US" w:bidi="he-IL"/>
+        </w:rPr>
+        <w:t>.</w:t>
+      </w:r>
+    </w:p>
+    <w:p>
+      <w:pPr>
+        <w:pStyle w:val="Heading1"/>
+        <w:rPr>
+          <w:lang w:val="en-US" w:bidi="he-IL"/>
+        </w:rPr>
+      </w:pPr>
+      <w:bookmarkStart w:id="35" w:name="_Toc398828152"/>
+      <w:r>
+        <w:rPr>
+          <w:lang w:val="en-US" w:bidi="he-IL"/>
+        </w:rPr>
+        <w:t>Non-Functional Aspects</w:t>
+      </w:r>
+      <w:bookmarkEnd w:id="35"/>
+    </w:p>
+    <w:p>
+      <w:pPr>
+        <w:pStyle w:val="Heading2"/>
+        <w:rPr>
+          <w:lang w:val="en-US" w:bidi="he-IL"/>
+        </w:rPr>
+      </w:pPr>
+      <w:bookmarkStart w:id="36" w:name="_Toc398828153"/>
+      <w:r>
+        <w:rPr>
+          <w:lang w:val="en-US" w:bidi="he-IL"/>
+        </w:rPr>
+        <w:t>Scalability</w:t>
+      </w:r>
+      <w:bookmarkEnd w:id="36"/>
+    </w:p>
+    <w:p>
+      <w:pPr>
+        <w:pStyle w:val="BodyText"/>
+        <w:rPr>
+          <w:lang w:val="en-US" w:bidi="he-IL"/>
+        </w:rPr>
+      </w:pPr>
+      <w:r>
+        <w:rPr>
+          <w:lang w:val="en-US" w:bidi="he-IL"/>
+        </w:rPr>
+        <w:t>Explain why is the proposed architecture is scalable. Describe how the system will scale up and out to match the load.</w:t>
+      </w:r>
+    </w:p>
+    <w:p>
+      <w:pPr>
+        <w:pStyle w:val="Heading2"/>
+        <w:rPr>
+          <w:lang w:val="en-US" w:bidi="he-IL"/>
+        </w:rPr>
+      </w:pPr>
+      <w:bookmarkStart w:id="37" w:name="_Toc398828154"/>
+      <w:r>
+        <w:rPr>
+          <w:lang w:val="en-US" w:bidi="he-IL"/>
+        </w:rPr>
+        <w:t>Fault Tolerance</w:t>
+      </w:r>
+      <w:bookmarkEnd w:id="37"/>
+    </w:p>
+    <w:p>
+      <w:pPr>
+        <w:pStyle w:val="BodyText"/>
+        <w:rPr>
+          <w:lang w:val="en-US" w:bidi="he-IL"/>
+        </w:rPr>
+      </w:pPr>
+      <w:r>
+        <w:rPr>
+          <w:lang w:val="en-US" w:bidi="he-IL"/>
+        </w:rPr>
+        <w:t>Explain what types of failures the system is designed to stand. Describe the designed behavior of the system in case of such failures.</w:t>
+      </w:r>
+    </w:p>
+    <w:p>
+      <w:pPr>
+        <w:pStyle w:val="Heading2"/>
+        <w:rPr>
+          <w:lang w:val="en-US" w:bidi="he-IL"/>
+        </w:rPr>
+      </w:pPr>
+      <w:bookmarkStart w:id="38" w:name="_Toc398828155"/>
+      <w:r>
+        <w:rPr>
+          <w:lang w:val="en-US" w:bidi="he-IL"/>
+        </w:rPr>
+        <w:lastRenderedPageBreak/>
+        <w:t>Testability</w:t>
+      </w:r>
+      <w:bookmarkEnd w:id="38"/>
+    </w:p>
+    <w:p>
+      <w:pPr>
+        <w:pStyle w:val="BodyText"/>
+        <w:rPr>
+          <w:lang w:val="en-US" w:bidi="he-IL"/>
+        </w:rPr>
+      </w:pPr>
+      <w:r>
+        <w:rPr>
+          <w:lang w:val="en-US" w:bidi="he-IL"/>
+        </w:rPr>
+        <w:t>Describe the approach to testing the system. Address the functional testing as well as performance testing approach as designed.</w:t>
+      </w:r>
+    </w:p>
+    <w:p>
+      <w:pPr>
+        <w:pStyle w:val="Heading1"/>
+        <w:rPr>
+          <w:lang w:val="en-US" w:bidi="he-IL"/>
+        </w:rPr>
+      </w:pPr>
+      <w:bookmarkStart w:id="39" w:name="_Toc398828156"/>
+      <w:r>
+        <w:rPr>
+          <w:lang w:val="en-US" w:bidi="he-IL"/>
+        </w:rPr>
+        <w:t>S</w:t>
+      </w:r>
+      <w:r>
+        <w:rPr>
+          <w:lang w:val="en-US" w:bidi="he-IL"/>
+        </w:rPr>
+        <w:t>ummary</w:t>
+      </w:r>
+      <w:bookmarkEnd w:id="39"/>
+    </w:p>
+    <w:p>
+      <w:pPr>
+        <w:pStyle w:val="BodyText"/>
+      </w:pPr>
+      <w:r>
+        <w:t xml:space="preserve">TBD </w:t>
+      </w:r>
+      <w:r>
+        <w:t>–</w:t>
+      </w:r>
+      <w:r>
+        <w:t xml:space="preserve"> Summarize</w:t>
+      </w:r>
+    </w:p>
+    <w:p>
+      <w:pPr>
+        <w:pStyle w:val="BodyText"/>
+      </w:pPr>
+      <w:r>
+        <w:t>Mention open issues and plans to evolve the architecture – refined to be submitted by M24</w:t>
+      </w:r>
+    </w:p>
+    <w:p>
+      <w:pPr>
+        <w:pStyle w:val="Heading1"/>
+      </w:pPr>
+      <w:bookmarkStart w:id="40" w:name="_Toc398828157"/>
+      <w:r>
+        <w:t>Appendix A – Technology Evaluation</w:t>
+      </w:r>
+      <w:bookmarkEnd w:id="40"/>
+    </w:p>
+    <w:p>
+      <w:pPr>
+        <w:pStyle w:val="BodyText"/>
+      </w:pPr>
+      <w:r>
+        <w:t>This could be one or more appendix parts. Here we’ll explain the approach, criteria, and the final choice of the technology stack that was made.</w:t>
+      </w:r>
+    </w:p>
+    <w:p>
+      <w:pPr>
+        <w:pStyle w:val="Heading2"/>
+      </w:pPr>
+      <w:bookmarkStart w:id="41" w:name="_Toc398828158"/>
+      <w:r>
+        <w:t>Stream Processing – requirements and evaluation criteria</w:t>
+      </w:r>
+      <w:bookmarkEnd w:id="41"/>
+    </w:p>
+    <w:p>
+      <w:pPr>
+        <w:pStyle w:val="Heading2"/>
+      </w:pPr>
+      <w:bookmarkStart w:id="42" w:name="_Toc398828159"/>
+      <w:r>
+        <w:t>Storm</w:t>
+      </w:r>
+      <w:bookmarkEnd w:id="42"/>
+    </w:p>
+    <w:p>
+      <w:pPr>
+        <w:pStyle w:val="Heading2"/>
+      </w:pPr>
+      <w:bookmarkStart w:id="43" w:name="_Toc398828160"/>
+      <w:r>
+        <w:t>Akka</w:t>
+      </w:r>
+      <w:bookmarkEnd w:id="43"/>
+    </w:p>
+    <w:p>
+      <w:pPr>
+        <w:pStyle w:val="Heading2"/>
+      </w:pPr>
+      <w:bookmarkStart w:id="44" w:name="_Toc398828161"/>
+      <w:r>
+        <w:t>Spark Streaming</w:t>
+      </w:r>
+      <w:bookmarkEnd w:id="44"/>
+    </w:p>
+    <w:p>
+      <w:pPr>
+        <w:pStyle w:val="Heading2"/>
+      </w:pPr>
+      <w:bookmarkStart w:id="45" w:name="_Toc398828162"/>
+      <w:r>
+        <w:t xml:space="preserve">Choice of </w:t>
+      </w:r>
+      <w:r>
+        <w:t xml:space="preserve">the </w:t>
+      </w:r>
+      <w:r>
+        <w:t>Messaging Platform</w:t>
+      </w:r>
+      <w:bookmarkEnd w:id="45"/>
+    </w:p>
+    <w:p>
+      <w:pPr>
+        <w:pStyle w:val="BodyText"/>
+      </w:pPr>
+    </w:p>
+    <w:p>
+      <w:pPr>
         <w:pStyle w:val="Heading1-noNumber"/>
         <w:rPr>
           <w:rtl/>
@@ -4548,8 +6060,8 @@
       </w:pPr>
     </w:p>
     <w:sectPr>
-      <w:headerReference w:type="default" r:id="rId12"/>
-      <w:footerReference w:type="default" r:id="rId13"/>
+      <w:headerReference w:type="default" r:id="rId14"/>
+      <w:footerReference w:type="default" r:id="rId15"/>
       <w:pgSz w:w="11907" w:h="16840" w:code="9"/>
       <w:pgMar w:top="2109" w:right="1701" w:bottom="1440" w:left="1701" w:header="720" w:footer="567" w:gutter="0"/>
       <w:cols w:space="720"/>
@@ -4638,6 +6150,38 @@
       </w:r>
       <w:r>
         <w:t>Update</w:t>
+      </w:r>
+    </w:p>
+  </w:comment>
+  <w:comment w:id="17" w:author="Alexander Kofman" w:date="2014-09-22T11:19:00Z" w:initials="AK">
+    <w:p>
+      <w:pPr>
+        <w:pStyle w:val="CommentText"/>
+      </w:pPr>
+      <w:r>
+        <w:rPr>
+          <w:rStyle w:val="CommentReference"/>
+        </w:rPr>
+        <w:annotationRef/>
+      </w:r>
+      <w:r>
+        <w:t>Fabiana</w:t>
+      </w:r>
+    </w:p>
+  </w:comment>
+  <w:comment w:id="19" w:author="Alexander Kofman" w:date="2014-09-21T20:34:00Z" w:initials="AK">
+    <w:p>
+      <w:pPr>
+        <w:pStyle w:val="CommentText"/>
+      </w:pPr>
+      <w:r>
+        <w:rPr>
+          <w:rStyle w:val="CommentReference"/>
+        </w:rPr>
+        <w:annotationRef/>
+      </w:r>
+      <w:r>
+        <w:t xml:space="preserve">Create a new diagram using our current terminology </w:t>
       </w:r>
     </w:p>
   </w:comment>
@@ -4851,7 +6395,7 @@
         <w:noProof/>
         <w:sz w:val="20"/>
       </w:rPr>
-      <w:t>10</w:t>
+      <w:t>9</w:t>
     </w:r>
     <w:r>
       <w:rPr>
@@ -4888,7 +6432,7 @@
         <w:noProof/>
         <w:sz w:val="20"/>
       </w:rPr>
-      <w:t>10</w:t>
+      <w:t>11</w:t>
     </w:r>
     <w:r>
       <w:rPr>
@@ -4920,6 +6464,39 @@
       <w:r>
         <w:continuationSeparator/>
       </w:r>
+    </w:p>
+  </w:footnote>
+  <w:footnote w:id="1">
+    <w:p>
+      <w:pPr>
+        <w:pStyle w:val="FootnoteText"/>
+        <w:rPr>
+          <w:lang w:val="en-US"/>
+        </w:rPr>
+      </w:pPr>
+      <w:r>
+        <w:rPr>
+          <w:rStyle w:val="FootnoteReference"/>
+        </w:rPr>
+        <w:footnoteRef/>
+      </w:r>
+      <w:r>
+        <w:t xml:space="preserve"> </w:t>
+      </w:r>
+      <w:r>
+        <w:rPr>
+          <w:lang w:val="en-US"/>
+        </w:rPr>
+        <w:t xml:space="preserve">Actuators are out of scope of SPEEDD prototype. Under automatic action we mean that the message representing the action type and parameters is emitted by SPEEDD, so that the actual operational system listening to action events is supposed to </w:t>
+      </w:r>
+      <w:r>
+        <w:rPr>
+          <w:lang w:val="en-US"/>
+        </w:rPr>
+        <w:t>execute it.</w:t>
+      </w:r>
+      <w:bookmarkStart w:id="21" w:name="_GoBack"/>
+      <w:bookmarkEnd w:id="21"/>
     </w:p>
   </w:footnote>
 </w:footnotes>
@@ -10028,7 +11605,7 @@
   <w:abstractNum w:abstractNumId="39">
     <w:nsid w:val="711C190E"/>
     <w:multiLevelType w:val="multilevel"/>
-    <w:tmpl w:val="8640DEA8"/>
+    <w:tmpl w:val="20523E60"/>
     <w:lvl w:ilvl="0">
       <w:start w:val="1"/>
       <w:numFmt w:val="decimal"/>
@@ -10043,6 +11620,7 @@
       </w:pPr>
       <w:rPr>
         <w:rFonts w:hint="default"/>
+        <w:lang w:val="en-US"/>
       </w:rPr>
     </w:lvl>
     <w:lvl w:ilvl="1">
@@ -13130,4 +14708,16 @@
   <a:objectDefaults/>
   <a:extraClrSchemeLst/>
 </a:theme>
+</file>
+
+<file path=customXml/item1.xml><?xml version="1.0" encoding="utf-8"?>
+<b:Sources xmlns:b="http://schemas.openxmlformats.org/officeDocument/2006/bibliography" xmlns="http://schemas.openxmlformats.org/officeDocument/2006/bibliography" SelectedStyle="\APA.XSL" StyleName="APA"/>
+</file>
+
+<file path=customXml/itemProps1.xml><?xml version="1.0" encoding="utf-8"?>
+<ds:datastoreItem xmlns:ds="http://schemas.openxmlformats.org/officeDocument/2006/customXml" ds:itemID="{92060FB6-29B5-4FB6-A2BE-51A0BE643D7C}">
+  <ds:schemaRefs>
+    <ds:schemaRef ds:uri="http://schemas.openxmlformats.org/officeDocument/2006/bibliography"/>
+  </ds:schemaRefs>
+</ds:datastoreItem>
 </file>
</xml_diff>

<commit_message>
integrated Proton part into the design doc
</commit_message>
<xml_diff>
--- a/speedd-design/D6.1 - Architecture Design of SPEEDD Prototype - v0.1.docx
+++ b/speedd-design/D6.1 - Architecture Design of SPEEDD Prototype - v0.1.docx
@@ -5302,53 +5302,33 @@
       <w:r>
         <w:t xml:space="preserve">Figure </w:t>
       </w:r>
-      <w:r>
-        <w:fldChar w:fldCharType="begin"/>
-      </w:r>
-      <w:r>
-        <w:instrText xml:space="preserve"> STYLEREF 1 \s </w:instrText>
-      </w:r>
-      <w:r>
-        <w:fldChar w:fldCharType="separate"/>
-      </w:r>
-      <w:r>
-        <w:rPr>
-          <w:rFonts w:hint="cs"/>
-          <w:noProof/>
-          <w:cs/>
-        </w:rPr>
-        <w:t>‎</w:t>
-      </w:r>
-      <w:r>
-        <w:rPr>
-          <w:noProof/>
-        </w:rPr>
-        <w:t>2</w:t>
-      </w:r>
-      <w:r>
-        <w:fldChar w:fldCharType="end"/>
-      </w:r>
+      <w:fldSimple w:instr=" STYLEREF 1 \s ">
+        <w:r>
+          <w:rPr>
+            <w:rFonts w:hint="cs"/>
+            <w:noProof/>
+            <w:cs/>
+          </w:rPr>
+          <w:t>‎</w:t>
+        </w:r>
+        <w:r>
+          <w:rPr>
+            <w:noProof/>
+          </w:rPr>
+          <w:t>2</w:t>
+        </w:r>
+      </w:fldSimple>
       <w:r>
         <w:t>.</w:t>
       </w:r>
-      <w:r>
-        <w:fldChar w:fldCharType="begin"/>
-      </w:r>
-      <w:r>
-        <w:instrText xml:space="preserve"> SEQ Figure \* ARABIC \s 1 </w:instrText>
-      </w:r>
-      <w:r>
-        <w:fldChar w:fldCharType="separate"/>
-      </w:r>
-      <w:r>
-        <w:rPr>
-          <w:noProof/>
-        </w:rPr>
-        <w:t>1</w:t>
-      </w:r>
-      <w:r>
-        <w:fldChar w:fldCharType="end"/>
-      </w:r>
+      <w:fldSimple w:instr=" SEQ Figure \* ARABIC \s 1 ">
+        <w:r>
+          <w:rPr>
+            <w:noProof/>
+          </w:rPr>
+          <w:t>1</w:t>
+        </w:r>
+      </w:fldSimple>
       <w:bookmarkEnd w:id="12"/>
       <w:r>
         <w:t>- SPEEDD design architecture approach</w:t>
@@ -5562,53 +5542,33 @@
       <w:r>
         <w:t xml:space="preserve">Figure </w:t>
       </w:r>
-      <w:r>
-        <w:fldChar w:fldCharType="begin"/>
-      </w:r>
-      <w:r>
-        <w:instrText xml:space="preserve"> STYLEREF 1 \s </w:instrText>
-      </w:r>
-      <w:r>
-        <w:fldChar w:fldCharType="separate"/>
-      </w:r>
-      <w:r>
-        <w:rPr>
-          <w:rFonts w:hint="cs"/>
-          <w:noProof/>
-          <w:cs/>
-        </w:rPr>
-        <w:t>‎</w:t>
-      </w:r>
-      <w:r>
-        <w:rPr>
-          <w:noProof/>
-        </w:rPr>
-        <w:t>2</w:t>
-      </w:r>
-      <w:r>
-        <w:fldChar w:fldCharType="end"/>
-      </w:r>
+      <w:fldSimple w:instr=" STYLEREF 1 \s ">
+        <w:r>
+          <w:rPr>
+            <w:rFonts w:hint="cs"/>
+            <w:noProof/>
+            <w:cs/>
+          </w:rPr>
+          <w:t>‎</w:t>
+        </w:r>
+        <w:r>
+          <w:rPr>
+            <w:noProof/>
+          </w:rPr>
+          <w:t>2</w:t>
+        </w:r>
+      </w:fldSimple>
       <w:r>
         <w:t>.</w:t>
       </w:r>
-      <w:r>
-        <w:fldChar w:fldCharType="begin"/>
-      </w:r>
-      <w:r>
-        <w:instrText xml:space="preserve"> SEQ Figure \* ARABIC \s 1 </w:instrText>
-      </w:r>
-      <w:r>
-        <w:fldChar w:fldCharType="separate"/>
-      </w:r>
-      <w:r>
-        <w:rPr>
-          <w:noProof/>
-        </w:rPr>
-        <w:t>2</w:t>
-      </w:r>
-      <w:r>
-        <w:fldChar w:fldCharType="end"/>
-      </w:r>
+      <w:fldSimple w:instr=" SEQ Figure \* ARABIC \s 1 ">
+        <w:r>
+          <w:rPr>
+            <w:noProof/>
+          </w:rPr>
+          <w:t>2</w:t>
+        </w:r>
+      </w:fldSimple>
       <w:bookmarkEnd w:id="16"/>
       <w:r>
         <w:t xml:space="preserve"> - </w:t>
@@ -5966,53 +5926,33 @@
       <w:r>
         <w:t xml:space="preserve">Figure </w:t>
       </w:r>
-      <w:r>
-        <w:fldChar w:fldCharType="begin"/>
-      </w:r>
-      <w:r>
-        <w:instrText xml:space="preserve"> STYLEREF 1 \s </w:instrText>
-      </w:r>
-      <w:r>
-        <w:fldChar w:fldCharType="separate"/>
-      </w:r>
-      <w:r>
-        <w:rPr>
-          <w:rFonts w:hint="cs"/>
-          <w:noProof/>
-          <w:cs/>
-        </w:rPr>
-        <w:t>‎</w:t>
-      </w:r>
-      <w:r>
-        <w:rPr>
-          <w:noProof/>
-        </w:rPr>
-        <w:t>2</w:t>
-      </w:r>
-      <w:r>
-        <w:fldChar w:fldCharType="end"/>
-      </w:r>
+      <w:fldSimple w:instr=" STYLEREF 1 \s ">
+        <w:r>
+          <w:rPr>
+            <w:rFonts w:hint="cs"/>
+            <w:noProof/>
+            <w:cs/>
+          </w:rPr>
+          <w:t>‎</w:t>
+        </w:r>
+        <w:r>
+          <w:rPr>
+            <w:noProof/>
+          </w:rPr>
+          <w:t>2</w:t>
+        </w:r>
+      </w:fldSimple>
       <w:r>
         <w:t>.</w:t>
       </w:r>
-      <w:r>
-        <w:fldChar w:fldCharType="begin"/>
-      </w:r>
-      <w:r>
-        <w:instrText xml:space="preserve"> SEQ Figure \* ARABIC \s 1 </w:instrText>
-      </w:r>
-      <w:r>
-        <w:fldChar w:fldCharType="separate"/>
-      </w:r>
-      <w:r>
-        <w:rPr>
-          <w:noProof/>
-        </w:rPr>
-        <w:t>3</w:t>
-      </w:r>
-      <w:r>
-        <w:fldChar w:fldCharType="end"/>
-      </w:r>
+      <w:fldSimple w:instr=" SEQ Figure \* ARABIC \s 1 ">
+        <w:r>
+          <w:rPr>
+            <w:noProof/>
+          </w:rPr>
+          <w:t>3</w:t>
+        </w:r>
+      </w:fldSimple>
       <w:bookmarkEnd w:id="20"/>
       <w:r>
         <w:t xml:space="preserve"> </w:t>
@@ -6423,53 +6363,33 @@
       <w:r>
         <w:t xml:space="preserve">Figure </w:t>
       </w:r>
-      <w:r>
-        <w:fldChar w:fldCharType="begin"/>
-      </w:r>
-      <w:r>
-        <w:instrText xml:space="preserve"> STYLEREF 1 \s </w:instrText>
-      </w:r>
-      <w:r>
-        <w:fldChar w:fldCharType="separate"/>
-      </w:r>
-      <w:r>
-        <w:rPr>
-          <w:rFonts w:hint="cs"/>
-          <w:noProof/>
-          <w:cs/>
-        </w:rPr>
-        <w:t>‎</w:t>
-      </w:r>
-      <w:r>
-        <w:rPr>
-          <w:noProof/>
-        </w:rPr>
-        <w:t>2</w:t>
-      </w:r>
-      <w:r>
-        <w:fldChar w:fldCharType="end"/>
-      </w:r>
+      <w:fldSimple w:instr=" STYLEREF 1 \s ">
+        <w:r>
+          <w:rPr>
+            <w:rFonts w:hint="cs"/>
+            <w:noProof/>
+            <w:cs/>
+          </w:rPr>
+          <w:t>‎</w:t>
+        </w:r>
+        <w:r>
+          <w:rPr>
+            <w:noProof/>
+          </w:rPr>
+          <w:t>2</w:t>
+        </w:r>
+      </w:fldSimple>
       <w:r>
         <w:t>.</w:t>
       </w:r>
-      <w:r>
-        <w:fldChar w:fldCharType="begin"/>
-      </w:r>
-      <w:r>
-        <w:instrText xml:space="preserve"> SEQ Figure \* ARABIC \s 1 </w:instrText>
-      </w:r>
-      <w:r>
-        <w:fldChar w:fldCharType="separate"/>
-      </w:r>
-      <w:r>
-        <w:rPr>
-          <w:noProof/>
-        </w:rPr>
-        <w:t>4</w:t>
-      </w:r>
-      <w:r>
-        <w:fldChar w:fldCharType="end"/>
-      </w:r>
+      <w:fldSimple w:instr=" SEQ Figure \* ARABIC \s 1 ">
+        <w:r>
+          <w:rPr>
+            <w:noProof/>
+          </w:rPr>
+          <w:t>4</w:t>
+        </w:r>
+      </w:fldSimple>
       <w:bookmarkEnd w:id="21"/>
       <w:r>
         <w:t xml:space="preserve"> </w:t>
@@ -6547,14 +6467,210 @@
       <w:r>
         <w:t xml:space="preserve">Figure </w:t>
       </w:r>
-      <w:r>
+      <w:fldSimple w:instr=" STYLEREF 1 \s ">
+        <w:r>
+          <w:rPr>
+            <w:rFonts w:hint="cs"/>
+            <w:noProof/>
+            <w:cs/>
+          </w:rPr>
+          <w:t>‎</w:t>
+        </w:r>
+        <w:r>
+          <w:rPr>
+            <w:noProof/>
+          </w:rPr>
+          <w:t>2</w:t>
+        </w:r>
+      </w:fldSimple>
+      <w:r>
+        <w:t>.</w:t>
+      </w:r>
+      <w:fldSimple w:instr=" SEQ Figure \* ARABIC \s 1 ">
+        <w:r>
+          <w:rPr>
+            <w:noProof/>
+          </w:rPr>
+          <w:t>5</w:t>
+        </w:r>
+      </w:fldSimple>
+      <w:bookmarkEnd w:id="22"/>
+      <w:r>
+        <w:t xml:space="preserve"> </w:t>
+      </w:r>
+      <w:r>
+        <w:t>- SPEEDD Runtime - Event-Driven Architecture (Credit Card Fraud Use Case)</w:t>
+      </w:r>
+    </w:p>
+    <w:p>
+      <w:pPr>
+        <w:pStyle w:val="Heading3"/>
+        <w:rPr>
+          <w:lang w:eastAsia="ja-JP"/>
+        </w:rPr>
+      </w:pPr>
+      <w:bookmarkStart w:id="23" w:name="_Toc399964333"/>
+      <w:bookmarkStart w:id="24" w:name="_Ref400010233"/>
+      <w:bookmarkStart w:id="25" w:name="_Ref400010250"/>
+      <w:r>
+        <w:rPr>
+          <w:lang w:eastAsia="ja-JP"/>
+        </w:rPr>
+        <w:t>Event Bus</w:t>
+      </w:r>
+      <w:bookmarkEnd w:id="23"/>
+      <w:bookmarkEnd w:id="24"/>
+      <w:bookmarkEnd w:id="25"/>
+    </w:p>
+    <w:p>
+      <w:pPr>
+        <w:rPr>
+          <w:rFonts w:eastAsia="MS Mincho"/>
+          <w:lang w:eastAsia="ja-JP"/>
+        </w:rPr>
+      </w:pPr>
+      <w:r>
+        <w:rPr>
+          <w:rFonts w:eastAsia="MS Mincho"/>
+          <w:lang w:eastAsia="ja-JP"/>
+        </w:rPr>
+        <w:t>The technology chosen for the event bus component is Apache Kafka</w:t>
+      </w:r>
+      <w:r>
+        <w:rPr>
+          <w:rStyle w:val="FootnoteReference"/>
+          <w:rFonts w:eastAsia="MS Mincho"/>
+          <w:lang w:eastAsia="ja-JP"/>
+        </w:rPr>
+        <w:footnoteReference w:id="2"/>
+      </w:r>
+      <w:r>
+        <w:rPr>
+          <w:rFonts w:eastAsia="MS Mincho"/>
+          <w:lang w:eastAsia="ja-JP"/>
+        </w:rPr>
+        <w:t xml:space="preserve">. It provides a scalable, performant, and robust messaging platform that matches SPEEDD requirements (see </w:t>
+      </w:r>
+      <w:r>
+        <w:rPr>
+          <w:rFonts w:eastAsia="MS Mincho"/>
+          <w:lang w:eastAsia="ja-JP"/>
+        </w:rPr>
         <w:fldChar w:fldCharType="begin"/>
       </w:r>
       <w:r>
-        <w:instrText xml:space="preserve"> STYLEREF 1 \s </w:instrText>
-      </w:r>
-      <w:r>
+        <w:rPr>
+          <w:rFonts w:eastAsia="MS Mincho"/>
+          <w:lang w:eastAsia="ja-JP"/>
+        </w:rPr>
+        <w:instrText xml:space="preserve"> REF _Ref399941180 \r \h </w:instrText>
+      </w:r>
+      <w:r>
+        <w:rPr>
+          <w:rFonts w:eastAsia="MS Mincho"/>
+          <w:lang w:eastAsia="ja-JP"/>
+        </w:rPr>
+      </w:r>
+      <w:r>
+        <w:rPr>
+          <w:rFonts w:eastAsia="MS Mincho"/>
+          <w:lang w:eastAsia="ja-JP"/>
+        </w:rPr>
         <w:fldChar w:fldCharType="separate"/>
+      </w:r>
+      <w:r>
+        <w:rPr>
+          <w:rFonts w:eastAsia="MS Mincho" w:hint="cs"/>
+          <w:cs/>
+          <w:lang w:eastAsia="ja-JP"/>
+        </w:rPr>
+        <w:t>‎</w:t>
+      </w:r>
+      <w:r>
+        <w:rPr>
+          <w:rFonts w:eastAsia="MS Mincho"/>
+          <w:lang w:eastAsia="ja-JP"/>
+        </w:rPr>
+        <w:t>4.5</w:t>
+      </w:r>
+      <w:r>
+        <w:rPr>
+          <w:rFonts w:eastAsia="MS Mincho"/>
+          <w:lang w:eastAsia="ja-JP"/>
+        </w:rPr>
+        <w:fldChar w:fldCharType="end"/>
+      </w:r>
+      <w:r>
+        <w:rPr>
+          <w:rFonts w:eastAsia="MS Mincho"/>
+          <w:lang w:eastAsia="ja-JP"/>
+        </w:rPr>
+        <w:t xml:space="preserve"> for our technology evaluation results)</w:t>
+      </w:r>
+      <w:r>
+        <w:rPr>
+          <w:rFonts w:eastAsia="MS Mincho"/>
+          <w:lang w:eastAsia="ja-JP"/>
+        </w:rPr>
+        <w:t>.</w:t>
+      </w:r>
+      <w:r>
+        <w:rPr>
+          <w:rFonts w:eastAsia="MS Mincho"/>
+          <w:lang w:eastAsia="ja-JP"/>
+        </w:rPr>
+        <w:t xml:space="preserve"> </w:t>
+      </w:r>
+      <w:r>
+        <w:rPr>
+          <w:rFonts w:eastAsia="MS Mincho"/>
+          <w:lang w:eastAsia="ja-JP"/>
+        </w:rPr>
+        <w:t xml:space="preserve">To implement routing of the events to event consumers we build upon the topic-based routing mechanism provided by Kafka. </w:t>
+      </w:r>
+      <w:r>
+        <w:rPr>
+          <w:rFonts w:eastAsia="MS Mincho"/>
+          <w:lang w:eastAsia="ja-JP"/>
+        </w:rPr>
+        <w:t>In</w:t>
+      </w:r>
+      <w:r>
+        <w:rPr>
+          <w:rFonts w:eastAsia="MS Mincho"/>
+          <w:lang w:eastAsia="ja-JP"/>
+        </w:rPr>
+        <w:t xml:space="preserve"> </w:t>
+      </w:r>
+      <w:r>
+        <w:rPr>
+          <w:rFonts w:eastAsia="MS Mincho"/>
+          <w:lang w:eastAsia="ja-JP"/>
+        </w:rPr>
+        <w:fldChar w:fldCharType="begin"/>
+      </w:r>
+      <w:r>
+        <w:rPr>
+          <w:rFonts w:eastAsia="MS Mincho"/>
+          <w:lang w:eastAsia="ja-JP"/>
+        </w:rPr>
+        <w:instrText xml:space="preserve"> REF _Ref399943477 \h </w:instrText>
+      </w:r>
+      <w:r>
+        <w:rPr>
+          <w:rFonts w:eastAsia="MS Mincho"/>
+          <w:lang w:eastAsia="ja-JP"/>
+        </w:rPr>
+      </w:r>
+      <w:r>
+        <w:rPr>
+          <w:rFonts w:eastAsia="MS Mincho"/>
+          <w:lang w:eastAsia="ja-JP"/>
+        </w:rPr>
+        <w:fldChar w:fldCharType="separate"/>
+      </w:r>
+      <w:r>
+        <w:t xml:space="preserve">Table </w:t>
       </w:r>
       <w:r>
         <w:rPr>
@@ -6571,222 +6687,6 @@
         <w:t>2</w:t>
       </w:r>
       <w:r>
-        <w:fldChar w:fldCharType="end"/>
-      </w:r>
-      <w:r>
-        <w:t>.</w:t>
-      </w:r>
-      <w:r>
-        <w:fldChar w:fldCharType="begin"/>
-      </w:r>
-      <w:r>
-        <w:instrText xml:space="preserve"> SEQ Figure \* ARABIC \s 1 </w:instrText>
-      </w:r>
-      <w:r>
-        <w:fldChar w:fldCharType="separate"/>
-      </w:r>
-      <w:r>
-        <w:rPr>
-          <w:noProof/>
-        </w:rPr>
-        <w:t>5</w:t>
-      </w:r>
-      <w:r>
-        <w:fldChar w:fldCharType="end"/>
-      </w:r>
-      <w:bookmarkEnd w:id="22"/>
-      <w:r>
-        <w:t xml:space="preserve"> </w:t>
-      </w:r>
-      <w:r>
-        <w:t>- SPEEDD Runtime - Event-Driven Architecture (Credit Card Fraud Use Case)</w:t>
-      </w:r>
-    </w:p>
-    <w:p>
-      <w:pPr>
-        <w:pStyle w:val="Heading3"/>
-        <w:rPr>
-          <w:lang w:eastAsia="ja-JP"/>
-        </w:rPr>
-      </w:pPr>
-      <w:bookmarkStart w:id="23" w:name="_Toc399964333"/>
-      <w:bookmarkStart w:id="24" w:name="_Ref400010233"/>
-      <w:bookmarkStart w:id="25" w:name="_Ref400010250"/>
-      <w:r>
-        <w:rPr>
-          <w:lang w:eastAsia="ja-JP"/>
-        </w:rPr>
-        <w:t>Event Bus</w:t>
-      </w:r>
-      <w:bookmarkEnd w:id="23"/>
-      <w:bookmarkEnd w:id="24"/>
-      <w:bookmarkEnd w:id="25"/>
-    </w:p>
-    <w:p>
-      <w:pPr>
-        <w:rPr>
-          <w:rFonts w:eastAsia="MS Mincho"/>
-          <w:lang w:eastAsia="ja-JP"/>
-        </w:rPr>
-      </w:pPr>
-      <w:r>
-        <w:rPr>
-          <w:rFonts w:eastAsia="MS Mincho"/>
-          <w:lang w:eastAsia="ja-JP"/>
-        </w:rPr>
-        <w:t>The technology chosen for the event bus component is Apache Kafka</w:t>
-      </w:r>
-      <w:r>
-        <w:rPr>
-          <w:rStyle w:val="FootnoteReference"/>
-          <w:rFonts w:eastAsia="MS Mincho"/>
-          <w:lang w:eastAsia="ja-JP"/>
-        </w:rPr>
-        <w:footnoteReference w:id="2"/>
-      </w:r>
-      <w:r>
-        <w:rPr>
-          <w:rFonts w:eastAsia="MS Mincho"/>
-          <w:lang w:eastAsia="ja-JP"/>
-        </w:rPr>
-        <w:t xml:space="preserve">. It provides a scalable, performant, and robust messaging platform that matches SPEEDD requirements (see </w:t>
-      </w:r>
-      <w:r>
-        <w:rPr>
-          <w:rFonts w:eastAsia="MS Mincho"/>
-          <w:lang w:eastAsia="ja-JP"/>
-        </w:rPr>
-        <w:fldChar w:fldCharType="begin"/>
-      </w:r>
-      <w:r>
-        <w:rPr>
-          <w:rFonts w:eastAsia="MS Mincho"/>
-          <w:lang w:eastAsia="ja-JP"/>
-        </w:rPr>
-        <w:instrText xml:space="preserve"> REF _Ref399941180 \r \h </w:instrText>
-      </w:r>
-      <w:r>
-        <w:rPr>
-          <w:rFonts w:eastAsia="MS Mincho"/>
-          <w:lang w:eastAsia="ja-JP"/>
-        </w:rPr>
-      </w:r>
-      <w:r>
-        <w:rPr>
-          <w:rFonts w:eastAsia="MS Mincho"/>
-          <w:lang w:eastAsia="ja-JP"/>
-        </w:rPr>
-        <w:fldChar w:fldCharType="separate"/>
-      </w:r>
-      <w:r>
-        <w:rPr>
-          <w:rFonts w:eastAsia="MS Mincho" w:hint="cs"/>
-          <w:cs/>
-          <w:lang w:eastAsia="ja-JP"/>
-        </w:rPr>
-        <w:t>‎</w:t>
-      </w:r>
-      <w:r>
-        <w:rPr>
-          <w:rFonts w:eastAsia="MS Mincho"/>
-          <w:lang w:eastAsia="ja-JP"/>
-        </w:rPr>
-        <w:t>4.5</w:t>
-      </w:r>
-      <w:r>
-        <w:rPr>
-          <w:rFonts w:eastAsia="MS Mincho"/>
-          <w:lang w:eastAsia="ja-JP"/>
-        </w:rPr>
-        <w:fldChar w:fldCharType="end"/>
-      </w:r>
-      <w:r>
-        <w:rPr>
-          <w:rFonts w:eastAsia="MS Mincho"/>
-          <w:lang w:eastAsia="ja-JP"/>
-        </w:rPr>
-        <w:t xml:space="preserve"> for our technology evaluation results)</w:t>
-      </w:r>
-      <w:r>
-        <w:rPr>
-          <w:rFonts w:eastAsia="MS Mincho"/>
-          <w:lang w:eastAsia="ja-JP"/>
-        </w:rPr>
-        <w:t>.</w:t>
-      </w:r>
-      <w:r>
-        <w:rPr>
-          <w:rFonts w:eastAsia="MS Mincho"/>
-          <w:lang w:eastAsia="ja-JP"/>
-        </w:rPr>
-        <w:t xml:space="preserve"> </w:t>
-      </w:r>
-      <w:r>
-        <w:rPr>
-          <w:rFonts w:eastAsia="MS Mincho"/>
-          <w:lang w:eastAsia="ja-JP"/>
-        </w:rPr>
-        <w:t xml:space="preserve">To implement routing of the events to event consumers we build upon the topic-based routing mechanism provided by Kafka. </w:t>
-      </w:r>
-      <w:r>
-        <w:rPr>
-          <w:rFonts w:eastAsia="MS Mincho"/>
-          <w:lang w:eastAsia="ja-JP"/>
-        </w:rPr>
-        <w:t>In</w:t>
-      </w:r>
-      <w:r>
-        <w:rPr>
-          <w:rFonts w:eastAsia="MS Mincho"/>
-          <w:lang w:eastAsia="ja-JP"/>
-        </w:rPr>
-        <w:t xml:space="preserve"> </w:t>
-      </w:r>
-      <w:r>
-        <w:rPr>
-          <w:rFonts w:eastAsia="MS Mincho"/>
-          <w:lang w:eastAsia="ja-JP"/>
-        </w:rPr>
-        <w:fldChar w:fldCharType="begin"/>
-      </w:r>
-      <w:r>
-        <w:rPr>
-          <w:rFonts w:eastAsia="MS Mincho"/>
-          <w:lang w:eastAsia="ja-JP"/>
-        </w:rPr>
-        <w:instrText xml:space="preserve"> REF _Ref399943477 \h </w:instrText>
-      </w:r>
-      <w:r>
-        <w:rPr>
-          <w:rFonts w:eastAsia="MS Mincho"/>
-          <w:lang w:eastAsia="ja-JP"/>
-        </w:rPr>
-      </w:r>
-      <w:r>
-        <w:rPr>
-          <w:rFonts w:eastAsia="MS Mincho"/>
-          <w:lang w:eastAsia="ja-JP"/>
-        </w:rPr>
-        <w:fldChar w:fldCharType="separate"/>
-      </w:r>
-      <w:r>
-        <w:t xml:space="preserve">Table </w:t>
-      </w:r>
-      <w:r>
-        <w:rPr>
-          <w:rFonts w:hint="cs"/>
-          <w:noProof/>
-          <w:cs/>
-        </w:rPr>
-        <w:t>‎</w:t>
-      </w:r>
-      <w:r>
-        <w:rPr>
-          <w:noProof/>
-        </w:rPr>
-        <w:t>2</w:t>
-      </w:r>
-      <w:r>
         <w:t>.</w:t>
       </w:r>
       <w:r>
@@ -6819,53 +6719,33 @@
       <w:r>
         <w:t xml:space="preserve">Table </w:t>
       </w:r>
-      <w:r>
-        <w:fldChar w:fldCharType="begin"/>
-      </w:r>
-      <w:r>
-        <w:instrText xml:space="preserve"> STYLEREF 1 \s </w:instrText>
-      </w:r>
-      <w:r>
-        <w:fldChar w:fldCharType="separate"/>
-      </w:r>
-      <w:r>
-        <w:rPr>
-          <w:rFonts w:hint="cs"/>
-          <w:noProof/>
-          <w:cs/>
-        </w:rPr>
-        <w:t>‎</w:t>
-      </w:r>
-      <w:r>
-        <w:rPr>
-          <w:noProof/>
-        </w:rPr>
-        <w:t>2</w:t>
-      </w:r>
-      <w:r>
-        <w:fldChar w:fldCharType="end"/>
-      </w:r>
+      <w:fldSimple w:instr=" STYLEREF 1 \s ">
+        <w:r>
+          <w:rPr>
+            <w:rFonts w:hint="cs"/>
+            <w:noProof/>
+            <w:cs/>
+          </w:rPr>
+          <w:t>‎</w:t>
+        </w:r>
+        <w:r>
+          <w:rPr>
+            <w:noProof/>
+          </w:rPr>
+          <w:t>2</w:t>
+        </w:r>
+      </w:fldSimple>
       <w:r>
         <w:t>.</w:t>
       </w:r>
-      <w:r>
-        <w:fldChar w:fldCharType="begin"/>
-      </w:r>
-      <w:r>
-        <w:instrText xml:space="preserve"> SEQ Table \* ARABIC \s 1 </w:instrText>
-      </w:r>
-      <w:r>
-        <w:fldChar w:fldCharType="separate"/>
-      </w:r>
-      <w:r>
-        <w:rPr>
-          <w:noProof/>
-        </w:rPr>
-        <w:t>1</w:t>
-      </w:r>
-      <w:r>
-        <w:fldChar w:fldCharType="end"/>
-      </w:r>
+      <w:fldSimple w:instr=" SEQ Table \* ARABIC \s 1 ">
+        <w:r>
+          <w:rPr>
+            <w:noProof/>
+          </w:rPr>
+          <w:t>1</w:t>
+        </w:r>
+      </w:fldSimple>
       <w:bookmarkEnd w:id="26"/>
       <w:r>
         <w:t xml:space="preserve"> - Kafka topics in SPEEDD event bus</w:t>
@@ -7751,21 +7631,7 @@
           <w:rFonts w:eastAsia="MS Mincho"/>
           <w:lang w:eastAsia="ja-JP"/>
         </w:rPr>
-        <w:t>2.4</w:t>
-      </w:r>
-      <w:r>
-        <w:rPr>
-          <w:rFonts w:eastAsia="MS Mincho"/>
-          <w:lang w:eastAsia="ja-JP"/>
-        </w:rPr>
-        <w:t>.</w:t>
-      </w:r>
-      <w:r>
-        <w:rPr>
-          <w:rFonts w:eastAsia="MS Mincho"/>
-          <w:lang w:eastAsia="ja-JP"/>
-        </w:rPr>
-        <w:t>1 above</w:t>
+        <w:t>2.4.1 above</w:t>
       </w:r>
       <w:r>
         <w:rPr>
@@ -8291,13 +8157,7 @@
         <w:rPr>
           <w:lang w:eastAsia="ja-JP"/>
         </w:rPr>
-        <w:t xml:space="preserve">The data model and the format of the messages are described in </w:t>
-      </w:r>
-      <w:r>
-        <w:rPr>
-          <w:lang w:eastAsia="ja-JP"/>
-        </w:rPr>
-        <w:t xml:space="preserve">in </w:t>
+        <w:t xml:space="preserve">The data model and the format of the messages are described in in </w:t>
       </w:r>
       <w:commentRangeStart w:id="32"/>
       <w:r>
@@ -8551,7 +8411,7 @@
           <w:lang w:eastAsia="ja-JP"/>
         </w:rPr>
       </w:pPr>
-      <w:bookmarkStart w:id="35" w:name="_Toc399964336"/>
+      <w:bookmarkStart w:id="35" w:name="_Toc399700452"/>
       <w:r>
         <w:rPr>
           <w:lang w:eastAsia="ja-JP"/>
@@ -8562,162 +8422,277 @@
     </w:p>
     <w:p>
       <w:pPr>
-        <w:rPr>
-          <w:rFonts w:eastAsia="MS Mincho"/>
-          <w:lang w:eastAsia="ja-JP"/>
-        </w:rPr>
-      </w:pPr>
-      <w:commentRangeStart w:id="36"/>
-      <w:r>
-        <w:rPr>
-          <w:rFonts w:eastAsia="MS Mincho"/>
-          <w:lang w:eastAsia="ja-JP"/>
-        </w:rPr>
-        <w:t>Describe the architecture of PROTON, including implementation on STORM.</w:t>
-      </w:r>
-      <w:commentRangeEnd w:id="36"/>
-      <w:r>
-        <w:rPr>
-          <w:rStyle w:val="CommentReference"/>
-        </w:rPr>
-        <w:commentReference w:id="36"/>
-      </w:r>
-    </w:p>
-    <w:p>
-      <w:pPr>
-        <w:pStyle w:val="Heading3"/>
-        <w:rPr>
-          <w:lang w:eastAsia="ja-JP"/>
-        </w:rPr>
-      </w:pPr>
-      <w:bookmarkStart w:id="37" w:name="_Toc399964337"/>
-      <w:r>
-        <w:rPr>
-          <w:lang w:eastAsia="ja-JP"/>
-        </w:rPr>
-        <w:t>Decision Management</w:t>
-      </w:r>
-      <w:bookmarkEnd w:id="37"/>
-    </w:p>
-    <w:p>
-      <w:pPr>
-        <w:rPr>
-          <w:rFonts w:eastAsia="MS Mincho"/>
-          <w:lang w:eastAsia="ja-JP"/>
-        </w:rPr>
-      </w:pPr>
-      <w:commentRangeStart w:id="38"/>
-      <w:r>
-        <w:rPr>
-          <w:rFonts w:eastAsia="MS Mincho"/>
-          <w:lang w:eastAsia="ja-JP"/>
-        </w:rPr>
-        <w:t>Architecture of the decision management component(s), approaches, issues, etc. Possibly discuss separately the design for every use case.</w:t>
-      </w:r>
-      <w:commentRangeEnd w:id="38"/>
-      <w:r>
-        <w:rPr>
-          <w:rStyle w:val="CommentReference"/>
-        </w:rPr>
-        <w:commentReference w:id="38"/>
-      </w:r>
-    </w:p>
-    <w:p>
-      <w:pPr>
-        <w:pStyle w:val="Heading3"/>
-        <w:rPr>
-          <w:lang w:eastAsia="ja-JP"/>
-        </w:rPr>
-      </w:pPr>
-      <w:bookmarkStart w:id="39" w:name="_Toc399964338"/>
-      <w:r>
-        <w:rPr>
-          <w:lang w:eastAsia="ja-JP"/>
-        </w:rPr>
-        <w:t>Dashboard application</w:t>
-      </w:r>
-      <w:bookmarkEnd w:id="39"/>
-    </w:p>
-    <w:p>
-      <w:pPr>
-        <w:rPr>
-          <w:rFonts w:eastAsia="MS Mincho"/>
-          <w:lang w:eastAsia="ja-JP"/>
-        </w:rPr>
-      </w:pPr>
-      <w:commentRangeStart w:id="40"/>
-      <w:r>
-        <w:rPr>
-          <w:rFonts w:eastAsia="MS Mincho"/>
-          <w:lang w:eastAsia="ja-JP"/>
-        </w:rPr>
-        <w:t>Describe the architecture of the dashboard application.</w:t>
-      </w:r>
-      <w:commentRangeEnd w:id="40"/>
-      <w:r>
-        <w:rPr>
-          <w:rStyle w:val="CommentReference"/>
-        </w:rPr>
-        <w:commentReference w:id="40"/>
-      </w:r>
-    </w:p>
-    <w:p>
-      <w:pPr>
-        <w:pStyle w:val="Heading2"/>
-        <w:rPr>
-          <w:lang w:eastAsia="ja-JP"/>
-        </w:rPr>
-      </w:pPr>
-      <w:bookmarkStart w:id="41" w:name="_Ref399699634"/>
-      <w:bookmarkStart w:id="42" w:name="_Toc399964339"/>
-      <w:r>
-        <w:rPr>
-          <w:lang w:eastAsia="ja-JP"/>
-        </w:rPr>
-        <w:t>Build-Time Architecture</w:t>
-      </w:r>
-      <w:bookmarkEnd w:id="41"/>
-      <w:bookmarkEnd w:id="42"/>
-    </w:p>
-    <w:p>
-      <w:pPr>
-        <w:rPr>
-          <w:rFonts w:eastAsia="MS Mincho"/>
-          <w:lang w:eastAsia="ja-JP"/>
-        </w:rPr>
-      </w:pPr>
-      <w:r>
-        <w:rPr>
-          <w:rFonts w:eastAsia="MS Mincho"/>
-          <w:lang w:eastAsia="ja-JP"/>
-        </w:rPr>
-        <w:t xml:space="preserve">The conceptual view of the build time architecture for SPEEDD is presented in </w:t>
-      </w:r>
-      <w:r>
-        <w:rPr>
-          <w:rFonts w:eastAsia="MS Mincho"/>
-          <w:lang w:eastAsia="ja-JP"/>
-        </w:rPr>
+        <w:pStyle w:val="Body"/>
+        <w:keepNext/>
+      </w:pPr>
+      <w:r>
+        <w:rPr>
+          <w:rFonts w:asciiTheme="minorHAnsi" w:hAnsiTheme="minorHAnsi"/>
+          <w:b/>
+          <w:noProof/>
+          <w:sz w:val="22"/>
+          <w:szCs w:val="22"/>
+        </w:rPr>
+        <w:drawing>
+          <wp:inline distT="0" distB="0" distL="0" distR="0" wp14:anchorId="344BDFE5" wp14:editId="5DD91EAB">
+            <wp:extent cx="5486400" cy="2531110"/>
+            <wp:effectExtent l="0" t="0" r="0" b="2540"/>
+            <wp:docPr id="7" name="Picture 4"/>
+            <wp:cNvGraphicFramePr>
+              <a:graphicFrameLocks xmlns:a="http://schemas.openxmlformats.org/drawingml/2006/main" noChangeAspect="1"/>
+            </wp:cNvGraphicFramePr>
+            <a:graphic xmlns:a="http://schemas.openxmlformats.org/drawingml/2006/main">
+              <a:graphicData uri="http://schemas.openxmlformats.org/drawingml/2006/picture">
+                <pic:pic xmlns:pic="http://schemas.openxmlformats.org/drawingml/2006/picture">
+                  <pic:nvPicPr>
+                    <pic:cNvPr id="5" name="Picture 4"/>
+                    <pic:cNvPicPr>
+                      <a:picLocks noChangeAspect="1" noChangeArrowheads="1"/>
+                    </pic:cNvPicPr>
+                  </pic:nvPicPr>
+                  <pic:blipFill>
+                    <a:blip r:embed="rId19">
+                      <a:extLst>
+                        <a:ext uri="{28A0092B-C50C-407E-A947-70E740481C1C}">
+                          <a14:useLocalDpi xmlns:a14="http://schemas.microsoft.com/office/drawing/2010/main" val="0"/>
+                        </a:ext>
+                      </a:extLst>
+                    </a:blip>
+                    <a:srcRect/>
+                    <a:stretch>
+                      <a:fillRect/>
+                    </a:stretch>
+                  </pic:blipFill>
+                  <pic:spPr bwMode="auto">
+                    <a:xfrm>
+                      <a:off x="0" y="0"/>
+                      <a:ext cx="5486400" cy="2531110"/>
+                    </a:xfrm>
+                    <a:prstGeom prst="rect">
+                      <a:avLst/>
+                    </a:prstGeom>
+                    <a:noFill/>
+                    <a:ln>
+                      <a:noFill/>
+                    </a:ln>
+                    <a:extLst/>
+                  </pic:spPr>
+                </pic:pic>
+              </a:graphicData>
+            </a:graphic>
+          </wp:inline>
+        </w:drawing>
+      </w:r>
+    </w:p>
+    <w:p>
+      <w:pPr>
+        <w:pStyle w:val="Caption"/>
+        <w:rPr>
+          <w:b w:val="0"/>
+          <w:sz w:val="22"/>
+          <w:szCs w:val="22"/>
+        </w:rPr>
+      </w:pPr>
+      <w:bookmarkStart w:id="36" w:name="_Ref400367988"/>
+      <w:r>
+        <w:t xml:space="preserve">Figure </w:t>
+      </w:r>
+      <w:fldSimple w:instr=" STYLEREF 1 \s ">
+        <w:r>
+          <w:rPr>
+            <w:rFonts w:hint="cs"/>
+            <w:noProof/>
+            <w:cs/>
+          </w:rPr>
+          <w:t>‎</w:t>
+        </w:r>
+        <w:r>
+          <w:rPr>
+            <w:noProof/>
+          </w:rPr>
+          <w:t>2</w:t>
+        </w:r>
+      </w:fldSimple>
+      <w:r>
+        <w:t>.</w:t>
+      </w:r>
+      <w:fldSimple w:instr=" SEQ Figure \* ARABIC \s 1 ">
+        <w:r>
+          <w:rPr>
+            <w:noProof/>
+          </w:rPr>
+          <w:t>6</w:t>
+        </w:r>
+      </w:fldSimple>
+      <w:bookmarkEnd w:id="36"/>
+      <w:r>
+        <w:t xml:space="preserve"> - </w:t>
+      </w:r>
+      <w:r>
+        <w:t>Proton Au</w:t>
+      </w:r>
+      <w:r>
+        <w:t>thoring Tool and Runtime Engine</w:t>
+      </w:r>
+    </w:p>
+    <w:p>
+      <w:pPr>
+        <w:pStyle w:val="Body"/>
+      </w:pPr>
+      <w:r>
+        <w:rPr>
+          <w:rFonts w:asciiTheme="minorHAnsi" w:hAnsiTheme="minorHAnsi"/>
+          <w:b/>
+          <w:sz w:val="22"/>
+          <w:szCs w:val="22"/>
+        </w:rPr>
+        <w:t>Proton</w:t>
+      </w:r>
+      <w:r>
+        <w:rPr>
+          <w:rFonts w:asciiTheme="minorHAnsi" w:hAnsiTheme="minorHAnsi"/>
+          <w:sz w:val="22"/>
+          <w:szCs w:val="22"/>
+        </w:rPr>
+        <w:t>—</w:t>
+      </w:r>
+      <w:r>
+        <w:rPr>
+          <w:rFonts w:asciiTheme="minorHAnsi" w:hAnsiTheme="minorHAnsi"/>
+          <w:b/>
+          <w:bCs/>
+          <w:sz w:val="22"/>
+          <w:szCs w:val="22"/>
+        </w:rPr>
+        <w:t>IBM Proactive Technology On Line</w:t>
+      </w:r>
+      <w:r>
+        <w:rPr>
+          <w:rFonts w:asciiTheme="minorHAnsi" w:hAnsiTheme="minorHAnsi"/>
+          <w:sz w:val="22"/>
+          <w:szCs w:val="22"/>
+        </w:rPr>
+        <w:t xml:space="preserve">—is a scalable integrated platform to support the development, deployment, and maintenance of proactive event-driven applications. </w:t>
+      </w:r>
+      <w:r>
+        <w:rPr>
+          <w:rFonts w:asciiTheme="minorHAnsi" w:hAnsiTheme="minorHAnsi"/>
+          <w:b/>
+          <w:bCs/>
+          <w:sz w:val="22"/>
+          <w:szCs w:val="22"/>
+        </w:rPr>
+        <w:t>Proactive event-driven computing</w:t>
+      </w:r>
+      <w:r>
+        <w:rPr>
+          <w:rFonts w:asciiTheme="minorHAnsi" w:hAnsiTheme="minorHAnsi"/>
+          <w:sz w:val="22"/>
+          <w:szCs w:val="22"/>
+        </w:rPr>
+        <w:t xml:space="preserve"> is the ability to mitigate or eliminate undesired states, or capitalize on predicted </w:t>
+      </w:r>
+      <w:r>
+        <w:rPr>
+          <w:rFonts w:asciiTheme="minorHAnsi" w:hAnsiTheme="minorHAnsi"/>
+          <w:sz w:val="22"/>
+          <w:szCs w:val="22"/>
+        </w:rPr>
+        <w:lastRenderedPageBreak/>
+        <w:t xml:space="preserve">opportunities—in advance. This is accomplished through the online forecasting of future events, the analysis of events coming from many sources, and the </w:t>
+      </w:r>
+      <w:r>
+        <w:rPr>
+          <w:rFonts w:asciiTheme="minorHAnsi" w:hAnsiTheme="minorHAnsi"/>
+          <w:sz w:val="22"/>
+          <w:szCs w:val="22"/>
+        </w:rPr>
+        <w:t xml:space="preserve">enabling </w:t>
+      </w:r>
+      <w:r>
+        <w:rPr>
+          <w:rFonts w:asciiTheme="minorHAnsi" w:hAnsiTheme="minorHAnsi"/>
+          <w:sz w:val="22"/>
+          <w:szCs w:val="22"/>
+        </w:rPr>
+        <w:t>of online decision-making processes</w:t>
+      </w:r>
+      <w:r>
+        <w:t>.</w:t>
+      </w:r>
+      <w:r>
+        <w:t xml:space="preserve"> </w:t>
+      </w:r>
+    </w:p>
+    <w:p>
+      <w:r>
+        <w:t xml:space="preserve">Proton </w:t>
+      </w:r>
+      <w:r>
+        <w:t xml:space="preserve">receives </w:t>
+      </w:r>
+      <w:r>
+        <w:rPr>
+          <w:b/>
+          <w:bCs/>
+        </w:rPr>
+        <w:t>raw</w:t>
+      </w:r>
+      <w:r>
+        <w:t xml:space="preserve"> events, and by applying </w:t>
+      </w:r>
+      <w:r>
+        <w:rPr>
+          <w:b/>
+          <w:bCs/>
+        </w:rPr>
+        <w:t>patterns</w:t>
+      </w:r>
+      <w:r>
+        <w:t xml:space="preserve"> defined within a </w:t>
+      </w:r>
+      <w:r>
+        <w:rPr>
+          <w:b/>
+          <w:bCs/>
+        </w:rPr>
+        <w:t>context</w:t>
+      </w:r>
+      <w:r>
+        <w:t xml:space="preserve"> on those events, </w:t>
+      </w:r>
+      <w:r>
+        <w:t>derives</w:t>
+      </w:r>
+      <w:r>
+        <w:t xml:space="preserve"> and </w:t>
+      </w:r>
+      <w:r>
+        <w:t>emits</w:t>
+      </w:r>
+      <w:r>
+        <w:t xml:space="preserve"> </w:t>
+      </w:r>
+      <w:r>
+        <w:rPr>
+          <w:b/>
+          <w:bCs/>
+        </w:rPr>
+        <w:t>complex</w:t>
+      </w:r>
+      <w:r>
+        <w:t xml:space="preserve"> events</w:t>
+      </w:r>
+      <w:r>
+        <w:t xml:space="preserve"> (see </w:t>
+      </w:r>
+      <w:r>
         <w:fldChar w:fldCharType="begin"/>
       </w:r>
       <w:r>
-        <w:rPr>
-          <w:rFonts w:eastAsia="MS Mincho"/>
-          <w:lang w:eastAsia="ja-JP"/>
-        </w:rPr>
-        <w:instrText xml:space="preserve"> REF _Ref400037388 \h </w:instrText>
-      </w:r>
-      <w:r>
-        <w:rPr>
-          <w:rFonts w:eastAsia="MS Mincho"/>
-          <w:lang w:eastAsia="ja-JP"/>
-        </w:rPr>
-      </w:r>
-      <w:r>
-        <w:rPr>
-          <w:rFonts w:eastAsia="MS Mincho"/>
-          <w:lang w:eastAsia="ja-JP"/>
-        </w:rPr>
+        <w:instrText xml:space="preserve"> REF _Ref400367988 \h </w:instrText>
+      </w:r>
+      <w:r>
         <w:fldChar w:fldCharType="separate"/>
       </w:r>
       <w:r>
@@ -8747,21 +8722,313 @@
         <w:t>6</w:t>
       </w:r>
       <w:r>
-        <w:rPr>
-          <w:rFonts w:eastAsia="MS Mincho"/>
-          <w:lang w:eastAsia="ja-JP"/>
-        </w:rPr>
         <w:fldChar w:fldCharType="end"/>
       </w:r>
       <w:r>
-        <w:rPr>
-          <w:rFonts w:eastAsia="MS Mincho"/>
-          <w:lang w:eastAsia="ja-JP"/>
-        </w:rPr>
-        <w:t xml:space="preserve">. The goal of the build time is to provide </w:t>
-      </w:r>
-      <w:bookmarkStart w:id="43" w:name="_GoBack"/>
-      <w:bookmarkEnd w:id="43"/>
+        <w:t>)</w:t>
+      </w:r>
+      <w:r>
+        <w:t>.</w:t>
+      </w:r>
+    </w:p>
+    <w:p>
+      <w:pPr>
+        <w:pStyle w:val="Heading4"/>
+      </w:pPr>
+      <w:r>
+        <w:t>Functional Highlights</w:t>
+      </w:r>
+    </w:p>
+    <w:p>
+      <w:pPr>
+        <w:pStyle w:val="Body"/>
+        <w:rPr>
+          <w:rFonts w:asciiTheme="minorHAnsi" w:hAnsiTheme="minorHAnsi"/>
+          <w:b/>
+          <w:bCs/>
+          <w:color w:val="FF0000"/>
+          <w:sz w:val="22"/>
+          <w:szCs w:val="22"/>
+        </w:rPr>
+      </w:pPr>
+      <w:r>
+        <w:rPr>
+          <w:rFonts w:asciiTheme="minorHAnsi" w:hAnsiTheme="minorHAnsi"/>
+          <w:sz w:val="22"/>
+          <w:szCs w:val="22"/>
+        </w:rPr>
+        <w:t>Proton's generic application development tool includes the following features</w:t>
+      </w:r>
+      <w:r>
+        <w:rPr>
+          <w:rFonts w:asciiTheme="minorHAnsi" w:hAnsiTheme="minorHAnsi"/>
+          <w:color w:val="FF0000"/>
+          <w:sz w:val="22"/>
+          <w:szCs w:val="22"/>
+        </w:rPr>
+        <w:t>:</w:t>
+      </w:r>
+    </w:p>
+    <w:p>
+      <w:pPr>
+        <w:pStyle w:val="Bullets1"/>
+        <w:rPr>
+          <w:rFonts w:asciiTheme="minorHAnsi" w:hAnsiTheme="minorHAnsi"/>
+          <w:sz w:val="22"/>
+          <w:szCs w:val="22"/>
+        </w:rPr>
+      </w:pPr>
+      <w:r>
+        <w:rPr>
+          <w:rFonts w:asciiTheme="minorHAnsi" w:hAnsiTheme="minorHAnsi"/>
+          <w:sz w:val="22"/>
+          <w:szCs w:val="22"/>
+        </w:rPr>
+        <w:t xml:space="preserve">Enables fast development of proactive applications. </w:t>
+      </w:r>
+    </w:p>
+    <w:p>
+      <w:pPr>
+        <w:pStyle w:val="Bullets1"/>
+        <w:rPr>
+          <w:rFonts w:asciiTheme="minorHAnsi" w:hAnsiTheme="minorHAnsi"/>
+          <w:sz w:val="22"/>
+          <w:szCs w:val="22"/>
+        </w:rPr>
+      </w:pPr>
+      <w:r>
+        <w:rPr>
+          <w:rFonts w:asciiTheme="minorHAnsi" w:hAnsiTheme="minorHAnsi"/>
+          <w:sz w:val="22"/>
+          <w:szCs w:val="22"/>
+        </w:rPr>
+        <w:t xml:space="preserve">Entails a simple, unified high-level programming model and tools for creating a proactive application. </w:t>
+      </w:r>
+    </w:p>
+    <w:p>
+      <w:pPr>
+        <w:pStyle w:val="Bullets1"/>
+        <w:rPr>
+          <w:rFonts w:asciiTheme="minorHAnsi" w:hAnsiTheme="minorHAnsi"/>
+          <w:b/>
+          <w:bCs/>
+          <w:sz w:val="22"/>
+          <w:szCs w:val="22"/>
+        </w:rPr>
+      </w:pPr>
+      <w:r>
+        <w:rPr>
+          <w:rFonts w:asciiTheme="minorHAnsi" w:hAnsiTheme="minorHAnsi"/>
+          <w:sz w:val="22"/>
+          <w:szCs w:val="22"/>
+        </w:rPr>
+        <w:t>Resolves a major problem</w:t>
+      </w:r>
+      <w:r>
+        <w:rPr>
+          <w:rFonts w:asciiTheme="minorHAnsi" w:hAnsiTheme="minorHAnsi"/>
+          <w:b/>
+          <w:bCs/>
+          <w:sz w:val="22"/>
+          <w:szCs w:val="22"/>
+        </w:rPr>
+        <w:t>—</w:t>
+      </w:r>
+      <w:r>
+        <w:rPr>
+          <w:rFonts w:asciiTheme="minorHAnsi" w:hAnsiTheme="minorHAnsi"/>
+          <w:sz w:val="22"/>
+          <w:szCs w:val="22"/>
+        </w:rPr>
+        <w:t xml:space="preserve">the gap that exists between events reported by various channels and the reactive situations that are the cases to which the system should react. These situations are a composition of events or other situations (e.g., "when at least four events of the same type occur"), or content filtering on events (e.g., "only events that relate to IBM stocks"), or both ("when at least four purchases of more than 50,000 shares were performed on IBM stocks in a single week"). </w:t>
+      </w:r>
+    </w:p>
+    <w:p>
+      <w:pPr>
+        <w:pStyle w:val="Bullets1"/>
+        <w:rPr>
+          <w:rFonts w:asciiTheme="minorHAnsi" w:hAnsiTheme="minorHAnsi"/>
+          <w:sz w:val="22"/>
+          <w:szCs w:val="22"/>
+        </w:rPr>
+      </w:pPr>
+      <w:r>
+        <w:rPr>
+          <w:rFonts w:asciiTheme="minorHAnsi" w:hAnsiTheme="minorHAnsi"/>
+          <w:sz w:val="22"/>
+          <w:szCs w:val="22"/>
+        </w:rPr>
+        <w:t>Enables an application to detect and react to customized situations without having to be aware of the occurrence of the basic events.</w:t>
+      </w:r>
+    </w:p>
+    <w:p>
+      <w:pPr>
+        <w:pStyle w:val="Bullets1"/>
+        <w:rPr>
+          <w:rFonts w:asciiTheme="minorHAnsi" w:hAnsiTheme="minorHAnsi"/>
+          <w:sz w:val="22"/>
+          <w:szCs w:val="22"/>
+        </w:rPr>
+      </w:pPr>
+      <w:r>
+        <w:rPr>
+          <w:rFonts w:asciiTheme="minorHAnsi" w:hAnsiTheme="minorHAnsi"/>
+          <w:sz w:val="22"/>
+          <w:szCs w:val="22"/>
+        </w:rPr>
+        <w:t>Supports various types of contexts (and combinations of them): fixed-time context, event-based context, location-based context, and even detected situation-based context. In addition, more than one context may be available and relevant for a specific event-processing agent evaluation at the same time.</w:t>
+      </w:r>
+    </w:p>
+    <w:p>
+      <w:pPr>
+        <w:pStyle w:val="Bullets1"/>
+        <w:rPr>
+          <w:rFonts w:asciiTheme="minorHAnsi" w:hAnsiTheme="minorHAnsi"/>
+          <w:sz w:val="22"/>
+          <w:szCs w:val="22"/>
+        </w:rPr>
+      </w:pPr>
+      <w:r>
+        <w:rPr>
+          <w:rFonts w:asciiTheme="minorHAnsi" w:hAnsiTheme="minorHAnsi"/>
+          <w:sz w:val="22"/>
+          <w:szCs w:val="22"/>
+        </w:rPr>
+        <w:t>Offers easy development using web-based user interface, point-and-click editors, list selections, etc. Rules can be written by non-programmer users.</w:t>
+      </w:r>
+    </w:p>
+    <w:p>
+      <w:pPr>
+        <w:pStyle w:val="Bullets1"/>
+        <w:rPr>
+          <w:rFonts w:asciiTheme="minorHAnsi" w:hAnsiTheme="minorHAnsi"/>
+          <w:sz w:val="22"/>
+          <w:szCs w:val="22"/>
+        </w:rPr>
+      </w:pPr>
+      <w:r>
+        <w:rPr>
+          <w:rFonts w:asciiTheme="minorHAnsi" w:hAnsiTheme="minorHAnsi"/>
+          <w:sz w:val="22"/>
+          <w:szCs w:val="22"/>
+        </w:rPr>
+        <w:t>Receives events from various external sources entailing different types of incoming and reported (outgoing) events and actions.</w:t>
+      </w:r>
+    </w:p>
+    <w:p>
+      <w:pPr>
+        <w:pStyle w:val="Bullets1"/>
+        <w:rPr>
+          <w:rFonts w:asciiTheme="minorHAnsi" w:hAnsiTheme="minorHAnsi"/>
+          <w:sz w:val="22"/>
+          <w:szCs w:val="22"/>
+        </w:rPr>
+      </w:pPr>
+      <w:r>
+        <w:rPr>
+          <w:rFonts w:asciiTheme="minorHAnsi" w:hAnsiTheme="minorHAnsi"/>
+          <w:sz w:val="22"/>
+          <w:szCs w:val="22"/>
+        </w:rPr>
+        <w:t>Offers a comprehensive event-processing operator set, including joining operators, absence operators, and aggregation operators.</w:t>
+      </w:r>
+    </w:p>
+    <w:p>
+      <w:pPr>
+        <w:pStyle w:val="Heading4"/>
+      </w:pPr>
+      <w:r>
+        <w:t>Technical Highlights</w:t>
+      </w:r>
+    </w:p>
+    <w:p>
+      <w:pPr>
+        <w:pStyle w:val="Bullets1"/>
+        <w:rPr>
+          <w:rFonts w:asciiTheme="minorHAnsi" w:hAnsiTheme="minorHAnsi"/>
+          <w:sz w:val="22"/>
+          <w:szCs w:val="22"/>
+        </w:rPr>
+      </w:pPr>
+      <w:r>
+        <w:rPr>
+          <w:rFonts w:asciiTheme="minorHAnsi" w:hAnsiTheme="minorHAnsi"/>
+          <w:sz w:val="22"/>
+          <w:szCs w:val="22"/>
+        </w:rPr>
+        <w:t>Is platform-independent, uses Java throughout the system.</w:t>
+      </w:r>
+    </w:p>
+    <w:p>
+      <w:pPr>
+        <w:pStyle w:val="Bullets1"/>
+        <w:rPr>
+          <w:rFonts w:asciiTheme="minorHAnsi" w:hAnsiTheme="minorHAnsi"/>
+          <w:sz w:val="22"/>
+          <w:szCs w:val="22"/>
+        </w:rPr>
+      </w:pPr>
+      <w:r>
+        <w:rPr>
+          <w:rFonts w:asciiTheme="minorHAnsi" w:hAnsiTheme="minorHAnsi"/>
+          <w:sz w:val="22"/>
+          <w:szCs w:val="22"/>
+        </w:rPr>
+        <w:t>Comes as a J2EE (</w:t>
+      </w:r>
+      <w:r>
+        <w:rPr>
+          <w:rFonts w:asciiTheme="minorHAnsi" w:hAnsiTheme="minorHAnsi"/>
+          <w:sz w:val="22"/>
+          <w:szCs w:val="22"/>
+          <w:lang w:val="en-GB"/>
+        </w:rPr>
+        <w:t>Java to Enterprise Edition)</w:t>
+      </w:r>
+      <w:r>
+        <w:rPr>
+          <w:rFonts w:asciiTheme="minorHAnsi" w:hAnsiTheme="minorHAnsi"/>
+          <w:sz w:val="22"/>
+          <w:szCs w:val="22"/>
+        </w:rPr>
+        <w:t xml:space="preserve"> application or as a J2SE (</w:t>
+      </w:r>
+      <w:r>
+        <w:rPr>
+          <w:rFonts w:asciiTheme="minorHAnsi" w:hAnsiTheme="minorHAnsi"/>
+          <w:sz w:val="22"/>
+          <w:szCs w:val="22"/>
+          <w:lang w:val="en-GB"/>
+        </w:rPr>
+        <w:t>Java to Standard Edition) application.</w:t>
+      </w:r>
+    </w:p>
+    <w:p>
+      <w:pPr>
+        <w:pStyle w:val="Bullets1"/>
+        <w:rPr>
+          <w:rFonts w:asciiTheme="minorHAnsi" w:hAnsiTheme="minorHAnsi"/>
+          <w:sz w:val="22"/>
+          <w:szCs w:val="22"/>
+        </w:rPr>
+      </w:pPr>
+      <w:r>
+        <w:rPr>
+          <w:rFonts w:asciiTheme="minorHAnsi" w:hAnsiTheme="minorHAnsi"/>
+          <w:sz w:val="22"/>
+          <w:szCs w:val="22"/>
+        </w:rPr>
+        <w:t xml:space="preserve">Based on a modular architecture. </w:t>
+      </w:r>
+    </w:p>
+    <w:p>
+      <w:pPr>
+        <w:pStyle w:val="Heading4"/>
+      </w:pPr>
+      <w:r>
+        <w:lastRenderedPageBreak/>
+        <w:t>High-level Architecture</w:t>
+      </w:r>
     </w:p>
     <w:p>
       <w:pPr>
@@ -8769,13 +9036,1171 @@
       </w:pPr>
       <w:r>
         <w:rPr>
-          <w:rFonts w:eastAsia="MS Mincho"/>
           <w:noProof/>
           <w:lang w:eastAsia="en-US" w:bidi="he-IL"/>
         </w:rPr>
+        <w:drawing>
+          <wp:inline distT="0" distB="0" distL="0" distR="0" wp14:anchorId="4A9DFBF4" wp14:editId="29D7AF96">
+            <wp:extent cx="5721790" cy="3683397"/>
+            <wp:effectExtent l="0" t="0" r="0" b="0"/>
+            <wp:docPr id="350" name="Picture 350"/>
+            <wp:cNvGraphicFramePr>
+              <a:graphicFrameLocks xmlns:a="http://schemas.openxmlformats.org/drawingml/2006/main" noChangeAspect="1"/>
+            </wp:cNvGraphicFramePr>
+            <a:graphic xmlns:a="http://schemas.openxmlformats.org/drawingml/2006/main">
+              <a:graphicData uri="http://schemas.openxmlformats.org/drawingml/2006/picture">
+                <pic:pic xmlns:pic="http://schemas.openxmlformats.org/drawingml/2006/picture">
+                  <pic:nvPicPr>
+                    <pic:cNvPr id="0" name="Picture 3"/>
+                    <pic:cNvPicPr>
+                      <a:picLocks noChangeAspect="1" noChangeArrowheads="1"/>
+                    </pic:cNvPicPr>
+                  </pic:nvPicPr>
+                  <pic:blipFill>
+                    <a:blip r:embed="rId20" cstate="print">
+                      <a:extLst>
+                        <a:ext uri="{28A0092B-C50C-407E-A947-70E740481C1C}">
+                          <a14:useLocalDpi xmlns:a14="http://schemas.microsoft.com/office/drawing/2010/main" val="0"/>
+                        </a:ext>
+                      </a:extLst>
+                    </a:blip>
+                    <a:srcRect/>
+                    <a:stretch>
+                      <a:fillRect/>
+                    </a:stretch>
+                  </pic:blipFill>
+                  <pic:spPr bwMode="auto">
+                    <a:xfrm>
+                      <a:off x="0" y="0"/>
+                      <a:ext cx="5724082" cy="3684872"/>
+                    </a:xfrm>
+                    <a:prstGeom prst="rect">
+                      <a:avLst/>
+                    </a:prstGeom>
+                    <a:noFill/>
+                  </pic:spPr>
+                </pic:pic>
+              </a:graphicData>
+            </a:graphic>
+          </wp:inline>
+        </w:drawing>
+      </w:r>
+    </w:p>
+    <w:p>
+      <w:pPr>
+        <w:pStyle w:val="Caption"/>
+      </w:pPr>
+      <w:bookmarkStart w:id="37" w:name="_Ref400370071"/>
+      <w:r>
+        <w:t xml:space="preserve">Figure </w:t>
+      </w:r>
+      <w:fldSimple w:instr=" STYLEREF 1 \s ">
+        <w:r>
+          <w:rPr>
+            <w:rFonts w:hint="cs"/>
+            <w:noProof/>
+            <w:cs/>
+          </w:rPr>
+          <w:t>‎</w:t>
+        </w:r>
+        <w:r>
+          <w:rPr>
+            <w:noProof/>
+          </w:rPr>
+          <w:t>2</w:t>
+        </w:r>
+      </w:fldSimple>
+      <w:r>
+        <w:t>.</w:t>
+      </w:r>
+      <w:fldSimple w:instr=" SEQ Figure \* ARABIC \s 1 ">
+        <w:r>
+          <w:rPr>
+            <w:noProof/>
+          </w:rPr>
+          <w:t>7</w:t>
+        </w:r>
+      </w:fldSimple>
+      <w:bookmarkEnd w:id="37"/>
+      <w:r>
+        <w:t xml:space="preserve"> - </w:t>
+      </w:r>
+      <w:r>
+        <w:t>Proton Runtime and external systems</w:t>
+      </w:r>
+    </w:p>
+    <w:p>
+      <w:r>
+        <w:t>Proton architecture consists of a number of functional components and interaction among them, the main of which are</w:t>
+      </w:r>
+      <w:r>
+        <w:t xml:space="preserve"> (see </w:t>
+      </w:r>
+      <w:r>
+        <w:fldChar w:fldCharType="begin"/>
+      </w:r>
+      <w:r>
+        <w:instrText xml:space="preserve"> REF _Ref400370071 \h </w:instrText>
+      </w:r>
+      <w:r>
+        <w:fldChar w:fldCharType="separate"/>
+      </w:r>
+      <w:r>
+        <w:t xml:space="preserve">Figure </w:t>
+      </w:r>
+      <w:r>
+        <w:rPr>
+          <w:rFonts w:hint="cs"/>
+          <w:noProof/>
+          <w:cs/>
+        </w:rPr>
+        <w:t>‎</w:t>
+      </w:r>
+      <w:r>
+        <w:rPr>
+          <w:noProof/>
+        </w:rPr>
+        <w:t>2</w:t>
+      </w:r>
+      <w:r>
+        <w:t>.</w:t>
+      </w:r>
+      <w:r>
+        <w:rPr>
+          <w:noProof/>
+        </w:rPr>
+        <w:t>7</w:t>
+      </w:r>
+      <w:r>
+        <w:fldChar w:fldCharType="end"/>
+      </w:r>
+      <w:r>
+        <w:t>)</w:t>
+      </w:r>
+      <w:r>
+        <w:t xml:space="preserve">: </w:t>
+      </w:r>
+    </w:p>
+    <w:p>
+      <w:pPr>
+        <w:pStyle w:val="ListParagraph"/>
+        <w:numPr>
+          <w:ilvl w:val="0"/>
+          <w:numId w:val="17"/>
+        </w:numPr>
+      </w:pPr>
+      <w:r>
+        <w:t>Adapters – communication of Proton with external systems</w:t>
+      </w:r>
+    </w:p>
+    <w:p>
+      <w:pPr>
+        <w:pStyle w:val="ListParagraph"/>
+        <w:numPr>
+          <w:ilvl w:val="0"/>
+          <w:numId w:val="17"/>
+        </w:numPr>
+      </w:pPr>
+      <w:r>
+        <w:t>Parallelizing  agent-context queues – for parallelization of processing of single event instance, participating in multiple patterns/contexts, and parallelization of processing among multiple event instances</w:t>
+      </w:r>
+    </w:p>
+    <w:p>
+      <w:pPr>
+        <w:pStyle w:val="ListParagraph"/>
+        <w:numPr>
+          <w:ilvl w:val="0"/>
+          <w:numId w:val="17"/>
+        </w:numPr>
+      </w:pPr>
+      <w:r>
+        <w:t>Context service – for managing of context’s lifecycle –initiation of new context partitions, termination of partitions based on events/timers, segmenting incoming events into context groups which should be processed together.</w:t>
+      </w:r>
+    </w:p>
+    <w:p>
+      <w:pPr>
+        <w:pStyle w:val="ListParagraph"/>
+        <w:numPr>
+          <w:ilvl w:val="0"/>
+          <w:numId w:val="17"/>
+        </w:numPr>
+      </w:pPr>
+      <w:r>
+        <w:t xml:space="preserve">EPA manager –for managing </w:t>
+      </w:r>
+      <w:r>
+        <w:t>Event Processing Agent (</w:t>
+      </w:r>
+      <w:r>
+        <w:t>EPA</w:t>
+      </w:r>
+      <w:r>
+        <w:t>)</w:t>
+      </w:r>
+      <w:r>
+        <w:t xml:space="preserve"> instances per context partition, managing its state, pattern </w:t>
+      </w:r>
+      <w:r>
+        <w:t>matching and</w:t>
+      </w:r>
+      <w:r>
+        <w:t xml:space="preserve"> complex event derivation based on that state. </w:t>
+      </w:r>
+    </w:p>
+    <w:p>
+      <w:pPr>
+        <w:ind w:left="360"/>
+      </w:pPr>
+      <w:r>
+        <w:t>When receiving a raw event, the following actions are performed:</w:t>
+      </w:r>
+    </w:p>
+    <w:p>
+      <w:pPr>
+        <w:pStyle w:val="ListParagraph"/>
+        <w:numPr>
+          <w:ilvl w:val="0"/>
+          <w:numId w:val="18"/>
+        </w:numPr>
+      </w:pPr>
+      <w:r>
+        <w:t xml:space="preserve">Look up within the </w:t>
+      </w:r>
+      <w:r>
+        <w:rPr>
+          <w:b/>
+          <w:bCs/>
+        </w:rPr>
+        <w:t>metadata</w:t>
+      </w:r>
+      <w:r>
+        <w:t xml:space="preserve">, to see which context </w:t>
+      </w:r>
+      <w:r>
+        <w:t>e</w:t>
+      </w:r>
+      <w:r>
+        <w:t>ffect this event might have (context initiator, context terminator) and which pattern this event might be a participant of</w:t>
+      </w:r>
+    </w:p>
+    <w:p>
+      <w:pPr>
+        <w:pStyle w:val="ListParagraph"/>
+        <w:numPr>
+          <w:ilvl w:val="0"/>
+          <w:numId w:val="18"/>
+        </w:numPr>
+      </w:pPr>
+      <w:r>
+        <w:t>If the event can be processed in parallel within multiple contexts/patterns (</w:t>
+      </w:r>
+      <w:r>
+        <w:t>based on the EPN definitions</w:t>
+      </w:r>
+      <w:r>
+        <w:t>),</w:t>
+      </w:r>
+      <w:r>
+        <w:t xml:space="preserve"> the</w:t>
+      </w:r>
+      <w:r>
+        <w:t xml:space="preserve"> event is passed to </w:t>
+      </w:r>
+      <w:r>
+        <w:rPr>
+          <w:b/>
+          <w:bCs/>
+        </w:rPr>
+        <w:t>parallelization queues</w:t>
+      </w:r>
+      <w:r>
+        <w:t>. The purpose of the queues:</w:t>
+      </w:r>
+    </w:p>
+    <w:p>
+      <w:pPr>
+        <w:pStyle w:val="ListParagraph"/>
+        <w:numPr>
+          <w:ilvl w:val="1"/>
+          <w:numId w:val="18"/>
+        </w:numPr>
+      </w:pPr>
+      <w:r>
         <w:lastRenderedPageBreak/>
+        <w:t>Parallelize processing of the same event by multiple unrelated patterns/contexts at the same time keeping the order for events of the same context/pattern where order is important</w:t>
+      </w:r>
+    </w:p>
+    <w:p>
+      <w:pPr>
+        <w:pStyle w:val="ListParagraph"/>
+        <w:numPr>
+          <w:ilvl w:val="1"/>
+          <w:numId w:val="18"/>
+        </w:numPr>
+      </w:pPr>
+      <w:r>
+        <w:t>Solve out-of-order problems – can buffer for a specified amount of time</w:t>
+      </w:r>
+    </w:p>
+    <w:p>
+      <w:pPr>
+        <w:pStyle w:val="ListParagraph"/>
+        <w:numPr>
+          <w:ilvl w:val="1"/>
+          <w:numId w:val="18"/>
+        </w:numPr>
+      </w:pPr>
+      <w:r>
+        <w:t>Solve correctness problems</w:t>
+      </w:r>
+    </w:p>
+    <w:p>
+      <w:pPr>
+        <w:pStyle w:val="ListParagraph"/>
+        <w:numPr>
+          <w:ilvl w:val="0"/>
+          <w:numId w:val="18"/>
+        </w:numPr>
+      </w:pPr>
+      <w:r>
+        <w:t xml:space="preserve">The event is passed to </w:t>
+      </w:r>
+      <w:r>
+        <w:rPr>
+          <w:b/>
+          <w:bCs/>
+        </w:rPr>
+        <w:t>context service</w:t>
+      </w:r>
+      <w:r>
+        <w:t>, where it is determined:</w:t>
+      </w:r>
+    </w:p>
+    <w:p>
+      <w:pPr>
+        <w:pStyle w:val="ListParagraph"/>
+        <w:numPr>
+          <w:ilvl w:val="1"/>
+          <w:numId w:val="18"/>
+        </w:numPr>
+      </w:pPr>
+      <w:r>
+        <w:t xml:space="preserve">If the context is an initiator or a terminator, </w:t>
+      </w:r>
+      <w:r>
+        <w:t>new</w:t>
+      </w:r>
+      <w:r>
+        <w:t xml:space="preserve"> contexts migh</w:t>
+      </w:r>
+      <w:r>
+        <w:t>t be initiated and or terminated, according to relevant policies.</w:t>
+      </w:r>
+    </w:p>
+    <w:p>
+      <w:pPr>
+        <w:pStyle w:val="ListParagraph"/>
+        <w:numPr>
+          <w:ilvl w:val="1"/>
+          <w:numId w:val="18"/>
+        </w:numPr>
+      </w:pPr>
+      <w:r>
+        <w:t>Which context partition/partitions this event should be grouped under</w:t>
+      </w:r>
+    </w:p>
+    <w:p>
+      <w:pPr>
+        <w:pStyle w:val="ListParagraph"/>
+        <w:numPr>
+          <w:ilvl w:val="0"/>
+          <w:numId w:val="18"/>
+        </w:numPr>
+      </w:pPr>
+      <w:r>
+        <w:t xml:space="preserve">The event is passed to </w:t>
+      </w:r>
+      <w:r>
+        <w:rPr>
+          <w:b/>
+          <w:bCs/>
+        </w:rPr>
+        <w:t>EPA manager:</w:t>
+      </w:r>
+    </w:p>
+    <w:p>
+      <w:pPr>
+        <w:pStyle w:val="ListParagraph"/>
+        <w:numPr>
+          <w:ilvl w:val="1"/>
+          <w:numId w:val="18"/>
+        </w:numPr>
+      </w:pPr>
+      <w:r>
+        <w:t>Where it is passed to the specific EPA instance for the relevant context partition</w:t>
+      </w:r>
+      <w:r>
+        <w:t>,</w:t>
+      </w:r>
+    </w:p>
+    <w:p>
+      <w:pPr>
+        <w:pStyle w:val="ListParagraph"/>
+        <w:numPr>
+          <w:ilvl w:val="1"/>
+          <w:numId w:val="18"/>
+        </w:numPr>
+      </w:pPr>
+      <w:r>
+        <w:t>Added to state of the instance</w:t>
+      </w:r>
+    </w:p>
+    <w:p>
+      <w:pPr>
+        <w:pStyle w:val="ListParagraph"/>
+        <w:numPr>
+          <w:ilvl w:val="1"/>
+          <w:numId w:val="18"/>
+        </w:numPr>
+      </w:pPr>
+      <w:r>
+        <w:t>And invokes pattern processing</w:t>
+      </w:r>
+    </w:p>
+    <w:p>
+      <w:pPr>
+        <w:pStyle w:val="ListParagraph"/>
+        <w:numPr>
+          <w:ilvl w:val="1"/>
+          <w:numId w:val="18"/>
+        </w:numPr>
+      </w:pPr>
+      <w:r>
+        <w:t>If relevant, a derived event is created and emitted</w:t>
+      </w:r>
+    </w:p>
+    <w:p>
+      <w:pPr>
+        <w:pStyle w:val="Heading4"/>
+      </w:pPr>
+      <w:r>
+        <w:t>Proton component architecture</w:t>
+      </w:r>
+    </w:p>
+    <w:p>
+      <w:pPr>
+        <w:keepNext/>
+      </w:pPr>
+      <w:r>
+        <w:rPr>
+          <w:noProof/>
+          <w:lang w:eastAsia="en-US" w:bidi="he-IL"/>
+        </w:rPr>
         <w:drawing>
-          <wp:inline distT="0" distB="0" distL="0" distR="0" wp14:anchorId="3CEA34A6" wp14:editId="7FF2A077">
+          <wp:inline distT="0" distB="0" distL="0" distR="0" wp14:anchorId="3AE71A96" wp14:editId="4EF3C641">
+            <wp:extent cx="4927096" cy="3022979"/>
+            <wp:effectExtent l="0" t="0" r="6985" b="6350"/>
+            <wp:docPr id="1026" name="Picture 2"/>
+            <wp:cNvGraphicFramePr>
+              <a:graphicFrameLocks xmlns:a="http://schemas.openxmlformats.org/drawingml/2006/main" noGrp="1" noChangeAspect="1"/>
+            </wp:cNvGraphicFramePr>
+            <a:graphic xmlns:a="http://schemas.openxmlformats.org/drawingml/2006/main">
+              <a:graphicData uri="http://schemas.openxmlformats.org/drawingml/2006/picture">
+                <pic:pic xmlns:pic="http://schemas.openxmlformats.org/drawingml/2006/picture">
+                  <pic:nvPicPr>
+                    <pic:cNvPr id="1026" name="Picture 2"/>
+                    <pic:cNvPicPr>
+                      <a:picLocks noGrp="1" noChangeAspect="1" noChangeArrowheads="1"/>
+                    </pic:cNvPicPr>
+                  </pic:nvPicPr>
+                  <pic:blipFill>
+                    <a:blip r:embed="rId21">
+                      <a:extLst>
+                        <a:ext uri="{28A0092B-C50C-407E-A947-70E740481C1C}">
+                          <a14:useLocalDpi xmlns:a14="http://schemas.microsoft.com/office/drawing/2010/main" val="0"/>
+                        </a:ext>
+                      </a:extLst>
+                    </a:blip>
+                    <a:srcRect/>
+                    <a:stretch>
+                      <a:fillRect/>
+                    </a:stretch>
+                  </pic:blipFill>
+                  <pic:spPr bwMode="auto">
+                    <a:xfrm>
+                      <a:off x="0" y="0"/>
+                      <a:ext cx="4929970" cy="3024742"/>
+                    </a:xfrm>
+                    <a:prstGeom prst="rect">
+                      <a:avLst/>
+                    </a:prstGeom>
+                    <a:noFill/>
+                    <a:ln>
+                      <a:noFill/>
+                    </a:ln>
+                    <a:effectLst/>
+                    <a:extLst/>
+                  </pic:spPr>
+                </pic:pic>
+              </a:graphicData>
+            </a:graphic>
+          </wp:inline>
+        </w:drawing>
+      </w:r>
+    </w:p>
+    <w:p>
+      <w:pPr>
+        <w:pStyle w:val="Caption"/>
+      </w:pPr>
+      <w:bookmarkStart w:id="38" w:name="_Ref400370198"/>
+      <w:r>
+        <w:t xml:space="preserve">Figure </w:t>
+      </w:r>
+      <w:fldSimple w:instr=" STYLEREF 1 \s ">
+        <w:r>
+          <w:rPr>
+            <w:rFonts w:hint="cs"/>
+            <w:noProof/>
+            <w:cs/>
+          </w:rPr>
+          <w:t>‎</w:t>
+        </w:r>
+        <w:r>
+          <w:rPr>
+            <w:noProof/>
+          </w:rPr>
+          <w:t>2</w:t>
+        </w:r>
+      </w:fldSimple>
+      <w:r>
+        <w:t>.</w:t>
+      </w:r>
+      <w:fldSimple w:instr=" SEQ Figure \* ARABIC \s 1 ">
+        <w:r>
+          <w:rPr>
+            <w:noProof/>
+          </w:rPr>
+          <w:t>8</w:t>
+        </w:r>
+      </w:fldSimple>
+      <w:bookmarkEnd w:id="38"/>
+      <w:r>
+        <w:t xml:space="preserve"> - </w:t>
+      </w:r>
+      <w:r>
+        <w:t>Proton components</w:t>
+      </w:r>
+    </w:p>
+    <w:p>
+      <w:r>
+        <w:t>Proton’s logical components</w:t>
+      </w:r>
+      <w:r>
+        <w:t xml:space="preserve"> </w:t>
+      </w:r>
+      <w:r>
+        <w:t xml:space="preserve">are </w:t>
+      </w:r>
+      <w:r>
+        <w:t xml:space="preserve">illustrated in </w:t>
+      </w:r>
+      <w:r>
+        <w:fldChar w:fldCharType="begin"/>
+      </w:r>
+      <w:r>
+        <w:instrText xml:space="preserve"> REF _Ref400370198 \h </w:instrText>
+      </w:r>
+      <w:r>
+        <w:fldChar w:fldCharType="separate"/>
+      </w:r>
+      <w:r>
+        <w:t xml:space="preserve">Figure </w:t>
+      </w:r>
+      <w:r>
+        <w:rPr>
+          <w:rFonts w:hint="cs"/>
+          <w:noProof/>
+          <w:cs/>
+        </w:rPr>
+        <w:t>‎</w:t>
+      </w:r>
+      <w:r>
+        <w:rPr>
+          <w:noProof/>
+        </w:rPr>
+        <w:t>2</w:t>
+      </w:r>
+      <w:r>
+        <w:t>.</w:t>
+      </w:r>
+      <w:r>
+        <w:rPr>
+          <w:noProof/>
+        </w:rPr>
+        <w:t>8</w:t>
+      </w:r>
+      <w:r>
+        <w:fldChar w:fldCharType="end"/>
+      </w:r>
+      <w:r>
+        <w:t>.</w:t>
+      </w:r>
+      <w:r>
+        <w:t xml:space="preserve"> </w:t>
+      </w:r>
+      <w:r>
+        <w:t>T</w:t>
+      </w:r>
+      <w:r>
+        <w:t xml:space="preserve">he queues, </w:t>
+      </w:r>
+      <w:r>
+        <w:t>the context</w:t>
+      </w:r>
+      <w:r>
+        <w:t xml:space="preserve"> service, </w:t>
+      </w:r>
+      <w:r>
+        <w:t xml:space="preserve">the </w:t>
+      </w:r>
+      <w:r>
+        <w:t xml:space="preserve">EPA manager are purely java-based. They utilize dependency injection to make use of the infrastructure services they require, </w:t>
+      </w:r>
+      <w:r>
+        <w:t>e.g.</w:t>
+      </w:r>
+      <w:r>
+        <w:t xml:space="preserve"> work manager, timer services, communication services. Th</w:t>
+      </w:r>
+      <w:r>
+        <w:t>e</w:t>
+      </w:r>
+      <w:r>
+        <w:t>se services are implemented differently for the J2SE and J2EE versions.</w:t>
+      </w:r>
+    </w:p>
+    <w:p>
+      <w:pPr>
+        <w:pStyle w:val="Heading4"/>
+      </w:pPr>
+      <w:r>
+        <w:lastRenderedPageBreak/>
+        <w:t>Distributed Architecture on top of STORM</w:t>
+      </w:r>
+    </w:p>
+    <w:p>
+      <w:pPr>
+        <w:keepNext/>
+      </w:pPr>
+      <w:r>
+        <w:rPr>
+          <w:noProof/>
+          <w:lang w:eastAsia="en-US" w:bidi="he-IL"/>
+        </w:rPr>
+        <w:drawing>
+          <wp:inline distT="0" distB="0" distL="0" distR="0" wp14:anchorId="78EA0322" wp14:editId="448721FE">
+            <wp:extent cx="5104435" cy="3286077"/>
+            <wp:effectExtent l="0" t="0" r="1270" b="0"/>
+            <wp:docPr id="9" name="Picture 9"/>
+            <wp:cNvGraphicFramePr>
+              <a:graphicFrameLocks xmlns:a="http://schemas.openxmlformats.org/drawingml/2006/main" noChangeAspect="1"/>
+            </wp:cNvGraphicFramePr>
+            <a:graphic xmlns:a="http://schemas.openxmlformats.org/drawingml/2006/main">
+              <a:graphicData uri="http://schemas.openxmlformats.org/drawingml/2006/picture">
+                <pic:pic xmlns:pic="http://schemas.openxmlformats.org/drawingml/2006/picture">
+                  <pic:nvPicPr>
+                    <pic:cNvPr id="0" name="Picture 3"/>
+                    <pic:cNvPicPr>
+                      <a:picLocks noChangeAspect="1" noChangeArrowheads="1"/>
+                    </pic:cNvPicPr>
+                  </pic:nvPicPr>
+                  <pic:blipFill>
+                    <a:blip r:embed="rId22" cstate="print">
+                      <a:extLst>
+                        <a:ext uri="{28A0092B-C50C-407E-A947-70E740481C1C}">
+                          <a14:useLocalDpi xmlns:a14="http://schemas.microsoft.com/office/drawing/2010/main" val="0"/>
+                        </a:ext>
+                      </a:extLst>
+                    </a:blip>
+                    <a:srcRect/>
+                    <a:stretch>
+                      <a:fillRect/>
+                    </a:stretch>
+                  </pic:blipFill>
+                  <pic:spPr bwMode="auto">
+                    <a:xfrm>
+                      <a:off x="0" y="0"/>
+                      <a:ext cx="5108280" cy="3288553"/>
+                    </a:xfrm>
+                    <a:prstGeom prst="rect">
+                      <a:avLst/>
+                    </a:prstGeom>
+                    <a:noFill/>
+                  </pic:spPr>
+                </pic:pic>
+              </a:graphicData>
+            </a:graphic>
+          </wp:inline>
+        </w:drawing>
+      </w:r>
+    </w:p>
+    <w:p>
+      <w:pPr>
+        <w:pStyle w:val="Caption"/>
+      </w:pPr>
+      <w:bookmarkStart w:id="39" w:name="_Ref400370339"/>
+      <w:r>
+        <w:t xml:space="preserve">Figure </w:t>
+      </w:r>
+      <w:fldSimple w:instr=" STYLEREF 1 \s ">
+        <w:r>
+          <w:rPr>
+            <w:rFonts w:hint="cs"/>
+            <w:noProof/>
+            <w:cs/>
+          </w:rPr>
+          <w:t>‎</w:t>
+        </w:r>
+        <w:r>
+          <w:rPr>
+            <w:noProof/>
+          </w:rPr>
+          <w:t>2</w:t>
+        </w:r>
+      </w:fldSimple>
+      <w:r>
+        <w:t>.</w:t>
+      </w:r>
+      <w:fldSimple w:instr=" SEQ Figure \* ARABIC \s 1 ">
+        <w:r>
+          <w:rPr>
+            <w:noProof/>
+          </w:rPr>
+          <w:t>9</w:t>
+        </w:r>
+      </w:fldSimple>
+      <w:bookmarkEnd w:id="39"/>
+      <w:r>
+        <w:t xml:space="preserve"> - Architecture of </w:t>
+      </w:r>
+      <w:r>
+        <w:t>Proton on STORM</w:t>
+      </w:r>
+    </w:p>
+    <w:p>
+      <w:r>
+        <w:t xml:space="preserve">The Proton architecture on top of STORM </w:t>
+      </w:r>
+      <w:r>
+        <w:t xml:space="preserve">(see </w:t>
+      </w:r>
+      <w:r>
+        <w:fldChar w:fldCharType="begin"/>
+      </w:r>
+      <w:r>
+        <w:instrText xml:space="preserve"> REF _Ref400370339 \h </w:instrText>
+      </w:r>
+      <w:r>
+        <w:fldChar w:fldCharType="separate"/>
+      </w:r>
+      <w:r>
+        <w:t xml:space="preserve">Figure </w:t>
+      </w:r>
+      <w:r>
+        <w:rPr>
+          <w:rFonts w:hint="cs"/>
+          <w:noProof/>
+          <w:cs/>
+        </w:rPr>
+        <w:t>‎</w:t>
+      </w:r>
+      <w:r>
+        <w:rPr>
+          <w:noProof/>
+        </w:rPr>
+        <w:t>2</w:t>
+      </w:r>
+      <w:r>
+        <w:t>.</w:t>
+      </w:r>
+      <w:r>
+        <w:rPr>
+          <w:noProof/>
+        </w:rPr>
+        <w:t>9</w:t>
+      </w:r>
+      <w:r>
+        <w:fldChar w:fldCharType="end"/>
+      </w:r>
+      <w:r>
+        <w:t xml:space="preserve">) </w:t>
+      </w:r>
+      <w:r>
+        <w:t>preserves the same logical components as are present in the standalone architecture: the queues, the context service and the EPA manager, which cons</w:t>
+      </w:r>
+      <w:r>
+        <w:t>titute</w:t>
+      </w:r>
+      <w:r>
+        <w:t>s</w:t>
+      </w:r>
+      <w:r>
+        <w:t xml:space="preserve"> the heart of the event processing system. However the orchestration of the flow between the components is a bit different, and utilizes existing STORM primitives for streaming the events to/from external systems, and for segmenting the event stream. </w:t>
+      </w:r>
+    </w:p>
+    <w:p>
+      <w:r>
+        <w:t xml:space="preserve">After the routing metadata </w:t>
+      </w:r>
+      <w:r>
+        <w:t xml:space="preserve">of an incoming event </w:t>
+      </w:r>
+      <w:r>
+        <w:t xml:space="preserve">is determined by </w:t>
+      </w:r>
+      <w:r>
+        <w:t xml:space="preserve">the </w:t>
+      </w:r>
+      <w:r>
+        <w:t>routing bolt (which has multiple independe</w:t>
+      </w:r>
+      <w:r>
+        <w:t>nt parallel instances running)</w:t>
+      </w:r>
+      <w:r>
+        <w:t>, the</w:t>
+      </w:r>
+      <w:r>
+        <w:t xml:space="preserve"> metadata –the agent name and the context name - is added to the event tuple.</w:t>
+      </w:r>
+    </w:p>
+    <w:p>
+      <w:r>
+        <w:t xml:space="preserve">We use the </w:t>
+      </w:r>
+      <w:r>
+        <w:t xml:space="preserve">STORM </w:t>
+      </w:r>
+      <w:r>
+        <w:t xml:space="preserve">field grouping </w:t>
+      </w:r>
+      <w:r>
+        <w:t>option on the metadata routing</w:t>
+      </w:r>
+      <w:r>
+        <w:t xml:space="preserve"> fields</w:t>
+      </w:r>
+      <w:r>
+        <w:t xml:space="preserve"> –</w:t>
+      </w:r>
+      <w:r>
+        <w:t xml:space="preserve"> </w:t>
+      </w:r>
+      <w:r>
+        <w:t>the agent name and the context name-</w:t>
+      </w:r>
+      <w:r>
+        <w:t xml:space="preserve"> to route the information to the next </w:t>
+      </w:r>
+      <w:r>
+        <w:t xml:space="preserve">Proton </w:t>
+      </w:r>
+      <w:r>
+        <w:t>bolt</w:t>
+      </w:r>
+      <w:r>
+        <w:t>- the context processing.</w:t>
+      </w:r>
+      <w:r>
+        <w:t xml:space="preserve"> Therefore all events which sh</w:t>
+      </w:r>
+      <w:r>
+        <w:t xml:space="preserve">ould be processed together – </w:t>
+      </w:r>
+      <w:r>
+        <w:t xml:space="preserve">relating to the same context and agent – will be sent to the same instance of the bolt. </w:t>
+      </w:r>
+    </w:p>
+    <w:p>
+      <w:r>
+        <w:t>After queueing the event instance in the relevant queues (in order to solve out of order</w:t>
+      </w:r>
+      <w:r>
+        <w:t>,</w:t>
+      </w:r>
+      <w:r>
+        <w:t xml:space="preserve"> if needed and parallelize</w:t>
+      </w:r>
+      <w:r>
+        <w:t xml:space="preserve"> event processing of the same instance where possible by different EPAs in the same EPN</w:t>
+      </w:r>
+      <w:r>
+        <w:t xml:space="preserve">) and </w:t>
+      </w:r>
+      <w:r>
+        <w:t xml:space="preserve">after processing </w:t>
+      </w:r>
+      <w:r>
+        <w:t xml:space="preserve">by context service, the </w:t>
+      </w:r>
+      <w:r>
+        <w:t>relevant context partition id</w:t>
+      </w:r>
+      <w:r>
+        <w:t xml:space="preserve"> is added to the tuple. </w:t>
+      </w:r>
+    </w:p>
+    <w:p>
+      <w:r>
+        <w:t>Here again we use the field grouping on context partition</w:t>
+      </w:r>
+      <w:r>
+        <w:t xml:space="preserve"> and </w:t>
+      </w:r>
+      <w:r>
+        <w:t xml:space="preserve">agent name </w:t>
+      </w:r>
+      <w:r>
+        <w:t xml:space="preserve">fields </w:t>
+      </w:r>
+      <w:r>
+        <w:t>to route the event</w:t>
+      </w:r>
+      <w:r>
+        <w:t xml:space="preserve"> to specific instances of the relevant EPA</w:t>
+      </w:r>
+      <w:r>
+        <w:t xml:space="preserve">, this way performing data segmentation – </w:t>
+      </w:r>
+      <w:r>
+        <w:t>the event will be routed to the agent instance which manages the state for a specific agent on a specific partition.</w:t>
+      </w:r>
+    </w:p>
+    <w:p>
+      <w:pPr>
+        <w:rPr>
+          <w:rFonts w:eastAsia="MS Mincho"/>
+          <w:lang w:eastAsia="ja-JP"/>
+        </w:rPr>
+      </w:pPr>
+      <w:r>
+        <w:lastRenderedPageBreak/>
+        <w:t>If the pattern matching is done and we have a derived event, it will be routed back into the system, and pass</w:t>
+      </w:r>
+      <w:r>
+        <w:t>ed</w:t>
+      </w:r>
+      <w:r>
+        <w:t xml:space="preserve"> through the same channels </w:t>
+      </w:r>
+      <w:r>
+        <w:t>as</w:t>
+      </w:r>
+      <w:r>
+        <w:t xml:space="preserve"> </w:t>
+      </w:r>
+      <w:r>
+        <w:t>the</w:t>
+      </w:r>
+      <w:bookmarkStart w:id="40" w:name="_GoBack"/>
+      <w:bookmarkEnd w:id="40"/>
+      <w:r>
+        <w:t xml:space="preserve"> </w:t>
+      </w:r>
+      <w:r>
+        <w:t>raw event.</w:t>
+      </w:r>
+    </w:p>
+    <w:p>
+      <w:pPr>
+        <w:pStyle w:val="Heading3"/>
+        <w:rPr>
+          <w:lang w:eastAsia="ja-JP"/>
+        </w:rPr>
+      </w:pPr>
+      <w:bookmarkStart w:id="41" w:name="_Toc399964337"/>
+      <w:r>
+        <w:rPr>
+          <w:lang w:eastAsia="ja-JP"/>
+        </w:rPr>
+        <w:t>Decision Management</w:t>
+      </w:r>
+      <w:bookmarkEnd w:id="41"/>
+    </w:p>
+    <w:p>
+      <w:pPr>
+        <w:rPr>
+          <w:rFonts w:eastAsia="MS Mincho"/>
+          <w:lang w:eastAsia="ja-JP"/>
+        </w:rPr>
+      </w:pPr>
+      <w:commentRangeStart w:id="42"/>
+      <w:r>
+        <w:rPr>
+          <w:rFonts w:eastAsia="MS Mincho"/>
+          <w:lang w:eastAsia="ja-JP"/>
+        </w:rPr>
+        <w:t>Architecture of the decision management component(s), approaches, issues, etc. Possibly discuss separately the design for every use case.</w:t>
+      </w:r>
+      <w:commentRangeEnd w:id="42"/>
+      <w:r>
+        <w:rPr>
+          <w:rStyle w:val="CommentReference"/>
+        </w:rPr>
+        <w:commentReference w:id="42"/>
+      </w:r>
+    </w:p>
+    <w:p>
+      <w:pPr>
+        <w:pStyle w:val="Heading3"/>
+        <w:rPr>
+          <w:lang w:eastAsia="ja-JP"/>
+        </w:rPr>
+      </w:pPr>
+      <w:bookmarkStart w:id="43" w:name="_Toc399964338"/>
+      <w:r>
+        <w:rPr>
+          <w:lang w:eastAsia="ja-JP"/>
+        </w:rPr>
+        <w:t>Dashboard application</w:t>
+      </w:r>
+      <w:bookmarkEnd w:id="43"/>
+    </w:p>
+    <w:p>
+      <w:pPr>
+        <w:rPr>
+          <w:rFonts w:eastAsia="MS Mincho"/>
+          <w:lang w:eastAsia="ja-JP"/>
+        </w:rPr>
+      </w:pPr>
+      <w:commentRangeStart w:id="44"/>
+      <w:r>
+        <w:rPr>
+          <w:rFonts w:eastAsia="MS Mincho"/>
+          <w:lang w:eastAsia="ja-JP"/>
+        </w:rPr>
+        <w:t>Describe the architecture of the dashboard application.</w:t>
+      </w:r>
+      <w:commentRangeEnd w:id="44"/>
+      <w:r>
+        <w:rPr>
+          <w:rStyle w:val="CommentReference"/>
+        </w:rPr>
+        <w:commentReference w:id="44"/>
+      </w:r>
+    </w:p>
+    <w:p>
+      <w:pPr>
+        <w:pStyle w:val="Heading2"/>
+        <w:rPr>
+          <w:lang w:eastAsia="ja-JP"/>
+        </w:rPr>
+      </w:pPr>
+      <w:bookmarkStart w:id="45" w:name="_Ref399699634"/>
+      <w:bookmarkStart w:id="46" w:name="_Toc399964339"/>
+      <w:r>
+        <w:rPr>
+          <w:lang w:eastAsia="ja-JP"/>
+        </w:rPr>
+        <w:t>Build-Time Architecture</w:t>
+      </w:r>
+      <w:bookmarkEnd w:id="45"/>
+      <w:bookmarkEnd w:id="46"/>
+    </w:p>
+    <w:p>
+      <w:pPr>
+        <w:rPr>
+          <w:rFonts w:eastAsia="MS Mincho"/>
+          <w:lang w:eastAsia="ja-JP"/>
+        </w:rPr>
+      </w:pPr>
+      <w:r>
+        <w:rPr>
+          <w:rFonts w:eastAsia="MS Mincho"/>
+          <w:lang w:eastAsia="ja-JP"/>
+        </w:rPr>
+        <w:t xml:space="preserve">The conceptual view of the build time architecture for SPEEDD is presented in </w:t>
+      </w:r>
+      <w:r>
+        <w:rPr>
+          <w:rFonts w:eastAsia="MS Mincho"/>
+          <w:lang w:eastAsia="ja-JP"/>
+        </w:rPr>
+        <w:fldChar w:fldCharType="begin"/>
+      </w:r>
+      <w:r>
+        <w:rPr>
+          <w:rFonts w:eastAsia="MS Mincho"/>
+          <w:lang w:eastAsia="ja-JP"/>
+        </w:rPr>
+        <w:instrText xml:space="preserve"> REF _Ref400037388 \h </w:instrText>
+      </w:r>
+      <w:r>
+        <w:rPr>
+          <w:rFonts w:eastAsia="MS Mincho"/>
+          <w:lang w:eastAsia="ja-JP"/>
+        </w:rPr>
+      </w:r>
+      <w:r>
+        <w:rPr>
+          <w:rFonts w:eastAsia="MS Mincho"/>
+          <w:lang w:eastAsia="ja-JP"/>
+        </w:rPr>
+        <w:fldChar w:fldCharType="separate"/>
+      </w:r>
+      <w:r>
+        <w:t xml:space="preserve">Figure </w:t>
+      </w:r>
+      <w:r>
+        <w:rPr>
+          <w:rFonts w:hint="cs"/>
+          <w:noProof/>
+          <w:cs/>
+        </w:rPr>
+        <w:t>‎</w:t>
+      </w:r>
+      <w:r>
+        <w:rPr>
+          <w:noProof/>
+        </w:rPr>
+        <w:t>2</w:t>
+      </w:r>
+      <w:r>
+        <w:t>.</w:t>
+      </w:r>
+      <w:r>
+        <w:rPr>
+          <w:noProof/>
+        </w:rPr>
+        <w:t>6</w:t>
+      </w:r>
+      <w:r>
+        <w:rPr>
+          <w:rFonts w:eastAsia="MS Mincho"/>
+          <w:lang w:eastAsia="ja-JP"/>
+        </w:rPr>
+        <w:fldChar w:fldCharType="end"/>
+      </w:r>
+      <w:r>
+        <w:rPr>
+          <w:rFonts w:eastAsia="MS Mincho"/>
+          <w:lang w:eastAsia="ja-JP"/>
+        </w:rPr>
+        <w:t xml:space="preserve">. The goal of the build time is to provide </w:t>
+      </w:r>
+    </w:p>
+    <w:p>
+      <w:pPr>
+        <w:keepNext/>
+      </w:pPr>
+      <w:r>
+        <w:rPr>
+          <w:rFonts w:eastAsia="MS Mincho"/>
+          <w:noProof/>
+          <w:lang w:eastAsia="en-US" w:bidi="he-IL"/>
+        </w:rPr>
+        <w:drawing>
+          <wp:inline distT="0" distB="0" distL="0" distR="0" wp14:anchorId="11F73C2B" wp14:editId="54CC0BB2">
             <wp:extent cx="6010275" cy="2287963"/>
             <wp:effectExtent l="0" t="0" r="0" b="0"/>
             <wp:docPr id="6" name="Picture 6"/>
@@ -8792,7 +10217,7 @@
                     </pic:cNvPicPr>
                   </pic:nvPicPr>
                   <pic:blipFill>
-                    <a:blip r:embed="rId19">
+                    <a:blip r:embed="rId23">
                       <a:extLst>
                         <a:ext uri="{28A0092B-C50C-407E-A947-70E740481C1C}">
                           <a14:useLocalDpi xmlns:a14="http://schemas.microsoft.com/office/drawing/2010/main" val="0"/>
@@ -8829,58 +10254,38 @@
           <w:lang w:eastAsia="ja-JP"/>
         </w:rPr>
       </w:pPr>
-      <w:bookmarkStart w:id="44" w:name="_Ref400037388"/>
+      <w:bookmarkStart w:id="47" w:name="_Ref400037388"/>
       <w:r>
         <w:t xml:space="preserve">Figure </w:t>
       </w:r>
-      <w:r>
-        <w:fldChar w:fldCharType="begin"/>
-      </w:r>
-      <w:r>
-        <w:instrText xml:space="preserve"> STYLEREF 1 \s </w:instrText>
-      </w:r>
-      <w:r>
-        <w:fldChar w:fldCharType="separate"/>
-      </w:r>
-      <w:r>
-        <w:rPr>
-          <w:rFonts w:hint="cs"/>
-          <w:noProof/>
-          <w:cs/>
-        </w:rPr>
-        <w:t>‎</w:t>
-      </w:r>
-      <w:r>
-        <w:rPr>
-          <w:noProof/>
-        </w:rPr>
-        <w:t>2</w:t>
-      </w:r>
-      <w:r>
-        <w:fldChar w:fldCharType="end"/>
-      </w:r>
+      <w:fldSimple w:instr=" STYLEREF 1 \s ">
+        <w:r>
+          <w:rPr>
+            <w:rFonts w:hint="cs"/>
+            <w:noProof/>
+            <w:cs/>
+          </w:rPr>
+          <w:t>‎</w:t>
+        </w:r>
+        <w:r>
+          <w:rPr>
+            <w:noProof/>
+          </w:rPr>
+          <w:t>2</w:t>
+        </w:r>
+      </w:fldSimple>
       <w:r>
         <w:t>.</w:t>
       </w:r>
-      <w:r>
-        <w:fldChar w:fldCharType="begin"/>
-      </w:r>
-      <w:r>
-        <w:instrText xml:space="preserve"> SEQ Figure \* ARABIC \s 1 </w:instrText>
-      </w:r>
-      <w:r>
-        <w:fldChar w:fldCharType="separate"/>
-      </w:r>
-      <w:r>
-        <w:rPr>
-          <w:noProof/>
-        </w:rPr>
-        <w:t>6</w:t>
-      </w:r>
-      <w:r>
-        <w:fldChar w:fldCharType="end"/>
-      </w:r>
-      <w:bookmarkEnd w:id="44"/>
+      <w:fldSimple w:instr=" SEQ Figure \* ARABIC \s 1 ">
+        <w:r>
+          <w:rPr>
+            <w:noProof/>
+          </w:rPr>
+          <w:t>10</w:t>
+        </w:r>
+      </w:fldSimple>
+      <w:bookmarkEnd w:id="47"/>
       <w:r>
         <w:t xml:space="preserve"> - SPEEDD Build Time Architecture</w:t>
       </w:r>
@@ -8892,23 +10297,23 @@
           <w:lang w:eastAsia="ja-JP"/>
         </w:rPr>
       </w:pPr>
-      <w:bookmarkStart w:id="45" w:name="_Toc399964340"/>
+      <w:bookmarkStart w:id="48" w:name="_Toc399964340"/>
       <w:r>
         <w:rPr>
           <w:lang w:eastAsia="ja-JP"/>
         </w:rPr>
         <w:t>Event Pattern Mining</w:t>
       </w:r>
-      <w:bookmarkEnd w:id="45"/>
-    </w:p>
-    <w:p>
-      <w:pPr>
-        <w:rPr>
-          <w:rFonts w:eastAsia="MS Mincho"/>
-          <w:lang w:eastAsia="ja-JP"/>
-        </w:rPr>
-      </w:pPr>
-      <w:commentRangeStart w:id="46"/>
+      <w:bookmarkEnd w:id="48"/>
+    </w:p>
+    <w:p>
+      <w:pPr>
+        <w:rPr>
+          <w:rFonts w:eastAsia="MS Mincho"/>
+          <w:lang w:eastAsia="ja-JP"/>
+        </w:rPr>
+      </w:pPr>
+      <w:commentRangeStart w:id="49"/>
       <w:r>
         <w:rPr>
           <w:rFonts w:eastAsia="MS Mincho"/>
@@ -8916,12 +10321,12 @@
         </w:rPr>
         <w:t>Describe how machine learning approach is used to extract complex event patterns from annotated historic data.</w:t>
       </w:r>
-      <w:commentRangeEnd w:id="46"/>
+      <w:commentRangeEnd w:id="49"/>
       <w:r>
         <w:rPr>
           <w:rStyle w:val="CommentReference"/>
         </w:rPr>
-        <w:commentReference w:id="46"/>
+        <w:commentReference w:id="49"/>
       </w:r>
     </w:p>
     <w:p>
@@ -8931,23 +10336,23 @@
           <w:lang w:eastAsia="ja-JP"/>
         </w:rPr>
       </w:pPr>
-      <w:bookmarkStart w:id="47" w:name="_Toc399964341"/>
+      <w:bookmarkStart w:id="50" w:name="_Toc399964341"/>
       <w:r>
         <w:rPr>
           <w:lang w:eastAsia="ja-JP"/>
         </w:rPr>
         <w:t>Authoring of CEP Rules</w:t>
       </w:r>
-      <w:bookmarkEnd w:id="47"/>
-    </w:p>
-    <w:p>
-      <w:pPr>
-        <w:rPr>
-          <w:rFonts w:eastAsia="MS Mincho"/>
-          <w:lang w:eastAsia="ja-JP"/>
-        </w:rPr>
-      </w:pPr>
-      <w:commentRangeStart w:id="48"/>
+      <w:bookmarkEnd w:id="50"/>
+    </w:p>
+    <w:p>
+      <w:pPr>
+        <w:rPr>
+          <w:rFonts w:eastAsia="MS Mincho"/>
+          <w:lang w:eastAsia="ja-JP"/>
+        </w:rPr>
+      </w:pPr>
+      <w:commentRangeStart w:id="51"/>
       <w:r>
         <w:rPr>
           <w:rFonts w:eastAsia="MS Mincho"/>
@@ -8955,12 +10360,12 @@
         </w:rPr>
         <w:t>Describe the process, challenges, and approach to translation of the CEP patterns discovered in using machine learning into Proton EPN definition.</w:t>
       </w:r>
-      <w:commentRangeEnd w:id="48"/>
+      <w:commentRangeEnd w:id="51"/>
       <w:r>
         <w:rPr>
           <w:rStyle w:val="CommentReference"/>
         </w:rPr>
-        <w:commentReference w:id="48"/>
+        <w:commentReference w:id="51"/>
       </w:r>
     </w:p>
     <w:p>
@@ -8970,23 +10375,23 @@
           <w:lang w:eastAsia="ja-JP"/>
         </w:rPr>
       </w:pPr>
-      <w:bookmarkStart w:id="49" w:name="_Toc399964342"/>
+      <w:bookmarkStart w:id="52" w:name="_Toc399964342"/>
       <w:r>
         <w:rPr>
           <w:lang w:eastAsia="ja-JP"/>
         </w:rPr>
         <w:t>Decision Management – the Offline Part</w:t>
       </w:r>
-      <w:bookmarkEnd w:id="49"/>
-    </w:p>
-    <w:p>
-      <w:pPr>
-        <w:rPr>
-          <w:rFonts w:eastAsia="MS Mincho"/>
-          <w:lang w:eastAsia="ja-JP"/>
-        </w:rPr>
-      </w:pPr>
-      <w:commentRangeStart w:id="50"/>
+      <w:bookmarkEnd w:id="52"/>
+    </w:p>
+    <w:p>
+      <w:pPr>
+        <w:rPr>
+          <w:rFonts w:eastAsia="MS Mincho"/>
+          <w:lang w:eastAsia="ja-JP"/>
+        </w:rPr>
+      </w:pPr>
+      <w:commentRangeStart w:id="53"/>
       <w:r>
         <w:rPr>
           <w:rFonts w:eastAsia="MS Mincho"/>
@@ -8994,12 +10399,12 @@
         </w:rPr>
         <w:t>Should see if this is relevant. If it is, describe how decision management component is configured or adjusted based on the exploration of the historic data.</w:t>
       </w:r>
-      <w:commentRangeEnd w:id="50"/>
+      <w:commentRangeEnd w:id="53"/>
       <w:r>
         <w:rPr>
           <w:rStyle w:val="CommentReference"/>
         </w:rPr>
-        <w:commentReference w:id="50"/>
+        <w:commentReference w:id="53"/>
       </w:r>
     </w:p>
     <w:p>
@@ -9009,14 +10414,14 @@
           <w:lang w:eastAsia="ja-JP"/>
         </w:rPr>
       </w:pPr>
-      <w:bookmarkStart w:id="51" w:name="_Toc399964343"/>
+      <w:bookmarkStart w:id="54" w:name="_Toc399964343"/>
       <w:r>
         <w:rPr>
           <w:lang w:eastAsia="ja-JP"/>
         </w:rPr>
         <w:t>Integration – APIs and Data Formats</w:t>
       </w:r>
-      <w:bookmarkEnd w:id="51"/>
+      <w:bookmarkEnd w:id="54"/>
     </w:p>
     <w:p>
       <w:pPr>
@@ -9040,14 +10445,15 @@
           <w:lang w:eastAsia="ja-JP"/>
         </w:rPr>
       </w:pPr>
-      <w:bookmarkStart w:id="52" w:name="_Toc399964344"/>
-      <w:r>
-        <w:rPr>
-          <w:lang w:eastAsia="ja-JP"/>
-        </w:rPr>
+      <w:bookmarkStart w:id="55" w:name="_Toc399964344"/>
+      <w:r>
+        <w:rPr>
+          <w:lang w:eastAsia="ja-JP"/>
+        </w:rPr>
+        <w:lastRenderedPageBreak/>
         <w:t>Deployment Architecture</w:t>
       </w:r>
-      <w:bookmarkEnd w:id="52"/>
+      <w:bookmarkEnd w:id="55"/>
     </w:p>
     <w:p>
       <w:pPr>
@@ -9071,9 +10477,8 @@
           <w:noProof/>
           <w:lang w:eastAsia="en-US" w:bidi="he-IL"/>
         </w:rPr>
-        <w:lastRenderedPageBreak/>
         <w:drawing>
-          <wp:inline distT="0" distB="0" distL="0" distR="0" wp14:anchorId="09BA73E5" wp14:editId="50FCBFD2">
+          <wp:inline distT="0" distB="0" distL="0" distR="0" wp14:anchorId="32E98FD8" wp14:editId="454025B0">
             <wp:extent cx="5822315" cy="2932430"/>
             <wp:effectExtent l="0" t="0" r="6985" b="0"/>
             <wp:docPr id="5" name="Picture 5"/>
@@ -9090,7 +10495,7 @@
                     </pic:cNvPicPr>
                   </pic:nvPicPr>
                   <pic:blipFill>
-                    <a:blip r:embed="rId20">
+                    <a:blip r:embed="rId24">
                       <a:extLst>
                         <a:ext uri="{28A0092B-C50C-407E-A947-70E740481C1C}">
                           <a14:useLocalDpi xmlns:a14="http://schemas.microsoft.com/office/drawing/2010/main" val="0"/>
@@ -9129,53 +10534,33 @@
       <w:r>
         <w:t xml:space="preserve">Figure </w:t>
       </w:r>
-      <w:r>
-        <w:fldChar w:fldCharType="begin"/>
-      </w:r>
-      <w:r>
-        <w:instrText xml:space="preserve"> STYLEREF 1 \s </w:instrText>
-      </w:r>
-      <w:r>
-        <w:fldChar w:fldCharType="separate"/>
-      </w:r>
-      <w:r>
-        <w:rPr>
-          <w:rFonts w:hint="cs"/>
-          <w:noProof/>
-          <w:cs/>
-        </w:rPr>
-        <w:t>‎</w:t>
-      </w:r>
-      <w:r>
-        <w:rPr>
-          <w:noProof/>
-        </w:rPr>
-        <w:t>2</w:t>
-      </w:r>
-      <w:r>
-        <w:fldChar w:fldCharType="end"/>
-      </w:r>
+      <w:fldSimple w:instr=" STYLEREF 1 \s ">
+        <w:r>
+          <w:rPr>
+            <w:rFonts w:hint="cs"/>
+            <w:noProof/>
+            <w:cs/>
+          </w:rPr>
+          <w:t>‎</w:t>
+        </w:r>
+        <w:r>
+          <w:rPr>
+            <w:noProof/>
+          </w:rPr>
+          <w:t>2</w:t>
+        </w:r>
+      </w:fldSimple>
       <w:r>
         <w:t>.</w:t>
       </w:r>
-      <w:r>
-        <w:fldChar w:fldCharType="begin"/>
-      </w:r>
-      <w:r>
-        <w:instrText xml:space="preserve"> SEQ Figure \* ARABIC \s 1 </w:instrText>
-      </w:r>
-      <w:r>
-        <w:fldChar w:fldCharType="separate"/>
-      </w:r>
-      <w:r>
-        <w:rPr>
-          <w:noProof/>
-        </w:rPr>
-        <w:t>7</w:t>
-      </w:r>
-      <w:r>
-        <w:fldChar w:fldCharType="end"/>
-      </w:r>
+      <w:fldSimple w:instr=" SEQ Figure \* ARABIC \s 1 ">
+        <w:r>
+          <w:rPr>
+            <w:noProof/>
+          </w:rPr>
+          <w:t>11</w:t>
+        </w:r>
+      </w:fldSimple>
       <w:r>
         <w:t xml:space="preserve"> - Deployment Architecture</w:t>
       </w:r>
@@ -9187,14 +10572,14 @@
           <w:lang w:eastAsia="ja-JP"/>
         </w:rPr>
       </w:pPr>
-      <w:bookmarkStart w:id="53" w:name="_Toc399964345"/>
+      <w:bookmarkStart w:id="56" w:name="_Toc399964345"/>
       <w:r>
         <w:rPr>
           <w:lang w:eastAsia="ja-JP"/>
         </w:rPr>
         <w:t>Non-Functional Aspects</w:t>
       </w:r>
-      <w:bookmarkEnd w:id="53"/>
+      <w:bookmarkEnd w:id="56"/>
     </w:p>
     <w:p>
       <w:pPr>
@@ -9203,14 +10588,14 @@
           <w:lang w:eastAsia="ja-JP"/>
         </w:rPr>
       </w:pPr>
-      <w:bookmarkStart w:id="54" w:name="_Toc399964346"/>
+      <w:bookmarkStart w:id="57" w:name="_Toc399964346"/>
       <w:r>
         <w:rPr>
           <w:lang w:eastAsia="ja-JP"/>
         </w:rPr>
         <w:t>Scalability</w:t>
       </w:r>
-      <w:bookmarkEnd w:id="54"/>
+      <w:bookmarkEnd w:id="57"/>
     </w:p>
     <w:p>
       <w:pPr>
@@ -9234,14 +10619,14 @@
           <w:lang w:eastAsia="ja-JP"/>
         </w:rPr>
       </w:pPr>
-      <w:bookmarkStart w:id="55" w:name="_Toc399964347"/>
+      <w:bookmarkStart w:id="58" w:name="_Toc399964347"/>
       <w:r>
         <w:rPr>
           <w:lang w:eastAsia="ja-JP"/>
         </w:rPr>
         <w:t>Fault Tolerance</w:t>
       </w:r>
-      <w:bookmarkEnd w:id="55"/>
+      <w:bookmarkEnd w:id="58"/>
     </w:p>
     <w:p>
       <w:pPr>
@@ -9265,14 +10650,14 @@
           <w:lang w:eastAsia="ja-JP"/>
         </w:rPr>
       </w:pPr>
-      <w:bookmarkStart w:id="56" w:name="_Toc399964348"/>
+      <w:bookmarkStart w:id="59" w:name="_Toc399964348"/>
       <w:r>
         <w:rPr>
           <w:lang w:eastAsia="ja-JP"/>
         </w:rPr>
         <w:t>Testability</w:t>
       </w:r>
-      <w:bookmarkEnd w:id="56"/>
+      <w:bookmarkEnd w:id="59"/>
     </w:p>
     <w:p>
       <w:pPr>
@@ -9303,7 +10688,7 @@
           <w:lang w:eastAsia="ja-JP"/>
         </w:rPr>
       </w:pPr>
-      <w:bookmarkStart w:id="57" w:name="_Toc399964349"/>
+      <w:bookmarkStart w:id="60" w:name="_Toc399964349"/>
       <w:r>
         <w:rPr>
           <w:lang w:eastAsia="ja-JP"/>
@@ -9311,7 +10696,7 @@
         <w:lastRenderedPageBreak/>
         <w:t>Conclusions</w:t>
       </w:r>
-      <w:bookmarkEnd w:id="57"/>
+      <w:bookmarkEnd w:id="60"/>
     </w:p>
     <w:p>
       <w:pPr>
@@ -9333,7 +10718,7 @@
           <w:lang w:eastAsia="ja-JP"/>
         </w:rPr>
       </w:pPr>
-      <w:bookmarkStart w:id="58" w:name="_Toc399964350"/>
+      <w:bookmarkStart w:id="61" w:name="_Toc399964350"/>
       <w:r>
         <w:rPr>
           <w:lang w:eastAsia="ja-JP"/>
@@ -9346,7 +10731,7 @@
         </w:rPr>
         <w:t xml:space="preserve"> – Technology Evaluation</w:t>
       </w:r>
-      <w:bookmarkEnd w:id="58"/>
+      <w:bookmarkEnd w:id="61"/>
     </w:p>
     <w:p>
       <w:r>
@@ -9365,13 +10750,13 @@
         <w:ind w:left="709" w:hanging="709"/>
         <w:contextualSpacing w:val="0"/>
       </w:pPr>
-      <w:bookmarkStart w:id="59" w:name="_Toc399660693"/>
-      <w:bookmarkStart w:id="60" w:name="_Toc399964351"/>
+      <w:bookmarkStart w:id="62" w:name="_Toc399660693"/>
+      <w:bookmarkStart w:id="63" w:name="_Toc399964351"/>
       <w:r>
         <w:t>Stream Processing – requirements and evaluation criteria</w:t>
       </w:r>
-      <w:bookmarkEnd w:id="59"/>
-      <w:bookmarkEnd w:id="60"/>
+      <w:bookmarkEnd w:id="62"/>
+      <w:bookmarkEnd w:id="63"/>
     </w:p>
     <w:p>
       <w:pPr>
@@ -9385,13 +10770,13 @@
         <w:ind w:left="709" w:hanging="709"/>
         <w:contextualSpacing w:val="0"/>
       </w:pPr>
-      <w:bookmarkStart w:id="61" w:name="_Toc399660694"/>
-      <w:bookmarkStart w:id="62" w:name="_Toc399964352"/>
+      <w:bookmarkStart w:id="64" w:name="_Toc399660694"/>
+      <w:bookmarkStart w:id="65" w:name="_Toc399964352"/>
       <w:r>
         <w:t>Storm</w:t>
       </w:r>
-      <w:bookmarkEnd w:id="61"/>
-      <w:bookmarkEnd w:id="62"/>
+      <w:bookmarkEnd w:id="64"/>
+      <w:bookmarkEnd w:id="65"/>
     </w:p>
     <w:p>
       <w:pPr>
@@ -9405,13 +10790,13 @@
         <w:ind w:left="709" w:hanging="709"/>
         <w:contextualSpacing w:val="0"/>
       </w:pPr>
-      <w:bookmarkStart w:id="63" w:name="_Toc399660695"/>
-      <w:bookmarkStart w:id="64" w:name="_Toc399964353"/>
+      <w:bookmarkStart w:id="66" w:name="_Toc399660695"/>
+      <w:bookmarkStart w:id="67" w:name="_Toc399964353"/>
       <w:r>
         <w:t>Akka</w:t>
       </w:r>
-      <w:bookmarkEnd w:id="63"/>
-      <w:bookmarkEnd w:id="64"/>
+      <w:bookmarkEnd w:id="66"/>
+      <w:bookmarkEnd w:id="67"/>
     </w:p>
     <w:p>
       <w:pPr>
@@ -9428,14 +10813,14 @@
           <w:lang w:eastAsia="ja-JP"/>
         </w:rPr>
       </w:pPr>
-      <w:bookmarkStart w:id="65" w:name="_Toc399660696"/>
-      <w:bookmarkStart w:id="66" w:name="_Toc399964354"/>
+      <w:bookmarkStart w:id="68" w:name="_Toc399660696"/>
+      <w:bookmarkStart w:id="69" w:name="_Toc399964354"/>
       <w:r>
         <w:t>Spark Streaming</w:t>
       </w:r>
-      <w:bookmarkStart w:id="67" w:name="_Toc399660697"/>
-      <w:bookmarkEnd w:id="65"/>
-      <w:bookmarkEnd w:id="66"/>
+      <w:bookmarkStart w:id="70" w:name="_Toc399660697"/>
+      <w:bookmarkEnd w:id="68"/>
+      <w:bookmarkEnd w:id="69"/>
     </w:p>
     <w:p>
       <w:pPr>
@@ -9452,14 +10837,14 @@
           <w:lang w:eastAsia="ja-JP"/>
         </w:rPr>
       </w:pPr>
-      <w:bookmarkStart w:id="68" w:name="_Ref399941180"/>
-      <w:bookmarkStart w:id="69" w:name="_Toc399964355"/>
+      <w:bookmarkStart w:id="71" w:name="_Ref399941180"/>
+      <w:bookmarkStart w:id="72" w:name="_Toc399964355"/>
       <w:r>
         <w:t>Choice of the Messaging Platform</w:t>
       </w:r>
-      <w:bookmarkEnd w:id="67"/>
-      <w:bookmarkEnd w:id="68"/>
-      <w:bookmarkEnd w:id="69"/>
+      <w:bookmarkEnd w:id="70"/>
+      <w:bookmarkEnd w:id="71"/>
+      <w:bookmarkEnd w:id="72"/>
     </w:p>
     <w:sectPr>
       <w:pgSz w:w="12240" w:h="15840"/>
@@ -9698,7 +11083,7 @@
       </w:r>
     </w:p>
   </w:comment>
-  <w:comment w:id="36" w:author="Alexander Kofman" w:date="2014-09-28T20:33:00Z" w:initials="AK">
+  <w:comment w:id="42" w:author="Alexander Kofman" w:date="2014-09-28T20:34:00Z" w:initials="AK">
     <w:p>
       <w:pPr>
         <w:pStyle w:val="CommentText"/>
@@ -9710,11 +11095,11 @@
         <w:annotationRef/>
       </w:r>
       <w:r>
-        <w:t>CONTENT REQUEST: Inna (IBM)</w:t>
+        <w:t>CONTENT REQUEST: Marius (ETH)</w:t>
       </w:r>
     </w:p>
   </w:comment>
-  <w:comment w:id="38" w:author="Alexander Kofman" w:date="2014-09-28T20:34:00Z" w:initials="AK">
+  <w:comment w:id="44" w:author="Alexander Kofman" w:date="2014-09-28T20:34:00Z" w:initials="AK">
     <w:p>
       <w:pPr>
         <w:pStyle w:val="CommentText"/>
@@ -9726,11 +11111,11 @@
         <w:annotationRef/>
       </w:r>
       <w:r>
-        <w:t>CONTENT REQUEST: Marius (ETH)</w:t>
+        <w:t>CONTENT REQUEST: Chris, Natan (UoB)</w:t>
       </w:r>
     </w:p>
   </w:comment>
-  <w:comment w:id="40" w:author="Alexander Kofman" w:date="2014-09-28T20:34:00Z" w:initials="AK">
+  <w:comment w:id="49" w:author="Alexander Kofman" w:date="2014-09-28T20:41:00Z" w:initials="AK">
     <w:p>
       <w:pPr>
         <w:pStyle w:val="CommentText"/>
@@ -9742,11 +11127,11 @@
         <w:annotationRef/>
       </w:r>
       <w:r>
-        <w:t>CONTENT REQUEST: Chris, Natan (UoB)</w:t>
+        <w:t>CONTENT REQUEST : Anastasios, Eliaz, Alex A. (NCSR)</w:t>
       </w:r>
     </w:p>
   </w:comment>
-  <w:comment w:id="46" w:author="Alexander Kofman" w:date="2014-09-28T20:41:00Z" w:initials="AK">
+  <w:comment w:id="51" w:author="Alexander Kofman" w:date="2014-09-28T20:42:00Z" w:initials="AK">
     <w:p>
       <w:pPr>
         <w:pStyle w:val="CommentText"/>
@@ -9758,27 +11143,11 @@
         <w:annotationRef/>
       </w:r>
       <w:r>
-        <w:t>CONTENT REQUEST : Anastasios, Eliaz, Alex A. (NCSR)</w:t>
+        <w:t>CONTENT REQUEST:  Inna (IBM) + NCSR</w:t>
       </w:r>
     </w:p>
   </w:comment>
-  <w:comment w:id="48" w:author="Alexander Kofman" w:date="2014-09-28T20:42:00Z" w:initials="AK">
-    <w:p>
-      <w:pPr>
-        <w:pStyle w:val="CommentText"/>
-      </w:pPr>
-      <w:r>
-        <w:rPr>
-          <w:rStyle w:val="CommentReference"/>
-        </w:rPr>
-        <w:annotationRef/>
-      </w:r>
-      <w:r>
-        <w:t>CONTENT REQUEST:  Inna (IBM) + NCSR</w:t>
-      </w:r>
-    </w:p>
-  </w:comment>
-  <w:comment w:id="50" w:author="Alexander Kofman" w:date="2014-09-28T20:43:00Z" w:initials="AK">
+  <w:comment w:id="53" w:author="Alexander Kofman" w:date="2014-09-28T20:43:00Z" w:initials="AK">
     <w:p>
       <w:pPr>
         <w:pStyle w:val="CommentText"/>
@@ -10043,7 +11412,7 @@
           <w:rPr>
             <w:noProof/>
           </w:rPr>
-          <w:t>15</w:t>
+          <w:t>20</w:t>
         </w:r>
         <w:r>
           <w:rPr>
@@ -10099,6 +11468,92 @@
     </w:lvl>
   </w:abstractNum>
   <w:abstractNum w:abstractNumId="2">
+    <w:nsid w:val="04E7454B"/>
+    <w:multiLevelType w:val="hybridMultilevel"/>
+    <w:tmpl w:val="0714E95A"/>
+    <w:lvl w:ilvl="0" w:tplc="0409000F">
+      <w:start w:val="1"/>
+      <w:numFmt w:val="decimal"/>
+      <w:lvlText w:val="%1."/>
+      <w:lvlJc w:val="left"/>
+      <w:pPr>
+        <w:ind w:left="720" w:hanging="360"/>
+      </w:pPr>
+    </w:lvl>
+    <w:lvl w:ilvl="1" w:tplc="04090019">
+      <w:start w:val="1"/>
+      <w:numFmt w:val="lowerLetter"/>
+      <w:lvlText w:val="%2."/>
+      <w:lvlJc w:val="left"/>
+      <w:pPr>
+        <w:ind w:left="1440" w:hanging="360"/>
+      </w:pPr>
+    </w:lvl>
+    <w:lvl w:ilvl="2" w:tplc="0409001B" w:tentative="1">
+      <w:start w:val="1"/>
+      <w:numFmt w:val="lowerRoman"/>
+      <w:lvlText w:val="%3."/>
+      <w:lvlJc w:val="right"/>
+      <w:pPr>
+        <w:ind w:left="2160" w:hanging="180"/>
+      </w:pPr>
+    </w:lvl>
+    <w:lvl w:ilvl="3" w:tplc="0409000F" w:tentative="1">
+      <w:start w:val="1"/>
+      <w:numFmt w:val="decimal"/>
+      <w:lvlText w:val="%4."/>
+      <w:lvlJc w:val="left"/>
+      <w:pPr>
+        <w:ind w:left="2880" w:hanging="360"/>
+      </w:pPr>
+    </w:lvl>
+    <w:lvl w:ilvl="4" w:tplc="04090019" w:tentative="1">
+      <w:start w:val="1"/>
+      <w:numFmt w:val="lowerLetter"/>
+      <w:lvlText w:val="%5."/>
+      <w:lvlJc w:val="left"/>
+      <w:pPr>
+        <w:ind w:left="3600" w:hanging="360"/>
+      </w:pPr>
+    </w:lvl>
+    <w:lvl w:ilvl="5" w:tplc="0409001B" w:tentative="1">
+      <w:start w:val="1"/>
+      <w:numFmt w:val="lowerRoman"/>
+      <w:lvlText w:val="%6."/>
+      <w:lvlJc w:val="right"/>
+      <w:pPr>
+        <w:ind w:left="4320" w:hanging="180"/>
+      </w:pPr>
+    </w:lvl>
+    <w:lvl w:ilvl="6" w:tplc="0409000F" w:tentative="1">
+      <w:start w:val="1"/>
+      <w:numFmt w:val="decimal"/>
+      <w:lvlText w:val="%7."/>
+      <w:lvlJc w:val="left"/>
+      <w:pPr>
+        <w:ind w:left="5040" w:hanging="360"/>
+      </w:pPr>
+    </w:lvl>
+    <w:lvl w:ilvl="7" w:tplc="04090019" w:tentative="1">
+      <w:start w:val="1"/>
+      <w:numFmt w:val="lowerLetter"/>
+      <w:lvlText w:val="%8."/>
+      <w:lvlJc w:val="left"/>
+      <w:pPr>
+        <w:ind w:left="5760" w:hanging="360"/>
+      </w:pPr>
+    </w:lvl>
+    <w:lvl w:ilvl="8" w:tplc="0409001B" w:tentative="1">
+      <w:start w:val="1"/>
+      <w:numFmt w:val="lowerRoman"/>
+      <w:lvlText w:val="%9."/>
+      <w:lvlJc w:val="right"/>
+      <w:pPr>
+        <w:ind w:left="6480" w:hanging="180"/>
+      </w:pPr>
+    </w:lvl>
+  </w:abstractNum>
+  <w:abstractNum w:abstractNumId="3">
     <w:nsid w:val="107C15D4"/>
     <w:multiLevelType w:val="hybridMultilevel"/>
     <w:tmpl w:val="5B425AA2"/>
@@ -10211,7 +11666,7 @@
       </w:rPr>
     </w:lvl>
   </w:abstractNum>
-  <w:abstractNum w:abstractNumId="3">
+  <w:abstractNum w:abstractNumId="4">
     <w:nsid w:val="13EB49F4"/>
     <w:multiLevelType w:val="multilevel"/>
     <w:tmpl w:val="D29C25A2"/>
@@ -10332,7 +11787,120 @@
       </w:rPr>
     </w:lvl>
   </w:abstractNum>
-  <w:abstractNum w:abstractNumId="4">
+  <w:abstractNum w:abstractNumId="5">
+    <w:nsid w:val="16765DF6"/>
+    <w:multiLevelType w:val="hybridMultilevel"/>
+    <w:tmpl w:val="DD823FE0"/>
+    <w:lvl w:ilvl="0" w:tplc="04090001">
+      <w:start w:val="1"/>
+      <w:numFmt w:val="bullet"/>
+      <w:lvlText w:val=""/>
+      <w:lvlJc w:val="left"/>
+      <w:pPr>
+        <w:ind w:left="720" w:hanging="360"/>
+      </w:pPr>
+      <w:rPr>
+        <w:rFonts w:ascii="Symbol" w:hAnsi="Symbol" w:hint="default"/>
+      </w:rPr>
+    </w:lvl>
+    <w:lvl w:ilvl="1" w:tplc="04090003">
+      <w:start w:val="1"/>
+      <w:numFmt w:val="bullet"/>
+      <w:lvlText w:val="o"/>
+      <w:lvlJc w:val="left"/>
+      <w:pPr>
+        <w:ind w:left="1440" w:hanging="360"/>
+      </w:pPr>
+      <w:rPr>
+        <w:rFonts w:ascii="Courier New" w:hAnsi="Courier New" w:cs="Courier New" w:hint="default"/>
+      </w:rPr>
+    </w:lvl>
+    <w:lvl w:ilvl="2" w:tplc="04090005">
+      <w:start w:val="1"/>
+      <w:numFmt w:val="bullet"/>
+      <w:lvlText w:val=""/>
+      <w:lvlJc w:val="left"/>
+      <w:pPr>
+        <w:ind w:left="2160" w:hanging="360"/>
+      </w:pPr>
+      <w:rPr>
+        <w:rFonts w:ascii="Wingdings" w:hAnsi="Wingdings" w:hint="default"/>
+      </w:rPr>
+    </w:lvl>
+    <w:lvl w:ilvl="3" w:tplc="04090001" w:tentative="1">
+      <w:start w:val="1"/>
+      <w:numFmt w:val="bullet"/>
+      <w:lvlText w:val=""/>
+      <w:lvlJc w:val="left"/>
+      <w:pPr>
+        <w:ind w:left="2880" w:hanging="360"/>
+      </w:pPr>
+      <w:rPr>
+        <w:rFonts w:ascii="Symbol" w:hAnsi="Symbol" w:hint="default"/>
+      </w:rPr>
+    </w:lvl>
+    <w:lvl w:ilvl="4" w:tplc="04090003" w:tentative="1">
+      <w:start w:val="1"/>
+      <w:numFmt w:val="bullet"/>
+      <w:lvlText w:val="o"/>
+      <w:lvlJc w:val="left"/>
+      <w:pPr>
+        <w:ind w:left="3600" w:hanging="360"/>
+      </w:pPr>
+      <w:rPr>
+        <w:rFonts w:ascii="Courier New" w:hAnsi="Courier New" w:cs="Courier New" w:hint="default"/>
+      </w:rPr>
+    </w:lvl>
+    <w:lvl w:ilvl="5" w:tplc="04090005" w:tentative="1">
+      <w:start w:val="1"/>
+      <w:numFmt w:val="bullet"/>
+      <w:lvlText w:val=""/>
+      <w:lvlJc w:val="left"/>
+      <w:pPr>
+        <w:ind w:left="4320" w:hanging="360"/>
+      </w:pPr>
+      <w:rPr>
+        <w:rFonts w:ascii="Wingdings" w:hAnsi="Wingdings" w:hint="default"/>
+      </w:rPr>
+    </w:lvl>
+    <w:lvl w:ilvl="6" w:tplc="04090001" w:tentative="1">
+      <w:start w:val="1"/>
+      <w:numFmt w:val="bullet"/>
+      <w:lvlText w:val=""/>
+      <w:lvlJc w:val="left"/>
+      <w:pPr>
+        <w:ind w:left="5040" w:hanging="360"/>
+      </w:pPr>
+      <w:rPr>
+        <w:rFonts w:ascii="Symbol" w:hAnsi="Symbol" w:hint="default"/>
+      </w:rPr>
+    </w:lvl>
+    <w:lvl w:ilvl="7" w:tplc="04090003" w:tentative="1">
+      <w:start w:val="1"/>
+      <w:numFmt w:val="bullet"/>
+      <w:lvlText w:val="o"/>
+      <w:lvlJc w:val="left"/>
+      <w:pPr>
+        <w:ind w:left="5760" w:hanging="360"/>
+      </w:pPr>
+      <w:rPr>
+        <w:rFonts w:ascii="Courier New" w:hAnsi="Courier New" w:cs="Courier New" w:hint="default"/>
+      </w:rPr>
+    </w:lvl>
+    <w:lvl w:ilvl="8" w:tplc="04090005" w:tentative="1">
+      <w:start w:val="1"/>
+      <w:numFmt w:val="bullet"/>
+      <w:lvlText w:val=""/>
+      <w:lvlJc w:val="left"/>
+      <w:pPr>
+        <w:ind w:left="6480" w:hanging="360"/>
+      </w:pPr>
+      <w:rPr>
+        <w:rFonts w:ascii="Wingdings" w:hAnsi="Wingdings" w:hint="default"/>
+      </w:rPr>
+    </w:lvl>
+  </w:abstractNum>
+  <w:abstractNum w:abstractNumId="6">
     <w:nsid w:val="269A0F39"/>
     <w:multiLevelType w:val="hybridMultilevel"/>
     <w:tmpl w:val="84A886F4"/>
@@ -10445,7 +12013,7 @@
       </w:rPr>
     </w:lvl>
   </w:abstractNum>
-  <w:abstractNum w:abstractNumId="5">
+  <w:abstractNum w:abstractNumId="7">
     <w:nsid w:val="2C9D34CE"/>
     <w:multiLevelType w:val="multilevel"/>
     <w:tmpl w:val="BEB84E2E"/>
@@ -10540,7 +12108,7 @@
       </w:pPr>
     </w:lvl>
   </w:abstractNum>
-  <w:abstractNum w:abstractNumId="6">
+  <w:abstractNum w:abstractNumId="8">
     <w:nsid w:val="35B75ACD"/>
     <w:multiLevelType w:val="hybridMultilevel"/>
     <w:tmpl w:val="F18C4954"/>
@@ -10629,7 +12197,149 @@
       </w:pPr>
     </w:lvl>
   </w:abstractNum>
-  <w:abstractNum w:abstractNumId="7">
+  <w:abstractNum w:abstractNumId="9">
+    <w:nsid w:val="367B3E70"/>
+    <w:multiLevelType w:val="hybridMultilevel"/>
+    <w:tmpl w:val="9064B264"/>
+    <w:lvl w:ilvl="0" w:tplc="55B8D03A">
+      <w:start w:val="1"/>
+      <w:numFmt w:val="bullet"/>
+      <w:pStyle w:val="Bulletedlist"/>
+      <w:lvlText w:val=""/>
+      <w:lvlJc w:val="left"/>
+      <w:pPr>
+        <w:tabs>
+          <w:tab w:val="num" w:pos="1922"/>
+        </w:tabs>
+        <w:ind w:left="1922" w:hanging="360"/>
+      </w:pPr>
+      <w:rPr>
+        <w:rFonts w:ascii="Wingdings" w:hAnsi="Wingdings" w:hint="default"/>
+        <w:color w:val="auto"/>
+      </w:rPr>
+    </w:lvl>
+    <w:lvl w:ilvl="1" w:tplc="04090019">
+      <w:start w:val="1"/>
+      <w:numFmt w:val="bullet"/>
+      <w:lvlText w:val="o"/>
+      <w:lvlJc w:val="left"/>
+      <w:pPr>
+        <w:tabs>
+          <w:tab w:val="num" w:pos="2642"/>
+        </w:tabs>
+        <w:ind w:left="2642" w:hanging="360"/>
+      </w:pPr>
+      <w:rPr>
+        <w:rFonts w:ascii="Courier New" w:hAnsi="Courier New" w:cs="Courier New" w:hint="default"/>
+      </w:rPr>
+    </w:lvl>
+    <w:lvl w:ilvl="2" w:tplc="0409001B">
+      <w:start w:val="1"/>
+      <w:numFmt w:val="bullet"/>
+      <w:lvlText w:val=""/>
+      <w:lvlJc w:val="left"/>
+      <w:pPr>
+        <w:tabs>
+          <w:tab w:val="num" w:pos="3362"/>
+        </w:tabs>
+        <w:ind w:left="3362" w:hanging="360"/>
+      </w:pPr>
+      <w:rPr>
+        <w:rFonts w:ascii="Wingdings" w:hAnsi="Wingdings" w:hint="default"/>
+      </w:rPr>
+    </w:lvl>
+    <w:lvl w:ilvl="3" w:tplc="0409000F" w:tentative="1">
+      <w:start w:val="1"/>
+      <w:numFmt w:val="bullet"/>
+      <w:lvlText w:val=""/>
+      <w:lvlJc w:val="left"/>
+      <w:pPr>
+        <w:tabs>
+          <w:tab w:val="num" w:pos="4082"/>
+        </w:tabs>
+        <w:ind w:left="4082" w:hanging="360"/>
+      </w:pPr>
+      <w:rPr>
+        <w:rFonts w:ascii="Symbol" w:hAnsi="Symbol" w:hint="default"/>
+      </w:rPr>
+    </w:lvl>
+    <w:lvl w:ilvl="4" w:tplc="04090019" w:tentative="1">
+      <w:start w:val="1"/>
+      <w:numFmt w:val="bullet"/>
+      <w:lvlText w:val="o"/>
+      <w:lvlJc w:val="left"/>
+      <w:pPr>
+        <w:tabs>
+          <w:tab w:val="num" w:pos="4802"/>
+        </w:tabs>
+        <w:ind w:left="4802" w:hanging="360"/>
+      </w:pPr>
+      <w:rPr>
+        <w:rFonts w:ascii="Courier New" w:hAnsi="Courier New" w:cs="Courier New" w:hint="default"/>
+      </w:rPr>
+    </w:lvl>
+    <w:lvl w:ilvl="5" w:tplc="0409001B" w:tentative="1">
+      <w:start w:val="1"/>
+      <w:numFmt w:val="bullet"/>
+      <w:lvlText w:val=""/>
+      <w:lvlJc w:val="left"/>
+      <w:pPr>
+        <w:tabs>
+          <w:tab w:val="num" w:pos="5522"/>
+        </w:tabs>
+        <w:ind w:left="5522" w:hanging="360"/>
+      </w:pPr>
+      <w:rPr>
+        <w:rFonts w:ascii="Wingdings" w:hAnsi="Wingdings" w:hint="default"/>
+      </w:rPr>
+    </w:lvl>
+    <w:lvl w:ilvl="6" w:tplc="0409000F" w:tentative="1">
+      <w:start w:val="1"/>
+      <w:numFmt w:val="bullet"/>
+      <w:lvlText w:val=""/>
+      <w:lvlJc w:val="left"/>
+      <w:pPr>
+        <w:tabs>
+          <w:tab w:val="num" w:pos="6242"/>
+        </w:tabs>
+        <w:ind w:left="6242" w:hanging="360"/>
+      </w:pPr>
+      <w:rPr>
+        <w:rFonts w:ascii="Symbol" w:hAnsi="Symbol" w:hint="default"/>
+      </w:rPr>
+    </w:lvl>
+    <w:lvl w:ilvl="7" w:tplc="04090019" w:tentative="1">
+      <w:start w:val="1"/>
+      <w:numFmt w:val="bullet"/>
+      <w:lvlText w:val="o"/>
+      <w:lvlJc w:val="left"/>
+      <w:pPr>
+        <w:tabs>
+          <w:tab w:val="num" w:pos="6962"/>
+        </w:tabs>
+        <w:ind w:left="6962" w:hanging="360"/>
+      </w:pPr>
+      <w:rPr>
+        <w:rFonts w:ascii="Courier New" w:hAnsi="Courier New" w:cs="Courier New" w:hint="default"/>
+      </w:rPr>
+    </w:lvl>
+    <w:lvl w:ilvl="8" w:tplc="0409001B" w:tentative="1">
+      <w:start w:val="1"/>
+      <w:numFmt w:val="bullet"/>
+      <w:lvlText w:val=""/>
+      <w:lvlJc w:val="left"/>
+      <w:pPr>
+        <w:tabs>
+          <w:tab w:val="num" w:pos="7682"/>
+        </w:tabs>
+        <w:ind w:left="7682" w:hanging="360"/>
+      </w:pPr>
+      <w:rPr>
+        <w:rFonts w:ascii="Wingdings" w:hAnsi="Wingdings" w:hint="default"/>
+      </w:rPr>
+    </w:lvl>
+  </w:abstractNum>
+  <w:abstractNum w:abstractNumId="10">
     <w:nsid w:val="421A1C19"/>
     <w:multiLevelType w:val="hybridMultilevel"/>
     <w:tmpl w:val="2CFE65D2"/>
@@ -10718,7 +12428,7 @@
       </w:pPr>
     </w:lvl>
   </w:abstractNum>
-  <w:abstractNum w:abstractNumId="8">
+  <w:abstractNum w:abstractNumId="11">
     <w:nsid w:val="5A263A17"/>
     <w:multiLevelType w:val="hybridMultilevel"/>
     <w:tmpl w:val="9572A994"/>
@@ -10831,7 +12541,7 @@
       </w:rPr>
     </w:lvl>
   </w:abstractNum>
-  <w:abstractNum w:abstractNumId="9">
+  <w:abstractNum w:abstractNumId="12">
     <w:nsid w:val="63102961"/>
     <w:multiLevelType w:val="hybridMultilevel"/>
     <w:tmpl w:val="D2A0FAC0"/>
@@ -10920,7 +12630,7 @@
       </w:pPr>
     </w:lvl>
   </w:abstractNum>
-  <w:abstractNum w:abstractNumId="10">
+  <w:abstractNum w:abstractNumId="13">
     <w:nsid w:val="6DAE0BB3"/>
     <w:multiLevelType w:val="hybridMultilevel"/>
     <w:tmpl w:val="FD485382"/>
@@ -11060,7 +12770,7 @@
       </w:rPr>
     </w:lvl>
   </w:abstractNum>
-  <w:abstractNum w:abstractNumId="11">
+  <w:abstractNum w:abstractNumId="14">
     <w:nsid w:val="72557816"/>
     <w:multiLevelType w:val="hybridMultilevel"/>
     <w:tmpl w:val="DECAAE48"/>
@@ -11149,7 +12859,7 @@
       </w:pPr>
     </w:lvl>
   </w:abstractNum>
-  <w:abstractNum w:abstractNumId="12">
+  <w:abstractNum w:abstractNumId="15">
     <w:nsid w:val="74AD50E0"/>
     <w:multiLevelType w:val="hybridMultilevel"/>
     <w:tmpl w:val="AB22A510"/>
@@ -11238,7 +12948,7 @@
       </w:pPr>
     </w:lvl>
   </w:abstractNum>
-  <w:abstractNum w:abstractNumId="13">
+  <w:abstractNum w:abstractNumId="16">
     <w:nsid w:val="79AC0FDF"/>
     <w:multiLevelType w:val="hybridMultilevel"/>
     <w:tmpl w:val="DF76384A"/>
@@ -11327,7 +13037,7 @@
       </w:pPr>
     </w:lvl>
   </w:abstractNum>
-  <w:abstractNum w:abstractNumId="14">
+  <w:abstractNum w:abstractNumId="17">
     <w:nsid w:val="7D242009"/>
     <w:multiLevelType w:val="hybridMultilevel"/>
     <w:tmpl w:val="27C413C4"/>
@@ -11417,28 +13127,28 @@
     </w:lvl>
   </w:abstractNum>
   <w:num w:numId="1">
-    <w:abstractNumId w:val="6"/>
+    <w:abstractNumId w:val="8"/>
   </w:num>
   <w:num w:numId="2">
-    <w:abstractNumId w:val="3"/>
+    <w:abstractNumId w:val="4"/>
   </w:num>
   <w:num w:numId="3">
-    <w:abstractNumId w:val="11"/>
+    <w:abstractNumId w:val="14"/>
   </w:num>
   <w:num w:numId="4">
+    <w:abstractNumId w:val="15"/>
+  </w:num>
+  <w:num w:numId="5">
     <w:abstractNumId w:val="12"/>
   </w:num>
-  <w:num w:numId="5">
-    <w:abstractNumId w:val="9"/>
-  </w:num>
   <w:num w:numId="6">
-    <w:abstractNumId w:val="14"/>
+    <w:abstractNumId w:val="17"/>
   </w:num>
   <w:num w:numId="7">
-    <w:abstractNumId w:val="7"/>
+    <w:abstractNumId w:val="10"/>
   </w:num>
   <w:num w:numId="8">
-    <w:abstractNumId w:val="5"/>
+    <w:abstractNumId w:val="7"/>
   </w:num>
   <w:num w:numId="9">
     <w:abstractNumId w:val="1"/>
@@ -11447,18 +13157,27 @@
     <w:abstractNumId w:val="0"/>
   </w:num>
   <w:num w:numId="11">
+    <w:abstractNumId w:val="16"/>
+  </w:num>
+  <w:num w:numId="12">
     <w:abstractNumId w:val="13"/>
   </w:num>
-  <w:num w:numId="12">
-    <w:abstractNumId w:val="10"/>
-  </w:num>
   <w:num w:numId="13">
-    <w:abstractNumId w:val="4"/>
+    <w:abstractNumId w:val="6"/>
   </w:num>
   <w:num w:numId="14">
-    <w:abstractNumId w:val="8"/>
+    <w:abstractNumId w:val="11"/>
   </w:num>
   <w:num w:numId="15">
+    <w:abstractNumId w:val="3"/>
+  </w:num>
+  <w:num w:numId="16">
+    <w:abstractNumId w:val="9"/>
+  </w:num>
+  <w:num w:numId="17">
+    <w:abstractNumId w:val="5"/>
+  </w:num>
+  <w:num w:numId="18">
     <w:abstractNumId w:val="2"/>
   </w:num>
 </w:numbering>
@@ -13060,6 +14779,84 @@
       </w:tcPr>
     </w:tblStylePr>
   </w:style>
+  <w:style w:type="paragraph" w:customStyle="1" w:styleId="Body">
+    <w:name w:val="Body"/>
+    <w:link w:val="BodyChar1"/>
+    <w:rsid w:val="00117719"/>
+    <w:pPr>
+      <w:spacing w:before="120" w:after="60" w:line="240" w:lineRule="auto"/>
+    </w:pPr>
+    <w:rPr>
+      <w:rFonts w:ascii="Times New Roman" w:eastAsia="Times New Roman" w:hAnsi="Times New Roman" w:cs="Times New Roman"/>
+      <w:sz w:val="24"/>
+      <w:szCs w:val="24"/>
+      <w:lang w:eastAsia="en-US" w:bidi="he-IL"/>
+    </w:rPr>
+  </w:style>
+  <w:style w:type="character" w:customStyle="1" w:styleId="BodyChar1">
+    <w:name w:val="Body Char1"/>
+    <w:basedOn w:val="DefaultParagraphFont"/>
+    <w:link w:val="Body"/>
+    <w:rsid w:val="00117719"/>
+    <w:rPr>
+      <w:rFonts w:ascii="Times New Roman" w:eastAsia="Times New Roman" w:hAnsi="Times New Roman" w:cs="Times New Roman"/>
+      <w:sz w:val="24"/>
+      <w:szCs w:val="24"/>
+      <w:lang w:eastAsia="en-US" w:bidi="he-IL"/>
+    </w:rPr>
+  </w:style>
+  <w:style w:type="paragraph" w:customStyle="1" w:styleId="Bulletedlist">
+    <w:name w:val="Bulleted list"/>
+    <w:basedOn w:val="BodyText"/>
+    <w:rsid w:val="00117719"/>
+    <w:pPr>
+      <w:numPr>
+        <w:numId w:val="16"/>
+      </w:numPr>
+      <w:tabs>
+        <w:tab w:val="clear" w:pos="1922"/>
+      </w:tabs>
+      <w:spacing w:before="120" w:line="240" w:lineRule="auto"/>
+      <w:ind w:left="720"/>
+    </w:pPr>
+    <w:rPr>
+      <w:rFonts w:ascii="Times New Roman" w:eastAsia="Times New Roman" w:hAnsi="Times New Roman" w:cs="Times New Roman"/>
+      <w:lang w:eastAsia="en-US" w:bidi="he-IL"/>
+    </w:rPr>
+  </w:style>
+  <w:style w:type="paragraph" w:customStyle="1" w:styleId="Bullets1">
+    <w:name w:val="Bullets 1"/>
+    <w:basedOn w:val="Bulletedlist"/>
+    <w:rsid w:val="00117719"/>
+    <w:pPr>
+      <w:spacing w:before="160" w:after="160"/>
+      <w:ind w:left="357" w:hanging="357"/>
+    </w:pPr>
+    <w:rPr>
+      <w:sz w:val="24"/>
+      <w:szCs w:val="24"/>
+    </w:rPr>
+  </w:style>
+  <w:style w:type="paragraph" w:styleId="BodyText">
+    <w:name w:val="Body Text"/>
+    <w:basedOn w:val="Normal"/>
+    <w:link w:val="BodyTextChar"/>
+    <w:uiPriority w:val="99"/>
+    <w:semiHidden/>
+    <w:unhideWhenUsed/>
+    <w:rsid w:val="00117719"/>
+    <w:pPr>
+      <w:spacing w:after="120"/>
+    </w:pPr>
+  </w:style>
+  <w:style w:type="character" w:customStyle="1" w:styleId="BodyTextChar">
+    <w:name w:val="Body Text Char"/>
+    <w:basedOn w:val="DefaultParagraphFont"/>
+    <w:link w:val="BodyText"/>
+    <w:uiPriority w:val="99"/>
+    <w:semiHidden/>
+    <w:rsid w:val="00117719"/>
+  </w:style>
 </w:styles>
 </file>
 
@@ -14659,6 +16456,84 @@
       </w:tcPr>
     </w:tblStylePr>
   </w:style>
+  <w:style w:type="paragraph" w:customStyle="1" w:styleId="Body">
+    <w:name w:val="Body"/>
+    <w:link w:val="BodyChar1"/>
+    <w:rsid w:val="00117719"/>
+    <w:pPr>
+      <w:spacing w:before="120" w:after="60" w:line="240" w:lineRule="auto"/>
+    </w:pPr>
+    <w:rPr>
+      <w:rFonts w:ascii="Times New Roman" w:eastAsia="Times New Roman" w:hAnsi="Times New Roman" w:cs="Times New Roman"/>
+      <w:sz w:val="24"/>
+      <w:szCs w:val="24"/>
+      <w:lang w:eastAsia="en-US" w:bidi="he-IL"/>
+    </w:rPr>
+  </w:style>
+  <w:style w:type="character" w:customStyle="1" w:styleId="BodyChar1">
+    <w:name w:val="Body Char1"/>
+    <w:basedOn w:val="DefaultParagraphFont"/>
+    <w:link w:val="Body"/>
+    <w:rsid w:val="00117719"/>
+    <w:rPr>
+      <w:rFonts w:ascii="Times New Roman" w:eastAsia="Times New Roman" w:hAnsi="Times New Roman" w:cs="Times New Roman"/>
+      <w:sz w:val="24"/>
+      <w:szCs w:val="24"/>
+      <w:lang w:eastAsia="en-US" w:bidi="he-IL"/>
+    </w:rPr>
+  </w:style>
+  <w:style w:type="paragraph" w:customStyle="1" w:styleId="Bulletedlist">
+    <w:name w:val="Bulleted list"/>
+    <w:basedOn w:val="BodyText"/>
+    <w:rsid w:val="00117719"/>
+    <w:pPr>
+      <w:numPr>
+        <w:numId w:val="16"/>
+      </w:numPr>
+      <w:tabs>
+        <w:tab w:val="clear" w:pos="1922"/>
+      </w:tabs>
+      <w:spacing w:before="120" w:line="240" w:lineRule="auto"/>
+      <w:ind w:left="720"/>
+    </w:pPr>
+    <w:rPr>
+      <w:rFonts w:ascii="Times New Roman" w:eastAsia="Times New Roman" w:hAnsi="Times New Roman" w:cs="Times New Roman"/>
+      <w:lang w:eastAsia="en-US" w:bidi="he-IL"/>
+    </w:rPr>
+  </w:style>
+  <w:style w:type="paragraph" w:customStyle="1" w:styleId="Bullets1">
+    <w:name w:val="Bullets 1"/>
+    <w:basedOn w:val="Bulletedlist"/>
+    <w:rsid w:val="00117719"/>
+    <w:pPr>
+      <w:spacing w:before="160" w:after="160"/>
+      <w:ind w:left="357" w:hanging="357"/>
+    </w:pPr>
+    <w:rPr>
+      <w:sz w:val="24"/>
+      <w:szCs w:val="24"/>
+    </w:rPr>
+  </w:style>
+  <w:style w:type="paragraph" w:styleId="BodyText">
+    <w:name w:val="Body Text"/>
+    <w:basedOn w:val="Normal"/>
+    <w:link w:val="BodyTextChar"/>
+    <w:uiPriority w:val="99"/>
+    <w:semiHidden/>
+    <w:unhideWhenUsed/>
+    <w:rsid w:val="00117719"/>
+    <w:pPr>
+      <w:spacing w:after="120"/>
+    </w:pPr>
+  </w:style>
+  <w:style w:type="character" w:customStyle="1" w:styleId="BodyTextChar">
+    <w:name w:val="Body Text Char"/>
+    <w:basedOn w:val="DefaultParagraphFont"/>
+    <w:link w:val="BodyText"/>
+    <w:uiPriority w:val="99"/>
+    <w:semiHidden/>
+    <w:rsid w:val="00117719"/>
+  </w:style>
 </w:styles>
 </file>
 
@@ -14952,7 +16827,7 @@
 </file>
 
 <file path=customXml/itemProps1.xml><?xml version="1.0" encoding="utf-8"?>
-<ds:datastoreItem xmlns:ds="http://schemas.openxmlformats.org/officeDocument/2006/customXml" ds:itemID="{0B28FA84-2CCE-4654-B312-67D42C796D2D}">
+<ds:datastoreItem xmlns:ds="http://schemas.openxmlformats.org/officeDocument/2006/customXml" ds:itemID="{055C3E97-12A2-427A-B2BC-38B1F7F77BAC}">
   <ds:schemaRefs>
     <ds:schemaRef ds:uri="http://schemas.openxmlformats.org/officeDocument/2006/bibliography"/>
   </ds:schemaRefs>

</xml_diff>

<commit_message>
updated toc of design doc
</commit_message>
<xml_diff>
--- a/speedd-design/D6.1 - Architecture Design of SPEEDD Prototype - v0.1.docx
+++ b/speedd-design/D6.1 - Architecture Design of SPEEDD Prototype - v0.1.docx
@@ -885,7 +885,15 @@
           </w:tcPr>
           <w:p>
             <w:r>
-              <w:t>Scalable ProactivE Event-Driven Decision Making</w:t>
+              <w:t xml:space="preserve">Scalable </w:t>
+            </w:r>
+            <w:proofErr w:type="spellStart"/>
+            <w:r>
+              <w:t>ProactivE</w:t>
+            </w:r>
+            <w:proofErr w:type="spellEnd"/>
+            <w:r>
+              <w:t xml:space="preserve"> Event-Driven Decision Making</w:t>
             </w:r>
           </w:p>
         </w:tc>
@@ -973,8 +981,13 @@
           </w:tcPr>
           <w:p>
             <w:r>
-              <w:t>Aleksandra Wesolowska</w:t>
+              <w:t xml:space="preserve">Aleksandra </w:t>
             </w:r>
+            <w:proofErr w:type="spellStart"/>
+            <w:r>
+              <w:t>Wesolowska</w:t>
+            </w:r>
+            <w:proofErr w:type="spellEnd"/>
           </w:p>
         </w:tc>
       </w:tr>
@@ -1270,15 +1283,30 @@
             <w:r>
               <w:t xml:space="preserve">NCSR, CNRS, </w:t>
             </w:r>
+            <w:proofErr w:type="spellStart"/>
             <w:r>
-              <w:t xml:space="preserve">FeedZai, </w:t>
+              <w:t>FeedZai</w:t>
+            </w:r>
+            <w:proofErr w:type="spellEnd"/>
+            <w:r>
+              <w:t xml:space="preserve">, </w:t>
             </w:r>
             <w:r>
-              <w:t>ETH, UoB</w:t>
+              <w:t xml:space="preserve">ETH, </w:t>
             </w:r>
+            <w:proofErr w:type="spellStart"/>
             <w:r>
-              <w:t>, Technion</w:t>
+              <w:t>UoB</w:t>
             </w:r>
+            <w:proofErr w:type="spellEnd"/>
+            <w:r>
+              <w:t xml:space="preserve">, </w:t>
+            </w:r>
+            <w:proofErr w:type="spellStart"/>
+            <w:r>
+              <w:t>Technion</w:t>
+            </w:r>
+            <w:proofErr w:type="spellEnd"/>
           </w:p>
         </w:tc>
       </w:tr>
@@ -1579,6 +1607,8 @@
         </w:tabs>
       </w:pPr>
     </w:p>
+    <w:bookmarkStart w:id="1" w:name="_GoBack"/>
+    <w:bookmarkEnd w:id="1"/>
     <w:p>
       <w:pPr>
         <w:pStyle w:val="TOC1"/>
@@ -1600,7 +1630,7 @@
       <w:r>
         <w:fldChar w:fldCharType="separate"/>
       </w:r>
-      <w:hyperlink w:anchor="_Toc399964324" w:history="1">
+      <w:hyperlink w:anchor="_Toc400370822" w:history="1">
         <w:r>
           <w:rPr>
             <w:rStyle w:val="Hyperlink"/>
@@ -1641,7 +1671,7 @@
             <w:noProof/>
             <w:webHidden/>
           </w:rPr>
-          <w:instrText xml:space="preserve"> PAGEREF _Toc399964324 \h </w:instrText>
+          <w:instrText xml:space="preserve"> PAGEREF _Toc400370822 \h </w:instrText>
         </w:r>
         <w:r>
           <w:rPr>
@@ -1684,7 +1714,7 @@
           <w:lang w:eastAsia="en-US" w:bidi="he-IL"/>
         </w:rPr>
       </w:pPr>
-      <w:hyperlink w:anchor="_Toc399964325" w:history="1">
+      <w:hyperlink w:anchor="_Toc400370823" w:history="1">
         <w:r>
           <w:rPr>
             <w:rStyle w:val="Hyperlink"/>
@@ -1725,7 +1755,7 @@
             <w:noProof/>
             <w:webHidden/>
           </w:rPr>
-          <w:instrText xml:space="preserve"> PAGEREF _Toc399964325 \h </w:instrText>
+          <w:instrText xml:space="preserve"> PAGEREF _Toc400370823 \h </w:instrText>
         </w:r>
         <w:r>
           <w:rPr>
@@ -1768,7 +1798,7 @@
           <w:lang w:eastAsia="en-US" w:bidi="he-IL"/>
         </w:rPr>
       </w:pPr>
-      <w:hyperlink w:anchor="_Toc399964326" w:history="1">
+      <w:hyperlink w:anchor="_Toc400370824" w:history="1">
         <w:r>
           <w:rPr>
             <w:rStyle w:val="Hyperlink"/>
@@ -1809,7 +1839,7 @@
             <w:noProof/>
             <w:webHidden/>
           </w:rPr>
-          <w:instrText xml:space="preserve"> PAGEREF _Toc399964326 \h </w:instrText>
+          <w:instrText xml:space="preserve"> PAGEREF _Toc400370824 \h </w:instrText>
         </w:r>
         <w:r>
           <w:rPr>
@@ -1852,7 +1882,7 @@
           <w:lang w:eastAsia="en-US" w:bidi="he-IL"/>
         </w:rPr>
       </w:pPr>
-      <w:hyperlink w:anchor="_Toc399964327" w:history="1">
+      <w:hyperlink w:anchor="_Toc400370825" w:history="1">
         <w:r>
           <w:rPr>
             <w:rStyle w:val="Hyperlink"/>
@@ -1893,7 +1923,7 @@
             <w:noProof/>
             <w:webHidden/>
           </w:rPr>
-          <w:instrText xml:space="preserve"> PAGEREF _Toc399964327 \h </w:instrText>
+          <w:instrText xml:space="preserve"> PAGEREF _Toc400370825 \h </w:instrText>
         </w:r>
         <w:r>
           <w:rPr>
@@ -1936,7 +1966,7 @@
           <w:lang w:eastAsia="en-US" w:bidi="he-IL"/>
         </w:rPr>
       </w:pPr>
-      <w:hyperlink w:anchor="_Toc399964328" w:history="1">
+      <w:hyperlink w:anchor="_Toc400370826" w:history="1">
         <w:r>
           <w:rPr>
             <w:rStyle w:val="Hyperlink"/>
@@ -1977,7 +2007,7 @@
             <w:noProof/>
             <w:webHidden/>
           </w:rPr>
-          <w:instrText xml:space="preserve"> PAGEREF _Toc399964328 \h </w:instrText>
+          <w:instrText xml:space="preserve"> PAGEREF _Toc400370826 \h </w:instrText>
         </w:r>
         <w:r>
           <w:rPr>
@@ -2020,7 +2050,7 @@
           <w:lang w:eastAsia="en-US" w:bidi="he-IL"/>
         </w:rPr>
       </w:pPr>
-      <w:hyperlink w:anchor="_Toc399964329" w:history="1">
+      <w:hyperlink w:anchor="_Toc400370827" w:history="1">
         <w:r>
           <w:rPr>
             <w:rStyle w:val="Hyperlink"/>
@@ -2061,7 +2091,7 @@
             <w:noProof/>
             <w:webHidden/>
           </w:rPr>
-          <w:instrText xml:space="preserve"> PAGEREF _Toc399964329 \h </w:instrText>
+          <w:instrText xml:space="preserve"> PAGEREF _Toc400370827 \h </w:instrText>
         </w:r>
         <w:r>
           <w:rPr>
@@ -2104,7 +2134,7 @@
           <w:lang w:eastAsia="en-US" w:bidi="he-IL"/>
         </w:rPr>
       </w:pPr>
-      <w:hyperlink w:anchor="_Toc399964330" w:history="1">
+      <w:hyperlink w:anchor="_Toc400370828" w:history="1">
         <w:r>
           <w:rPr>
             <w:rStyle w:val="Hyperlink"/>
@@ -2145,7 +2175,7 @@
             <w:noProof/>
             <w:webHidden/>
           </w:rPr>
-          <w:instrText xml:space="preserve"> PAGEREF _Toc399964330 \h </w:instrText>
+          <w:instrText xml:space="preserve"> PAGEREF _Toc400370828 \h </w:instrText>
         </w:r>
         <w:r>
           <w:rPr>
@@ -2188,7 +2218,7 @@
           <w:lang w:eastAsia="en-US" w:bidi="he-IL"/>
         </w:rPr>
       </w:pPr>
-      <w:hyperlink w:anchor="_Toc399964331" w:history="1">
+      <w:hyperlink w:anchor="_Toc400370829" w:history="1">
         <w:r>
           <w:rPr>
             <w:rStyle w:val="Hyperlink"/>
@@ -2229,7 +2259,7 @@
             <w:noProof/>
             <w:webHidden/>
           </w:rPr>
-          <w:instrText xml:space="preserve"> PAGEREF _Toc399964331 \h </w:instrText>
+          <w:instrText xml:space="preserve"> PAGEREF _Toc400370829 \h </w:instrText>
         </w:r>
         <w:r>
           <w:rPr>
@@ -2272,7 +2302,7 @@
           <w:lang w:eastAsia="en-US" w:bidi="he-IL"/>
         </w:rPr>
       </w:pPr>
-      <w:hyperlink w:anchor="_Toc399964332" w:history="1">
+      <w:hyperlink w:anchor="_Toc400370830" w:history="1">
         <w:r>
           <w:rPr>
             <w:rStyle w:val="Hyperlink"/>
@@ -2313,7 +2343,7 @@
             <w:noProof/>
             <w:webHidden/>
           </w:rPr>
-          <w:instrText xml:space="preserve"> PAGEREF _Toc399964332 \h </w:instrText>
+          <w:instrText xml:space="preserve"> PAGEREF _Toc400370830 \h </w:instrText>
         </w:r>
         <w:r>
           <w:rPr>
@@ -2356,7 +2386,7 @@
           <w:lang w:eastAsia="en-US" w:bidi="he-IL"/>
         </w:rPr>
       </w:pPr>
-      <w:hyperlink w:anchor="_Toc399964333" w:history="1">
+      <w:hyperlink w:anchor="_Toc400370831" w:history="1">
         <w:r>
           <w:rPr>
             <w:rStyle w:val="Hyperlink"/>
@@ -2397,7 +2427,7 @@
             <w:noProof/>
             <w:webHidden/>
           </w:rPr>
-          <w:instrText xml:space="preserve"> PAGEREF _Toc399964333 \h </w:instrText>
+          <w:instrText xml:space="preserve"> PAGEREF _Toc400370831 \h </w:instrText>
         </w:r>
         <w:r>
           <w:rPr>
@@ -2440,7 +2470,7 @@
           <w:lang w:eastAsia="en-US" w:bidi="he-IL"/>
         </w:rPr>
       </w:pPr>
-      <w:hyperlink w:anchor="_Toc399964334" w:history="1">
+      <w:hyperlink w:anchor="_Toc400370832" w:history="1">
         <w:r>
           <w:rPr>
             <w:rStyle w:val="Hyperlink"/>
@@ -2481,7 +2511,7 @@
             <w:noProof/>
             <w:webHidden/>
           </w:rPr>
-          <w:instrText xml:space="preserve"> PAGEREF _Toc399964334 \h </w:instrText>
+          <w:instrText xml:space="preserve"> PAGEREF _Toc400370832 \h </w:instrText>
         </w:r>
         <w:r>
           <w:rPr>
@@ -2501,7 +2531,7 @@
             <w:noProof/>
             <w:webHidden/>
           </w:rPr>
-          <w:t>13</w:t>
+          <w:t>14</w:t>
         </w:r>
         <w:r>
           <w:rPr>
@@ -2524,7 +2554,7 @@
           <w:lang w:eastAsia="en-US" w:bidi="he-IL"/>
         </w:rPr>
       </w:pPr>
-      <w:hyperlink w:anchor="_Toc399964335" w:history="1">
+      <w:hyperlink w:anchor="_Toc400370833" w:history="1">
         <w:r>
           <w:rPr>
             <w:rStyle w:val="Hyperlink"/>
@@ -2565,7 +2595,7 @@
             <w:noProof/>
             <w:webHidden/>
           </w:rPr>
-          <w:instrText xml:space="preserve"> PAGEREF _Toc399964335 \h </w:instrText>
+          <w:instrText xml:space="preserve"> PAGEREF _Toc400370833 \h </w:instrText>
         </w:r>
         <w:r>
           <w:rPr>
@@ -2585,7 +2615,7 @@
             <w:noProof/>
             <w:webHidden/>
           </w:rPr>
-          <w:t>13</w:t>
+          <w:t>15</w:t>
         </w:r>
         <w:r>
           <w:rPr>
@@ -2608,7 +2638,7 @@
           <w:lang w:eastAsia="en-US" w:bidi="he-IL"/>
         </w:rPr>
       </w:pPr>
-      <w:hyperlink w:anchor="_Toc399964336" w:history="1">
+      <w:hyperlink w:anchor="_Toc400370834" w:history="1">
         <w:r>
           <w:rPr>
             <w:rStyle w:val="Hyperlink"/>
@@ -2649,7 +2679,7 @@
             <w:noProof/>
             <w:webHidden/>
           </w:rPr>
-          <w:instrText xml:space="preserve"> PAGEREF _Toc399964336 \h </w:instrText>
+          <w:instrText xml:space="preserve"> PAGEREF _Toc400370834 \h </w:instrText>
         </w:r>
         <w:r>
           <w:rPr>
@@ -2669,7 +2699,7 @@
             <w:noProof/>
             <w:webHidden/>
           </w:rPr>
-          <w:t>14</w:t>
+          <w:t>15</w:t>
         </w:r>
         <w:r>
           <w:rPr>
@@ -2692,7 +2722,7 @@
           <w:lang w:eastAsia="en-US" w:bidi="he-IL"/>
         </w:rPr>
       </w:pPr>
-      <w:hyperlink w:anchor="_Toc399964337" w:history="1">
+      <w:hyperlink w:anchor="_Toc400370835" w:history="1">
         <w:r>
           <w:rPr>
             <w:rStyle w:val="Hyperlink"/>
@@ -2733,7 +2763,7 @@
             <w:noProof/>
             <w:webHidden/>
           </w:rPr>
-          <w:instrText xml:space="preserve"> PAGEREF _Toc399964337 \h </w:instrText>
+          <w:instrText xml:space="preserve"> PAGEREF _Toc400370835 \h </w:instrText>
         </w:r>
         <w:r>
           <w:rPr>
@@ -2753,7 +2783,7 @@
             <w:noProof/>
             <w:webHidden/>
           </w:rPr>
-          <w:t>14</w:t>
+          <w:t>20</w:t>
         </w:r>
         <w:r>
           <w:rPr>
@@ -2776,7 +2806,7 @@
           <w:lang w:eastAsia="en-US" w:bidi="he-IL"/>
         </w:rPr>
       </w:pPr>
-      <w:hyperlink w:anchor="_Toc399964338" w:history="1">
+      <w:hyperlink w:anchor="_Toc400370836" w:history="1">
         <w:r>
           <w:rPr>
             <w:rStyle w:val="Hyperlink"/>
@@ -2817,7 +2847,7 @@
             <w:noProof/>
             <w:webHidden/>
           </w:rPr>
-          <w:instrText xml:space="preserve"> PAGEREF _Toc399964338 \h </w:instrText>
+          <w:instrText xml:space="preserve"> PAGEREF _Toc400370836 \h </w:instrText>
         </w:r>
         <w:r>
           <w:rPr>
@@ -2837,7 +2867,7 @@
             <w:noProof/>
             <w:webHidden/>
           </w:rPr>
-          <w:t>14</w:t>
+          <w:t>20</w:t>
         </w:r>
         <w:r>
           <w:rPr>
@@ -2860,7 +2890,7 @@
           <w:lang w:eastAsia="en-US" w:bidi="he-IL"/>
         </w:rPr>
       </w:pPr>
-      <w:hyperlink w:anchor="_Toc399964339" w:history="1">
+      <w:hyperlink w:anchor="_Toc400370837" w:history="1">
         <w:r>
           <w:rPr>
             <w:rStyle w:val="Hyperlink"/>
@@ -2901,7 +2931,7 @@
             <w:noProof/>
             <w:webHidden/>
           </w:rPr>
-          <w:instrText xml:space="preserve"> PAGEREF _Toc399964339 \h </w:instrText>
+          <w:instrText xml:space="preserve"> PAGEREF _Toc400370837 \h </w:instrText>
         </w:r>
         <w:r>
           <w:rPr>
@@ -2921,7 +2951,7 @@
             <w:noProof/>
             <w:webHidden/>
           </w:rPr>
-          <w:t>14</w:t>
+          <w:t>20</w:t>
         </w:r>
         <w:r>
           <w:rPr>
@@ -2944,7 +2974,7 @@
           <w:lang w:eastAsia="en-US" w:bidi="he-IL"/>
         </w:rPr>
       </w:pPr>
-      <w:hyperlink w:anchor="_Toc399964340" w:history="1">
+      <w:hyperlink w:anchor="_Toc400370838" w:history="1">
         <w:r>
           <w:rPr>
             <w:rStyle w:val="Hyperlink"/>
@@ -2985,7 +3015,7 @@
             <w:noProof/>
             <w:webHidden/>
           </w:rPr>
-          <w:instrText xml:space="preserve"> PAGEREF _Toc399964340 \h </w:instrText>
+          <w:instrText xml:space="preserve"> PAGEREF _Toc400370838 \h </w:instrText>
         </w:r>
         <w:r>
           <w:rPr>
@@ -3005,7 +3035,7 @@
             <w:noProof/>
             <w:webHidden/>
           </w:rPr>
-          <w:t>14</w:t>
+          <w:t>20</w:t>
         </w:r>
         <w:r>
           <w:rPr>
@@ -3028,7 +3058,7 @@
           <w:lang w:eastAsia="en-US" w:bidi="he-IL"/>
         </w:rPr>
       </w:pPr>
-      <w:hyperlink w:anchor="_Toc399964341" w:history="1">
+      <w:hyperlink w:anchor="_Toc400370839" w:history="1">
         <w:r>
           <w:rPr>
             <w:rStyle w:val="Hyperlink"/>
@@ -3069,7 +3099,7 @@
             <w:noProof/>
             <w:webHidden/>
           </w:rPr>
-          <w:instrText xml:space="preserve"> PAGEREF _Toc399964341 \h </w:instrText>
+          <w:instrText xml:space="preserve"> PAGEREF _Toc400370839 \h </w:instrText>
         </w:r>
         <w:r>
           <w:rPr>
@@ -3089,7 +3119,7 @@
             <w:noProof/>
             <w:webHidden/>
           </w:rPr>
-          <w:t>14</w:t>
+          <w:t>20</w:t>
         </w:r>
         <w:r>
           <w:rPr>
@@ -3112,7 +3142,7 @@
           <w:lang w:eastAsia="en-US" w:bidi="he-IL"/>
         </w:rPr>
       </w:pPr>
-      <w:hyperlink w:anchor="_Toc399964342" w:history="1">
+      <w:hyperlink w:anchor="_Toc400370840" w:history="1">
         <w:r>
           <w:rPr>
             <w:rStyle w:val="Hyperlink"/>
@@ -3153,7 +3183,7 @@
             <w:noProof/>
             <w:webHidden/>
           </w:rPr>
-          <w:instrText xml:space="preserve"> PAGEREF _Toc399964342 \h </w:instrText>
+          <w:instrText xml:space="preserve"> PAGEREF _Toc400370840 \h </w:instrText>
         </w:r>
         <w:r>
           <w:rPr>
@@ -3173,7 +3203,7 @@
             <w:noProof/>
             <w:webHidden/>
           </w:rPr>
-          <w:t>14</w:t>
+          <w:t>20</w:t>
         </w:r>
         <w:r>
           <w:rPr>
@@ -3196,7 +3226,7 @@
           <w:lang w:eastAsia="en-US" w:bidi="he-IL"/>
         </w:rPr>
       </w:pPr>
-      <w:hyperlink w:anchor="_Toc399964343" w:history="1">
+      <w:hyperlink w:anchor="_Toc400370841" w:history="1">
         <w:r>
           <w:rPr>
             <w:rStyle w:val="Hyperlink"/>
@@ -3237,7 +3267,7 @@
             <w:noProof/>
             <w:webHidden/>
           </w:rPr>
-          <w:instrText xml:space="preserve"> PAGEREF _Toc399964343 \h </w:instrText>
+          <w:instrText xml:space="preserve"> PAGEREF _Toc400370841 \h </w:instrText>
         </w:r>
         <w:r>
           <w:rPr>
@@ -3257,7 +3287,7 @@
             <w:noProof/>
             <w:webHidden/>
           </w:rPr>
-          <w:t>14</w:t>
+          <w:t>20</w:t>
         </w:r>
         <w:r>
           <w:rPr>
@@ -3280,7 +3310,7 @@
           <w:lang w:eastAsia="en-US" w:bidi="he-IL"/>
         </w:rPr>
       </w:pPr>
-      <w:hyperlink w:anchor="_Toc399964344" w:history="1">
+      <w:hyperlink w:anchor="_Toc400370842" w:history="1">
         <w:r>
           <w:rPr>
             <w:rStyle w:val="Hyperlink"/>
@@ -3321,7 +3351,7 @@
             <w:noProof/>
             <w:webHidden/>
           </w:rPr>
-          <w:instrText xml:space="preserve"> PAGEREF _Toc399964344 \h </w:instrText>
+          <w:instrText xml:space="preserve"> PAGEREF _Toc400370842 \h </w:instrText>
         </w:r>
         <w:r>
           <w:rPr>
@@ -3341,7 +3371,7 @@
             <w:noProof/>
             <w:webHidden/>
           </w:rPr>
-          <w:t>14</w:t>
+          <w:t>21</w:t>
         </w:r>
         <w:r>
           <w:rPr>
@@ -3364,7 +3394,7 @@
           <w:lang w:eastAsia="en-US" w:bidi="he-IL"/>
         </w:rPr>
       </w:pPr>
-      <w:hyperlink w:anchor="_Toc399964345" w:history="1">
+      <w:hyperlink w:anchor="_Toc400370843" w:history="1">
         <w:r>
           <w:rPr>
             <w:rStyle w:val="Hyperlink"/>
@@ -3405,7 +3435,7 @@
             <w:noProof/>
             <w:webHidden/>
           </w:rPr>
-          <w:instrText xml:space="preserve"> PAGEREF _Toc399964345 \h </w:instrText>
+          <w:instrText xml:space="preserve"> PAGEREF _Toc400370843 \h </w:instrText>
         </w:r>
         <w:r>
           <w:rPr>
@@ -3425,7 +3455,7 @@
             <w:noProof/>
             <w:webHidden/>
           </w:rPr>
-          <w:t>15</w:t>
+          <w:t>21</w:t>
         </w:r>
         <w:r>
           <w:rPr>
@@ -3448,7 +3478,7 @@
           <w:lang w:eastAsia="en-US" w:bidi="he-IL"/>
         </w:rPr>
       </w:pPr>
-      <w:hyperlink w:anchor="_Toc399964346" w:history="1">
+      <w:hyperlink w:anchor="_Toc400370844" w:history="1">
         <w:r>
           <w:rPr>
             <w:rStyle w:val="Hyperlink"/>
@@ -3489,7 +3519,7 @@
             <w:noProof/>
             <w:webHidden/>
           </w:rPr>
-          <w:instrText xml:space="preserve"> PAGEREF _Toc399964346 \h </w:instrText>
+          <w:instrText xml:space="preserve"> PAGEREF _Toc400370844 \h </w:instrText>
         </w:r>
         <w:r>
           <w:rPr>
@@ -3509,7 +3539,7 @@
             <w:noProof/>
             <w:webHidden/>
           </w:rPr>
-          <w:t>15</w:t>
+          <w:t>21</w:t>
         </w:r>
         <w:r>
           <w:rPr>
@@ -3532,7 +3562,7 @@
           <w:lang w:eastAsia="en-US" w:bidi="he-IL"/>
         </w:rPr>
       </w:pPr>
-      <w:hyperlink w:anchor="_Toc399964347" w:history="1">
+      <w:hyperlink w:anchor="_Toc400370845" w:history="1">
         <w:r>
           <w:rPr>
             <w:rStyle w:val="Hyperlink"/>
@@ -3573,7 +3603,7 @@
             <w:noProof/>
             <w:webHidden/>
           </w:rPr>
-          <w:instrText xml:space="preserve"> PAGEREF _Toc399964347 \h </w:instrText>
+          <w:instrText xml:space="preserve"> PAGEREF _Toc400370845 \h </w:instrText>
         </w:r>
         <w:r>
           <w:rPr>
@@ -3593,7 +3623,7 @@
             <w:noProof/>
             <w:webHidden/>
           </w:rPr>
-          <w:t>15</w:t>
+          <w:t>21</w:t>
         </w:r>
         <w:r>
           <w:rPr>
@@ -3616,7 +3646,7 @@
           <w:lang w:eastAsia="en-US" w:bidi="he-IL"/>
         </w:rPr>
       </w:pPr>
-      <w:hyperlink w:anchor="_Toc399964348" w:history="1">
+      <w:hyperlink w:anchor="_Toc400370846" w:history="1">
         <w:r>
           <w:rPr>
             <w:rStyle w:val="Hyperlink"/>
@@ -3657,7 +3687,7 @@
             <w:noProof/>
             <w:webHidden/>
           </w:rPr>
-          <w:instrText xml:space="preserve"> PAGEREF _Toc399964348 \h </w:instrText>
+          <w:instrText xml:space="preserve"> PAGEREF _Toc400370846 \h </w:instrText>
         </w:r>
         <w:r>
           <w:rPr>
@@ -3677,7 +3707,7 @@
             <w:noProof/>
             <w:webHidden/>
           </w:rPr>
-          <w:t>15</w:t>
+          <w:t>21</w:t>
         </w:r>
         <w:r>
           <w:rPr>
@@ -3700,7 +3730,7 @@
           <w:lang w:eastAsia="en-US" w:bidi="he-IL"/>
         </w:rPr>
       </w:pPr>
-      <w:hyperlink w:anchor="_Toc399964349" w:history="1">
+      <w:hyperlink w:anchor="_Toc400370847" w:history="1">
         <w:r>
           <w:rPr>
             <w:rStyle w:val="Hyperlink"/>
@@ -3741,7 +3771,7 @@
             <w:noProof/>
             <w:webHidden/>
           </w:rPr>
-          <w:instrText xml:space="preserve"> PAGEREF _Toc399964349 \h </w:instrText>
+          <w:instrText xml:space="preserve"> PAGEREF _Toc400370847 \h </w:instrText>
         </w:r>
         <w:r>
           <w:rPr>
@@ -3761,7 +3791,7 @@
             <w:noProof/>
             <w:webHidden/>
           </w:rPr>
-          <w:t>16</w:t>
+          <w:t>22</w:t>
         </w:r>
         <w:r>
           <w:rPr>
@@ -3784,7 +3814,7 @@
           <w:lang w:eastAsia="en-US" w:bidi="he-IL"/>
         </w:rPr>
       </w:pPr>
-      <w:hyperlink w:anchor="_Toc399964350" w:history="1">
+      <w:hyperlink w:anchor="_Toc400370848" w:history="1">
         <w:r>
           <w:rPr>
             <w:rStyle w:val="Hyperlink"/>
@@ -3825,7 +3855,7 @@
             <w:noProof/>
             <w:webHidden/>
           </w:rPr>
-          <w:instrText xml:space="preserve"> PAGEREF _Toc399964350 \h </w:instrText>
+          <w:instrText xml:space="preserve"> PAGEREF _Toc400370848 \h </w:instrText>
         </w:r>
         <w:r>
           <w:rPr>
@@ -3845,7 +3875,7 @@
             <w:noProof/>
             <w:webHidden/>
           </w:rPr>
-          <w:t>16</w:t>
+          <w:t>22</w:t>
         </w:r>
         <w:r>
           <w:rPr>
@@ -3868,7 +3898,7 @@
           <w:lang w:eastAsia="en-US" w:bidi="he-IL"/>
         </w:rPr>
       </w:pPr>
-      <w:hyperlink w:anchor="_Toc399964351" w:history="1">
+      <w:hyperlink w:anchor="_Toc400370849" w:history="1">
         <w:r>
           <w:rPr>
             <w:rStyle w:val="Hyperlink"/>
@@ -3909,7 +3939,7 @@
             <w:noProof/>
             <w:webHidden/>
           </w:rPr>
-          <w:instrText xml:space="preserve"> PAGEREF _Toc399964351 \h </w:instrText>
+          <w:instrText xml:space="preserve"> PAGEREF _Toc400370849 \h </w:instrText>
         </w:r>
         <w:r>
           <w:rPr>
@@ -3929,7 +3959,7 @@
             <w:noProof/>
             <w:webHidden/>
           </w:rPr>
-          <w:t>16</w:t>
+          <w:t>22</w:t>
         </w:r>
         <w:r>
           <w:rPr>
@@ -3952,7 +3982,7 @@
           <w:lang w:eastAsia="en-US" w:bidi="he-IL"/>
         </w:rPr>
       </w:pPr>
-      <w:hyperlink w:anchor="_Toc399964352" w:history="1">
+      <w:hyperlink w:anchor="_Toc400370850" w:history="1">
         <w:r>
           <w:rPr>
             <w:rStyle w:val="Hyperlink"/>
@@ -3993,7 +4023,7 @@
             <w:noProof/>
             <w:webHidden/>
           </w:rPr>
-          <w:instrText xml:space="preserve"> PAGEREF _Toc399964352 \h </w:instrText>
+          <w:instrText xml:space="preserve"> PAGEREF _Toc400370850 \h </w:instrText>
         </w:r>
         <w:r>
           <w:rPr>
@@ -4013,7 +4043,7 @@
             <w:noProof/>
             <w:webHidden/>
           </w:rPr>
-          <w:t>16</w:t>
+          <w:t>22</w:t>
         </w:r>
         <w:r>
           <w:rPr>
@@ -4036,7 +4066,7 @@
           <w:lang w:eastAsia="en-US" w:bidi="he-IL"/>
         </w:rPr>
       </w:pPr>
-      <w:hyperlink w:anchor="_Toc399964353" w:history="1">
+      <w:hyperlink w:anchor="_Toc400370851" w:history="1">
         <w:r>
           <w:rPr>
             <w:rStyle w:val="Hyperlink"/>
@@ -4077,7 +4107,7 @@
             <w:noProof/>
             <w:webHidden/>
           </w:rPr>
-          <w:instrText xml:space="preserve"> PAGEREF _Toc399964353 \h </w:instrText>
+          <w:instrText xml:space="preserve"> PAGEREF _Toc400370851 \h </w:instrText>
         </w:r>
         <w:r>
           <w:rPr>
@@ -4097,7 +4127,7 @@
             <w:noProof/>
             <w:webHidden/>
           </w:rPr>
-          <w:t>16</w:t>
+          <w:t>22</w:t>
         </w:r>
         <w:r>
           <w:rPr>
@@ -4120,7 +4150,7 @@
           <w:lang w:eastAsia="en-US" w:bidi="he-IL"/>
         </w:rPr>
       </w:pPr>
-      <w:hyperlink w:anchor="_Toc399964354" w:history="1">
+      <w:hyperlink w:anchor="_Toc400370852" w:history="1">
         <w:r>
           <w:rPr>
             <w:rStyle w:val="Hyperlink"/>
@@ -4161,7 +4191,7 @@
             <w:noProof/>
             <w:webHidden/>
           </w:rPr>
-          <w:instrText xml:space="preserve"> PAGEREF _Toc399964354 \h </w:instrText>
+          <w:instrText xml:space="preserve"> PAGEREF _Toc400370852 \h </w:instrText>
         </w:r>
         <w:r>
           <w:rPr>
@@ -4181,7 +4211,7 @@
             <w:noProof/>
             <w:webHidden/>
           </w:rPr>
-          <w:t>16</w:t>
+          <w:t>22</w:t>
         </w:r>
         <w:r>
           <w:rPr>
@@ -4204,7 +4234,7 @@
           <w:lang w:eastAsia="en-US" w:bidi="he-IL"/>
         </w:rPr>
       </w:pPr>
-      <w:hyperlink w:anchor="_Toc399964355" w:history="1">
+      <w:hyperlink w:anchor="_Toc400370853" w:history="1">
         <w:r>
           <w:rPr>
             <w:rStyle w:val="Hyperlink"/>
@@ -4245,7 +4275,7 @@
             <w:noProof/>
             <w:webHidden/>
           </w:rPr>
-          <w:instrText xml:space="preserve"> PAGEREF _Toc399964355 \h </w:instrText>
+          <w:instrText xml:space="preserve"> PAGEREF _Toc400370853 \h </w:instrText>
         </w:r>
         <w:r>
           <w:rPr>
@@ -4265,7 +4295,7 @@
             <w:noProof/>
             <w:webHidden/>
           </w:rPr>
-          <w:t>16</w:t>
+          <w:t>22</w:t>
         </w:r>
         <w:r>
           <w:rPr>
@@ -4364,22 +4394,22 @@
       <w:pPr>
         <w:pStyle w:val="Heading1"/>
       </w:pPr>
-      <w:bookmarkStart w:id="1" w:name="_Toc399964324"/>
+      <w:bookmarkStart w:id="2" w:name="_Toc400370822"/>
       <w:r>
         <w:t>Introduction</w:t>
       </w:r>
-      <w:bookmarkEnd w:id="1"/>
+      <w:bookmarkEnd w:id="2"/>
     </w:p>
     <w:p>
       <w:pPr>
         <w:pStyle w:val="Heading2"/>
       </w:pPr>
-      <w:bookmarkStart w:id="2" w:name="_Toc399964325"/>
-      <w:commentRangeStart w:id="3"/>
+      <w:bookmarkStart w:id="3" w:name="_Toc400370823"/>
+      <w:commentRangeStart w:id="4"/>
       <w:r>
         <w:t>History</w:t>
       </w:r>
-      <w:commentRangeEnd w:id="3"/>
+      <w:commentRangeEnd w:id="4"/>
       <w:r>
         <w:rPr>
           <w:rStyle w:val="CommentReference"/>
@@ -4388,12 +4418,12 @@
           <w:bCs w:val="0"/>
           <w:color w:val="auto"/>
         </w:rPr>
-        <w:commentReference w:id="3"/>
+        <w:commentReference w:id="4"/>
       </w:r>
       <w:r>
         <w:t xml:space="preserve"> of the document</w:t>
       </w:r>
-      <w:bookmarkEnd w:id="2"/>
+      <w:bookmarkEnd w:id="3"/>
     </w:p>
     <w:p>
       <w:pPr>
@@ -4578,7 +4608,23 @@
                 <w:rFonts w:eastAsia="MS Mincho"/>
                 <w:lang w:eastAsia="ja-JP"/>
               </w:rPr>
-              <w:t>Alexander Artikis (NCSR)</w:t>
+              <w:t xml:space="preserve">Alexander </w:t>
+            </w:r>
+            <w:proofErr w:type="spellStart"/>
+            <w:r>
+              <w:rPr>
+                <w:rFonts w:eastAsia="MS Mincho"/>
+                <w:lang w:eastAsia="ja-JP"/>
+              </w:rPr>
+              <w:t>Artikis</w:t>
+            </w:r>
+            <w:proofErr w:type="spellEnd"/>
+            <w:r>
+              <w:rPr>
+                <w:rFonts w:eastAsia="MS Mincho"/>
+                <w:lang w:eastAsia="ja-JP"/>
+              </w:rPr>
+              <w:t xml:space="preserve"> (NCSR)</w:t>
             </w:r>
           </w:p>
         </w:tc>
@@ -4664,7 +4710,23 @@
                 <w:rFonts w:eastAsia="MS Mincho"/>
                 <w:lang w:eastAsia="ja-JP"/>
               </w:rPr>
-              <w:t>Alexander Artikis (NCSR)</w:t>
+              <w:t xml:space="preserve">Alexander </w:t>
+            </w:r>
+            <w:proofErr w:type="spellStart"/>
+            <w:r>
+              <w:rPr>
+                <w:rFonts w:eastAsia="MS Mincho"/>
+                <w:lang w:eastAsia="ja-JP"/>
+              </w:rPr>
+              <w:t>Artikis</w:t>
+            </w:r>
+            <w:proofErr w:type="spellEnd"/>
+            <w:r>
+              <w:rPr>
+                <w:rFonts w:eastAsia="MS Mincho"/>
+                <w:lang w:eastAsia="ja-JP"/>
+              </w:rPr>
+              <w:t xml:space="preserve"> (NCSR)</w:t>
             </w:r>
           </w:p>
         </w:tc>
@@ -4716,14 +4778,14 @@
           <w:lang w:eastAsia="ja-JP"/>
         </w:rPr>
       </w:pPr>
-      <w:bookmarkStart w:id="4" w:name="_Toc399964326"/>
+      <w:bookmarkStart w:id="5" w:name="_Toc400370824"/>
       <w:r>
         <w:rPr>
           <w:lang w:eastAsia="ja-JP"/>
         </w:rPr>
         <w:t>Purpose and Scope of the Document</w:t>
       </w:r>
-      <w:bookmarkEnd w:id="4"/>
+      <w:bookmarkEnd w:id="5"/>
     </w:p>
     <w:p>
       <w:pPr>
@@ -4749,7 +4811,7 @@
         </w:rPr>
         <w:t xml:space="preserve">Briefly state the purpose and scope of the deliverable, and indicate the target </w:t>
       </w:r>
-      <w:commentRangeStart w:id="5"/>
+      <w:commentRangeStart w:id="6"/>
       <w:r>
         <w:rPr>
           <w:rFonts w:eastAsia="MS Mincho"/>
@@ -4757,12 +4819,12 @@
         </w:rPr>
         <w:t>readership</w:t>
       </w:r>
-      <w:commentRangeEnd w:id="5"/>
+      <w:commentRangeEnd w:id="6"/>
       <w:r>
         <w:rPr>
           <w:rStyle w:val="CommentReference"/>
         </w:rPr>
-        <w:commentReference w:id="5"/>
+        <w:commentReference w:id="6"/>
       </w:r>
     </w:p>
     <w:p>
@@ -4790,14 +4852,14 @@
           <w:lang w:eastAsia="ja-JP"/>
         </w:rPr>
       </w:pPr>
-      <w:bookmarkStart w:id="6" w:name="_Toc399964327"/>
+      <w:bookmarkStart w:id="7" w:name="_Toc400370825"/>
       <w:r>
         <w:rPr>
           <w:lang w:eastAsia="ja-JP"/>
         </w:rPr>
         <w:t>Relationship with Other Documents</w:t>
       </w:r>
-      <w:bookmarkEnd w:id="6"/>
+      <w:bookmarkEnd w:id="7"/>
     </w:p>
     <w:p>
       <w:pPr>
@@ -4823,7 +4885,7 @@
         </w:rPr>
         <w:t xml:space="preserve">Describe how the deliverable relates to other deliverables and </w:t>
       </w:r>
-      <w:commentRangeStart w:id="7"/>
+      <w:commentRangeStart w:id="8"/>
       <w:r>
         <w:rPr>
           <w:rFonts w:eastAsia="MS Mincho"/>
@@ -4831,12 +4893,12 @@
         </w:rPr>
         <w:t>papers</w:t>
       </w:r>
-      <w:commentRangeEnd w:id="7"/>
+      <w:commentRangeEnd w:id="8"/>
       <w:r>
         <w:rPr>
           <w:rStyle w:val="CommentReference"/>
         </w:rPr>
-        <w:commentReference w:id="7"/>
+        <w:commentReference w:id="8"/>
       </w:r>
     </w:p>
     <w:p>
@@ -4861,7 +4923,7 @@
           <w:lang w:eastAsia="ja-JP"/>
         </w:rPr>
       </w:pPr>
-      <w:bookmarkStart w:id="8" w:name="_Toc399964328"/>
+      <w:bookmarkStart w:id="9" w:name="_Toc400370826"/>
       <w:r>
         <w:rPr>
           <w:lang w:eastAsia="ja-JP"/>
@@ -4869,7 +4931,7 @@
         <w:lastRenderedPageBreak/>
         <w:t>Main Sections</w:t>
       </w:r>
-      <w:bookmarkEnd w:id="8"/>
+      <w:bookmarkEnd w:id="9"/>
     </w:p>
     <w:p>
       <w:pPr>
@@ -4878,14 +4940,14 @@
           <w:lang w:eastAsia="ja-JP"/>
         </w:rPr>
       </w:pPr>
-      <w:bookmarkStart w:id="9" w:name="_Toc399964329"/>
+      <w:bookmarkStart w:id="10" w:name="_Toc400370827"/>
       <w:r>
         <w:rPr>
           <w:lang w:eastAsia="ja-JP"/>
         </w:rPr>
         <w:t>System Requirements</w:t>
       </w:r>
-      <w:bookmarkEnd w:id="9"/>
+      <w:bookmarkEnd w:id="10"/>
     </w:p>
     <w:p>
       <w:pPr>
@@ -4901,7 +4963,7 @@
         </w:rPr>
         <w:t xml:space="preserve">This section lays out the main requirements for SPEEDD prototype. The requirements are based on the requirements documents provided by the use </w:t>
       </w:r>
-      <w:commentRangeStart w:id="10"/>
+      <w:commentRangeStart w:id="11"/>
       <w:r>
         <w:rPr>
           <w:rFonts w:eastAsia="MS Mincho"/>
@@ -4909,12 +4971,12 @@
         </w:rPr>
         <w:t>cases</w:t>
       </w:r>
-      <w:commentRangeEnd w:id="10"/>
+      <w:commentRangeEnd w:id="11"/>
       <w:r>
         <w:rPr>
           <w:rStyle w:val="CommentReference"/>
         </w:rPr>
-        <w:commentReference w:id="10"/>
+        <w:commentReference w:id="11"/>
       </w:r>
       <w:r>
         <w:rPr>
@@ -4931,14 +4993,14 @@
           <w:lang w:eastAsia="ja-JP"/>
         </w:rPr>
       </w:pPr>
-      <w:bookmarkStart w:id="11" w:name="_Toc399964330"/>
+      <w:bookmarkStart w:id="12" w:name="_Toc400370828"/>
       <w:r>
         <w:rPr>
           <w:lang w:eastAsia="ja-JP"/>
         </w:rPr>
         <w:t>Approach</w:t>
       </w:r>
-      <w:bookmarkEnd w:id="11"/>
+      <w:bookmarkEnd w:id="12"/>
     </w:p>
     <w:p>
       <w:pPr>
@@ -5298,7 +5360,7 @@
           <w:lang w:eastAsia="ja-JP"/>
         </w:rPr>
       </w:pPr>
-      <w:bookmarkStart w:id="12" w:name="_Ref399691441"/>
+      <w:bookmarkStart w:id="13" w:name="_Ref399691441"/>
       <w:r>
         <w:t xml:space="preserve">Figure </w:t>
       </w:r>
@@ -5329,7 +5391,7 @@
           <w:t>1</w:t>
         </w:r>
       </w:fldSimple>
-      <w:bookmarkEnd w:id="12"/>
+      <w:bookmarkEnd w:id="13"/>
       <w:r>
         <w:t>- SPEEDD design architecture approach</w:t>
       </w:r>
@@ -5347,16 +5409,16 @@
         </w:rPr>
         <w:t xml:space="preserve"> </w:t>
       </w:r>
-      <w:bookmarkStart w:id="13" w:name="_Ref399699618"/>
-      <w:bookmarkStart w:id="14" w:name="_Toc399964331"/>
+      <w:bookmarkStart w:id="14" w:name="_Ref399699618"/>
+      <w:bookmarkStart w:id="15" w:name="_Toc400370829"/>
       <w:r>
         <w:rPr>
           <w:lang w:eastAsia="ja-JP"/>
         </w:rPr>
         <w:t>Conceptual Architecture</w:t>
       </w:r>
-      <w:bookmarkEnd w:id="13"/>
       <w:bookmarkEnd w:id="14"/>
+      <w:bookmarkEnd w:id="15"/>
     </w:p>
     <w:p>
       <w:pPr>
@@ -5467,7 +5529,7 @@
         <w:lastRenderedPageBreak/>
         <w:t xml:space="preserve">  </w:t>
       </w:r>
-      <w:commentRangeStart w:id="15"/>
+      <w:commentRangeStart w:id="16"/>
       <w:r>
         <w:rPr>
           <w:noProof/>
@@ -5522,12 +5584,12 @@
           </wp:inline>
         </w:drawing>
       </w:r>
-      <w:commentRangeEnd w:id="15"/>
+      <w:commentRangeEnd w:id="16"/>
       <w:r>
         <w:rPr>
           <w:rStyle w:val="CommentReference"/>
         </w:rPr>
-        <w:commentReference w:id="15"/>
+        <w:commentReference w:id="16"/>
       </w:r>
     </w:p>
     <w:p>
@@ -5538,7 +5600,7 @@
           <w:lang w:eastAsia="ja-JP"/>
         </w:rPr>
       </w:pPr>
-      <w:bookmarkStart w:id="16" w:name="_Ref399693808"/>
+      <w:bookmarkStart w:id="17" w:name="_Ref399693808"/>
       <w:r>
         <w:t xml:space="preserve">Figure </w:t>
       </w:r>
@@ -5569,7 +5631,7 @@
           <w:t>2</w:t>
         </w:r>
       </w:fldSimple>
-      <w:bookmarkEnd w:id="16"/>
+      <w:bookmarkEnd w:id="17"/>
       <w:r>
         <w:t xml:space="preserve"> - </w:t>
       </w:r>
@@ -5667,14 +5729,14 @@
           <w:lang w:eastAsia="ja-JP"/>
         </w:rPr>
       </w:pPr>
-      <w:bookmarkStart w:id="17" w:name="_Toc399964332"/>
+      <w:bookmarkStart w:id="18" w:name="_Toc400370830"/>
       <w:r>
         <w:rPr>
           <w:lang w:eastAsia="ja-JP"/>
         </w:rPr>
         <w:t>SPEEDD Runtime Architecture</w:t>
       </w:r>
-      <w:bookmarkEnd w:id="17"/>
+      <w:bookmarkEnd w:id="18"/>
     </w:p>
     <w:p>
       <w:pPr>
@@ -5690,7 +5752,7 @@
         </w:rPr>
         <w:t xml:space="preserve">The architecture of the runtime part of SPEEDD follows the </w:t>
       </w:r>
-      <w:commentRangeStart w:id="18"/>
+      <w:commentRangeStart w:id="19"/>
       <w:r>
         <w:rPr>
           <w:rFonts w:eastAsia="MS Mincho"/>
@@ -5698,7 +5760,7 @@
         </w:rPr>
         <w:t>“Event-Driven Architecture</w:t>
       </w:r>
-      <w:commentRangeEnd w:id="18"/>
+      <w:commentRangeEnd w:id="19"/>
       <w:r>
         <w:rPr>
           <w:rFonts w:eastAsia="MS Mincho"/>
@@ -5710,7 +5772,7 @@
         <w:rPr>
           <w:rStyle w:val="CommentReference"/>
         </w:rPr>
-        <w:commentReference w:id="18"/>
+        <w:commentReference w:id="19"/>
       </w:r>
       <w:r>
         <w:rPr>
@@ -5719,7 +5781,7 @@
         </w:rPr>
         <w:t xml:space="preserve">. </w:t>
       </w:r>
-      <w:commentRangeStart w:id="19"/>
+      <w:commentRangeStart w:id="20"/>
       <w:r>
         <w:rPr>
           <w:rFonts w:eastAsia="MS Mincho"/>
@@ -5727,12 +5789,12 @@
         </w:rPr>
         <w:t>Every component functions as an event consumer, or an event producer, or a combination of both</w:t>
       </w:r>
-      <w:commentRangeEnd w:id="19"/>
+      <w:commentRangeEnd w:id="20"/>
       <w:r>
         <w:rPr>
           <w:rStyle w:val="CommentReference"/>
         </w:rPr>
-        <w:commentReference w:id="19"/>
+        <w:commentReference w:id="20"/>
       </w:r>
       <w:r>
         <w:rPr>
@@ -5922,7 +5984,7 @@
           <w:lang w:eastAsia="ja-JP"/>
         </w:rPr>
       </w:pPr>
-      <w:bookmarkStart w:id="20" w:name="_Ref399693784"/>
+      <w:bookmarkStart w:id="21" w:name="_Ref399693784"/>
       <w:r>
         <w:t xml:space="preserve">Figure </w:t>
       </w:r>
@@ -5953,7 +6015,7 @@
           <w:t>3</w:t>
         </w:r>
       </w:fldSimple>
-      <w:bookmarkEnd w:id="20"/>
+      <w:bookmarkEnd w:id="21"/>
       <w:r>
         <w:t xml:space="preserve"> </w:t>
       </w:r>
@@ -6359,7 +6421,7 @@
           <w:lang w:eastAsia="ja-JP"/>
         </w:rPr>
       </w:pPr>
-      <w:bookmarkStart w:id="21" w:name="_Ref399693844"/>
+      <w:bookmarkStart w:id="22" w:name="_Ref399693844"/>
       <w:r>
         <w:t xml:space="preserve">Figure </w:t>
       </w:r>
@@ -6390,7 +6452,7 @@
           <w:t>4</w:t>
         </w:r>
       </w:fldSimple>
-      <w:bookmarkEnd w:id="21"/>
+      <w:bookmarkEnd w:id="22"/>
       <w:r>
         <w:t xml:space="preserve"> </w:t>
       </w:r>
@@ -6463,7 +6525,7 @@
           <w:lang w:eastAsia="ja-JP"/>
         </w:rPr>
       </w:pPr>
-      <w:bookmarkStart w:id="22" w:name="_Ref399693852"/>
+      <w:bookmarkStart w:id="23" w:name="_Ref399693852"/>
       <w:r>
         <w:t xml:space="preserve">Figure </w:t>
       </w:r>
@@ -6494,7 +6556,7 @@
           <w:t>5</w:t>
         </w:r>
       </w:fldSimple>
-      <w:bookmarkEnd w:id="22"/>
+      <w:bookmarkEnd w:id="23"/>
       <w:r>
         <w:t xml:space="preserve"> </w:t>
       </w:r>
@@ -6509,18 +6571,18 @@
           <w:lang w:eastAsia="ja-JP"/>
         </w:rPr>
       </w:pPr>
-      <w:bookmarkStart w:id="23" w:name="_Toc399964333"/>
       <w:bookmarkStart w:id="24" w:name="_Ref400010233"/>
       <w:bookmarkStart w:id="25" w:name="_Ref400010250"/>
+      <w:bookmarkStart w:id="26" w:name="_Toc400370831"/>
       <w:r>
         <w:rPr>
           <w:lang w:eastAsia="ja-JP"/>
         </w:rPr>
         <w:t>Event Bus</w:t>
       </w:r>
-      <w:bookmarkEnd w:id="23"/>
       <w:bookmarkEnd w:id="24"/>
       <w:bookmarkEnd w:id="25"/>
+      <w:bookmarkEnd w:id="26"/>
     </w:p>
     <w:p>
       <w:pPr>
@@ -6715,7 +6777,8 @@
         <w:pStyle w:val="Caption"/>
         <w:keepNext/>
       </w:pPr>
-      <w:bookmarkStart w:id="26" w:name="_Ref399943477"/>
+      <w:bookmarkStart w:id="27" w:name="_Ref399943477"/>
+      <w:proofErr w:type="gramStart"/>
       <w:r>
         <w:t xml:space="preserve">Table </w:t>
       </w:r>
@@ -6738,15 +6801,26 @@
       <w:r>
         <w:t>.</w:t>
       </w:r>
-      <w:fldSimple w:instr=" SEQ Table \* ARABIC \s 1 ">
-        <w:r>
-          <w:rPr>
-            <w:noProof/>
-          </w:rPr>
-          <w:t>1</w:t>
-        </w:r>
-      </w:fldSimple>
-      <w:bookmarkEnd w:id="26"/>
+      <w:proofErr w:type="gramEnd"/>
+      <w:r>
+        <w:fldChar w:fldCharType="begin"/>
+      </w:r>
+      <w:r>
+        <w:instrText xml:space="preserve"> SEQ Table \* ARABIC \s 1 </w:instrText>
+      </w:r>
+      <w:r>
+        <w:fldChar w:fldCharType="separate"/>
+      </w:r>
+      <w:r>
+        <w:rPr>
+          <w:noProof/>
+        </w:rPr>
+        <w:t>1</w:t>
+      </w:r>
+      <w:r>
+        <w:fldChar w:fldCharType="end"/>
+      </w:r>
+      <w:bookmarkEnd w:id="27"/>
       <w:r>
         <w:t xml:space="preserve"> - Kafka topics in SPEEDD event bus</w:t>
       </w:r>
@@ -6873,12 +6947,21 @@
                 <w:lang w:eastAsia="ja-JP"/>
               </w:rPr>
             </w:pPr>
+            <w:proofErr w:type="spellStart"/>
             <w:r>
               <w:rPr>
                 <w:rFonts w:eastAsia="MS Mincho"/>
                 <w:lang w:eastAsia="ja-JP"/>
               </w:rPr>
-              <w:t>speedd-in-events</w:t>
+              <w:t>speedd</w:t>
+            </w:r>
+            <w:proofErr w:type="spellEnd"/>
+            <w:r>
+              <w:rPr>
+                <w:rFonts w:eastAsia="MS Mincho"/>
+                <w:lang w:eastAsia="ja-JP"/>
+              </w:rPr>
+              <w:t>-in-events</w:t>
             </w:r>
           </w:p>
         </w:tc>
@@ -6963,12 +7046,21 @@
                 <w:lang w:eastAsia="ja-JP"/>
               </w:rPr>
             </w:pPr>
+            <w:proofErr w:type="spellStart"/>
             <w:r>
               <w:rPr>
                 <w:rFonts w:eastAsia="MS Mincho"/>
                 <w:lang w:eastAsia="ja-JP"/>
               </w:rPr>
-              <w:t>speedd-out-events</w:t>
+              <w:t>speedd</w:t>
+            </w:r>
+            <w:proofErr w:type="spellEnd"/>
+            <w:r>
+              <w:rPr>
+                <w:rFonts w:eastAsia="MS Mincho"/>
+                <w:lang w:eastAsia="ja-JP"/>
+              </w:rPr>
+              <w:t>-out-events</w:t>
             </w:r>
           </w:p>
         </w:tc>
@@ -7070,12 +7162,21 @@
                 <w:lang w:eastAsia="ja-JP"/>
               </w:rPr>
             </w:pPr>
+            <w:proofErr w:type="spellStart"/>
             <w:r>
               <w:rPr>
                 <w:rFonts w:eastAsia="MS Mincho"/>
                 <w:lang w:eastAsia="ja-JP"/>
               </w:rPr>
-              <w:t>speedd-actions</w:t>
+              <w:t>speedd</w:t>
+            </w:r>
+            <w:proofErr w:type="spellEnd"/>
+            <w:r>
+              <w:rPr>
+                <w:rFonts w:eastAsia="MS Mincho"/>
+                <w:lang w:eastAsia="ja-JP"/>
+              </w:rPr>
+              <w:t>-actions</w:t>
             </w:r>
           </w:p>
         </w:tc>
@@ -7160,13 +7261,22 @@
                 <w:lang w:eastAsia="ja-JP"/>
               </w:rPr>
             </w:pPr>
+            <w:proofErr w:type="spellStart"/>
             <w:r>
               <w:rPr>
                 <w:rFonts w:eastAsia="MS Mincho"/>
                 <w:lang w:eastAsia="ja-JP"/>
               </w:rPr>
               <w:lastRenderedPageBreak/>
-              <w:t>speedd-actions-confirmed</w:t>
+              <w:t>speedd</w:t>
+            </w:r>
+            <w:proofErr w:type="spellEnd"/>
+            <w:r>
+              <w:rPr>
+                <w:rFonts w:eastAsia="MS Mincho"/>
+                <w:lang w:eastAsia="ja-JP"/>
+              </w:rPr>
+              <w:t>-actions-confirmed</w:t>
             </w:r>
           </w:p>
         </w:tc>
@@ -7290,7 +7400,23 @@
           <w:rFonts w:eastAsia="MS Mincho"/>
           <w:lang w:eastAsia="ja-JP"/>
         </w:rPr>
-        <w:t xml:space="preserve"> The topic that receives the biggest incoming traffic is speedd-in-events where all the input events are sent.</w:t>
+        <w:t xml:space="preserve"> The topic that receives the biggest incoming traffic is </w:t>
+      </w:r>
+      <w:proofErr w:type="spellStart"/>
+      <w:r>
+        <w:rPr>
+          <w:rFonts w:eastAsia="MS Mincho"/>
+          <w:lang w:eastAsia="ja-JP"/>
+        </w:rPr>
+        <w:t>speedd</w:t>
+      </w:r>
+      <w:proofErr w:type="spellEnd"/>
+      <w:r>
+        <w:rPr>
+          <w:rFonts w:eastAsia="MS Mincho"/>
+          <w:lang w:eastAsia="ja-JP"/>
+        </w:rPr>
+        <w:t>-in-events where all the input events are sent.</w:t>
       </w:r>
       <w:r>
         <w:rPr>
@@ -7514,7 +7640,7 @@
           <w:lang w:eastAsia="ja-JP"/>
         </w:rPr>
       </w:pPr>
-      <w:commentRangeStart w:id="27"/>
+      <w:commentRangeStart w:id="28"/>
       <w:r>
         <w:rPr>
           <w:rFonts w:eastAsia="MS Mincho"/>
@@ -7552,12 +7678,12 @@
         </w:rPr>
         <w:t>Message schema</w:t>
       </w:r>
-      <w:commentRangeEnd w:id="27"/>
+      <w:commentRangeEnd w:id="28"/>
       <w:r>
         <w:rPr>
           <w:rStyle w:val="CommentReference"/>
         </w:rPr>
-        <w:commentReference w:id="27"/>
+        <w:commentReference w:id="28"/>
       </w:r>
     </w:p>
     <w:p>
@@ -7567,7 +7693,7 @@
           <w:lang w:eastAsia="ja-JP"/>
         </w:rPr>
       </w:pPr>
-      <w:bookmarkStart w:id="28" w:name="_Toc399964334"/>
+      <w:bookmarkStart w:id="29" w:name="_Toc400370832"/>
       <w:r>
         <w:rPr>
           <w:lang w:eastAsia="ja-JP"/>
@@ -7575,21 +7701,37 @@
         <w:lastRenderedPageBreak/>
         <w:t>Event/Data Providers</w:t>
       </w:r>
-      <w:bookmarkEnd w:id="28"/>
-    </w:p>
-    <w:p>
-      <w:pPr>
-        <w:rPr>
-          <w:rFonts w:eastAsia="MS Mincho"/>
-          <w:lang w:eastAsia="ja-JP"/>
-        </w:rPr>
-      </w:pPr>
-      <w:r>
-        <w:rPr>
-          <w:rFonts w:eastAsia="MS Mincho"/>
-          <w:lang w:eastAsia="ja-JP"/>
-        </w:rPr>
-        <w:t xml:space="preserve">Event providers provide the input interface of SPEEDD runtime with the external world. Every event that occurs in the external world that should be taken into account by SPEEDD to detect or predict an important business situation should be sent to the speedd-in-events topic on the event bus (see </w:t>
+      <w:bookmarkEnd w:id="29"/>
+    </w:p>
+    <w:p>
+      <w:pPr>
+        <w:rPr>
+          <w:rFonts w:eastAsia="MS Mincho"/>
+          <w:lang w:eastAsia="ja-JP"/>
+        </w:rPr>
+      </w:pPr>
+      <w:r>
+        <w:rPr>
+          <w:rFonts w:eastAsia="MS Mincho"/>
+          <w:lang w:eastAsia="ja-JP"/>
+        </w:rPr>
+        <w:t xml:space="preserve">Event providers provide the input interface of SPEEDD runtime with the external world. Every event that occurs in the external world that should be taken into account by SPEEDD to detect or predict an important business situation should be sent to the </w:t>
+      </w:r>
+      <w:proofErr w:type="spellStart"/>
+      <w:r>
+        <w:rPr>
+          <w:rFonts w:eastAsia="MS Mincho"/>
+          <w:lang w:eastAsia="ja-JP"/>
+        </w:rPr>
+        <w:t>speedd</w:t>
+      </w:r>
+      <w:proofErr w:type="spellEnd"/>
+      <w:r>
+        <w:rPr>
+          <w:rFonts w:eastAsia="MS Mincho"/>
+          <w:lang w:eastAsia="ja-JP"/>
+        </w:rPr>
+        <w:t xml:space="preserve">-in-events topic on the event bus (see </w:t>
       </w:r>
       <w:r>
         <w:rPr>
@@ -7767,19 +7909,33 @@
         </w:rPr>
         <w:t xml:space="preserve">Traffic sensors – </w:t>
       </w:r>
-      <w:commentRangeStart w:id="29"/>
-      <w:r>
-        <w:rPr>
-          <w:lang w:eastAsia="ja-JP"/>
-        </w:rPr>
-        <w:t>magnetic wireless Sensys sensors buried in the road</w:t>
-      </w:r>
-      <w:commentRangeEnd w:id="29"/>
+      <w:commentRangeStart w:id="30"/>
+      <w:r>
+        <w:rPr>
+          <w:lang w:eastAsia="ja-JP"/>
+        </w:rPr>
+        <w:t xml:space="preserve">magnetic wireless </w:t>
+      </w:r>
+      <w:proofErr w:type="spellStart"/>
+      <w:r>
+        <w:rPr>
+          <w:lang w:eastAsia="ja-JP"/>
+        </w:rPr>
+        <w:t>Sensys</w:t>
+      </w:r>
+      <w:proofErr w:type="spellEnd"/>
+      <w:r>
+        <w:rPr>
+          <w:lang w:eastAsia="ja-JP"/>
+        </w:rPr>
+        <w:t xml:space="preserve"> sensors buried in the road</w:t>
+      </w:r>
+      <w:commentRangeEnd w:id="30"/>
       <w:r>
         <w:rPr>
           <w:rStyle w:val="CommentReference"/>
         </w:rPr>
-        <w:commentReference w:id="29"/>
+        <w:commentReference w:id="30"/>
       </w:r>
     </w:p>
     <w:p>
@@ -7799,19 +7955,19 @@
         </w:rPr>
         <w:t xml:space="preserve">Micro-Simulator – </w:t>
       </w:r>
-      <w:commentRangeStart w:id="30"/>
+      <w:commentRangeStart w:id="31"/>
       <w:r>
         <w:rPr>
           <w:lang w:eastAsia="ja-JP"/>
         </w:rPr>
         <w:t>synthetic data generated by the micro-simulator</w:t>
       </w:r>
-      <w:commentRangeEnd w:id="30"/>
+      <w:commentRangeEnd w:id="31"/>
       <w:r>
         <w:rPr>
           <w:rStyle w:val="CommentReference"/>
         </w:rPr>
-        <w:commentReference w:id="30"/>
+        <w:commentReference w:id="31"/>
       </w:r>
     </w:p>
     <w:p>
@@ -7856,19 +8012,19 @@
         </w:rPr>
         <w:t xml:space="preserve">a producer API. The message data model and the format of the serialized representation are described in </w:t>
       </w:r>
-      <w:commentRangeStart w:id="31"/>
+      <w:commentRangeStart w:id="32"/>
       <w:r>
         <w:rPr>
           <w:lang w:eastAsia="ja-JP"/>
         </w:rPr>
         <w:t>API and Integration part of this document</w:t>
       </w:r>
-      <w:commentRangeEnd w:id="31"/>
+      <w:commentRangeEnd w:id="32"/>
       <w:r>
         <w:rPr>
           <w:rStyle w:val="CommentReference"/>
         </w:rPr>
-        <w:commentReference w:id="31"/>
+        <w:commentReference w:id="32"/>
       </w:r>
       <w:r>
         <w:rPr>
@@ -7929,13 +8085,27 @@
         <w:rPr>
           <w:lang w:eastAsia="ja-JP"/>
         </w:rPr>
-        <w:t>-s</w:t>
-      </w:r>
-      <w:r>
-        <w:rPr>
-          <w:lang w:eastAsia="ja-JP"/>
-        </w:rPr>
-        <w:t>im connector</w:t>
+        <w:t>-</w:t>
+      </w:r>
+      <w:proofErr w:type="spellStart"/>
+      <w:r>
+        <w:rPr>
+          <w:lang w:eastAsia="ja-JP"/>
+        </w:rPr>
+        <w:t>s</w:t>
+      </w:r>
+      <w:r>
+        <w:rPr>
+          <w:lang w:eastAsia="ja-JP"/>
+        </w:rPr>
+        <w:t>im</w:t>
+      </w:r>
+      <w:proofErr w:type="spellEnd"/>
+      <w:r>
+        <w:rPr>
+          <w:lang w:eastAsia="ja-JP"/>
+        </w:rPr>
+        <w:t xml:space="preserve"> connector</w:t>
       </w:r>
     </w:p>
     <w:p>
@@ -8101,7 +8271,21 @@
         <w:rPr>
           <w:lang w:eastAsia="ja-JP"/>
         </w:rPr>
-        <w:t>from FeedZai transaction database</w:t>
+        <w:t xml:space="preserve">from </w:t>
+      </w:r>
+      <w:proofErr w:type="spellStart"/>
+      <w:r>
+        <w:rPr>
+          <w:lang w:eastAsia="ja-JP"/>
+        </w:rPr>
+        <w:t>FeedZai</w:t>
+      </w:r>
+      <w:proofErr w:type="spellEnd"/>
+      <w:r>
+        <w:rPr>
+          <w:lang w:eastAsia="ja-JP"/>
+        </w:rPr>
+        <w:t xml:space="preserve"> transaction database</w:t>
       </w:r>
     </w:p>
     <w:p>
@@ -8159,19 +8343,19 @@
         </w:rPr>
         <w:t xml:space="preserve">The data model and the format of the messages are described in in </w:t>
       </w:r>
-      <w:commentRangeStart w:id="32"/>
+      <w:commentRangeStart w:id="33"/>
       <w:r>
         <w:rPr>
           <w:lang w:eastAsia="ja-JP"/>
         </w:rPr>
         <w:t>API and Integration part of this document</w:t>
       </w:r>
-      <w:commentRangeEnd w:id="32"/>
+      <w:commentRangeEnd w:id="33"/>
       <w:r>
         <w:rPr>
           <w:rStyle w:val="CommentReference"/>
         </w:rPr>
-        <w:commentReference w:id="32"/>
+        <w:commentReference w:id="33"/>
       </w:r>
       <w:r>
         <w:rPr>
@@ -8187,7 +8371,7 @@
           <w:lang w:eastAsia="ja-JP"/>
         </w:rPr>
       </w:pPr>
-      <w:bookmarkStart w:id="33" w:name="_Toc399964335"/>
+      <w:bookmarkStart w:id="34" w:name="_Toc400370833"/>
       <w:r>
         <w:rPr>
           <w:lang w:eastAsia="ja-JP"/>
@@ -8195,7 +8379,7 @@
         <w:lastRenderedPageBreak/>
         <w:t>Action Consumption – Actuators/Connectors</w:t>
       </w:r>
-      <w:bookmarkEnd w:id="33"/>
+      <w:bookmarkEnd w:id="34"/>
     </w:p>
     <w:p>
       <w:pPr>
@@ -8230,7 +8414,23 @@
           <w:rFonts w:eastAsia="MS Mincho"/>
           <w:lang w:eastAsia="ja-JP"/>
         </w:rPr>
-        <w:t>actions are represented as outbound events and are available to every interested party to receive and process them. The actuators connectors are interface points in SPEEDD architecture responsible for listening on the speedd-actions-confirmed topic for new actions and connect to operational systems to execute respective operations.</w:t>
+        <w:t xml:space="preserve">actions are represented as outbound events and are available to every interested party to receive and process them. The actuators connectors are interface points in SPEEDD architecture responsible for listening on the </w:t>
+      </w:r>
+      <w:proofErr w:type="spellStart"/>
+      <w:r>
+        <w:rPr>
+          <w:rFonts w:eastAsia="MS Mincho"/>
+          <w:lang w:eastAsia="ja-JP"/>
+        </w:rPr>
+        <w:t>speedd</w:t>
+      </w:r>
+      <w:proofErr w:type="spellEnd"/>
+      <w:r>
+        <w:rPr>
+          <w:rFonts w:eastAsia="MS Mincho"/>
+          <w:lang w:eastAsia="ja-JP"/>
+        </w:rPr>
+        <w:t>-actions-confirmed topic for new actions and connect to operational systems to execute respective operations.</w:t>
       </w:r>
       <w:r>
         <w:rPr>
@@ -8264,8 +8464,16 @@
         <w:rPr>
           <w:lang w:eastAsia="ja-JP"/>
         </w:rPr>
-        <w:t>As mentioned above, it is not planned to connect SPEEDD prototype to the traffic operational systems running in production mode. Instead, the detect</w:t>
-      </w:r>
+        <w:t xml:space="preserve">As mentioned above, it is not planned to connect SPEEDD prototype to the traffic operational systems running in production mode. Instead, </w:t>
+      </w:r>
+      <w:proofErr w:type="gramStart"/>
+      <w:r>
+        <w:rPr>
+          <w:lang w:eastAsia="ja-JP"/>
+        </w:rPr>
+        <w:t>the detect</w:t>
+      </w:r>
+      <w:proofErr w:type="gramEnd"/>
       <w:r>
         <w:rPr>
           <w:lang w:eastAsia="ja-JP"/>
@@ -8308,19 +8516,19 @@
         </w:rPr>
         <w:t xml:space="preserve">as part of </w:t>
       </w:r>
-      <w:commentRangeStart w:id="34"/>
+      <w:commentRangeStart w:id="35"/>
       <w:r>
         <w:rPr>
           <w:lang w:eastAsia="ja-JP"/>
         </w:rPr>
         <w:t>WP8</w:t>
       </w:r>
-      <w:commentRangeEnd w:id="34"/>
+      <w:commentRangeEnd w:id="35"/>
       <w:r>
         <w:rPr>
           <w:rStyle w:val="CommentReference"/>
         </w:rPr>
-        <w:commentReference w:id="34"/>
+        <w:commentReference w:id="35"/>
       </w:r>
       <w:r>
         <w:rPr>
@@ -8332,7 +8540,21 @@
         <w:rPr>
           <w:lang w:eastAsia="ja-JP"/>
         </w:rPr>
-        <w:t xml:space="preserve"> The traffic actuator connector will listen on the outbound action events (speedd-actions-confirmed topic on the event bus) and execute operations supported by the micro-simulator, e.g. update speed limits, </w:t>
+        <w:t xml:space="preserve"> The traffic actuator connector will listen on the outbound action events (</w:t>
+      </w:r>
+      <w:proofErr w:type="spellStart"/>
+      <w:r>
+        <w:rPr>
+          <w:lang w:eastAsia="ja-JP"/>
+        </w:rPr>
+        <w:t>speedd</w:t>
+      </w:r>
+      <w:proofErr w:type="spellEnd"/>
+      <w:r>
+        <w:rPr>
+          <w:lang w:eastAsia="ja-JP"/>
+        </w:rPr>
+        <w:t xml:space="preserve">-actions-confirmed topic on the event bus) and execute operations supported by the micro-simulator, e.g. update speed limits, </w:t>
       </w:r>
       <w:r>
         <w:rPr>
@@ -8411,14 +8633,16 @@
           <w:lang w:eastAsia="ja-JP"/>
         </w:rPr>
       </w:pPr>
-      <w:bookmarkStart w:id="35" w:name="_Toc399700452"/>
+      <w:bookmarkStart w:id="36" w:name="_Toc399700452"/>
+      <w:bookmarkStart w:id="37" w:name="_Toc400370834"/>
       <w:r>
         <w:rPr>
           <w:lang w:eastAsia="ja-JP"/>
         </w:rPr>
         <w:t>Complex Event Processor</w:t>
       </w:r>
-      <w:bookmarkEnd w:id="35"/>
+      <w:bookmarkEnd w:id="36"/>
+      <w:bookmarkEnd w:id="37"/>
     </w:p>
     <w:p>
       <w:pPr>
@@ -8493,7 +8717,7 @@
           <w:szCs w:val="22"/>
         </w:rPr>
       </w:pPr>
-      <w:bookmarkStart w:id="36" w:name="_Ref400367988"/>
+      <w:bookmarkStart w:id="38" w:name="_Ref400367988"/>
       <w:r>
         <w:t xml:space="preserve">Figure </w:t>
       </w:r>
@@ -8524,7 +8748,7 @@
           <w:t>6</w:t>
         </w:r>
       </w:fldSimple>
-      <w:bookmarkEnd w:id="36"/>
+      <w:bookmarkEnd w:id="38"/>
       <w:r>
         <w:t xml:space="preserve"> - </w:t>
       </w:r>
@@ -8564,7 +8788,29 @@
           <w:sz w:val="22"/>
           <w:szCs w:val="22"/>
         </w:rPr>
-        <w:t>IBM Proactive Technology On Line</w:t>
+        <w:t xml:space="preserve">IBM Proactive Technology </w:t>
+      </w:r>
+      <w:proofErr w:type="gramStart"/>
+      <w:r>
+        <w:rPr>
+          <w:rFonts w:asciiTheme="minorHAnsi" w:hAnsiTheme="minorHAnsi"/>
+          <w:b/>
+          <w:bCs/>
+          <w:sz w:val="22"/>
+          <w:szCs w:val="22"/>
+        </w:rPr>
+        <w:t>On</w:t>
+      </w:r>
+      <w:proofErr w:type="gramEnd"/>
+      <w:r>
+        <w:rPr>
+          <w:rFonts w:asciiTheme="minorHAnsi" w:hAnsiTheme="minorHAnsi"/>
+          <w:b/>
+          <w:bCs/>
+          <w:sz w:val="22"/>
+          <w:szCs w:val="22"/>
+        </w:rPr>
+        <w:t xml:space="preserve"> Line</w:t>
       </w:r>
       <w:r>
         <w:rPr>
@@ -9090,7 +9336,7 @@
       <w:pPr>
         <w:pStyle w:val="Caption"/>
       </w:pPr>
-      <w:bookmarkStart w:id="37" w:name="_Ref400370071"/>
+      <w:bookmarkStart w:id="39" w:name="_Ref400370071"/>
       <w:r>
         <w:t xml:space="preserve">Figure </w:t>
       </w:r>
@@ -9121,7 +9367,7 @@
           <w:t>7</w:t>
         </w:r>
       </w:fldSimple>
-      <w:bookmarkEnd w:id="37"/>
+      <w:bookmarkEnd w:id="39"/>
       <w:r>
         <w:t xml:space="preserve"> - </w:t>
       </w:r>
@@ -9552,7 +9798,7 @@
       <w:pPr>
         <w:pStyle w:val="Caption"/>
       </w:pPr>
-      <w:bookmarkStart w:id="38" w:name="_Ref400370198"/>
+      <w:bookmarkStart w:id="40" w:name="_Ref400370198"/>
       <w:r>
         <w:t xml:space="preserve">Figure </w:t>
       </w:r>
@@ -9583,7 +9829,7 @@
           <w:t>8</w:t>
         </w:r>
       </w:fldSimple>
-      <w:bookmarkEnd w:id="38"/>
+      <w:bookmarkEnd w:id="40"/>
       <w:r>
         <w:t xml:space="preserve"> - </w:t>
       </w:r>
@@ -9748,7 +9994,7 @@
       <w:pPr>
         <w:pStyle w:val="Caption"/>
       </w:pPr>
-      <w:bookmarkStart w:id="39" w:name="_Ref400370339"/>
+      <w:bookmarkStart w:id="41" w:name="_Ref400370339"/>
       <w:r>
         <w:t xml:space="preserve">Figure </w:t>
       </w:r>
@@ -9779,7 +10025,7 @@
           <w:t>9</w:t>
         </w:r>
       </w:fldSimple>
-      <w:bookmarkEnd w:id="39"/>
+      <w:bookmarkEnd w:id="41"/>
       <w:r>
         <w:t xml:space="preserve"> - Architecture of </w:t>
       </w:r>
@@ -10002,8 +10248,6 @@
       <w:r>
         <w:t>the</w:t>
       </w:r>
-      <w:bookmarkStart w:id="40" w:name="_GoBack"/>
-      <w:bookmarkEnd w:id="40"/>
       <w:r>
         <w:t xml:space="preserve"> </w:t>
       </w:r>
@@ -10018,23 +10262,23 @@
           <w:lang w:eastAsia="ja-JP"/>
         </w:rPr>
       </w:pPr>
-      <w:bookmarkStart w:id="41" w:name="_Toc399964337"/>
+      <w:bookmarkStart w:id="42" w:name="_Toc400370835"/>
       <w:r>
         <w:rPr>
           <w:lang w:eastAsia="ja-JP"/>
         </w:rPr>
         <w:t>Decision Management</w:t>
       </w:r>
-      <w:bookmarkEnd w:id="41"/>
-    </w:p>
-    <w:p>
-      <w:pPr>
-        <w:rPr>
-          <w:rFonts w:eastAsia="MS Mincho"/>
-          <w:lang w:eastAsia="ja-JP"/>
-        </w:rPr>
-      </w:pPr>
-      <w:commentRangeStart w:id="42"/>
+      <w:bookmarkEnd w:id="42"/>
+    </w:p>
+    <w:p>
+      <w:pPr>
+        <w:rPr>
+          <w:rFonts w:eastAsia="MS Mincho"/>
+          <w:lang w:eastAsia="ja-JP"/>
+        </w:rPr>
+      </w:pPr>
+      <w:commentRangeStart w:id="43"/>
       <w:r>
         <w:rPr>
           <w:rFonts w:eastAsia="MS Mincho"/>
@@ -10042,12 +10286,12 @@
         </w:rPr>
         <w:t>Architecture of the decision management component(s), approaches, issues, etc. Possibly discuss separately the design for every use case.</w:t>
       </w:r>
-      <w:commentRangeEnd w:id="42"/>
+      <w:commentRangeEnd w:id="43"/>
       <w:r>
         <w:rPr>
           <w:rStyle w:val="CommentReference"/>
         </w:rPr>
-        <w:commentReference w:id="42"/>
+        <w:commentReference w:id="43"/>
       </w:r>
     </w:p>
     <w:p>
@@ -10057,23 +10301,23 @@
           <w:lang w:eastAsia="ja-JP"/>
         </w:rPr>
       </w:pPr>
-      <w:bookmarkStart w:id="43" w:name="_Toc399964338"/>
+      <w:bookmarkStart w:id="44" w:name="_Toc400370836"/>
       <w:r>
         <w:rPr>
           <w:lang w:eastAsia="ja-JP"/>
         </w:rPr>
         <w:t>Dashboard application</w:t>
       </w:r>
-      <w:bookmarkEnd w:id="43"/>
-    </w:p>
-    <w:p>
-      <w:pPr>
-        <w:rPr>
-          <w:rFonts w:eastAsia="MS Mincho"/>
-          <w:lang w:eastAsia="ja-JP"/>
-        </w:rPr>
-      </w:pPr>
-      <w:commentRangeStart w:id="44"/>
+      <w:bookmarkEnd w:id="44"/>
+    </w:p>
+    <w:p>
+      <w:pPr>
+        <w:rPr>
+          <w:rFonts w:eastAsia="MS Mincho"/>
+          <w:lang w:eastAsia="ja-JP"/>
+        </w:rPr>
+      </w:pPr>
+      <w:commentRangeStart w:id="45"/>
       <w:r>
         <w:rPr>
           <w:rFonts w:eastAsia="MS Mincho"/>
@@ -10081,12 +10325,12 @@
         </w:rPr>
         <w:t>Describe the architecture of the dashboard application.</w:t>
       </w:r>
-      <w:commentRangeEnd w:id="44"/>
+      <w:commentRangeEnd w:id="45"/>
       <w:r>
         <w:rPr>
           <w:rStyle w:val="CommentReference"/>
         </w:rPr>
-        <w:commentReference w:id="44"/>
+        <w:commentReference w:id="45"/>
       </w:r>
     </w:p>
     <w:p>
@@ -10096,16 +10340,16 @@
           <w:lang w:eastAsia="ja-JP"/>
         </w:rPr>
       </w:pPr>
-      <w:bookmarkStart w:id="45" w:name="_Ref399699634"/>
-      <w:bookmarkStart w:id="46" w:name="_Toc399964339"/>
+      <w:bookmarkStart w:id="46" w:name="_Ref399699634"/>
+      <w:bookmarkStart w:id="47" w:name="_Toc400370837"/>
       <w:r>
         <w:rPr>
           <w:lang w:eastAsia="ja-JP"/>
         </w:rPr>
         <w:t>Build-Time Architecture</w:t>
       </w:r>
-      <w:bookmarkEnd w:id="45"/>
       <w:bookmarkEnd w:id="46"/>
+      <w:bookmarkEnd w:id="47"/>
     </w:p>
     <w:p>
       <w:pPr>
@@ -10254,7 +10498,7 @@
           <w:lang w:eastAsia="ja-JP"/>
         </w:rPr>
       </w:pPr>
-      <w:bookmarkStart w:id="47" w:name="_Ref400037388"/>
+      <w:bookmarkStart w:id="48" w:name="_Ref400037388"/>
       <w:r>
         <w:t xml:space="preserve">Figure </w:t>
       </w:r>
@@ -10285,7 +10529,7 @@
           <w:t>10</w:t>
         </w:r>
       </w:fldSimple>
-      <w:bookmarkEnd w:id="47"/>
+      <w:bookmarkEnd w:id="48"/>
       <w:r>
         <w:t xml:space="preserve"> - SPEEDD Build Time Architecture</w:t>
       </w:r>
@@ -10297,23 +10541,23 @@
           <w:lang w:eastAsia="ja-JP"/>
         </w:rPr>
       </w:pPr>
-      <w:bookmarkStart w:id="48" w:name="_Toc399964340"/>
+      <w:bookmarkStart w:id="49" w:name="_Toc400370838"/>
       <w:r>
         <w:rPr>
           <w:lang w:eastAsia="ja-JP"/>
         </w:rPr>
         <w:t>Event Pattern Mining</w:t>
       </w:r>
-      <w:bookmarkEnd w:id="48"/>
-    </w:p>
-    <w:p>
-      <w:pPr>
-        <w:rPr>
-          <w:rFonts w:eastAsia="MS Mincho"/>
-          <w:lang w:eastAsia="ja-JP"/>
-        </w:rPr>
-      </w:pPr>
-      <w:commentRangeStart w:id="49"/>
+      <w:bookmarkEnd w:id="49"/>
+    </w:p>
+    <w:p>
+      <w:pPr>
+        <w:rPr>
+          <w:rFonts w:eastAsia="MS Mincho"/>
+          <w:lang w:eastAsia="ja-JP"/>
+        </w:rPr>
+      </w:pPr>
+      <w:commentRangeStart w:id="50"/>
       <w:r>
         <w:rPr>
           <w:rFonts w:eastAsia="MS Mincho"/>
@@ -10321,12 +10565,12 @@
         </w:rPr>
         <w:t>Describe how machine learning approach is used to extract complex event patterns from annotated historic data.</w:t>
       </w:r>
-      <w:commentRangeEnd w:id="49"/>
+      <w:commentRangeEnd w:id="50"/>
       <w:r>
         <w:rPr>
           <w:rStyle w:val="CommentReference"/>
         </w:rPr>
-        <w:commentReference w:id="49"/>
+        <w:commentReference w:id="50"/>
       </w:r>
     </w:p>
     <w:p>
@@ -10336,23 +10580,23 @@
           <w:lang w:eastAsia="ja-JP"/>
         </w:rPr>
       </w:pPr>
-      <w:bookmarkStart w:id="50" w:name="_Toc399964341"/>
+      <w:bookmarkStart w:id="51" w:name="_Toc400370839"/>
       <w:r>
         <w:rPr>
           <w:lang w:eastAsia="ja-JP"/>
         </w:rPr>
         <w:t>Authoring of CEP Rules</w:t>
       </w:r>
-      <w:bookmarkEnd w:id="50"/>
-    </w:p>
-    <w:p>
-      <w:pPr>
-        <w:rPr>
-          <w:rFonts w:eastAsia="MS Mincho"/>
-          <w:lang w:eastAsia="ja-JP"/>
-        </w:rPr>
-      </w:pPr>
-      <w:commentRangeStart w:id="51"/>
+      <w:bookmarkEnd w:id="51"/>
+    </w:p>
+    <w:p>
+      <w:pPr>
+        <w:rPr>
+          <w:rFonts w:eastAsia="MS Mincho"/>
+          <w:lang w:eastAsia="ja-JP"/>
+        </w:rPr>
+      </w:pPr>
+      <w:commentRangeStart w:id="52"/>
       <w:r>
         <w:rPr>
           <w:rFonts w:eastAsia="MS Mincho"/>
@@ -10360,12 +10604,12 @@
         </w:rPr>
         <w:t>Describe the process, challenges, and approach to translation of the CEP patterns discovered in using machine learning into Proton EPN definition.</w:t>
       </w:r>
-      <w:commentRangeEnd w:id="51"/>
+      <w:commentRangeEnd w:id="52"/>
       <w:r>
         <w:rPr>
           <w:rStyle w:val="CommentReference"/>
         </w:rPr>
-        <w:commentReference w:id="51"/>
+        <w:commentReference w:id="52"/>
       </w:r>
     </w:p>
     <w:p>
@@ -10375,36 +10619,45 @@
           <w:lang w:eastAsia="ja-JP"/>
         </w:rPr>
       </w:pPr>
-      <w:bookmarkStart w:id="52" w:name="_Toc399964342"/>
+      <w:bookmarkStart w:id="53" w:name="_Toc400370840"/>
       <w:r>
         <w:rPr>
           <w:lang w:eastAsia="ja-JP"/>
         </w:rPr>
         <w:t>Decision Management – the Offline Part</w:t>
       </w:r>
-      <w:bookmarkEnd w:id="52"/>
-    </w:p>
-    <w:p>
-      <w:pPr>
-        <w:rPr>
-          <w:rFonts w:eastAsia="MS Mincho"/>
-          <w:lang w:eastAsia="ja-JP"/>
-        </w:rPr>
-      </w:pPr>
-      <w:commentRangeStart w:id="53"/>
-      <w:r>
-        <w:rPr>
-          <w:rFonts w:eastAsia="MS Mincho"/>
-          <w:lang w:eastAsia="ja-JP"/>
-        </w:rPr>
-        <w:t>Should see if this is relevant. If it is, describe how decision management component is configured or adjusted based on the exploration of the historic data.</w:t>
-      </w:r>
-      <w:commentRangeEnd w:id="53"/>
+      <w:bookmarkEnd w:id="53"/>
+    </w:p>
+    <w:p>
+      <w:pPr>
+        <w:rPr>
+          <w:rFonts w:eastAsia="MS Mincho"/>
+          <w:lang w:eastAsia="ja-JP"/>
+        </w:rPr>
+      </w:pPr>
+      <w:commentRangeStart w:id="54"/>
+      <w:proofErr w:type="gramStart"/>
+      <w:r>
+        <w:rPr>
+          <w:rFonts w:eastAsia="MS Mincho"/>
+          <w:lang w:eastAsia="ja-JP"/>
+        </w:rPr>
+        <w:t>Should see if this is relevant.</w:t>
+      </w:r>
+      <w:proofErr w:type="gramEnd"/>
+      <w:r>
+        <w:rPr>
+          <w:rFonts w:eastAsia="MS Mincho"/>
+          <w:lang w:eastAsia="ja-JP"/>
+        </w:rPr>
+        <w:t xml:space="preserve"> If it is, describe how decision management component is configured or adjusted based on the exploration of the historic data.</w:t>
+      </w:r>
+      <w:commentRangeEnd w:id="54"/>
       <w:r>
         <w:rPr>
           <w:rStyle w:val="CommentReference"/>
         </w:rPr>
-        <w:commentReference w:id="53"/>
+        <w:commentReference w:id="54"/>
       </w:r>
     </w:p>
     <w:p>
@@ -10414,14 +10667,14 @@
           <w:lang w:eastAsia="ja-JP"/>
         </w:rPr>
       </w:pPr>
-      <w:bookmarkStart w:id="54" w:name="_Toc399964343"/>
+      <w:bookmarkStart w:id="55" w:name="_Toc400370841"/>
       <w:r>
         <w:rPr>
           <w:lang w:eastAsia="ja-JP"/>
         </w:rPr>
         <w:t>Integration – APIs and Data Formats</w:t>
       </w:r>
-      <w:bookmarkEnd w:id="54"/>
+      <w:bookmarkEnd w:id="55"/>
     </w:p>
     <w:p>
       <w:pPr>
@@ -10445,7 +10698,7 @@
           <w:lang w:eastAsia="ja-JP"/>
         </w:rPr>
       </w:pPr>
-      <w:bookmarkStart w:id="55" w:name="_Toc399964344"/>
+      <w:bookmarkStart w:id="56" w:name="_Toc400370842"/>
       <w:r>
         <w:rPr>
           <w:lang w:eastAsia="ja-JP"/>
@@ -10453,7 +10706,7 @@
         <w:lastRenderedPageBreak/>
         <w:t>Deployment Architecture</w:t>
       </w:r>
-      <w:bookmarkEnd w:id="55"/>
+      <w:bookmarkEnd w:id="56"/>
     </w:p>
     <w:p>
       <w:pPr>
@@ -10572,14 +10825,14 @@
           <w:lang w:eastAsia="ja-JP"/>
         </w:rPr>
       </w:pPr>
-      <w:bookmarkStart w:id="56" w:name="_Toc399964345"/>
+      <w:bookmarkStart w:id="57" w:name="_Toc400370843"/>
       <w:r>
         <w:rPr>
           <w:lang w:eastAsia="ja-JP"/>
         </w:rPr>
         <w:t>Non-Functional Aspects</w:t>
       </w:r>
-      <w:bookmarkEnd w:id="56"/>
+      <w:bookmarkEnd w:id="57"/>
     </w:p>
     <w:p>
       <w:pPr>
@@ -10588,14 +10841,14 @@
           <w:lang w:eastAsia="ja-JP"/>
         </w:rPr>
       </w:pPr>
-      <w:bookmarkStart w:id="57" w:name="_Toc399964346"/>
+      <w:bookmarkStart w:id="58" w:name="_Toc400370844"/>
       <w:r>
         <w:rPr>
           <w:lang w:eastAsia="ja-JP"/>
         </w:rPr>
         <w:t>Scalability</w:t>
       </w:r>
-      <w:bookmarkEnd w:id="57"/>
+      <w:bookmarkEnd w:id="58"/>
     </w:p>
     <w:p>
       <w:pPr>
@@ -10619,14 +10872,14 @@
           <w:lang w:eastAsia="ja-JP"/>
         </w:rPr>
       </w:pPr>
-      <w:bookmarkStart w:id="58" w:name="_Toc399964347"/>
+      <w:bookmarkStart w:id="59" w:name="_Toc400370845"/>
       <w:r>
         <w:rPr>
           <w:lang w:eastAsia="ja-JP"/>
         </w:rPr>
         <w:t>Fault Tolerance</w:t>
       </w:r>
-      <w:bookmarkEnd w:id="58"/>
+      <w:bookmarkEnd w:id="59"/>
     </w:p>
     <w:p>
       <w:pPr>
@@ -10650,14 +10903,14 @@
           <w:lang w:eastAsia="ja-JP"/>
         </w:rPr>
       </w:pPr>
-      <w:bookmarkStart w:id="59" w:name="_Toc399964348"/>
+      <w:bookmarkStart w:id="60" w:name="_Toc400370846"/>
       <w:r>
         <w:rPr>
           <w:lang w:eastAsia="ja-JP"/>
         </w:rPr>
         <w:t>Testability</w:t>
       </w:r>
-      <w:bookmarkEnd w:id="59"/>
+      <w:bookmarkEnd w:id="60"/>
     </w:p>
     <w:p>
       <w:pPr>
@@ -10688,7 +10941,7 @@
           <w:lang w:eastAsia="ja-JP"/>
         </w:rPr>
       </w:pPr>
-      <w:bookmarkStart w:id="60" w:name="_Toc399964349"/>
+      <w:bookmarkStart w:id="61" w:name="_Toc400370847"/>
       <w:r>
         <w:rPr>
           <w:lang w:eastAsia="ja-JP"/>
@@ -10696,7 +10949,7 @@
         <w:lastRenderedPageBreak/>
         <w:t>Conclusions</w:t>
       </w:r>
-      <w:bookmarkEnd w:id="60"/>
+      <w:bookmarkEnd w:id="61"/>
     </w:p>
     <w:p>
       <w:pPr>
@@ -10718,7 +10971,7 @@
           <w:lang w:eastAsia="ja-JP"/>
         </w:rPr>
       </w:pPr>
-      <w:bookmarkStart w:id="61" w:name="_Toc399964350"/>
+      <w:bookmarkStart w:id="62" w:name="_Toc400370848"/>
       <w:r>
         <w:rPr>
           <w:lang w:eastAsia="ja-JP"/>
@@ -10731,7 +10984,7 @@
         </w:rPr>
         <w:t xml:space="preserve"> – Technology Evaluation</w:t>
       </w:r>
-      <w:bookmarkEnd w:id="61"/>
+      <w:bookmarkEnd w:id="62"/>
     </w:p>
     <w:p>
       <w:r>
@@ -10750,13 +11003,13 @@
         <w:ind w:left="709" w:hanging="709"/>
         <w:contextualSpacing w:val="0"/>
       </w:pPr>
-      <w:bookmarkStart w:id="62" w:name="_Toc399660693"/>
-      <w:bookmarkStart w:id="63" w:name="_Toc399964351"/>
+      <w:bookmarkStart w:id="63" w:name="_Toc399660693"/>
+      <w:bookmarkStart w:id="64" w:name="_Toc400370849"/>
       <w:r>
         <w:t>Stream Processing – requirements and evaluation criteria</w:t>
       </w:r>
-      <w:bookmarkEnd w:id="62"/>
       <w:bookmarkEnd w:id="63"/>
+      <w:bookmarkEnd w:id="64"/>
     </w:p>
     <w:p>
       <w:pPr>
@@ -10770,13 +11023,13 @@
         <w:ind w:left="709" w:hanging="709"/>
         <w:contextualSpacing w:val="0"/>
       </w:pPr>
-      <w:bookmarkStart w:id="64" w:name="_Toc399660694"/>
-      <w:bookmarkStart w:id="65" w:name="_Toc399964352"/>
+      <w:bookmarkStart w:id="65" w:name="_Toc399660694"/>
+      <w:bookmarkStart w:id="66" w:name="_Toc400370850"/>
       <w:r>
         <w:t>Storm</w:t>
       </w:r>
-      <w:bookmarkEnd w:id="64"/>
       <w:bookmarkEnd w:id="65"/>
+      <w:bookmarkEnd w:id="66"/>
     </w:p>
     <w:p>
       <w:pPr>
@@ -10790,13 +11043,15 @@
         <w:ind w:left="709" w:hanging="709"/>
         <w:contextualSpacing w:val="0"/>
       </w:pPr>
-      <w:bookmarkStart w:id="66" w:name="_Toc399660695"/>
-      <w:bookmarkStart w:id="67" w:name="_Toc399964353"/>
+      <w:bookmarkStart w:id="67" w:name="_Toc399660695"/>
+      <w:bookmarkStart w:id="68" w:name="_Toc400370851"/>
+      <w:proofErr w:type="spellStart"/>
       <w:r>
         <w:t>Akka</w:t>
       </w:r>
-      <w:bookmarkEnd w:id="66"/>
       <w:bookmarkEnd w:id="67"/>
+      <w:bookmarkEnd w:id="68"/>
+      <w:proofErr w:type="spellEnd"/>
     </w:p>
     <w:p>
       <w:pPr>
@@ -10813,14 +11068,14 @@
           <w:lang w:eastAsia="ja-JP"/>
         </w:rPr>
       </w:pPr>
-      <w:bookmarkStart w:id="68" w:name="_Toc399660696"/>
-      <w:bookmarkStart w:id="69" w:name="_Toc399964354"/>
+      <w:bookmarkStart w:id="69" w:name="_Toc399660696"/>
+      <w:bookmarkStart w:id="70" w:name="_Toc400370852"/>
       <w:r>
         <w:t>Spark Streaming</w:t>
       </w:r>
-      <w:bookmarkStart w:id="70" w:name="_Toc399660697"/>
-      <w:bookmarkEnd w:id="68"/>
+      <w:bookmarkStart w:id="71" w:name="_Toc399660697"/>
       <w:bookmarkEnd w:id="69"/>
+      <w:bookmarkEnd w:id="70"/>
     </w:p>
     <w:p>
       <w:pPr>
@@ -10837,14 +11092,14 @@
           <w:lang w:eastAsia="ja-JP"/>
         </w:rPr>
       </w:pPr>
-      <w:bookmarkStart w:id="71" w:name="_Ref399941180"/>
-      <w:bookmarkStart w:id="72" w:name="_Toc399964355"/>
+      <w:bookmarkStart w:id="72" w:name="_Ref399941180"/>
+      <w:bookmarkStart w:id="73" w:name="_Toc400370853"/>
       <w:r>
         <w:t>Choice of the Messaging Platform</w:t>
       </w:r>
-      <w:bookmarkEnd w:id="70"/>
       <w:bookmarkEnd w:id="71"/>
       <w:bookmarkEnd w:id="72"/>
+      <w:bookmarkEnd w:id="73"/>
     </w:p>
     <w:sectPr>
       <w:pgSz w:w="12240" w:h="15840"/>
@@ -10875,7 +11130,7 @@
       </w:r>
     </w:p>
   </w:comment>
-  <w:comment w:id="3" w:author="Alexander Kofman" w:date="2014-10-01T11:30:00Z" w:initials="AK">
+  <w:comment w:id="4" w:author="Alexander Kofman" w:date="2014-10-01T11:30:00Z" w:initials="AK">
     <w:p>
       <w:pPr>
         <w:pStyle w:val="CommentText"/>
@@ -10891,7 +11146,7 @@
       </w:r>
     </w:p>
   </w:comment>
-  <w:comment w:id="5" w:author="Alexander Kofman" w:date="2014-10-01T11:30:00Z" w:initials="AK">
+  <w:comment w:id="6" w:author="Alexander Kofman" w:date="2014-10-01T11:30:00Z" w:initials="AK">
     <w:p>
       <w:pPr>
         <w:pStyle w:val="CommentText"/>
@@ -10907,7 +11162,7 @@
       </w:r>
     </w:p>
   </w:comment>
-  <w:comment w:id="7" w:author="Alexander Kofman" w:date="2014-10-01T11:30:00Z" w:initials="AK">
+  <w:comment w:id="8" w:author="Alexander Kofman" w:date="2014-10-01T11:30:00Z" w:initials="AK">
     <w:p>
       <w:pPr>
         <w:pStyle w:val="CommentText"/>
@@ -10923,7 +11178,7 @@
       </w:r>
     </w:p>
   </w:comment>
-  <w:comment w:id="10" w:author="Alexander Kofman" w:date="2014-10-01T11:31:00Z" w:initials="AK">
+  <w:comment w:id="11" w:author="Alexander Kofman" w:date="2014-10-01T11:31:00Z" w:initials="AK">
     <w:p>
       <w:pPr>
         <w:pStyle w:val="CommentText"/>
@@ -10939,7 +11194,7 @@
       </w:r>
     </w:p>
   </w:comment>
-  <w:comment w:id="15" w:author="Alexander Kofman" w:date="2014-09-28T20:18:00Z" w:initials="AK">
+  <w:comment w:id="16" w:author="Alexander Kofman" w:date="2014-09-28T20:18:00Z" w:initials="AK">
     <w:p>
       <w:pPr>
         <w:pStyle w:val="CommentText"/>
@@ -10952,22 +11207,6 @@
       </w:r>
       <w:r>
         <w:t>Create a new diagram using our current terminology</w:t>
-      </w:r>
-    </w:p>
-  </w:comment>
-  <w:comment w:id="18" w:author="Alexander Kofman" w:date="2014-09-28T20:18:00Z" w:initials="AK">
-    <w:p>
-      <w:pPr>
-        <w:pStyle w:val="CommentText"/>
-      </w:pPr>
-      <w:r>
-        <w:rPr>
-          <w:rStyle w:val="CommentReference"/>
-        </w:rPr>
-        <w:annotationRef/>
-      </w:r>
-      <w:r>
-        <w:t>TODO reference</w:t>
       </w:r>
     </w:p>
   </w:comment>
@@ -10983,11 +11222,27 @@
         <w:annotationRef/>
       </w:r>
       <w:r>
+        <w:t>TODO reference</w:t>
+      </w:r>
+    </w:p>
+  </w:comment>
+  <w:comment w:id="20" w:author="Alexander Kofman" w:date="2014-09-28T20:18:00Z" w:initials="AK">
+    <w:p>
+      <w:pPr>
+        <w:pStyle w:val="CommentText"/>
+      </w:pPr>
+      <w:r>
+        <w:rPr>
+          <w:rStyle w:val="CommentReference"/>
+        </w:rPr>
+        <w:annotationRef/>
+      </w:r>
+      <w:r>
         <w:t>Explain why is this approach beneficial</w:t>
       </w:r>
     </w:p>
   </w:comment>
-  <w:comment w:id="27" w:author="Alexander Kofman" w:date="2014-10-02T10:40:00Z" w:initials="AK">
+  <w:comment w:id="28" w:author="Alexander Kofman" w:date="2014-10-02T10:40:00Z" w:initials="AK">
     <w:p>
       <w:pPr>
         <w:pStyle w:val="CommentText"/>
@@ -11003,7 +11258,7 @@
       </w:r>
     </w:p>
   </w:comment>
-  <w:comment w:id="29" w:author="Alexander Kofman" w:date="2014-10-02T11:35:00Z" w:initials="AK">
+  <w:comment w:id="30" w:author="Alexander Kofman" w:date="2014-10-02T11:35:00Z" w:initials="AK">
     <w:p>
       <w:pPr>
         <w:pStyle w:val="CommentText"/>
@@ -11019,7 +11274,7 @@
       </w:r>
     </w:p>
   </w:comment>
-  <w:comment w:id="30" w:author="Alexander Kofman" w:date="2014-10-02T11:37:00Z" w:initials="AK">
+  <w:comment w:id="31" w:author="Alexander Kofman" w:date="2014-10-02T11:37:00Z" w:initials="AK">
     <w:p>
       <w:pPr>
         <w:pStyle w:val="CommentText"/>
@@ -11031,11 +11286,19 @@
         <w:annotationRef/>
       </w:r>
       <w:r>
-        <w:t>TODO reference to the req doc</w:t>
+        <w:t xml:space="preserve">TODO reference to the </w:t>
+      </w:r>
+      <w:proofErr w:type="spellStart"/>
+      <w:r>
+        <w:t>req</w:t>
+      </w:r>
+      <w:proofErr w:type="spellEnd"/>
+      <w:r>
+        <w:t xml:space="preserve"> doc</w:t>
       </w:r>
     </w:p>
   </w:comment>
-  <w:comment w:id="31" w:author="Alexander Kofman" w:date="2014-10-02T12:06:00Z" w:initials="AK">
+  <w:comment w:id="32" w:author="Alexander Kofman" w:date="2014-10-02T12:06:00Z" w:initials="AK">
     <w:p>
       <w:pPr>
         <w:pStyle w:val="CommentText"/>
@@ -11051,7 +11314,7 @@
       </w:r>
     </w:p>
   </w:comment>
-  <w:comment w:id="32" w:author="Alexander Kofman" w:date="2014-10-02T13:39:00Z" w:initials="AK">
+  <w:comment w:id="33" w:author="Alexander Kofman" w:date="2014-10-02T13:39:00Z" w:initials="AK">
     <w:p>
       <w:pPr>
         <w:pStyle w:val="CommentText"/>
@@ -11067,7 +11330,7 @@
       </w:r>
     </w:p>
   </w:comment>
-  <w:comment w:id="34" w:author="Alexander Kofman" w:date="2014-10-02T17:37:00Z" w:initials="AK">
+  <w:comment w:id="35" w:author="Alexander Kofman" w:date="2014-10-02T17:37:00Z" w:initials="AK">
     <w:p>
       <w:pPr>
         <w:pStyle w:val="CommentText"/>
@@ -11083,7 +11346,7 @@
       </w:r>
     </w:p>
   </w:comment>
-  <w:comment w:id="42" w:author="Alexander Kofman" w:date="2014-09-28T20:34:00Z" w:initials="AK">
+  <w:comment w:id="43" w:author="Alexander Kofman" w:date="2014-09-28T20:34:00Z" w:initials="AK">
     <w:p>
       <w:pPr>
         <w:pStyle w:val="CommentText"/>
@@ -11099,7 +11362,7 @@
       </w:r>
     </w:p>
   </w:comment>
-  <w:comment w:id="44" w:author="Alexander Kofman" w:date="2014-09-28T20:34:00Z" w:initials="AK">
+  <w:comment w:id="45" w:author="Alexander Kofman" w:date="2014-09-28T20:34:00Z" w:initials="AK">
     <w:p>
       <w:pPr>
         <w:pStyle w:val="CommentText"/>
@@ -11111,11 +11374,27 @@
         <w:annotationRef/>
       </w:r>
       <w:r>
-        <w:t>CONTENT REQUEST: Chris, Natan (UoB)</w:t>
+        <w:t xml:space="preserve">CONTENT REQUEST: Chris, </w:t>
+      </w:r>
+      <w:proofErr w:type="spellStart"/>
+      <w:r>
+        <w:t>Natan</w:t>
+      </w:r>
+      <w:proofErr w:type="spellEnd"/>
+      <w:r>
+        <w:t xml:space="preserve"> (</w:t>
+      </w:r>
+      <w:proofErr w:type="spellStart"/>
+      <w:r>
+        <w:t>UoB</w:t>
+      </w:r>
+      <w:proofErr w:type="spellEnd"/>
+      <w:r>
+        <w:t>)</w:t>
       </w:r>
     </w:p>
   </w:comment>
-  <w:comment w:id="49" w:author="Alexander Kofman" w:date="2014-09-28T20:41:00Z" w:initials="AK">
+  <w:comment w:id="50" w:author="Alexander Kofman" w:date="2014-09-28T20:41:00Z" w:initials="AK">
     <w:p>
       <w:pPr>
         <w:pStyle w:val="CommentText"/>
@@ -11127,11 +11406,35 @@
         <w:annotationRef/>
       </w:r>
       <w:r>
-        <w:t>CONTENT REQUEST : Anastasios, Eliaz, Alex A. (NCSR)</w:t>
+        <w:t xml:space="preserve">CONTENT </w:t>
+      </w:r>
+      <w:proofErr w:type="gramStart"/>
+      <w:r>
+        <w:t>REQUEST :</w:t>
+      </w:r>
+      <w:proofErr w:type="gramEnd"/>
+      <w:r>
+        <w:t xml:space="preserve"> </w:t>
+      </w:r>
+      <w:proofErr w:type="spellStart"/>
+      <w:r>
+        <w:t>Anastasios</w:t>
+      </w:r>
+      <w:proofErr w:type="spellEnd"/>
+      <w:r>
+        <w:t xml:space="preserve">, </w:t>
+      </w:r>
+      <w:proofErr w:type="spellStart"/>
+      <w:r>
+        <w:t>Eliaz</w:t>
+      </w:r>
+      <w:proofErr w:type="spellEnd"/>
+      <w:r>
+        <w:t>, Alex A. (NCSR)</w:t>
       </w:r>
     </w:p>
   </w:comment>
-  <w:comment w:id="51" w:author="Alexander Kofman" w:date="2014-09-28T20:42:00Z" w:initials="AK">
+  <w:comment w:id="52" w:author="Alexander Kofman" w:date="2014-09-28T20:42:00Z" w:initials="AK">
     <w:p>
       <w:pPr>
         <w:pStyle w:val="CommentText"/>
@@ -11147,7 +11450,7 @@
       </w:r>
     </w:p>
   </w:comment>
-  <w:comment w:id="53" w:author="Alexander Kofman" w:date="2014-09-28T20:43:00Z" w:initials="AK">
+  <w:comment w:id="54" w:author="Alexander Kofman" w:date="2014-09-28T20:43:00Z" w:initials="AK">
     <w:p>
       <w:pPr>
         <w:pStyle w:val="CommentText"/>
@@ -11412,7 +11715,7 @@
           <w:rPr>
             <w:noProof/>
           </w:rPr>
-          <w:t>20</w:t>
+          <w:t>v</w:t>
         </w:r>
         <w:r>
           <w:rPr>
@@ -16827,7 +17130,7 @@
 </file>
 
 <file path=customXml/itemProps1.xml><?xml version="1.0" encoding="utf-8"?>
-<ds:datastoreItem xmlns:ds="http://schemas.openxmlformats.org/officeDocument/2006/customXml" ds:itemID="{055C3E97-12A2-427A-B2BC-38B1F7F77BAC}">
+<ds:datastoreItem xmlns:ds="http://schemas.openxmlformats.org/officeDocument/2006/customXml" ds:itemID="{B5181D3D-1722-4540-8259-3101EAD95A88}">
   <ds:schemaRefs>
     <ds:schemaRef ds:uri="http://schemas.openxmlformats.org/officeDocument/2006/bibliography"/>
   </ds:schemaRefs>

</xml_diff>

<commit_message>
added sections from NCSR, Technion, UoB
</commit_message>
<xml_diff>
--- a/speedd-design/D6.1 - Architecture Design of SPEEDD Prototype - v0.1.docx
+++ b/speedd-design/D6.1 - Architecture Design of SPEEDD Prototype - v0.1.docx
@@ -1607,6 +1607,8 @@
         </w:tabs>
       </w:pPr>
     </w:p>
+    <w:bookmarkStart w:id="1" w:name="_GoBack"/>
+    <w:bookmarkEnd w:id="1"/>
     <w:p>
       <w:pPr>
         <w:pStyle w:val="TOC1"/>
@@ -1628,7 +1630,7 @@
       <w:r>
         <w:fldChar w:fldCharType="separate"/>
       </w:r>
-      <w:hyperlink w:anchor="_Toc400370822" w:history="1">
+      <w:hyperlink w:anchor="_Toc400534471" w:history="1">
         <w:r>
           <w:rPr>
             <w:rStyle w:val="Hyperlink"/>
@@ -1669,7 +1671,7 @@
             <w:noProof/>
             <w:webHidden/>
           </w:rPr>
-          <w:instrText xml:space="preserve"> PAGEREF _Toc400370822 \h </w:instrText>
+          <w:instrText xml:space="preserve"> PAGEREF _Toc400534471 \h </w:instrText>
         </w:r>
         <w:r>
           <w:rPr>
@@ -1689,7 +1691,7 @@
             <w:noProof/>
             <w:webHidden/>
           </w:rPr>
-          <w:t>6</w:t>
+          <w:t>7</w:t>
         </w:r>
         <w:r>
           <w:rPr>
@@ -1712,7 +1714,7 @@
           <w:lang w:eastAsia="en-US" w:bidi="he-IL"/>
         </w:rPr>
       </w:pPr>
-      <w:hyperlink w:anchor="_Toc400370823" w:history="1">
+      <w:hyperlink w:anchor="_Toc400534472" w:history="1">
         <w:r>
           <w:rPr>
             <w:rStyle w:val="Hyperlink"/>
@@ -1753,7 +1755,7 @@
             <w:noProof/>
             <w:webHidden/>
           </w:rPr>
-          <w:instrText xml:space="preserve"> PAGEREF _Toc400370823 \h </w:instrText>
+          <w:instrText xml:space="preserve"> PAGEREF _Toc400534472 \h </w:instrText>
         </w:r>
         <w:r>
           <w:rPr>
@@ -1773,7 +1775,7 @@
             <w:noProof/>
             <w:webHidden/>
           </w:rPr>
-          <w:t>6</w:t>
+          <w:t>7</w:t>
         </w:r>
         <w:r>
           <w:rPr>
@@ -1796,7 +1798,7 @@
           <w:lang w:eastAsia="en-US" w:bidi="he-IL"/>
         </w:rPr>
       </w:pPr>
-      <w:hyperlink w:anchor="_Toc400370824" w:history="1">
+      <w:hyperlink w:anchor="_Toc400534473" w:history="1">
         <w:r>
           <w:rPr>
             <w:rStyle w:val="Hyperlink"/>
@@ -1837,7 +1839,7 @@
             <w:noProof/>
             <w:webHidden/>
           </w:rPr>
-          <w:instrText xml:space="preserve"> PAGEREF _Toc400370824 \h </w:instrText>
+          <w:instrText xml:space="preserve"> PAGEREF _Toc400534473 \h </w:instrText>
         </w:r>
         <w:r>
           <w:rPr>
@@ -1857,7 +1859,7 @@
             <w:noProof/>
             <w:webHidden/>
           </w:rPr>
-          <w:t>6</w:t>
+          <w:t>7</w:t>
         </w:r>
         <w:r>
           <w:rPr>
@@ -1880,7 +1882,7 @@
           <w:lang w:eastAsia="en-US" w:bidi="he-IL"/>
         </w:rPr>
       </w:pPr>
-      <w:hyperlink w:anchor="_Toc400370825" w:history="1">
+      <w:hyperlink w:anchor="_Toc400534474" w:history="1">
         <w:r>
           <w:rPr>
             <w:rStyle w:val="Hyperlink"/>
@@ -1921,7 +1923,7 @@
             <w:noProof/>
             <w:webHidden/>
           </w:rPr>
-          <w:instrText xml:space="preserve"> PAGEREF _Toc400370825 \h </w:instrText>
+          <w:instrText xml:space="preserve"> PAGEREF _Toc400534474 \h </w:instrText>
         </w:r>
         <w:r>
           <w:rPr>
@@ -1941,7 +1943,7 @@
             <w:noProof/>
             <w:webHidden/>
           </w:rPr>
-          <w:t>6</w:t>
+          <w:t>7</w:t>
         </w:r>
         <w:r>
           <w:rPr>
@@ -1964,7 +1966,7 @@
           <w:lang w:eastAsia="en-US" w:bidi="he-IL"/>
         </w:rPr>
       </w:pPr>
-      <w:hyperlink w:anchor="_Toc400370826" w:history="1">
+      <w:hyperlink w:anchor="_Toc400534475" w:history="1">
         <w:r>
           <w:rPr>
             <w:rStyle w:val="Hyperlink"/>
@@ -2005,7 +2007,7 @@
             <w:noProof/>
             <w:webHidden/>
           </w:rPr>
-          <w:instrText xml:space="preserve"> PAGEREF _Toc400370826 \h </w:instrText>
+          <w:instrText xml:space="preserve"> PAGEREF _Toc400534475 \h </w:instrText>
         </w:r>
         <w:r>
           <w:rPr>
@@ -2025,7 +2027,7 @@
             <w:noProof/>
             <w:webHidden/>
           </w:rPr>
-          <w:t>7</w:t>
+          <w:t>8</w:t>
         </w:r>
         <w:r>
           <w:rPr>
@@ -2048,7 +2050,7 @@
           <w:lang w:eastAsia="en-US" w:bidi="he-IL"/>
         </w:rPr>
       </w:pPr>
-      <w:hyperlink w:anchor="_Toc400370827" w:history="1">
+      <w:hyperlink w:anchor="_Toc400534476" w:history="1">
         <w:r>
           <w:rPr>
             <w:rStyle w:val="Hyperlink"/>
@@ -2089,7 +2091,7 @@
             <w:noProof/>
             <w:webHidden/>
           </w:rPr>
-          <w:instrText xml:space="preserve"> PAGEREF _Toc400370827 \h </w:instrText>
+          <w:instrText xml:space="preserve"> PAGEREF _Toc400534476 \h </w:instrText>
         </w:r>
         <w:r>
           <w:rPr>
@@ -2109,7 +2111,7 @@
             <w:noProof/>
             <w:webHidden/>
           </w:rPr>
-          <w:t>7</w:t>
+          <w:t>8</w:t>
         </w:r>
         <w:r>
           <w:rPr>
@@ -2132,7 +2134,7 @@
           <w:lang w:eastAsia="en-US" w:bidi="he-IL"/>
         </w:rPr>
       </w:pPr>
-      <w:hyperlink w:anchor="_Toc400370828" w:history="1">
+      <w:hyperlink w:anchor="_Toc400534477" w:history="1">
         <w:r>
           <w:rPr>
             <w:rStyle w:val="Hyperlink"/>
@@ -2173,7 +2175,7 @@
             <w:noProof/>
             <w:webHidden/>
           </w:rPr>
-          <w:instrText xml:space="preserve"> PAGEREF _Toc400370828 \h </w:instrText>
+          <w:instrText xml:space="preserve"> PAGEREF _Toc400534477 \h </w:instrText>
         </w:r>
         <w:r>
           <w:rPr>
@@ -2193,7 +2195,7 @@
             <w:noProof/>
             <w:webHidden/>
           </w:rPr>
-          <w:t>7</w:t>
+          <w:t>8</w:t>
         </w:r>
         <w:r>
           <w:rPr>
@@ -2216,7 +2218,7 @@
           <w:lang w:eastAsia="en-US" w:bidi="he-IL"/>
         </w:rPr>
       </w:pPr>
-      <w:hyperlink w:anchor="_Toc400370829" w:history="1">
+      <w:hyperlink w:anchor="_Toc400534478" w:history="1">
         <w:r>
           <w:rPr>
             <w:rStyle w:val="Hyperlink"/>
@@ -2257,7 +2259,7 @@
             <w:noProof/>
             <w:webHidden/>
           </w:rPr>
-          <w:instrText xml:space="preserve"> PAGEREF _Toc400370829 \h </w:instrText>
+          <w:instrText xml:space="preserve"> PAGEREF _Toc400534478 \h </w:instrText>
         </w:r>
         <w:r>
           <w:rPr>
@@ -2277,7 +2279,7 @@
             <w:noProof/>
             <w:webHidden/>
           </w:rPr>
-          <w:t>8</w:t>
+          <w:t>9</w:t>
         </w:r>
         <w:r>
           <w:rPr>
@@ -2300,7 +2302,7 @@
           <w:lang w:eastAsia="en-US" w:bidi="he-IL"/>
         </w:rPr>
       </w:pPr>
-      <w:hyperlink w:anchor="_Toc400370830" w:history="1">
+      <w:hyperlink w:anchor="_Toc400534479" w:history="1">
         <w:r>
           <w:rPr>
             <w:rStyle w:val="Hyperlink"/>
@@ -2341,7 +2343,7 @@
             <w:noProof/>
             <w:webHidden/>
           </w:rPr>
-          <w:instrText xml:space="preserve"> PAGEREF _Toc400370830 \h </w:instrText>
+          <w:instrText xml:space="preserve"> PAGEREF _Toc400534479 \h </w:instrText>
         </w:r>
         <w:r>
           <w:rPr>
@@ -2361,7 +2363,7 @@
             <w:noProof/>
             <w:webHidden/>
           </w:rPr>
-          <w:t>10</w:t>
+          <w:t>11</w:t>
         </w:r>
         <w:r>
           <w:rPr>
@@ -2384,7 +2386,7 @@
           <w:lang w:eastAsia="en-US" w:bidi="he-IL"/>
         </w:rPr>
       </w:pPr>
-      <w:hyperlink w:anchor="_Toc400370831" w:history="1">
+      <w:hyperlink w:anchor="_Toc400534480" w:history="1">
         <w:r>
           <w:rPr>
             <w:rStyle w:val="Hyperlink"/>
@@ -2425,7 +2427,7 @@
             <w:noProof/>
             <w:webHidden/>
           </w:rPr>
-          <w:instrText xml:space="preserve"> PAGEREF _Toc400370831 \h </w:instrText>
+          <w:instrText xml:space="preserve"> PAGEREF _Toc400534480 \h </w:instrText>
         </w:r>
         <w:r>
           <w:rPr>
@@ -2445,7 +2447,7 @@
             <w:noProof/>
             <w:webHidden/>
           </w:rPr>
-          <w:t>12</w:t>
+          <w:t>13</w:t>
         </w:r>
         <w:r>
           <w:rPr>
@@ -2468,7 +2470,7 @@
           <w:lang w:eastAsia="en-US" w:bidi="he-IL"/>
         </w:rPr>
       </w:pPr>
-      <w:hyperlink w:anchor="_Toc400370832" w:history="1">
+      <w:hyperlink w:anchor="_Toc400534481" w:history="1">
         <w:r>
           <w:rPr>
             <w:rStyle w:val="Hyperlink"/>
@@ -2509,7 +2511,7 @@
             <w:noProof/>
             <w:webHidden/>
           </w:rPr>
-          <w:instrText xml:space="preserve"> PAGEREF _Toc400370832 \h </w:instrText>
+          <w:instrText xml:space="preserve"> PAGEREF _Toc400534481 \h </w:instrText>
         </w:r>
         <w:r>
           <w:rPr>
@@ -2529,7 +2531,7 @@
             <w:noProof/>
             <w:webHidden/>
           </w:rPr>
-          <w:t>14</w:t>
+          <w:t>15</w:t>
         </w:r>
         <w:r>
           <w:rPr>
@@ -2552,7 +2554,7 @@
           <w:lang w:eastAsia="en-US" w:bidi="he-IL"/>
         </w:rPr>
       </w:pPr>
-      <w:hyperlink w:anchor="_Toc400370833" w:history="1">
+      <w:hyperlink w:anchor="_Toc400534482" w:history="1">
         <w:r>
           <w:rPr>
             <w:rStyle w:val="Hyperlink"/>
@@ -2593,7 +2595,7 @@
             <w:noProof/>
             <w:webHidden/>
           </w:rPr>
-          <w:instrText xml:space="preserve"> PAGEREF _Toc400370833 \h </w:instrText>
+          <w:instrText xml:space="preserve"> PAGEREF _Toc400534482 \h </w:instrText>
         </w:r>
         <w:r>
           <w:rPr>
@@ -2613,7 +2615,7 @@
             <w:noProof/>
             <w:webHidden/>
           </w:rPr>
-          <w:t>15</w:t>
+          <w:t>16</w:t>
         </w:r>
         <w:r>
           <w:rPr>
@@ -2636,7 +2638,7 @@
           <w:lang w:eastAsia="en-US" w:bidi="he-IL"/>
         </w:rPr>
       </w:pPr>
-      <w:hyperlink w:anchor="_Toc400370834" w:history="1">
+      <w:hyperlink w:anchor="_Toc400534483" w:history="1">
         <w:r>
           <w:rPr>
             <w:rStyle w:val="Hyperlink"/>
@@ -2677,7 +2679,7 @@
             <w:noProof/>
             <w:webHidden/>
           </w:rPr>
-          <w:instrText xml:space="preserve"> PAGEREF _Toc400370834 \h </w:instrText>
+          <w:instrText xml:space="preserve"> PAGEREF _Toc400534483 \h </w:instrText>
         </w:r>
         <w:r>
           <w:rPr>
@@ -2697,7 +2699,7 @@
             <w:noProof/>
             <w:webHidden/>
           </w:rPr>
-          <w:t>15</w:t>
+          <w:t>16</w:t>
         </w:r>
         <w:r>
           <w:rPr>
@@ -2720,7 +2722,7 @@
           <w:lang w:eastAsia="en-US" w:bidi="he-IL"/>
         </w:rPr>
       </w:pPr>
-      <w:hyperlink w:anchor="_Toc400370835" w:history="1">
+      <w:hyperlink w:anchor="_Toc400534484" w:history="1">
         <w:r>
           <w:rPr>
             <w:rStyle w:val="Hyperlink"/>
@@ -2761,7 +2763,7 @@
             <w:noProof/>
             <w:webHidden/>
           </w:rPr>
-          <w:instrText xml:space="preserve"> PAGEREF _Toc400370835 \h </w:instrText>
+          <w:instrText xml:space="preserve"> PAGEREF _Toc400534484 \h </w:instrText>
         </w:r>
         <w:r>
           <w:rPr>
@@ -2781,7 +2783,7 @@
             <w:noProof/>
             <w:webHidden/>
           </w:rPr>
-          <w:t>20</w:t>
+          <w:t>21</w:t>
         </w:r>
         <w:r>
           <w:rPr>
@@ -2804,7 +2806,7 @@
           <w:lang w:eastAsia="en-US" w:bidi="he-IL"/>
         </w:rPr>
       </w:pPr>
-      <w:hyperlink w:anchor="_Toc400370836" w:history="1">
+      <w:hyperlink w:anchor="_Toc400534485" w:history="1">
         <w:r>
           <w:rPr>
             <w:rStyle w:val="Hyperlink"/>
@@ -2845,7 +2847,7 @@
             <w:noProof/>
             <w:webHidden/>
           </w:rPr>
-          <w:instrText xml:space="preserve"> PAGEREF _Toc400370836 \h </w:instrText>
+          <w:instrText xml:space="preserve"> PAGEREF _Toc400534485 \h </w:instrText>
         </w:r>
         <w:r>
           <w:rPr>
@@ -2865,7 +2867,7 @@
             <w:noProof/>
             <w:webHidden/>
           </w:rPr>
-          <w:t>20</w:t>
+          <w:t>21</w:t>
         </w:r>
         <w:r>
           <w:rPr>
@@ -2888,7 +2890,7 @@
           <w:lang w:eastAsia="en-US" w:bidi="he-IL"/>
         </w:rPr>
       </w:pPr>
-      <w:hyperlink w:anchor="_Toc400370837" w:history="1">
+      <w:hyperlink w:anchor="_Toc400534486" w:history="1">
         <w:r>
           <w:rPr>
             <w:rStyle w:val="Hyperlink"/>
@@ -2929,7 +2931,7 @@
             <w:noProof/>
             <w:webHidden/>
           </w:rPr>
-          <w:instrText xml:space="preserve"> PAGEREF _Toc400370837 \h </w:instrText>
+          <w:instrText xml:space="preserve"> PAGEREF _Toc400534486 \h </w:instrText>
         </w:r>
         <w:r>
           <w:rPr>
@@ -2949,7 +2951,7 @@
             <w:noProof/>
             <w:webHidden/>
           </w:rPr>
-          <w:t>20</w:t>
+          <w:t>23</w:t>
         </w:r>
         <w:r>
           <w:rPr>
@@ -2972,7 +2974,7 @@
           <w:lang w:eastAsia="en-US" w:bidi="he-IL"/>
         </w:rPr>
       </w:pPr>
-      <w:hyperlink w:anchor="_Toc400370838" w:history="1">
+      <w:hyperlink w:anchor="_Toc400534487" w:history="1">
         <w:r>
           <w:rPr>
             <w:rStyle w:val="Hyperlink"/>
@@ -3013,7 +3015,7 @@
             <w:noProof/>
             <w:webHidden/>
           </w:rPr>
-          <w:instrText xml:space="preserve"> PAGEREF _Toc400370838 \h </w:instrText>
+          <w:instrText xml:space="preserve"> PAGEREF _Toc400534487 \h </w:instrText>
         </w:r>
         <w:r>
           <w:rPr>
@@ -3033,7 +3035,7 @@
             <w:noProof/>
             <w:webHidden/>
           </w:rPr>
-          <w:t>20</w:t>
+          <w:t>24</w:t>
         </w:r>
         <w:r>
           <w:rPr>
@@ -3056,7 +3058,7 @@
           <w:lang w:eastAsia="en-US" w:bidi="he-IL"/>
         </w:rPr>
       </w:pPr>
-      <w:hyperlink w:anchor="_Toc400370839" w:history="1">
+      <w:hyperlink w:anchor="_Toc400534488" w:history="1">
         <w:r>
           <w:rPr>
             <w:rStyle w:val="Hyperlink"/>
@@ -3097,7 +3099,7 @@
             <w:noProof/>
             <w:webHidden/>
           </w:rPr>
-          <w:instrText xml:space="preserve"> PAGEREF _Toc400370839 \h </w:instrText>
+          <w:instrText xml:space="preserve"> PAGEREF _Toc400534488 \h </w:instrText>
         </w:r>
         <w:r>
           <w:rPr>
@@ -3117,7 +3119,7 @@
             <w:noProof/>
             <w:webHidden/>
           </w:rPr>
-          <w:t>20</w:t>
+          <w:t>24</w:t>
         </w:r>
         <w:r>
           <w:rPr>
@@ -3140,7 +3142,7 @@
           <w:lang w:eastAsia="en-US" w:bidi="he-IL"/>
         </w:rPr>
       </w:pPr>
-      <w:hyperlink w:anchor="_Toc400370840" w:history="1">
+      <w:hyperlink w:anchor="_Toc400534489" w:history="1">
         <w:r>
           <w:rPr>
             <w:rStyle w:val="Hyperlink"/>
@@ -3181,7 +3183,7 @@
             <w:noProof/>
             <w:webHidden/>
           </w:rPr>
-          <w:instrText xml:space="preserve"> PAGEREF _Toc400370840 \h </w:instrText>
+          <w:instrText xml:space="preserve"> PAGEREF _Toc400534489 \h </w:instrText>
         </w:r>
         <w:r>
           <w:rPr>
@@ -3201,7 +3203,7 @@
             <w:noProof/>
             <w:webHidden/>
           </w:rPr>
-          <w:t>20</w:t>
+          <w:t>24</w:t>
         </w:r>
         <w:r>
           <w:rPr>
@@ -3224,7 +3226,7 @@
           <w:lang w:eastAsia="en-US" w:bidi="he-IL"/>
         </w:rPr>
       </w:pPr>
-      <w:hyperlink w:anchor="_Toc400370841" w:history="1">
+      <w:hyperlink w:anchor="_Toc400534490" w:history="1">
         <w:r>
           <w:rPr>
             <w:rStyle w:val="Hyperlink"/>
@@ -3265,7 +3267,7 @@
             <w:noProof/>
             <w:webHidden/>
           </w:rPr>
-          <w:instrText xml:space="preserve"> PAGEREF _Toc400370841 \h </w:instrText>
+          <w:instrText xml:space="preserve"> PAGEREF _Toc400534490 \h </w:instrText>
         </w:r>
         <w:r>
           <w:rPr>
@@ -3285,7 +3287,7 @@
             <w:noProof/>
             <w:webHidden/>
           </w:rPr>
-          <w:t>20</w:t>
+          <w:t>25</w:t>
         </w:r>
         <w:r>
           <w:rPr>
@@ -3308,7 +3310,7 @@
           <w:lang w:eastAsia="en-US" w:bidi="he-IL"/>
         </w:rPr>
       </w:pPr>
-      <w:hyperlink w:anchor="_Toc400370842" w:history="1">
+      <w:hyperlink w:anchor="_Toc400534491" w:history="1">
         <w:r>
           <w:rPr>
             <w:rStyle w:val="Hyperlink"/>
@@ -3349,7 +3351,7 @@
             <w:noProof/>
             <w:webHidden/>
           </w:rPr>
-          <w:instrText xml:space="preserve"> PAGEREF _Toc400370842 \h </w:instrText>
+          <w:instrText xml:space="preserve"> PAGEREF _Toc400534491 \h </w:instrText>
         </w:r>
         <w:r>
           <w:rPr>
@@ -3369,7 +3371,7 @@
             <w:noProof/>
             <w:webHidden/>
           </w:rPr>
-          <w:t>21</w:t>
+          <w:t>25</w:t>
         </w:r>
         <w:r>
           <w:rPr>
@@ -3392,7 +3394,7 @@
           <w:lang w:eastAsia="en-US" w:bidi="he-IL"/>
         </w:rPr>
       </w:pPr>
-      <w:hyperlink w:anchor="_Toc400370843" w:history="1">
+      <w:hyperlink w:anchor="_Toc400534492" w:history="1">
         <w:r>
           <w:rPr>
             <w:rStyle w:val="Hyperlink"/>
@@ -3433,7 +3435,7 @@
             <w:noProof/>
             <w:webHidden/>
           </w:rPr>
-          <w:instrText xml:space="preserve"> PAGEREF _Toc400370843 \h </w:instrText>
+          <w:instrText xml:space="preserve"> PAGEREF _Toc400534492 \h </w:instrText>
         </w:r>
         <w:r>
           <w:rPr>
@@ -3453,7 +3455,7 @@
             <w:noProof/>
             <w:webHidden/>
           </w:rPr>
-          <w:t>21</w:t>
+          <w:t>25</w:t>
         </w:r>
         <w:r>
           <w:rPr>
@@ -3476,7 +3478,7 @@
           <w:lang w:eastAsia="en-US" w:bidi="he-IL"/>
         </w:rPr>
       </w:pPr>
-      <w:hyperlink w:anchor="_Toc400370844" w:history="1">
+      <w:hyperlink w:anchor="_Toc400534493" w:history="1">
         <w:r>
           <w:rPr>
             <w:rStyle w:val="Hyperlink"/>
@@ -3517,7 +3519,7 @@
             <w:noProof/>
             <w:webHidden/>
           </w:rPr>
-          <w:instrText xml:space="preserve"> PAGEREF _Toc400370844 \h </w:instrText>
+          <w:instrText xml:space="preserve"> PAGEREF _Toc400534493 \h </w:instrText>
         </w:r>
         <w:r>
           <w:rPr>
@@ -3537,7 +3539,7 @@
             <w:noProof/>
             <w:webHidden/>
           </w:rPr>
-          <w:t>21</w:t>
+          <w:t>25</w:t>
         </w:r>
         <w:r>
           <w:rPr>
@@ -3560,7 +3562,7 @@
           <w:lang w:eastAsia="en-US" w:bidi="he-IL"/>
         </w:rPr>
       </w:pPr>
-      <w:hyperlink w:anchor="_Toc400370845" w:history="1">
+      <w:hyperlink w:anchor="_Toc400534494" w:history="1">
         <w:r>
           <w:rPr>
             <w:rStyle w:val="Hyperlink"/>
@@ -3601,7 +3603,7 @@
             <w:noProof/>
             <w:webHidden/>
           </w:rPr>
-          <w:instrText xml:space="preserve"> PAGEREF _Toc400370845 \h </w:instrText>
+          <w:instrText xml:space="preserve"> PAGEREF _Toc400534494 \h </w:instrText>
         </w:r>
         <w:r>
           <w:rPr>
@@ -3621,7 +3623,7 @@
             <w:noProof/>
             <w:webHidden/>
           </w:rPr>
-          <w:t>21</w:t>
+          <w:t>25</w:t>
         </w:r>
         <w:r>
           <w:rPr>
@@ -3644,7 +3646,7 @@
           <w:lang w:eastAsia="en-US" w:bidi="he-IL"/>
         </w:rPr>
       </w:pPr>
-      <w:hyperlink w:anchor="_Toc400370846" w:history="1">
+      <w:hyperlink w:anchor="_Toc400534495" w:history="1">
         <w:r>
           <w:rPr>
             <w:rStyle w:val="Hyperlink"/>
@@ -3685,7 +3687,7 @@
             <w:noProof/>
             <w:webHidden/>
           </w:rPr>
-          <w:instrText xml:space="preserve"> PAGEREF _Toc400370846 \h </w:instrText>
+          <w:instrText xml:space="preserve"> PAGEREF _Toc400534495 \h </w:instrText>
         </w:r>
         <w:r>
           <w:rPr>
@@ -3705,7 +3707,7 @@
             <w:noProof/>
             <w:webHidden/>
           </w:rPr>
-          <w:t>21</w:t>
+          <w:t>25</w:t>
         </w:r>
         <w:r>
           <w:rPr>
@@ -3728,7 +3730,7 @@
           <w:lang w:eastAsia="en-US" w:bidi="he-IL"/>
         </w:rPr>
       </w:pPr>
-      <w:hyperlink w:anchor="_Toc400370847" w:history="1">
+      <w:hyperlink w:anchor="_Toc400534496" w:history="1">
         <w:r>
           <w:rPr>
             <w:rStyle w:val="Hyperlink"/>
@@ -3769,7 +3771,7 @@
             <w:noProof/>
             <w:webHidden/>
           </w:rPr>
-          <w:instrText xml:space="preserve"> PAGEREF _Toc400370847 \h </w:instrText>
+          <w:instrText xml:space="preserve"> PAGEREF _Toc400534496 \h </w:instrText>
         </w:r>
         <w:r>
           <w:rPr>
@@ -3789,7 +3791,7 @@
             <w:noProof/>
             <w:webHidden/>
           </w:rPr>
-          <w:t>22</w:t>
+          <w:t>26</w:t>
         </w:r>
         <w:r>
           <w:rPr>
@@ -3812,7 +3814,7 @@
           <w:lang w:eastAsia="en-US" w:bidi="he-IL"/>
         </w:rPr>
       </w:pPr>
-      <w:hyperlink w:anchor="_Toc400370848" w:history="1">
+      <w:hyperlink w:anchor="_Toc400534497" w:history="1">
         <w:r>
           <w:rPr>
             <w:rStyle w:val="Hyperlink"/>
@@ -3853,7 +3855,7 @@
             <w:noProof/>
             <w:webHidden/>
           </w:rPr>
-          <w:instrText xml:space="preserve"> PAGEREF _Toc400370848 \h </w:instrText>
+          <w:instrText xml:space="preserve"> PAGEREF _Toc400534497 \h </w:instrText>
         </w:r>
         <w:r>
           <w:rPr>
@@ -3873,7 +3875,7 @@
             <w:noProof/>
             <w:webHidden/>
           </w:rPr>
-          <w:t>22</w:t>
+          <w:t>26</w:t>
         </w:r>
         <w:r>
           <w:rPr>
@@ -3896,7 +3898,7 @@
           <w:lang w:eastAsia="en-US" w:bidi="he-IL"/>
         </w:rPr>
       </w:pPr>
-      <w:hyperlink w:anchor="_Toc400370849" w:history="1">
+      <w:hyperlink w:anchor="_Toc400534498" w:history="1">
         <w:r>
           <w:rPr>
             <w:rStyle w:val="Hyperlink"/>
@@ -3937,7 +3939,7 @@
             <w:noProof/>
             <w:webHidden/>
           </w:rPr>
-          <w:instrText xml:space="preserve"> PAGEREF _Toc400370849 \h </w:instrText>
+          <w:instrText xml:space="preserve"> PAGEREF _Toc400534498 \h </w:instrText>
         </w:r>
         <w:r>
           <w:rPr>
@@ -3957,7 +3959,7 @@
             <w:noProof/>
             <w:webHidden/>
           </w:rPr>
-          <w:t>22</w:t>
+          <w:t>26</w:t>
         </w:r>
         <w:r>
           <w:rPr>
@@ -3980,7 +3982,7 @@
           <w:lang w:eastAsia="en-US" w:bidi="he-IL"/>
         </w:rPr>
       </w:pPr>
-      <w:hyperlink w:anchor="_Toc400370850" w:history="1">
+      <w:hyperlink w:anchor="_Toc400534499" w:history="1">
         <w:r>
           <w:rPr>
             <w:rStyle w:val="Hyperlink"/>
@@ -4021,7 +4023,7 @@
             <w:noProof/>
             <w:webHidden/>
           </w:rPr>
-          <w:instrText xml:space="preserve"> PAGEREF _Toc400370850 \h </w:instrText>
+          <w:instrText xml:space="preserve"> PAGEREF _Toc400534499 \h </w:instrText>
         </w:r>
         <w:r>
           <w:rPr>
@@ -4041,7 +4043,7 @@
             <w:noProof/>
             <w:webHidden/>
           </w:rPr>
-          <w:t>22</w:t>
+          <w:t>26</w:t>
         </w:r>
         <w:r>
           <w:rPr>
@@ -4064,7 +4066,7 @@
           <w:lang w:eastAsia="en-US" w:bidi="he-IL"/>
         </w:rPr>
       </w:pPr>
-      <w:hyperlink w:anchor="_Toc400370851" w:history="1">
+      <w:hyperlink w:anchor="_Toc400534500" w:history="1">
         <w:r>
           <w:rPr>
             <w:rStyle w:val="Hyperlink"/>
@@ -4105,7 +4107,7 @@
             <w:noProof/>
             <w:webHidden/>
           </w:rPr>
-          <w:instrText xml:space="preserve"> PAGEREF _Toc400370851 \h </w:instrText>
+          <w:instrText xml:space="preserve"> PAGEREF _Toc400534500 \h </w:instrText>
         </w:r>
         <w:r>
           <w:rPr>
@@ -4125,7 +4127,7 @@
             <w:noProof/>
             <w:webHidden/>
           </w:rPr>
-          <w:t>22</w:t>
+          <w:t>26</w:t>
         </w:r>
         <w:r>
           <w:rPr>
@@ -4148,7 +4150,7 @@
           <w:lang w:eastAsia="en-US" w:bidi="he-IL"/>
         </w:rPr>
       </w:pPr>
-      <w:hyperlink w:anchor="_Toc400370852" w:history="1">
+      <w:hyperlink w:anchor="_Toc400534501" w:history="1">
         <w:r>
           <w:rPr>
             <w:rStyle w:val="Hyperlink"/>
@@ -4189,7 +4191,7 @@
             <w:noProof/>
             <w:webHidden/>
           </w:rPr>
-          <w:instrText xml:space="preserve"> PAGEREF _Toc400370852 \h </w:instrText>
+          <w:instrText xml:space="preserve"> PAGEREF _Toc400534501 \h </w:instrText>
         </w:r>
         <w:r>
           <w:rPr>
@@ -4209,7 +4211,7 @@
             <w:noProof/>
             <w:webHidden/>
           </w:rPr>
-          <w:t>22</w:t>
+          <w:t>26</w:t>
         </w:r>
         <w:r>
           <w:rPr>
@@ -4232,7 +4234,7 @@
           <w:lang w:eastAsia="en-US" w:bidi="he-IL"/>
         </w:rPr>
       </w:pPr>
-      <w:hyperlink w:anchor="_Toc400370853" w:history="1">
+      <w:hyperlink w:anchor="_Toc400534502" w:history="1">
         <w:r>
           <w:rPr>
             <w:rStyle w:val="Hyperlink"/>
@@ -4273,7 +4275,7 @@
             <w:noProof/>
             <w:webHidden/>
           </w:rPr>
-          <w:instrText xml:space="preserve"> PAGEREF _Toc400370853 \h </w:instrText>
+          <w:instrText xml:space="preserve"> PAGEREF _Toc400534502 \h </w:instrText>
         </w:r>
         <w:r>
           <w:rPr>
@@ -4293,7 +4295,595 @@
             <w:noProof/>
             <w:webHidden/>
           </w:rPr>
-          <w:t>22</w:t>
+          <w:t>26</w:t>
+        </w:r>
+        <w:r>
+          <w:rPr>
+            <w:noProof/>
+            <w:webHidden/>
+          </w:rPr>
+          <w:fldChar w:fldCharType="end"/>
+        </w:r>
+      </w:hyperlink>
+    </w:p>
+    <w:p>
+      <w:pPr>
+        <w:pStyle w:val="TOC1"/>
+        <w:tabs>
+          <w:tab w:val="left" w:pos="440"/>
+          <w:tab w:val="right" w:leader="dot" w:pos="9350"/>
+        </w:tabs>
+        <w:rPr>
+          <w:noProof/>
+          <w:lang w:eastAsia="en-US" w:bidi="he-IL"/>
+        </w:rPr>
+      </w:pPr>
+      <w:hyperlink w:anchor="_Toc400534503" w:history="1">
+        <w:r>
+          <w:rPr>
+            <w:rStyle w:val="Hyperlink"/>
+            <w:noProof/>
+          </w:rPr>
+          <w:t>5</w:t>
+        </w:r>
+        <w:r>
+          <w:rPr>
+            <w:noProof/>
+            <w:lang w:eastAsia="en-US" w:bidi="he-IL"/>
+          </w:rPr>
+          <w:tab/>
+        </w:r>
+        <w:r>
+          <w:rPr>
+            <w:rStyle w:val="Hyperlink"/>
+            <w:noProof/>
+          </w:rPr>
+          <w:t>Appendix – Distributed Thresholded Counter</w:t>
+        </w:r>
+        <w:r>
+          <w:rPr>
+            <w:noProof/>
+            <w:webHidden/>
+          </w:rPr>
+          <w:tab/>
+        </w:r>
+        <w:r>
+          <w:rPr>
+            <w:noProof/>
+            <w:webHidden/>
+          </w:rPr>
+          <w:fldChar w:fldCharType="begin"/>
+        </w:r>
+        <w:r>
+          <w:rPr>
+            <w:noProof/>
+            <w:webHidden/>
+          </w:rPr>
+          <w:instrText xml:space="preserve"> PAGEREF _Toc400534503 \h </w:instrText>
+        </w:r>
+        <w:r>
+          <w:rPr>
+            <w:noProof/>
+            <w:webHidden/>
+          </w:rPr>
+        </w:r>
+        <w:r>
+          <w:rPr>
+            <w:noProof/>
+            <w:webHidden/>
+          </w:rPr>
+          <w:fldChar w:fldCharType="separate"/>
+        </w:r>
+        <w:r>
+          <w:rPr>
+            <w:noProof/>
+            <w:webHidden/>
+          </w:rPr>
+          <w:t>26</w:t>
+        </w:r>
+        <w:r>
+          <w:rPr>
+            <w:noProof/>
+            <w:webHidden/>
+          </w:rPr>
+          <w:fldChar w:fldCharType="end"/>
+        </w:r>
+      </w:hyperlink>
+    </w:p>
+    <w:p>
+      <w:pPr>
+        <w:pStyle w:val="TOC2"/>
+        <w:tabs>
+          <w:tab w:val="left" w:pos="880"/>
+          <w:tab w:val="right" w:leader="dot" w:pos="9350"/>
+        </w:tabs>
+        <w:rPr>
+          <w:noProof/>
+          <w:lang w:eastAsia="en-US" w:bidi="he-IL"/>
+        </w:rPr>
+      </w:pPr>
+      <w:hyperlink w:anchor="_Toc400534504" w:history="1">
+        <w:r>
+          <w:rPr>
+            <w:rStyle w:val="Hyperlink"/>
+            <w:noProof/>
+          </w:rPr>
+          <w:t>5.1</w:t>
+        </w:r>
+        <w:r>
+          <w:rPr>
+            <w:noProof/>
+            <w:lang w:eastAsia="en-US" w:bidi="he-IL"/>
+          </w:rPr>
+          <w:tab/>
+        </w:r>
+        <w:r>
+          <w:rPr>
+            <w:rStyle w:val="Hyperlink"/>
+            <w:noProof/>
+          </w:rPr>
+          <w:t>Objective</w:t>
+        </w:r>
+        <w:r>
+          <w:rPr>
+            <w:noProof/>
+            <w:webHidden/>
+          </w:rPr>
+          <w:tab/>
+        </w:r>
+        <w:r>
+          <w:rPr>
+            <w:noProof/>
+            <w:webHidden/>
+          </w:rPr>
+          <w:fldChar w:fldCharType="begin"/>
+        </w:r>
+        <w:r>
+          <w:rPr>
+            <w:noProof/>
+            <w:webHidden/>
+          </w:rPr>
+          <w:instrText xml:space="preserve"> PAGEREF _Toc400534504 \h </w:instrText>
+        </w:r>
+        <w:r>
+          <w:rPr>
+            <w:noProof/>
+            <w:webHidden/>
+          </w:rPr>
+        </w:r>
+        <w:r>
+          <w:rPr>
+            <w:noProof/>
+            <w:webHidden/>
+          </w:rPr>
+          <w:fldChar w:fldCharType="separate"/>
+        </w:r>
+        <w:r>
+          <w:rPr>
+            <w:noProof/>
+            <w:webHidden/>
+          </w:rPr>
+          <w:t>26</w:t>
+        </w:r>
+        <w:r>
+          <w:rPr>
+            <w:noProof/>
+            <w:webHidden/>
+          </w:rPr>
+          <w:fldChar w:fldCharType="end"/>
+        </w:r>
+      </w:hyperlink>
+    </w:p>
+    <w:p>
+      <w:pPr>
+        <w:pStyle w:val="TOC2"/>
+        <w:tabs>
+          <w:tab w:val="left" w:pos="880"/>
+          <w:tab w:val="right" w:leader="dot" w:pos="9350"/>
+        </w:tabs>
+        <w:rPr>
+          <w:noProof/>
+          <w:lang w:eastAsia="en-US" w:bidi="he-IL"/>
+        </w:rPr>
+      </w:pPr>
+      <w:hyperlink w:anchor="_Toc400534505" w:history="1">
+        <w:r>
+          <w:rPr>
+            <w:rStyle w:val="Hyperlink"/>
+            <w:noProof/>
+          </w:rPr>
+          <w:t>5.2</w:t>
+        </w:r>
+        <w:r>
+          <w:rPr>
+            <w:noProof/>
+            <w:lang w:eastAsia="en-US" w:bidi="he-IL"/>
+          </w:rPr>
+          <w:tab/>
+        </w:r>
+        <w:r>
+          <w:rPr>
+            <w:rStyle w:val="Hyperlink"/>
+            <w:noProof/>
+          </w:rPr>
+          <w:t>Method</w:t>
+        </w:r>
+        <w:r>
+          <w:rPr>
+            <w:noProof/>
+            <w:webHidden/>
+          </w:rPr>
+          <w:tab/>
+        </w:r>
+        <w:r>
+          <w:rPr>
+            <w:noProof/>
+            <w:webHidden/>
+          </w:rPr>
+          <w:fldChar w:fldCharType="begin"/>
+        </w:r>
+        <w:r>
+          <w:rPr>
+            <w:noProof/>
+            <w:webHidden/>
+          </w:rPr>
+          <w:instrText xml:space="preserve"> PAGEREF _Toc400534505 \h </w:instrText>
+        </w:r>
+        <w:r>
+          <w:rPr>
+            <w:noProof/>
+            <w:webHidden/>
+          </w:rPr>
+        </w:r>
+        <w:r>
+          <w:rPr>
+            <w:noProof/>
+            <w:webHidden/>
+          </w:rPr>
+          <w:fldChar w:fldCharType="separate"/>
+        </w:r>
+        <w:r>
+          <w:rPr>
+            <w:noProof/>
+            <w:webHidden/>
+          </w:rPr>
+          <w:t>26</w:t>
+        </w:r>
+        <w:r>
+          <w:rPr>
+            <w:noProof/>
+            <w:webHidden/>
+          </w:rPr>
+          <w:fldChar w:fldCharType="end"/>
+        </w:r>
+      </w:hyperlink>
+    </w:p>
+    <w:p>
+      <w:pPr>
+        <w:pStyle w:val="TOC3"/>
+        <w:tabs>
+          <w:tab w:val="left" w:pos="1320"/>
+          <w:tab w:val="right" w:leader="dot" w:pos="9350"/>
+        </w:tabs>
+        <w:rPr>
+          <w:noProof/>
+          <w:lang w:eastAsia="en-US" w:bidi="he-IL"/>
+        </w:rPr>
+      </w:pPr>
+      <w:hyperlink w:anchor="_Toc400534506" w:history="1">
+        <w:r>
+          <w:rPr>
+            <w:rStyle w:val="Hyperlink"/>
+            <w:noProof/>
+          </w:rPr>
+          <w:t>5.2.1</w:t>
+        </w:r>
+        <w:r>
+          <w:rPr>
+            <w:noProof/>
+            <w:lang w:eastAsia="en-US" w:bidi="he-IL"/>
+          </w:rPr>
+          <w:tab/>
+        </w:r>
+        <w:r>
+          <w:rPr>
+            <w:rStyle w:val="Hyperlink"/>
+            <w:noProof/>
+          </w:rPr>
+          <w:t>Distributed Algorithm</w:t>
+        </w:r>
+        <w:r>
+          <w:rPr>
+            <w:noProof/>
+            <w:webHidden/>
+          </w:rPr>
+          <w:tab/>
+        </w:r>
+        <w:r>
+          <w:rPr>
+            <w:noProof/>
+            <w:webHidden/>
+          </w:rPr>
+          <w:fldChar w:fldCharType="begin"/>
+        </w:r>
+        <w:r>
+          <w:rPr>
+            <w:noProof/>
+            <w:webHidden/>
+          </w:rPr>
+          <w:instrText xml:space="preserve"> PAGEREF _Toc400534506 \h </w:instrText>
+        </w:r>
+        <w:r>
+          <w:rPr>
+            <w:noProof/>
+            <w:webHidden/>
+          </w:rPr>
+        </w:r>
+        <w:r>
+          <w:rPr>
+            <w:noProof/>
+            <w:webHidden/>
+          </w:rPr>
+          <w:fldChar w:fldCharType="separate"/>
+        </w:r>
+        <w:r>
+          <w:rPr>
+            <w:noProof/>
+            <w:webHidden/>
+          </w:rPr>
+          <w:t>27</w:t>
+        </w:r>
+        <w:r>
+          <w:rPr>
+            <w:noProof/>
+            <w:webHidden/>
+          </w:rPr>
+          <w:fldChar w:fldCharType="end"/>
+        </w:r>
+      </w:hyperlink>
+    </w:p>
+    <w:p>
+      <w:pPr>
+        <w:pStyle w:val="TOC2"/>
+        <w:tabs>
+          <w:tab w:val="left" w:pos="880"/>
+          <w:tab w:val="right" w:leader="dot" w:pos="9350"/>
+        </w:tabs>
+        <w:rPr>
+          <w:noProof/>
+          <w:lang w:eastAsia="en-US" w:bidi="he-IL"/>
+        </w:rPr>
+      </w:pPr>
+      <w:hyperlink w:anchor="_Toc400534507" w:history="1">
+        <w:r>
+          <w:rPr>
+            <w:rStyle w:val="Hyperlink"/>
+            <w:noProof/>
+          </w:rPr>
+          <w:t>5.3</w:t>
+        </w:r>
+        <w:r>
+          <w:rPr>
+            <w:noProof/>
+            <w:lang w:eastAsia="en-US" w:bidi="he-IL"/>
+          </w:rPr>
+          <w:tab/>
+        </w:r>
+        <w:r>
+          <w:rPr>
+            <w:rStyle w:val="Hyperlink"/>
+            <w:noProof/>
+          </w:rPr>
+          <w:t>Architecture</w:t>
+        </w:r>
+        <w:r>
+          <w:rPr>
+            <w:noProof/>
+            <w:webHidden/>
+          </w:rPr>
+          <w:tab/>
+        </w:r>
+        <w:r>
+          <w:rPr>
+            <w:noProof/>
+            <w:webHidden/>
+          </w:rPr>
+          <w:fldChar w:fldCharType="begin"/>
+        </w:r>
+        <w:r>
+          <w:rPr>
+            <w:noProof/>
+            <w:webHidden/>
+          </w:rPr>
+          <w:instrText xml:space="preserve"> PAGEREF _Toc400534507 \h </w:instrText>
+        </w:r>
+        <w:r>
+          <w:rPr>
+            <w:noProof/>
+            <w:webHidden/>
+          </w:rPr>
+        </w:r>
+        <w:r>
+          <w:rPr>
+            <w:noProof/>
+            <w:webHidden/>
+          </w:rPr>
+          <w:fldChar w:fldCharType="separate"/>
+        </w:r>
+        <w:r>
+          <w:rPr>
+            <w:noProof/>
+            <w:webHidden/>
+          </w:rPr>
+          <w:t>29</w:t>
+        </w:r>
+        <w:r>
+          <w:rPr>
+            <w:noProof/>
+            <w:webHidden/>
+          </w:rPr>
+          <w:fldChar w:fldCharType="end"/>
+        </w:r>
+      </w:hyperlink>
+    </w:p>
+    <w:p>
+      <w:pPr>
+        <w:pStyle w:val="TOC3"/>
+        <w:tabs>
+          <w:tab w:val="left" w:pos="1320"/>
+          <w:tab w:val="right" w:leader="dot" w:pos="9350"/>
+        </w:tabs>
+        <w:rPr>
+          <w:noProof/>
+          <w:lang w:eastAsia="en-US" w:bidi="he-IL"/>
+        </w:rPr>
+      </w:pPr>
+      <w:hyperlink w:anchor="_Toc400534508" w:history="1">
+        <w:r>
+          <w:rPr>
+            <w:rStyle w:val="Hyperlink"/>
+            <w:noProof/>
+          </w:rPr>
+          <w:t>5.3.1</w:t>
+        </w:r>
+        <w:r>
+          <w:rPr>
+            <w:noProof/>
+            <w:lang w:eastAsia="en-US" w:bidi="he-IL"/>
+          </w:rPr>
+          <w:tab/>
+        </w:r>
+        <w:r>
+          <w:rPr>
+            <w:rStyle w:val="Hyperlink"/>
+            <w:noProof/>
+          </w:rPr>
+          <w:t>Messages</w:t>
+        </w:r>
+        <w:r>
+          <w:rPr>
+            <w:noProof/>
+            <w:webHidden/>
+          </w:rPr>
+          <w:tab/>
+        </w:r>
+        <w:r>
+          <w:rPr>
+            <w:noProof/>
+            <w:webHidden/>
+          </w:rPr>
+          <w:fldChar w:fldCharType="begin"/>
+        </w:r>
+        <w:r>
+          <w:rPr>
+            <w:noProof/>
+            <w:webHidden/>
+          </w:rPr>
+          <w:instrText xml:space="preserve"> PAGEREF _Toc400534508 \h </w:instrText>
+        </w:r>
+        <w:r>
+          <w:rPr>
+            <w:noProof/>
+            <w:webHidden/>
+          </w:rPr>
+        </w:r>
+        <w:r>
+          <w:rPr>
+            <w:noProof/>
+            <w:webHidden/>
+          </w:rPr>
+          <w:fldChar w:fldCharType="separate"/>
+        </w:r>
+        <w:r>
+          <w:rPr>
+            <w:noProof/>
+            <w:webHidden/>
+          </w:rPr>
+          <w:t>30</w:t>
+        </w:r>
+        <w:r>
+          <w:rPr>
+            <w:noProof/>
+            <w:webHidden/>
+          </w:rPr>
+          <w:fldChar w:fldCharType="end"/>
+        </w:r>
+      </w:hyperlink>
+    </w:p>
+    <w:p>
+      <w:pPr>
+        <w:pStyle w:val="TOC2"/>
+        <w:tabs>
+          <w:tab w:val="left" w:pos="880"/>
+          <w:tab w:val="right" w:leader="dot" w:pos="9350"/>
+        </w:tabs>
+        <w:rPr>
+          <w:noProof/>
+          <w:lang w:eastAsia="en-US" w:bidi="he-IL"/>
+        </w:rPr>
+      </w:pPr>
+      <w:hyperlink w:anchor="_Toc400534509" w:history="1">
+        <w:r>
+          <w:rPr>
+            <w:rStyle w:val="Hyperlink"/>
+            <w:noProof/>
+          </w:rPr>
+          <w:t>5.4</w:t>
+        </w:r>
+        <w:r>
+          <w:rPr>
+            <w:noProof/>
+            <w:lang w:eastAsia="en-US" w:bidi="he-IL"/>
+          </w:rPr>
+          <w:tab/>
+        </w:r>
+        <w:r>
+          <w:rPr>
+            <w:rStyle w:val="Hyperlink"/>
+            <w:noProof/>
+          </w:rPr>
+          <w:t>Diagrams</w:t>
+        </w:r>
+        <w:r>
+          <w:rPr>
+            <w:noProof/>
+            <w:webHidden/>
+          </w:rPr>
+          <w:tab/>
+        </w:r>
+        <w:r>
+          <w:rPr>
+            <w:noProof/>
+            <w:webHidden/>
+          </w:rPr>
+          <w:fldChar w:fldCharType="begin"/>
+        </w:r>
+        <w:r>
+          <w:rPr>
+            <w:noProof/>
+            <w:webHidden/>
+          </w:rPr>
+          <w:instrText xml:space="preserve"> PAGEREF _Toc400534509 \h </w:instrText>
+        </w:r>
+        <w:r>
+          <w:rPr>
+            <w:noProof/>
+            <w:webHidden/>
+          </w:rPr>
+        </w:r>
+        <w:r>
+          <w:rPr>
+            <w:noProof/>
+            <w:webHidden/>
+          </w:rPr>
+          <w:fldChar w:fldCharType="separate"/>
+        </w:r>
+        <w:r>
+          <w:rPr>
+            <w:noProof/>
+            <w:webHidden/>
+          </w:rPr>
+          <w:t>31</w:t>
         </w:r>
         <w:r>
           <w:rPr>
@@ -4392,22 +4982,22 @@
       <w:pPr>
         <w:pStyle w:val="Heading1"/>
       </w:pPr>
-      <w:bookmarkStart w:id="1" w:name="_Toc400370822"/>
+      <w:bookmarkStart w:id="2" w:name="_Toc400534471"/>
       <w:r>
         <w:t>Introduction</w:t>
       </w:r>
-      <w:bookmarkEnd w:id="1"/>
+      <w:bookmarkEnd w:id="2"/>
     </w:p>
     <w:p>
       <w:pPr>
         <w:pStyle w:val="Heading2"/>
       </w:pPr>
-      <w:bookmarkStart w:id="2" w:name="_Toc400370823"/>
-      <w:commentRangeStart w:id="3"/>
+      <w:bookmarkStart w:id="3" w:name="_Toc400534472"/>
+      <w:commentRangeStart w:id="4"/>
       <w:r>
         <w:t>History</w:t>
       </w:r>
-      <w:commentRangeEnd w:id="3"/>
+      <w:commentRangeEnd w:id="4"/>
       <w:r>
         <w:rPr>
           <w:rStyle w:val="CommentReference"/>
@@ -4416,12 +5006,12 @@
           <w:bCs w:val="0"/>
           <w:color w:val="auto"/>
         </w:rPr>
-        <w:commentReference w:id="3"/>
+        <w:commentReference w:id="4"/>
       </w:r>
       <w:r>
         <w:t xml:space="preserve"> of the document</w:t>
       </w:r>
-      <w:bookmarkEnd w:id="2"/>
+      <w:bookmarkEnd w:id="3"/>
     </w:p>
     <w:p>
       <w:pPr>
@@ -4776,14 +5366,14 @@
           <w:lang w:eastAsia="ja-JP"/>
         </w:rPr>
       </w:pPr>
-      <w:bookmarkStart w:id="4" w:name="_Toc400370824"/>
+      <w:bookmarkStart w:id="5" w:name="_Toc400534473"/>
       <w:r>
         <w:rPr>
           <w:lang w:eastAsia="ja-JP"/>
         </w:rPr>
         <w:t>Purpose and Scope of the Document</w:t>
       </w:r>
-      <w:bookmarkEnd w:id="4"/>
+      <w:bookmarkEnd w:id="5"/>
     </w:p>
     <w:p>
       <w:pPr>
@@ -4809,7 +5399,7 @@
         </w:rPr>
         <w:t xml:space="preserve">Briefly state the purpose and scope of the deliverable, and indicate the target </w:t>
       </w:r>
-      <w:commentRangeStart w:id="5"/>
+      <w:commentRangeStart w:id="6"/>
       <w:r>
         <w:rPr>
           <w:rFonts w:eastAsia="MS Mincho"/>
@@ -4817,12 +5407,12 @@
         </w:rPr>
         <w:t>readership</w:t>
       </w:r>
-      <w:commentRangeEnd w:id="5"/>
+      <w:commentRangeEnd w:id="6"/>
       <w:r>
         <w:rPr>
           <w:rStyle w:val="CommentReference"/>
         </w:rPr>
-        <w:commentReference w:id="5"/>
+        <w:commentReference w:id="6"/>
       </w:r>
     </w:p>
     <w:p>
@@ -4850,14 +5440,14 @@
           <w:lang w:eastAsia="ja-JP"/>
         </w:rPr>
       </w:pPr>
-      <w:bookmarkStart w:id="6" w:name="_Toc400370825"/>
+      <w:bookmarkStart w:id="7" w:name="_Toc400534474"/>
       <w:r>
         <w:rPr>
           <w:lang w:eastAsia="ja-JP"/>
         </w:rPr>
         <w:t>Relationship with Other Documents</w:t>
       </w:r>
-      <w:bookmarkEnd w:id="6"/>
+      <w:bookmarkEnd w:id="7"/>
     </w:p>
     <w:p>
       <w:pPr>
@@ -4883,7 +5473,7 @@
         </w:rPr>
         <w:t xml:space="preserve">Describe how the deliverable relates to other deliverables and </w:t>
       </w:r>
-      <w:commentRangeStart w:id="7"/>
+      <w:commentRangeStart w:id="8"/>
       <w:r>
         <w:rPr>
           <w:rFonts w:eastAsia="MS Mincho"/>
@@ -4891,12 +5481,12 @@
         </w:rPr>
         <w:t>papers</w:t>
       </w:r>
-      <w:commentRangeEnd w:id="7"/>
+      <w:commentRangeEnd w:id="8"/>
       <w:r>
         <w:rPr>
           <w:rStyle w:val="CommentReference"/>
         </w:rPr>
-        <w:commentReference w:id="7"/>
+        <w:commentReference w:id="8"/>
       </w:r>
     </w:p>
     <w:p>
@@ -4921,7 +5511,7 @@
           <w:lang w:eastAsia="ja-JP"/>
         </w:rPr>
       </w:pPr>
-      <w:bookmarkStart w:id="8" w:name="_Toc400370826"/>
+      <w:bookmarkStart w:id="9" w:name="_Toc400534475"/>
       <w:r>
         <w:rPr>
           <w:lang w:eastAsia="ja-JP"/>
@@ -4929,7 +5519,7 @@
         <w:lastRenderedPageBreak/>
         <w:t>Main Sections</w:t>
       </w:r>
-      <w:bookmarkEnd w:id="8"/>
+      <w:bookmarkEnd w:id="9"/>
     </w:p>
     <w:p>
       <w:pPr>
@@ -4938,14 +5528,14 @@
           <w:lang w:eastAsia="ja-JP"/>
         </w:rPr>
       </w:pPr>
-      <w:bookmarkStart w:id="9" w:name="_Toc400370827"/>
+      <w:bookmarkStart w:id="10" w:name="_Toc400534476"/>
       <w:r>
         <w:rPr>
           <w:lang w:eastAsia="ja-JP"/>
         </w:rPr>
         <w:t>System Requirements</w:t>
       </w:r>
-      <w:bookmarkEnd w:id="9"/>
+      <w:bookmarkEnd w:id="10"/>
     </w:p>
     <w:p>
       <w:pPr>
@@ -4961,7 +5551,7 @@
         </w:rPr>
         <w:t xml:space="preserve">This section lays out the main requirements for SPEEDD prototype. The requirements are based on the requirements documents provided by the use </w:t>
       </w:r>
-      <w:commentRangeStart w:id="10"/>
+      <w:commentRangeStart w:id="11"/>
       <w:r>
         <w:rPr>
           <w:rFonts w:eastAsia="MS Mincho"/>
@@ -4969,12 +5559,12 @@
         </w:rPr>
         <w:t>cases</w:t>
       </w:r>
-      <w:commentRangeEnd w:id="10"/>
+      <w:commentRangeEnd w:id="11"/>
       <w:r>
         <w:rPr>
           <w:rStyle w:val="CommentReference"/>
         </w:rPr>
-        <w:commentReference w:id="10"/>
+        <w:commentReference w:id="11"/>
       </w:r>
       <w:r>
         <w:rPr>
@@ -4991,14 +5581,14 @@
           <w:lang w:eastAsia="ja-JP"/>
         </w:rPr>
       </w:pPr>
-      <w:bookmarkStart w:id="11" w:name="_Toc400370828"/>
+      <w:bookmarkStart w:id="12" w:name="_Toc400534477"/>
       <w:r>
         <w:rPr>
           <w:lang w:eastAsia="ja-JP"/>
         </w:rPr>
         <w:t>Approach</w:t>
       </w:r>
-      <w:bookmarkEnd w:id="11"/>
+      <w:bookmarkEnd w:id="12"/>
     </w:p>
     <w:p>
       <w:pPr>
@@ -5358,7 +5948,7 @@
           <w:lang w:eastAsia="ja-JP"/>
         </w:rPr>
       </w:pPr>
-      <w:bookmarkStart w:id="12" w:name="_Ref399691441"/>
+      <w:bookmarkStart w:id="13" w:name="_Ref399691441"/>
       <w:r>
         <w:t xml:space="preserve">Figure </w:t>
       </w:r>
@@ -5415,7 +6005,7 @@
         </w:rPr>
         <w:fldChar w:fldCharType="end"/>
       </w:r>
-      <w:bookmarkEnd w:id="12"/>
+      <w:bookmarkEnd w:id="13"/>
       <w:r>
         <w:t>- SPEEDD design architecture approach</w:t>
       </w:r>
@@ -5433,16 +6023,16 @@
         </w:rPr>
         <w:t xml:space="preserve"> </w:t>
       </w:r>
-      <w:bookmarkStart w:id="13" w:name="_Ref399699618"/>
-      <w:bookmarkStart w:id="14" w:name="_Toc400370829"/>
+      <w:bookmarkStart w:id="14" w:name="_Ref399699618"/>
+      <w:bookmarkStart w:id="15" w:name="_Toc400534478"/>
       <w:r>
         <w:rPr>
           <w:lang w:eastAsia="ja-JP"/>
         </w:rPr>
         <w:t>Conceptual Architecture</w:t>
       </w:r>
-      <w:bookmarkEnd w:id="13"/>
       <w:bookmarkEnd w:id="14"/>
+      <w:bookmarkEnd w:id="15"/>
     </w:p>
     <w:p>
       <w:pPr>
@@ -5553,7 +6143,7 @@
         <w:lastRenderedPageBreak/>
         <w:t xml:space="preserve">  </w:t>
       </w:r>
-      <w:commentRangeStart w:id="15"/>
+      <w:commentRangeStart w:id="16"/>
       <w:r>
         <w:rPr>
           <w:noProof/>
@@ -5608,12 +6198,12 @@
           </wp:inline>
         </w:drawing>
       </w:r>
-      <w:commentRangeEnd w:id="15"/>
+      <w:commentRangeEnd w:id="16"/>
       <w:r>
         <w:rPr>
           <w:rStyle w:val="CommentReference"/>
         </w:rPr>
-        <w:commentReference w:id="15"/>
+        <w:commentReference w:id="16"/>
       </w:r>
     </w:p>
     <w:p>
@@ -5624,7 +6214,7 @@
           <w:lang w:eastAsia="ja-JP"/>
         </w:rPr>
       </w:pPr>
-      <w:bookmarkStart w:id="16" w:name="_Ref399693808"/>
+      <w:bookmarkStart w:id="17" w:name="_Ref399693808"/>
       <w:r>
         <w:t xml:space="preserve">Figure </w:t>
       </w:r>
@@ -5681,7 +6271,7 @@
         </w:rPr>
         <w:fldChar w:fldCharType="end"/>
       </w:r>
-      <w:bookmarkEnd w:id="16"/>
+      <w:bookmarkEnd w:id="17"/>
       <w:r>
         <w:t xml:space="preserve"> - </w:t>
       </w:r>
@@ -5779,14 +6369,14 @@
           <w:lang w:eastAsia="ja-JP"/>
         </w:rPr>
       </w:pPr>
-      <w:bookmarkStart w:id="17" w:name="_Toc400370830"/>
+      <w:bookmarkStart w:id="18" w:name="_Toc400534479"/>
       <w:r>
         <w:rPr>
           <w:lang w:eastAsia="ja-JP"/>
         </w:rPr>
         <w:t>SPEEDD Runtime Architecture</w:t>
       </w:r>
-      <w:bookmarkEnd w:id="17"/>
+      <w:bookmarkEnd w:id="18"/>
     </w:p>
     <w:p>
       <w:pPr>
@@ -5802,7 +6392,7 @@
         </w:rPr>
         <w:t xml:space="preserve">The architecture of the runtime part of SPEEDD follows the </w:t>
       </w:r>
-      <w:commentRangeStart w:id="18"/>
+      <w:commentRangeStart w:id="19"/>
       <w:r>
         <w:rPr>
           <w:rFonts w:eastAsia="MS Mincho"/>
@@ -5810,7 +6400,7 @@
         </w:rPr>
         <w:t>“Event-Driven Architecture</w:t>
       </w:r>
-      <w:commentRangeEnd w:id="18"/>
+      <w:commentRangeEnd w:id="19"/>
       <w:r>
         <w:rPr>
           <w:rFonts w:eastAsia="MS Mincho"/>
@@ -5822,7 +6412,7 @@
         <w:rPr>
           <w:rStyle w:val="CommentReference"/>
         </w:rPr>
-        <w:commentReference w:id="18"/>
+        <w:commentReference w:id="19"/>
       </w:r>
       <w:r>
         <w:rPr>
@@ -5831,7 +6421,7 @@
         </w:rPr>
         <w:t xml:space="preserve">. </w:t>
       </w:r>
-      <w:commentRangeStart w:id="19"/>
+      <w:commentRangeStart w:id="20"/>
       <w:r>
         <w:rPr>
           <w:rFonts w:eastAsia="MS Mincho"/>
@@ -5839,12 +6429,12 @@
         </w:rPr>
         <w:t>Every component functions as an event consumer, or an event producer, or a combination of both</w:t>
       </w:r>
-      <w:commentRangeEnd w:id="19"/>
+      <w:commentRangeEnd w:id="20"/>
       <w:r>
         <w:rPr>
           <w:rStyle w:val="CommentReference"/>
         </w:rPr>
-        <w:commentReference w:id="19"/>
+        <w:commentReference w:id="20"/>
       </w:r>
       <w:r>
         <w:rPr>
@@ -6034,7 +6624,7 @@
           <w:lang w:eastAsia="ja-JP"/>
         </w:rPr>
       </w:pPr>
-      <w:bookmarkStart w:id="20" w:name="_Ref399693784"/>
+      <w:bookmarkStart w:id="21" w:name="_Ref399693784"/>
       <w:r>
         <w:t xml:space="preserve">Figure </w:t>
       </w:r>
@@ -6091,7 +6681,7 @@
         </w:rPr>
         <w:fldChar w:fldCharType="end"/>
       </w:r>
-      <w:bookmarkEnd w:id="20"/>
+      <w:bookmarkEnd w:id="21"/>
       <w:r>
         <w:t xml:space="preserve"> </w:t>
       </w:r>
@@ -6497,7 +7087,7 @@
           <w:lang w:eastAsia="ja-JP"/>
         </w:rPr>
       </w:pPr>
-      <w:bookmarkStart w:id="21" w:name="_Ref399693844"/>
+      <w:bookmarkStart w:id="22" w:name="_Ref399693844"/>
       <w:r>
         <w:t xml:space="preserve">Figure </w:t>
       </w:r>
@@ -6554,7 +7144,7 @@
         </w:rPr>
         <w:fldChar w:fldCharType="end"/>
       </w:r>
-      <w:bookmarkEnd w:id="21"/>
+      <w:bookmarkEnd w:id="22"/>
       <w:r>
         <w:t xml:space="preserve"> </w:t>
       </w:r>
@@ -6627,7 +7217,7 @@
           <w:lang w:eastAsia="ja-JP"/>
         </w:rPr>
       </w:pPr>
-      <w:bookmarkStart w:id="22" w:name="_Ref399693852"/>
+      <w:bookmarkStart w:id="23" w:name="_Ref399693852"/>
       <w:r>
         <w:t xml:space="preserve">Figure </w:t>
       </w:r>
@@ -6684,7 +7274,7 @@
         </w:rPr>
         <w:fldChar w:fldCharType="end"/>
       </w:r>
-      <w:bookmarkEnd w:id="22"/>
+      <w:bookmarkEnd w:id="23"/>
       <w:r>
         <w:t xml:space="preserve"> </w:t>
       </w:r>
@@ -6699,18 +7289,18 @@
           <w:lang w:eastAsia="ja-JP"/>
         </w:rPr>
       </w:pPr>
-      <w:bookmarkStart w:id="23" w:name="_Ref400010233"/>
-      <w:bookmarkStart w:id="24" w:name="_Ref400010250"/>
-      <w:bookmarkStart w:id="25" w:name="_Toc400370831"/>
+      <w:bookmarkStart w:id="24" w:name="_Ref400010233"/>
+      <w:bookmarkStart w:id="25" w:name="_Ref400010250"/>
+      <w:bookmarkStart w:id="26" w:name="_Toc400534480"/>
       <w:r>
         <w:rPr>
           <w:lang w:eastAsia="ja-JP"/>
         </w:rPr>
         <w:t>Event Bus</w:t>
       </w:r>
-      <w:bookmarkEnd w:id="23"/>
       <w:bookmarkEnd w:id="24"/>
       <w:bookmarkEnd w:id="25"/>
+      <w:bookmarkEnd w:id="26"/>
     </w:p>
     <w:p>
       <w:pPr>
@@ -6905,7 +7495,7 @@
         <w:pStyle w:val="Caption"/>
         <w:keepNext/>
       </w:pPr>
-      <w:bookmarkStart w:id="26" w:name="_Ref399943477"/>
+      <w:bookmarkStart w:id="27" w:name="_Ref399943477"/>
       <w:proofErr w:type="gramStart"/>
       <w:r>
         <w:t xml:space="preserve">Table </w:t>
@@ -6961,7 +7551,7 @@
       <w:r>
         <w:fldChar w:fldCharType="end"/>
       </w:r>
-      <w:bookmarkEnd w:id="26"/>
+      <w:bookmarkEnd w:id="27"/>
       <w:r>
         <w:t xml:space="preserve"> - Kafka topics in SPEEDD event bus</w:t>
       </w:r>
@@ -7781,7 +8371,7 @@
           <w:lang w:eastAsia="ja-JP"/>
         </w:rPr>
       </w:pPr>
-      <w:commentRangeStart w:id="27"/>
+      <w:commentRangeStart w:id="28"/>
       <w:r>
         <w:rPr>
           <w:rFonts w:eastAsia="MS Mincho"/>
@@ -7819,12 +8409,12 @@
         </w:rPr>
         <w:t>Message schema</w:t>
       </w:r>
-      <w:commentRangeEnd w:id="27"/>
+      <w:commentRangeEnd w:id="28"/>
       <w:r>
         <w:rPr>
           <w:rStyle w:val="CommentReference"/>
         </w:rPr>
-        <w:commentReference w:id="27"/>
+        <w:commentReference w:id="28"/>
       </w:r>
     </w:p>
     <w:p>
@@ -7834,7 +8424,7 @@
           <w:lang w:eastAsia="ja-JP"/>
         </w:rPr>
       </w:pPr>
-      <w:bookmarkStart w:id="28" w:name="_Toc400370832"/>
+      <w:bookmarkStart w:id="29" w:name="_Toc400534481"/>
       <w:r>
         <w:rPr>
           <w:lang w:eastAsia="ja-JP"/>
@@ -7842,7 +8432,7 @@
         <w:lastRenderedPageBreak/>
         <w:t>Event/Data Providers</w:t>
       </w:r>
-      <w:bookmarkEnd w:id="28"/>
+      <w:bookmarkEnd w:id="29"/>
     </w:p>
     <w:p>
       <w:pPr>
@@ -8050,7 +8640,7 @@
         </w:rPr>
         <w:t xml:space="preserve">Traffic sensors – </w:t>
       </w:r>
-      <w:commentRangeStart w:id="29"/>
+      <w:commentRangeStart w:id="30"/>
       <w:r>
         <w:rPr>
           <w:lang w:eastAsia="ja-JP"/>
@@ -8071,12 +8661,12 @@
         </w:rPr>
         <w:t xml:space="preserve"> sensors buried in the road</w:t>
       </w:r>
-      <w:commentRangeEnd w:id="29"/>
+      <w:commentRangeEnd w:id="30"/>
       <w:r>
         <w:rPr>
           <w:rStyle w:val="CommentReference"/>
         </w:rPr>
-        <w:commentReference w:id="29"/>
+        <w:commentReference w:id="30"/>
       </w:r>
     </w:p>
     <w:p>
@@ -8096,19 +8686,19 @@
         </w:rPr>
         <w:t xml:space="preserve">Micro-Simulator – </w:t>
       </w:r>
-      <w:commentRangeStart w:id="30"/>
+      <w:commentRangeStart w:id="31"/>
       <w:r>
         <w:rPr>
           <w:lang w:eastAsia="ja-JP"/>
         </w:rPr>
         <w:t>synthetic data generated by the micro-simulator</w:t>
       </w:r>
-      <w:commentRangeEnd w:id="30"/>
+      <w:commentRangeEnd w:id="31"/>
       <w:r>
         <w:rPr>
           <w:rStyle w:val="CommentReference"/>
         </w:rPr>
-        <w:commentReference w:id="30"/>
+        <w:commentReference w:id="31"/>
       </w:r>
     </w:p>
     <w:p>
@@ -8153,19 +8743,19 @@
         </w:rPr>
         <w:t xml:space="preserve">a producer API. The message data model and the format of the serialized representation are described in </w:t>
       </w:r>
-      <w:commentRangeStart w:id="31"/>
+      <w:commentRangeStart w:id="32"/>
       <w:r>
         <w:rPr>
           <w:lang w:eastAsia="ja-JP"/>
         </w:rPr>
         <w:t>API and Integration part of this document</w:t>
       </w:r>
-      <w:commentRangeEnd w:id="31"/>
+      <w:commentRangeEnd w:id="32"/>
       <w:r>
         <w:rPr>
           <w:rStyle w:val="CommentReference"/>
         </w:rPr>
-        <w:commentReference w:id="31"/>
+        <w:commentReference w:id="32"/>
       </w:r>
       <w:r>
         <w:rPr>
@@ -8484,19 +9074,19 @@
         </w:rPr>
         <w:t xml:space="preserve">The data model and the format of the messages are described in in </w:t>
       </w:r>
-      <w:commentRangeStart w:id="32"/>
+      <w:commentRangeStart w:id="33"/>
       <w:r>
         <w:rPr>
           <w:lang w:eastAsia="ja-JP"/>
         </w:rPr>
         <w:t>API and Integration part of this document</w:t>
       </w:r>
-      <w:commentRangeEnd w:id="32"/>
+      <w:commentRangeEnd w:id="33"/>
       <w:r>
         <w:rPr>
           <w:rStyle w:val="CommentReference"/>
         </w:rPr>
-        <w:commentReference w:id="32"/>
+        <w:commentReference w:id="33"/>
       </w:r>
       <w:r>
         <w:rPr>
@@ -8512,7 +9102,7 @@
           <w:lang w:eastAsia="ja-JP"/>
         </w:rPr>
       </w:pPr>
-      <w:bookmarkStart w:id="33" w:name="_Toc400370833"/>
+      <w:bookmarkStart w:id="34" w:name="_Toc400534482"/>
       <w:r>
         <w:rPr>
           <w:lang w:eastAsia="ja-JP"/>
@@ -8520,7 +9110,7 @@
         <w:lastRenderedPageBreak/>
         <w:t>Action Consumption – Actuators/Connectors</w:t>
       </w:r>
-      <w:bookmarkEnd w:id="33"/>
+      <w:bookmarkEnd w:id="34"/>
     </w:p>
     <w:p>
       <w:pPr>
@@ -8657,19 +9247,19 @@
         </w:rPr>
         <w:t xml:space="preserve">as part of </w:t>
       </w:r>
-      <w:commentRangeStart w:id="34"/>
+      <w:commentRangeStart w:id="35"/>
       <w:r>
         <w:rPr>
           <w:lang w:eastAsia="ja-JP"/>
         </w:rPr>
         <w:t>WP8</w:t>
       </w:r>
-      <w:commentRangeEnd w:id="34"/>
+      <w:commentRangeEnd w:id="35"/>
       <w:r>
         <w:rPr>
           <w:rStyle w:val="CommentReference"/>
         </w:rPr>
-        <w:commentReference w:id="34"/>
+        <w:commentReference w:id="35"/>
       </w:r>
       <w:r>
         <w:rPr>
@@ -8774,16 +9364,16 @@
           <w:lang w:eastAsia="ja-JP"/>
         </w:rPr>
       </w:pPr>
-      <w:bookmarkStart w:id="35" w:name="_Toc399700452"/>
-      <w:bookmarkStart w:id="36" w:name="_Toc400370834"/>
+      <w:bookmarkStart w:id="36" w:name="_Toc399700452"/>
+      <w:bookmarkStart w:id="37" w:name="_Toc400534483"/>
       <w:r>
         <w:rPr>
           <w:lang w:eastAsia="ja-JP"/>
         </w:rPr>
         <w:t>Complex Event Processor</w:t>
       </w:r>
-      <w:bookmarkEnd w:id="35"/>
       <w:bookmarkEnd w:id="36"/>
+      <w:bookmarkEnd w:id="37"/>
     </w:p>
     <w:p>
       <w:pPr>
@@ -8858,7 +9448,7 @@
           <w:szCs w:val="22"/>
         </w:rPr>
       </w:pPr>
-      <w:bookmarkStart w:id="37" w:name="_Ref400367988"/>
+      <w:bookmarkStart w:id="38" w:name="_Ref400367988"/>
       <w:r>
         <w:t xml:space="preserve">Figure </w:t>
       </w:r>
@@ -8915,7 +9505,7 @@
         </w:rPr>
         <w:fldChar w:fldCharType="end"/>
       </w:r>
-      <w:bookmarkEnd w:id="37"/>
+      <w:bookmarkEnd w:id="38"/>
       <w:r>
         <w:t xml:space="preserve"> - </w:t>
       </w:r>
@@ -9503,7 +10093,7 @@
       <w:pPr>
         <w:pStyle w:val="Caption"/>
       </w:pPr>
-      <w:bookmarkStart w:id="38" w:name="_Ref400370071"/>
+      <w:bookmarkStart w:id="39" w:name="_Ref400370071"/>
       <w:r>
         <w:t xml:space="preserve">Figure </w:t>
       </w:r>
@@ -9560,7 +10150,7 @@
         </w:rPr>
         <w:fldChar w:fldCharType="end"/>
       </w:r>
-      <w:bookmarkEnd w:id="38"/>
+      <w:bookmarkEnd w:id="39"/>
       <w:r>
         <w:t xml:space="preserve"> - </w:t>
       </w:r>
@@ -9991,7 +10581,7 @@
       <w:pPr>
         <w:pStyle w:val="Caption"/>
       </w:pPr>
-      <w:bookmarkStart w:id="39" w:name="_Ref400370198"/>
+      <w:bookmarkStart w:id="40" w:name="_Ref400370198"/>
       <w:r>
         <w:t xml:space="preserve">Figure </w:t>
       </w:r>
@@ -10048,7 +10638,7 @@
         </w:rPr>
         <w:fldChar w:fldCharType="end"/>
       </w:r>
-      <w:bookmarkEnd w:id="39"/>
+      <w:bookmarkEnd w:id="40"/>
       <w:r>
         <w:t xml:space="preserve"> - </w:t>
       </w:r>
@@ -10213,7 +10803,7 @@
       <w:pPr>
         <w:pStyle w:val="Caption"/>
       </w:pPr>
-      <w:bookmarkStart w:id="40" w:name="_Ref400370339"/>
+      <w:bookmarkStart w:id="41" w:name="_Ref400370339"/>
       <w:r>
         <w:t xml:space="preserve">Figure </w:t>
       </w:r>
@@ -10270,7 +10860,7 @@
         </w:rPr>
         <w:fldChar w:fldCharType="end"/>
       </w:r>
-      <w:bookmarkEnd w:id="40"/>
+      <w:bookmarkEnd w:id="41"/>
       <w:r>
         <w:t xml:space="preserve"> - Architecture of </w:t>
       </w:r>
@@ -10507,23 +11097,23 @@
           <w:lang w:eastAsia="ja-JP"/>
         </w:rPr>
       </w:pPr>
-      <w:bookmarkStart w:id="41" w:name="_Toc400370835"/>
+      <w:bookmarkStart w:id="42" w:name="_Toc400534484"/>
       <w:r>
         <w:rPr>
           <w:lang w:eastAsia="ja-JP"/>
         </w:rPr>
         <w:t>Decision Management</w:t>
       </w:r>
-      <w:bookmarkEnd w:id="41"/>
-    </w:p>
-    <w:p>
-      <w:pPr>
-        <w:rPr>
-          <w:rFonts w:eastAsia="MS Mincho"/>
-          <w:lang w:eastAsia="ja-JP"/>
-        </w:rPr>
-      </w:pPr>
-      <w:commentRangeStart w:id="42"/>
+      <w:bookmarkEnd w:id="42"/>
+    </w:p>
+    <w:p>
+      <w:pPr>
+        <w:rPr>
+          <w:rFonts w:eastAsia="MS Mincho"/>
+          <w:lang w:eastAsia="ja-JP"/>
+        </w:rPr>
+      </w:pPr>
+      <w:commentRangeStart w:id="43"/>
       <w:r>
         <w:rPr>
           <w:rFonts w:eastAsia="MS Mincho"/>
@@ -10531,12 +11121,12 @@
         </w:rPr>
         <w:t>Architecture of the decision management component(s), approaches, issues, etc. Possibly discuss separately the design for every use case.</w:t>
       </w:r>
-      <w:commentRangeEnd w:id="42"/>
+      <w:commentRangeEnd w:id="43"/>
       <w:r>
         <w:rPr>
           <w:rStyle w:val="CommentReference"/>
         </w:rPr>
-        <w:commentReference w:id="42"/>
+        <w:commentReference w:id="43"/>
       </w:r>
     </w:p>
     <w:p>
@@ -10546,14 +11136,14 @@
           <w:lang w:eastAsia="ja-JP"/>
         </w:rPr>
       </w:pPr>
-      <w:bookmarkStart w:id="43" w:name="_Toc400370836"/>
+      <w:bookmarkStart w:id="44" w:name="_Toc400534485"/>
       <w:r>
         <w:rPr>
           <w:lang w:eastAsia="ja-JP"/>
         </w:rPr>
         <w:t>Dashboard application</w:t>
       </w:r>
-      <w:bookmarkEnd w:id="43"/>
+      <w:bookmarkEnd w:id="44"/>
     </w:p>
     <w:p>
       <w:pPr>
@@ -10562,8 +11152,7 @@
           <w:lang w:val="en-GB"/>
         </w:rPr>
       </w:pPr>
-      <w:bookmarkStart w:id="44" w:name="_Ref399699634"/>
-      <w:bookmarkStart w:id="45" w:name="_Toc400370837"/>
+      <w:bookmarkStart w:id="45" w:name="_Ref399699634"/>
       <w:r>
         <w:rPr>
           <w:lang w:val="en-GB"/>
@@ -10728,7 +11317,7 @@
           <v:shape id="_x0000_i1025" type="#_x0000_t75" style="width:451.05pt;height:320.3pt" o:ole="">
             <v:imagedata r:id="rId23" o:title=""/>
           </v:shape>
-          <o:OLEObject Type="Embed" ProgID="Visio.Drawing.11" ShapeID="_x0000_i1025" DrawAspect="Content" ObjectID="_1474275617" r:id="rId24"/>
+          <o:OLEObject Type="Embed" ProgID="Visio.Drawing.11" ShapeID="_x0000_i1025" DrawAspect="Content" ObjectID="_1474276336" r:id="rId24"/>
         </w:object>
       </w:r>
     </w:p>
@@ -11440,7 +12029,7 @@
           <v:shape id="_x0000_i1026" type="#_x0000_t75" style="width:451.05pt;height:361.6pt" o:ole="">
             <v:imagedata r:id="rId25" o:title=""/>
           </v:shape>
-          <o:OLEObject Type="Embed" ProgID="Visio.Drawing.15" ShapeID="_x0000_i1026" DrawAspect="Content" ObjectID="_1474275618" r:id="rId26"/>
+          <o:OLEObject Type="Embed" ProgID="Visio.Drawing.15" ShapeID="_x0000_i1026" DrawAspect="Content" ObjectID="_1474276337" r:id="rId26"/>
         </w:object>
       </w:r>
     </w:p>
@@ -11518,14 +12107,15 @@
           <w:lang w:eastAsia="ja-JP"/>
         </w:rPr>
       </w:pPr>
+      <w:bookmarkStart w:id="48" w:name="_Toc400534486"/>
       <w:r>
         <w:rPr>
           <w:lang w:eastAsia="ja-JP"/>
         </w:rPr>
         <w:t>Build-Time Architecture</w:t>
       </w:r>
-      <w:bookmarkEnd w:id="44"/>
       <w:bookmarkEnd w:id="45"/>
+      <w:bookmarkEnd w:id="48"/>
     </w:p>
     <w:p>
       <w:pPr>
@@ -11675,7 +12265,7 @@
           <w:lang w:eastAsia="ja-JP"/>
         </w:rPr>
       </w:pPr>
-      <w:bookmarkStart w:id="48" w:name="_Ref400037388"/>
+      <w:bookmarkStart w:id="49" w:name="_Ref400037388"/>
       <w:r>
         <w:t xml:space="preserve">Figure </w:t>
       </w:r>
@@ -11732,7 +12322,7 @@
         </w:rPr>
         <w:fldChar w:fldCharType="end"/>
       </w:r>
-      <w:bookmarkEnd w:id="48"/>
+      <w:bookmarkEnd w:id="49"/>
       <w:r>
         <w:t xml:space="preserve"> - SPEEDD Build Time Architecture</w:t>
       </w:r>
@@ -11744,24 +12334,77 @@
           <w:lang w:eastAsia="ja-JP"/>
         </w:rPr>
       </w:pPr>
-      <w:bookmarkStart w:id="49" w:name="_Toc400370838"/>
+      <w:bookmarkStart w:id="50" w:name="_Toc400534487"/>
       <w:r>
         <w:rPr>
           <w:lang w:eastAsia="ja-JP"/>
         </w:rPr>
         <w:t>Event Pattern Mining</w:t>
       </w:r>
-      <w:bookmarkEnd w:id="49"/>
-    </w:p>
-    <w:p>
-      <w:pPr>
-        <w:rPr>
-          <w:rFonts w:eastAsia="MS Mincho"/>
-          <w:lang w:eastAsia="ja-JP"/>
-        </w:rPr>
-      </w:pPr>
-      <w:r>
-        <w:t>Figure 2 presents the off-line architecture of the SPEEDD system. Past input events, recognized events, forecasted events and decisions are stored as historic data into a database (step 1). Domain experts analyze and annotate the historic data, in order to provide the golden standard for Machine Learning algorithms (step 2). Both historic data and annotation forms the input to the Machine Learning module. Specifically, the input is provided as a file in the form of comma separated values (CSV). The form of the CSV file is similar to the input format of the SPEEDD architecture system, with additional columns for representing recognized events, forecasted events, decisions and annotation. Optionally, the Machine Learning module can also accept domain background knowledge and prior composite event pattern definitions in the form of logic-based rules. The module will combine the input data (i.e., historic data and rules) with the user provided annotation, in order to (a) extract new event definitions, (b) refine the current event definitions and (c) associate each event definition with a degree of confidence (e.g., a weight or a probability). In step 3, the resulting output of the Machine Learning algorithms is a set of text-formatted files, using the logic-based representation of the RTEC system</w:t>
+      <w:bookmarkEnd w:id="50"/>
+    </w:p>
+    <w:p>
+      <w:pPr>
+        <w:rPr>
+          <w:rFonts w:eastAsia="MS Mincho"/>
+          <w:lang w:eastAsia="ja-JP"/>
+        </w:rPr>
+      </w:pPr>
+      <w:r>
+        <w:fldChar w:fldCharType="begin"/>
+      </w:r>
+      <w:r>
+        <w:instrText xml:space="preserve"> REF _Ref400037388 \h </w:instrText>
+      </w:r>
+      <w:r>
+        <w:fldChar w:fldCharType="separate"/>
+      </w:r>
+      <w:r>
+        <w:t xml:space="preserve">Figure </w:t>
+      </w:r>
+      <w:r>
+        <w:rPr>
+          <w:rFonts w:hint="cs"/>
+          <w:noProof/>
+          <w:cs/>
+        </w:rPr>
+        <w:t>‎</w:t>
+      </w:r>
+      <w:r>
+        <w:rPr>
+          <w:noProof/>
+        </w:rPr>
+        <w:t>2</w:t>
+      </w:r>
+      <w:r>
+        <w:t>.</w:t>
+      </w:r>
+      <w:r>
+        <w:rPr>
+          <w:noProof/>
+        </w:rPr>
+        <w:t>12</w:t>
+      </w:r>
+      <w:r>
+        <w:fldChar w:fldCharType="end"/>
+      </w:r>
+      <w:r>
+        <w:t xml:space="preserve"> </w:t>
+      </w:r>
+      <w:r>
+        <w:t xml:space="preserve">presents the off-line architecture of the SPEEDD system. Past input events, recognized events, forecasted events and decisions are stored as historic data into a database (step 1). Domain experts analyze and annotate the historic data, in order to provide the golden standard for Machine Learning algorithms (step 2). Both historic data and annotation forms the input to the Machine Learning module. Specifically, the input is provided as a file in the form of comma separated values (CSV). The form of the CSV file is similar to the input format of the SPEEDD </w:t>
+      </w:r>
+      <w:r>
+        <w:t>runtime</w:t>
+      </w:r>
+      <w:r>
+        <w:t>, with additional columns for representing recognized events, forecasted events, decisions and annotation. Optionally, the Machine Learning module can also accept domain background knowledge and prior composite event pattern definitions in the form of logic-based rules. The module will combine the input data (i.e., historic data and rules) with the user provided annotation, in order to</w:t>
+      </w:r>
+      <w:r>
+        <w:t xml:space="preserve"> </w:t>
+      </w:r>
+      <w:r>
+        <w:t>(a) extract new event definitions, (b) refine the current event definitions and (c) associate each event definition with a degree of confidence (e.g., a weight or a probability). In step 3, the resulting output of the Machine Learning algorithms is a set of text-formatted files, using the logic-based representation of the RTEC system</w:t>
       </w:r>
       <w:r>
         <w:rPr>
@@ -11772,16 +12415,16 @@
       <w:r>
         <w:t xml:space="preserve">. Thereafter, the resulting patterns are parsed by the "rtec2proton" translator and converted semi-automatically to JSON formatted PROTON EPN definitions (step 4). All EPN definitions reviewed and manually refined by domain experts (step 5) using the PROTON's CEP authoring tool. Finally, the refined EPN definitions are exported to the SPEEDD's CEP runtime system using the PROTON's JSON </w:t>
       </w:r>
-      <w:commentRangeStart w:id="50"/>
+      <w:commentRangeStart w:id="51"/>
       <w:r>
         <w:t>format</w:t>
       </w:r>
-      <w:commentRangeEnd w:id="50"/>
+      <w:commentRangeEnd w:id="51"/>
       <w:r>
         <w:rPr>
           <w:rStyle w:val="CommentReference"/>
         </w:rPr>
-        <w:commentReference w:id="50"/>
+        <w:commentReference w:id="51"/>
       </w:r>
       <w:r>
         <w:t>.</w:t>
@@ -11801,23 +12444,23 @@
           <w:lang w:eastAsia="ja-JP"/>
         </w:rPr>
       </w:pPr>
-      <w:bookmarkStart w:id="51" w:name="_Toc400370839"/>
+      <w:bookmarkStart w:id="52" w:name="_Toc400534488"/>
       <w:r>
         <w:rPr>
           <w:lang w:eastAsia="ja-JP"/>
         </w:rPr>
         <w:t>Authoring of CEP Rules</w:t>
       </w:r>
-      <w:bookmarkEnd w:id="51"/>
-    </w:p>
-    <w:p>
-      <w:pPr>
-        <w:rPr>
-          <w:rFonts w:eastAsia="MS Mincho"/>
-          <w:lang w:eastAsia="ja-JP"/>
-        </w:rPr>
-      </w:pPr>
-      <w:commentRangeStart w:id="52"/>
+      <w:bookmarkEnd w:id="52"/>
+    </w:p>
+    <w:p>
+      <w:pPr>
+        <w:rPr>
+          <w:rFonts w:eastAsia="MS Mincho"/>
+          <w:lang w:eastAsia="ja-JP"/>
+        </w:rPr>
+      </w:pPr>
+      <w:commentRangeStart w:id="53"/>
       <w:r>
         <w:rPr>
           <w:rFonts w:eastAsia="MS Mincho"/>
@@ -11841,12 +12484,12 @@
         </w:rPr>
         <w:t xml:space="preserve"> learning into Proton EPN definition.</w:t>
       </w:r>
-      <w:commentRangeEnd w:id="52"/>
+      <w:commentRangeEnd w:id="53"/>
       <w:r>
         <w:rPr>
           <w:rStyle w:val="CommentReference"/>
         </w:rPr>
-        <w:commentReference w:id="52"/>
+        <w:commentReference w:id="53"/>
       </w:r>
     </w:p>
     <w:p>
@@ -11856,23 +12499,23 @@
           <w:lang w:eastAsia="ja-JP"/>
         </w:rPr>
       </w:pPr>
-      <w:bookmarkStart w:id="53" w:name="_Toc400370840"/>
+      <w:bookmarkStart w:id="54" w:name="_Toc400534489"/>
       <w:r>
         <w:rPr>
           <w:lang w:eastAsia="ja-JP"/>
         </w:rPr>
         <w:t>Decision Management – the Offline Part</w:t>
       </w:r>
-      <w:bookmarkEnd w:id="53"/>
-    </w:p>
-    <w:p>
-      <w:pPr>
-        <w:rPr>
-          <w:rFonts w:eastAsia="MS Mincho"/>
-          <w:lang w:eastAsia="ja-JP"/>
-        </w:rPr>
-      </w:pPr>
-      <w:commentRangeStart w:id="54"/>
+      <w:bookmarkEnd w:id="54"/>
+    </w:p>
+    <w:p>
+      <w:pPr>
+        <w:rPr>
+          <w:rFonts w:eastAsia="MS Mincho"/>
+          <w:lang w:eastAsia="ja-JP"/>
+        </w:rPr>
+      </w:pPr>
+      <w:commentRangeStart w:id="55"/>
       <w:proofErr w:type="gramStart"/>
       <w:r>
         <w:rPr>
@@ -11889,12 +12532,12 @@
         </w:rPr>
         <w:t xml:space="preserve"> If it is, describe how decision management component is configured or adjusted based on the exploration of the historic data.</w:t>
       </w:r>
-      <w:commentRangeEnd w:id="54"/>
+      <w:commentRangeEnd w:id="55"/>
       <w:r>
         <w:rPr>
           <w:rStyle w:val="CommentReference"/>
         </w:rPr>
-        <w:commentReference w:id="54"/>
+        <w:commentReference w:id="55"/>
       </w:r>
     </w:p>
     <w:p>
@@ -11904,7 +12547,7 @@
           <w:lang w:eastAsia="ja-JP"/>
         </w:rPr>
       </w:pPr>
-      <w:bookmarkStart w:id="55" w:name="_Toc400370841"/>
+      <w:bookmarkStart w:id="56" w:name="_Toc400534490"/>
       <w:r>
         <w:rPr>
           <w:lang w:eastAsia="ja-JP"/>
@@ -11912,7 +12555,7 @@
         <w:lastRenderedPageBreak/>
         <w:t>Integration – APIs and Data Formats</w:t>
       </w:r>
-      <w:bookmarkEnd w:id="55"/>
+      <w:bookmarkEnd w:id="56"/>
     </w:p>
     <w:p>
       <w:pPr>
@@ -11936,14 +12579,14 @@
           <w:lang w:eastAsia="ja-JP"/>
         </w:rPr>
       </w:pPr>
-      <w:bookmarkStart w:id="56" w:name="_Toc400370842"/>
+      <w:bookmarkStart w:id="57" w:name="_Toc400534491"/>
       <w:r>
         <w:rPr>
           <w:lang w:eastAsia="ja-JP"/>
         </w:rPr>
         <w:t>Deployment Architecture</w:t>
       </w:r>
-      <w:bookmarkEnd w:id="56"/>
+      <w:bookmarkEnd w:id="57"/>
     </w:p>
     <w:p>
       <w:pPr>
@@ -12088,14 +12731,14 @@
           <w:lang w:eastAsia="ja-JP"/>
         </w:rPr>
       </w:pPr>
-      <w:bookmarkStart w:id="57" w:name="_Toc400370843"/>
+      <w:bookmarkStart w:id="58" w:name="_Toc400534492"/>
       <w:r>
         <w:rPr>
           <w:lang w:eastAsia="ja-JP"/>
         </w:rPr>
         <w:t>Non-Functional Aspects</w:t>
       </w:r>
-      <w:bookmarkEnd w:id="57"/>
+      <w:bookmarkEnd w:id="58"/>
     </w:p>
     <w:p>
       <w:pPr>
@@ -12104,14 +12747,14 @@
           <w:lang w:eastAsia="ja-JP"/>
         </w:rPr>
       </w:pPr>
-      <w:bookmarkStart w:id="58" w:name="_Toc400370844"/>
+      <w:bookmarkStart w:id="59" w:name="_Toc400534493"/>
       <w:r>
         <w:rPr>
           <w:lang w:eastAsia="ja-JP"/>
         </w:rPr>
         <w:t>Scalability</w:t>
       </w:r>
-      <w:bookmarkEnd w:id="58"/>
+      <w:bookmarkEnd w:id="59"/>
     </w:p>
     <w:p>
       <w:pPr>
@@ -12135,14 +12778,14 @@
           <w:lang w:eastAsia="ja-JP"/>
         </w:rPr>
       </w:pPr>
-      <w:bookmarkStart w:id="59" w:name="_Toc400370845"/>
+      <w:bookmarkStart w:id="60" w:name="_Toc400534494"/>
       <w:r>
         <w:rPr>
           <w:lang w:eastAsia="ja-JP"/>
         </w:rPr>
         <w:t>Fault Tolerance</w:t>
       </w:r>
-      <w:bookmarkEnd w:id="59"/>
+      <w:bookmarkEnd w:id="60"/>
     </w:p>
     <w:p>
       <w:pPr>
@@ -12166,14 +12809,14 @@
           <w:lang w:eastAsia="ja-JP"/>
         </w:rPr>
       </w:pPr>
-      <w:bookmarkStart w:id="60" w:name="_Toc400370846"/>
+      <w:bookmarkStart w:id="61" w:name="_Toc400534495"/>
       <w:r>
         <w:rPr>
           <w:lang w:eastAsia="ja-JP"/>
         </w:rPr>
         <w:t>Testability</w:t>
       </w:r>
-      <w:bookmarkEnd w:id="60"/>
+      <w:bookmarkEnd w:id="61"/>
     </w:p>
     <w:p>
       <w:pPr>
@@ -12204,7 +12847,7 @@
           <w:lang w:eastAsia="ja-JP"/>
         </w:rPr>
       </w:pPr>
-      <w:bookmarkStart w:id="61" w:name="_Toc400370847"/>
+      <w:bookmarkStart w:id="62" w:name="_Toc400534496"/>
       <w:r>
         <w:rPr>
           <w:lang w:eastAsia="ja-JP"/>
@@ -12212,7 +12855,7 @@
         <w:lastRenderedPageBreak/>
         <w:t>Conclusions</w:t>
       </w:r>
-      <w:bookmarkEnd w:id="61"/>
+      <w:bookmarkEnd w:id="62"/>
     </w:p>
     <w:p>
       <w:pPr>
@@ -12234,7 +12877,7 @@
           <w:lang w:eastAsia="ja-JP"/>
         </w:rPr>
       </w:pPr>
-      <w:bookmarkStart w:id="62" w:name="_Toc400370848"/>
+      <w:bookmarkStart w:id="63" w:name="_Toc400534497"/>
       <w:r>
         <w:rPr>
           <w:lang w:eastAsia="ja-JP"/>
@@ -12247,7 +12890,7 @@
         </w:rPr>
         <w:t xml:space="preserve"> – Technology Evaluation</w:t>
       </w:r>
-      <w:bookmarkEnd w:id="62"/>
+      <w:bookmarkEnd w:id="63"/>
     </w:p>
     <w:p>
       <w:r>
@@ -12266,13 +12909,13 @@
         <w:ind w:left="709" w:hanging="709"/>
         <w:contextualSpacing w:val="0"/>
       </w:pPr>
-      <w:bookmarkStart w:id="63" w:name="_Toc399660693"/>
-      <w:bookmarkStart w:id="64" w:name="_Toc400370849"/>
+      <w:bookmarkStart w:id="64" w:name="_Toc399660693"/>
+      <w:bookmarkStart w:id="65" w:name="_Toc400534498"/>
       <w:r>
         <w:t>Stream Processing – requirements and evaluation criteria</w:t>
       </w:r>
-      <w:bookmarkEnd w:id="63"/>
       <w:bookmarkEnd w:id="64"/>
+      <w:bookmarkEnd w:id="65"/>
     </w:p>
     <w:p>
       <w:pPr>
@@ -12286,13 +12929,13 @@
         <w:ind w:left="709" w:hanging="709"/>
         <w:contextualSpacing w:val="0"/>
       </w:pPr>
-      <w:bookmarkStart w:id="65" w:name="_Toc399660694"/>
-      <w:bookmarkStart w:id="66" w:name="_Toc400370850"/>
+      <w:bookmarkStart w:id="66" w:name="_Toc399660694"/>
+      <w:bookmarkStart w:id="67" w:name="_Toc400534499"/>
       <w:r>
         <w:t>Storm</w:t>
       </w:r>
-      <w:bookmarkEnd w:id="65"/>
       <w:bookmarkEnd w:id="66"/>
+      <w:bookmarkEnd w:id="67"/>
     </w:p>
     <w:p>
       <w:pPr>
@@ -12306,14 +12949,14 @@
         <w:ind w:left="709" w:hanging="709"/>
         <w:contextualSpacing w:val="0"/>
       </w:pPr>
-      <w:bookmarkStart w:id="67" w:name="_Toc399660695"/>
-      <w:bookmarkStart w:id="68" w:name="_Toc400370851"/>
+      <w:bookmarkStart w:id="68" w:name="_Toc399660695"/>
+      <w:bookmarkStart w:id="69" w:name="_Toc400534500"/>
       <w:proofErr w:type="spellStart"/>
       <w:r>
         <w:t>Akka</w:t>
       </w:r>
-      <w:bookmarkEnd w:id="67"/>
       <w:bookmarkEnd w:id="68"/>
+      <w:bookmarkEnd w:id="69"/>
       <w:proofErr w:type="spellEnd"/>
     </w:p>
     <w:p>
@@ -12331,14 +12974,14 @@
           <w:lang w:eastAsia="ja-JP"/>
         </w:rPr>
       </w:pPr>
-      <w:bookmarkStart w:id="69" w:name="_Toc399660696"/>
-      <w:bookmarkStart w:id="70" w:name="_Toc400370852"/>
+      <w:bookmarkStart w:id="70" w:name="_Toc399660696"/>
+      <w:bookmarkStart w:id="71" w:name="_Toc400534501"/>
       <w:r>
         <w:t>Spark Streaming</w:t>
       </w:r>
-      <w:bookmarkStart w:id="71" w:name="_Toc399660697"/>
-      <w:bookmarkEnd w:id="69"/>
+      <w:bookmarkStart w:id="72" w:name="_Toc399660697"/>
       <w:bookmarkEnd w:id="70"/>
+      <w:bookmarkEnd w:id="71"/>
     </w:p>
     <w:p>
       <w:pPr>
@@ -12352,21 +12995,20 @@
         <w:ind w:left="709" w:hanging="709"/>
         <w:contextualSpacing w:val="0"/>
       </w:pPr>
-      <w:bookmarkStart w:id="72" w:name="_Ref399941180"/>
-      <w:bookmarkStart w:id="73" w:name="_Toc400370853"/>
+      <w:bookmarkStart w:id="73" w:name="_Ref399941180"/>
+      <w:bookmarkStart w:id="74" w:name="_Toc400534502"/>
       <w:r>
         <w:t>Choice of the Messaging Platform</w:t>
       </w:r>
-      <w:bookmarkEnd w:id="71"/>
       <w:bookmarkEnd w:id="72"/>
       <w:bookmarkEnd w:id="73"/>
+      <w:bookmarkEnd w:id="74"/>
     </w:p>
     <w:p>
       <w:pPr>
         <w:pStyle w:val="Heading1"/>
       </w:pPr>
-      <w:bookmarkStart w:id="74" w:name="_GoBack"/>
-      <w:bookmarkEnd w:id="74"/>
+      <w:bookmarkStart w:id="75" w:name="_Toc400534503"/>
       <w:r>
         <w:t xml:space="preserve">Appendix – </w:t>
       </w:r>
@@ -12384,6 +13026,7 @@
       <w:r>
         <w:t xml:space="preserve"> Counter</w:t>
       </w:r>
+      <w:bookmarkEnd w:id="75"/>
     </w:p>
     <w:p>
       <w:pPr>
@@ -12405,9 +13048,11 @@
       <w:pPr>
         <w:pStyle w:val="Heading2"/>
       </w:pPr>
+      <w:bookmarkStart w:id="76" w:name="_Toc400534504"/>
       <w:r>
         <w:t>Objective</w:t>
       </w:r>
+      <w:bookmarkEnd w:id="76"/>
     </w:p>
     <w:p>
       <w:pPr>
@@ -12421,9 +13066,11 @@
       <w:pPr>
         <w:pStyle w:val="Heading2"/>
       </w:pPr>
+      <w:bookmarkStart w:id="77" w:name="_Toc400534505"/>
       <w:r>
         <w:t>Method</w:t>
       </w:r>
+      <w:bookmarkEnd w:id="77"/>
     </w:p>
     <w:p>
       <w:pPr>
@@ -12474,9 +13121,11 @@
       <w:pPr>
         <w:pStyle w:val="Heading3"/>
       </w:pPr>
+      <w:bookmarkStart w:id="78" w:name="_Toc400534506"/>
       <w:r>
         <w:t>Distributed Algorithm</w:t>
       </w:r>
+      <w:bookmarkEnd w:id="78"/>
     </w:p>
     <w:p>
       <w:pPr>
@@ -13176,7 +13825,7 @@
       <w:proofErr w:type="gramEnd"/>
       <m:oMath>
         <m:r>
-          <w:ins w:id="75" w:author="Tsachi Sharfman" w:date="2014-09-07T09:44:00Z">
+          <w:ins w:id="79" w:author="Tsachi Sharfman" w:date="2014-09-07T09:44:00Z">
             <w:rPr>
               <w:rFonts w:ascii="Cambria Math" w:eastAsia="Times New Roman" w:hAnsi="Cambria Math"/>
             </w:rPr>
@@ -13788,9 +14437,11 @@
       <w:pPr>
         <w:pStyle w:val="Heading2"/>
       </w:pPr>
+      <w:bookmarkStart w:id="80" w:name="_Toc400534507"/>
       <w:r>
         <w:t>Architecture</w:t>
       </w:r>
+      <w:bookmarkEnd w:id="80"/>
     </w:p>
     <w:p>
       <w:pPr>
@@ -13919,9 +14570,11 @@
       <w:pPr>
         <w:pStyle w:val="Heading3"/>
       </w:pPr>
+      <w:bookmarkStart w:id="81" w:name="_Toc400534508"/>
       <w:r>
         <w:t>Messages</w:t>
       </w:r>
+      <w:bookmarkEnd w:id="81"/>
     </w:p>
     <w:p>
       <w:pPr>
@@ -14122,9 +14775,14 @@
       <w:pPr>
         <w:pStyle w:val="Heading2"/>
       </w:pPr>
+      <w:bookmarkStart w:id="82" w:name="_Toc400534509"/>
       <w:r>
         <w:lastRenderedPageBreak/>
-        <w:t xml:space="preserve">Diagrams </w:t>
+        <w:t>Diagrams</w:t>
+      </w:r>
+      <w:bookmarkEnd w:id="82"/>
+      <w:r>
+        <w:t xml:space="preserve"> </w:t>
       </w:r>
     </w:p>
     <w:p>
@@ -14258,7 +14916,7 @@
       </w:r>
     </w:p>
   </w:comment>
-  <w:comment w:id="3" w:author="Alexander Kofman" w:date="2014-10-01T11:30:00Z" w:initials="AK">
+  <w:comment w:id="4" w:author="Alexander Kofman" w:date="2014-10-01T11:30:00Z" w:initials="AK">
     <w:p>
       <w:pPr>
         <w:pStyle w:val="CommentText"/>
@@ -14274,7 +14932,7 @@
       </w:r>
     </w:p>
   </w:comment>
-  <w:comment w:id="5" w:author="Alexander Kofman" w:date="2014-10-01T11:30:00Z" w:initials="AK">
+  <w:comment w:id="6" w:author="Alexander Kofman" w:date="2014-10-01T11:30:00Z" w:initials="AK">
     <w:p>
       <w:pPr>
         <w:pStyle w:val="CommentText"/>
@@ -14290,7 +14948,7 @@
       </w:r>
     </w:p>
   </w:comment>
-  <w:comment w:id="7" w:author="Alexander Kofman" w:date="2014-10-01T11:30:00Z" w:initials="AK">
+  <w:comment w:id="8" w:author="Alexander Kofman" w:date="2014-10-01T11:30:00Z" w:initials="AK">
     <w:p>
       <w:pPr>
         <w:pStyle w:val="CommentText"/>
@@ -14306,7 +14964,7 @@
       </w:r>
     </w:p>
   </w:comment>
-  <w:comment w:id="10" w:author="Alexander Kofman" w:date="2014-10-01T11:31:00Z" w:initials="AK">
+  <w:comment w:id="11" w:author="Alexander Kofman" w:date="2014-10-01T11:31:00Z" w:initials="AK">
     <w:p>
       <w:pPr>
         <w:pStyle w:val="CommentText"/>
@@ -14322,7 +14980,7 @@
       </w:r>
     </w:p>
   </w:comment>
-  <w:comment w:id="15" w:author="Alexander Kofman" w:date="2014-09-28T20:18:00Z" w:initials="AK">
+  <w:comment w:id="16" w:author="Alexander Kofman" w:date="2014-09-28T20:18:00Z" w:initials="AK">
     <w:p>
       <w:pPr>
         <w:pStyle w:val="CommentText"/>
@@ -14335,22 +14993,6 @@
       </w:r>
       <w:r>
         <w:t>Create a new diagram using our current terminology</w:t>
-      </w:r>
-    </w:p>
-  </w:comment>
-  <w:comment w:id="18" w:author="Alexander Kofman" w:date="2014-09-28T20:18:00Z" w:initials="AK">
-    <w:p>
-      <w:pPr>
-        <w:pStyle w:val="CommentText"/>
-      </w:pPr>
-      <w:r>
-        <w:rPr>
-          <w:rStyle w:val="CommentReference"/>
-        </w:rPr>
-        <w:annotationRef/>
-      </w:r>
-      <w:r>
-        <w:t>TODO reference</w:t>
       </w:r>
     </w:p>
   </w:comment>
@@ -14366,11 +15008,27 @@
         <w:annotationRef/>
       </w:r>
       <w:r>
+        <w:t>TODO reference</w:t>
+      </w:r>
+    </w:p>
+  </w:comment>
+  <w:comment w:id="20" w:author="Alexander Kofman" w:date="2014-09-28T20:18:00Z" w:initials="AK">
+    <w:p>
+      <w:pPr>
+        <w:pStyle w:val="CommentText"/>
+      </w:pPr>
+      <w:r>
+        <w:rPr>
+          <w:rStyle w:val="CommentReference"/>
+        </w:rPr>
+        <w:annotationRef/>
+      </w:r>
+      <w:r>
         <w:t>Explain why is this approach beneficial</w:t>
       </w:r>
     </w:p>
   </w:comment>
-  <w:comment w:id="27" w:author="Alexander Kofman" w:date="2014-10-02T10:40:00Z" w:initials="AK">
+  <w:comment w:id="28" w:author="Alexander Kofman" w:date="2014-10-02T10:40:00Z" w:initials="AK">
     <w:p>
       <w:pPr>
         <w:pStyle w:val="CommentText"/>
@@ -14386,7 +15044,7 @@
       </w:r>
     </w:p>
   </w:comment>
-  <w:comment w:id="29" w:author="Alexander Kofman" w:date="2014-10-02T11:35:00Z" w:initials="AK">
+  <w:comment w:id="30" w:author="Alexander Kofman" w:date="2014-10-02T11:35:00Z" w:initials="AK">
     <w:p>
       <w:pPr>
         <w:pStyle w:val="CommentText"/>
@@ -14402,7 +15060,7 @@
       </w:r>
     </w:p>
   </w:comment>
-  <w:comment w:id="30" w:author="Alexander Kofman" w:date="2014-10-02T11:37:00Z" w:initials="AK">
+  <w:comment w:id="31" w:author="Alexander Kofman" w:date="2014-10-02T11:37:00Z" w:initials="AK">
     <w:p>
       <w:pPr>
         <w:pStyle w:val="CommentText"/>
@@ -14426,7 +15084,7 @@
       </w:r>
     </w:p>
   </w:comment>
-  <w:comment w:id="31" w:author="Alexander Kofman" w:date="2014-10-02T12:06:00Z" w:initials="AK">
+  <w:comment w:id="32" w:author="Alexander Kofman" w:date="2014-10-02T12:06:00Z" w:initials="AK">
     <w:p>
       <w:pPr>
         <w:pStyle w:val="CommentText"/>
@@ -14442,7 +15100,7 @@
       </w:r>
     </w:p>
   </w:comment>
-  <w:comment w:id="32" w:author="Alexander Kofman" w:date="2014-10-02T13:39:00Z" w:initials="AK">
+  <w:comment w:id="33" w:author="Alexander Kofman" w:date="2014-10-02T13:39:00Z" w:initials="AK">
     <w:p>
       <w:pPr>
         <w:pStyle w:val="CommentText"/>
@@ -14458,7 +15116,7 @@
       </w:r>
     </w:p>
   </w:comment>
-  <w:comment w:id="34" w:author="Alexander Kofman" w:date="2014-10-02T17:37:00Z" w:initials="AK">
+  <w:comment w:id="35" w:author="Alexander Kofman" w:date="2014-10-02T17:37:00Z" w:initials="AK">
     <w:p>
       <w:pPr>
         <w:pStyle w:val="CommentText"/>
@@ -14474,7 +15132,7 @@
       </w:r>
     </w:p>
   </w:comment>
-  <w:comment w:id="42" w:author="Alexander Kofman" w:date="2014-09-28T20:34:00Z" w:initials="AK">
+  <w:comment w:id="43" w:author="Alexander Kofman" w:date="2014-09-28T20:34:00Z" w:initials="AK">
     <w:p>
       <w:pPr>
         <w:pStyle w:val="CommentText"/>
@@ -14490,7 +15148,7 @@
       </w:r>
     </w:p>
   </w:comment>
-  <w:comment w:id="50" w:author="Alexander Kofman" w:date="2014-10-08T09:51:00Z" w:initials="AK">
+  <w:comment w:id="51" w:author="Alexander Kofman" w:date="2014-10-08T09:51:00Z" w:initials="AK">
     <w:p>
       <w:pPr>
         <w:pStyle w:val="CommentText"/>
@@ -14517,7 +15175,7 @@
       </w:r>
     </w:p>
   </w:comment>
-  <w:comment w:id="52" w:author="Alexander Kofman" w:date="2014-09-28T20:42:00Z" w:initials="AK">
+  <w:comment w:id="53" w:author="Alexander Kofman" w:date="2014-09-28T20:42:00Z" w:initials="AK">
     <w:p>
       <w:pPr>
         <w:pStyle w:val="CommentText"/>
@@ -14533,7 +15191,7 @@
       </w:r>
     </w:p>
   </w:comment>
-  <w:comment w:id="54" w:author="Alexander Kofman" w:date="2014-09-28T20:43:00Z" w:initials="AK">
+  <w:comment w:id="55" w:author="Alexander Kofman" w:date="2014-09-28T20:43:00Z" w:initials="AK">
     <w:p>
       <w:pPr>
         <w:pStyle w:val="CommentText"/>
@@ -14851,7 +15509,7 @@
           <w:rPr>
             <w:noProof/>
           </w:rPr>
-          <w:t>26</w:t>
+          <w:t>v</w:t>
         </w:r>
         <w:r>
           <w:rPr>
@@ -20443,7 +21101,7 @@
 </file>
 
 <file path=customXml/itemProps1.xml><?xml version="1.0" encoding="utf-8"?>
-<ds:datastoreItem xmlns:ds="http://schemas.openxmlformats.org/officeDocument/2006/customXml" ds:itemID="{DCB7CB2B-6C84-429D-96E1-32A5A96EB437}">
+<ds:datastoreItem xmlns:ds="http://schemas.openxmlformats.org/officeDocument/2006/customXml" ds:itemID="{36139216-8AF5-4AFA-BC94-511E245EBF91}">
   <ds:schemaRefs>
     <ds:schemaRef ds:uri="http://schemas.openxmlformats.org/officeDocument/2006/bibliography"/>
   </ds:schemaRefs>

</xml_diff>

<commit_message>
added storm-kafka integration section
</commit_message>
<xml_diff>
--- a/speedd-design/D6.1 - Architecture Design of SPEEDD Prototype - v0.1.docx
+++ b/speedd-design/D6.1 - Architecture Design of SPEEDD Prototype - v0.1.docx
@@ -4991,8 +4991,6 @@
         </w:tc>
       </w:tr>
     </w:tbl>
-    <w:bookmarkStart w:id="1" w:name="_GoBack"/>
-    <w:bookmarkEnd w:id="1"/>
     <w:p>
       <w:pPr>
         <w:pStyle w:val="TableofFigures"/>
@@ -6376,23 +6374,23 @@
       <w:pPr>
         <w:pStyle w:val="Heading1"/>
       </w:pPr>
-      <w:bookmarkStart w:id="2" w:name="_Toc400712336"/>
+      <w:bookmarkStart w:id="1" w:name="_Toc400712336"/>
       <w:r>
         <w:lastRenderedPageBreak/>
         <w:t>Introduction</w:t>
       </w:r>
-      <w:bookmarkEnd w:id="2"/>
+      <w:bookmarkEnd w:id="1"/>
     </w:p>
     <w:p>
       <w:pPr>
         <w:pStyle w:val="Heading2"/>
       </w:pPr>
-      <w:bookmarkStart w:id="3" w:name="_Toc400712337"/>
-      <w:commentRangeStart w:id="4"/>
+      <w:bookmarkStart w:id="2" w:name="_Toc400712337"/>
+      <w:commentRangeStart w:id="3"/>
       <w:r>
         <w:t>History</w:t>
       </w:r>
-      <w:commentRangeEnd w:id="4"/>
+      <w:commentRangeEnd w:id="3"/>
       <w:r>
         <w:rPr>
           <w:rStyle w:val="CommentReference"/>
@@ -6401,12 +6399,12 @@
           <w:bCs w:val="0"/>
           <w:color w:val="auto"/>
         </w:rPr>
-        <w:commentReference w:id="4"/>
+        <w:commentReference w:id="3"/>
       </w:r>
       <w:r>
         <w:t xml:space="preserve"> of the document</w:t>
       </w:r>
-      <w:bookmarkEnd w:id="3"/>
+      <w:bookmarkEnd w:id="2"/>
     </w:p>
     <w:p>
       <w:pPr>
@@ -6761,14 +6759,14 @@
           <w:lang w:eastAsia="ja-JP"/>
         </w:rPr>
       </w:pPr>
-      <w:bookmarkStart w:id="5" w:name="_Toc400712338"/>
+      <w:bookmarkStart w:id="4" w:name="_Toc400712338"/>
       <w:r>
         <w:rPr>
           <w:lang w:eastAsia="ja-JP"/>
         </w:rPr>
         <w:t>Purpose and Scope of the Document</w:t>
       </w:r>
-      <w:bookmarkEnd w:id="5"/>
+      <w:bookmarkEnd w:id="4"/>
     </w:p>
     <w:p>
       <w:pPr>
@@ -6794,7 +6792,7 @@
         </w:rPr>
         <w:t xml:space="preserve">Briefly state the purpose and scope of the deliverable, and indicate the target </w:t>
       </w:r>
-      <w:commentRangeStart w:id="6"/>
+      <w:commentRangeStart w:id="5"/>
       <w:r>
         <w:rPr>
           <w:rFonts w:eastAsia="MS Mincho"/>
@@ -6802,12 +6800,12 @@
         </w:rPr>
         <w:t>readership</w:t>
       </w:r>
-      <w:commentRangeEnd w:id="6"/>
+      <w:commentRangeEnd w:id="5"/>
       <w:r>
         <w:rPr>
           <w:rStyle w:val="CommentReference"/>
         </w:rPr>
-        <w:commentReference w:id="6"/>
+        <w:commentReference w:id="5"/>
       </w:r>
     </w:p>
     <w:p>
@@ -6835,14 +6833,14 @@
           <w:lang w:eastAsia="ja-JP"/>
         </w:rPr>
       </w:pPr>
-      <w:bookmarkStart w:id="7" w:name="_Toc400712339"/>
+      <w:bookmarkStart w:id="6" w:name="_Toc400712339"/>
       <w:r>
         <w:rPr>
           <w:lang w:eastAsia="ja-JP"/>
         </w:rPr>
         <w:t>Relationship with Other Documents</w:t>
       </w:r>
-      <w:bookmarkEnd w:id="7"/>
+      <w:bookmarkEnd w:id="6"/>
     </w:p>
     <w:p>
       <w:pPr>
@@ -6868,7 +6866,7 @@
         </w:rPr>
         <w:t xml:space="preserve">Describe how the deliverable relates to other deliverables and </w:t>
       </w:r>
-      <w:commentRangeStart w:id="8"/>
+      <w:commentRangeStart w:id="7"/>
       <w:r>
         <w:rPr>
           <w:rFonts w:eastAsia="MS Mincho"/>
@@ -6876,12 +6874,12 @@
         </w:rPr>
         <w:t>papers</w:t>
       </w:r>
-      <w:commentRangeEnd w:id="8"/>
+      <w:commentRangeEnd w:id="7"/>
       <w:r>
         <w:rPr>
           <w:rStyle w:val="CommentReference"/>
         </w:rPr>
-        <w:commentReference w:id="8"/>
+        <w:commentReference w:id="7"/>
       </w:r>
     </w:p>
     <w:p>
@@ -6906,7 +6904,7 @@
           <w:lang w:eastAsia="ja-JP"/>
         </w:rPr>
       </w:pPr>
-      <w:bookmarkStart w:id="9" w:name="_Toc400712340"/>
+      <w:bookmarkStart w:id="8" w:name="_Toc400712340"/>
       <w:r>
         <w:rPr>
           <w:lang w:eastAsia="ja-JP"/>
@@ -6914,23 +6912,23 @@
         <w:lastRenderedPageBreak/>
         <w:t>Main Sections</w:t>
       </w:r>
+      <w:bookmarkEnd w:id="8"/>
+    </w:p>
+    <w:p>
+      <w:pPr>
+        <w:pStyle w:val="Heading2"/>
+        <w:rPr>
+          <w:lang w:eastAsia="ja-JP"/>
+        </w:rPr>
+      </w:pPr>
+      <w:bookmarkStart w:id="9" w:name="_Toc400712341"/>
+      <w:r>
+        <w:rPr>
+          <w:lang w:eastAsia="ja-JP"/>
+        </w:rPr>
+        <w:t>System Requirements</w:t>
+      </w:r>
       <w:bookmarkEnd w:id="9"/>
-    </w:p>
-    <w:p>
-      <w:pPr>
-        <w:pStyle w:val="Heading2"/>
-        <w:rPr>
-          <w:lang w:eastAsia="ja-JP"/>
-        </w:rPr>
-      </w:pPr>
-      <w:bookmarkStart w:id="10" w:name="_Toc400712341"/>
-      <w:r>
-        <w:rPr>
-          <w:lang w:eastAsia="ja-JP"/>
-        </w:rPr>
-        <w:t>System Requirements</w:t>
-      </w:r>
-      <w:bookmarkEnd w:id="10"/>
     </w:p>
     <w:p>
       <w:pPr>
@@ -7180,14 +7178,14 @@
           <w:lang w:eastAsia="ja-JP"/>
         </w:rPr>
       </w:pPr>
-      <w:bookmarkStart w:id="11" w:name="_Toc400712342"/>
+      <w:bookmarkStart w:id="10" w:name="_Toc400712342"/>
       <w:r>
         <w:rPr>
           <w:lang w:eastAsia="ja-JP"/>
         </w:rPr>
         <w:t>Approach</w:t>
       </w:r>
-      <w:bookmarkEnd w:id="11"/>
+      <w:bookmarkEnd w:id="10"/>
     </w:p>
     <w:p>
       <w:pPr>
@@ -7547,8 +7545,8 @@
           <w:lang w:eastAsia="ja-JP"/>
         </w:rPr>
       </w:pPr>
-      <w:bookmarkStart w:id="12" w:name="_Ref399691441"/>
-      <w:bookmarkStart w:id="13" w:name="_Toc400712374"/>
+      <w:bookmarkStart w:id="11" w:name="_Ref399691441"/>
+      <w:bookmarkStart w:id="12" w:name="_Toc400712374"/>
       <w:r>
         <w:t xml:space="preserve">Figure </w:t>
       </w:r>
@@ -7599,35 +7597,35 @@
       <w:r>
         <w:fldChar w:fldCharType="end"/>
       </w:r>
+      <w:bookmarkEnd w:id="11"/>
+      <w:r>
+        <w:t>- SPEEDD design architecture approach</w:t>
+      </w:r>
       <w:bookmarkEnd w:id="12"/>
-      <w:r>
-        <w:t>- SPEEDD design architecture approach</w:t>
+    </w:p>
+    <w:p>
+      <w:pPr>
+        <w:pStyle w:val="Heading2"/>
+        <w:rPr>
+          <w:lang w:eastAsia="ja-JP"/>
+        </w:rPr>
+      </w:pPr>
+      <w:r>
+        <w:rPr>
+          <w:lang w:eastAsia="ja-JP"/>
+        </w:rPr>
+        <w:t xml:space="preserve"> </w:t>
+      </w:r>
+      <w:bookmarkStart w:id="13" w:name="_Ref399699618"/>
+      <w:bookmarkStart w:id="14" w:name="_Toc400712343"/>
+      <w:r>
+        <w:rPr>
+          <w:lang w:eastAsia="ja-JP"/>
+        </w:rPr>
+        <w:t>Conceptual Architecture</w:t>
       </w:r>
       <w:bookmarkEnd w:id="13"/>
-    </w:p>
-    <w:p>
-      <w:pPr>
-        <w:pStyle w:val="Heading2"/>
-        <w:rPr>
-          <w:lang w:eastAsia="ja-JP"/>
-        </w:rPr>
-      </w:pPr>
-      <w:r>
-        <w:rPr>
-          <w:lang w:eastAsia="ja-JP"/>
-        </w:rPr>
-        <w:t xml:space="preserve"> </w:t>
-      </w:r>
-      <w:bookmarkStart w:id="14" w:name="_Ref399699618"/>
-      <w:bookmarkStart w:id="15" w:name="_Toc400712343"/>
-      <w:r>
-        <w:rPr>
-          <w:lang w:eastAsia="ja-JP"/>
-        </w:rPr>
-        <w:t>Conceptual Architecture</w:t>
-      </w:r>
       <w:bookmarkEnd w:id="14"/>
-      <w:bookmarkEnd w:id="15"/>
     </w:p>
     <w:p>
       <w:pPr>
@@ -7738,7 +7736,7 @@
         <w:lastRenderedPageBreak/>
         <w:t xml:space="preserve">  </w:t>
       </w:r>
-      <w:commentRangeStart w:id="16"/>
+      <w:commentRangeStart w:id="15"/>
       <w:r>
         <w:rPr>
           <w:noProof/>
@@ -7793,12 +7791,12 @@
           </wp:inline>
         </w:drawing>
       </w:r>
-      <w:commentRangeEnd w:id="16"/>
+      <w:commentRangeEnd w:id="15"/>
       <w:r>
         <w:rPr>
           <w:rStyle w:val="CommentReference"/>
         </w:rPr>
-        <w:commentReference w:id="16"/>
+        <w:commentReference w:id="15"/>
       </w:r>
     </w:p>
     <w:p>
@@ -7809,8 +7807,8 @@
           <w:lang w:eastAsia="ja-JP"/>
         </w:rPr>
       </w:pPr>
-      <w:bookmarkStart w:id="17" w:name="_Ref399693808"/>
-      <w:bookmarkStart w:id="18" w:name="_Toc400712375"/>
+      <w:bookmarkStart w:id="16" w:name="_Ref399693808"/>
+      <w:bookmarkStart w:id="17" w:name="_Toc400712375"/>
       <w:r>
         <w:t xml:space="preserve">Figure </w:t>
       </w:r>
@@ -7861,14 +7859,14 @@
       <w:r>
         <w:fldChar w:fldCharType="end"/>
       </w:r>
+      <w:bookmarkEnd w:id="16"/>
+      <w:r>
+        <w:t xml:space="preserve"> - </w:t>
+      </w:r>
+      <w:r>
+        <w:t>Conceptual Architecture of SPEEDD Prototype</w:t>
+      </w:r>
       <w:bookmarkEnd w:id="17"/>
-      <w:r>
-        <w:t xml:space="preserve"> - </w:t>
-      </w:r>
-      <w:r>
-        <w:t>Conceptual Architecture of SPEEDD Prototype</w:t>
-      </w:r>
-      <w:bookmarkEnd w:id="18"/>
     </w:p>
     <w:p>
       <w:pPr>
@@ -7960,14 +7958,14 @@
           <w:lang w:eastAsia="ja-JP"/>
         </w:rPr>
       </w:pPr>
-      <w:bookmarkStart w:id="19" w:name="_Toc400712344"/>
+      <w:bookmarkStart w:id="18" w:name="_Toc400712344"/>
       <w:r>
         <w:rPr>
           <w:lang w:eastAsia="ja-JP"/>
         </w:rPr>
         <w:t>SPEEDD Runtime Architecture</w:t>
       </w:r>
-      <w:bookmarkEnd w:id="19"/>
+      <w:bookmarkEnd w:id="18"/>
     </w:p>
     <w:p>
       <w:pPr>
@@ -7983,49 +7981,49 @@
         </w:rPr>
         <w:t xml:space="preserve">The architecture of the runtime part of SPEEDD follows the </w:t>
       </w:r>
+      <w:commentRangeStart w:id="19"/>
+      <w:r>
+        <w:rPr>
+          <w:rFonts w:eastAsia="MS Mincho"/>
+          <w:lang w:eastAsia="ja-JP"/>
+        </w:rPr>
+        <w:t>“Event-Driven Architecture</w:t>
+      </w:r>
+      <w:commentRangeEnd w:id="19"/>
+      <w:r>
+        <w:rPr>
+          <w:rFonts w:eastAsia="MS Mincho"/>
+          <w:lang w:eastAsia="ja-JP"/>
+        </w:rPr>
+        <w:t>” paradigm</w:t>
+      </w:r>
+      <w:r>
+        <w:rPr>
+          <w:rStyle w:val="CommentReference"/>
+        </w:rPr>
+        <w:commentReference w:id="19"/>
+      </w:r>
+      <w:r>
+        <w:rPr>
+          <w:rFonts w:eastAsia="MS Mincho"/>
+          <w:lang w:eastAsia="ja-JP"/>
+        </w:rPr>
+        <w:t xml:space="preserve">. </w:t>
+      </w:r>
       <w:commentRangeStart w:id="20"/>
       <w:r>
         <w:rPr>
           <w:rFonts w:eastAsia="MS Mincho"/>
           <w:lang w:eastAsia="ja-JP"/>
         </w:rPr>
-        <w:t>“Event-Driven Architecture</w:t>
+        <w:t>Every component functions as an event consumer, or an event producer, or a combination of both</w:t>
       </w:r>
       <w:commentRangeEnd w:id="20"/>
       <w:r>
         <w:rPr>
-          <w:rFonts w:eastAsia="MS Mincho"/>
-          <w:lang w:eastAsia="ja-JP"/>
-        </w:rPr>
-        <w:t>” paradigm</w:t>
-      </w:r>
-      <w:r>
-        <w:rPr>
           <w:rStyle w:val="CommentReference"/>
         </w:rPr>
         <w:commentReference w:id="20"/>
-      </w:r>
-      <w:r>
-        <w:rPr>
-          <w:rFonts w:eastAsia="MS Mincho"/>
-          <w:lang w:eastAsia="ja-JP"/>
-        </w:rPr>
-        <w:t xml:space="preserve">. </w:t>
-      </w:r>
-      <w:commentRangeStart w:id="21"/>
-      <w:r>
-        <w:rPr>
-          <w:rFonts w:eastAsia="MS Mincho"/>
-          <w:lang w:eastAsia="ja-JP"/>
-        </w:rPr>
-        <w:t>Every component functions as an event consumer, or an event producer, or a combination of both</w:t>
-      </w:r>
-      <w:commentRangeEnd w:id="21"/>
-      <w:r>
-        <w:rPr>
-          <w:rStyle w:val="CommentReference"/>
-        </w:rPr>
-        <w:commentReference w:id="21"/>
       </w:r>
       <w:r>
         <w:rPr>
@@ -8155,7 +8153,7 @@
         </w:rPr>
         <w:t xml:space="preserve"> </w:t>
       </w:r>
-      <w:commentRangeStart w:id="22"/>
+      <w:commentRangeStart w:id="21"/>
       <w:r>
         <w:rPr>
           <w:noProof/>
@@ -8207,12 +8205,12 @@
           </wp:inline>
         </w:drawing>
       </w:r>
-      <w:commentRangeEnd w:id="22"/>
+      <w:commentRangeEnd w:id="21"/>
       <w:r>
         <w:rPr>
           <w:rStyle w:val="CommentReference"/>
         </w:rPr>
-        <w:commentReference w:id="22"/>
+        <w:commentReference w:id="21"/>
       </w:r>
     </w:p>
     <w:p>
@@ -8223,8 +8221,8 @@
           <w:lang w:eastAsia="ja-JP"/>
         </w:rPr>
       </w:pPr>
-      <w:bookmarkStart w:id="23" w:name="_Ref399693784"/>
-      <w:bookmarkStart w:id="24" w:name="_Toc400712376"/>
+      <w:bookmarkStart w:id="22" w:name="_Ref399693784"/>
+      <w:bookmarkStart w:id="23" w:name="_Toc400712376"/>
       <w:r>
         <w:t xml:space="preserve">Figure </w:t>
       </w:r>
@@ -8275,14 +8273,14 @@
       <w:r>
         <w:fldChar w:fldCharType="end"/>
       </w:r>
+      <w:bookmarkEnd w:id="22"/>
+      <w:r>
+        <w:t xml:space="preserve"> </w:t>
+      </w:r>
+      <w:r>
+        <w:t>- SPEEDD - Event-Driven Architecture</w:t>
+      </w:r>
       <w:bookmarkEnd w:id="23"/>
-      <w:r>
-        <w:t xml:space="preserve"> </w:t>
-      </w:r>
-      <w:r>
-        <w:t>- SPEEDD - Event-Driven Architecture</w:t>
-      </w:r>
-      <w:bookmarkEnd w:id="24"/>
     </w:p>
     <w:p>
       <w:pPr>
@@ -8682,8 +8680,8 @@
           <w:lang w:eastAsia="ja-JP"/>
         </w:rPr>
       </w:pPr>
-      <w:bookmarkStart w:id="25" w:name="_Ref399693844"/>
-      <w:bookmarkStart w:id="26" w:name="_Toc400712377"/>
+      <w:bookmarkStart w:id="24" w:name="_Ref399693844"/>
+      <w:bookmarkStart w:id="25" w:name="_Toc400712377"/>
       <w:r>
         <w:t xml:space="preserve">Figure </w:t>
       </w:r>
@@ -8734,20 +8732,20 @@
       <w:r>
         <w:fldChar w:fldCharType="end"/>
       </w:r>
+      <w:bookmarkEnd w:id="24"/>
+      <w:r>
+        <w:t xml:space="preserve"> </w:t>
+      </w:r>
+      <w:r>
+        <w:t>- SPEEDD Runtime - Event-Driven Architecture (Traffic Use Case)</w:t>
+      </w:r>
       <w:bookmarkEnd w:id="25"/>
-      <w:r>
-        <w:t xml:space="preserve"> </w:t>
-      </w:r>
-      <w:r>
-        <w:t>- SPEEDD Runtime - Event-Driven Architecture (Traffic Use Case)</w:t>
-      </w:r>
-      <w:bookmarkEnd w:id="26"/>
     </w:p>
     <w:p>
       <w:pPr>
         <w:keepNext/>
       </w:pPr>
-      <w:commentRangeStart w:id="27"/>
+      <w:commentRangeStart w:id="26"/>
       <w:r>
         <w:rPr>
           <w:noProof/>
@@ -8800,12 +8798,12 @@
           </wp:inline>
         </w:drawing>
       </w:r>
-      <w:commentRangeEnd w:id="27"/>
+      <w:commentRangeEnd w:id="26"/>
       <w:r>
         <w:rPr>
           <w:rStyle w:val="CommentReference"/>
         </w:rPr>
-        <w:commentReference w:id="27"/>
+        <w:commentReference w:id="26"/>
       </w:r>
     </w:p>
     <w:p>
@@ -8816,8 +8814,8 @@
           <w:lang w:eastAsia="ja-JP"/>
         </w:rPr>
       </w:pPr>
-      <w:bookmarkStart w:id="28" w:name="_Ref399693852"/>
-      <w:bookmarkStart w:id="29" w:name="_Toc400712378"/>
+      <w:bookmarkStart w:id="27" w:name="_Ref399693852"/>
+      <w:bookmarkStart w:id="28" w:name="_Toc400712378"/>
       <w:r>
         <w:t xml:space="preserve">Figure </w:t>
       </w:r>
@@ -8868,34 +8866,34 @@
       <w:r>
         <w:fldChar w:fldCharType="end"/>
       </w:r>
+      <w:bookmarkEnd w:id="27"/>
+      <w:r>
+        <w:t xml:space="preserve"> </w:t>
+      </w:r>
+      <w:r>
+        <w:t>- SPEEDD Runtime - Event-Driven Architecture (Credit Card Fraud Use Case)</w:t>
+      </w:r>
       <w:bookmarkEnd w:id="28"/>
-      <w:r>
-        <w:t xml:space="preserve"> </w:t>
-      </w:r>
-      <w:r>
-        <w:t>- SPEEDD Runtime - Event-Driven Architecture (Credit Card Fraud Use Case)</w:t>
+    </w:p>
+    <w:p>
+      <w:pPr>
+        <w:pStyle w:val="Heading3"/>
+        <w:rPr>
+          <w:lang w:eastAsia="ja-JP"/>
+        </w:rPr>
+      </w:pPr>
+      <w:bookmarkStart w:id="29" w:name="_Ref400010233"/>
+      <w:bookmarkStart w:id="30" w:name="_Ref400010250"/>
+      <w:bookmarkStart w:id="31" w:name="_Toc400712345"/>
+      <w:r>
+        <w:rPr>
+          <w:lang w:eastAsia="ja-JP"/>
+        </w:rPr>
+        <w:t>Event Bus</w:t>
       </w:r>
       <w:bookmarkEnd w:id="29"/>
-    </w:p>
-    <w:p>
-      <w:pPr>
-        <w:pStyle w:val="Heading3"/>
-        <w:rPr>
-          <w:lang w:eastAsia="ja-JP"/>
-        </w:rPr>
-      </w:pPr>
-      <w:bookmarkStart w:id="30" w:name="_Ref400010233"/>
-      <w:bookmarkStart w:id="31" w:name="_Ref400010250"/>
-      <w:bookmarkStart w:id="32" w:name="_Toc400712345"/>
-      <w:r>
-        <w:rPr>
-          <w:lang w:eastAsia="ja-JP"/>
-        </w:rPr>
-        <w:t>Event Bus</w:t>
-      </w:r>
       <w:bookmarkEnd w:id="30"/>
       <w:bookmarkEnd w:id="31"/>
-      <w:bookmarkEnd w:id="32"/>
     </w:p>
     <w:p>
       <w:pPr>
@@ -9090,8 +9088,8 @@
         <w:pStyle w:val="Caption"/>
         <w:keepNext/>
       </w:pPr>
-      <w:bookmarkStart w:id="33" w:name="_Ref399943477"/>
-      <w:bookmarkStart w:id="34" w:name="_Toc400569253"/>
+      <w:bookmarkStart w:id="32" w:name="_Ref399943477"/>
+      <w:bookmarkStart w:id="33" w:name="_Toc400569253"/>
       <w:proofErr w:type="gramStart"/>
       <w:r>
         <w:t xml:space="preserve">Table </w:t>
@@ -9147,11 +9145,11 @@
       <w:r>
         <w:fldChar w:fldCharType="end"/>
       </w:r>
+      <w:bookmarkEnd w:id="32"/>
+      <w:r>
+        <w:t xml:space="preserve"> - Kafka topics in SPEEDD event bus</w:t>
+      </w:r>
       <w:bookmarkEnd w:id="33"/>
-      <w:r>
-        <w:t xml:space="preserve"> - Kafka topics in SPEEDD event bus</w:t>
-      </w:r>
-      <w:bookmarkEnd w:id="34"/>
     </w:p>
     <w:tbl>
       <w:tblPr>
@@ -9963,55 +9961,459 @@
     </w:p>
     <w:p>
       <w:pPr>
-        <w:rPr>
-          <w:rFonts w:eastAsia="MS Mincho"/>
-          <w:lang w:eastAsia="ja-JP"/>
-        </w:rPr>
-      </w:pPr>
-      <w:commentRangeStart w:id="35"/>
-      <w:r>
-        <w:rPr>
-          <w:rFonts w:eastAsia="MS Mincho"/>
-          <w:lang w:eastAsia="ja-JP"/>
-        </w:rPr>
-        <w:t>Persistence</w:t>
-      </w:r>
-    </w:p>
-    <w:p>
-      <w:pPr>
-        <w:rPr>
-          <w:rFonts w:eastAsia="MS Mincho"/>
-          <w:lang w:eastAsia="ja-JP"/>
-        </w:rPr>
-      </w:pPr>
-      <w:r>
-        <w:rPr>
-          <w:rFonts w:eastAsia="MS Mincho"/>
-          <w:lang w:eastAsia="ja-JP"/>
-        </w:rPr>
-        <w:t>Serialization format</w:t>
-      </w:r>
-    </w:p>
-    <w:p>
-      <w:pPr>
-        <w:rPr>
-          <w:rFonts w:eastAsia="MS Mincho"/>
-          <w:lang w:eastAsia="ja-JP"/>
-        </w:rPr>
-      </w:pPr>
-      <w:r>
-        <w:rPr>
-          <w:rFonts w:eastAsia="MS Mincho"/>
-          <w:lang w:eastAsia="ja-JP"/>
-        </w:rPr>
-        <w:t>Message schema</w:t>
-      </w:r>
-      <w:commentRangeEnd w:id="35"/>
-      <w:r>
-        <w:rPr>
-          <w:rStyle w:val="CommentReference"/>
-        </w:rPr>
-        <w:commentReference w:id="35"/>
+        <w:pStyle w:val="Heading4"/>
+        <w:rPr>
+          <w:lang w:eastAsia="ja-JP"/>
+        </w:rPr>
+      </w:pPr>
+      <w:r>
+        <w:rPr>
+          <w:lang w:eastAsia="ja-JP"/>
+        </w:rPr>
+        <w:t>Storm-Kafka In</w:t>
+      </w:r>
+      <w:r>
+        <w:rPr>
+          <w:lang w:eastAsia="ja-JP"/>
+        </w:rPr>
+        <w:t>t</w:t>
+      </w:r>
+      <w:r>
+        <w:rPr>
+          <w:lang w:eastAsia="ja-JP"/>
+        </w:rPr>
+        <w:t>egration</w:t>
+      </w:r>
+    </w:p>
+    <w:p>
+      <w:pPr>
+        <w:rPr>
+          <w:lang w:eastAsia="ja-JP"/>
+        </w:rPr>
+      </w:pPr>
+      <w:r>
+        <w:rPr>
+          <w:lang w:eastAsia="ja-JP"/>
+        </w:rPr>
+        <w:t>Integration between Storm streaming platform and our Kafka-based event bus is done based on the Storm-</w:t>
+      </w:r>
+      <w:r>
+        <w:rPr>
+          <w:lang w:eastAsia="ja-JP"/>
+        </w:rPr>
+        <w:t>Kafka-</w:t>
+      </w:r>
+      <w:r>
+        <w:rPr>
+          <w:lang w:eastAsia="ja-JP"/>
+        </w:rPr>
+        <w:t>Plus project</w:t>
+      </w:r>
+      <w:r>
+        <w:rPr>
+          <w:rStyle w:val="FootnoteReference"/>
+          <w:lang w:eastAsia="ja-JP"/>
+        </w:rPr>
+        <w:footnoteReference w:id="3"/>
+      </w:r>
+      <w:r>
+        <w:rPr>
+          <w:lang w:eastAsia="ja-JP"/>
+        </w:rPr>
+        <w:t xml:space="preserve">. </w:t>
+      </w:r>
+      <w:r>
+        <w:rPr>
+          <w:lang w:eastAsia="ja-JP"/>
+        </w:rPr>
+        <w:t>Storm-Kafka-Plus provides two building blocks</w:t>
+      </w:r>
+      <w:r>
+        <w:rPr>
+          <w:lang w:eastAsia="ja-JP"/>
+        </w:rPr>
+        <w:t xml:space="preserve">. </w:t>
+      </w:r>
+      <w:proofErr w:type="spellStart"/>
+      <w:r>
+        <w:rPr>
+          <w:lang w:eastAsia="ja-JP"/>
+        </w:rPr>
+        <w:t>KafkaSpout</w:t>
+      </w:r>
+      <w:proofErr w:type="spellEnd"/>
+      <w:r>
+        <w:rPr>
+          <w:lang w:eastAsia="ja-JP"/>
+        </w:rPr>
+        <w:t xml:space="preserve"> listens on a </w:t>
+      </w:r>
+      <w:proofErr w:type="spellStart"/>
+      <w:proofErr w:type="gramStart"/>
+      <w:r>
+        <w:rPr>
+          <w:lang w:eastAsia="ja-JP"/>
+        </w:rPr>
+        <w:t>kafka</w:t>
+      </w:r>
+      <w:proofErr w:type="spellEnd"/>
+      <w:proofErr w:type="gramEnd"/>
+      <w:r>
+        <w:rPr>
+          <w:lang w:eastAsia="ja-JP"/>
+        </w:rPr>
+        <w:t xml:space="preserve"> topic and creates a stream of the tuples. </w:t>
+      </w:r>
+      <w:proofErr w:type="spellStart"/>
+      <w:r>
+        <w:rPr>
+          <w:lang w:eastAsia="ja-JP"/>
+        </w:rPr>
+        <w:t>KafkaBolt</w:t>
+      </w:r>
+      <w:proofErr w:type="spellEnd"/>
+      <w:r>
+        <w:rPr>
+          <w:lang w:eastAsia="ja-JP"/>
+        </w:rPr>
+        <w:t xml:space="preserve"> posts incoming tuples </w:t>
+      </w:r>
+      <w:r>
+        <w:rPr>
+          <w:lang w:eastAsia="ja-JP"/>
+        </w:rPr>
+        <w:t>to a configured topic.</w:t>
+      </w:r>
+      <w:r>
+        <w:rPr>
+          <w:lang w:eastAsia="ja-JP"/>
+        </w:rPr>
+        <w:t xml:space="preserve"> There is an extensible mechanism for serialization and deserialization of tuples to messages and vice versa.</w:t>
+      </w:r>
+    </w:p>
+    <w:p>
+      <w:pPr>
+        <w:rPr>
+          <w:lang w:eastAsia="ja-JP"/>
+        </w:rPr>
+      </w:pPr>
+      <w:r>
+        <w:rPr>
+          <w:lang w:eastAsia="ja-JP"/>
+        </w:rPr>
+        <w:lastRenderedPageBreak/>
+        <w:t>T</w:t>
+      </w:r>
+      <w:r>
+        <w:rPr>
+          <w:lang w:eastAsia="ja-JP"/>
+        </w:rPr>
+        <w:t xml:space="preserve">he diagram on </w:t>
+      </w:r>
+      <w:r>
+        <w:rPr>
+          <w:lang w:eastAsia="ja-JP"/>
+        </w:rPr>
+        <w:fldChar w:fldCharType="begin"/>
+      </w:r>
+      <w:r>
+        <w:rPr>
+          <w:lang w:eastAsia="ja-JP"/>
+        </w:rPr>
+        <w:instrText xml:space="preserve"> REF _Ref400741719 \h </w:instrText>
+      </w:r>
+      <w:r>
+        <w:rPr>
+          <w:lang w:eastAsia="ja-JP"/>
+        </w:rPr>
+      </w:r>
+      <w:r>
+        <w:rPr>
+          <w:lang w:eastAsia="ja-JP"/>
+        </w:rPr>
+        <w:fldChar w:fldCharType="separate"/>
+      </w:r>
+      <w:r>
+        <w:t xml:space="preserve">Figure </w:t>
+      </w:r>
+      <w:r>
+        <w:rPr>
+          <w:rFonts w:hint="cs"/>
+          <w:noProof/>
+          <w:cs/>
+        </w:rPr>
+        <w:t>‎</w:t>
+      </w:r>
+      <w:r>
+        <w:rPr>
+          <w:noProof/>
+        </w:rPr>
+        <w:t>2</w:t>
+      </w:r>
+      <w:r>
+        <w:t>.</w:t>
+      </w:r>
+      <w:r>
+        <w:rPr>
+          <w:noProof/>
+        </w:rPr>
+        <w:t>6</w:t>
+      </w:r>
+      <w:r>
+        <w:rPr>
+          <w:lang w:eastAsia="ja-JP"/>
+        </w:rPr>
+        <w:fldChar w:fldCharType="end"/>
+      </w:r>
+      <w:r>
+        <w:rPr>
+          <w:lang w:eastAsia="ja-JP"/>
+        </w:rPr>
+        <w:t xml:space="preserve"> illustrates the way this integration is done in SPEEDD. Raw events posted on the </w:t>
+      </w:r>
+      <w:proofErr w:type="spellStart"/>
+      <w:r>
+        <w:rPr>
+          <w:i/>
+          <w:iCs/>
+          <w:lang w:eastAsia="ja-JP"/>
+        </w:rPr>
+        <w:t>speedd</w:t>
+      </w:r>
+      <w:proofErr w:type="spellEnd"/>
+      <w:r>
+        <w:rPr>
+          <w:i/>
+          <w:iCs/>
+          <w:lang w:eastAsia="ja-JP"/>
+        </w:rPr>
+        <w:t>-in-events</w:t>
+      </w:r>
+      <w:r>
+        <w:rPr>
+          <w:lang w:eastAsia="ja-JP"/>
+        </w:rPr>
+        <w:t xml:space="preserve"> topic in csv format are de-serialized using the use-case specific scheme (in the diagram </w:t>
+      </w:r>
+      <w:proofErr w:type="spellStart"/>
+      <w:r>
+        <w:rPr>
+          <w:i/>
+          <w:iCs/>
+          <w:lang w:eastAsia="ja-JP"/>
+        </w:rPr>
+        <w:t>AggregatedReadingScheme</w:t>
+      </w:r>
+      <w:proofErr w:type="spellEnd"/>
+      <w:r>
+        <w:rPr>
+          <w:lang w:eastAsia="ja-JP"/>
+        </w:rPr>
+        <w:t xml:space="preserve"> corresponds to the traffic sensor aggregated reading event format).</w:t>
+      </w:r>
+      <w:r>
+        <w:rPr>
+          <w:lang w:eastAsia="ja-JP"/>
+        </w:rPr>
+        <w:t xml:space="preserve"> The resulting stream contains tuples of form {</w:t>
+      </w:r>
+      <w:proofErr w:type="spellStart"/>
+      <w:r>
+        <w:rPr>
+          <w:lang w:eastAsia="ja-JP"/>
+        </w:rPr>
+        <w:t>eventName</w:t>
+      </w:r>
+      <w:proofErr w:type="spellEnd"/>
+      <w:r>
+        <w:rPr>
+          <w:lang w:eastAsia="ja-JP"/>
+        </w:rPr>
+        <w:t>, timestamp, attributes</w:t>
+      </w:r>
+      <w:r>
+        <w:rPr>
+          <w:lang w:eastAsia="ja-JP"/>
+        </w:rPr>
+        <w:t>}.</w:t>
+      </w:r>
+      <w:r>
+        <w:rPr>
+          <w:lang w:eastAsia="ja-JP"/>
+        </w:rPr>
+        <w:t xml:space="preserve"> Outbound events are serialized as JSON text-based messages using </w:t>
+      </w:r>
+      <w:bookmarkStart w:id="34" w:name="_GoBack"/>
+      <w:proofErr w:type="spellStart"/>
+      <w:r>
+        <w:rPr>
+          <w:i/>
+          <w:iCs/>
+          <w:lang w:eastAsia="ja-JP"/>
+        </w:rPr>
+        <w:t>JsonEncoder</w:t>
+      </w:r>
+      <w:bookmarkEnd w:id="34"/>
+      <w:proofErr w:type="spellEnd"/>
+      <w:r>
+        <w:rPr>
+          <w:lang w:eastAsia="ja-JP"/>
+        </w:rPr>
+        <w:t xml:space="preserve"> c</w:t>
+      </w:r>
+      <w:r>
+        <w:rPr>
+          <w:lang w:eastAsia="ja-JP"/>
+        </w:rPr>
+        <w:t xml:space="preserve">lass configured via </w:t>
+      </w:r>
+      <w:proofErr w:type="spellStart"/>
+      <w:r>
+        <w:rPr>
+          <w:lang w:eastAsia="ja-JP"/>
+        </w:rPr>
+        <w:t>serializer.class</w:t>
+      </w:r>
+      <w:proofErr w:type="spellEnd"/>
+      <w:r>
+        <w:rPr>
+          <w:lang w:eastAsia="ja-JP"/>
+        </w:rPr>
+        <w:t xml:space="preserve"> parameter of the </w:t>
+      </w:r>
+      <w:proofErr w:type="spellStart"/>
+      <w:r>
+        <w:rPr>
+          <w:lang w:eastAsia="ja-JP"/>
+        </w:rPr>
+        <w:t>KafkaBolt</w:t>
+      </w:r>
+      <w:proofErr w:type="spellEnd"/>
+      <w:r>
+        <w:rPr>
+          <w:lang w:eastAsia="ja-JP"/>
+        </w:rPr>
+        <w:t>.</w:t>
+      </w:r>
+    </w:p>
+    <w:p>
+      <w:pPr>
+        <w:keepNext/>
+      </w:pPr>
+      <w:r>
+        <w:rPr>
+          <w:rFonts w:eastAsia="MS Mincho"/>
+          <w:noProof/>
+          <w:lang w:eastAsia="en-US" w:bidi="he-IL"/>
+        </w:rPr>
+        <w:drawing>
+          <wp:inline distT="0" distB="0" distL="0" distR="0" wp14:anchorId="5E1758E1" wp14:editId="40B99F28">
+            <wp:extent cx="5992483" cy="2323940"/>
+            <wp:effectExtent l="0" t="0" r="8890" b="635"/>
+            <wp:docPr id="51" name="Picture 51"/>
+            <wp:cNvGraphicFramePr>
+              <a:graphicFrameLocks xmlns:a="http://schemas.openxmlformats.org/drawingml/2006/main" noChangeAspect="1"/>
+            </wp:cNvGraphicFramePr>
+            <a:graphic xmlns:a="http://schemas.openxmlformats.org/drawingml/2006/main">
+              <a:graphicData uri="http://schemas.openxmlformats.org/drawingml/2006/picture">
+                <pic:pic xmlns:pic="http://schemas.openxmlformats.org/drawingml/2006/picture">
+                  <pic:nvPicPr>
+                    <pic:cNvPr id="0" name="Picture 5"/>
+                    <pic:cNvPicPr>
+                      <a:picLocks noChangeAspect="1" noChangeArrowheads="1"/>
+                    </pic:cNvPicPr>
+                  </pic:nvPicPr>
+                  <pic:blipFill>
+                    <a:blip r:embed="rId22">
+                      <a:extLst>
+                        <a:ext uri="{28A0092B-C50C-407E-A947-70E740481C1C}">
+                          <a14:useLocalDpi xmlns:a14="http://schemas.microsoft.com/office/drawing/2010/main" val="0"/>
+                        </a:ext>
+                      </a:extLst>
+                    </a:blip>
+                    <a:srcRect/>
+                    <a:stretch>
+                      <a:fillRect/>
+                    </a:stretch>
+                  </pic:blipFill>
+                  <pic:spPr bwMode="auto">
+                    <a:xfrm>
+                      <a:off x="0" y="0"/>
+                      <a:ext cx="5994755" cy="2324821"/>
+                    </a:xfrm>
+                    <a:prstGeom prst="rect">
+                      <a:avLst/>
+                    </a:prstGeom>
+                    <a:noFill/>
+                  </pic:spPr>
+                </pic:pic>
+              </a:graphicData>
+            </a:graphic>
+          </wp:inline>
+        </w:drawing>
+      </w:r>
+    </w:p>
+    <w:p>
+      <w:pPr>
+        <w:pStyle w:val="Caption"/>
+        <w:rPr>
+          <w:lang w:eastAsia="ja-JP"/>
+        </w:rPr>
+      </w:pPr>
+      <w:bookmarkStart w:id="35" w:name="_Ref400741719"/>
+      <w:r>
+        <w:t xml:space="preserve">Figure </w:t>
+      </w:r>
+      <w:r>
+        <w:fldChar w:fldCharType="begin"/>
+      </w:r>
+      <w:r>
+        <w:instrText xml:space="preserve"> STYLEREF 1 \s </w:instrText>
+      </w:r>
+      <w:r>
+        <w:fldChar w:fldCharType="separate"/>
+      </w:r>
+      <w:r>
+        <w:rPr>
+          <w:rFonts w:hint="cs"/>
+          <w:noProof/>
+          <w:cs/>
+        </w:rPr>
+        <w:t>‎</w:t>
+      </w:r>
+      <w:r>
+        <w:rPr>
+          <w:noProof/>
+        </w:rPr>
+        <w:t>2</w:t>
+      </w:r>
+      <w:r>
+        <w:fldChar w:fldCharType="end"/>
+      </w:r>
+      <w:r>
+        <w:t>.</w:t>
+      </w:r>
+      <w:r>
+        <w:fldChar w:fldCharType="begin"/>
+      </w:r>
+      <w:r>
+        <w:instrText xml:space="preserve"> SEQ Figure \* ARABIC \s 1 </w:instrText>
+      </w:r>
+      <w:r>
+        <w:fldChar w:fldCharType="separate"/>
+      </w:r>
+      <w:r>
+        <w:rPr>
+          <w:noProof/>
+        </w:rPr>
+        <w:t>6</w:t>
+      </w:r>
+      <w:r>
+        <w:fldChar w:fldCharType="end"/>
+      </w:r>
+      <w:bookmarkEnd w:id="35"/>
+      <w:r>
+        <w:t xml:space="preserve"> - Storm-Kafka Integration</w:t>
       </w:r>
     </w:p>
     <w:p>
@@ -10026,7 +10428,6 @@
         <w:rPr>
           <w:lang w:eastAsia="ja-JP"/>
         </w:rPr>
-        <w:lastRenderedPageBreak/>
         <w:t>Event/Data Providers</w:t>
       </w:r>
       <w:bookmarkEnd w:id="36"/>
@@ -10382,6 +10783,7 @@
         <w:rPr>
           <w:lang w:eastAsia="ja-JP"/>
         </w:rPr>
+        <w:lastRenderedPageBreak/>
         <w:t>Sensor connector</w:t>
       </w:r>
       <w:r>
@@ -10389,7 +10791,7 @@
           <w:rStyle w:val="FootnoteReference"/>
           <w:lang w:eastAsia="ja-JP"/>
         </w:rPr>
-        <w:footnoteReference w:id="3"/>
+        <w:footnoteReference w:id="4"/>
       </w:r>
     </w:p>
     <w:p>
@@ -10704,7 +11106,6 @@
         <w:rPr>
           <w:lang w:eastAsia="ja-JP"/>
         </w:rPr>
-        <w:lastRenderedPageBreak/>
         <w:t>Action Consumption – Actuators/Connectors</w:t>
       </w:r>
       <w:bookmarkEnd w:id="41"/>
@@ -10967,6 +11368,7 @@
         <w:rPr>
           <w:lang w:eastAsia="ja-JP"/>
         </w:rPr>
+        <w:lastRenderedPageBreak/>
         <w:t>Complex Event Processor</w:t>
       </w:r>
       <w:bookmarkEnd w:id="43"/>
@@ -11003,7 +11405,7 @@
                     </pic:cNvPicPr>
                   </pic:nvPicPr>
                   <pic:blipFill>
-                    <a:blip r:embed="rId22">
+                    <a:blip r:embed="rId23">
                       <a:extLst>
                         <a:ext uri="{28A0092B-C50C-407E-A947-70E740481C1C}">
                           <a14:useLocalDpi xmlns:a14="http://schemas.microsoft.com/office/drawing/2010/main" val="0"/>
@@ -11092,7 +11494,7 @@
         <w:rPr>
           <w:noProof/>
         </w:rPr>
-        <w:t>6</w:t>
+        <w:t>7</w:t>
       </w:r>
       <w:r>
         <w:fldChar w:fldCharType="end"/>
@@ -11138,9 +11540,8 @@
           <w:sz w:val="22"/>
           <w:szCs w:val="22"/>
         </w:rPr>
-        <w:t xml:space="preserve">IBM Proactive Technology </w:t>
-      </w:r>
-      <w:proofErr w:type="gramStart"/>
+        <w:t>IBM Proactive Technology On</w:t>
+      </w:r>
       <w:r>
         <w:rPr>
           <w:rFonts w:asciiTheme="minorHAnsi" w:hAnsiTheme="minorHAnsi"/>
@@ -11149,9 +11550,8 @@
           <w:sz w:val="22"/>
           <w:szCs w:val="22"/>
         </w:rPr>
-        <w:t>On</w:t>
-      </w:r>
-      <w:proofErr w:type="gramEnd"/>
+        <w:t>-</w:t>
+      </w:r>
       <w:r>
         <w:rPr>
           <w:rFonts w:asciiTheme="minorHAnsi" w:hAnsiTheme="minorHAnsi"/>
@@ -11160,7 +11560,7 @@
           <w:sz w:val="22"/>
           <w:szCs w:val="22"/>
         </w:rPr>
-        <w:t xml:space="preserve"> Line</w:t>
+        <w:t>Line</w:t>
       </w:r>
       <w:r>
         <w:rPr>
@@ -11186,16 +11586,7 @@
           <w:sz w:val="22"/>
           <w:szCs w:val="22"/>
         </w:rPr>
-        <w:t xml:space="preserve"> is the ability to mitigate or eliminate undesired states, or capitalize on predicted </w:t>
-      </w:r>
-      <w:r>
-        <w:rPr>
-          <w:rFonts w:asciiTheme="minorHAnsi" w:hAnsiTheme="minorHAnsi"/>
-          <w:sz w:val="22"/>
-          <w:szCs w:val="22"/>
-        </w:rPr>
-        <w:lastRenderedPageBreak/>
-        <w:t xml:space="preserve">opportunities—in advance. This is accomplished through the online forecasting of future events, the analysis of events coming from many sources, and the </w:t>
+        <w:t xml:space="preserve"> is the ability to mitigate or eliminate undesired states, or capitalize on predicted opportunities—in advance. This is accomplished through the online forecasting of future events, the analysis of events coming from many sources, and the </w:t>
       </w:r>
       <w:r>
         <w:rPr>
@@ -11490,6 +11881,7 @@
           <w:sz w:val="22"/>
           <w:szCs w:val="22"/>
         </w:rPr>
+        <w:lastRenderedPageBreak/>
         <w:t>Offers easy development using web-based user interface, point-and-click editors, list selections, etc. Rules can be written by non-programmer users.</w:t>
       </w:r>
     </w:p>
@@ -11622,7 +12014,6 @@
         <w:pStyle w:val="Heading4"/>
       </w:pPr>
       <w:r>
-        <w:lastRenderedPageBreak/>
         <w:t>High-level Architecture</w:t>
       </w:r>
     </w:p>
@@ -11653,7 +12044,7 @@
                     </pic:cNvPicPr>
                   </pic:nvPicPr>
                   <pic:blipFill>
-                    <a:blip r:embed="rId23" cstate="print">
+                    <a:blip r:embed="rId24" cstate="print">
                       <a:extLst>
                         <a:ext uri="{28A0092B-C50C-407E-A947-70E740481C1C}">
                           <a14:useLocalDpi xmlns:a14="http://schemas.microsoft.com/office/drawing/2010/main" val="0"/>
@@ -11820,6 +12211,7 @@
         </w:numPr>
       </w:pPr>
       <w:r>
+        <w:lastRenderedPageBreak/>
         <w:t>Parallelizing  agent-context queues – for parallelization of processing of single event instance, participating in multiple patterns/contexts, and parallelization of processing among multiple event instances</w:t>
       </w:r>
     </w:p>
@@ -11944,7 +12336,6 @@
         </w:numPr>
       </w:pPr>
       <w:r>
-        <w:lastRenderedPageBreak/>
         <w:t>Parallelize processing of the same event by multiple unrelated patterns/contexts at the same time keeping the order for events of the same context/pattern where order is important</w:t>
       </w:r>
     </w:p>
@@ -12102,6 +12493,7 @@
         <w:pStyle w:val="Heading4"/>
       </w:pPr>
       <w:r>
+        <w:lastRenderedPageBreak/>
         <w:t>Proton component architecture</w:t>
       </w:r>
     </w:p>
@@ -12132,7 +12524,7 @@
                     </pic:cNvPicPr>
                   </pic:nvPicPr>
                   <pic:blipFill>
-                    <a:blip r:embed="rId24">
+                    <a:blip r:embed="rId25">
                       <a:extLst>
                         <a:ext uri="{28A0092B-C50C-407E-A947-70E740481C1C}">
                           <a14:useLocalDpi xmlns:a14="http://schemas.microsoft.com/office/drawing/2010/main" val="0"/>
@@ -12355,7 +12747,7 @@
                     </pic:cNvPicPr>
                   </pic:nvPicPr>
                   <pic:blipFill>
-                    <a:blip r:embed="rId25" cstate="print">
+                    <a:blip r:embed="rId26" cstate="print">
                       <a:extLst>
                         <a:ext uri="{28A0092B-C50C-407E-A947-70E740481C1C}">
                           <a14:useLocalDpi xmlns:a14="http://schemas.microsoft.com/office/drawing/2010/main" val="0"/>
@@ -12889,7 +13281,7 @@
                     <pic:cNvPicPr/>
                   </pic:nvPicPr>
                   <pic:blipFill>
-                    <a:blip r:embed="rId26">
+                    <a:blip r:embed="rId27">
                       <a:extLst/>
                     </a:blip>
                     <a:stretch>
@@ -13169,7 +13561,7 @@
                     <pic:cNvPicPr/>
                   </pic:nvPicPr>
                   <pic:blipFill>
-                    <a:blip r:embed="rId27">
+                    <a:blip r:embed="rId28">
                       <a:extLst/>
                     </a:blip>
                     <a:stretch>
@@ -13446,10 +13838,7 @@
         <w:t xml:space="preserve"> operational state management.</w:t>
       </w:r>
       <w:r>
-        <w:t xml:space="preserve"> </w:t>
-      </w:r>
-      <w:r>
-        <w:t>These have been defined only for the traffic use case after realizing that we might not be able to compute aggregate quantities like densities otherwise, which are critical for traffic. The credit card use case can naturally be described in form of distinct events.</w:t>
+        <w:t xml:space="preserve"> These have been defined only for the traffic use case after realizing that we might not be able to compute aggregate quantities like densities otherwise, which are critical for traffic. The credit card use case can naturally be described in form of distinct events.</w:t>
       </w:r>
       <w:r>
         <w:rPr>
@@ -13654,9 +14043,9 @@
             <o:lock v:ext="edit" aspectratio="t"/>
           </v:shapetype>
           <v:shape id="_x0000_i1025" type="#_x0000_t75" style="width:451.25pt;height:320.45pt" o:ole="">
-            <v:imagedata r:id="rId28" o:title=""/>
+            <v:imagedata r:id="rId29" o:title=""/>
           </v:shape>
-          <o:OLEObject Type="Embed" ProgID="Visio.Drawing.11" ShapeID="_x0000_i1025" DrawAspect="Content" ObjectID="_1474454212" r:id="rId29"/>
+          <o:OLEObject Type="Embed" ProgID="Visio.Drawing.11" ShapeID="_x0000_i1025" DrawAspect="Content" ObjectID="_1474484030" r:id="rId30"/>
         </w:object>
       </w:r>
     </w:p>
@@ -14445,9 +14834,9 @@
       <w:r>
         <w:object w:dxaOrig="14146" w:dyaOrig="11341">
           <v:shape id="_x0000_i1026" type="#_x0000_t75" style="width:451.25pt;height:361.8pt" o:ole="">
-            <v:imagedata r:id="rId30" o:title=""/>
+            <v:imagedata r:id="rId31" o:title=""/>
           </v:shape>
-          <o:OLEObject Type="Embed" ProgID="Visio.Drawing.15" ShapeID="_x0000_i1026" DrawAspect="Content" ObjectID="_1474454213" r:id="rId31"/>
+          <o:OLEObject Type="Embed" ProgID="Visio.Drawing.15" ShapeID="_x0000_i1026" DrawAspect="Content" ObjectID="_1474484031" r:id="rId32"/>
         </w:object>
       </w:r>
     </w:p>
@@ -14642,7 +15031,7 @@
                     </pic:cNvPicPr>
                   </pic:nvPicPr>
                   <pic:blipFill>
-                    <a:blip r:embed="rId32">
+                    <a:blip r:embed="rId33">
                       <a:extLst>
                         <a:ext uri="{28A0092B-C50C-407E-A947-70E740481C1C}">
                           <a14:useLocalDpi xmlns:a14="http://schemas.microsoft.com/office/drawing/2010/main" val="0"/>
@@ -14820,7 +15209,7 @@
         <w:rPr>
           <w:rStyle w:val="FootnoteReference"/>
         </w:rPr>
-        <w:footnoteReference w:id="4"/>
+        <w:footnoteReference w:id="5"/>
       </w:r>
       <w:r>
         <w:t xml:space="preserve">. Thereafter, the resulting patterns are parsed by the "rtec2proton" translator and converted semi-automatically to JSON formatted PROTON EPN definitions (step 4). All EPN definitions reviewed and manually refined by domain experts (step 5) using the PROTON's CEP authoring tool. Finally, the refined EPN definitions are exported to the SPEEDD's CEP runtime system using the PROTON's JSON </w:t>
@@ -14944,8 +15333,63 @@
           <w:rFonts w:eastAsia="MS Mincho"/>
           <w:lang w:eastAsia="ja-JP"/>
         </w:rPr>
-        <w:t>Describe the integration mechanisms between different components and between the system and the outside world. List and describe the APIs and data formats in use.</w:t>
-      </w:r>
+        <w:t>In the following we summarize the integration details, APIs and data formats used for inter-component communication in SPEEDD runtime infrastructure.</w:t>
+      </w:r>
+    </w:p>
+    <w:p>
+      <w:pPr>
+        <w:rPr>
+          <w:rFonts w:eastAsia="MS Mincho"/>
+          <w:lang w:eastAsia="ja-JP"/>
+        </w:rPr>
+      </w:pPr>
+      <w:r>
+        <w:rPr>
+          <w:rFonts w:eastAsia="MS Mincho"/>
+          <w:lang w:eastAsia="ja-JP"/>
+        </w:rPr>
+        <w:t>All the communication between SPEEDD components is done by means of posting events on the event bus (Apache Kafka) and listening/reading events as they’re posted by others</w:t>
+      </w:r>
+      <w:r>
+        <w:rPr>
+          <w:rFonts w:eastAsia="MS Mincho"/>
+          <w:lang w:eastAsia="ja-JP"/>
+        </w:rPr>
+        <w:t>.</w:t>
+      </w:r>
+    </w:p>
+    <w:p>
+      <w:pPr>
+        <w:keepNext/>
+        <w:rPr>
+          <w:rFonts w:eastAsia="MS Mincho"/>
+          <w:lang w:eastAsia="ja-JP"/>
+        </w:rPr>
+      </w:pPr>
+      <w:r>
+        <w:rPr>
+          <w:rFonts w:eastAsia="MS Mincho"/>
+          <w:lang w:eastAsia="ja-JP"/>
+        </w:rPr>
+        <w:t xml:space="preserve">Every </w:t>
+      </w:r>
+    </w:p>
+    <w:p>
+      <w:pPr>
+        <w:pStyle w:val="Caption"/>
+        <w:rPr>
+          <w:rFonts w:eastAsia="MS Mincho"/>
+          <w:lang w:eastAsia="ja-JP"/>
+        </w:rPr>
+      </w:pPr>
+    </w:p>
+    <w:p>
+      <w:pPr>
+        <w:rPr>
+          <w:rFonts w:eastAsia="MS Mincho"/>
+          <w:lang w:eastAsia="ja-JP"/>
+        </w:rPr>
+      </w:pPr>
     </w:p>
     <w:p>
       <w:pPr>
@@ -14986,7 +15430,7 @@
           <w:lang w:eastAsia="en-US" w:bidi="he-IL"/>
         </w:rPr>
         <w:drawing>
-          <wp:inline distT="0" distB="0" distL="0" distR="0" wp14:anchorId="7C30385D" wp14:editId="60EF4BF5">
+          <wp:inline distT="0" distB="0" distL="0" distR="0" wp14:anchorId="42277F13" wp14:editId="0042CE41">
             <wp:extent cx="5822315" cy="2932430"/>
             <wp:effectExtent l="0" t="0" r="6985" b="0"/>
             <wp:docPr id="5" name="Picture 5"/>
@@ -15003,7 +15447,7 @@
                     </pic:cNvPicPr>
                   </pic:nvPicPr>
                   <pic:blipFill>
-                    <a:blip r:embed="rId33">
+                    <a:blip r:embed="rId34">
                       <a:extLst>
                         <a:ext uri="{28A0092B-C50C-407E-A947-70E740481C1C}">
                           <a14:useLocalDpi xmlns:a14="http://schemas.microsoft.com/office/drawing/2010/main" val="0"/>
@@ -15085,7 +15529,7 @@
         <w:rPr>
           <w:noProof/>
         </w:rPr>
-        <w:t>15</w:t>
+        <w:t>16</w:t>
       </w:r>
       <w:r>
         <w:fldChar w:fldCharType="end"/>
@@ -15185,6 +15629,7 @@
         <w:rPr>
           <w:lang w:eastAsia="ja-JP"/>
         </w:rPr>
+        <w:lastRenderedPageBreak/>
         <w:t>Testability</w:t>
       </w:r>
       <w:bookmarkEnd w:id="83"/>
@@ -15667,21 +16112,7 @@
         <w:rPr>
           <w:rFonts w:eastAsia="Times New Roman"/>
         </w:rPr>
-        <w:t xml:space="preserve"> has been ass</w:t>
-      </w:r>
-      <w:proofErr w:type="spellStart"/>
-      <w:r>
-        <w:rPr>
-          <w:rFonts w:eastAsia="Times New Roman"/>
-        </w:rPr>
-        <w:t>igned</w:t>
-      </w:r>
-      <w:proofErr w:type="spellEnd"/>
-      <w:r>
-        <w:rPr>
-          <w:rFonts w:eastAsia="Times New Roman"/>
-        </w:rPr>
-        <w:t xml:space="preserve"> a specific threshold at </w:t>
+        <w:t xml:space="preserve"> has been assigned a specific threshold at </w:t>
       </w:r>
       <w:proofErr w:type="gramStart"/>
       <w:r>
@@ -16671,7 +17102,21 @@
         <w:rPr>
           <w:rFonts w:eastAsia="Times New Roman"/>
         </w:rPr>
-        <w:t>, it will reply with the counter value only after it has verified that there are no earlier local threshold crossing</w:t>
+        <w:t>, it will reply with the counter value only after it has verified that there are no e</w:t>
+      </w:r>
+      <w:proofErr w:type="spellStart"/>
+      <w:r>
+        <w:rPr>
+          <w:rFonts w:eastAsia="Times New Roman"/>
+        </w:rPr>
+        <w:t>arlier</w:t>
+      </w:r>
+      <w:proofErr w:type="spellEnd"/>
+      <w:r>
+        <w:rPr>
+          <w:rFonts w:eastAsia="Times New Roman"/>
+        </w:rPr>
+        <w:t xml:space="preserve"> local threshold crossing</w:t>
       </w:r>
       <w:r>
         <w:rPr>
@@ -16748,21 +17193,21 @@
         <w:rPr>
           <w:rFonts w:eastAsia="Times New Roman"/>
         </w:rPr>
-        <w:t>. In case there are no race conditions, the coordinator is expected to provide a new threshold value. If, however, a different node has initiated a vi</w:t>
+        <w:t>. In case there are no race conditions, the coo</w:t>
       </w:r>
       <w:proofErr w:type="spellStart"/>
       <w:r>
         <w:rPr>
           <w:rFonts w:eastAsia="Times New Roman"/>
         </w:rPr>
-        <w:t>olation</w:t>
+        <w:t>rdinator</w:t>
       </w:r>
       <w:proofErr w:type="spellEnd"/>
       <w:r>
         <w:rPr>
           <w:rFonts w:eastAsia="Times New Roman"/>
         </w:rPr>
-        <w:t xml:space="preserve"> recovery process for a threshold crossing that occurred for the same phone number at an earlier time, </w:t>
+        <w:t xml:space="preserve"> is expected to provide a new threshold value. If, however, a different node has initiated a violation recovery process for a threshold crossing that occurred for the same phone number at an earlier time, </w:t>
       </w:r>
       <m:oMath>
         <m:r>
@@ -16776,7 +17221,21 @@
         <w:rPr>
           <w:rFonts w:eastAsia="Times New Roman"/>
         </w:rPr>
-        <w:t xml:space="preserve">, then the node will receive a counter request for the time </w:t>
+        <w:t>, then the node will receive a counter r</w:t>
+      </w:r>
+      <w:proofErr w:type="spellStart"/>
+      <w:r>
+        <w:rPr>
+          <w:rFonts w:eastAsia="Times New Roman"/>
+        </w:rPr>
+        <w:t>equest</w:t>
+      </w:r>
+      <w:proofErr w:type="spellEnd"/>
+      <w:r>
+        <w:rPr>
+          <w:rFonts w:eastAsia="Times New Roman"/>
+        </w:rPr>
+        <w:t xml:space="preserve"> for the time </w:t>
       </w:r>
       <m:oMath>
         <m:r>
@@ -17167,7 +17626,7 @@
           <w:lang w:eastAsia="en-US" w:bidi="he-IL"/>
         </w:rPr>
         <w:drawing>
-          <wp:inline distT="0" distB="0" distL="0" distR="0" wp14:anchorId="5741DFBA" wp14:editId="1530C7BA">
+          <wp:inline distT="0" distB="0" distL="0" distR="0" wp14:anchorId="1DEF38A1" wp14:editId="7D5C47FC">
             <wp:extent cx="5946140" cy="2345690"/>
             <wp:effectExtent l="0" t="0" r="0" b="0"/>
             <wp:docPr id="10" name="Picture 10"/>
@@ -17184,7 +17643,7 @@
                     </pic:cNvPicPr>
                   </pic:nvPicPr>
                   <pic:blipFill>
-                    <a:blip r:embed="rId34">
+                    <a:blip r:embed="rId35">
                       <a:extLst>
                         <a:ext uri="{28A0092B-C50C-407E-A947-70E740481C1C}">
                           <a14:useLocalDpi xmlns:a14="http://schemas.microsoft.com/office/drawing/2010/main" val="0"/>
@@ -17324,7 +17783,7 @@
       </w:r>
     </w:p>
   </w:comment>
-  <w:comment w:id="4" w:author="Alexander Kofman" w:date="2014-10-01T11:30:00Z" w:initials="AK">
+  <w:comment w:id="3" w:author="Alexander Kofman" w:date="2014-10-01T11:30:00Z" w:initials="AK">
     <w:p>
       <w:pPr>
         <w:pStyle w:val="CommentText"/>
@@ -17340,7 +17799,7 @@
       </w:r>
     </w:p>
   </w:comment>
-  <w:comment w:id="6" w:author="Alexander Kofman" w:date="2014-10-01T11:30:00Z" w:initials="AK">
+  <w:comment w:id="5" w:author="Alexander Kofman" w:date="2014-10-01T11:30:00Z" w:initials="AK">
     <w:p>
       <w:pPr>
         <w:pStyle w:val="CommentText"/>
@@ -17356,7 +17815,7 @@
       </w:r>
     </w:p>
   </w:comment>
-  <w:comment w:id="8" w:author="Alexander Kofman" w:date="2014-10-01T11:30:00Z" w:initials="AK">
+  <w:comment w:id="7" w:author="Alexander Kofman" w:date="2014-10-01T11:30:00Z" w:initials="AK">
     <w:p>
       <w:pPr>
         <w:pStyle w:val="CommentText"/>
@@ -17372,7 +17831,7 @@
       </w:r>
     </w:p>
   </w:comment>
-  <w:comment w:id="16" w:author="Alexander Kofman" w:date="2014-09-28T20:18:00Z" w:initials="AK">
+  <w:comment w:id="15" w:author="Alexander Kofman" w:date="2014-09-28T20:18:00Z" w:initials="AK">
     <w:p>
       <w:pPr>
         <w:pStyle w:val="CommentText"/>
@@ -17385,6 +17844,22 @@
       </w:r>
       <w:r>
         <w:t>Create a new diagram using our current terminology</w:t>
+      </w:r>
+    </w:p>
+  </w:comment>
+  <w:comment w:id="19" w:author="Alexander Kofman" w:date="2014-09-28T20:18:00Z" w:initials="AK">
+    <w:p>
+      <w:pPr>
+        <w:pStyle w:val="CommentText"/>
+      </w:pPr>
+      <w:r>
+        <w:rPr>
+          <w:rStyle w:val="CommentReference"/>
+        </w:rPr>
+        <w:annotationRef/>
+      </w:r>
+      <w:r>
+        <w:t>TODO reference</w:t>
       </w:r>
     </w:p>
   </w:comment>
@@ -17400,11 +17875,11 @@
         <w:annotationRef/>
       </w:r>
       <w:r>
-        <w:t>TODO reference</w:t>
+        <w:t>Explain why is this approach beneficial</w:t>
       </w:r>
     </w:p>
   </w:comment>
-  <w:comment w:id="21" w:author="Alexander Kofman" w:date="2014-09-28T20:18:00Z" w:initials="AK">
+  <w:comment w:id="21" w:author="Alexander Kofman" w:date="2014-10-10T13:48:00Z" w:initials="AK">
     <w:p>
       <w:pPr>
         <w:pStyle w:val="CommentText"/>
@@ -17416,11 +17891,11 @@
         <w:annotationRef/>
       </w:r>
       <w:r>
-        <w:t>Explain why is this approach beneficial</w:t>
+        <w:t>TODO remove DM from offline part</w:t>
       </w:r>
     </w:p>
   </w:comment>
-  <w:comment w:id="22" w:author="Alexander Kofman" w:date="2014-10-10T13:48:00Z" w:initials="AK">
+  <w:comment w:id="26" w:author="Alexander Kofman" w:date="2014-10-10T13:22:00Z" w:initials="AK">
     <w:p>
       <w:pPr>
         <w:pStyle w:val="CommentText"/>
@@ -17432,22 +17907,6 @@
         <w:annotationRef/>
       </w:r>
       <w:r>
-        <w:t>TODO remove DM from offline part</w:t>
-      </w:r>
-    </w:p>
-  </w:comment>
-  <w:comment w:id="27" w:author="Alexander Kofman" w:date="2014-10-10T13:22:00Z" w:initials="AK">
-    <w:p>
-      <w:pPr>
-        <w:pStyle w:val="CommentText"/>
-      </w:pPr>
-      <w:r>
-        <w:rPr>
-          <w:rStyle w:val="CommentReference"/>
-        </w:rPr>
-        <w:annotationRef/>
-      </w:r>
-      <w:r>
         <w:t xml:space="preserve">TODO: update according to input from </w:t>
       </w:r>
       <w:proofErr w:type="spellStart"/>
@@ -17457,22 +17916,6 @@
       <w:proofErr w:type="spellEnd"/>
       <w:r>
         <w:t xml:space="preserve"> and ETH</w:t>
-      </w:r>
-    </w:p>
-  </w:comment>
-  <w:comment w:id="35" w:author="Alexander Kofman" w:date="2014-10-02T10:40:00Z" w:initials="AK">
-    <w:p>
-      <w:pPr>
-        <w:pStyle w:val="CommentText"/>
-      </w:pPr>
-      <w:r>
-        <w:rPr>
-          <w:rStyle w:val="CommentReference"/>
-        </w:rPr>
-        <w:annotationRef/>
-      </w:r>
-      <w:r>
-        <w:t>TODO discuss in corresponding following sections</w:t>
       </w:r>
     </w:p>
   </w:comment>
@@ -17852,11 +18295,30 @@
         <w:footnoteRef/>
       </w:r>
       <w:r>
-        <w:t xml:space="preserve"> Sensor connector is out of scope for SPEEDD prototype because connecting to the operational systems in production environment is not planned as a goal for the prototype</w:t>
+        <w:t xml:space="preserve"> </w:t>
+      </w:r>
+      <w:r>
+        <w:t>https://github.com/wurstmeister/storm-kafka-0.8-plus</w:t>
       </w:r>
     </w:p>
   </w:footnote>
   <w:footnote w:id="4">
+    <w:p>
+      <w:pPr>
+        <w:pStyle w:val="FootnoteText"/>
+      </w:pPr>
+      <w:r>
+        <w:rPr>
+          <w:rStyle w:val="FootnoteReference"/>
+        </w:rPr>
+        <w:footnoteRef/>
+      </w:r>
+      <w:r>
+        <w:t xml:space="preserve"> Sensor connector is out of scope for SPEEDD prototype because connecting to the operational systems in production environment is not planned as a goal for the prototype</w:t>
+      </w:r>
+    </w:p>
+  </w:footnote>
+  <w:footnote w:id="5">
     <w:p>
       <w:pPr>
         <w:pStyle w:val="FootnoteText"/>
@@ -17946,7 +18408,7 @@
           <w:rPr>
             <w:noProof/>
           </w:rPr>
-          <w:t>33</w:t>
+          <w:t>15</w:t>
         </w:r>
         <w:r>
           <w:rPr>
@@ -24195,7 +24657,7 @@
 </file>
 
 <file path=customXml/itemProps1.xml><?xml version="1.0" encoding="utf-8"?>
-<ds:datastoreItem xmlns:ds="http://schemas.openxmlformats.org/officeDocument/2006/customXml" ds:itemID="{0924ABAF-E574-4AB7-AB2F-BFA75DCC9076}">
+<ds:datastoreItem xmlns:ds="http://schemas.openxmlformats.org/officeDocument/2006/customXml" ds:itemID="{A3AE8481-30EC-4DEE-968C-4A74473CC200}">
   <ds:schemaRefs>
     <ds:schemaRef ds:uri="http://schemas.openxmlformats.org/officeDocument/2006/bibliography"/>
   </ds:schemaRefs>

</xml_diff>

<commit_message>
finished technology evaluation part
</commit_message>
<xml_diff>
--- a/speedd-design/D6.1 - Architecture Design of SPEEDD Prototype - v0.1.docx
+++ b/speedd-design/D6.1 - Architecture Design of SPEEDD Prototype - v0.1.docx
@@ -992,15 +992,7 @@
           </w:tcPr>
           <w:p>
             <w:r>
-              <w:t xml:space="preserve">Scalable </w:t>
-            </w:r>
-            <w:proofErr w:type="spellStart"/>
-            <w:r>
-              <w:t>ProactivE</w:t>
-            </w:r>
-            <w:proofErr w:type="spellEnd"/>
-            <w:r>
-              <w:t xml:space="preserve"> Event-Driven Decision Making</w:t>
+              <w:t>Scalable ProactivE Event-Driven Decision Making</w:t>
             </w:r>
           </w:p>
         </w:tc>
@@ -1088,13 +1080,8 @@
           </w:tcPr>
           <w:p>
             <w:r>
-              <w:t xml:space="preserve">Aleksandra </w:t>
+              <w:t>Aleksandra Wesolowska</w:t>
             </w:r>
-            <w:proofErr w:type="spellStart"/>
-            <w:r>
-              <w:t>Wesolowska</w:t>
-            </w:r>
-            <w:proofErr w:type="spellEnd"/>
           </w:p>
         </w:tc>
       </w:tr>
@@ -1382,30 +1369,15 @@
             <w:r>
               <w:t xml:space="preserve">NCSR, CNRS, </w:t>
             </w:r>
-            <w:proofErr w:type="spellStart"/>
             <w:r>
-              <w:t>FeedZai</w:t>
-            </w:r>
-            <w:proofErr w:type="spellEnd"/>
-            <w:r>
-              <w:t xml:space="preserve">, </w:t>
+              <w:t xml:space="preserve">FeedZai, </w:t>
             </w:r>
             <w:r>
-              <w:t xml:space="preserve">ETH, </w:t>
+              <w:t>ETH, UoB</w:t>
             </w:r>
-            <w:proofErr w:type="spellStart"/>
             <w:r>
-              <w:t>UoB</w:t>
+              <w:t>, Technion</w:t>
             </w:r>
-            <w:proofErr w:type="spellEnd"/>
-            <w:r>
-              <w:t xml:space="preserve">, </w:t>
-            </w:r>
-            <w:proofErr w:type="spellStart"/>
-            <w:r>
-              <w:t>Technion</w:t>
-            </w:r>
-            <w:proofErr w:type="spellEnd"/>
           </w:p>
         </w:tc>
       </w:tr>
@@ -1463,79 +1435,7 @@
           </w:tcPr>
           <w:p>
             <w:r>
-              <w:t xml:space="preserve">Alex Kofman (IBM), </w:t>
-            </w:r>
-            <w:proofErr w:type="spellStart"/>
-            <w:r>
-              <w:t>Fabiana</w:t>
-            </w:r>
-            <w:proofErr w:type="spellEnd"/>
-            <w:r>
-              <w:t xml:space="preserve"> Fournier (IBM), Inna </w:t>
-            </w:r>
-            <w:proofErr w:type="spellStart"/>
-            <w:r>
-              <w:t>Skarbovsky</w:t>
-            </w:r>
-            <w:proofErr w:type="spellEnd"/>
-            <w:r>
-              <w:t xml:space="preserve"> (IBM), </w:t>
-            </w:r>
-            <w:proofErr w:type="spellStart"/>
-            <w:r>
-              <w:t>Natan</w:t>
-            </w:r>
-            <w:proofErr w:type="spellEnd"/>
-            <w:r>
-              <w:t xml:space="preserve"> </w:t>
-            </w:r>
-            <w:proofErr w:type="spellStart"/>
-            <w:r>
-              <w:t>Morar</w:t>
-            </w:r>
-            <w:proofErr w:type="spellEnd"/>
-            <w:r>
-              <w:t xml:space="preserve"> (</w:t>
-            </w:r>
-            <w:proofErr w:type="spellStart"/>
-            <w:r>
-              <w:t>UoB</w:t>
-            </w:r>
-            <w:proofErr w:type="spellEnd"/>
-            <w:r>
-              <w:t xml:space="preserve">), </w:t>
-            </w:r>
-            <w:proofErr w:type="spellStart"/>
-            <w:r>
-              <w:t>Assaf</w:t>
-            </w:r>
-            <w:proofErr w:type="spellEnd"/>
-            <w:r>
-              <w:t xml:space="preserve"> Schuster (</w:t>
-            </w:r>
-            <w:proofErr w:type="spellStart"/>
-            <w:r>
-              <w:t>Technion</w:t>
-            </w:r>
-            <w:proofErr w:type="spellEnd"/>
-            <w:r>
-              <w:t xml:space="preserve">), Marius Schmitt (ETH), </w:t>
-            </w:r>
-            <w:proofErr w:type="spellStart"/>
-            <w:r>
-              <w:t>Anastasios</w:t>
-            </w:r>
-            <w:proofErr w:type="spellEnd"/>
-            <w:r>
-              <w:t xml:space="preserve"> </w:t>
-            </w:r>
-            <w:proofErr w:type="spellStart"/>
-            <w:r>
-              <w:t>Skarlatidis</w:t>
-            </w:r>
-            <w:proofErr w:type="spellEnd"/>
-            <w:r>
-              <w:t xml:space="preserve"> (NCSR)</w:t>
+              <w:t>Alex Kofman (IBM), Fabiana Fournier (IBM), Inna Skarbovsky (IBM), Natan Morar (UoB), Assaf Schuster (Technion), Marius Schmitt (ETH), Anastasios Skarlatidis (NCSR)</w:t>
             </w:r>
           </w:p>
         </w:tc>
@@ -7381,23 +7281,7 @@
           <w:rFonts w:eastAsia="MS Mincho"/>
           <w:lang w:eastAsia="ja-JP"/>
         </w:rPr>
-        <w:t xml:space="preserve">, assuming aggregated readings sent every 15 seconds by each of the 130 </w:t>
-      </w:r>
-      <w:proofErr w:type="spellStart"/>
-      <w:r>
-        <w:rPr>
-          <w:rFonts w:eastAsia="MS Mincho"/>
-          <w:lang w:eastAsia="ja-JP"/>
-        </w:rPr>
-        <w:t>Sensys</w:t>
-      </w:r>
-      <w:proofErr w:type="spellEnd"/>
-      <w:r>
-        <w:rPr>
-          <w:rFonts w:eastAsia="MS Mincho"/>
-          <w:lang w:eastAsia="ja-JP"/>
-        </w:rPr>
-        <w:t xml:space="preserve"> senso</w:t>
+        <w:t>, assuming aggregated readings sent every 15 seconds by each of the 130 Sensys senso</w:t>
       </w:r>
       <w:r>
         <w:rPr>
@@ -8345,23 +8229,7 @@
           <w:rFonts w:eastAsia="MS Mincho"/>
           <w:lang w:eastAsia="ja-JP"/>
         </w:rPr>
-        <w:t xml:space="preserve">facilitates building loosely coupled highly </w:t>
-      </w:r>
-      <w:proofErr w:type="spellStart"/>
-      <w:r>
-        <w:rPr>
-          <w:rFonts w:eastAsia="MS Mincho"/>
-          <w:lang w:eastAsia="ja-JP"/>
-        </w:rPr>
-        <w:t>composable</w:t>
-      </w:r>
-      <w:proofErr w:type="spellEnd"/>
-      <w:r>
-        <w:rPr>
-          <w:rFonts w:eastAsia="MS Mincho"/>
-          <w:lang w:eastAsia="ja-JP"/>
-        </w:rPr>
-        <w:t xml:space="preserve"> systems as well as provides close alignment with the real world problems, including our representative use cases. </w:t>
+        <w:t xml:space="preserve">facilitates building loosely coupled highly composable systems as well as provides close alignment with the real world problems, including our representative use cases. </w:t>
       </w:r>
       <w:r>
         <w:rPr>
@@ -9407,7 +9275,6 @@
       </w:pPr>
       <w:bookmarkStart w:id="24" w:name="_Ref399943477"/>
       <w:bookmarkStart w:id="25" w:name="_Toc401059659"/>
-      <w:proofErr w:type="gramStart"/>
       <w:r>
         <w:t xml:space="preserve">Table </w:t>
       </w:r>
@@ -9443,7 +9310,6 @@
       <w:r>
         <w:t>.</w:t>
       </w:r>
-      <w:proofErr w:type="gramEnd"/>
       <w:r>
         <w:fldChar w:fldCharType="begin"/>
       </w:r>
@@ -9590,21 +9456,12 @@
                 <w:lang w:eastAsia="ja-JP"/>
               </w:rPr>
             </w:pPr>
-            <w:proofErr w:type="spellStart"/>
             <w:r>
               <w:rPr>
                 <w:rFonts w:eastAsia="MS Mincho"/>
                 <w:lang w:eastAsia="ja-JP"/>
               </w:rPr>
-              <w:t>speedd</w:t>
-            </w:r>
-            <w:proofErr w:type="spellEnd"/>
-            <w:r>
-              <w:rPr>
-                <w:rFonts w:eastAsia="MS Mincho"/>
-                <w:lang w:eastAsia="ja-JP"/>
-              </w:rPr>
-              <w:t>-in-events</w:t>
+              <w:t>speedd-in-events</w:t>
             </w:r>
           </w:p>
         </w:tc>
@@ -9689,21 +9546,12 @@
                 <w:lang w:eastAsia="ja-JP"/>
               </w:rPr>
             </w:pPr>
-            <w:proofErr w:type="spellStart"/>
             <w:r>
               <w:rPr>
                 <w:rFonts w:eastAsia="MS Mincho"/>
                 <w:lang w:eastAsia="ja-JP"/>
               </w:rPr>
-              <w:t>speedd</w:t>
-            </w:r>
-            <w:proofErr w:type="spellEnd"/>
-            <w:r>
-              <w:rPr>
-                <w:rFonts w:eastAsia="MS Mincho"/>
-                <w:lang w:eastAsia="ja-JP"/>
-              </w:rPr>
-              <w:t>-out-events</w:t>
+              <w:t>speedd-out-events</w:t>
             </w:r>
           </w:p>
         </w:tc>
@@ -9805,21 +9653,12 @@
                 <w:lang w:eastAsia="ja-JP"/>
               </w:rPr>
             </w:pPr>
-            <w:proofErr w:type="spellStart"/>
             <w:r>
               <w:rPr>
                 <w:rFonts w:eastAsia="MS Mincho"/>
                 <w:lang w:eastAsia="ja-JP"/>
               </w:rPr>
-              <w:t>speedd</w:t>
-            </w:r>
-            <w:proofErr w:type="spellEnd"/>
-            <w:r>
-              <w:rPr>
-                <w:rFonts w:eastAsia="MS Mincho"/>
-                <w:lang w:eastAsia="ja-JP"/>
-              </w:rPr>
-              <w:t>-actions</w:t>
+              <w:t>speedd-actions</w:t>
             </w:r>
           </w:p>
         </w:tc>
@@ -9904,21 +9743,12 @@
                 <w:lang w:eastAsia="ja-JP"/>
               </w:rPr>
             </w:pPr>
-            <w:proofErr w:type="spellStart"/>
             <w:r>
               <w:rPr>
                 <w:rFonts w:eastAsia="MS Mincho"/>
                 <w:lang w:eastAsia="ja-JP"/>
               </w:rPr>
-              <w:t>speedd</w:t>
-            </w:r>
-            <w:proofErr w:type="spellEnd"/>
-            <w:r>
-              <w:rPr>
-                <w:rFonts w:eastAsia="MS Mincho"/>
-                <w:lang w:eastAsia="ja-JP"/>
-              </w:rPr>
-              <w:t>-actions-confirmed</w:t>
+              <w:t>speedd-actions-confirmed</w:t>
             </w:r>
           </w:p>
         </w:tc>
@@ -10043,23 +9873,7 @@
           <w:rFonts w:eastAsia="MS Mincho"/>
           <w:lang w:eastAsia="ja-JP"/>
         </w:rPr>
-        <w:t xml:space="preserve"> The topic that receives the biggest incoming traffic is </w:t>
-      </w:r>
-      <w:proofErr w:type="spellStart"/>
-      <w:r>
-        <w:rPr>
-          <w:rFonts w:eastAsia="MS Mincho"/>
-          <w:lang w:eastAsia="ja-JP"/>
-        </w:rPr>
-        <w:t>speedd</w:t>
-      </w:r>
-      <w:proofErr w:type="spellEnd"/>
-      <w:r>
-        <w:rPr>
-          <w:rFonts w:eastAsia="MS Mincho"/>
-          <w:lang w:eastAsia="ja-JP"/>
-        </w:rPr>
-        <w:t>-in-events where all the input events are sent.</w:t>
+        <w:t xml:space="preserve"> The topic that receives the biggest incoming traffic is speedd-in-events where all the input events are sent.</w:t>
       </w:r>
       <w:r>
         <w:rPr>
@@ -10353,51 +10167,7 @@
         <w:rPr>
           <w:lang w:eastAsia="ja-JP"/>
         </w:rPr>
-        <w:t xml:space="preserve">. </w:t>
-      </w:r>
-      <w:proofErr w:type="spellStart"/>
-      <w:r>
-        <w:rPr>
-          <w:lang w:eastAsia="ja-JP"/>
-        </w:rPr>
-        <w:t>KafkaSpout</w:t>
-      </w:r>
-      <w:proofErr w:type="spellEnd"/>
-      <w:r>
-        <w:rPr>
-          <w:lang w:eastAsia="ja-JP"/>
-        </w:rPr>
-        <w:t xml:space="preserve"> listens on a </w:t>
-      </w:r>
-      <w:proofErr w:type="spellStart"/>
-      <w:proofErr w:type="gramStart"/>
-      <w:r>
-        <w:rPr>
-          <w:lang w:eastAsia="ja-JP"/>
-        </w:rPr>
-        <w:t>kafka</w:t>
-      </w:r>
-      <w:proofErr w:type="spellEnd"/>
-      <w:proofErr w:type="gramEnd"/>
-      <w:r>
-        <w:rPr>
-          <w:lang w:eastAsia="ja-JP"/>
-        </w:rPr>
-        <w:t xml:space="preserve"> topic and creates a stream of the tuples. </w:t>
-      </w:r>
-      <w:proofErr w:type="spellStart"/>
-      <w:r>
-        <w:rPr>
-          <w:lang w:eastAsia="ja-JP"/>
-        </w:rPr>
-        <w:t>KafkaBolt</w:t>
-      </w:r>
-      <w:proofErr w:type="spellEnd"/>
-      <w:r>
-        <w:rPr>
-          <w:lang w:eastAsia="ja-JP"/>
-        </w:rPr>
-        <w:t xml:space="preserve"> posts incoming tuples </w:t>
+        <w:t xml:space="preserve">. KafkaSpout listens on a kafka topic and creates a stream of the tuples. KafkaBolt posts incoming tuples </w:t>
       </w:r>
       <w:r>
         <w:rPr>
@@ -10491,95 +10261,67 @@
         </w:rPr>
         <w:t xml:space="preserve"> illustrates the way this integration is done in SPEEDD. Raw events posted on the </w:t>
       </w:r>
-      <w:proofErr w:type="spellStart"/>
       <w:r>
         <w:rPr>
           <w:i/>
           <w:iCs/>
           <w:lang w:eastAsia="ja-JP"/>
         </w:rPr>
-        <w:t>speedd</w:t>
-      </w:r>
-      <w:proofErr w:type="spellEnd"/>
+        <w:t>speedd-in-events</w:t>
+      </w:r>
+      <w:r>
+        <w:rPr>
+          <w:lang w:eastAsia="ja-JP"/>
+        </w:rPr>
+        <w:t xml:space="preserve"> topic in csv format are de-serialized using the use-case specific scheme (in the diagram </w:t>
+      </w:r>
       <w:r>
         <w:rPr>
           <w:i/>
           <w:iCs/>
           <w:lang w:eastAsia="ja-JP"/>
         </w:rPr>
-        <w:t>-in-events</w:t>
-      </w:r>
-      <w:r>
-        <w:rPr>
-          <w:lang w:eastAsia="ja-JP"/>
-        </w:rPr>
-        <w:t xml:space="preserve"> topic in csv format are de-serialized using the use-case specific scheme (in the diagram </w:t>
-      </w:r>
-      <w:proofErr w:type="spellStart"/>
+        <w:t>AggregatedReadingScheme</w:t>
+      </w:r>
+      <w:r>
+        <w:rPr>
+          <w:lang w:eastAsia="ja-JP"/>
+        </w:rPr>
+        <w:t xml:space="preserve"> corresponds to the traffic sensor aggregated reading event format).</w:t>
+      </w:r>
+      <w:r>
+        <w:rPr>
+          <w:lang w:eastAsia="ja-JP"/>
+        </w:rPr>
+        <w:t xml:space="preserve"> The resulting stream contains tuples of form {eventName, timestamp, attributes</w:t>
+      </w:r>
+      <w:r>
+        <w:rPr>
+          <w:lang w:eastAsia="ja-JP"/>
+        </w:rPr>
+        <w:t>}.</w:t>
+      </w:r>
+      <w:r>
+        <w:rPr>
+          <w:lang w:eastAsia="ja-JP"/>
+        </w:rPr>
+        <w:t xml:space="preserve"> Outbound events are </w:t>
+      </w:r>
+      <w:r>
+        <w:rPr>
+          <w:lang w:eastAsia="ja-JP"/>
+        </w:rPr>
+        <w:lastRenderedPageBreak/>
+        <w:t xml:space="preserve">serialized as JSON text-based messages using </w:t>
+      </w:r>
       <w:r>
         <w:rPr>
           <w:i/>
           <w:iCs/>
           <w:lang w:eastAsia="ja-JP"/>
         </w:rPr>
-        <w:t>AggregatedReadingScheme</w:t>
-      </w:r>
-      <w:proofErr w:type="spellEnd"/>
-      <w:r>
-        <w:rPr>
-          <w:lang w:eastAsia="ja-JP"/>
-        </w:rPr>
-        <w:t xml:space="preserve"> corresponds to the traffic sensor aggregated reading event format).</w:t>
-      </w:r>
-      <w:r>
-        <w:rPr>
-          <w:lang w:eastAsia="ja-JP"/>
-        </w:rPr>
-        <w:t xml:space="preserve"> The resulting stream contains tuples of form {</w:t>
-      </w:r>
-      <w:proofErr w:type="spellStart"/>
-      <w:r>
-        <w:rPr>
-          <w:lang w:eastAsia="ja-JP"/>
-        </w:rPr>
-        <w:t>eventName</w:t>
-      </w:r>
-      <w:proofErr w:type="spellEnd"/>
-      <w:r>
-        <w:rPr>
-          <w:lang w:eastAsia="ja-JP"/>
-        </w:rPr>
-        <w:t>, timestamp, attributes</w:t>
-      </w:r>
-      <w:r>
-        <w:rPr>
-          <w:lang w:eastAsia="ja-JP"/>
-        </w:rPr>
-        <w:t>}.</w:t>
-      </w:r>
-      <w:r>
-        <w:rPr>
-          <w:lang w:eastAsia="ja-JP"/>
-        </w:rPr>
-        <w:t xml:space="preserve"> Outbound events are </w:t>
-      </w:r>
-      <w:r>
-        <w:rPr>
-          <w:lang w:eastAsia="ja-JP"/>
-        </w:rPr>
-        <w:lastRenderedPageBreak/>
-        <w:t xml:space="preserve">serialized as JSON text-based messages using </w:t>
-      </w:r>
-      <w:proofErr w:type="spellStart"/>
-      <w:r>
-        <w:rPr>
-          <w:i/>
-          <w:iCs/>
-          <w:lang w:eastAsia="ja-JP"/>
-        </w:rPr>
         <w:t>JsonEncoder</w:t>
       </w:r>
-      <w:proofErr w:type="spellEnd"/>
       <w:r>
         <w:rPr>
           <w:lang w:eastAsia="ja-JP"/>
@@ -10590,35 +10332,7 @@
         <w:rPr>
           <w:lang w:eastAsia="ja-JP"/>
         </w:rPr>
-        <w:t xml:space="preserve">lass configured via </w:t>
-      </w:r>
-      <w:proofErr w:type="spellStart"/>
-      <w:r>
-        <w:rPr>
-          <w:lang w:eastAsia="ja-JP"/>
-        </w:rPr>
-        <w:t>serializer.class</w:t>
-      </w:r>
-      <w:proofErr w:type="spellEnd"/>
-      <w:r>
-        <w:rPr>
-          <w:lang w:eastAsia="ja-JP"/>
-        </w:rPr>
-        <w:t xml:space="preserve"> parameter of the </w:t>
-      </w:r>
-      <w:proofErr w:type="spellStart"/>
-      <w:r>
-        <w:rPr>
-          <w:lang w:eastAsia="ja-JP"/>
-        </w:rPr>
-        <w:t>KafkaBolt</w:t>
-      </w:r>
-      <w:proofErr w:type="spellEnd"/>
-      <w:r>
-        <w:rPr>
-          <w:lang w:eastAsia="ja-JP"/>
-        </w:rPr>
-        <w:t>.</w:t>
+        <w:t>lass configured via serializer.class parameter of the KafkaBolt.</w:t>
       </w:r>
     </w:p>
     <w:p>
@@ -10771,23 +10485,7 @@
           <w:rFonts w:eastAsia="MS Mincho"/>
           <w:lang w:eastAsia="ja-JP"/>
         </w:rPr>
-        <w:t xml:space="preserve">Event providers provide the input interface of SPEEDD runtime with the external world. Every event that occurs in the external world that should be taken into account by SPEEDD to detect or predict an important business situation should be sent to the </w:t>
-      </w:r>
-      <w:proofErr w:type="spellStart"/>
-      <w:r>
-        <w:rPr>
-          <w:rFonts w:eastAsia="MS Mincho"/>
-          <w:lang w:eastAsia="ja-JP"/>
-        </w:rPr>
-        <w:t>speedd</w:t>
-      </w:r>
-      <w:proofErr w:type="spellEnd"/>
-      <w:r>
-        <w:rPr>
-          <w:rFonts w:eastAsia="MS Mincho"/>
-          <w:lang w:eastAsia="ja-JP"/>
-        </w:rPr>
-        <w:t xml:space="preserve">-in-events topic on the event bus (see </w:t>
+        <w:t xml:space="preserve">Event providers provide the input interface of SPEEDD runtime with the external world. Every event that occurs in the external world that should be taken into account by SPEEDD to detect or predict an important business situation should be sent to the speedd-in-events topic on the event bus (see </w:t>
       </w:r>
       <w:r>
         <w:rPr>
@@ -10963,21 +10661,7 @@
         <w:rPr>
           <w:lang w:eastAsia="ja-JP"/>
         </w:rPr>
-        <w:t xml:space="preserve">Traffic sensors – magnetic wireless </w:t>
-      </w:r>
-      <w:proofErr w:type="spellStart"/>
-      <w:r>
-        <w:rPr>
-          <w:lang w:eastAsia="ja-JP"/>
-        </w:rPr>
-        <w:t>Sensys</w:t>
-      </w:r>
-      <w:proofErr w:type="spellEnd"/>
-      <w:r>
-        <w:rPr>
-          <w:lang w:eastAsia="ja-JP"/>
-        </w:rPr>
-        <w:t xml:space="preserve"> sensors buried in the road</w:t>
+        <w:t>Traffic sensors – magnetic wireless Sensys sensors buried in the road</w:t>
       </w:r>
     </w:p>
     <w:p>
@@ -11339,21 +11023,7 @@
         <w:rPr>
           <w:lang w:eastAsia="ja-JP"/>
         </w:rPr>
-        <w:t xml:space="preserve">from </w:t>
-      </w:r>
-      <w:proofErr w:type="spellStart"/>
-      <w:r>
-        <w:rPr>
-          <w:lang w:eastAsia="ja-JP"/>
-        </w:rPr>
-        <w:t>FeedZai</w:t>
-      </w:r>
-      <w:proofErr w:type="spellEnd"/>
-      <w:r>
-        <w:rPr>
-          <w:lang w:eastAsia="ja-JP"/>
-        </w:rPr>
-        <w:t xml:space="preserve"> transaction database</w:t>
+        <w:t>from FeedZai transaction database</w:t>
       </w:r>
     </w:p>
     <w:p>
@@ -11516,23 +11186,7 @@
           <w:rFonts w:eastAsia="MS Mincho"/>
           <w:lang w:eastAsia="ja-JP"/>
         </w:rPr>
-        <w:t xml:space="preserve">actions are represented as outbound events and are available to every interested party to receive and process them. The actuators connectors are interface points in SPEEDD architecture responsible for listening on the </w:t>
-      </w:r>
-      <w:proofErr w:type="spellStart"/>
-      <w:r>
-        <w:rPr>
-          <w:rFonts w:eastAsia="MS Mincho"/>
-          <w:lang w:eastAsia="ja-JP"/>
-        </w:rPr>
-        <w:t>speedd</w:t>
-      </w:r>
-      <w:proofErr w:type="spellEnd"/>
-      <w:r>
-        <w:rPr>
-          <w:rFonts w:eastAsia="MS Mincho"/>
-          <w:lang w:eastAsia="ja-JP"/>
-        </w:rPr>
-        <w:t>-actions-confirmed topic for new actions and connect to operational systems to execute respective operations.</w:t>
+        <w:t>actions are represented as outbound events and are available to every interested party to receive and process them. The actuators connectors are interface points in SPEEDD architecture responsible for listening on the speedd-actions-confirmed topic for new actions and connect to operational systems to execute respective operations.</w:t>
       </w:r>
       <w:r>
         <w:rPr>
@@ -11566,16 +11220,8 @@
         <w:rPr>
           <w:lang w:eastAsia="ja-JP"/>
         </w:rPr>
-        <w:t xml:space="preserve">As mentioned above, it is not planned to connect SPEEDD prototype to the traffic operational systems running in production mode. Instead, </w:t>
-      </w:r>
-      <w:proofErr w:type="gramStart"/>
-      <w:r>
-        <w:rPr>
-          <w:lang w:eastAsia="ja-JP"/>
-        </w:rPr>
-        <w:t>the detect</w:t>
-      </w:r>
-      <w:proofErr w:type="gramEnd"/>
+        <w:t>As mentioned above, it is not planned to connect SPEEDD prototype to the traffic operational systems running in production mode. Instead, the detect</w:t>
+      </w:r>
       <w:r>
         <w:rPr>
           <w:lang w:eastAsia="ja-JP"/>
@@ -11622,21 +11268,7 @@
         <w:rPr>
           <w:lang w:eastAsia="ja-JP"/>
         </w:rPr>
-        <w:t xml:space="preserve"> The traffic actuator connector will listen on the outbound action events (</w:t>
-      </w:r>
-      <w:proofErr w:type="spellStart"/>
-      <w:r>
-        <w:rPr>
-          <w:lang w:eastAsia="ja-JP"/>
-        </w:rPr>
-        <w:t>speedd</w:t>
-      </w:r>
-      <w:proofErr w:type="spellEnd"/>
-      <w:r>
-        <w:rPr>
-          <w:lang w:eastAsia="ja-JP"/>
-        </w:rPr>
-        <w:t xml:space="preserve">-actions-confirmed topic on the event bus) and execute operations supported by the micro-simulator, e.g. update speed limits, </w:t>
+        <w:t xml:space="preserve"> The traffic actuator connector will listen on the outbound action events (speedd-actions-confirmed topic on the event bus) and execute operations supported by the micro-simulator, e.g. update speed limits, </w:t>
       </w:r>
       <w:r>
         <w:rPr>
@@ -13543,15 +13175,7 @@
         </w:rPr>
       </w:pPr>
       <w:r>
-        <w:t xml:space="preserve">Since a road network is naturally a spatially distributed system, the architecture of the decision-making module reflects this structure. The </w:t>
-      </w:r>
-      <w:proofErr w:type="spellStart"/>
-      <w:r>
-        <w:t>Kalman</w:t>
-      </w:r>
-      <w:proofErr w:type="spellEnd"/>
-      <w:r>
-        <w:t xml:space="preserve"> filters and the local feedback controllers are explicit decision rules which can be efficiently implemented as STORM </w:t>
+        <w:t xml:space="preserve">Since a road network is naturally a spatially distributed system, the architecture of the decision-making module reflects this structure. The Kalman filters and the local feedback controllers are explicit decision rules which can be efficiently implemented as STORM </w:t>
       </w:r>
       <w:r>
         <w:t>bolts</w:t>
@@ -14067,15 +13691,7 @@
                               <w:t xml:space="preserve"> - </w:t>
                             </w:r>
                             <w:r>
-                              <w:t xml:space="preserve">SPEEDD Traffic Use Case, implementation at runtime: The decision-making module includes a collection of </w:t>
-                            </w:r>
-                            <w:proofErr w:type="spellStart"/>
-                            <w:r>
-                              <w:t>Kalman</w:t>
-                            </w:r>
-                            <w:proofErr w:type="spellEnd"/>
-                            <w:r>
-                              <w:t xml:space="preserve"> filters and feedback controllers. It also has access to an external black-box oracle.</w:t>
+                              <w:t>SPEEDD Traffic Use Case, implementation at runtime: The decision-making module includes a collection of Kalman filters and feedback controllers. It also has access to an external black-box oracle.</w:t>
                             </w:r>
                             <w:bookmarkEnd w:id="50"/>
                           </w:p>
@@ -14165,15 +13781,7 @@
                         <w:t xml:space="preserve"> - </w:t>
                       </w:r>
                       <w:r>
-                        <w:t xml:space="preserve">SPEEDD Traffic Use Case, implementation at runtime: The decision-making module includes a collection of </w:t>
-                      </w:r>
-                      <w:proofErr w:type="spellStart"/>
-                      <w:r>
-                        <w:t>Kalman</w:t>
-                      </w:r>
-                      <w:proofErr w:type="spellEnd"/>
-                      <w:r>
-                        <w:t xml:space="preserve"> filters and feedback controllers. It also has access to an external black-box oracle.</w:t>
+                        <w:t>SPEEDD Traffic Use Case, implementation at runtime: The decision-making module includes a collection of Kalman filters and feedback controllers. It also has access to an external black-box oracle.</w:t>
                       </w:r>
                       <w:bookmarkEnd w:id="52"/>
                     </w:p>
@@ -14399,10 +14007,10 @@
             <v:path o:extrusionok="f" gradientshapeok="t" o:connecttype="rect"/>
             <o:lock v:ext="edit" aspectratio="t"/>
           </v:shapetype>
-          <v:shape id="_x0000_i1025" type="#_x0000_t75" style="width:451.25pt;height:320.45pt" o:ole="">
+          <v:shape id="_x0000_i1026" type="#_x0000_t75" style="width:451.25pt;height:320.45pt" o:ole="">
             <v:imagedata r:id="rId28" o:title=""/>
           </v:shape>
-          <o:OLEObject Type="Embed" ProgID="Visio.Drawing.11" ShapeID="_x0000_i1025" DrawAspect="Content" ObjectID="_1474825849" r:id="rId29"/>
+          <o:OLEObject Type="Embed" ProgID="Visio.Drawing.11" ShapeID="_x0000_i1026" DrawAspect="Content" ObjectID="_1474886677" r:id="rId29"/>
         </w:object>
       </w:r>
     </w:p>
@@ -14560,65 +14168,38 @@
         </w:rPr>
         <w:t xml:space="preserve"> under the following topics: </w:t>
       </w:r>
-      <w:proofErr w:type="spellStart"/>
       <w:r>
         <w:rPr>
           <w:i/>
           <w:lang w:val="en-GB"/>
         </w:rPr>
-        <w:t>speedd</w:t>
-      </w:r>
-      <w:proofErr w:type="spellEnd"/>
+        <w:t>speedd-out-events</w:t>
+      </w:r>
+      <w:r>
+        <w:rPr>
+          <w:lang w:val="en-GB"/>
+        </w:rPr>
+        <w:t xml:space="preserve"> and </w:t>
+      </w:r>
       <w:r>
         <w:rPr>
           <w:i/>
           <w:lang w:val="en-GB"/>
         </w:rPr>
-        <w:t>-out-events</w:t>
+        <w:t>speedd-actions</w:t>
       </w:r>
       <w:r>
         <w:rPr>
           <w:lang w:val="en-GB"/>
         </w:rPr>
-        <w:t xml:space="preserve"> and </w:t>
-      </w:r>
-      <w:proofErr w:type="spellStart"/>
+        <w:t xml:space="preserve">. The producer broadcasts messages under the topic </w:t>
+      </w:r>
       <w:r>
         <w:rPr>
           <w:i/>
           <w:lang w:val="en-GB"/>
         </w:rPr>
-        <w:t>speedd</w:t>
-      </w:r>
-      <w:proofErr w:type="spellEnd"/>
-      <w:r>
-        <w:rPr>
-          <w:i/>
-          <w:lang w:val="en-GB"/>
-        </w:rPr>
-        <w:t>-actions</w:t>
-      </w:r>
-      <w:r>
-        <w:rPr>
-          <w:lang w:val="en-GB"/>
-        </w:rPr>
-        <w:t xml:space="preserve">. The producer broadcasts messages under the topic </w:t>
-      </w:r>
-      <w:proofErr w:type="spellStart"/>
-      <w:r>
-        <w:rPr>
-          <w:i/>
-          <w:lang w:val="en-GB"/>
-        </w:rPr>
-        <w:t>speedd</w:t>
-      </w:r>
-      <w:proofErr w:type="spellEnd"/>
-      <w:r>
-        <w:rPr>
-          <w:i/>
-          <w:lang w:val="en-GB"/>
-        </w:rPr>
-        <w:t>-actions-confirmed</w:t>
+        <w:t>speedd-actions-confirmed</w:t>
       </w:r>
       <w:r>
         <w:rPr>
@@ -14691,35 +14272,7 @@
         <w:rPr>
           <w:lang w:val="en-GB"/>
         </w:rPr>
-        <w:t xml:space="preserve">. Both the Kafka consumer and producer are implemented using the </w:t>
-      </w:r>
-      <w:proofErr w:type="spellStart"/>
-      <w:r>
-        <w:rPr>
-          <w:lang w:val="en-GB"/>
-        </w:rPr>
-        <w:t>npm</w:t>
-      </w:r>
-      <w:proofErr w:type="spellEnd"/>
-      <w:r>
-        <w:rPr>
-          <w:lang w:val="en-GB"/>
-        </w:rPr>
-        <w:t xml:space="preserve"> (node package manager) module ‘</w:t>
-      </w:r>
-      <w:proofErr w:type="spellStart"/>
-      <w:r>
-        <w:rPr>
-          <w:lang w:val="en-GB"/>
-        </w:rPr>
-        <w:t>kafka</w:t>
-      </w:r>
-      <w:proofErr w:type="spellEnd"/>
-      <w:r>
-        <w:rPr>
-          <w:lang w:val="en-GB"/>
-        </w:rPr>
-        <w:t xml:space="preserve">-node’, a Node.js client with Zookeeper integration for apache Kafka. </w:t>
+        <w:t xml:space="preserve">. Both the Kafka consumer and producer are implemented using the npm (node package manager) module ‘kafka-node’, a Node.js client with Zookeeper integration for apache Kafka. </w:t>
       </w:r>
     </w:p>
     <w:p>
@@ -15023,35 +14576,7 @@
         <w:rPr>
           <w:lang w:val="en-GB"/>
         </w:rPr>
-        <w:t xml:space="preserve">design for a User Interface (UI) for the traffic management use-case along with a description of its components. It has been developed as a result of a thorough analysis of how the traffic managers in Grenoble operate, by employing task decomposition and eye tracking techniques for determining the sources of information polled during a simulated exercise. For more details please refer to (Deliverable 5.3.1 Initial Report on User Interface Design for Traffic Management: using Cognitive Work Analysis to develop Ecological Interfaces for Traffic Management). The UI is generated using D3js, a </w:t>
-      </w:r>
-      <w:proofErr w:type="spellStart"/>
-      <w:r>
-        <w:rPr>
-          <w:lang w:val="en-GB"/>
-        </w:rPr>
-        <w:t>Javascript</w:t>
-      </w:r>
-      <w:proofErr w:type="spellEnd"/>
-      <w:r>
-        <w:rPr>
-          <w:lang w:val="en-GB"/>
-        </w:rPr>
-        <w:t xml:space="preserve"> library that enables the update of DOM elements as soon as corresponding data are received from the server. The server-client communication is implemented through SSE (server-sent events), standardized as part of HTML5 while confirmed user actions are sent to the server through an </w:t>
-      </w:r>
-      <w:proofErr w:type="spellStart"/>
-      <w:r>
-        <w:rPr>
-          <w:lang w:val="en-GB"/>
-        </w:rPr>
-        <w:t>XMLhttpRequest</w:t>
-      </w:r>
-      <w:proofErr w:type="spellEnd"/>
-      <w:r>
-        <w:rPr>
-          <w:lang w:val="en-GB"/>
-        </w:rPr>
-        <w:t xml:space="preserve">. </w:t>
+        <w:t xml:space="preserve">design for a User Interface (UI) for the traffic management use-case along with a description of its components. It has been developed as a result of a thorough analysis of how the traffic managers in Grenoble operate, by employing task decomposition and eye tracking techniques for determining the sources of information polled during a simulated exercise. For more details please refer to (Deliverable 5.3.1 Initial Report on User Interface Design for Traffic Management: using Cognitive Work Analysis to develop Ecological Interfaces for Traffic Management). The UI is generated using D3js, a Javascript library that enables the update of DOM elements as soon as corresponding data are received from the server. The server-client communication is implemented through SSE (server-sent events), standardized as part of HTML5 while confirmed user actions are sent to the server through an XMLhttpRequest. </w:t>
       </w:r>
     </w:p>
     <w:p>
@@ -15154,10 +14679,10 @@
       </w:pPr>
       <w:r>
         <w:object w:dxaOrig="14146" w:dyaOrig="11341">
-          <v:shape id="_x0000_i1026" type="#_x0000_t75" style="width:451.25pt;height:361.8pt" o:ole="">
+          <v:shape id="_x0000_i1025" type="#_x0000_t75" style="width:451.25pt;height:361.8pt" o:ole="">
             <v:imagedata r:id="rId30" o:title=""/>
           </v:shape>
-          <o:OLEObject Type="Embed" ProgID="Visio.Drawing.15" ShapeID="_x0000_i1026" DrawAspect="Content" ObjectID="_1474825850" r:id="rId31"/>
+          <o:OLEObject Type="Embed" ProgID="Visio.Drawing.15" ShapeID="_x0000_i1025" DrawAspect="Content" ObjectID="_1474886678" r:id="rId31"/>
         </w:object>
       </w:r>
     </w:p>
@@ -15791,23 +15316,7 @@
           <w:rFonts w:eastAsia="MS Mincho"/>
           <w:lang w:eastAsia="ja-JP"/>
         </w:rPr>
-        <w:t xml:space="preserve">All the events emitted by SPEEDD components have uniform structure, defined by the </w:t>
-      </w:r>
-      <w:proofErr w:type="spellStart"/>
-      <w:r>
-        <w:rPr>
-          <w:rFonts w:eastAsia="MS Mincho"/>
-          <w:lang w:eastAsia="ja-JP"/>
-        </w:rPr>
-        <w:t>org.speedd.data.Event</w:t>
-      </w:r>
-      <w:proofErr w:type="spellEnd"/>
-      <w:r>
-        <w:rPr>
-          <w:rFonts w:eastAsia="MS Mincho"/>
-          <w:lang w:eastAsia="ja-JP"/>
-        </w:rPr>
-        <w:t xml:space="preserve"> interface:</w:t>
+        <w:t>All the events emitted by SPEEDD components have uniform structure, defined by the org.speedd.data.Event interface:</w:t>
       </w:r>
     </w:p>
     <w:p>
@@ -15824,7 +15333,6 @@
           <w:lang w:bidi="he-IL"/>
         </w:rPr>
       </w:pPr>
-      <w:proofErr w:type="gramStart"/>
       <w:r>
         <w:rPr>
           <w:rFonts w:ascii="Consolas" w:hAnsi="Consolas" w:cs="Consolas"/>
@@ -15837,7 +15345,6 @@
         </w:rPr>
         <w:t>public</w:t>
       </w:r>
-      <w:proofErr w:type="gramEnd"/>
       <w:r>
         <w:rPr>
           <w:rFonts w:ascii="Consolas" w:hAnsi="Consolas" w:cs="Consolas"/>
@@ -15895,7 +15402,6 @@
         </w:rPr>
         <w:tab/>
       </w:r>
-      <w:proofErr w:type="gramStart"/>
       <w:r>
         <w:rPr>
           <w:rFonts w:ascii="Consolas" w:hAnsi="Consolas" w:cs="Consolas"/>
@@ -15908,7 +15414,6 @@
         </w:rPr>
         <w:t>public</w:t>
       </w:r>
-      <w:proofErr w:type="gramEnd"/>
       <w:r>
         <w:rPr>
           <w:rFonts w:ascii="Consolas" w:hAnsi="Consolas" w:cs="Consolas"/>
@@ -15917,9 +15422,23 @@
           <w:szCs w:val="20"/>
           <w:lang w:bidi="he-IL"/>
         </w:rPr>
-        <w:t xml:space="preserve"> String </w:t>
-      </w:r>
-      <w:proofErr w:type="spellStart"/>
+        <w:t xml:space="preserve"> String getEventName();</w:t>
+      </w:r>
+    </w:p>
+    <w:p>
+      <w:pPr>
+        <w:autoSpaceDE w:val="0"/>
+        <w:autoSpaceDN w:val="0"/>
+        <w:adjustRightInd w:val="0"/>
+        <w:spacing w:after="0" w:line="240" w:lineRule="auto"/>
+        <w:ind w:left="720"/>
+        <w:rPr>
+          <w:rFonts w:ascii="Consolas" w:hAnsi="Consolas" w:cs="Consolas"/>
+          <w:sz w:val="20"/>
+          <w:szCs w:val="20"/>
+          <w:lang w:bidi="he-IL"/>
+        </w:rPr>
+      </w:pPr>
       <w:r>
         <w:rPr>
           <w:rFonts w:ascii="Consolas" w:hAnsi="Consolas" w:cs="Consolas"/>
@@ -15928,45 +15447,8 @@
           <w:szCs w:val="20"/>
           <w:lang w:bidi="he-IL"/>
         </w:rPr>
-        <w:t>getEventName</w:t>
-      </w:r>
-      <w:proofErr w:type="spellEnd"/>
-      <w:r>
-        <w:rPr>
-          <w:rFonts w:ascii="Consolas" w:hAnsi="Consolas" w:cs="Consolas"/>
-          <w:color w:val="000000"/>
-          <w:sz w:val="20"/>
-          <w:szCs w:val="20"/>
-          <w:lang w:bidi="he-IL"/>
-        </w:rPr>
-        <w:t>();</w:t>
-      </w:r>
-    </w:p>
-    <w:p>
-      <w:pPr>
-        <w:autoSpaceDE w:val="0"/>
-        <w:autoSpaceDN w:val="0"/>
-        <w:adjustRightInd w:val="0"/>
-        <w:spacing w:after="0" w:line="240" w:lineRule="auto"/>
-        <w:ind w:left="720"/>
-        <w:rPr>
-          <w:rFonts w:ascii="Consolas" w:hAnsi="Consolas" w:cs="Consolas"/>
-          <w:sz w:val="20"/>
-          <w:szCs w:val="20"/>
-          <w:lang w:bidi="he-IL"/>
-        </w:rPr>
-      </w:pPr>
-      <w:r>
-        <w:rPr>
-          <w:rFonts w:ascii="Consolas" w:hAnsi="Consolas" w:cs="Consolas"/>
-          <w:color w:val="000000"/>
-          <w:sz w:val="20"/>
-          <w:szCs w:val="20"/>
-          <w:lang w:bidi="he-IL"/>
-        </w:rPr>
         <w:tab/>
       </w:r>
-      <w:proofErr w:type="gramStart"/>
       <w:r>
         <w:rPr>
           <w:rFonts w:ascii="Consolas" w:hAnsi="Consolas" w:cs="Consolas"/>
@@ -15979,7 +15461,6 @@
         </w:rPr>
         <w:t>public</w:t>
       </w:r>
-      <w:proofErr w:type="gramEnd"/>
       <w:r>
         <w:rPr>
           <w:rFonts w:ascii="Consolas" w:hAnsi="Consolas" w:cs="Consolas"/>
@@ -16010,9 +15491,23 @@
           <w:szCs w:val="20"/>
           <w:lang w:bidi="he-IL"/>
         </w:rPr>
-        <w:t xml:space="preserve"> </w:t>
-      </w:r>
-      <w:proofErr w:type="spellStart"/>
+        <w:t xml:space="preserve"> getTimestamp();</w:t>
+      </w:r>
+    </w:p>
+    <w:p>
+      <w:pPr>
+        <w:autoSpaceDE w:val="0"/>
+        <w:autoSpaceDN w:val="0"/>
+        <w:adjustRightInd w:val="0"/>
+        <w:spacing w:after="0" w:line="240" w:lineRule="auto"/>
+        <w:ind w:left="720"/>
+        <w:rPr>
+          <w:rFonts w:ascii="Consolas" w:hAnsi="Consolas" w:cs="Consolas"/>
+          <w:sz w:val="20"/>
+          <w:szCs w:val="20"/>
+          <w:lang w:bidi="he-IL"/>
+        </w:rPr>
+      </w:pPr>
       <w:r>
         <w:rPr>
           <w:rFonts w:ascii="Consolas" w:hAnsi="Consolas" w:cs="Consolas"/>
@@ -16021,45 +15516,8 @@
           <w:szCs w:val="20"/>
           <w:lang w:bidi="he-IL"/>
         </w:rPr>
-        <w:t>getTimestamp</w:t>
-      </w:r>
-      <w:proofErr w:type="spellEnd"/>
-      <w:r>
-        <w:rPr>
-          <w:rFonts w:ascii="Consolas" w:hAnsi="Consolas" w:cs="Consolas"/>
-          <w:color w:val="000000"/>
-          <w:sz w:val="20"/>
-          <w:szCs w:val="20"/>
-          <w:lang w:bidi="he-IL"/>
-        </w:rPr>
-        <w:t>();</w:t>
-      </w:r>
-    </w:p>
-    <w:p>
-      <w:pPr>
-        <w:autoSpaceDE w:val="0"/>
-        <w:autoSpaceDN w:val="0"/>
-        <w:adjustRightInd w:val="0"/>
-        <w:spacing w:after="0" w:line="240" w:lineRule="auto"/>
-        <w:ind w:left="720"/>
-        <w:rPr>
-          <w:rFonts w:ascii="Consolas" w:hAnsi="Consolas" w:cs="Consolas"/>
-          <w:sz w:val="20"/>
-          <w:szCs w:val="20"/>
-          <w:lang w:bidi="he-IL"/>
-        </w:rPr>
-      </w:pPr>
-      <w:r>
-        <w:rPr>
-          <w:rFonts w:ascii="Consolas" w:hAnsi="Consolas" w:cs="Consolas"/>
-          <w:color w:val="000000"/>
-          <w:sz w:val="20"/>
-          <w:szCs w:val="20"/>
-          <w:lang w:bidi="he-IL"/>
-        </w:rPr>
         <w:tab/>
       </w:r>
-      <w:proofErr w:type="gramStart"/>
       <w:r>
         <w:rPr>
           <w:rFonts w:ascii="Consolas" w:hAnsi="Consolas" w:cs="Consolas"/>
@@ -16072,7 +15530,6 @@
         </w:rPr>
         <w:t>public</w:t>
       </w:r>
-      <w:proofErr w:type="gramEnd"/>
       <w:r>
         <w:rPr>
           <w:rFonts w:ascii="Consolas" w:hAnsi="Consolas" w:cs="Consolas"/>
@@ -16081,9 +15538,18 @@
           <w:szCs w:val="20"/>
           <w:lang w:bidi="he-IL"/>
         </w:rPr>
-        <w:t xml:space="preserve"> Map&lt;String, Object&gt; </w:t>
-      </w:r>
-      <w:proofErr w:type="spellStart"/>
+        <w:t xml:space="preserve"> Map&lt;String, Object&gt; getAttributes();</w:t>
+      </w:r>
+    </w:p>
+    <w:p>
+      <w:pPr>
+        <w:keepNext/>
+        <w:ind w:left="720"/>
+        <w:rPr>
+          <w:rFonts w:eastAsia="MS Mincho"/>
+          <w:lang w:eastAsia="ja-JP"/>
+        </w:rPr>
+      </w:pPr>
       <w:r>
         <w:rPr>
           <w:rFonts w:ascii="Consolas" w:hAnsi="Consolas" w:cs="Consolas"/>
@@ -16092,37 +15558,6 @@
           <w:szCs w:val="20"/>
           <w:lang w:bidi="he-IL"/>
         </w:rPr>
-        <w:t>getAttributes</w:t>
-      </w:r>
-      <w:proofErr w:type="spellEnd"/>
-      <w:r>
-        <w:rPr>
-          <w:rFonts w:ascii="Consolas" w:hAnsi="Consolas" w:cs="Consolas"/>
-          <w:color w:val="000000"/>
-          <w:sz w:val="20"/>
-          <w:szCs w:val="20"/>
-          <w:lang w:bidi="he-IL"/>
-        </w:rPr>
-        <w:t>();</w:t>
-      </w:r>
-    </w:p>
-    <w:p>
-      <w:pPr>
-        <w:keepNext/>
-        <w:ind w:left="720"/>
-        <w:rPr>
-          <w:rFonts w:eastAsia="MS Mincho"/>
-          <w:lang w:eastAsia="ja-JP"/>
-        </w:rPr>
-      </w:pPr>
-      <w:r>
-        <w:rPr>
-          <w:rFonts w:ascii="Consolas" w:hAnsi="Consolas" w:cs="Consolas"/>
-          <w:color w:val="000000"/>
-          <w:sz w:val="20"/>
-          <w:szCs w:val="20"/>
-          <w:lang w:bidi="he-IL"/>
-        </w:rPr>
         <w:t>}</w:t>
       </w:r>
     </w:p>
@@ -16138,7 +15573,6 @@
         </w:rPr>
         <w:t>Every event has an event name that identifies the type of the event in the system. For instance, “</w:t>
       </w:r>
-      <w:proofErr w:type="spellStart"/>
       <w:r>
         <w:rPr>
           <w:i/>
@@ -16147,7 +15581,6 @@
         </w:rPr>
         <w:t>AggregatedSensorRead</w:t>
       </w:r>
-      <w:proofErr w:type="spellEnd"/>
       <w:r>
         <w:rPr>
           <w:lang w:eastAsia="ja-JP"/>
@@ -16224,25 +15657,7 @@
           <w:iCs/>
           <w:lang w:eastAsia="ja-JP"/>
         </w:rPr>
-        <w:t>“</w:t>
-      </w:r>
-      <w:proofErr w:type="spellStart"/>
-      <w:r>
-        <w:rPr>
-          <w:i/>
-          <w:iCs/>
-          <w:lang w:eastAsia="ja-JP"/>
-        </w:rPr>
-        <w:t>UpdateMeteringRateAction</w:t>
-      </w:r>
-      <w:proofErr w:type="spellEnd"/>
-      <w:r>
-        <w:rPr>
-          <w:i/>
-          <w:iCs/>
-          <w:lang w:eastAsia="ja-JP"/>
-        </w:rPr>
-        <w:t>”</w:t>
+        <w:t>“UpdateMeteringRateAction”</w:t>
       </w:r>
       <w:r>
         <w:rPr>
@@ -16293,9 +15708,8 @@
           <w:lang w:eastAsia="ja-JP"/>
         </w:rPr>
         <w:tab/>
-        <w:t>"</w:t>
-      </w:r>
-      <w:proofErr w:type="gramStart"/>
+        <w:t xml:space="preserve">"timestamp": </w:t>
+      </w:r>
       <w:r>
         <w:rPr>
           <w:rFonts w:ascii="Courier New" w:hAnsi="Courier New" w:cs="Courier New"/>
@@ -16303,9 +15717,8 @@
           <w:szCs w:val="20"/>
           <w:lang w:eastAsia="ja-JP"/>
         </w:rPr>
-        <w:t>timestamp</w:t>
-      </w:r>
-      <w:proofErr w:type="gramEnd"/>
+        <w:t>1409901066030</w:t>
+      </w:r>
       <w:r>
         <w:rPr>
           <w:rFonts w:ascii="Courier New" w:hAnsi="Courier New" w:cs="Courier New"/>
@@ -16313,17 +15726,21 @@
           <w:szCs w:val="20"/>
           <w:lang w:eastAsia="ja-JP"/>
         </w:rPr>
-        <w:t xml:space="preserve">": </w:t>
-      </w:r>
-      <w:r>
+        <w:t>,</w:t>
+      </w:r>
+    </w:p>
+    <w:p>
+      <w:pPr>
+        <w:spacing w:line="240" w:lineRule="auto"/>
+        <w:ind w:left="720"/>
+        <w:contextualSpacing/>
         <w:rPr>
           <w:rFonts w:ascii="Courier New" w:hAnsi="Courier New" w:cs="Courier New"/>
           <w:sz w:val="20"/>
           <w:szCs w:val="20"/>
           <w:lang w:eastAsia="ja-JP"/>
         </w:rPr>
-        <w:t>1409901066030</w:t>
-      </w:r>
+      </w:pPr>
       <w:r>
         <w:rPr>
           <w:rFonts w:ascii="Courier New" w:hAnsi="Courier New" w:cs="Courier New"/>
@@ -16331,7 +15748,8 @@
           <w:szCs w:val="20"/>
           <w:lang w:eastAsia="ja-JP"/>
         </w:rPr>
-        <w:t>,</w:t>
+        <w:tab/>
+        <w:t>"Name": "UpdateMeteringRateAction",</w:t>
       </w:r>
     </w:p>
     <w:p>
@@ -16354,19 +15772,21 @@
           <w:lang w:eastAsia="ja-JP"/>
         </w:rPr>
         <w:tab/>
-        <w:t>"Name": "</w:t>
-      </w:r>
-      <w:proofErr w:type="spellStart"/>
-      <w:r>
+        <w:t>"attributes": {</w:t>
+      </w:r>
+    </w:p>
+    <w:p>
+      <w:pPr>
+        <w:spacing w:line="240" w:lineRule="auto"/>
+        <w:ind w:left="720"/>
+        <w:contextualSpacing/>
         <w:rPr>
           <w:rFonts w:ascii="Courier New" w:hAnsi="Courier New" w:cs="Courier New"/>
           <w:sz w:val="20"/>
           <w:szCs w:val="20"/>
           <w:lang w:eastAsia="ja-JP"/>
         </w:rPr>
-        <w:t>UpdateMeteringRateAction</w:t>
-      </w:r>
-      <w:proofErr w:type="spellEnd"/>
+      </w:pPr>
       <w:r>
         <w:rPr>
           <w:rFonts w:ascii="Courier New" w:hAnsi="Courier New" w:cs="Courier New"/>
@@ -16374,7 +15794,17 @@
           <w:szCs w:val="20"/>
           <w:lang w:eastAsia="ja-JP"/>
         </w:rPr>
-        <w:t>",</w:t>
+        <w:tab/>
+      </w:r>
+      <w:r>
+        <w:rPr>
+          <w:rFonts w:ascii="Courier New" w:hAnsi="Courier New" w:cs="Courier New"/>
+          <w:sz w:val="20"/>
+          <w:szCs w:val="20"/>
+          <w:lang w:eastAsia="ja-JP"/>
+        </w:rPr>
+        <w:tab/>
+        <w:t>"density": 1.7333333333333334,</w:t>
       </w:r>
     </w:p>
     <w:p>
@@ -16397,9 +15827,7 @@
           <w:lang w:eastAsia="ja-JP"/>
         </w:rPr>
         <w:tab/>
-        <w:t>"</w:t>
-      </w:r>
-      <w:proofErr w:type="gramStart"/>
+      </w:r>
       <w:r>
         <w:rPr>
           <w:rFonts w:ascii="Courier New" w:hAnsi="Courier New" w:cs="Courier New"/>
@@ -16407,17 +15835,40 @@
           <w:szCs w:val="20"/>
           <w:lang w:eastAsia="ja-JP"/>
         </w:rPr>
-        <w:t>attributes</w:t>
-      </w:r>
-      <w:proofErr w:type="gramEnd"/>
-      <w:r>
+        <w:tab/>
+        <w:t>"location": "0024a4dc00003354",</w:t>
+      </w:r>
+    </w:p>
+    <w:p>
+      <w:pPr>
+        <w:spacing w:line="240" w:lineRule="auto"/>
+        <w:ind w:left="720"/>
+        <w:contextualSpacing/>
         <w:rPr>
           <w:rFonts w:ascii="Courier New" w:hAnsi="Courier New" w:cs="Courier New"/>
           <w:sz w:val="20"/>
           <w:szCs w:val="20"/>
           <w:lang w:eastAsia="ja-JP"/>
         </w:rPr>
-        <w:t>": {</w:t>
+      </w:pPr>
+      <w:r>
+        <w:rPr>
+          <w:rFonts w:ascii="Courier New" w:hAnsi="Courier New" w:cs="Courier New"/>
+          <w:sz w:val="20"/>
+          <w:szCs w:val="20"/>
+          <w:lang w:eastAsia="ja-JP"/>
+        </w:rPr>
+        <w:tab/>
+      </w:r>
+      <w:r>
+        <w:rPr>
+          <w:rFonts w:ascii="Courier New" w:hAnsi="Courier New" w:cs="Courier New"/>
+          <w:sz w:val="20"/>
+          <w:szCs w:val="20"/>
+          <w:lang w:eastAsia="ja-JP"/>
+        </w:rPr>
+        <w:tab/>
+        <w:t>"lane": "fast",</w:t>
       </w:r>
     </w:p>
     <w:p>
@@ -16449,19 +15900,21 @@
           <w:lang w:eastAsia="ja-JP"/>
         </w:rPr>
         <w:tab/>
-        <w:t>"</w:t>
-      </w:r>
-      <w:proofErr w:type="gramStart"/>
-      <w:r>
+        <w:t>"newMeteringRate": 2</w:t>
+      </w:r>
+    </w:p>
+    <w:p>
+      <w:pPr>
+        <w:spacing w:line="240" w:lineRule="auto"/>
+        <w:ind w:left="720"/>
+        <w:contextualSpacing/>
         <w:rPr>
           <w:rFonts w:ascii="Courier New" w:hAnsi="Courier New" w:cs="Courier New"/>
           <w:sz w:val="20"/>
           <w:szCs w:val="20"/>
           <w:lang w:eastAsia="ja-JP"/>
         </w:rPr>
-        <w:t>density</w:t>
-      </w:r>
-      <w:proofErr w:type="gramEnd"/>
+      </w:pPr>
       <w:r>
         <w:rPr>
           <w:rFonts w:ascii="Courier New" w:hAnsi="Courier New" w:cs="Courier New"/>
@@ -16469,14 +15922,14 @@
           <w:szCs w:val="20"/>
           <w:lang w:eastAsia="ja-JP"/>
         </w:rPr>
-        <w:t>": 1.7333333333333334,</w:t>
+        <w:tab/>
+        <w:t>}</w:t>
       </w:r>
     </w:p>
     <w:p>
       <w:pPr>
         <w:spacing w:line="240" w:lineRule="auto"/>
         <w:ind w:left="720"/>
-        <w:contextualSpacing/>
         <w:rPr>
           <w:rFonts w:ascii="Courier New" w:hAnsi="Courier New" w:cs="Courier New"/>
           <w:sz w:val="20"/>
@@ -16491,186 +15944,6 @@
           <w:szCs w:val="20"/>
           <w:lang w:eastAsia="ja-JP"/>
         </w:rPr>
-        <w:tab/>
-      </w:r>
-      <w:r>
-        <w:rPr>
-          <w:rFonts w:ascii="Courier New" w:hAnsi="Courier New" w:cs="Courier New"/>
-          <w:sz w:val="20"/>
-          <w:szCs w:val="20"/>
-          <w:lang w:eastAsia="ja-JP"/>
-        </w:rPr>
-        <w:tab/>
-        <w:t>"</w:t>
-      </w:r>
-      <w:proofErr w:type="gramStart"/>
-      <w:r>
-        <w:rPr>
-          <w:rFonts w:ascii="Courier New" w:hAnsi="Courier New" w:cs="Courier New"/>
-          <w:sz w:val="20"/>
-          <w:szCs w:val="20"/>
-          <w:lang w:eastAsia="ja-JP"/>
-        </w:rPr>
-        <w:t>location</w:t>
-      </w:r>
-      <w:proofErr w:type="gramEnd"/>
-      <w:r>
-        <w:rPr>
-          <w:rFonts w:ascii="Courier New" w:hAnsi="Courier New" w:cs="Courier New"/>
-          <w:sz w:val="20"/>
-          <w:szCs w:val="20"/>
-          <w:lang w:eastAsia="ja-JP"/>
-        </w:rPr>
-        <w:t>": "0024a4dc00003354",</w:t>
-      </w:r>
-    </w:p>
-    <w:p>
-      <w:pPr>
-        <w:spacing w:line="240" w:lineRule="auto"/>
-        <w:ind w:left="720"/>
-        <w:contextualSpacing/>
-        <w:rPr>
-          <w:rFonts w:ascii="Courier New" w:hAnsi="Courier New" w:cs="Courier New"/>
-          <w:sz w:val="20"/>
-          <w:szCs w:val="20"/>
-          <w:lang w:eastAsia="ja-JP"/>
-        </w:rPr>
-      </w:pPr>
-      <w:r>
-        <w:rPr>
-          <w:rFonts w:ascii="Courier New" w:hAnsi="Courier New" w:cs="Courier New"/>
-          <w:sz w:val="20"/>
-          <w:szCs w:val="20"/>
-          <w:lang w:eastAsia="ja-JP"/>
-        </w:rPr>
-        <w:tab/>
-      </w:r>
-      <w:r>
-        <w:rPr>
-          <w:rFonts w:ascii="Courier New" w:hAnsi="Courier New" w:cs="Courier New"/>
-          <w:sz w:val="20"/>
-          <w:szCs w:val="20"/>
-          <w:lang w:eastAsia="ja-JP"/>
-        </w:rPr>
-        <w:tab/>
-        <w:t>"</w:t>
-      </w:r>
-      <w:proofErr w:type="gramStart"/>
-      <w:r>
-        <w:rPr>
-          <w:rFonts w:ascii="Courier New" w:hAnsi="Courier New" w:cs="Courier New"/>
-          <w:sz w:val="20"/>
-          <w:szCs w:val="20"/>
-          <w:lang w:eastAsia="ja-JP"/>
-        </w:rPr>
-        <w:t>lane</w:t>
-      </w:r>
-      <w:proofErr w:type="gramEnd"/>
-      <w:r>
-        <w:rPr>
-          <w:rFonts w:ascii="Courier New" w:hAnsi="Courier New" w:cs="Courier New"/>
-          <w:sz w:val="20"/>
-          <w:szCs w:val="20"/>
-          <w:lang w:eastAsia="ja-JP"/>
-        </w:rPr>
-        <w:t>": "fast",</w:t>
-      </w:r>
-    </w:p>
-    <w:p>
-      <w:pPr>
-        <w:spacing w:line="240" w:lineRule="auto"/>
-        <w:ind w:left="720"/>
-        <w:contextualSpacing/>
-        <w:rPr>
-          <w:rFonts w:ascii="Courier New" w:hAnsi="Courier New" w:cs="Courier New"/>
-          <w:sz w:val="20"/>
-          <w:szCs w:val="20"/>
-          <w:lang w:eastAsia="ja-JP"/>
-        </w:rPr>
-      </w:pPr>
-      <w:r>
-        <w:rPr>
-          <w:rFonts w:ascii="Courier New" w:hAnsi="Courier New" w:cs="Courier New"/>
-          <w:sz w:val="20"/>
-          <w:szCs w:val="20"/>
-          <w:lang w:eastAsia="ja-JP"/>
-        </w:rPr>
-        <w:tab/>
-      </w:r>
-      <w:r>
-        <w:rPr>
-          <w:rFonts w:ascii="Courier New" w:hAnsi="Courier New" w:cs="Courier New"/>
-          <w:sz w:val="20"/>
-          <w:szCs w:val="20"/>
-          <w:lang w:eastAsia="ja-JP"/>
-        </w:rPr>
-        <w:tab/>
-        <w:t>"</w:t>
-      </w:r>
-      <w:proofErr w:type="spellStart"/>
-      <w:proofErr w:type="gramStart"/>
-      <w:r>
-        <w:rPr>
-          <w:rFonts w:ascii="Courier New" w:hAnsi="Courier New" w:cs="Courier New"/>
-          <w:sz w:val="20"/>
-          <w:szCs w:val="20"/>
-          <w:lang w:eastAsia="ja-JP"/>
-        </w:rPr>
-        <w:t>newMeteringRate</w:t>
-      </w:r>
-      <w:proofErr w:type="spellEnd"/>
-      <w:proofErr w:type="gramEnd"/>
-      <w:r>
-        <w:rPr>
-          <w:rFonts w:ascii="Courier New" w:hAnsi="Courier New" w:cs="Courier New"/>
-          <w:sz w:val="20"/>
-          <w:szCs w:val="20"/>
-          <w:lang w:eastAsia="ja-JP"/>
-        </w:rPr>
-        <w:t>": 2</w:t>
-      </w:r>
-    </w:p>
-    <w:p>
-      <w:pPr>
-        <w:spacing w:line="240" w:lineRule="auto"/>
-        <w:ind w:left="720"/>
-        <w:contextualSpacing/>
-        <w:rPr>
-          <w:rFonts w:ascii="Courier New" w:hAnsi="Courier New" w:cs="Courier New"/>
-          <w:sz w:val="20"/>
-          <w:szCs w:val="20"/>
-          <w:lang w:eastAsia="ja-JP"/>
-        </w:rPr>
-      </w:pPr>
-      <w:r>
-        <w:rPr>
-          <w:rFonts w:ascii="Courier New" w:hAnsi="Courier New" w:cs="Courier New"/>
-          <w:sz w:val="20"/>
-          <w:szCs w:val="20"/>
-          <w:lang w:eastAsia="ja-JP"/>
-        </w:rPr>
-        <w:tab/>
-        <w:t>}</w:t>
-      </w:r>
-    </w:p>
-    <w:p>
-      <w:pPr>
-        <w:spacing w:line="240" w:lineRule="auto"/>
-        <w:ind w:left="720"/>
-        <w:rPr>
-          <w:rFonts w:ascii="Courier New" w:hAnsi="Courier New" w:cs="Courier New"/>
-          <w:sz w:val="20"/>
-          <w:szCs w:val="20"/>
-          <w:lang w:eastAsia="ja-JP"/>
-        </w:rPr>
-      </w:pPr>
-      <w:r>
-        <w:rPr>
-          <w:rFonts w:ascii="Courier New" w:hAnsi="Courier New" w:cs="Courier New"/>
-          <w:sz w:val="20"/>
-          <w:szCs w:val="20"/>
-          <w:lang w:eastAsia="ja-JP"/>
-        </w:rPr>
         <w:t>}</w:t>
       </w:r>
     </w:p>
@@ -16981,23 +16254,7 @@
         <w:rPr>
           <w:lang w:eastAsia="ja-JP"/>
         </w:rPr>
-        <w:t xml:space="preserve"> Kafka and storm clusters are built according to the deployment pattern common to these systems: multiple </w:t>
-      </w:r>
-      <w:proofErr w:type="spellStart"/>
-      <w:proofErr w:type="gramStart"/>
-      <w:r>
-        <w:rPr>
-          <w:lang w:eastAsia="ja-JP"/>
-        </w:rPr>
-        <w:t>kafka</w:t>
-      </w:r>
-      <w:proofErr w:type="spellEnd"/>
-      <w:proofErr w:type="gramEnd"/>
-      <w:r>
-        <w:rPr>
-          <w:lang w:eastAsia="ja-JP"/>
-        </w:rPr>
-        <w:t xml:space="preserve"> broker machines handle different topic partitions (see </w:t>
+        <w:t xml:space="preserve"> Kafka and storm clusters are built according to the deployment pattern common to these systems: multiple kafka broker machines handle different topic partitions (see </w:t>
       </w:r>
       <w:r>
         <w:rPr>
@@ -17150,23 +16407,7 @@
         <w:rPr>
           <w:lang w:eastAsia="ja-JP"/>
         </w:rPr>
-        <w:t xml:space="preserve"> Both storm and </w:t>
-      </w:r>
-      <w:proofErr w:type="spellStart"/>
-      <w:proofErr w:type="gramStart"/>
-      <w:r>
-        <w:rPr>
-          <w:lang w:eastAsia="ja-JP"/>
-        </w:rPr>
-        <w:t>kafka</w:t>
-      </w:r>
-      <w:proofErr w:type="spellEnd"/>
-      <w:proofErr w:type="gramEnd"/>
-      <w:r>
-        <w:rPr>
-          <w:lang w:eastAsia="ja-JP"/>
-        </w:rPr>
-        <w:t xml:space="preserve"> clusters use the same zookeeper cluster for distributed coordination and state management.</w:t>
+        <w:t xml:space="preserve"> Both storm and kafka clusters use the same zookeeper cluster for distributed coordination and state management.</w:t>
       </w:r>
     </w:p>
     <w:p>
@@ -17668,53 +16909,44 @@
           <w:rFonts w:eastAsia="MS Mincho"/>
           <w:lang w:eastAsia="ja-JP"/>
         </w:rPr>
+        <w:t>, Mockito</w:t>
+      </w:r>
+      <w:r>
+        <w:rPr>
+          <w:rStyle w:val="FootnoteReference"/>
+          <w:rFonts w:eastAsia="MS Mincho"/>
+          <w:lang w:eastAsia="ja-JP"/>
+        </w:rPr>
+        <w:footnoteReference w:id="10"/>
+      </w:r>
+      <w:r>
+        <w:rPr>
+          <w:rFonts w:eastAsia="MS Mincho"/>
+          <w:lang w:eastAsia="ja-JP"/>
+        </w:rPr>
+        <w:t>) to implement</w:t>
+      </w:r>
+      <w:r>
+        <w:rPr>
+          <w:rFonts w:eastAsia="MS Mincho"/>
+          <w:lang w:eastAsia="ja-JP"/>
+        </w:rPr>
+        <w:t xml:space="preserve"> unit tests for every component, e.g. a </w:t>
+      </w:r>
+      <w:r>
+        <w:rPr>
+          <w:rFonts w:eastAsia="MS Mincho"/>
+          <w:lang w:eastAsia="ja-JP"/>
+        </w:rPr>
+        <w:t>class implementing a storm bolt</w:t>
+      </w:r>
+      <w:r>
+        <w:rPr>
+          <w:rFonts w:eastAsia="MS Mincho"/>
+          <w:lang w:eastAsia="ja-JP"/>
+        </w:rPr>
         <w:t xml:space="preserve">, </w:t>
       </w:r>
-      <w:proofErr w:type="spellStart"/>
-      <w:r>
-        <w:rPr>
-          <w:rFonts w:eastAsia="MS Mincho"/>
-          <w:lang w:eastAsia="ja-JP"/>
-        </w:rPr>
-        <w:t>Mockito</w:t>
-      </w:r>
-      <w:proofErr w:type="spellEnd"/>
-      <w:r>
-        <w:rPr>
-          <w:rStyle w:val="FootnoteReference"/>
-          <w:rFonts w:eastAsia="MS Mincho"/>
-          <w:lang w:eastAsia="ja-JP"/>
-        </w:rPr>
-        <w:footnoteReference w:id="10"/>
-      </w:r>
-      <w:r>
-        <w:rPr>
-          <w:rFonts w:eastAsia="MS Mincho"/>
-          <w:lang w:eastAsia="ja-JP"/>
-        </w:rPr>
-        <w:t>) to implement</w:t>
-      </w:r>
-      <w:r>
-        <w:rPr>
-          <w:rFonts w:eastAsia="MS Mincho"/>
-          <w:lang w:eastAsia="ja-JP"/>
-        </w:rPr>
-        <w:t xml:space="preserve"> unit tests for every component, e.g. a </w:t>
-      </w:r>
-      <w:r>
-        <w:rPr>
-          <w:rFonts w:eastAsia="MS Mincho"/>
-          <w:lang w:eastAsia="ja-JP"/>
-        </w:rPr>
-        <w:t>class implementing a storm bolt</w:t>
-      </w:r>
-      <w:r>
-        <w:rPr>
-          <w:rFonts w:eastAsia="MS Mincho"/>
-          <w:lang w:eastAsia="ja-JP"/>
-        </w:rPr>
-        <w:t xml:space="preserve">, </w:t>
-      </w:r>
       <w:r>
         <w:rPr>
           <w:rFonts w:eastAsia="MS Mincho"/>
@@ -17763,25 +16995,7 @@
           <w:rFonts w:eastAsia="MS Mincho"/>
           <w:lang w:eastAsia="ja-JP"/>
         </w:rPr>
-        <w:t xml:space="preserve">or component-level testing we run storm and </w:t>
-      </w:r>
-      <w:proofErr w:type="spellStart"/>
-      <w:proofErr w:type="gramStart"/>
-      <w:r>
-        <w:rPr>
-          <w:rFonts w:eastAsia="MS Mincho"/>
-          <w:lang w:eastAsia="ja-JP"/>
-        </w:rPr>
-        <w:t>kafka</w:t>
-      </w:r>
-      <w:proofErr w:type="spellEnd"/>
-      <w:proofErr w:type="gramEnd"/>
-      <w:r>
-        <w:rPr>
-          <w:rFonts w:eastAsia="MS Mincho"/>
-          <w:lang w:eastAsia="ja-JP"/>
-        </w:rPr>
-        <w:t xml:space="preserve"> in embedded mode, i.e. in the same JVM that the unit test runs. This allows running a component (e.g. CEP topology) in its runtime environment, and verifying that the component’s behavior </w:t>
+        <w:t xml:space="preserve">or component-level testing we run storm and kafka in embedded mode, i.e. in the same JVM that the unit test runs. This allows running a component (e.g. CEP topology) in its runtime environment, and verifying that the component’s behavior </w:t>
       </w:r>
       <w:r>
         <w:rPr>
@@ -19088,49 +18302,7 @@
         <w:rPr>
           <w:lang w:eastAsia="ja-JP"/>
         </w:rPr>
-        <w:t xml:space="preserve">Storm ecosystem provides integration with a wide variety of the messaging systems and </w:t>
-      </w:r>
-      <w:proofErr w:type="gramStart"/>
-      <w:r>
-        <w:rPr>
-          <w:lang w:eastAsia="ja-JP"/>
-        </w:rPr>
-        <w:t>databases,</w:t>
-      </w:r>
-      <w:proofErr w:type="gramEnd"/>
-      <w:r>
-        <w:rPr>
-          <w:lang w:eastAsia="ja-JP"/>
-        </w:rPr>
-        <w:t xml:space="preserve"> among them are such messaging technologies as Kestrel, </w:t>
-      </w:r>
-      <w:proofErr w:type="spellStart"/>
-      <w:r>
-        <w:rPr>
-          <w:lang w:eastAsia="ja-JP"/>
-        </w:rPr>
-        <w:t>RabbitMQ</w:t>
-      </w:r>
-      <w:proofErr w:type="spellEnd"/>
-      <w:r>
-        <w:rPr>
-          <w:lang w:eastAsia="ja-JP"/>
-        </w:rPr>
-        <w:t xml:space="preserve">, Kafka, JMS, and such databases as </w:t>
-      </w:r>
-      <w:proofErr w:type="spellStart"/>
-      <w:r>
-        <w:rPr>
-          <w:lang w:eastAsia="ja-JP"/>
-        </w:rPr>
-        <w:t>MongoDB</w:t>
-      </w:r>
-      <w:proofErr w:type="spellEnd"/>
-      <w:r>
-        <w:rPr>
-          <w:lang w:eastAsia="ja-JP"/>
-        </w:rPr>
-        <w:t>, Cassandra, and a variety of RDBMS’</w:t>
+        <w:t>Storm ecosystem provides integration with a wide variety of the messaging systems and databases, among them are such messaging technologies as Kestrel, RabbitMQ, Kafka, JMS, and such databases as MongoDB, Cassandra, and a variety of RDBMS’</w:t>
       </w:r>
       <w:r>
         <w:rPr>
@@ -19308,21 +18480,7 @@
         <w:rPr>
           <w:lang w:eastAsia="ja-JP"/>
         </w:rPr>
-        <w:t xml:space="preserve"> There are adapters for this protocol for Ruby, Python, </w:t>
-      </w:r>
-      <w:proofErr w:type="spellStart"/>
-      <w:r>
-        <w:rPr>
-          <w:lang w:eastAsia="ja-JP"/>
-        </w:rPr>
-        <w:t>Javascript</w:t>
-      </w:r>
-      <w:proofErr w:type="spellEnd"/>
-      <w:r>
-        <w:rPr>
-          <w:lang w:eastAsia="ja-JP"/>
-        </w:rPr>
-        <w:t>, Perl, and PHP.</w:t>
+        <w:t xml:space="preserve"> There are adapters for this protocol for Ruby, Python, Javascript, Perl, and PHP.</w:t>
       </w:r>
     </w:p>
     <w:p>
@@ -19704,15 +18862,64 @@
         <w:rPr>
           <w:lang w:eastAsia="ja-JP"/>
         </w:rPr>
-        <w:t xml:space="preserve"> CPU with 24GB RAM.</w:t>
-      </w:r>
-    </w:p>
-    <w:p>
-      <w:pPr>
-        <w:rPr>
-          <w:lang w:eastAsia="ja-JP"/>
-        </w:rPr>
-      </w:pPr>
+        <w:t xml:space="preserve"> CPU with 24GB</w:t>
+      </w:r>
+      <w:r>
+        <w:rPr>
+          <w:lang w:eastAsia="ja-JP"/>
+        </w:rPr>
+        <w:t xml:space="preserve"> RAM, however the details of the benchmark were not available to the authors. A recent performance analysis</w:t>
+      </w:r>
+      <w:r>
+        <w:rPr>
+          <w:rStyle w:val="FootnoteReference"/>
+          <w:lang w:eastAsia="ja-JP"/>
+        </w:rPr>
+        <w:footnoteReference w:id="17"/>
+      </w:r>
+      <w:r>
+        <w:rPr>
+          <w:lang w:eastAsia="ja-JP"/>
+        </w:rPr>
+        <w:t xml:space="preserve"> comparing performance characteristics between IBM Infosphere Streams product and Storm</w:t>
+      </w:r>
+      <w:r>
+        <w:rPr>
+          <w:lang w:eastAsia="ja-JP"/>
+        </w:rPr>
+        <w:t xml:space="preserve"> reported ~50K emails /sec on a 4-node cluster for an email processing application</w:t>
+      </w:r>
+      <w:r>
+        <w:rPr>
+          <w:lang w:eastAsia="ja-JP"/>
+        </w:rPr>
+        <w:t>.</w:t>
+      </w:r>
+      <w:r>
+        <w:rPr>
+          <w:lang w:eastAsia="ja-JP"/>
+        </w:rPr>
+        <w:t xml:space="preserve"> While that is much more modest result than 1M /s mentioned earlier, still the reported throughput matches our needs. The final conclusion about Storm performance </w:t>
+      </w:r>
+      <w:r>
+        <w:rPr>
+          <w:lang w:eastAsia="ja-JP"/>
+        </w:rPr>
+        <w:t>for SPEEDD requires dedicated performance testing on our workloads and environment.</w:t>
+      </w:r>
+    </w:p>
+    <w:p>
+      <w:pPr>
+        <w:rPr>
+          <w:lang w:eastAsia="ja-JP"/>
+        </w:rPr>
+      </w:pPr>
+      <w:r>
+        <w:rPr>
+          <w:lang w:eastAsia="ja-JP"/>
+        </w:rPr>
+        <w:t>Storm has recently graduated to become a top-level Apache project.</w:t>
+      </w:r>
     </w:p>
     <w:p>
       <w:pPr>
@@ -19726,15 +18933,614 @@
         <w:ind w:left="709" w:hanging="709"/>
         <w:contextualSpacing w:val="0"/>
       </w:pPr>
-      <w:bookmarkStart w:id="87" w:name="_Toc399660695"/>
-      <w:bookmarkStart w:id="88" w:name="_Toc401059649"/>
-      <w:proofErr w:type="spellStart"/>
+      <w:bookmarkStart w:id="86" w:name="_Toc399660695"/>
+      <w:bookmarkStart w:id="87" w:name="_Toc401059649"/>
       <w:r>
         <w:t>Akka</w:t>
       </w:r>
+      <w:bookmarkEnd w:id="86"/>
       <w:bookmarkEnd w:id="87"/>
+    </w:p>
+    <w:p>
+      <w:pPr>
+        <w:rPr>
+          <w:lang w:eastAsia="ja-JP"/>
+        </w:rPr>
+      </w:pPr>
+      <w:r>
+        <w:rPr>
+          <w:lang w:eastAsia="ja-JP"/>
+        </w:rPr>
+        <w:t>Akka</w:t>
+      </w:r>
+      <w:r>
+        <w:rPr>
+          <w:rStyle w:val="FootnoteReference"/>
+          <w:lang w:eastAsia="ja-JP"/>
+        </w:rPr>
+        <w:footnoteReference w:id="18"/>
+      </w:r>
+      <w:r>
+        <w:rPr>
+          <w:lang w:eastAsia="ja-JP"/>
+        </w:rPr>
+        <w:t xml:space="preserve"> is a</w:t>
+      </w:r>
+      <w:r>
+        <w:rPr>
+          <w:lang w:eastAsia="ja-JP"/>
+        </w:rPr>
+        <w:t xml:space="preserve"> toolkit for building scalable distributed concurrent systems</w:t>
+      </w:r>
+      <w:r>
+        <w:rPr>
+          <w:lang w:eastAsia="ja-JP"/>
+        </w:rPr>
+        <w:t>. Being written in Scala, it also provides Java API. Due to its modular structure, it can be run as a standalone microkernel, or used as a library in another application.</w:t>
+      </w:r>
+    </w:p>
+    <w:p>
+      <w:pPr>
+        <w:rPr>
+          <w:lang w:eastAsia="ja-JP"/>
+        </w:rPr>
+      </w:pPr>
+      <w:r>
+        <w:rPr>
+          <w:lang w:eastAsia="ja-JP"/>
+        </w:rPr>
+        <w:t>Akka provides an a</w:t>
+      </w:r>
+      <w:r>
+        <w:rPr>
+          <w:lang w:eastAsia="ja-JP"/>
+        </w:rPr>
+        <w:t>ctor</w:t>
+      </w:r>
+      <w:r>
+        <w:rPr>
+          <w:lang w:eastAsia="ja-JP"/>
+        </w:rPr>
+        <w:t>-based</w:t>
+      </w:r>
+      <w:r>
+        <w:rPr>
+          <w:lang w:eastAsia="ja-JP"/>
+        </w:rPr>
+        <w:t xml:space="preserve"> programming model</w:t>
+      </w:r>
+      <w:r>
+        <w:rPr>
+          <w:lang w:eastAsia="ja-JP"/>
+        </w:rPr>
+        <w:t>. The functional units are implemented as loosely coupled actors communicating between them via immutable messages.</w:t>
+      </w:r>
+      <w:r>
+        <w:rPr>
+          <w:lang w:eastAsia="ja-JP"/>
+        </w:rPr>
+        <w:t xml:space="preserve"> The actors can run on the same or separate machines</w:t>
+      </w:r>
+      <w:r>
+        <w:rPr>
+          <w:lang w:eastAsia="ja-JP"/>
+        </w:rPr>
+        <w:t>;</w:t>
+      </w:r>
+      <w:r>
+        <w:rPr>
+          <w:lang w:eastAsia="ja-JP"/>
+        </w:rPr>
+        <w:t xml:space="preserve"> the location </w:t>
+      </w:r>
+      <w:r>
+        <w:rPr>
+          <w:lang w:eastAsia="ja-JP"/>
+        </w:rPr>
+        <w:t xml:space="preserve">of an actor </w:t>
+      </w:r>
+      <w:r>
+        <w:rPr>
+          <w:lang w:eastAsia="ja-JP"/>
+        </w:rPr>
+        <w:t>is transparent to the developer.</w:t>
+      </w:r>
+    </w:p>
+    <w:p>
+      <w:pPr>
+        <w:rPr>
+          <w:lang w:eastAsia="ja-JP"/>
+        </w:rPr>
+      </w:pPr>
+      <w:r>
+        <w:rPr>
+          <w:lang w:eastAsia="ja-JP"/>
+        </w:rPr>
+        <w:t>An actor is a</w:t>
+      </w:r>
+      <w:r>
+        <w:rPr>
+          <w:lang w:eastAsia="ja-JP"/>
+        </w:rPr>
+        <w:t xml:space="preserve"> container for</w:t>
+      </w:r>
+      <w:r>
+        <w:rPr>
+          <w:lang w:eastAsia="ja-JP"/>
+        </w:rPr>
+        <w:t xml:space="preserve"> </w:t>
+      </w:r>
+      <w:r>
+        <w:rPr>
+          <w:lang w:eastAsia="ja-JP"/>
+        </w:rPr>
+        <w:t>state</w:t>
+      </w:r>
+      <w:r>
+        <w:rPr>
+          <w:lang w:eastAsia="ja-JP"/>
+        </w:rPr>
+        <w:t xml:space="preserve">, behavior, and the mailbox. All actors compose hierarchies, where an actor is the supervisor for all its children thus having control over children’s lifecycle. This provides a convenient mechanism for dealing with failures: a supervisor strategy determines the behavior in case of a child’s failure. </w:t>
+      </w:r>
+      <w:r>
+        <w:rPr>
+          <w:lang w:eastAsia="ja-JP"/>
+        </w:rPr>
+        <w:t>Akka champions the “let it crash” semantics: instead of dealing with preventing failures assume that actors are supposed to fail and crash frequently, and provide simple and robust mechanisms for recovery.</w:t>
+      </w:r>
+    </w:p>
+    <w:p>
+      <w:pPr>
+        <w:rPr>
+          <w:lang w:eastAsia="ja-JP"/>
+        </w:rPr>
+      </w:pPr>
+      <w:r>
+        <w:rPr>
+          <w:lang w:eastAsia="ja-JP"/>
+        </w:rPr>
+        <w:t xml:space="preserve">When an actor terminates – all its children are terminated automatically. Actor hierarchy is illustrated in </w:t>
+      </w:r>
+      <w:r>
+        <w:rPr>
+          <w:lang w:eastAsia="ja-JP"/>
+        </w:rPr>
+        <w:fldChar w:fldCharType="begin"/>
+      </w:r>
+      <w:r>
+        <w:rPr>
+          <w:lang w:eastAsia="ja-JP"/>
+        </w:rPr>
+        <w:instrText xml:space="preserve"> REF _Ref401134275 \h </w:instrText>
+      </w:r>
+      <w:r>
+        <w:rPr>
+          <w:lang w:eastAsia="ja-JP"/>
+        </w:rPr>
+      </w:r>
+      <w:r>
+        <w:rPr>
+          <w:lang w:eastAsia="ja-JP"/>
+        </w:rPr>
+        <w:fldChar w:fldCharType="separate"/>
+      </w:r>
+      <w:r>
+        <w:t xml:space="preserve">Figure </w:t>
+      </w:r>
+      <w:r>
+        <w:rPr>
+          <w:rFonts w:hint="cs"/>
+          <w:noProof/>
+          <w:cs/>
+        </w:rPr>
+        <w:t>‎</w:t>
+      </w:r>
+      <w:r>
+        <w:rPr>
+          <w:noProof/>
+        </w:rPr>
+        <w:t>5</w:t>
+      </w:r>
+      <w:r>
+        <w:t>.</w:t>
+      </w:r>
+      <w:r>
+        <w:rPr>
+          <w:noProof/>
+        </w:rPr>
+        <w:t>3</w:t>
+      </w:r>
+      <w:r>
+        <w:rPr>
+          <w:lang w:eastAsia="ja-JP"/>
+        </w:rPr>
+        <w:fldChar w:fldCharType="end"/>
+      </w:r>
+      <w:r>
+        <w:rPr>
+          <w:lang w:eastAsia="ja-JP"/>
+        </w:rPr>
+        <w:t>.</w:t>
+      </w:r>
+    </w:p>
+    <w:p>
+      <w:pPr>
+        <w:rPr>
+          <w:lang w:eastAsia="ja-JP"/>
+        </w:rPr>
+      </w:pPr>
+      <w:r>
+        <w:rPr>
+          <w:lang w:eastAsia="ja-JP"/>
+        </w:rPr>
+        <w:lastRenderedPageBreak/>
+        <w:t>Various and extensible policies are available for managing the actor’s mailbox; for example, FIFO, or priority-based.</w:t>
+      </w:r>
+    </w:p>
+    <w:p>
+      <w:pPr>
+        <w:rPr>
+          <w:lang w:eastAsia="ja-JP"/>
+        </w:rPr>
+      </w:pPr>
+    </w:p>
+    <w:p>
+      <w:pPr>
+        <w:keepNext/>
+        <w:jc w:val="center"/>
+      </w:pPr>
+      <w:r>
+        <w:rPr>
+          <w:noProof/>
+          <w:lang w:eastAsia="en-US" w:bidi="he-IL"/>
+        </w:rPr>
+        <w:drawing>
+          <wp:inline distT="0" distB="0" distL="0" distR="0" wp14:anchorId="01C41624" wp14:editId="5A921055">
+            <wp:extent cx="2868930" cy="2868930"/>
+            <wp:effectExtent l="0" t="0" r="0" b="0"/>
+            <wp:docPr id="39951" name="Picture 39951"/>
+            <wp:cNvGraphicFramePr>
+              <a:graphicFrameLocks xmlns:a="http://schemas.openxmlformats.org/drawingml/2006/main" noChangeAspect="1"/>
+            </wp:cNvGraphicFramePr>
+            <a:graphic xmlns:a="http://schemas.openxmlformats.org/drawingml/2006/main">
+              <a:graphicData uri="http://schemas.openxmlformats.org/drawingml/2006/picture">
+                <pic:pic xmlns:pic="http://schemas.openxmlformats.org/drawingml/2006/picture">
+                  <pic:nvPicPr>
+                    <pic:cNvPr id="0" name="Picture 11"/>
+                    <pic:cNvPicPr>
+                      <a:picLocks noChangeAspect="1" noChangeArrowheads="1"/>
+                    </pic:cNvPicPr>
+                  </pic:nvPicPr>
+                  <pic:blipFill>
+                    <a:blip r:embed="rId36">
+                      <a:extLst>
+                        <a:ext uri="{28A0092B-C50C-407E-A947-70E740481C1C}">
+                          <a14:useLocalDpi xmlns:a14="http://schemas.microsoft.com/office/drawing/2010/main" val="0"/>
+                        </a:ext>
+                      </a:extLst>
+                    </a:blip>
+                    <a:srcRect/>
+                    <a:stretch>
+                      <a:fillRect/>
+                    </a:stretch>
+                  </pic:blipFill>
+                  <pic:spPr bwMode="auto">
+                    <a:xfrm>
+                      <a:off x="0" y="0"/>
+                      <a:ext cx="2867976" cy="2867976"/>
+                    </a:xfrm>
+                    <a:prstGeom prst="rect">
+                      <a:avLst/>
+                    </a:prstGeom>
+                    <a:noFill/>
+                  </pic:spPr>
+                </pic:pic>
+              </a:graphicData>
+            </a:graphic>
+          </wp:inline>
+        </w:drawing>
+      </w:r>
+    </w:p>
+    <w:p>
+      <w:pPr>
+        <w:pStyle w:val="Caption"/>
+        <w:jc w:val="center"/>
+        <w:rPr>
+          <w:lang w:eastAsia="ja-JP"/>
+        </w:rPr>
+      </w:pPr>
+      <w:bookmarkStart w:id="88" w:name="_Ref401134275"/>
+      <w:r>
+        <w:t xml:space="preserve">Figure </w:t>
+      </w:r>
+      <w:r>
+        <w:fldChar w:fldCharType="begin"/>
+      </w:r>
+      <w:r>
+        <w:instrText xml:space="preserve"> STYLEREF 1 \s </w:instrText>
+      </w:r>
+      <w:r>
+        <w:fldChar w:fldCharType="separate"/>
+      </w:r>
+      <w:r>
+        <w:rPr>
+          <w:rFonts w:hint="cs"/>
+          <w:noProof/>
+          <w:cs/>
+        </w:rPr>
+        <w:t>‎</w:t>
+      </w:r>
+      <w:r>
+        <w:rPr>
+          <w:noProof/>
+        </w:rPr>
+        <w:t>5</w:t>
+      </w:r>
+      <w:r>
+        <w:fldChar w:fldCharType="end"/>
+      </w:r>
+      <w:r>
+        <w:t>.</w:t>
+      </w:r>
+      <w:r>
+        <w:fldChar w:fldCharType="begin"/>
+      </w:r>
+      <w:r>
+        <w:instrText xml:space="preserve"> SEQ Figure \* ARABIC \s 1 </w:instrText>
+      </w:r>
+      <w:r>
+        <w:fldChar w:fldCharType="separate"/>
+      </w:r>
+      <w:r>
+        <w:rPr>
+          <w:noProof/>
+        </w:rPr>
+        <w:t>3</w:t>
+      </w:r>
+      <w:r>
+        <w:fldChar w:fldCharType="end"/>
+      </w:r>
       <w:bookmarkEnd w:id="88"/>
-      <w:proofErr w:type="spellEnd"/>
+      <w:r>
+        <w:t xml:space="preserve"> - Akka Actors Hierarchy</w:t>
+      </w:r>
+      <w:r>
+        <w:rPr>
+          <w:rStyle w:val="FootnoteReference"/>
+        </w:rPr>
+        <w:footnoteReference w:id="19"/>
+      </w:r>
+    </w:p>
+    <w:p>
+      <w:pPr>
+        <w:rPr>
+          <w:lang w:eastAsia="ja-JP"/>
+        </w:rPr>
+      </w:pPr>
+      <w:r>
+        <w:rPr>
+          <w:lang w:eastAsia="ja-JP"/>
+        </w:rPr>
+        <w:t>The communication between actors is a</w:t>
+      </w:r>
+      <w:r>
+        <w:rPr>
+          <w:lang w:eastAsia="ja-JP"/>
+        </w:rPr>
+        <w:t>synchronous</w:t>
+      </w:r>
+      <w:r>
+        <w:rPr>
+          <w:lang w:eastAsia="ja-JP"/>
+        </w:rPr>
+        <w:t>. The decision about the location of each actor is configurable, and can be done programmatically. Messages can get lost – Akka guarantees at-most-once delivery. If a guaranteed delivery is required – it has to be implemented by the developer. The ordering is guaranteed in scope of the same sender-receiver pair.</w:t>
+      </w:r>
+    </w:p>
+    <w:p>
+      <w:pPr>
+        <w:rPr>
+          <w:lang w:eastAsia="ja-JP"/>
+        </w:rPr>
+      </w:pPr>
+      <w:r>
+        <w:rPr>
+          <w:lang w:eastAsia="ja-JP"/>
+        </w:rPr>
+        <w:t xml:space="preserve">Scalability is provided via transparent remoting and powerful and extensible routing mechanism. Multiple instances of the same actor can be created to handle incoming messages in parallel. The router agent receives a new message and routes it to the processing actors according to a </w:t>
+      </w:r>
+      <w:r>
+        <w:rPr>
+          <w:lang w:eastAsia="ja-JP"/>
+        </w:rPr>
+        <w:t>routing strategy (e.g. round-robin, random, custom, etc.)</w:t>
+      </w:r>
+      <w:r>
+        <w:rPr>
+          <w:lang w:eastAsia="ja-JP"/>
+        </w:rPr>
+        <w:t>.</w:t>
+      </w:r>
+      <w:r>
+        <w:rPr>
+          <w:lang w:eastAsia="ja-JP"/>
+        </w:rPr>
+        <w:t xml:space="preserve"> </w:t>
+      </w:r>
+    </w:p>
+    <w:p>
+      <w:pPr>
+        <w:rPr>
+          <w:lang w:eastAsia="ja-JP"/>
+        </w:rPr>
+      </w:pPr>
+      <w:r>
+        <w:rPr>
+          <w:lang w:eastAsia="ja-JP"/>
+        </w:rPr>
+        <w:t>There are several connectivity modules for Akka. Among them are ZeroMQ module and akka-camel module, which supports a variety of protocols (HTTP, SOAP, JMS, and others).</w:t>
+      </w:r>
+    </w:p>
+    <w:p>
+      <w:pPr>
+        <w:rPr>
+          <w:lang w:eastAsia="ja-JP"/>
+        </w:rPr>
+      </w:pPr>
+      <w:r>
+        <w:rPr>
+          <w:lang w:eastAsia="ja-JP"/>
+        </w:rPr>
+        <w:t>Akka provides akka.extensions mechanism which allows extending the toolkit with new capabilities (typed actors, serializations are examples of extensions)</w:t>
+      </w:r>
+      <w:r>
+        <w:rPr>
+          <w:lang w:eastAsia="ja-JP"/>
+        </w:rPr>
+        <w:t>.</w:t>
+      </w:r>
+    </w:p>
+    <w:p>
+      <w:pPr>
+        <w:rPr>
+          <w:lang w:eastAsia="ja-JP"/>
+        </w:rPr>
+      </w:pPr>
+      <w:r>
+        <w:rPr>
+          <w:lang w:eastAsia="ja-JP"/>
+        </w:rPr>
+        <w:t xml:space="preserve">According to user </w:t>
+      </w:r>
+      <w:r>
+        <w:rPr>
+          <w:lang w:eastAsia="ja-JP"/>
+        </w:rPr>
+        <w:t>reports, Akka is very stable since v2.0 (current version is 2.3.6). The toolkit is developed by Typesafe Inc</w:t>
+      </w:r>
+      <w:r>
+        <w:rPr>
+          <w:rStyle w:val="FootnoteReference"/>
+          <w:lang w:eastAsia="ja-JP"/>
+        </w:rPr>
+        <w:footnoteReference w:id="20"/>
+      </w:r>
+      <w:r>
+        <w:rPr>
+          <w:lang w:eastAsia="ja-JP"/>
+        </w:rPr>
+        <w:t>. The project has been open sourced, Typesafe is the major contributor.</w:t>
+      </w:r>
+      <w:r>
+        <w:rPr>
+          <w:lang w:eastAsia="ja-JP"/>
+        </w:rPr>
+        <w:t xml:space="preserve"> Akka is an important part of their software stack, which provides some confidence in project’s continuity. </w:t>
+      </w:r>
+      <w:r>
+        <w:rPr>
+          <w:lang w:eastAsia="ja-JP"/>
+        </w:rPr>
+        <w:lastRenderedPageBreak/>
+        <w:t>There is a vivid development community around Akka, including Scala development community but not limited to it.</w:t>
+      </w:r>
+    </w:p>
+    <w:p>
+      <w:pPr>
+        <w:rPr>
+          <w:lang w:eastAsia="ja-JP"/>
+        </w:rPr>
+      </w:pPr>
+      <w:r>
+        <w:rPr>
+          <w:lang w:eastAsia="ja-JP"/>
+        </w:rPr>
+        <w:t>According to the information on the web</w:t>
+      </w:r>
+      <w:r>
+        <w:rPr>
+          <w:rStyle w:val="FootnoteReference"/>
+          <w:lang w:eastAsia="ja-JP"/>
+        </w:rPr>
+        <w:footnoteReference w:id="21"/>
+      </w:r>
+      <w:r>
+        <w:rPr>
+          <w:lang w:eastAsia="ja-JP"/>
+        </w:rPr>
+        <w:t xml:space="preserve">, </w:t>
+      </w:r>
+      <w:r>
+        <w:rPr>
+          <w:lang w:eastAsia="ja-JP"/>
+        </w:rPr>
+        <w:t>A</w:t>
+      </w:r>
+      <w:r>
+        <w:rPr>
+          <w:lang w:eastAsia="ja-JP"/>
+        </w:rPr>
+        <w:t xml:space="preserve">kka </w:t>
+      </w:r>
+      <w:r>
+        <w:rPr>
+          <w:lang w:eastAsia="ja-JP"/>
+        </w:rPr>
+        <w:t xml:space="preserve">has been tested to support up to 50 million messages per </w:t>
+      </w:r>
+      <w:r>
+        <w:rPr>
+          <w:lang w:eastAsia="ja-JP"/>
+        </w:rPr>
+        <w:t>sec</w:t>
+      </w:r>
+      <w:r>
+        <w:rPr>
+          <w:lang w:eastAsia="ja-JP"/>
+        </w:rPr>
+        <w:t>ond</w:t>
+      </w:r>
+      <w:r>
+        <w:rPr>
+          <w:lang w:eastAsia="ja-JP"/>
+        </w:rPr>
+        <w:t xml:space="preserve"> on a single machine. </w:t>
+      </w:r>
+      <w:r>
+        <w:rPr>
+          <w:lang w:eastAsia="ja-JP"/>
+        </w:rPr>
+        <w:t xml:space="preserve">The </w:t>
+      </w:r>
+      <w:r>
+        <w:rPr>
+          <w:lang w:eastAsia="ja-JP"/>
+        </w:rPr>
+        <w:t>memory footprint</w:t>
+      </w:r>
+      <w:r>
+        <w:rPr>
+          <w:lang w:eastAsia="ja-JP"/>
+        </w:rPr>
+        <w:t xml:space="preserve"> is very small:</w:t>
+      </w:r>
+      <w:r>
+        <w:rPr>
+          <w:lang w:eastAsia="ja-JP"/>
+        </w:rPr>
+        <w:t xml:space="preserve"> ~2.5 million actors per GB of heap</w:t>
+      </w:r>
+      <w:r>
+        <w:rPr>
+          <w:lang w:eastAsia="ja-JP"/>
+        </w:rPr>
+        <w:t>.</w:t>
+      </w:r>
+      <w:r>
+        <w:rPr>
+          <w:lang w:eastAsia="ja-JP"/>
+        </w:rPr>
+        <w:t xml:space="preserve"> Typesafe is known to operate a 2400 nodes Akka cluster.</w:t>
+      </w:r>
     </w:p>
     <w:p>
       <w:pPr>
@@ -19759,6 +19565,465 @@
     </w:p>
     <w:p>
       <w:pPr>
+        <w:rPr>
+          <w:lang w:eastAsia="ja-JP"/>
+        </w:rPr>
+      </w:pPr>
+      <w:r>
+        <w:rPr>
+          <w:lang w:eastAsia="ja-JP"/>
+        </w:rPr>
+        <w:t>Apache Spark</w:t>
+      </w:r>
+      <w:r>
+        <w:rPr>
+          <w:rStyle w:val="FootnoteReference"/>
+          <w:lang w:eastAsia="ja-JP"/>
+        </w:rPr>
+        <w:footnoteReference w:id="22"/>
+      </w:r>
+      <w:r>
+        <w:rPr>
+          <w:lang w:eastAsia="ja-JP"/>
+        </w:rPr>
+        <w:t xml:space="preserve"> is a general purpose cluster computing system designed to process large volumes of data in distributed and parallel manner</w:t>
+      </w:r>
+      <w:r>
+        <w:rPr>
+          <w:lang w:eastAsia="ja-JP"/>
+        </w:rPr>
+        <w:t xml:space="preserve">. </w:t>
+      </w:r>
+      <w:r>
+        <w:rPr>
+          <w:lang w:eastAsia="ja-JP"/>
+        </w:rPr>
+        <w:t>Spark Streaming</w:t>
+      </w:r>
+      <w:r>
+        <w:rPr>
+          <w:rStyle w:val="FootnoteReference"/>
+          <w:lang w:eastAsia="ja-JP"/>
+        </w:rPr>
+        <w:footnoteReference w:id="23"/>
+      </w:r>
+      <w:r>
+        <w:rPr>
+          <w:lang w:eastAsia="ja-JP"/>
+        </w:rPr>
+        <w:t xml:space="preserve"> </w:t>
+      </w:r>
+      <w:r>
+        <w:rPr>
+          <w:lang w:eastAsia="ja-JP"/>
+        </w:rPr>
+        <w:t>is an</w:t>
+      </w:r>
+      <w:r>
+        <w:rPr>
+          <w:lang w:eastAsia="ja-JP"/>
+        </w:rPr>
+        <w:t xml:space="preserve"> extension of Spark API that enables processing of live data streams</w:t>
+      </w:r>
+      <w:r>
+        <w:rPr>
+          <w:lang w:eastAsia="ja-JP"/>
+        </w:rPr>
+        <w:t>.</w:t>
+      </w:r>
+    </w:p>
+    <w:p>
+      <w:pPr>
+        <w:rPr>
+          <w:lang w:eastAsia="ja-JP"/>
+        </w:rPr>
+      </w:pPr>
+      <w:r>
+        <w:rPr>
+          <w:lang w:eastAsia="ja-JP"/>
+        </w:rPr>
+        <w:t>The p</w:t>
+      </w:r>
+      <w:r>
+        <w:rPr>
+          <w:lang w:eastAsia="ja-JP"/>
+        </w:rPr>
+        <w:t>rogramming model</w:t>
+      </w:r>
+      <w:r>
+        <w:rPr>
+          <w:lang w:eastAsia="ja-JP"/>
+        </w:rPr>
+        <w:t xml:space="preserve"> of Spark Streaming extends the </w:t>
+      </w:r>
+      <w:r>
+        <w:rPr>
+          <w:lang w:eastAsia="ja-JP"/>
+        </w:rPr>
+        <w:t>Spark programming model</w:t>
+      </w:r>
+      <w:r>
+        <w:rPr>
+          <w:lang w:eastAsia="ja-JP"/>
+        </w:rPr>
+        <w:t xml:space="preserve"> and follows the functional programming paradigm.</w:t>
+      </w:r>
+      <w:r>
+        <w:rPr>
+          <w:lang w:eastAsia="ja-JP"/>
+        </w:rPr>
+        <w:t xml:space="preserve"> The programming model is data-centric, in sense that its focus is on the operations of data items.</w:t>
+      </w:r>
+      <w:r>
+        <w:rPr>
+          <w:lang w:eastAsia="ja-JP"/>
+        </w:rPr>
+        <w:t xml:space="preserve"> D-Stream (or, discretized stream) is a basic abstraction that represents input data stream divided into batches (see </w:t>
+      </w:r>
+      <w:r>
+        <w:rPr>
+          <w:lang w:eastAsia="ja-JP"/>
+        </w:rPr>
+        <w:fldChar w:fldCharType="begin"/>
+      </w:r>
+      <w:r>
+        <w:rPr>
+          <w:lang w:eastAsia="ja-JP"/>
+        </w:rPr>
+        <w:instrText xml:space="preserve"> REF _Ref401141100 \h </w:instrText>
+      </w:r>
+      <w:r>
+        <w:rPr>
+          <w:lang w:eastAsia="ja-JP"/>
+        </w:rPr>
+      </w:r>
+      <w:r>
+        <w:rPr>
+          <w:lang w:eastAsia="ja-JP"/>
+        </w:rPr>
+        <w:fldChar w:fldCharType="separate"/>
+      </w:r>
+      <w:r>
+        <w:t xml:space="preserve">Figure </w:t>
+      </w:r>
+      <w:r>
+        <w:rPr>
+          <w:rFonts w:hint="cs"/>
+          <w:noProof/>
+          <w:cs/>
+        </w:rPr>
+        <w:t>‎</w:t>
+      </w:r>
+      <w:r>
+        <w:rPr>
+          <w:noProof/>
+        </w:rPr>
+        <w:t>5</w:t>
+      </w:r>
+      <w:r>
+        <w:t>.</w:t>
+      </w:r>
+      <w:r>
+        <w:rPr>
+          <w:noProof/>
+        </w:rPr>
+        <w:t>4</w:t>
+      </w:r>
+      <w:r>
+        <w:rPr>
+          <w:lang w:eastAsia="ja-JP"/>
+        </w:rPr>
+        <w:fldChar w:fldCharType="end"/>
+      </w:r>
+      <w:r>
+        <w:rPr>
+          <w:lang w:eastAsia="ja-JP"/>
+        </w:rPr>
+        <w:t>).</w:t>
+      </w:r>
+      <w:r>
+        <w:rPr>
+          <w:lang w:eastAsia="ja-JP"/>
+        </w:rPr>
+        <w:t xml:space="preserve"> The D-stream is represented as a sequence of RDDs where every RDD contains data from a certain time interval.</w:t>
+      </w:r>
+      <w:r>
+        <w:rPr>
+          <w:lang w:eastAsia="ja-JP"/>
+        </w:rPr>
+        <w:t xml:space="preserve"> Programming logic is defined in the form of operations on D-streams where input of an operation is a d-stream and the output is another d-stream.</w:t>
+      </w:r>
+      <w:r>
+        <w:rPr>
+          <w:lang w:eastAsia="ja-JP"/>
+        </w:rPr>
+        <w:t xml:space="preserve"> A useful feature of Spark Streaming is window operations that are available “out of the box”.</w:t>
+      </w:r>
+    </w:p>
+    <w:p>
+      <w:pPr>
+        <w:keepNext/>
+      </w:pPr>
+      <w:r>
+        <w:rPr>
+          <w:noProof/>
+          <w:lang w:eastAsia="en-US" w:bidi="he-IL"/>
+        </w:rPr>
+        <w:drawing>
+          <wp:inline distT="0" distB="0" distL="0" distR="0" wp14:anchorId="417E71C3" wp14:editId="2ADF1BEF">
+            <wp:extent cx="5493600" cy="1224000"/>
+            <wp:effectExtent l="0" t="0" r="0" b="0"/>
+            <wp:docPr id="39953" name="Picture 39953"/>
+            <wp:cNvGraphicFramePr>
+              <a:graphicFrameLocks xmlns:a="http://schemas.openxmlformats.org/drawingml/2006/main" noChangeAspect="1"/>
+            </wp:cNvGraphicFramePr>
+            <a:graphic xmlns:a="http://schemas.openxmlformats.org/drawingml/2006/main">
+              <a:graphicData uri="http://schemas.openxmlformats.org/drawingml/2006/picture">
+                <pic:pic xmlns:pic="http://schemas.openxmlformats.org/drawingml/2006/picture">
+                  <pic:nvPicPr>
+                    <pic:cNvPr id="0" name="Picture 12"/>
+                    <pic:cNvPicPr>
+                      <a:picLocks noChangeAspect="1" noChangeArrowheads="1"/>
+                    </pic:cNvPicPr>
+                  </pic:nvPicPr>
+                  <pic:blipFill>
+                    <a:blip r:embed="rId37">
+                      <a:extLst>
+                        <a:ext uri="{28A0092B-C50C-407E-A947-70E740481C1C}">
+                          <a14:useLocalDpi xmlns:a14="http://schemas.microsoft.com/office/drawing/2010/main" val="0"/>
+                        </a:ext>
+                      </a:extLst>
+                    </a:blip>
+                    <a:srcRect/>
+                    <a:stretch>
+                      <a:fillRect/>
+                    </a:stretch>
+                  </pic:blipFill>
+                  <pic:spPr bwMode="auto">
+                    <a:xfrm>
+                      <a:off x="0" y="0"/>
+                      <a:ext cx="5493600" cy="1224000"/>
+                    </a:xfrm>
+                    <a:prstGeom prst="rect">
+                      <a:avLst/>
+                    </a:prstGeom>
+                    <a:noFill/>
+                  </pic:spPr>
+                </pic:pic>
+              </a:graphicData>
+            </a:graphic>
+          </wp:inline>
+        </w:drawing>
+      </w:r>
+    </w:p>
+    <w:p>
+      <w:pPr>
+        <w:pStyle w:val="Caption"/>
+      </w:pPr>
+      <w:bookmarkStart w:id="92" w:name="_Ref401141100"/>
+      <w:r>
+        <w:t xml:space="preserve">Figure </w:t>
+      </w:r>
+      <w:r>
+        <w:fldChar w:fldCharType="begin"/>
+      </w:r>
+      <w:r>
+        <w:instrText xml:space="preserve"> STYLEREF 1 \s </w:instrText>
+      </w:r>
+      <w:r>
+        <w:fldChar w:fldCharType="separate"/>
+      </w:r>
+      <w:r>
+        <w:rPr>
+          <w:rFonts w:hint="cs"/>
+          <w:noProof/>
+          <w:cs/>
+        </w:rPr>
+        <w:t>‎</w:t>
+      </w:r>
+      <w:r>
+        <w:rPr>
+          <w:noProof/>
+        </w:rPr>
+        <w:t>5</w:t>
+      </w:r>
+      <w:r>
+        <w:fldChar w:fldCharType="end"/>
+      </w:r>
+      <w:r>
+        <w:t>.</w:t>
+      </w:r>
+      <w:r>
+        <w:fldChar w:fldCharType="begin"/>
+      </w:r>
+      <w:r>
+        <w:instrText xml:space="preserve"> SEQ Figure \* ARABIC \s 1 </w:instrText>
+      </w:r>
+      <w:r>
+        <w:fldChar w:fldCharType="separate"/>
+      </w:r>
+      <w:r>
+        <w:rPr>
+          <w:noProof/>
+        </w:rPr>
+        <w:t>4</w:t>
+      </w:r>
+      <w:r>
+        <w:fldChar w:fldCharType="end"/>
+      </w:r>
+      <w:bookmarkEnd w:id="92"/>
+      <w:r>
+        <w:t xml:space="preserve"> - D-Stream is a major concept in Spark Streaming</w:t>
+      </w:r>
+    </w:p>
+    <w:p>
+      <w:pPr>
+        <w:rPr>
+          <w:lang w:eastAsia="ja-JP"/>
+        </w:rPr>
+      </w:pPr>
+      <w:r>
+        <w:rPr>
+          <w:lang w:eastAsia="ja-JP"/>
+        </w:rPr>
+        <w:t xml:space="preserve"> </w:t>
+      </w:r>
+    </w:p>
+    <w:p>
+      <w:pPr>
+        <w:rPr>
+          <w:lang w:eastAsia="ja-JP"/>
+        </w:rPr>
+      </w:pPr>
+      <w:r>
+        <w:rPr>
+          <w:lang w:eastAsia="ja-JP"/>
+        </w:rPr>
+        <w:t>Spark Streaming deals with failures by providing m</w:t>
+      </w:r>
+      <w:r>
+        <w:rPr>
+          <w:lang w:eastAsia="ja-JP"/>
+        </w:rPr>
+        <w:t xml:space="preserve">echanisms for </w:t>
+      </w:r>
+      <w:r>
+        <w:rPr>
+          <w:lang w:eastAsia="ja-JP"/>
+        </w:rPr>
+        <w:t xml:space="preserve">responding to a </w:t>
+      </w:r>
+      <w:r>
+        <w:rPr>
+          <w:lang w:eastAsia="ja-JP"/>
+        </w:rPr>
+        <w:t xml:space="preserve">worker </w:t>
+      </w:r>
+      <w:r>
+        <w:rPr>
+          <w:lang w:eastAsia="ja-JP"/>
+        </w:rPr>
+        <w:t xml:space="preserve">or a driver </w:t>
+      </w:r>
+      <w:r>
+        <w:rPr>
+          <w:lang w:eastAsia="ja-JP"/>
+        </w:rPr>
+        <w:t>node failure</w:t>
+      </w:r>
+      <w:r>
+        <w:rPr>
+          <w:lang w:eastAsia="ja-JP"/>
+        </w:rPr>
+        <w:t>. The replication mechanism allows recomputing the RDD from the original data set.</w:t>
+      </w:r>
+    </w:p>
+    <w:p>
+      <w:pPr>
+        <w:rPr>
+          <w:lang w:eastAsia="ja-JP"/>
+        </w:rPr>
+      </w:pPr>
+      <w:r>
+        <w:rPr>
+          <w:lang w:eastAsia="ja-JP"/>
+        </w:rPr>
+        <w:t>Scala and Java APIs are available.</w:t>
+      </w:r>
+    </w:p>
+    <w:p>
+      <w:pPr>
+        <w:rPr>
+          <w:lang w:eastAsia="ja-JP"/>
+        </w:rPr>
+      </w:pPr>
+      <w:r>
+        <w:rPr>
+          <w:lang w:eastAsia="ja-JP"/>
+        </w:rPr>
+        <w:t>Spark Streaming supports variety of data sources and sinks. Among them are various messaging systems (e.g. Kafka, ZeroMQ), HDFS, Twitter, databases, dashboards, etc.</w:t>
+      </w:r>
+    </w:p>
+    <w:p>
+      <w:pPr>
+        <w:rPr>
+          <w:lang w:eastAsia="ja-JP"/>
+        </w:rPr>
+      </w:pPr>
+      <w:r>
+        <w:rPr>
+          <w:lang w:eastAsia="ja-JP"/>
+        </w:rPr>
+        <w:lastRenderedPageBreak/>
+        <w:t>Among other nice features, there are modules implementing some machine learning and graph analysis algorithms.</w:t>
+      </w:r>
+    </w:p>
+    <w:p>
+      <w:pPr>
+        <w:rPr>
+          <w:lang w:eastAsia="ja-JP"/>
+        </w:rPr>
+      </w:pPr>
+      <w:r>
+        <w:rPr>
+          <w:lang w:eastAsia="ja-JP"/>
+        </w:rPr>
+        <w:t xml:space="preserve">Performance benchmarks available on the web report throughput of 670 K records per second. The same benchmark </w:t>
+      </w:r>
+      <w:r>
+        <w:rPr>
+          <w:lang w:eastAsia="ja-JP"/>
+        </w:rPr>
+        <w:t>run on Storm gave 115 K records /second. That said, as we mentioned above, performance benchmarks are highly application dependent and it is hard to rely on a specific benchmark result in regard to our project.</w:t>
+      </w:r>
+    </w:p>
+    <w:p>
+      <w:pPr>
+        <w:rPr>
+          <w:lang w:eastAsia="ja-JP"/>
+        </w:rPr>
+      </w:pPr>
+      <w:r>
+        <w:rPr>
+          <w:lang w:eastAsia="ja-JP"/>
+        </w:rPr>
+        <w:t xml:space="preserve">Spark Streaming is part of the Apache Spark project which is a top-level project in Apache </w:t>
+      </w:r>
+      <w:r>
+        <w:rPr>
+          <w:lang w:eastAsia="ja-JP"/>
+        </w:rPr>
+        <w:t>organization</w:t>
+      </w:r>
+      <w:r>
+        <w:rPr>
+          <w:lang w:eastAsia="ja-JP"/>
+        </w:rPr>
+        <w:t>.</w:t>
+      </w:r>
+    </w:p>
+    <w:p>
+      <w:pPr>
         <w:pStyle w:val="Heading2"/>
         <w:keepLines w:val="0"/>
         <w:tabs>
@@ -19769,66 +20034,640 @@
         <w:ind w:left="709" w:hanging="709"/>
         <w:contextualSpacing w:val="0"/>
       </w:pPr>
-      <w:bookmarkStart w:id="92" w:name="_Ref399941180"/>
-      <w:bookmarkStart w:id="93" w:name="_Toc401059651"/>
+      <w:bookmarkStart w:id="93" w:name="_Ref399941180"/>
+      <w:bookmarkStart w:id="94" w:name="_Toc401059651"/>
+      <w:r>
+        <w:t>Streaming technolog</w:t>
+      </w:r>
+      <w:r>
+        <w:t>ies</w:t>
+      </w:r>
+      <w:r>
+        <w:t xml:space="preserve"> </w:t>
+      </w:r>
+      <w:r>
+        <w:t>–</w:t>
+      </w:r>
+      <w:r>
+        <w:t xml:space="preserve"> conclusion</w:t>
+      </w:r>
+    </w:p>
+    <w:p>
+      <w:pPr>
+        <w:rPr>
+          <w:lang w:eastAsia="ja-JP"/>
+        </w:rPr>
+      </w:pPr>
+      <w:r>
+        <w:rPr>
+          <w:lang w:eastAsia="ja-JP"/>
+        </w:rPr>
+        <w:t>All the evaluated technologies</w:t>
+      </w:r>
+      <w:r>
+        <w:rPr>
+          <w:lang w:eastAsia="ja-JP"/>
+        </w:rPr>
+        <w:t xml:space="preserve"> match our requirements for the stream processing platform. The performance results look very promising even though need more thorough testing on SPEEDD workload. All provide good rich support for connectivity and extensibility.</w:t>
+      </w:r>
+    </w:p>
+    <w:p>
+      <w:pPr>
+        <w:rPr>
+          <w:lang w:eastAsia="ja-JP"/>
+        </w:rPr>
+      </w:pPr>
+      <w:r>
+        <w:rPr>
+          <w:lang w:eastAsia="ja-JP"/>
+        </w:rPr>
+        <w:t xml:space="preserve">In terms of maturity of the technology, Spark Streaming and Storm seem to be more widely used and tested than Akka. Storm seems to be most popular based on the amount of information and reference available on </w:t>
+      </w:r>
+      <w:r>
+        <w:rPr>
+          <w:lang w:eastAsia="ja-JP"/>
+        </w:rPr>
+        <w:t xml:space="preserve">the </w:t>
+      </w:r>
+      <w:r>
+        <w:rPr>
+          <w:lang w:eastAsia="ja-JP"/>
+        </w:rPr>
+        <w:t>W</w:t>
+      </w:r>
+      <w:r>
+        <w:rPr>
+          <w:lang w:eastAsia="ja-JP"/>
+        </w:rPr>
+        <w:t>eb.</w:t>
+      </w:r>
+    </w:p>
+    <w:p>
+      <w:pPr>
+        <w:rPr>
+          <w:lang w:eastAsia="ja-JP"/>
+        </w:rPr>
+      </w:pPr>
+      <w:r>
+        <w:rPr>
+          <w:lang w:eastAsia="ja-JP"/>
+        </w:rPr>
+        <w:t>From the programming model perspective we tend to prefer Akka and Storm over Spark Streaming, because the functional data-centric programming model implemented in Spark Streaming is less aligned with Proton implementation architecture. Akka provides the strongest alignment  and flexibility however the capabilities of Storm are good enough for our needs.</w:t>
+      </w:r>
+      <w:r>
+        <w:rPr>
+          <w:lang w:eastAsia="ja-JP"/>
+        </w:rPr>
+        <w:t xml:space="preserve"> Also, Storm is stronger than the two other candidates in terms of supported languages (Akka and Spark are Scala/Java only).</w:t>
+      </w:r>
+    </w:p>
+    <w:p>
+      <w:pPr>
+        <w:rPr>
+          <w:lang w:eastAsia="ja-JP"/>
+        </w:rPr>
+      </w:pPr>
+      <w:r>
+        <w:rPr>
+          <w:lang w:eastAsia="ja-JP"/>
+        </w:rPr>
+        <w:t>Another important criterion mentioned above is the code reuse and collaboration with other projects. Storm is the stream platform chosen by FERARI, and at the moment of current evaluation there was work in progress on porting Proton on Storm. Building SPEEDD on Storm would provide better reuse opportunity than other platforms.</w:t>
+      </w:r>
+    </w:p>
+    <w:p>
+      <w:pPr>
+        <w:rPr>
+          <w:lang w:eastAsia="ja-JP"/>
+        </w:rPr>
+      </w:pPr>
+      <w:r>
+        <w:rPr>
+          <w:lang w:eastAsia="ja-JP"/>
+        </w:rPr>
+        <w:t>Weighing all the considered results we decided to choose Storm as our stream processing infrastructure.</w:t>
+      </w:r>
+    </w:p>
+    <w:p>
+      <w:pPr>
+        <w:pStyle w:val="Heading2"/>
+        <w:keepLines w:val="0"/>
+        <w:tabs>
+          <w:tab w:val="num" w:pos="709"/>
+          <w:tab w:val="num" w:pos="2249"/>
+        </w:tabs>
+        <w:spacing w:before="480" w:after="240" w:line="240" w:lineRule="auto"/>
+        <w:ind w:left="709" w:hanging="709"/>
+        <w:contextualSpacing w:val="0"/>
+      </w:pPr>
       <w:r>
         <w:t>Choice of the Messaging Platform</w:t>
       </w:r>
       <w:bookmarkEnd w:id="91"/>
-      <w:bookmarkEnd w:id="92"/>
       <w:bookmarkEnd w:id="93"/>
+      <w:bookmarkEnd w:id="94"/>
+    </w:p>
+    <w:p>
+      <w:pPr>
+        <w:rPr>
+          <w:lang w:eastAsia="ja-JP"/>
+        </w:rPr>
+      </w:pPr>
+      <w:r>
+        <w:rPr>
+          <w:lang w:eastAsia="ja-JP"/>
+        </w:rPr>
+        <w:t>Our requirements to the messaging platform for building the event bus infrastructure for SPEED include:</w:t>
+      </w:r>
+    </w:p>
+    <w:p>
+      <w:pPr>
+        <w:pStyle w:val="ListParagraph"/>
+        <w:numPr>
+          <w:ilvl w:val="0"/>
+          <w:numId w:val="31"/>
+        </w:numPr>
+        <w:rPr>
+          <w:lang w:eastAsia="ja-JP"/>
+        </w:rPr>
+      </w:pPr>
+      <w:r>
+        <w:rPr>
+          <w:lang w:eastAsia="ja-JP"/>
+        </w:rPr>
+        <w:t>Publish and subscribe capabilities</w:t>
+      </w:r>
+    </w:p>
+    <w:p>
+      <w:pPr>
+        <w:pStyle w:val="ListParagraph"/>
+        <w:numPr>
+          <w:ilvl w:val="0"/>
+          <w:numId w:val="31"/>
+        </w:numPr>
+        <w:rPr>
+          <w:lang w:eastAsia="ja-JP"/>
+        </w:rPr>
+      </w:pPr>
+      <w:r>
+        <w:rPr>
+          <w:lang w:eastAsia="ja-JP"/>
+        </w:rPr>
+        <w:t>Scalability and performance – at least 10 K/s</w:t>
+      </w:r>
+    </w:p>
+    <w:p>
+      <w:pPr>
+        <w:pStyle w:val="ListParagraph"/>
+        <w:numPr>
+          <w:ilvl w:val="0"/>
+          <w:numId w:val="31"/>
+        </w:numPr>
+        <w:rPr>
+          <w:lang w:eastAsia="ja-JP"/>
+        </w:rPr>
+      </w:pPr>
+      <w:r>
+        <w:rPr>
+          <w:lang w:eastAsia="ja-JP"/>
+        </w:rPr>
+        <w:t>Ordering of messages – order of events is important. Although there are some capabilities in Proton to deal with out-of-order events, these might not be present or be hard to implement for other components of SPEEDD</w:t>
+      </w:r>
+    </w:p>
+    <w:p>
+      <w:pPr>
+        <w:pStyle w:val="ListParagraph"/>
+        <w:numPr>
+          <w:ilvl w:val="0"/>
+          <w:numId w:val="31"/>
+        </w:numPr>
+        <w:rPr>
+          <w:lang w:eastAsia="ja-JP"/>
+        </w:rPr>
+      </w:pPr>
+      <w:r>
+        <w:rPr>
+          <w:lang w:eastAsia="ja-JP"/>
+        </w:rPr>
+        <w:lastRenderedPageBreak/>
+        <w:t>Ease of use in prototype – we need a light-weight simple technology that could run on a developer’s laptop for development and testing purposes and still allow large deployment to stand real-world scale message rates</w:t>
+      </w:r>
+    </w:p>
+    <w:p>
+      <w:pPr>
+        <w:rPr>
+          <w:lang w:eastAsia="ja-JP"/>
+        </w:rPr>
+      </w:pPr>
+      <w:r>
+        <w:rPr>
+          <w:lang w:eastAsia="ja-JP"/>
+        </w:rPr>
+        <w:t xml:space="preserve">The technologies we considered as potential candidates for SPEEDD were RabbitMQ, Kafka, </w:t>
+      </w:r>
+      <w:r>
+        <w:rPr>
+          <w:lang w:eastAsia="ja-JP"/>
+        </w:rPr>
+        <w:t>ActiveMQ, and ZeroMQ – all are highly popular and widely used.</w:t>
+      </w:r>
+    </w:p>
+    <w:p>
+      <w:pPr>
+        <w:rPr>
+          <w:lang w:eastAsia="ja-JP"/>
+        </w:rPr>
+      </w:pPr>
+      <w:r>
+        <w:rPr>
+          <w:lang w:eastAsia="ja-JP"/>
+        </w:rPr>
+        <w:t>RabbitMQ is the l</w:t>
+      </w:r>
+      <w:r>
+        <w:rPr>
+          <w:lang w:eastAsia="ja-JP"/>
+        </w:rPr>
+        <w:t>eading implementation of AMQP protocol</w:t>
+      </w:r>
+      <w:r>
+        <w:rPr>
+          <w:lang w:eastAsia="ja-JP"/>
+        </w:rPr>
+        <w:t>. I</w:t>
+      </w:r>
+      <w:r>
+        <w:rPr>
+          <w:lang w:eastAsia="ja-JP"/>
+        </w:rPr>
+        <w:t>mplementing a standard is a strong benefit as it allows for better integration with external systems (esp. in finance domain)</w:t>
+      </w:r>
+      <w:r>
+        <w:rPr>
+          <w:lang w:eastAsia="ja-JP"/>
+        </w:rPr>
+        <w:t xml:space="preserve">. RabbitMQ is more mature than Kafka, and provides rich routing capabilities. However, there is no </w:t>
+      </w:r>
+      <w:r>
+        <w:rPr>
+          <w:lang w:eastAsia="ja-JP"/>
+        </w:rPr>
+        <w:t>guarantee on order delivery</w:t>
+      </w:r>
+      <w:r>
+        <w:rPr>
+          <w:lang w:eastAsia="ja-JP"/>
+        </w:rPr>
+        <w:t>. Among the strengths – RabbitMQ o</w:t>
+      </w:r>
+      <w:r>
+        <w:rPr>
+          <w:lang w:eastAsia="ja-JP"/>
+        </w:rPr>
+        <w:t>utperforms ActiveMQ by factor of 3</w:t>
+      </w:r>
+      <w:r>
+        <w:rPr>
+          <w:lang w:eastAsia="ja-JP"/>
+        </w:rPr>
+        <w:t>.</w:t>
+      </w:r>
+    </w:p>
+    <w:p>
+      <w:pPr>
+        <w:rPr>
+          <w:lang w:eastAsia="ja-JP"/>
+        </w:rPr>
+      </w:pPr>
+      <w:r>
+        <w:rPr>
+          <w:lang w:eastAsia="ja-JP"/>
+        </w:rPr>
+        <w:t>ZeroMQ is a library of messaging capabilities. It provides the best performance comparing to RabbitMQ and ActiveMQ but is too low level and would require a significant development effort to build our custom messaging solution using ZeroMQ-provided building blocks.</w:t>
+      </w:r>
+    </w:p>
+    <w:p>
+      <w:pPr>
+        <w:rPr>
+          <w:lang w:eastAsia="ja-JP"/>
+        </w:rPr>
+      </w:pPr>
+      <w:r>
+        <w:rPr>
+          <w:lang w:eastAsia="ja-JP"/>
+        </w:rPr>
+        <w:t>Among the strong sides of ActiveMQ is high configurability, however its reportedly poor performance (22 msgs/sec in persistent mode</w:t>
+      </w:r>
+      <w:r>
+        <w:rPr>
+          <w:rStyle w:val="FootnoteReference"/>
+          <w:lang w:eastAsia="ja-JP"/>
+        </w:rPr>
+        <w:footnoteReference w:id="24"/>
+      </w:r>
+      <w:r>
+        <w:rPr>
+          <w:lang w:eastAsia="ja-JP"/>
+        </w:rPr>
+        <w:t>)</w:t>
+      </w:r>
+      <w:r>
+        <w:rPr>
+          <w:lang w:eastAsia="ja-JP"/>
+        </w:rPr>
+        <w:t xml:space="preserve"> does not match our needs.</w:t>
+      </w:r>
+    </w:p>
+    <w:p>
+      <w:pPr>
+        <w:rPr>
+          <w:lang w:eastAsia="ja-JP"/>
+        </w:rPr>
+      </w:pPr>
+      <w:r>
+        <w:rPr>
+          <w:lang w:eastAsia="ja-JP"/>
+        </w:rPr>
+        <w:t xml:space="preserve">Kafka </w:t>
+      </w:r>
+      <w:r>
+        <w:rPr>
+          <w:lang w:eastAsia="ja-JP"/>
+        </w:rPr>
+        <w:t>provides p</w:t>
+      </w:r>
+      <w:r>
+        <w:rPr>
+          <w:lang w:eastAsia="ja-JP"/>
+        </w:rPr>
+        <w:t xml:space="preserve">artitioning of </w:t>
+      </w:r>
+      <w:r>
+        <w:rPr>
+          <w:lang w:eastAsia="ja-JP"/>
+        </w:rPr>
+        <w:t xml:space="preserve">a </w:t>
+      </w:r>
+      <w:r>
+        <w:rPr>
+          <w:lang w:eastAsia="ja-JP"/>
+        </w:rPr>
+        <w:t>fire hose of events into durable brokers with cursors</w:t>
+      </w:r>
+      <w:r>
+        <w:rPr>
+          <w:lang w:eastAsia="ja-JP"/>
+        </w:rPr>
+        <w:t xml:space="preserve"> – a very scalable approach. It supports </w:t>
+      </w:r>
+      <w:r>
+        <w:rPr>
+          <w:lang w:eastAsia="ja-JP"/>
+        </w:rPr>
+        <w:t>both online and</w:t>
+      </w:r>
+      <w:r>
+        <w:rPr>
+          <w:lang w:eastAsia="ja-JP"/>
+        </w:rPr>
+        <w:t xml:space="preserve"> batch consumers and producers. D</w:t>
+      </w:r>
+      <w:r>
+        <w:rPr>
+          <w:lang w:eastAsia="ja-JP"/>
+        </w:rPr>
+        <w:t>esigned from the beginning to deal with large volumes of messages</w:t>
+      </w:r>
+      <w:r>
+        <w:rPr>
+          <w:lang w:eastAsia="ja-JP"/>
+        </w:rPr>
+        <w:t xml:space="preserve">, Kafka provides a very simple </w:t>
+      </w:r>
+      <w:r>
+        <w:rPr>
+          <w:lang w:eastAsia="ja-JP"/>
+        </w:rPr>
+        <w:t>routing approach – topic based only</w:t>
+      </w:r>
+      <w:r>
+        <w:rPr>
+          <w:lang w:eastAsia="ja-JP"/>
+        </w:rPr>
+        <w:t>,</w:t>
+      </w:r>
+      <w:r>
+        <w:rPr>
+          <w:lang w:eastAsia="ja-JP"/>
+        </w:rPr>
+        <w:t xml:space="preserve"> which is suffic</w:t>
+      </w:r>
+      <w:r>
+        <w:rPr>
+          <w:lang w:eastAsia="ja-JP"/>
+        </w:rPr>
+        <w:t>ient for SPEED</w:t>
+      </w:r>
+      <w:r>
+        <w:rPr>
+          <w:lang w:eastAsia="ja-JP"/>
+        </w:rPr>
+        <w:t>D messaging needs.</w:t>
+      </w:r>
+      <w:r>
+        <w:rPr>
+          <w:lang w:eastAsia="ja-JP"/>
+        </w:rPr>
+        <w:t xml:space="preserve"> </w:t>
+      </w:r>
+      <w:r>
+        <w:rPr>
+          <w:lang w:eastAsia="ja-JP"/>
+        </w:rPr>
+        <w:t xml:space="preserve">Kafka guarantees </w:t>
+      </w:r>
+      <w:r>
+        <w:rPr>
+          <w:lang w:eastAsia="ja-JP"/>
+        </w:rPr>
+        <w:t>ordered delivery within same partition</w:t>
+      </w:r>
+      <w:r>
+        <w:rPr>
+          <w:lang w:eastAsia="ja-JP"/>
+        </w:rPr>
+        <w:t xml:space="preserve"> – good enough for SPEED.</w:t>
+      </w:r>
+      <w:r>
+        <w:rPr>
+          <w:lang w:eastAsia="ja-JP"/>
+        </w:rPr>
+        <w:t xml:space="preserve"> </w:t>
+      </w:r>
+      <w:r>
+        <w:rPr>
+          <w:lang w:eastAsia="ja-JP"/>
+        </w:rPr>
+        <w:t>Performance-wise,</w:t>
+      </w:r>
+      <w:r>
+        <w:rPr>
+          <w:lang w:eastAsia="ja-JP"/>
+        </w:rPr>
+        <w:t xml:space="preserve"> </w:t>
+      </w:r>
+      <w:r>
+        <w:rPr>
+          <w:lang w:eastAsia="ja-JP"/>
+        </w:rPr>
+        <w:t xml:space="preserve">Kafka </w:t>
+      </w:r>
+      <w:r>
+        <w:rPr>
+          <w:lang w:eastAsia="ja-JP"/>
+        </w:rPr>
+        <w:t>“</w:t>
+      </w:r>
+      <w:r>
+        <w:rPr>
+          <w:lang w:eastAsia="ja-JP"/>
+        </w:rPr>
+        <w:t>blows away RabbitMQ</w:t>
+      </w:r>
+      <w:r>
+        <w:rPr>
+          <w:lang w:eastAsia="ja-JP"/>
+        </w:rPr>
+        <w:t>”</w:t>
+      </w:r>
+      <w:r>
+        <w:rPr>
+          <w:lang w:eastAsia="ja-JP"/>
+        </w:rPr>
+        <w:t xml:space="preserve"> when durable ordered message delivery is required</w:t>
+      </w:r>
+      <w:r>
+        <w:rPr>
+          <w:rStyle w:val="FootnoteReference"/>
+          <w:lang w:eastAsia="ja-JP"/>
+        </w:rPr>
+        <w:footnoteReference w:id="25"/>
+      </w:r>
+      <w:r>
+        <w:rPr>
+          <w:lang w:eastAsia="ja-JP"/>
+        </w:rPr>
+        <w:t xml:space="preserve"> (</w:t>
+      </w:r>
+      <w:r>
+        <w:rPr>
+          <w:lang w:eastAsia="ja-JP"/>
+        </w:rPr>
+        <w:t>publish: 500K msgs/sec</w:t>
+      </w:r>
+      <w:r>
+        <w:rPr>
+          <w:lang w:eastAsia="ja-JP"/>
+        </w:rPr>
+        <w:t xml:space="preserve">, </w:t>
+      </w:r>
+      <w:r>
+        <w:rPr>
+          <w:lang w:eastAsia="ja-JP"/>
+        </w:rPr>
+        <w:t>consume: 22K msgs/sec</w:t>
+      </w:r>
+      <w:r>
+        <w:rPr>
+          <w:lang w:eastAsia="ja-JP"/>
+        </w:rPr>
+        <w:t>)</w:t>
+      </w:r>
+      <w:r>
+        <w:rPr>
+          <w:lang w:eastAsia="ja-JP"/>
+        </w:rPr>
+        <w:t>.</w:t>
+      </w:r>
+    </w:p>
+    <w:p>
+      <w:pPr>
+        <w:rPr>
+          <w:lang w:eastAsia="ja-JP"/>
+        </w:rPr>
+      </w:pPr>
+      <w:r>
+        <w:rPr>
+          <w:lang w:eastAsia="ja-JP"/>
+        </w:rPr>
+        <w:t>Kafka is an early Apache incubator project, less mature than RabbitMQ</w:t>
+      </w:r>
+      <w:r>
+        <w:rPr>
+          <w:lang w:eastAsia="ja-JP"/>
+        </w:rPr>
+        <w:t>, written in Scala (Java API is available).</w:t>
+      </w:r>
+      <w:r>
+        <w:rPr>
+          <w:lang w:eastAsia="ja-JP"/>
+        </w:rPr>
+        <w:t xml:space="preserve"> There are client libraries in all common languages.</w:t>
+      </w:r>
+    </w:p>
+    <w:p>
+      <w:pPr>
+        <w:rPr>
+          <w:lang w:eastAsia="ja-JP"/>
+        </w:rPr>
+      </w:pPr>
+      <w:r>
+        <w:rPr>
+          <w:lang w:eastAsia="ja-JP"/>
+        </w:rPr>
+        <w:t>Based on the above, our Kafka seems to be the best choice for the event bus infrastructure.</w:t>
+      </w:r>
+      <w:bookmarkStart w:id="95" w:name="_GoBack"/>
+      <w:bookmarkEnd w:id="95"/>
     </w:p>
     <w:p>
       <w:pPr>
         <w:pStyle w:val="Heading1"/>
       </w:pPr>
-      <w:bookmarkStart w:id="94" w:name="_Ref401058789"/>
-      <w:bookmarkStart w:id="95" w:name="_Toc401059652"/>
+      <w:bookmarkStart w:id="96" w:name="_Ref401058789"/>
+      <w:bookmarkStart w:id="97" w:name="_Toc401059652"/>
       <w:r>
         <w:t xml:space="preserve">Appendix – </w:t>
       </w:r>
       <w:r>
-        <w:t xml:space="preserve">Distributed </w:t>
-      </w:r>
-      <w:proofErr w:type="spellStart"/>
-      <w:r>
-        <w:t>Thresholde</w:t>
+        <w:t>Distributed Thresholde</w:t>
       </w:r>
       <w:r>
         <w:t>d</w:t>
       </w:r>
-      <w:proofErr w:type="spellEnd"/>
       <w:r>
         <w:t xml:space="preserve"> Counter</w:t>
       </w:r>
-      <w:bookmarkEnd w:id="94"/>
-      <w:bookmarkEnd w:id="95"/>
+      <w:bookmarkEnd w:id="96"/>
+      <w:bookmarkEnd w:id="97"/>
     </w:p>
     <w:p>
       <w:pPr>
         <w:spacing w:line="360" w:lineRule="auto"/>
       </w:pPr>
       <w:r>
-        <w:t xml:space="preserve">This document gives a high level overview of the architecture of the distributed </w:t>
-      </w:r>
-      <w:proofErr w:type="spellStart"/>
-      <w:r>
-        <w:t>thresholded</w:t>
-      </w:r>
-      <w:proofErr w:type="spellEnd"/>
-      <w:r>
-        <w:t xml:space="preserve"> counter, and describes its components. This architecture will serve as the foundation for future distributed stream monitoring.</w:t>
+        <w:t>This document gives a high level overview of the architecture of the distributed thresholded counter, and describes its components. This architecture will serve as the foundation for future distributed stream monitoring.</w:t>
       </w:r>
     </w:p>
     <w:p>
       <w:pPr>
         <w:pStyle w:val="Heading2"/>
       </w:pPr>
-      <w:bookmarkStart w:id="96" w:name="_Toc401059653"/>
-      <w:r>
+      <w:bookmarkStart w:id="98" w:name="_Toc401059653"/>
+      <w:r>
+        <w:lastRenderedPageBreak/>
         <w:t>Objective</w:t>
       </w:r>
-      <w:bookmarkEnd w:id="96"/>
+      <w:bookmarkEnd w:id="98"/>
     </w:p>
     <w:p>
       <w:pPr>
@@ -19842,12 +20681,11 @@
       <w:pPr>
         <w:pStyle w:val="Heading2"/>
       </w:pPr>
-      <w:bookmarkStart w:id="97" w:name="_Toc401059654"/>
-      <w:r>
-        <w:lastRenderedPageBreak/>
+      <w:bookmarkStart w:id="99" w:name="_Toc401059654"/>
+      <w:r>
         <w:t>Method</w:t>
       </w:r>
-      <w:bookmarkEnd w:id="97"/>
+      <w:bookmarkEnd w:id="99"/>
     </w:p>
     <w:p>
       <w:pPr>
@@ -19872,15 +20710,7 @@
         <w:spacing w:line="360" w:lineRule="auto"/>
       </w:pPr>
       <w:r>
-        <w:t xml:space="preserve">The global threshold will be split into local thresholds, one for each node, such that their sum is equal to the global threshold. As long as the local count of events for a single client does not exceed the local threshold, no action is required. In case the count for a given client exceeds the local threshold further action is required to determine whether the global count has exceeded the global threshold. In order to determine </w:t>
-      </w:r>
-      <w:proofErr w:type="gramStart"/>
-      <w:r>
-        <w:t>this the</w:t>
-      </w:r>
-      <w:proofErr w:type="gramEnd"/>
-      <w:r>
-        <w:t xml:space="preserve"> node interacts with a coordinator, which in turn interacts with the other nodes. This interaction is referred to as a </w:t>
+        <w:t xml:space="preserve">The global threshold will be split into local thresholds, one for each node, such that their sum is equal to the global threshold. As long as the local count of events for a single client does not exceed the local threshold, no action is required. In case the count for a given client exceeds the local threshold further action is required to determine whether the global count has exceeded the global threshold. In order to determine this the node interacts with a coordinator, which in turn interacts with the other nodes. This interaction is referred to as a </w:t>
       </w:r>
       <w:r>
         <w:rPr>
@@ -19897,11 +20727,11 @@
       <w:pPr>
         <w:pStyle w:val="Heading3"/>
       </w:pPr>
-      <w:bookmarkStart w:id="98" w:name="_Toc401059655"/>
+      <w:bookmarkStart w:id="100" w:name="_Toc401059655"/>
       <w:r>
         <w:t>Distributed Algorithm</w:t>
       </w:r>
-      <w:bookmarkEnd w:id="98"/>
+      <w:bookmarkEnd w:id="100"/>
     </w:p>
     <w:p>
       <w:pPr>
@@ -19916,11 +20746,7 @@
         <w:spacing w:line="360" w:lineRule="auto"/>
       </w:pPr>
       <w:r>
-        <w:t xml:space="preserve">As mentioned above, each node is assigned a default local threshold such that their sum is equal to the global threshold. In addition, after a violation resolution procedure has been performed for a certain client, it may be assigned a local threshold that is different from the default. Let us denote the number of nodes </w:t>
-      </w:r>
-      <w:proofErr w:type="gramStart"/>
-      <w:r>
-        <w:t>by</w:t>
+        <w:t>As mentioned above, each node is assigned a default local threshold such that their sum is equal to the global threshold. In addition, after a violation resolution procedure has been performed for a certain client, it may be assigned a local threshold that is different from the default. Let us denote the number of nodes by</w:t>
       </w:r>
       <w:r>
         <w:rPr>
@@ -19928,7 +20754,6 @@
         </w:rPr>
         <w:t xml:space="preserve"> </w:t>
       </w:r>
-      <w:proofErr w:type="gramEnd"/>
       <m:oMath>
         <m:r>
           <w:rPr>
@@ -19952,21 +20777,7 @@
         <w:rPr>
           <w:rFonts w:eastAsia="Times New Roman"/>
         </w:rPr>
-        <w:t>, and the local defa</w:t>
-      </w:r>
-      <w:proofErr w:type="spellStart"/>
-      <w:r>
-        <w:rPr>
-          <w:rFonts w:eastAsia="Times New Roman"/>
-        </w:rPr>
-        <w:t>ult</w:t>
-      </w:r>
-      <w:proofErr w:type="spellEnd"/>
-      <w:r>
-        <w:rPr>
-          <w:rFonts w:eastAsia="Times New Roman"/>
-        </w:rPr>
-        <w:t xml:space="preserve"> threshold at each node by </w:t>
+        <w:t xml:space="preserve">, and the local default threshold at each node by </w:t>
       </w:r>
       <m:oMath>
         <m:sSub>
@@ -20086,16 +20897,8 @@
         <w:rPr>
           <w:rFonts w:eastAsia="Times New Roman"/>
         </w:rPr>
-        <w:t xml:space="preserve"> has been assigned a specific threshold at </w:t>
-      </w:r>
-      <w:proofErr w:type="gramStart"/>
-      <w:r>
-        <w:rPr>
-          <w:rFonts w:eastAsia="Times New Roman"/>
-        </w:rPr>
-        <w:t xml:space="preserve">node </w:t>
-      </w:r>
-      <w:proofErr w:type="gramEnd"/>
+        <w:t xml:space="preserve"> has been assigned a specific threshold at node </w:t>
+      </w:r>
       <m:oMath>
         <m:r>
           <w:rPr>
@@ -20161,6 +20964,7 @@
         </w:rPr>
       </w:pPr>
       <w:r>
+        <w:lastRenderedPageBreak/>
         <w:t xml:space="preserve">When the node detects that the counter for the counter </w:t>
       </w:r>
       <m:oMath>
@@ -20194,13 +20998,8 @@
         </m:r>
       </m:oMath>
       <w:r>
-        <w:t xml:space="preserve"> </w:t>
-      </w:r>
-      <w:proofErr w:type="gramStart"/>
-      <w:r>
-        <w:t xml:space="preserve">by </w:t>
-      </w:r>
-      <w:proofErr w:type="gramEnd"/>
+        <w:t xml:space="preserve"> by </w:t>
+      </w:r>
       <m:oMath>
         <m:sSubSup>
           <m:sSubSupPr>
@@ -20393,16 +21192,8 @@
         <w:rPr>
           <w:rFonts w:eastAsia="Times New Roman"/>
         </w:rPr>
-        <w:t xml:space="preserve">). Let us </w:t>
-      </w:r>
-      <w:proofErr w:type="gramStart"/>
-      <w:r>
-        <w:rPr>
-          <w:rFonts w:eastAsia="Times New Roman"/>
-        </w:rPr>
-        <w:t xml:space="preserve">define </w:t>
-      </w:r>
-      <w:proofErr w:type="gramEnd"/>
+        <w:t xml:space="preserve">). Let us define </w:t>
+      </w:r>
       <m:oMath>
         <m:sSup>
           <m:sSupPr>
@@ -20493,14 +21284,7 @@
         <w:rPr>
           <w:rFonts w:eastAsia="Times New Roman"/>
         </w:rPr>
-        <w:t xml:space="preserve">. The </w:t>
-      </w:r>
-      <w:r>
-        <w:rPr>
-          <w:rFonts w:eastAsia="Times New Roman"/>
-        </w:rPr>
-        <w:lastRenderedPageBreak/>
-        <w:t xml:space="preserve">coordinator sends node </w:t>
+        <w:t xml:space="preserve">. The coordinator sends node </w:t>
       </w:r>
       <m:oMath>
         <m:r>
@@ -20588,16 +21372,8 @@
         <w:rPr>
           <w:rFonts w:eastAsia="Times New Roman"/>
         </w:rPr>
-        <w:t xml:space="preserve"> as the new threshold value </w:t>
-      </w:r>
-      <w:proofErr w:type="gramStart"/>
-      <w:r>
-        <w:rPr>
-          <w:rFonts w:eastAsia="Times New Roman"/>
-        </w:rPr>
-        <w:t xml:space="preserve">for </w:t>
-      </w:r>
-      <w:proofErr w:type="gramEnd"/>
+        <w:t xml:space="preserve"> as the new threshold value for </w:t>
+      </w:r>
       <m:oMath>
         <m:r>
           <w:rPr>
@@ -20610,33 +21386,11 @@
         <w:rPr>
           <w:rFonts w:eastAsia="Times New Roman"/>
         </w:rPr>
-        <w:t>. One can eas</w:t>
-      </w:r>
-      <w:proofErr w:type="spellStart"/>
-      <w:r>
-        <w:rPr>
-          <w:rFonts w:eastAsia="Times New Roman"/>
-        </w:rPr>
-        <w:t>ily</w:t>
-      </w:r>
-      <w:proofErr w:type="spellEnd"/>
-      <w:r>
-        <w:rPr>
-          <w:rFonts w:eastAsia="Times New Roman"/>
-        </w:rPr>
-        <w:t xml:space="preserve"> verify that the sum of the new local thresholds is equal </w:t>
-      </w:r>
-      <w:proofErr w:type="gramStart"/>
-      <w:r>
-        <w:rPr>
-          <w:rFonts w:eastAsia="Times New Roman"/>
-        </w:rPr>
-        <w:t xml:space="preserve">to </w:t>
-      </w:r>
-      <w:proofErr w:type="gramEnd"/>
+        <w:t xml:space="preserve">. One can easily verify that the sum of the new local thresholds is equal to </w:t>
+      </w:r>
       <m:oMath>
         <m:r>
-          <w:ins w:id="99" w:author="Tsachi Sharfman" w:date="2014-09-07T09:44:00Z">
+          <w:ins w:id="101" w:author="Tsachi Sharfman" w:date="2014-09-07T09:44:00Z">
             <w:rPr>
               <w:rFonts w:ascii="Cambria Math" w:eastAsia="Times New Roman" w:hAnsi="Cambria Math"/>
             </w:rPr>
@@ -20870,16 +21624,8 @@
         <w:rPr>
           <w:rFonts w:eastAsia="Times New Roman"/>
         </w:rPr>
-        <w:t xml:space="preserve"> at </w:t>
-      </w:r>
-      <w:proofErr w:type="gramStart"/>
-      <w:r>
-        <w:rPr>
-          <w:rFonts w:eastAsia="Times New Roman"/>
-        </w:rPr>
-        <w:t xml:space="preserve">time </w:t>
-      </w:r>
-      <w:proofErr w:type="gramEnd"/>
+        <w:t xml:space="preserve"> at time </w:t>
+      </w:r>
       <m:oMath>
         <m:r>
           <w:rPr>
@@ -20959,6 +21705,7 @@
         </w:rPr>
       </w:pPr>
       <w:r>
+        <w:lastRenderedPageBreak/>
         <w:t xml:space="preserve">Finally, we define a mechanism for resolving race conditions. A race condition may occur if one node initiates a violation resolution process on a threshold crossing for the phone number </w:t>
       </w:r>
       <m:oMath>
@@ -20973,16 +21720,8 @@
         <w:rPr>
           <w:rFonts w:eastAsia="Times New Roman"/>
         </w:rPr>
-        <w:t xml:space="preserve"> at </w:t>
-      </w:r>
-      <w:proofErr w:type="gramStart"/>
-      <w:r>
-        <w:rPr>
-          <w:rFonts w:eastAsia="Times New Roman"/>
-        </w:rPr>
-        <w:t xml:space="preserve">time </w:t>
-      </w:r>
-      <w:proofErr w:type="gramEnd"/>
+        <w:t xml:space="preserve"> at time </w:t>
+      </w:r>
       <m:oMath>
         <m:sSub>
           <m:sSubPr>
@@ -21071,13 +21810,8 @@
         <w:spacing w:after="160" w:line="360" w:lineRule="auto"/>
       </w:pPr>
       <w:r>
-        <w:t xml:space="preserve">When the coordinator requests a node for a counter value at </w:t>
-      </w:r>
-      <w:proofErr w:type="gramStart"/>
-      <w:r>
-        <w:t xml:space="preserve">time  </w:t>
-      </w:r>
-      <w:proofErr w:type="gramEnd"/>
+        <w:t xml:space="preserve">When the coordinator requests a node for a counter value at time  </w:t>
+      </w:r>
       <m:oMath>
         <m:r>
           <w:rPr>
@@ -21096,14 +21830,7 @@
         <w:rPr>
           <w:rFonts w:eastAsia="Times New Roman"/>
         </w:rPr>
-        <w:t xml:space="preserve">s for the </w:t>
-      </w:r>
-      <w:r>
-        <w:rPr>
-          <w:rFonts w:eastAsia="Times New Roman"/>
-        </w:rPr>
-        <w:lastRenderedPageBreak/>
-        <w:t>requested client</w:t>
+        <w:t>s for the requested client</w:t>
       </w:r>
       <w:r>
         <w:rPr>
@@ -21137,16 +21864,8 @@
         <w:rPr>
           <w:rFonts w:eastAsia="Times New Roman"/>
         </w:rPr>
-        <w:t xml:space="preserve">Consider a node that initiates a violation recovery process for a threshold crossing that occurred at </w:t>
-      </w:r>
-      <w:proofErr w:type="gramStart"/>
-      <w:r>
-        <w:rPr>
-          <w:rFonts w:eastAsia="Times New Roman"/>
-        </w:rPr>
-        <w:t xml:space="preserve">time </w:t>
-      </w:r>
-      <w:proofErr w:type="gramEnd"/>
+        <w:t xml:space="preserve">Consider a node that initiates a violation recovery process for a threshold crossing that occurred at time </w:t>
+      </w:r>
       <m:oMath>
         <m:r>
           <w:rPr>
@@ -21219,11 +21938,11 @@
       <w:pPr>
         <w:pStyle w:val="Heading2"/>
       </w:pPr>
-      <w:bookmarkStart w:id="100" w:name="_Toc401059656"/>
+      <w:bookmarkStart w:id="102" w:name="_Toc401059656"/>
       <w:r>
         <w:t>Architecture</w:t>
       </w:r>
-      <w:bookmarkEnd w:id="100"/>
+      <w:bookmarkEnd w:id="102"/>
     </w:p>
     <w:p>
       <w:pPr>
@@ -21243,15 +21962,7 @@
         <w:spacing w:line="360" w:lineRule="auto"/>
       </w:pPr>
       <w:r>
-        <w:t xml:space="preserve">Stream </w:t>
-      </w:r>
-      <w:proofErr w:type="spellStart"/>
-      <w:r>
-        <w:t>Aggregator:Receives</w:t>
-      </w:r>
-      <w:proofErr w:type="spellEnd"/>
-      <w:r>
-        <w:t xml:space="preserve"> the raw CDR events and emits a count per phone number and time window; </w:t>
+        <w:t xml:space="preserve">Stream Aggregator:Receives the raw CDR events and emits a count per phone number and time window; </w:t>
       </w:r>
     </w:p>
     <w:p>
@@ -21301,6 +22012,7 @@
         <w:spacing w:line="360" w:lineRule="auto"/>
       </w:pPr>
       <w:r>
+        <w:lastRenderedPageBreak/>
         <w:t xml:space="preserve">The stream aggregator receives the events and maintains a counter for each phone number representing the number of events for that client in the time window. We refer to these counters as the </w:t>
       </w:r>
       <w:r>
@@ -21321,11 +22033,7 @@
         <w:t>Counter Update Message</w:t>
       </w:r>
       <w:r>
-        <w:t xml:space="preserve"> to the time machine, which saves it to a buffer and passes it on to the gatekeeper. The gatekeeper passes on to the communicator a Threshold Pass Message for each client which has exceeded its threshold. When this message is sent it also sends a Pause Message to the time machine to indicate that no further Counter Update Messages </w:t>
-      </w:r>
-      <w:r>
-        <w:lastRenderedPageBreak/>
-        <w:t xml:space="preserve">for this client should be sent until the violation recovery procedure has completed. The communicator is responsible for sending Threshold Pass Messages and Counter Reply Messages to the coordinator and for receiving messages from the coordinator and sending them backwards. </w:t>
+        <w:t xml:space="preserve"> to the time machine, which saves it to a buffer and passes it on to the gatekeeper. The gatekeeper passes on to the communicator a Threshold Pass Message for each client which has exceeded its threshold. When this message is sent it also sends a Pause Message to the time machine to indicate that no further Counter Update Messages for this client should be sent until the violation recovery procedure has completed. The communicator is responsible for sending Threshold Pass Messages and Counter Reply Messages to the coordinator and for receiving messages from the coordinator and sending them backwards. </w:t>
       </w:r>
     </w:p>
     <w:p>
@@ -21357,11 +22065,11 @@
       <w:pPr>
         <w:pStyle w:val="Heading3"/>
       </w:pPr>
-      <w:bookmarkStart w:id="101" w:name="_Toc401059657"/>
+      <w:bookmarkStart w:id="103" w:name="_Toc401059657"/>
       <w:r>
         <w:t>Messages</w:t>
       </w:r>
-      <w:bookmarkEnd w:id="101"/>
+      <w:bookmarkEnd w:id="103"/>
     </w:p>
     <w:p>
       <w:pPr>
@@ -21388,15 +22096,7 @@
         <w:t>Counter Update Message</w:t>
       </w:r>
       <w:r>
-        <w:t xml:space="preserve"> which contains a client (string), timestamp of start of time window (the size of the time window is fixed) and number of events (</w:t>
-      </w:r>
-      <w:proofErr w:type="spellStart"/>
-      <w:r>
-        <w:t>int</w:t>
-      </w:r>
-      <w:proofErr w:type="spellEnd"/>
-      <w:r>
-        <w:t>). This is passed between the stream aggregator and the time machine.</w:t>
+        <w:t xml:space="preserve"> which contains a client (string), timestamp of start of time window (the size of the time window is fixed) and number of events (int). This is passed between the stream aggregator and the time machine.</w:t>
       </w:r>
     </w:p>
     <w:p>
@@ -21416,23 +22116,7 @@
         <w:t xml:space="preserve">Threshold Pass Message </w:t>
       </w:r>
       <w:r>
-        <w:t>which contains a client (string), timestamp, count (</w:t>
-      </w:r>
-      <w:proofErr w:type="spellStart"/>
-      <w:r>
-        <w:t>int</w:t>
-      </w:r>
-      <w:proofErr w:type="spellEnd"/>
-      <w:r>
-        <w:t>) and threshold (</w:t>
-      </w:r>
-      <w:proofErr w:type="spellStart"/>
-      <w:r>
-        <w:t>int</w:t>
-      </w:r>
-      <w:proofErr w:type="spellEnd"/>
-      <w:r>
-        <w:t>). This is passed between the communicator and the coordinator.</w:t>
+        <w:t>which contains a client (string), timestamp, count (int) and threshold (int). This is passed between the communicator and the coordinator.</w:t>
       </w:r>
     </w:p>
     <w:p>
@@ -21504,23 +22188,7 @@
         <w:t>New Threshold Message</w:t>
       </w:r>
       <w:r>
-        <w:t xml:space="preserve"> which contains a client (string), the new threshold for that number (</w:t>
-      </w:r>
-      <w:proofErr w:type="spellStart"/>
-      <w:r>
-        <w:t>int</w:t>
-      </w:r>
-      <w:proofErr w:type="spellEnd"/>
-      <w:r>
-        <w:t>) and whether the phone number should be reported if it passes over or under the threshold (</w:t>
-      </w:r>
-      <w:proofErr w:type="spellStart"/>
-      <w:r>
-        <w:t>boolean</w:t>
-      </w:r>
-      <w:proofErr w:type="spellEnd"/>
-      <w:r>
-        <w:t>). This is passed from the coordinator to the communicator.</w:t>
+        <w:t xml:space="preserve"> which contains a client (string), the new threshold for that number (int) and whether the phone number should be reported if it passes over or under the threshold (boolean). This is passed from the coordinator to the communicator.</w:t>
       </w:r>
     </w:p>
     <w:p>
@@ -21537,37 +22205,19 @@
           <w:b/>
           <w:bCs/>
         </w:rPr>
-        <w:t>Pause/Play message, which contains a pause/play instruction (</w:t>
-      </w:r>
-      <w:proofErr w:type="spellStart"/>
-      <w:proofErr w:type="gramStart"/>
-      <w:r>
-        <w:rPr>
-          <w:b/>
-          <w:bCs/>
-        </w:rPr>
-        <w:t>boolean</w:t>
-      </w:r>
-      <w:proofErr w:type="spellEnd"/>
-      <w:proofErr w:type="gramEnd"/>
-      <w:r>
-        <w:rPr>
-          <w:b/>
-          <w:bCs/>
-        </w:rPr>
-        <w:t>), phone number (string) and timestamp.</w:t>
+        <w:t>Pause/Play message, which contains a pause/play instruction (boolean), phone number (string) and timestamp.</w:t>
       </w:r>
     </w:p>
     <w:p>
       <w:pPr>
         <w:pStyle w:val="Heading2"/>
       </w:pPr>
-      <w:bookmarkStart w:id="102" w:name="_Toc401059658"/>
+      <w:bookmarkStart w:id="104" w:name="_Toc401059658"/>
       <w:r>
         <w:lastRenderedPageBreak/>
         <w:t>Diagrams</w:t>
       </w:r>
-      <w:bookmarkEnd w:id="102"/>
+      <w:bookmarkEnd w:id="104"/>
       <w:r>
         <w:t xml:space="preserve"> </w:t>
       </w:r>
@@ -21583,7 +22233,7 @@
           <w:lang w:eastAsia="en-US" w:bidi="he-IL"/>
         </w:rPr>
         <w:drawing>
-          <wp:inline distT="0" distB="0" distL="0" distR="0" wp14:anchorId="00A9E7B4" wp14:editId="112A9CD1">
+          <wp:inline distT="0" distB="0" distL="0" distR="0" wp14:anchorId="1030795E" wp14:editId="2EACCC7D">
             <wp:extent cx="5946140" cy="2345690"/>
             <wp:effectExtent l="0" t="0" r="0" b="0"/>
             <wp:docPr id="10" name="Picture 10"/>
@@ -21600,7 +22250,7 @@
                     </pic:cNvPicPr>
                   </pic:nvPicPr>
                   <pic:blipFill>
-                    <a:blip r:embed="rId36">
+                    <a:blip r:embed="rId38">
                       <a:extLst>
                         <a:ext uri="{28A0092B-C50C-407E-A947-70E740481C1C}">
                           <a14:useLocalDpi xmlns:a14="http://schemas.microsoft.com/office/drawing/2010/main" val="0"/>
@@ -21636,7 +22286,7 @@
       <w:pPr>
         <w:pStyle w:val="Caption"/>
       </w:pPr>
-      <w:bookmarkStart w:id="103" w:name="_Toc401059676"/>
+      <w:bookmarkStart w:id="105" w:name="_Toc401059676"/>
       <w:r>
         <w:t xml:space="preserve">Figure </w:t>
       </w:r>
@@ -21688,17 +22338,9 @@
         <w:fldChar w:fldCharType="end"/>
       </w:r>
       <w:r>
-        <w:t xml:space="preserve"> – </w:t>
-      </w:r>
-      <w:proofErr w:type="gramStart"/>
-      <w:r>
-        <w:t>components</w:t>
-      </w:r>
-      <w:proofErr w:type="gramEnd"/>
-      <w:r>
-        <w:t xml:space="preserve"> when events are CDRs arrival</w:t>
-      </w:r>
-      <w:bookmarkEnd w:id="103"/>
+        <w:t xml:space="preserve"> – components when events are CDRs arrival</w:t>
+      </w:r>
+      <w:bookmarkEnd w:id="105"/>
     </w:p>
     <w:p>
       <w:pPr>
@@ -21906,31 +22548,7 @@
         <w:t xml:space="preserve"> </w:t>
       </w:r>
       <w:r>
-        <w:t xml:space="preserve">G. </w:t>
-      </w:r>
-      <w:proofErr w:type="spellStart"/>
-      <w:r>
-        <w:t>Hohpe</w:t>
-      </w:r>
-      <w:proofErr w:type="spellEnd"/>
-      <w:r>
-        <w:t xml:space="preserve">. </w:t>
-      </w:r>
-      <w:proofErr w:type="gramStart"/>
-      <w:r>
-        <w:t>Programming without a call stack – Event-driven Architecture.</w:t>
-      </w:r>
-      <w:proofErr w:type="gramEnd"/>
-      <w:r>
-        <w:t xml:space="preserve"> </w:t>
-      </w:r>
-      <w:proofErr w:type="gramStart"/>
-      <w:r>
-        <w:t>2006, [Online].</w:t>
-      </w:r>
-      <w:proofErr w:type="gramEnd"/>
-      <w:r>
-        <w:t xml:space="preserve"> At: http://www.eaipatterns.com/docs/EDA.pdf</w:t>
+        <w:t>G. Hohpe. Programming without a call stack – Event-driven Architecture. 2006, [Online]. At: http://www.eaipatterns.com/docs/EDA.pdf</w:t>
       </w:r>
     </w:p>
   </w:footnote>
@@ -22007,42 +22625,8 @@
       <w:r>
         <w:t xml:space="preserve"> </w:t>
       </w:r>
-      <w:proofErr w:type="spellStart"/>
-      <w:proofErr w:type="gramStart"/>
-      <w:r>
-        <w:t>Artikis</w:t>
-      </w:r>
-      <w:proofErr w:type="spellEnd"/>
-      <w:r>
-        <w:t xml:space="preserve"> A., </w:t>
-      </w:r>
-      <w:proofErr w:type="spellStart"/>
-      <w:r>
-        <w:t>Sergot</w:t>
-      </w:r>
-      <w:proofErr w:type="spellEnd"/>
-      <w:r>
-        <w:t xml:space="preserve"> M. and </w:t>
-      </w:r>
-      <w:proofErr w:type="spellStart"/>
-      <w:r>
-        <w:t>Paliouras</w:t>
-      </w:r>
-      <w:proofErr w:type="spellEnd"/>
-      <w:r>
-        <w:t xml:space="preserve"> G.</w:t>
-      </w:r>
-      <w:proofErr w:type="gramEnd"/>
-      <w:r>
-        <w:t xml:space="preserve"> </w:t>
-      </w:r>
-      <w:proofErr w:type="gramStart"/>
-      <w:r>
-        <w:t>An Event Calculus for Event Recognition.</w:t>
-      </w:r>
-      <w:proofErr w:type="gramEnd"/>
-      <w:r>
-        <w:t xml:space="preserve"> IEEE Transactions on Knowledge and Data Engineering (TKDE), to appear.</w:t>
+      <w:r>
+        <w:t>Artikis A., Sergot M. and Paliouras G. An Event Calculus for Event Recognition. IEEE Transactions on Knowledge and Data Engineering (TKDE), to appear.</w:t>
       </w:r>
     </w:p>
   </w:footnote>
@@ -22234,8 +22818,194 @@
       <w:r>
         <w:t>https://storm.incubator.apache.org/about/scalable.html</w:t>
       </w:r>
-      <w:bookmarkStart w:id="86" w:name="_GoBack"/>
-      <w:bookmarkEnd w:id="86"/>
+    </w:p>
+  </w:footnote>
+  <w:footnote w:id="17">
+    <w:p>
+      <w:pPr>
+        <w:pStyle w:val="FootnoteText"/>
+      </w:pPr>
+      <w:r>
+        <w:rPr>
+          <w:rStyle w:val="FootnoteReference"/>
+        </w:rPr>
+        <w:footnoteRef/>
+      </w:r>
+      <w:r>
+        <w:t xml:space="preserve"> </w:t>
+      </w:r>
+      <w:r>
+        <w:t>https://developer.ibm.com/streamsdev/wp-content/uploads/sites/15/2014/04/Streams-and-Storm-April-2014-Final.pdf</w:t>
+      </w:r>
+    </w:p>
+  </w:footnote>
+  <w:footnote w:id="18">
+    <w:p>
+      <w:pPr>
+        <w:pStyle w:val="FootnoteText"/>
+      </w:pPr>
+      <w:r>
+        <w:rPr>
+          <w:rStyle w:val="FootnoteReference"/>
+        </w:rPr>
+        <w:footnoteRef/>
+      </w:r>
+      <w:r>
+        <w:t xml:space="preserve"> </w:t>
+      </w:r>
+      <w:r>
+        <w:t>http://akka.io/</w:t>
+      </w:r>
+    </w:p>
+  </w:footnote>
+  <w:footnote w:id="19">
+    <w:p>
+      <w:pPr>
+        <w:pStyle w:val="FootnoteText"/>
+      </w:pPr>
+      <w:r>
+        <w:rPr>
+          <w:rStyle w:val="FootnoteReference"/>
+        </w:rPr>
+        <w:footnoteRef/>
+      </w:r>
+      <w:r>
+        <w:t xml:space="preserve"> Picture source: </w:t>
+      </w:r>
+      <w:r>
+        <w:t>http://doc.akka.io/docs/akka/2.3.6/general/supervision.html</w:t>
+      </w:r>
+    </w:p>
+  </w:footnote>
+  <w:footnote w:id="20">
+    <w:p>
+      <w:pPr>
+        <w:pStyle w:val="FootnoteText"/>
+      </w:pPr>
+      <w:r>
+        <w:rPr>
+          <w:rStyle w:val="FootnoteReference"/>
+        </w:rPr>
+        <w:footnoteRef/>
+      </w:r>
+      <w:r>
+        <w:t xml:space="preserve"> </w:t>
+      </w:r>
+      <w:r>
+        <w:t>http://typesafe.com</w:t>
+      </w:r>
+    </w:p>
+  </w:footnote>
+  <w:footnote w:id="21">
+    <w:p>
+      <w:pPr>
+        <w:pStyle w:val="FootnoteText"/>
+      </w:pPr>
+      <w:r>
+        <w:rPr>
+          <w:rStyle w:val="FootnoteReference"/>
+        </w:rPr>
+        <w:footnoteRef/>
+      </w:r>
+      <w:r>
+        <w:t xml:space="preserve"> </w:t>
+      </w:r>
+      <w:r>
+        <w:rPr>
+          <w:lang w:eastAsia="ja-JP"/>
+        </w:rPr>
+        <w:t>http://letitcrash.com/post/20397701710/50-million-messages-per-second-on-a-single-machine</w:t>
+      </w:r>
+    </w:p>
+  </w:footnote>
+  <w:footnote w:id="22">
+    <w:p>
+      <w:pPr>
+        <w:pStyle w:val="FootnoteText"/>
+      </w:pPr>
+      <w:r>
+        <w:rPr>
+          <w:rStyle w:val="FootnoteReference"/>
+        </w:rPr>
+        <w:footnoteRef/>
+      </w:r>
+      <w:r>
+        <w:t xml:space="preserve"> </w:t>
+      </w:r>
+      <w:r>
+        <w:t>https://spark.apache.org/</w:t>
+      </w:r>
+    </w:p>
+  </w:footnote>
+  <w:footnote w:id="23">
+    <w:p>
+      <w:pPr>
+        <w:pStyle w:val="FootnoteText"/>
+      </w:pPr>
+      <w:r>
+        <w:rPr>
+          <w:rStyle w:val="FootnoteReference"/>
+        </w:rPr>
+        <w:footnoteRef/>
+      </w:r>
+      <w:r>
+        <w:t xml:space="preserve"> </w:t>
+      </w:r>
+      <w:r>
+        <w:t>https://spark.apache.org/streaming/</w:t>
+      </w:r>
+    </w:p>
+  </w:footnote>
+  <w:footnote w:id="24">
+    <w:p>
+      <w:pPr>
+        <w:pStyle w:val="FootnoteText"/>
+      </w:pPr>
+      <w:r>
+        <w:rPr>
+          <w:rStyle w:val="FootnoteReference"/>
+        </w:rPr>
+        <w:footnoteRef/>
+      </w:r>
+      <w:r>
+        <w:t xml:space="preserve"> </w:t>
+      </w:r>
+      <w:hyperlink r:id="rId2" w:history="1">
+        <w:r>
+          <w:rPr>
+            <w:rStyle w:val="Hyperlink"/>
+          </w:rPr>
+          <w:t>http://bhavin.directi.com/rabbitmq-vs-apache-activemq-vs-apache-qpid</w:t>
+        </w:r>
+      </w:hyperlink>
+    </w:p>
+  </w:footnote>
+  <w:footnote w:id="25">
+    <w:p>
+      <w:pPr>
+        <w:pStyle w:val="FootnoteText"/>
+        <w:rPr>
+          <w:lang w:eastAsia="ja-JP"/>
+        </w:rPr>
+      </w:pPr>
+      <w:r>
+        <w:rPr>
+          <w:rStyle w:val="FootnoteReference"/>
+        </w:rPr>
+        <w:footnoteRef/>
+      </w:r>
+      <w:r>
+        <w:t xml:space="preserve"> </w:t>
+      </w:r>
+      <w:hyperlink r:id="rId3" w:history="1">
+        <w:r>
+          <w:rPr>
+            <w:rStyle w:val="Hyperlink"/>
+            <w:lang w:eastAsia="ja-JP"/>
+          </w:rPr>
+          <w:t>http://research.microsoft.com/en-us/um/people/srikanth/netdb11/netdb11papers/netdb11-final12.pdf</w:t>
+        </w:r>
+      </w:hyperlink>
     </w:p>
   </w:footnote>
 </w:footnotes>
@@ -22275,7 +23045,7 @@
           <w:rPr>
             <w:noProof/>
           </w:rPr>
-          <w:t>35</w:t>
+          <w:t>39</w:t>
         </w:r>
         <w:r>
           <w:rPr>
@@ -24082,9 +24852,9 @@
     </w:lvl>
   </w:abstractNum>
   <w:abstractNum w:abstractNumId="19">
-    <w:nsid w:val="5A263A17"/>
+    <w:nsid w:val="4D6D1C89"/>
     <w:multiLevelType w:val="hybridMultilevel"/>
-    <w:tmpl w:val="9572A994"/>
+    <w:tmpl w:val="CCD0D4C8"/>
     <w:lvl w:ilvl="0" w:tplc="04090001">
       <w:start w:val="1"/>
       <w:numFmt w:val="bullet"/>
@@ -24195,9 +24965,9 @@
     </w:lvl>
   </w:abstractNum>
   <w:abstractNum w:abstractNumId="20">
-    <w:nsid w:val="5DCD51E5"/>
+    <w:nsid w:val="5A263A17"/>
     <w:multiLevelType w:val="hybridMultilevel"/>
-    <w:tmpl w:val="0B645502"/>
+    <w:tmpl w:val="9572A994"/>
     <w:lvl w:ilvl="0" w:tplc="04090001">
       <w:start w:val="1"/>
       <w:numFmt w:val="bullet"/>
@@ -24308,9 +25078,9 @@
     </w:lvl>
   </w:abstractNum>
   <w:abstractNum w:abstractNumId="21">
-    <w:nsid w:val="5F9949C1"/>
+    <w:nsid w:val="5DCD51E5"/>
     <w:multiLevelType w:val="hybridMultilevel"/>
-    <w:tmpl w:val="58C28662"/>
+    <w:tmpl w:val="0B645502"/>
     <w:lvl w:ilvl="0" w:tplc="04090001">
       <w:start w:val="1"/>
       <w:numFmt w:val="bullet"/>
@@ -24421,6 +25191,119 @@
     </w:lvl>
   </w:abstractNum>
   <w:abstractNum w:abstractNumId="22">
+    <w:nsid w:val="5F9949C1"/>
+    <w:multiLevelType w:val="hybridMultilevel"/>
+    <w:tmpl w:val="58C28662"/>
+    <w:lvl w:ilvl="0" w:tplc="04090001">
+      <w:start w:val="1"/>
+      <w:numFmt w:val="bullet"/>
+      <w:lvlText w:val=""/>
+      <w:lvlJc w:val="left"/>
+      <w:pPr>
+        <w:ind w:left="720" w:hanging="360"/>
+      </w:pPr>
+      <w:rPr>
+        <w:rFonts w:ascii="Symbol" w:hAnsi="Symbol" w:hint="default"/>
+      </w:rPr>
+    </w:lvl>
+    <w:lvl w:ilvl="1" w:tplc="04090003" w:tentative="1">
+      <w:start w:val="1"/>
+      <w:numFmt w:val="bullet"/>
+      <w:lvlText w:val="o"/>
+      <w:lvlJc w:val="left"/>
+      <w:pPr>
+        <w:ind w:left="1440" w:hanging="360"/>
+      </w:pPr>
+      <w:rPr>
+        <w:rFonts w:ascii="Courier New" w:hAnsi="Courier New" w:cs="Courier New" w:hint="default"/>
+      </w:rPr>
+    </w:lvl>
+    <w:lvl w:ilvl="2" w:tplc="04090005" w:tentative="1">
+      <w:start w:val="1"/>
+      <w:numFmt w:val="bullet"/>
+      <w:lvlText w:val=""/>
+      <w:lvlJc w:val="left"/>
+      <w:pPr>
+        <w:ind w:left="2160" w:hanging="360"/>
+      </w:pPr>
+      <w:rPr>
+        <w:rFonts w:ascii="Wingdings" w:hAnsi="Wingdings" w:hint="default"/>
+      </w:rPr>
+    </w:lvl>
+    <w:lvl w:ilvl="3" w:tplc="04090001" w:tentative="1">
+      <w:start w:val="1"/>
+      <w:numFmt w:val="bullet"/>
+      <w:lvlText w:val=""/>
+      <w:lvlJc w:val="left"/>
+      <w:pPr>
+        <w:ind w:left="2880" w:hanging="360"/>
+      </w:pPr>
+      <w:rPr>
+        <w:rFonts w:ascii="Symbol" w:hAnsi="Symbol" w:hint="default"/>
+      </w:rPr>
+    </w:lvl>
+    <w:lvl w:ilvl="4" w:tplc="04090003" w:tentative="1">
+      <w:start w:val="1"/>
+      <w:numFmt w:val="bullet"/>
+      <w:lvlText w:val="o"/>
+      <w:lvlJc w:val="left"/>
+      <w:pPr>
+        <w:ind w:left="3600" w:hanging="360"/>
+      </w:pPr>
+      <w:rPr>
+        <w:rFonts w:ascii="Courier New" w:hAnsi="Courier New" w:cs="Courier New" w:hint="default"/>
+      </w:rPr>
+    </w:lvl>
+    <w:lvl w:ilvl="5" w:tplc="04090005" w:tentative="1">
+      <w:start w:val="1"/>
+      <w:numFmt w:val="bullet"/>
+      <w:lvlText w:val=""/>
+      <w:lvlJc w:val="left"/>
+      <w:pPr>
+        <w:ind w:left="4320" w:hanging="360"/>
+      </w:pPr>
+      <w:rPr>
+        <w:rFonts w:ascii="Wingdings" w:hAnsi="Wingdings" w:hint="default"/>
+      </w:rPr>
+    </w:lvl>
+    <w:lvl w:ilvl="6" w:tplc="04090001" w:tentative="1">
+      <w:start w:val="1"/>
+      <w:numFmt w:val="bullet"/>
+      <w:lvlText w:val=""/>
+      <w:lvlJc w:val="left"/>
+      <w:pPr>
+        <w:ind w:left="5040" w:hanging="360"/>
+      </w:pPr>
+      <w:rPr>
+        <w:rFonts w:ascii="Symbol" w:hAnsi="Symbol" w:hint="default"/>
+      </w:rPr>
+    </w:lvl>
+    <w:lvl w:ilvl="7" w:tplc="04090003" w:tentative="1">
+      <w:start w:val="1"/>
+      <w:numFmt w:val="bullet"/>
+      <w:lvlText w:val="o"/>
+      <w:lvlJc w:val="left"/>
+      <w:pPr>
+        <w:ind w:left="5760" w:hanging="360"/>
+      </w:pPr>
+      <w:rPr>
+        <w:rFonts w:ascii="Courier New" w:hAnsi="Courier New" w:cs="Courier New" w:hint="default"/>
+      </w:rPr>
+    </w:lvl>
+    <w:lvl w:ilvl="8" w:tplc="04090005" w:tentative="1">
+      <w:start w:val="1"/>
+      <w:numFmt w:val="bullet"/>
+      <w:lvlText w:val=""/>
+      <w:lvlJc w:val="left"/>
+      <w:pPr>
+        <w:ind w:left="6480" w:hanging="360"/>
+      </w:pPr>
+      <w:rPr>
+        <w:rFonts w:ascii="Wingdings" w:hAnsi="Wingdings" w:hint="default"/>
+      </w:rPr>
+    </w:lvl>
+  </w:abstractNum>
+  <w:abstractNum w:abstractNumId="23">
     <w:nsid w:val="606841E6"/>
     <w:multiLevelType w:val="multilevel"/>
     <w:tmpl w:val="B89E24F0"/>
@@ -24568,7 +25451,7 @@
       </w:rPr>
     </w:lvl>
   </w:abstractNum>
-  <w:abstractNum w:abstractNumId="23">
+  <w:abstractNum w:abstractNumId="24">
     <w:nsid w:val="63102961"/>
     <w:multiLevelType w:val="hybridMultilevel"/>
     <w:tmpl w:val="D2A0FAC0"/>
@@ -24657,7 +25540,7 @@
       </w:pPr>
     </w:lvl>
   </w:abstractNum>
-  <w:abstractNum w:abstractNumId="24">
+  <w:abstractNum w:abstractNumId="25">
     <w:nsid w:val="6C3C04A4"/>
     <w:multiLevelType w:val="multilevel"/>
     <w:tmpl w:val="82F8FDBA"/>
@@ -24751,7 +25634,7 @@
       </w:rPr>
     </w:lvl>
   </w:abstractNum>
-  <w:abstractNum w:abstractNumId="25">
+  <w:abstractNum w:abstractNumId="26">
     <w:nsid w:val="6DAE0BB3"/>
     <w:multiLevelType w:val="hybridMultilevel"/>
     <w:tmpl w:val="FD485382"/>
@@ -24891,7 +25774,7 @@
       </w:rPr>
     </w:lvl>
   </w:abstractNum>
-  <w:abstractNum w:abstractNumId="26">
+  <w:abstractNum w:abstractNumId="27">
     <w:nsid w:val="72557816"/>
     <w:multiLevelType w:val="hybridMultilevel"/>
     <w:tmpl w:val="DECAAE48"/>
@@ -24980,7 +25863,7 @@
       </w:pPr>
     </w:lvl>
   </w:abstractNum>
-  <w:abstractNum w:abstractNumId="27">
+  <w:abstractNum w:abstractNumId="28">
     <w:nsid w:val="74AD50E0"/>
     <w:multiLevelType w:val="hybridMultilevel"/>
     <w:tmpl w:val="AB22A510"/>
@@ -25069,7 +25952,7 @@
       </w:pPr>
     </w:lvl>
   </w:abstractNum>
-  <w:abstractNum w:abstractNumId="28">
+  <w:abstractNum w:abstractNumId="29">
     <w:nsid w:val="79AC0FDF"/>
     <w:multiLevelType w:val="hybridMultilevel"/>
     <w:tmpl w:val="DF76384A"/>
@@ -25158,7 +26041,7 @@
       </w:pPr>
     </w:lvl>
   </w:abstractNum>
-  <w:abstractNum w:abstractNumId="29">
+  <w:abstractNum w:abstractNumId="30">
     <w:nsid w:val="7D242009"/>
     <w:multiLevelType w:val="hybridMultilevel"/>
     <w:tmpl w:val="27C413C4"/>
@@ -25254,16 +26137,16 @@
     <w:abstractNumId w:val="4"/>
   </w:num>
   <w:num w:numId="3">
-    <w:abstractNumId w:val="26"/>
+    <w:abstractNumId w:val="27"/>
   </w:num>
   <w:num w:numId="4">
-    <w:abstractNumId w:val="27"/>
+    <w:abstractNumId w:val="28"/>
   </w:num>
   <w:num w:numId="5">
-    <w:abstractNumId w:val="23"/>
+    <w:abstractNumId w:val="24"/>
   </w:num>
   <w:num w:numId="6">
-    <w:abstractNumId w:val="29"/>
+    <w:abstractNumId w:val="30"/>
   </w:num>
   <w:num w:numId="7">
     <w:abstractNumId w:val="17"/>
@@ -25278,16 +26161,16 @@
     <w:abstractNumId w:val="0"/>
   </w:num>
   <w:num w:numId="11">
-    <w:abstractNumId w:val="28"/>
+    <w:abstractNumId w:val="29"/>
   </w:num>
   <w:num w:numId="12">
-    <w:abstractNumId w:val="25"/>
+    <w:abstractNumId w:val="26"/>
   </w:num>
   <w:num w:numId="13">
     <w:abstractNumId w:val="9"/>
   </w:num>
   <w:num w:numId="14">
-    <w:abstractNumId w:val="19"/>
+    <w:abstractNumId w:val="20"/>
   </w:num>
   <w:num w:numId="15">
     <w:abstractNumId w:val="3"/>
@@ -25308,16 +26191,16 @@
     <w:abstractNumId w:val="8"/>
   </w:num>
   <w:num w:numId="21">
-    <w:abstractNumId w:val="20"/>
+    <w:abstractNumId w:val="21"/>
   </w:num>
   <w:num w:numId="22">
-    <w:abstractNumId w:val="24"/>
+    <w:abstractNumId w:val="25"/>
   </w:num>
   <w:num w:numId="23">
     <w:abstractNumId w:val="11"/>
   </w:num>
   <w:num w:numId="24">
-    <w:abstractNumId w:val="22"/>
+    <w:abstractNumId w:val="23"/>
   </w:num>
   <w:num w:numId="25">
     <w:abstractNumId w:val="13"/>
@@ -25335,7 +26218,10 @@
     <w:abstractNumId w:val="16"/>
   </w:num>
   <w:num w:numId="30">
-    <w:abstractNumId w:val="21"/>
+    <w:abstractNumId w:val="22"/>
+  </w:num>
+  <w:num w:numId="31">
+    <w:abstractNumId w:val="19"/>
   </w:num>
 </w:numbering>
 </file>
@@ -29051,7 +29937,7 @@
 </file>
 
 <file path=customXml/itemProps1.xml><?xml version="1.0" encoding="utf-8"?>
-<ds:datastoreItem xmlns:ds="http://schemas.openxmlformats.org/officeDocument/2006/customXml" ds:itemID="{3D32408F-7B5F-4D62-ABBD-8A248607746E}">
+<ds:datastoreItem xmlns:ds="http://schemas.openxmlformats.org/officeDocument/2006/customXml" ds:itemID="{36BADBBC-7922-4A34-89B3-208DF632BBD6}">
   <ds:schemaRefs>
     <ds:schemaRef ds:uri="http://schemas.openxmlformats.org/officeDocument/2006/bibliography"/>
   </ds:schemaRefs>

</xml_diff>

<commit_message>
finalized (hopefully) the first draft
</commit_message>
<xml_diff>
--- a/speedd-design/D6.1 - Architecture Design of SPEEDD Prototype - v0.1.docx
+++ b/speedd-design/D6.1 - Architecture Design of SPEEDD Prototype - v0.1.docx
@@ -34,6 +34,7 @@
                 <w:szCs w:val="24"/>
               </w:rPr>
             </w:pPr>
+            <w:bookmarkStart w:id="0" w:name="_GoBack"/>
             <w:r>
               <w:rPr>
                 <w:noProof/>
@@ -1410,7 +1411,7 @@
               <w:rPr>
                 <w:noProof/>
               </w:rPr>
-              <w:t>37</w:t>
+              <w:t>47</w:t>
             </w:r>
             <w:r>
               <w:fldChar w:fldCharType="end"/>
@@ -1457,7 +1458,7 @@
           </w:tcPr>
           <w:p>
             <w:r>
-              <w:t>All partners</w:t>
+              <w:t>FeedZai</w:t>
             </w:r>
           </w:p>
         </w:tc>
@@ -1572,43 +1573,161 @@
         </w:tc>
       </w:tr>
     </w:tbl>
-    <w:p/>
-    <w:p/>
-    <w:p/>
-    <w:p/>
-    <w:p>
-      <w:r>
-        <w:t>In 1-2 pages give a</w:t>
-      </w:r>
-    </w:p>
-    <w:p>
-      <w:r>
-        <w:t>- 1-sentence punch line about the contribution of the deliverable</w:t>
-      </w:r>
-    </w:p>
-    <w:p>
-      <w:r>
-        <w:t>- 1-paragraph presentation of the project goals and the work package goals</w:t>
-      </w:r>
-    </w:p>
-    <w:p>
-      <w:r>
-        <w:t>- 1-paragraph description of the work presented in the deliverable</w:t>
-      </w:r>
-    </w:p>
-    <w:p>
-      <w:r>
-        <w:t>- 1-paragraph presentation of how the project (and the state-of-the-art if relevant) benefits from the     work.</w:t>
-      </w:r>
-    </w:p>
-    <w:p>
-      <w:r>
-        <w:t>- 1-paragraph description of the main results/findings of the deliverable</w:t>
-      </w:r>
-    </w:p>
-    <w:p>
-      <w:r>
-        <w:t>- 1-paragraph presentation of the work to follow, based on the deliverable</w:t>
+    <w:p>
+      <w:r>
+        <w:t>SPEEDD (Scalable ProactivE Event-Driven Decision making) will develop a system for proactive event-based</w:t>
+      </w:r>
+      <w:r>
+        <w:t xml:space="preserve"> </w:t>
+      </w:r>
+      <w:r>
+        <w:t>decision-making: decisions will be triggered by forecasting events -whether they correspond to problems or</w:t>
+      </w:r>
+      <w:r>
+        <w:t xml:space="preserve"> </w:t>
+      </w:r>
+      <w:r>
+        <w:t>opportunities</w:t>
+      </w:r>
+      <w:r>
+        <w:t xml:space="preserve"> – </w:t>
+      </w:r>
+      <w:r>
+        <w:t>instead of reacting to them once they happen. The decisions and actions will be real-time, in the</w:t>
+      </w:r>
+      <w:r>
+        <w:t xml:space="preserve"> </w:t>
+      </w:r>
+      <w:r>
+        <w:t>sense that they will be taken under tight time constraints, and require on-the-fly processing of “Big Data”, i</w:t>
+      </w:r>
+      <w:r>
+        <w:t>.</w:t>
+      </w:r>
+      <w:r>
+        <w:t>e</w:t>
+      </w:r>
+      <w:r>
+        <w:t xml:space="preserve">. </w:t>
+      </w:r>
+      <w:r>
+        <w:t>extremely large amounts of noisy data storming from different</w:t>
+      </w:r>
+      <w:r>
+        <w:t xml:space="preserve"> </w:t>
+      </w:r>
+      <w:r>
+        <w:t>geographical locations as well as historical data.</w:t>
+      </w:r>
+    </w:p>
+    <w:p>
+      <w:pPr>
+        <w:rPr>
+          <w:lang w:bidi="he-IL"/>
+        </w:rPr>
+      </w:pPr>
+      <w:r>
+        <w:rPr>
+          <w:lang w:bidi="he-IL"/>
+        </w:rPr>
+        <w:t>The goals of WP6 (</w:t>
+      </w:r>
+      <w:r>
+        <w:rPr>
+          <w:lang w:bidi="he-IL"/>
+        </w:rPr>
+        <w:t>Scalability and System Integration</w:t>
+      </w:r>
+      <w:r>
+        <w:rPr>
+          <w:lang w:bidi="he-IL"/>
+        </w:rPr>
+        <w:t>) are to d</w:t>
+      </w:r>
+      <w:r>
+        <w:rPr>
+          <w:lang w:bidi="he-IL"/>
+        </w:rPr>
+        <w:t>evelop a highly scalable event processing infrastructure supporting real-time event delivery and</w:t>
+      </w:r>
+      <w:r>
+        <w:rPr>
+          <w:lang w:bidi="he-IL"/>
+        </w:rPr>
+        <w:t xml:space="preserve"> communication minimization, and implement integration of the</w:t>
+      </w:r>
+      <w:r>
+        <w:rPr>
+          <w:lang w:bidi="he-IL"/>
+        </w:rPr>
+        <w:t xml:space="preserve"> SPEEDD components into a prototype for proactive event-based decision support.</w:t>
+      </w:r>
+    </w:p>
+    <w:p>
+      <w:pPr>
+        <w:rPr>
+          <w:i/>
+          <w:iCs/>
+        </w:rPr>
+      </w:pPr>
+      <w:r>
+        <w:rPr>
+          <w:rFonts w:eastAsia="MS Mincho"/>
+          <w:lang w:eastAsia="ja-JP"/>
+        </w:rPr>
+        <w:t>The purpose of this document</w:t>
+      </w:r>
+      <w:r>
+        <w:rPr>
+          <w:rFonts w:eastAsia="MS Mincho"/>
+          <w:lang w:eastAsia="ja-JP"/>
+        </w:rPr>
+        <w:t xml:space="preserve"> is </w:t>
+      </w:r>
+      <w:r>
+        <w:rPr>
+          <w:rFonts w:eastAsia="MS Mincho"/>
+          <w:lang w:eastAsia="ja-JP"/>
+        </w:rPr>
+        <w:t>to describe</w:t>
+      </w:r>
+      <w:r>
+        <w:rPr>
+          <w:rFonts w:eastAsia="MS Mincho"/>
+          <w:lang w:eastAsia="ja-JP"/>
+        </w:rPr>
+        <w:t xml:space="preserve"> the design of the SPEEDD</w:t>
+      </w:r>
+      <w:r>
+        <w:rPr>
+          <w:rFonts w:eastAsia="MS Mincho"/>
+          <w:lang w:eastAsia="ja-JP"/>
+        </w:rPr>
+        <w:t xml:space="preserve"> </w:t>
+      </w:r>
+      <w:r>
+        <w:rPr>
+          <w:rFonts w:eastAsia="MS Mincho"/>
+          <w:lang w:eastAsia="ja-JP"/>
+        </w:rPr>
+        <w:t>prototype architecture</w:t>
+      </w:r>
+      <w:r>
+        <w:rPr>
+          <w:rFonts w:eastAsia="MS Mincho"/>
+          <w:lang w:eastAsia="ja-JP"/>
+        </w:rPr>
+        <w:t>. It discusses main architectural questions and decisions made to build a proactive decision support system that satisfies requirements of the two representative use cases. The document describes APIs provided by the prototypes for integration, extensibility, and automation. Finally, main test cases are discussed for testing the prototype.</w:t>
+      </w:r>
+    </w:p>
+    <w:p>
+      <w:r>
+        <w:t>The work done so far on the architecture design includes analysis of the use case requirements, drafting the conceptual architecture and the corresponding technical architecture that should allow building the technology that satisfies the requirements. The following refinement of the high-level technical architecture involved evaluation of available technologies and selecting the appropriate stream processing and messaging platforms. Additionally, the event-driven architecture paradigm has been selected as the main architectural principle for SPEEDD integration. Main APIs have been defined and data formats discussed.</w:t>
+      </w:r>
+    </w:p>
+    <w:p>
+      <w:r>
+        <w:t xml:space="preserve">Architectural decisions documented in the current deliverable will guide the development of SPEEDD prototype. In the process of the development and according to the issues and questions identified, the architecture decisions may be revised, refined, and modified. </w:t>
       </w:r>
     </w:p>
     <w:p>
@@ -1684,7 +1803,7 @@
       <w:r>
         <w:fldChar w:fldCharType="separate"/>
       </w:r>
-      <w:hyperlink w:anchor="_Toc401059619" w:history="1">
+      <w:hyperlink w:anchor="_Toc401146498" w:history="1">
         <w:r>
           <w:rPr>
             <w:rStyle w:val="Hyperlink"/>
@@ -1725,7 +1844,7 @@
             <w:noProof/>
             <w:webHidden/>
           </w:rPr>
-          <w:instrText xml:space="preserve"> PAGEREF _Toc401059619 \h </w:instrText>
+          <w:instrText xml:space="preserve"> PAGEREF _Toc401146498 \h </w:instrText>
         </w:r>
         <w:r>
           <w:rPr>
@@ -1745,7 +1864,7 @@
             <w:noProof/>
             <w:webHidden/>
           </w:rPr>
-          <w:t>7</w:t>
+          <w:t>8</w:t>
         </w:r>
         <w:r>
           <w:rPr>
@@ -1768,7 +1887,7 @@
           <w:lang w:eastAsia="en-US" w:bidi="he-IL"/>
         </w:rPr>
       </w:pPr>
-      <w:hyperlink w:anchor="_Toc401059620" w:history="1">
+      <w:hyperlink w:anchor="_Toc401146499" w:history="1">
         <w:r>
           <w:rPr>
             <w:rStyle w:val="Hyperlink"/>
@@ -1809,7 +1928,7 @@
             <w:noProof/>
             <w:webHidden/>
           </w:rPr>
-          <w:instrText xml:space="preserve"> PAGEREF _Toc401059620 \h </w:instrText>
+          <w:instrText xml:space="preserve"> PAGEREF _Toc401146499 \h </w:instrText>
         </w:r>
         <w:r>
           <w:rPr>
@@ -1829,7 +1948,7 @@
             <w:noProof/>
             <w:webHidden/>
           </w:rPr>
-          <w:t>7</w:t>
+          <w:t>8</w:t>
         </w:r>
         <w:r>
           <w:rPr>
@@ -1852,7 +1971,7 @@
           <w:lang w:eastAsia="en-US" w:bidi="he-IL"/>
         </w:rPr>
       </w:pPr>
-      <w:hyperlink w:anchor="_Toc401059621" w:history="1">
+      <w:hyperlink w:anchor="_Toc401146500" w:history="1">
         <w:r>
           <w:rPr>
             <w:rStyle w:val="Hyperlink"/>
@@ -1893,7 +2012,7 @@
             <w:noProof/>
             <w:webHidden/>
           </w:rPr>
-          <w:instrText xml:space="preserve"> PAGEREF _Toc401059621 \h </w:instrText>
+          <w:instrText xml:space="preserve"> PAGEREF _Toc401146500 \h </w:instrText>
         </w:r>
         <w:r>
           <w:rPr>
@@ -1913,7 +2032,7 @@
             <w:noProof/>
             <w:webHidden/>
           </w:rPr>
-          <w:t>7</w:t>
+          <w:t>8</w:t>
         </w:r>
         <w:r>
           <w:rPr>
@@ -1936,7 +2055,7 @@
           <w:lang w:eastAsia="en-US" w:bidi="he-IL"/>
         </w:rPr>
       </w:pPr>
-      <w:hyperlink w:anchor="_Toc401059622" w:history="1">
+      <w:hyperlink w:anchor="_Toc401146501" w:history="1">
         <w:r>
           <w:rPr>
             <w:rStyle w:val="Hyperlink"/>
@@ -1977,7 +2096,7 @@
             <w:noProof/>
             <w:webHidden/>
           </w:rPr>
-          <w:instrText xml:space="preserve"> PAGEREF _Toc401059622 \h </w:instrText>
+          <w:instrText xml:space="preserve"> PAGEREF _Toc401146501 \h </w:instrText>
         </w:r>
         <w:r>
           <w:rPr>
@@ -1997,7 +2116,7 @@
             <w:noProof/>
             <w:webHidden/>
           </w:rPr>
-          <w:t>7</w:t>
+          <w:t>8</w:t>
         </w:r>
         <w:r>
           <w:rPr>
@@ -2020,7 +2139,7 @@
           <w:lang w:eastAsia="en-US" w:bidi="he-IL"/>
         </w:rPr>
       </w:pPr>
-      <w:hyperlink w:anchor="_Toc401059623" w:history="1">
+      <w:hyperlink w:anchor="_Toc401146502" w:history="1">
         <w:r>
           <w:rPr>
             <w:rStyle w:val="Hyperlink"/>
@@ -2061,7 +2180,7 @@
             <w:noProof/>
             <w:webHidden/>
           </w:rPr>
-          <w:instrText xml:space="preserve"> PAGEREF _Toc401059623 \h </w:instrText>
+          <w:instrText xml:space="preserve"> PAGEREF _Toc401146502 \h </w:instrText>
         </w:r>
         <w:r>
           <w:rPr>
@@ -2081,7 +2200,7 @@
             <w:noProof/>
             <w:webHidden/>
           </w:rPr>
-          <w:t>8</w:t>
+          <w:t>9</w:t>
         </w:r>
         <w:r>
           <w:rPr>
@@ -2104,7 +2223,7 @@
           <w:lang w:eastAsia="en-US" w:bidi="he-IL"/>
         </w:rPr>
       </w:pPr>
-      <w:hyperlink w:anchor="_Toc401059624" w:history="1">
+      <w:hyperlink w:anchor="_Toc401146503" w:history="1">
         <w:r>
           <w:rPr>
             <w:rStyle w:val="Hyperlink"/>
@@ -2145,7 +2264,7 @@
             <w:noProof/>
             <w:webHidden/>
           </w:rPr>
-          <w:instrText xml:space="preserve"> PAGEREF _Toc401059624 \h </w:instrText>
+          <w:instrText xml:space="preserve"> PAGEREF _Toc401146503 \h </w:instrText>
         </w:r>
         <w:r>
           <w:rPr>
@@ -2165,7 +2284,7 @@
             <w:noProof/>
             <w:webHidden/>
           </w:rPr>
-          <w:t>8</w:t>
+          <w:t>9</w:t>
         </w:r>
         <w:r>
           <w:rPr>
@@ -2188,7 +2307,7 @@
           <w:lang w:eastAsia="en-US" w:bidi="he-IL"/>
         </w:rPr>
       </w:pPr>
-      <w:hyperlink w:anchor="_Toc401059625" w:history="1">
+      <w:hyperlink w:anchor="_Toc401146504" w:history="1">
         <w:r>
           <w:rPr>
             <w:rStyle w:val="Hyperlink"/>
@@ -2229,7 +2348,7 @@
             <w:noProof/>
             <w:webHidden/>
           </w:rPr>
-          <w:instrText xml:space="preserve"> PAGEREF _Toc401059625 \h </w:instrText>
+          <w:instrText xml:space="preserve"> PAGEREF _Toc401146504 \h </w:instrText>
         </w:r>
         <w:r>
           <w:rPr>
@@ -2249,7 +2368,7 @@
             <w:noProof/>
             <w:webHidden/>
           </w:rPr>
-          <w:t>8</w:t>
+          <w:t>9</w:t>
         </w:r>
         <w:r>
           <w:rPr>
@@ -2272,7 +2391,7 @@
           <w:lang w:eastAsia="en-US" w:bidi="he-IL"/>
         </w:rPr>
       </w:pPr>
-      <w:hyperlink w:anchor="_Toc401059626" w:history="1">
+      <w:hyperlink w:anchor="_Toc401146505" w:history="1">
         <w:r>
           <w:rPr>
             <w:rStyle w:val="Hyperlink"/>
@@ -2313,7 +2432,7 @@
             <w:noProof/>
             <w:webHidden/>
           </w:rPr>
-          <w:instrText xml:space="preserve"> PAGEREF _Toc401059626 \h </w:instrText>
+          <w:instrText xml:space="preserve"> PAGEREF _Toc401146505 \h </w:instrText>
         </w:r>
         <w:r>
           <w:rPr>
@@ -2333,7 +2452,7 @@
             <w:noProof/>
             <w:webHidden/>
           </w:rPr>
-          <w:t>9</w:t>
+          <w:t>10</w:t>
         </w:r>
         <w:r>
           <w:rPr>
@@ -2356,7 +2475,7 @@
           <w:lang w:eastAsia="en-US" w:bidi="he-IL"/>
         </w:rPr>
       </w:pPr>
-      <w:hyperlink w:anchor="_Toc401059627" w:history="1">
+      <w:hyperlink w:anchor="_Toc401146506" w:history="1">
         <w:r>
           <w:rPr>
             <w:rStyle w:val="Hyperlink"/>
@@ -2397,7 +2516,7 @@
             <w:noProof/>
             <w:webHidden/>
           </w:rPr>
-          <w:instrText xml:space="preserve"> PAGEREF _Toc401059627 \h </w:instrText>
+          <w:instrText xml:space="preserve"> PAGEREF _Toc401146506 \h </w:instrText>
         </w:r>
         <w:r>
           <w:rPr>
@@ -2417,7 +2536,7 @@
             <w:noProof/>
             <w:webHidden/>
           </w:rPr>
-          <w:t>11</w:t>
+          <w:t>12</w:t>
         </w:r>
         <w:r>
           <w:rPr>
@@ -2440,7 +2559,7 @@
           <w:lang w:eastAsia="en-US" w:bidi="he-IL"/>
         </w:rPr>
       </w:pPr>
-      <w:hyperlink w:anchor="_Toc401059628" w:history="1">
+      <w:hyperlink w:anchor="_Toc401146507" w:history="1">
         <w:r>
           <w:rPr>
             <w:rStyle w:val="Hyperlink"/>
@@ -2481,7 +2600,7 @@
             <w:noProof/>
             <w:webHidden/>
           </w:rPr>
-          <w:instrText xml:space="preserve"> PAGEREF _Toc401059628 \h </w:instrText>
+          <w:instrText xml:space="preserve"> PAGEREF _Toc401146507 \h </w:instrText>
         </w:r>
         <w:r>
           <w:rPr>
@@ -2501,7 +2620,7 @@
             <w:noProof/>
             <w:webHidden/>
           </w:rPr>
-          <w:t>13</w:t>
+          <w:t>14</w:t>
         </w:r>
         <w:r>
           <w:rPr>
@@ -2524,7 +2643,7 @@
           <w:lang w:eastAsia="en-US" w:bidi="he-IL"/>
         </w:rPr>
       </w:pPr>
-      <w:hyperlink w:anchor="_Toc401059629" w:history="1">
+      <w:hyperlink w:anchor="_Toc401146508" w:history="1">
         <w:r>
           <w:rPr>
             <w:rStyle w:val="Hyperlink"/>
@@ -2565,7 +2684,7 @@
             <w:noProof/>
             <w:webHidden/>
           </w:rPr>
-          <w:instrText xml:space="preserve"> PAGEREF _Toc401059629 \h </w:instrText>
+          <w:instrText xml:space="preserve"> PAGEREF _Toc401146508 \h </w:instrText>
         </w:r>
         <w:r>
           <w:rPr>
@@ -2585,7 +2704,7 @@
             <w:noProof/>
             <w:webHidden/>
           </w:rPr>
-          <w:t>15</w:t>
+          <w:t>16</w:t>
         </w:r>
         <w:r>
           <w:rPr>
@@ -2608,7 +2727,7 @@
           <w:lang w:eastAsia="en-US" w:bidi="he-IL"/>
         </w:rPr>
       </w:pPr>
-      <w:hyperlink w:anchor="_Toc401059630" w:history="1">
+      <w:hyperlink w:anchor="_Toc401146509" w:history="1">
         <w:r>
           <w:rPr>
             <w:rStyle w:val="Hyperlink"/>
@@ -2649,7 +2768,7 @@
             <w:noProof/>
             <w:webHidden/>
           </w:rPr>
-          <w:instrText xml:space="preserve"> PAGEREF _Toc401059630 \h </w:instrText>
+          <w:instrText xml:space="preserve"> PAGEREF _Toc401146509 \h </w:instrText>
         </w:r>
         <w:r>
           <w:rPr>
@@ -2669,7 +2788,7 @@
             <w:noProof/>
             <w:webHidden/>
           </w:rPr>
-          <w:t>16</w:t>
+          <w:t>17</w:t>
         </w:r>
         <w:r>
           <w:rPr>
@@ -2692,7 +2811,7 @@
           <w:lang w:eastAsia="en-US" w:bidi="he-IL"/>
         </w:rPr>
       </w:pPr>
-      <w:hyperlink w:anchor="_Toc401059631" w:history="1">
+      <w:hyperlink w:anchor="_Toc401146510" w:history="1">
         <w:r>
           <w:rPr>
             <w:rStyle w:val="Hyperlink"/>
@@ -2733,7 +2852,7 @@
             <w:noProof/>
             <w:webHidden/>
           </w:rPr>
-          <w:instrText xml:space="preserve"> PAGEREF _Toc401059631 \h </w:instrText>
+          <w:instrText xml:space="preserve"> PAGEREF _Toc401146510 \h </w:instrText>
         </w:r>
         <w:r>
           <w:rPr>
@@ -2753,7 +2872,7 @@
             <w:noProof/>
             <w:webHidden/>
           </w:rPr>
-          <w:t>17</w:t>
+          <w:t>18</w:t>
         </w:r>
         <w:r>
           <w:rPr>
@@ -2776,7 +2895,7 @@
           <w:lang w:eastAsia="en-US" w:bidi="he-IL"/>
         </w:rPr>
       </w:pPr>
-      <w:hyperlink w:anchor="_Toc401059632" w:history="1">
+      <w:hyperlink w:anchor="_Toc401146511" w:history="1">
         <w:r>
           <w:rPr>
             <w:rStyle w:val="Hyperlink"/>
@@ -2817,7 +2936,7 @@
             <w:noProof/>
             <w:webHidden/>
           </w:rPr>
-          <w:instrText xml:space="preserve"> PAGEREF _Toc401059632 \h </w:instrText>
+          <w:instrText xml:space="preserve"> PAGEREF _Toc401146511 \h </w:instrText>
         </w:r>
         <w:r>
           <w:rPr>
@@ -2837,7 +2956,7 @@
             <w:noProof/>
             <w:webHidden/>
           </w:rPr>
-          <w:t>22</w:t>
+          <w:t>23</w:t>
         </w:r>
         <w:r>
           <w:rPr>
@@ -2860,7 +2979,7 @@
           <w:lang w:eastAsia="en-US" w:bidi="he-IL"/>
         </w:rPr>
       </w:pPr>
-      <w:hyperlink w:anchor="_Toc401059633" w:history="1">
+      <w:hyperlink w:anchor="_Toc401146512" w:history="1">
         <w:r>
           <w:rPr>
             <w:rStyle w:val="Hyperlink"/>
@@ -2901,7 +3020,7 @@
             <w:noProof/>
             <w:webHidden/>
           </w:rPr>
-          <w:instrText xml:space="preserve"> PAGEREF _Toc401059633 \h </w:instrText>
+          <w:instrText xml:space="preserve"> PAGEREF _Toc401146512 \h </w:instrText>
         </w:r>
         <w:r>
           <w:rPr>
@@ -2921,7 +3040,7 @@
             <w:noProof/>
             <w:webHidden/>
           </w:rPr>
-          <w:t>24</w:t>
+          <w:t>25</w:t>
         </w:r>
         <w:r>
           <w:rPr>
@@ -2944,7 +3063,7 @@
           <w:lang w:eastAsia="en-US" w:bidi="he-IL"/>
         </w:rPr>
       </w:pPr>
-      <w:hyperlink w:anchor="_Toc401059634" w:history="1">
+      <w:hyperlink w:anchor="_Toc401146513" w:history="1">
         <w:r>
           <w:rPr>
             <w:rStyle w:val="Hyperlink"/>
@@ -2985,7 +3104,7 @@
             <w:noProof/>
             <w:webHidden/>
           </w:rPr>
-          <w:instrText xml:space="preserve"> PAGEREF _Toc401059634 \h </w:instrText>
+          <w:instrText xml:space="preserve"> PAGEREF _Toc401146513 \h </w:instrText>
         </w:r>
         <w:r>
           <w:rPr>
@@ -3005,7 +3124,7 @@
             <w:noProof/>
             <w:webHidden/>
           </w:rPr>
-          <w:t>26</w:t>
+          <w:t>27</w:t>
         </w:r>
         <w:r>
           <w:rPr>
@@ -3028,7 +3147,7 @@
           <w:lang w:eastAsia="en-US" w:bidi="he-IL"/>
         </w:rPr>
       </w:pPr>
-      <w:hyperlink w:anchor="_Toc401059635" w:history="1">
+      <w:hyperlink w:anchor="_Toc401146514" w:history="1">
         <w:r>
           <w:rPr>
             <w:rStyle w:val="Hyperlink"/>
@@ -3069,7 +3188,7 @@
             <w:noProof/>
             <w:webHidden/>
           </w:rPr>
-          <w:instrText xml:space="preserve"> PAGEREF _Toc401059635 \h </w:instrText>
+          <w:instrText xml:space="preserve"> PAGEREF _Toc401146514 \h </w:instrText>
         </w:r>
         <w:r>
           <w:rPr>
@@ -3089,7 +3208,7 @@
             <w:noProof/>
             <w:webHidden/>
           </w:rPr>
-          <w:t>26</w:t>
+          <w:t>27</w:t>
         </w:r>
         <w:r>
           <w:rPr>
@@ -3112,7 +3231,7 @@
           <w:lang w:eastAsia="en-US" w:bidi="he-IL"/>
         </w:rPr>
       </w:pPr>
-      <w:hyperlink w:anchor="_Toc401059636" w:history="1">
+      <w:hyperlink w:anchor="_Toc401146515" w:history="1">
         <w:r>
           <w:rPr>
             <w:rStyle w:val="Hyperlink"/>
@@ -3153,7 +3272,7 @@
             <w:noProof/>
             <w:webHidden/>
           </w:rPr>
-          <w:instrText xml:space="preserve"> PAGEREF _Toc401059636 \h </w:instrText>
+          <w:instrText xml:space="preserve"> PAGEREF _Toc401146515 \h </w:instrText>
         </w:r>
         <w:r>
           <w:rPr>
@@ -3173,7 +3292,7 @@
             <w:noProof/>
             <w:webHidden/>
           </w:rPr>
-          <w:t>27</w:t>
+          <w:t>28</w:t>
         </w:r>
         <w:r>
           <w:rPr>
@@ -3196,7 +3315,7 @@
           <w:lang w:eastAsia="en-US" w:bidi="he-IL"/>
         </w:rPr>
       </w:pPr>
-      <w:hyperlink w:anchor="_Toc401059637" w:history="1">
+      <w:hyperlink w:anchor="_Toc401146516" w:history="1">
         <w:r>
           <w:rPr>
             <w:rStyle w:val="Hyperlink"/>
@@ -3237,7 +3356,7 @@
             <w:noProof/>
             <w:webHidden/>
           </w:rPr>
-          <w:instrText xml:space="preserve"> PAGEREF _Toc401059637 \h </w:instrText>
+          <w:instrText xml:space="preserve"> PAGEREF _Toc401146516 \h </w:instrText>
         </w:r>
         <w:r>
           <w:rPr>
@@ -3257,7 +3376,7 @@
             <w:noProof/>
             <w:webHidden/>
           </w:rPr>
-          <w:t>27</w:t>
+          <w:t>28</w:t>
         </w:r>
         <w:r>
           <w:rPr>
@@ -3280,7 +3399,7 @@
           <w:lang w:eastAsia="en-US" w:bidi="he-IL"/>
         </w:rPr>
       </w:pPr>
-      <w:hyperlink w:anchor="_Toc401059638" w:history="1">
+      <w:hyperlink w:anchor="_Toc401146517" w:history="1">
         <w:r>
           <w:rPr>
             <w:rStyle w:val="Hyperlink"/>
@@ -3321,7 +3440,7 @@
             <w:noProof/>
             <w:webHidden/>
           </w:rPr>
-          <w:instrText xml:space="preserve"> PAGEREF _Toc401059638 \h </w:instrText>
+          <w:instrText xml:space="preserve"> PAGEREF _Toc401146517 \h </w:instrText>
         </w:r>
         <w:r>
           <w:rPr>
@@ -3341,7 +3460,7 @@
             <w:noProof/>
             <w:webHidden/>
           </w:rPr>
-          <w:t>28</w:t>
+          <w:t>29</w:t>
         </w:r>
         <w:r>
           <w:rPr>
@@ -3364,7 +3483,7 @@
           <w:lang w:eastAsia="en-US" w:bidi="he-IL"/>
         </w:rPr>
       </w:pPr>
-      <w:hyperlink w:anchor="_Toc401059639" w:history="1">
+      <w:hyperlink w:anchor="_Toc401146518" w:history="1">
         <w:r>
           <w:rPr>
             <w:rStyle w:val="Hyperlink"/>
@@ -3405,7 +3524,7 @@
             <w:noProof/>
             <w:webHidden/>
           </w:rPr>
-          <w:instrText xml:space="preserve"> PAGEREF _Toc401059639 \h </w:instrText>
+          <w:instrText xml:space="preserve"> PAGEREF _Toc401146518 \h </w:instrText>
         </w:r>
         <w:r>
           <w:rPr>
@@ -3425,7 +3544,7 @@
             <w:noProof/>
             <w:webHidden/>
           </w:rPr>
-          <w:t>29</w:t>
+          <w:t>30</w:t>
         </w:r>
         <w:r>
           <w:rPr>
@@ -3448,7 +3567,7 @@
           <w:lang w:eastAsia="en-US" w:bidi="he-IL"/>
         </w:rPr>
       </w:pPr>
-      <w:hyperlink w:anchor="_Toc401059640" w:history="1">
+      <w:hyperlink w:anchor="_Toc401146519" w:history="1">
         <w:r>
           <w:rPr>
             <w:rStyle w:val="Hyperlink"/>
@@ -3489,7 +3608,7 @@
             <w:noProof/>
             <w:webHidden/>
           </w:rPr>
-          <w:instrText xml:space="preserve"> PAGEREF _Toc401059640 \h </w:instrText>
+          <w:instrText xml:space="preserve"> PAGEREF _Toc401146519 \h </w:instrText>
         </w:r>
         <w:r>
           <w:rPr>
@@ -3509,7 +3628,7 @@
             <w:noProof/>
             <w:webHidden/>
           </w:rPr>
-          <w:t>30</w:t>
+          <w:t>31</w:t>
         </w:r>
         <w:r>
           <w:rPr>
@@ -3532,7 +3651,7 @@
           <w:lang w:eastAsia="en-US" w:bidi="he-IL"/>
         </w:rPr>
       </w:pPr>
-      <w:hyperlink w:anchor="_Toc401059641" w:history="1">
+      <w:hyperlink w:anchor="_Toc401146520" w:history="1">
         <w:r>
           <w:rPr>
             <w:rStyle w:val="Hyperlink"/>
@@ -3573,7 +3692,7 @@
             <w:noProof/>
             <w:webHidden/>
           </w:rPr>
-          <w:instrText xml:space="preserve"> PAGEREF _Toc401059641 \h </w:instrText>
+          <w:instrText xml:space="preserve"> PAGEREF _Toc401146520 \h </w:instrText>
         </w:r>
         <w:r>
           <w:rPr>
@@ -3593,7 +3712,7 @@
             <w:noProof/>
             <w:webHidden/>
           </w:rPr>
-          <w:t>30</w:t>
+          <w:t>31</w:t>
         </w:r>
         <w:r>
           <w:rPr>
@@ -3616,7 +3735,7 @@
           <w:lang w:eastAsia="en-US" w:bidi="he-IL"/>
         </w:rPr>
       </w:pPr>
-      <w:hyperlink w:anchor="_Toc401059642" w:history="1">
+      <w:hyperlink w:anchor="_Toc401146521" w:history="1">
         <w:r>
           <w:rPr>
             <w:rStyle w:val="Hyperlink"/>
@@ -3657,7 +3776,7 @@
             <w:noProof/>
             <w:webHidden/>
           </w:rPr>
-          <w:instrText xml:space="preserve"> PAGEREF _Toc401059642 \h </w:instrText>
+          <w:instrText xml:space="preserve"> PAGEREF _Toc401146521 \h </w:instrText>
         </w:r>
         <w:r>
           <w:rPr>
@@ -3677,7 +3796,7 @@
             <w:noProof/>
             <w:webHidden/>
           </w:rPr>
-          <w:t>30</w:t>
+          <w:t>31</w:t>
         </w:r>
         <w:r>
           <w:rPr>
@@ -3700,7 +3819,7 @@
           <w:lang w:eastAsia="en-US" w:bidi="he-IL"/>
         </w:rPr>
       </w:pPr>
-      <w:hyperlink w:anchor="_Toc401059643" w:history="1">
+      <w:hyperlink w:anchor="_Toc401146522" w:history="1">
         <w:r>
           <w:rPr>
             <w:rStyle w:val="Hyperlink"/>
@@ -3741,7 +3860,7 @@
             <w:noProof/>
             <w:webHidden/>
           </w:rPr>
-          <w:instrText xml:space="preserve"> PAGEREF _Toc401059643 \h </w:instrText>
+          <w:instrText xml:space="preserve"> PAGEREF _Toc401146522 \h </w:instrText>
         </w:r>
         <w:r>
           <w:rPr>
@@ -3761,7 +3880,7 @@
             <w:noProof/>
             <w:webHidden/>
           </w:rPr>
-          <w:t>30</w:t>
+          <w:t>31</w:t>
         </w:r>
         <w:r>
           <w:rPr>
@@ -3784,7 +3903,7 @@
           <w:lang w:eastAsia="en-US" w:bidi="he-IL"/>
         </w:rPr>
       </w:pPr>
-      <w:hyperlink w:anchor="_Toc401059644" w:history="1">
+      <w:hyperlink w:anchor="_Toc401146523" w:history="1">
         <w:r>
           <w:rPr>
             <w:rStyle w:val="Hyperlink"/>
@@ -3825,7 +3944,7 @@
             <w:noProof/>
             <w:webHidden/>
           </w:rPr>
-          <w:instrText xml:space="preserve"> PAGEREF _Toc401059644 \h </w:instrText>
+          <w:instrText xml:space="preserve"> PAGEREF _Toc401146523 \h </w:instrText>
         </w:r>
         <w:r>
           <w:rPr>
@@ -3845,7 +3964,7 @@
             <w:noProof/>
             <w:webHidden/>
           </w:rPr>
-          <w:t>31</w:t>
+          <w:t>33</w:t>
         </w:r>
         <w:r>
           <w:rPr>
@@ -3868,7 +3987,7 @@
           <w:lang w:eastAsia="en-US" w:bidi="he-IL"/>
         </w:rPr>
       </w:pPr>
-      <w:hyperlink w:anchor="_Toc401059645" w:history="1">
+      <w:hyperlink w:anchor="_Toc401146524" w:history="1">
         <w:r>
           <w:rPr>
             <w:rStyle w:val="Hyperlink"/>
@@ -3909,7 +4028,7 @@
             <w:noProof/>
             <w:webHidden/>
           </w:rPr>
-          <w:instrText xml:space="preserve"> PAGEREF _Toc401059645 \h </w:instrText>
+          <w:instrText xml:space="preserve"> PAGEREF _Toc401146524 \h </w:instrText>
         </w:r>
         <w:r>
           <w:rPr>
@@ -3929,7 +4048,7 @@
             <w:noProof/>
             <w:webHidden/>
           </w:rPr>
-          <w:t>32</w:t>
+          <w:t>34</w:t>
         </w:r>
         <w:r>
           <w:rPr>
@@ -3952,7 +4071,7 @@
           <w:lang w:eastAsia="en-US" w:bidi="he-IL"/>
         </w:rPr>
       </w:pPr>
-      <w:hyperlink w:anchor="_Toc401059646" w:history="1">
+      <w:hyperlink w:anchor="_Toc401146525" w:history="1">
         <w:r>
           <w:rPr>
             <w:rStyle w:val="Hyperlink"/>
@@ -3993,7 +4112,7 @@
             <w:noProof/>
             <w:webHidden/>
           </w:rPr>
-          <w:instrText xml:space="preserve"> PAGEREF _Toc401059646 \h </w:instrText>
+          <w:instrText xml:space="preserve"> PAGEREF _Toc401146525 \h </w:instrText>
         </w:r>
         <w:r>
           <w:rPr>
@@ -4013,7 +4132,7 @@
             <w:noProof/>
             <w:webHidden/>
           </w:rPr>
-          <w:t>32</w:t>
+          <w:t>35</w:t>
         </w:r>
         <w:r>
           <w:rPr>
@@ -4036,7 +4155,7 @@
           <w:lang w:eastAsia="en-US" w:bidi="he-IL"/>
         </w:rPr>
       </w:pPr>
-      <w:hyperlink w:anchor="_Toc401059647" w:history="1">
+      <w:hyperlink w:anchor="_Toc401146526" w:history="1">
         <w:r>
           <w:rPr>
             <w:rStyle w:val="Hyperlink"/>
@@ -4077,7 +4196,7 @@
             <w:noProof/>
             <w:webHidden/>
           </w:rPr>
-          <w:instrText xml:space="preserve"> PAGEREF _Toc401059647 \h </w:instrText>
+          <w:instrText xml:space="preserve"> PAGEREF _Toc401146526 \h </w:instrText>
         </w:r>
         <w:r>
           <w:rPr>
@@ -4097,7 +4216,7 @@
             <w:noProof/>
             <w:webHidden/>
           </w:rPr>
-          <w:t>32</w:t>
+          <w:t>35</w:t>
         </w:r>
         <w:r>
           <w:rPr>
@@ -4120,7 +4239,7 @@
           <w:lang w:eastAsia="en-US" w:bidi="he-IL"/>
         </w:rPr>
       </w:pPr>
-      <w:hyperlink w:anchor="_Toc401059648" w:history="1">
+      <w:hyperlink w:anchor="_Toc401146527" w:history="1">
         <w:r>
           <w:rPr>
             <w:rStyle w:val="Hyperlink"/>
@@ -4161,7 +4280,7 @@
             <w:noProof/>
             <w:webHidden/>
           </w:rPr>
-          <w:instrText xml:space="preserve"> PAGEREF _Toc401059648 \h </w:instrText>
+          <w:instrText xml:space="preserve"> PAGEREF _Toc401146527 \h </w:instrText>
         </w:r>
         <w:r>
           <w:rPr>
@@ -4181,7 +4300,7 @@
             <w:noProof/>
             <w:webHidden/>
           </w:rPr>
-          <w:t>32</w:t>
+          <w:t>36</w:t>
         </w:r>
         <w:r>
           <w:rPr>
@@ -4204,7 +4323,7 @@
           <w:lang w:eastAsia="en-US" w:bidi="he-IL"/>
         </w:rPr>
       </w:pPr>
-      <w:hyperlink w:anchor="_Toc401059649" w:history="1">
+      <w:hyperlink w:anchor="_Toc401146528" w:history="1">
         <w:r>
           <w:rPr>
             <w:rStyle w:val="Hyperlink"/>
@@ -4245,7 +4364,7 @@
             <w:noProof/>
             <w:webHidden/>
           </w:rPr>
-          <w:instrText xml:space="preserve"> PAGEREF _Toc401059649 \h </w:instrText>
+          <w:instrText xml:space="preserve"> PAGEREF _Toc401146528 \h </w:instrText>
         </w:r>
         <w:r>
           <w:rPr>
@@ -4265,7 +4384,7 @@
             <w:noProof/>
             <w:webHidden/>
           </w:rPr>
-          <w:t>32</w:t>
+          <w:t>38</w:t>
         </w:r>
         <w:r>
           <w:rPr>
@@ -4288,7 +4407,7 @@
           <w:lang w:eastAsia="en-US" w:bidi="he-IL"/>
         </w:rPr>
       </w:pPr>
-      <w:hyperlink w:anchor="_Toc401059650" w:history="1">
+      <w:hyperlink w:anchor="_Toc401146529" w:history="1">
         <w:r>
           <w:rPr>
             <w:rStyle w:val="Hyperlink"/>
@@ -4329,7 +4448,7 @@
             <w:noProof/>
             <w:webHidden/>
           </w:rPr>
-          <w:instrText xml:space="preserve"> PAGEREF _Toc401059650 \h </w:instrText>
+          <w:instrText xml:space="preserve"> PAGEREF _Toc401146529 \h </w:instrText>
         </w:r>
         <w:r>
           <w:rPr>
@@ -4349,7 +4468,7 @@
             <w:noProof/>
             <w:webHidden/>
           </w:rPr>
-          <w:t>32</w:t>
+          <w:t>40</w:t>
         </w:r>
         <w:r>
           <w:rPr>
@@ -4372,7 +4491,7 @@
           <w:lang w:eastAsia="en-US" w:bidi="he-IL"/>
         </w:rPr>
       </w:pPr>
-      <w:hyperlink w:anchor="_Toc401059651" w:history="1">
+      <w:hyperlink w:anchor="_Toc401146530" w:history="1">
         <w:r>
           <w:rPr>
             <w:rStyle w:val="Hyperlink"/>
@@ -4392,6 +4511,90 @@
             <w:rStyle w:val="Hyperlink"/>
             <w:noProof/>
           </w:rPr>
+          <w:t>Streaming technologies – conclusion</w:t>
+        </w:r>
+        <w:r>
+          <w:rPr>
+            <w:noProof/>
+            <w:webHidden/>
+          </w:rPr>
+          <w:tab/>
+        </w:r>
+        <w:r>
+          <w:rPr>
+            <w:noProof/>
+            <w:webHidden/>
+          </w:rPr>
+          <w:fldChar w:fldCharType="begin"/>
+        </w:r>
+        <w:r>
+          <w:rPr>
+            <w:noProof/>
+            <w:webHidden/>
+          </w:rPr>
+          <w:instrText xml:space="preserve"> PAGEREF _Toc401146530 \h </w:instrText>
+        </w:r>
+        <w:r>
+          <w:rPr>
+            <w:noProof/>
+            <w:webHidden/>
+          </w:rPr>
+        </w:r>
+        <w:r>
+          <w:rPr>
+            <w:noProof/>
+            <w:webHidden/>
+          </w:rPr>
+          <w:fldChar w:fldCharType="separate"/>
+        </w:r>
+        <w:r>
+          <w:rPr>
+            <w:noProof/>
+            <w:webHidden/>
+          </w:rPr>
+          <w:t>41</w:t>
+        </w:r>
+        <w:r>
+          <w:rPr>
+            <w:noProof/>
+            <w:webHidden/>
+          </w:rPr>
+          <w:fldChar w:fldCharType="end"/>
+        </w:r>
+      </w:hyperlink>
+    </w:p>
+    <w:p>
+      <w:pPr>
+        <w:pStyle w:val="TOC2"/>
+        <w:tabs>
+          <w:tab w:val="left" w:pos="880"/>
+          <w:tab w:val="right" w:leader="dot" w:pos="9350"/>
+        </w:tabs>
+        <w:rPr>
+          <w:noProof/>
+          <w:lang w:eastAsia="en-US" w:bidi="he-IL"/>
+        </w:rPr>
+      </w:pPr>
+      <w:hyperlink w:anchor="_Toc401146531" w:history="1">
+        <w:r>
+          <w:rPr>
+            <w:rStyle w:val="Hyperlink"/>
+            <w:noProof/>
+          </w:rPr>
+          <w:t>5.6</w:t>
+        </w:r>
+        <w:r>
+          <w:rPr>
+            <w:noProof/>
+            <w:lang w:eastAsia="en-US" w:bidi="he-IL"/>
+          </w:rPr>
+          <w:tab/>
+        </w:r>
+        <w:r>
+          <w:rPr>
+            <w:rStyle w:val="Hyperlink"/>
+            <w:noProof/>
+          </w:rPr>
           <w:t>Choice of the Messaging Platform</w:t>
         </w:r>
         <w:r>
@@ -4413,7 +4616,7 @@
             <w:noProof/>
             <w:webHidden/>
           </w:rPr>
-          <w:instrText xml:space="preserve"> PAGEREF _Toc401059651 \h </w:instrText>
+          <w:instrText xml:space="preserve"> PAGEREF _Toc401146531 \h </w:instrText>
         </w:r>
         <w:r>
           <w:rPr>
@@ -4433,7 +4636,7 @@
             <w:noProof/>
             <w:webHidden/>
           </w:rPr>
-          <w:t>32</w:t>
+          <w:t>41</w:t>
         </w:r>
         <w:r>
           <w:rPr>
@@ -4456,7 +4659,7 @@
           <w:lang w:eastAsia="en-US" w:bidi="he-IL"/>
         </w:rPr>
       </w:pPr>
-      <w:hyperlink w:anchor="_Toc401059652" w:history="1">
+      <w:hyperlink w:anchor="_Toc401146532" w:history="1">
         <w:r>
           <w:rPr>
             <w:rStyle w:val="Hyperlink"/>
@@ -4497,7 +4700,7 @@
             <w:noProof/>
             <w:webHidden/>
           </w:rPr>
-          <w:instrText xml:space="preserve"> PAGEREF _Toc401059652 \h </w:instrText>
+          <w:instrText xml:space="preserve"> PAGEREF _Toc401146532 \h </w:instrText>
         </w:r>
         <w:r>
           <w:rPr>
@@ -4517,7 +4720,7 @@
             <w:noProof/>
             <w:webHidden/>
           </w:rPr>
-          <w:t>32</w:t>
+          <w:t>43</w:t>
         </w:r>
         <w:r>
           <w:rPr>
@@ -4540,7 +4743,7 @@
           <w:lang w:eastAsia="en-US" w:bidi="he-IL"/>
         </w:rPr>
       </w:pPr>
-      <w:hyperlink w:anchor="_Toc401059653" w:history="1">
+      <w:hyperlink w:anchor="_Toc401146533" w:history="1">
         <w:r>
           <w:rPr>
             <w:rStyle w:val="Hyperlink"/>
@@ -4581,7 +4784,7 @@
             <w:noProof/>
             <w:webHidden/>
           </w:rPr>
-          <w:instrText xml:space="preserve"> PAGEREF _Toc401059653 \h </w:instrText>
+          <w:instrText xml:space="preserve"> PAGEREF _Toc401146533 \h </w:instrText>
         </w:r>
         <w:r>
           <w:rPr>
@@ -4601,7 +4804,7 @@
             <w:noProof/>
             <w:webHidden/>
           </w:rPr>
-          <w:t>32</w:t>
+          <w:t>43</w:t>
         </w:r>
         <w:r>
           <w:rPr>
@@ -4624,7 +4827,7 @@
           <w:lang w:eastAsia="en-US" w:bidi="he-IL"/>
         </w:rPr>
       </w:pPr>
-      <w:hyperlink w:anchor="_Toc401059654" w:history="1">
+      <w:hyperlink w:anchor="_Toc401146534" w:history="1">
         <w:r>
           <w:rPr>
             <w:rStyle w:val="Hyperlink"/>
@@ -4665,7 +4868,7 @@
             <w:noProof/>
             <w:webHidden/>
           </w:rPr>
-          <w:instrText xml:space="preserve"> PAGEREF _Toc401059654 \h </w:instrText>
+          <w:instrText xml:space="preserve"> PAGEREF _Toc401146534 \h </w:instrText>
         </w:r>
         <w:r>
           <w:rPr>
@@ -4685,7 +4888,7 @@
             <w:noProof/>
             <w:webHidden/>
           </w:rPr>
-          <w:t>32</w:t>
+          <w:t>43</w:t>
         </w:r>
         <w:r>
           <w:rPr>
@@ -4708,7 +4911,7 @@
           <w:lang w:eastAsia="en-US" w:bidi="he-IL"/>
         </w:rPr>
       </w:pPr>
-      <w:hyperlink w:anchor="_Toc401059655" w:history="1">
+      <w:hyperlink w:anchor="_Toc401146535" w:history="1">
         <w:r>
           <w:rPr>
             <w:rStyle w:val="Hyperlink"/>
@@ -4749,7 +4952,7 @@
             <w:noProof/>
             <w:webHidden/>
           </w:rPr>
-          <w:instrText xml:space="preserve"> PAGEREF _Toc401059655 \h </w:instrText>
+          <w:instrText xml:space="preserve"> PAGEREF _Toc401146535 \h </w:instrText>
         </w:r>
         <w:r>
           <w:rPr>
@@ -4769,7 +4972,7 @@
             <w:noProof/>
             <w:webHidden/>
           </w:rPr>
-          <w:t>33</w:t>
+          <w:t>43</w:t>
         </w:r>
         <w:r>
           <w:rPr>
@@ -4792,7 +4995,7 @@
           <w:lang w:eastAsia="en-US" w:bidi="he-IL"/>
         </w:rPr>
       </w:pPr>
-      <w:hyperlink w:anchor="_Toc401059656" w:history="1">
+      <w:hyperlink w:anchor="_Toc401146536" w:history="1">
         <w:r>
           <w:rPr>
             <w:rStyle w:val="Hyperlink"/>
@@ -4833,7 +5036,7 @@
             <w:noProof/>
             <w:webHidden/>
           </w:rPr>
-          <w:instrText xml:space="preserve"> PAGEREF _Toc401059656 \h </w:instrText>
+          <w:instrText xml:space="preserve"> PAGEREF _Toc401146536 \h </w:instrText>
         </w:r>
         <w:r>
           <w:rPr>
@@ -4853,7 +5056,7 @@
             <w:noProof/>
             <w:webHidden/>
           </w:rPr>
-          <w:t>35</w:t>
+          <w:t>45</w:t>
         </w:r>
         <w:r>
           <w:rPr>
@@ -4876,7 +5079,7 @@
           <w:lang w:eastAsia="en-US" w:bidi="he-IL"/>
         </w:rPr>
       </w:pPr>
-      <w:hyperlink w:anchor="_Toc401059657" w:history="1">
+      <w:hyperlink w:anchor="_Toc401146537" w:history="1">
         <w:r>
           <w:rPr>
             <w:rStyle w:val="Hyperlink"/>
@@ -4917,7 +5120,7 @@
             <w:noProof/>
             <w:webHidden/>
           </w:rPr>
-          <w:instrText xml:space="preserve"> PAGEREF _Toc401059657 \h </w:instrText>
+          <w:instrText xml:space="preserve"> PAGEREF _Toc401146537 \h </w:instrText>
         </w:r>
         <w:r>
           <w:rPr>
@@ -4937,7 +5140,7 @@
             <w:noProof/>
             <w:webHidden/>
           </w:rPr>
-          <w:t>36</w:t>
+          <w:t>46</w:t>
         </w:r>
         <w:r>
           <w:rPr>
@@ -4960,7 +5163,7 @@
           <w:lang w:eastAsia="en-US" w:bidi="he-IL"/>
         </w:rPr>
       </w:pPr>
-      <w:hyperlink w:anchor="_Toc401059658" w:history="1">
+      <w:hyperlink w:anchor="_Toc401146538" w:history="1">
         <w:r>
           <w:rPr>
             <w:rStyle w:val="Hyperlink"/>
@@ -5001,7 +5204,7 @@
             <w:noProof/>
             <w:webHidden/>
           </w:rPr>
-          <w:instrText xml:space="preserve"> PAGEREF _Toc401059658 \h </w:instrText>
+          <w:instrText xml:space="preserve"> PAGEREF _Toc401146538 \h </w:instrText>
         </w:r>
         <w:r>
           <w:rPr>
@@ -5021,7 +5224,7 @@
             <w:noProof/>
             <w:webHidden/>
           </w:rPr>
-          <w:t>37</w:t>
+          <w:t>47</w:t>
         </w:r>
         <w:r>
           <w:rPr>
@@ -5105,6 +5308,7 @@
         </w:rPr>
       </w:pPr>
       <w:r>
+        <w:lastRenderedPageBreak/>
         <w:fldChar w:fldCharType="begin"/>
       </w:r>
       <w:r>
@@ -5113,7 +5317,7 @@
       <w:r>
         <w:fldChar w:fldCharType="separate"/>
       </w:r>
-      <w:hyperlink w:anchor="_Toc401059659" w:history="1">
+      <w:hyperlink w:anchor="_Toc401146539" w:history="1">
         <w:r>
           <w:rPr>
             <w:rStyle w:val="Hyperlink"/>
@@ -5156,7 +5360,7 @@
             <w:noProof/>
             <w:webHidden/>
           </w:rPr>
-          <w:instrText xml:space="preserve"> PAGEREF _Toc401059659 \h </w:instrText>
+          <w:instrText xml:space="preserve"> PAGEREF _Toc401146539 \h </w:instrText>
         </w:r>
         <w:r>
           <w:rPr>
@@ -5176,7 +5380,7 @@
             <w:noProof/>
             <w:webHidden/>
           </w:rPr>
-          <w:t>13</w:t>
+          <w:t>14</w:t>
         </w:r>
         <w:r>
           <w:rPr>
@@ -5276,7 +5480,7 @@
       <w:r>
         <w:fldChar w:fldCharType="separate"/>
       </w:r>
-      <w:hyperlink w:anchor="_Toc401059660" w:history="1">
+      <w:hyperlink w:anchor="_Toc401146540" w:history="1">
         <w:r>
           <w:rPr>
             <w:rStyle w:val="Hyperlink"/>
@@ -5319,7 +5523,7 @@
             <w:noProof/>
             <w:webHidden/>
           </w:rPr>
-          <w:instrText xml:space="preserve"> PAGEREF _Toc401059660 \h </w:instrText>
+          <w:instrText xml:space="preserve"> PAGEREF _Toc401146540 \h </w:instrText>
         </w:r>
         <w:r>
           <w:rPr>
@@ -5339,7 +5543,7 @@
             <w:noProof/>
             <w:webHidden/>
           </w:rPr>
-          <w:t>9</w:t>
+          <w:t>10</w:t>
         </w:r>
         <w:r>
           <w:rPr>
@@ -5361,7 +5565,7 @@
           <w:lang w:eastAsia="en-US" w:bidi="he-IL"/>
         </w:rPr>
       </w:pPr>
-      <w:hyperlink w:anchor="_Toc401059661" w:history="1">
+      <w:hyperlink w:anchor="_Toc401146541" w:history="1">
         <w:r>
           <w:rPr>
             <w:rStyle w:val="Hyperlink"/>
@@ -5404,7 +5608,7 @@
             <w:noProof/>
             <w:webHidden/>
           </w:rPr>
-          <w:instrText xml:space="preserve"> PAGEREF _Toc401059661 \h </w:instrText>
+          <w:instrText xml:space="preserve"> PAGEREF _Toc401146541 \h </w:instrText>
         </w:r>
         <w:r>
           <w:rPr>
@@ -5424,7 +5628,7 @@
             <w:noProof/>
             <w:webHidden/>
           </w:rPr>
-          <w:t>10</w:t>
+          <w:t>11</w:t>
         </w:r>
         <w:r>
           <w:rPr>
@@ -5446,7 +5650,7 @@
           <w:lang w:eastAsia="en-US" w:bidi="he-IL"/>
         </w:rPr>
       </w:pPr>
-      <w:hyperlink w:anchor="_Toc401059662" w:history="1">
+      <w:hyperlink w:anchor="_Toc401146542" w:history="1">
         <w:r>
           <w:rPr>
             <w:rStyle w:val="Hyperlink"/>
@@ -5489,7 +5693,7 @@
             <w:noProof/>
             <w:webHidden/>
           </w:rPr>
-          <w:instrText xml:space="preserve"> PAGEREF _Toc401059662 \h </w:instrText>
+          <w:instrText xml:space="preserve"> PAGEREF _Toc401146542 \h </w:instrText>
         </w:r>
         <w:r>
           <w:rPr>
@@ -5509,7 +5713,7 @@
             <w:noProof/>
             <w:webHidden/>
           </w:rPr>
-          <w:t>11</w:t>
+          <w:t>12</w:t>
         </w:r>
         <w:r>
           <w:rPr>
@@ -5531,7 +5735,7 @@
           <w:lang w:eastAsia="en-US" w:bidi="he-IL"/>
         </w:rPr>
       </w:pPr>
-      <w:hyperlink w:anchor="_Toc401059663" w:history="1">
+      <w:hyperlink w:anchor="_Toc401146543" w:history="1">
         <w:r>
           <w:rPr>
             <w:rStyle w:val="Hyperlink"/>
@@ -5574,7 +5778,7 @@
             <w:noProof/>
             <w:webHidden/>
           </w:rPr>
-          <w:instrText xml:space="preserve"> PAGEREF _Toc401059663 \h </w:instrText>
+          <w:instrText xml:space="preserve"> PAGEREF _Toc401146543 \h </w:instrText>
         </w:r>
         <w:r>
           <w:rPr>
@@ -5594,7 +5798,7 @@
             <w:noProof/>
             <w:webHidden/>
           </w:rPr>
-          <w:t>12</w:t>
+          <w:t>13</w:t>
         </w:r>
         <w:r>
           <w:rPr>
@@ -5616,7 +5820,7 @@
           <w:lang w:eastAsia="en-US" w:bidi="he-IL"/>
         </w:rPr>
       </w:pPr>
-      <w:hyperlink w:anchor="_Toc401059664" w:history="1">
+      <w:hyperlink w:anchor="_Toc401146544" w:history="1">
         <w:r>
           <w:rPr>
             <w:rStyle w:val="Hyperlink"/>
@@ -5659,7 +5863,7 @@
             <w:noProof/>
             <w:webHidden/>
           </w:rPr>
-          <w:instrText xml:space="preserve"> PAGEREF _Toc401059664 \h </w:instrText>
+          <w:instrText xml:space="preserve"> PAGEREF _Toc401146544 \h </w:instrText>
         </w:r>
         <w:r>
           <w:rPr>
@@ -5679,7 +5883,7 @@
             <w:noProof/>
             <w:webHidden/>
           </w:rPr>
-          <w:t>13</w:t>
+          <w:t>14</w:t>
         </w:r>
         <w:r>
           <w:rPr>
@@ -5701,7 +5905,7 @@
           <w:lang w:eastAsia="en-US" w:bidi="he-IL"/>
         </w:rPr>
       </w:pPr>
-      <w:hyperlink w:anchor="_Toc401059665" w:history="1">
+      <w:hyperlink w:anchor="_Toc401146545" w:history="1">
         <w:r>
           <w:rPr>
             <w:rStyle w:val="Hyperlink"/>
@@ -5744,7 +5948,7 @@
             <w:noProof/>
             <w:webHidden/>
           </w:rPr>
-          <w:instrText xml:space="preserve"> PAGEREF _Toc401059665 \h </w:instrText>
+          <w:instrText xml:space="preserve"> PAGEREF _Toc401146545 \h </w:instrText>
         </w:r>
         <w:r>
           <w:rPr>
@@ -5764,7 +5968,7 @@
             <w:noProof/>
             <w:webHidden/>
           </w:rPr>
-          <w:t>15</w:t>
+          <w:t>16</w:t>
         </w:r>
         <w:r>
           <w:rPr>
@@ -5786,7 +5990,7 @@
           <w:lang w:eastAsia="en-US" w:bidi="he-IL"/>
         </w:rPr>
       </w:pPr>
-      <w:hyperlink w:anchor="_Toc401059666" w:history="1">
+      <w:hyperlink w:anchor="_Toc401146546" w:history="1">
         <w:r>
           <w:rPr>
             <w:rStyle w:val="Hyperlink"/>
@@ -5829,7 +6033,7 @@
             <w:noProof/>
             <w:webHidden/>
           </w:rPr>
-          <w:instrText xml:space="preserve"> PAGEREF _Toc401059666 \h </w:instrText>
+          <w:instrText xml:space="preserve"> PAGEREF _Toc401146546 \h </w:instrText>
         </w:r>
         <w:r>
           <w:rPr>
@@ -5849,7 +6053,7 @@
             <w:noProof/>
             <w:webHidden/>
           </w:rPr>
-          <w:t>17</w:t>
+          <w:t>18</w:t>
         </w:r>
         <w:r>
           <w:rPr>
@@ -5871,7 +6075,7 @@
           <w:lang w:eastAsia="en-US" w:bidi="he-IL"/>
         </w:rPr>
       </w:pPr>
-      <w:hyperlink w:anchor="_Toc401059667" w:history="1">
+      <w:hyperlink w:anchor="_Toc401146547" w:history="1">
         <w:r>
           <w:rPr>
             <w:rStyle w:val="Hyperlink"/>
@@ -5914,7 +6118,7 @@
             <w:noProof/>
             <w:webHidden/>
           </w:rPr>
-          <w:instrText xml:space="preserve"> PAGEREF _Toc401059667 \h </w:instrText>
+          <w:instrText xml:space="preserve"> PAGEREF _Toc401146547 \h </w:instrText>
         </w:r>
         <w:r>
           <w:rPr>
@@ -5934,7 +6138,7 @@
             <w:noProof/>
             <w:webHidden/>
           </w:rPr>
-          <w:t>18</w:t>
+          <w:t>19</w:t>
         </w:r>
         <w:r>
           <w:rPr>
@@ -5956,7 +6160,7 @@
           <w:lang w:eastAsia="en-US" w:bidi="he-IL"/>
         </w:rPr>
       </w:pPr>
-      <w:hyperlink w:anchor="_Toc401059668" w:history="1">
+      <w:hyperlink w:anchor="_Toc401146548" w:history="1">
         <w:r>
           <w:rPr>
             <w:rStyle w:val="Hyperlink"/>
@@ -5999,7 +6203,7 @@
             <w:noProof/>
             <w:webHidden/>
           </w:rPr>
-          <w:instrText xml:space="preserve"> PAGEREF _Toc401059668 \h </w:instrText>
+          <w:instrText xml:space="preserve"> PAGEREF _Toc401146548 \h </w:instrText>
         </w:r>
         <w:r>
           <w:rPr>
@@ -6019,7 +6223,7 @@
             <w:noProof/>
             <w:webHidden/>
           </w:rPr>
-          <w:t>20</w:t>
+          <w:t>21</w:t>
         </w:r>
         <w:r>
           <w:rPr>
@@ -6041,7 +6245,7 @@
           <w:lang w:eastAsia="en-US" w:bidi="he-IL"/>
         </w:rPr>
       </w:pPr>
-      <w:hyperlink w:anchor="_Toc401059669" w:history="1">
+      <w:hyperlink w:anchor="_Toc401146549" w:history="1">
         <w:r>
           <w:rPr>
             <w:rStyle w:val="Hyperlink"/>
@@ -6084,7 +6288,7 @@
             <w:noProof/>
             <w:webHidden/>
           </w:rPr>
-          <w:instrText xml:space="preserve"> PAGEREF _Toc401059669 \h </w:instrText>
+          <w:instrText xml:space="preserve"> PAGEREF _Toc401146549 \h </w:instrText>
         </w:r>
         <w:r>
           <w:rPr>
@@ -6104,7 +6308,7 @@
             <w:noProof/>
             <w:webHidden/>
           </w:rPr>
-          <w:t>21</w:t>
+          <w:t>22</w:t>
         </w:r>
         <w:r>
           <w:rPr>
@@ -6126,7 +6330,7 @@
           <w:lang w:eastAsia="en-US" w:bidi="he-IL"/>
         </w:rPr>
       </w:pPr>
-      <w:hyperlink r:id="rId14" w:anchor="_Toc401059670" w:history="1">
+      <w:hyperlink r:id="rId14" w:anchor="_Toc401146550" w:history="1">
         <w:r>
           <w:rPr>
             <w:rStyle w:val="Hyperlink"/>
@@ -6148,7 +6352,7 @@
             <w:rStyle w:val="Hyperlink"/>
             <w:noProof/>
           </w:rPr>
-          <w:t>2.10 - SPEEDD Traffic Use Case, physical system: Decision making will implement a hierarchical control scheme consisting of local feedback on a freeway and a network-wide planning layer.</w:t>
+          <w:t>2.11 - SPEEDD Traffic Use Case, physical system: Decision making will implement a hierarchical control scheme consisting of local feedback on a freeway and a network-wide planning layer.</w:t>
         </w:r>
         <w:r>
           <w:rPr>
@@ -6169,7 +6373,7 @@
             <w:noProof/>
             <w:webHidden/>
           </w:rPr>
-          <w:instrText xml:space="preserve"> PAGEREF _Toc401059670 \h </w:instrText>
+          <w:instrText xml:space="preserve"> PAGEREF _Toc401146550 \h </w:instrText>
         </w:r>
         <w:r>
           <w:rPr>
@@ -6189,7 +6393,7 @@
             <w:noProof/>
             <w:webHidden/>
           </w:rPr>
-          <w:t>23</w:t>
+          <w:t>24</w:t>
         </w:r>
         <w:r>
           <w:rPr>
@@ -6211,7 +6415,7 @@
           <w:lang w:eastAsia="en-US" w:bidi="he-IL"/>
         </w:rPr>
       </w:pPr>
-      <w:hyperlink r:id="rId15" w:anchor="_Toc401059671" w:history="1">
+      <w:hyperlink r:id="rId15" w:anchor="_Toc401146551" w:history="1">
         <w:r>
           <w:rPr>
             <w:rStyle w:val="Hyperlink"/>
@@ -6233,7 +6437,7 @@
             <w:rStyle w:val="Hyperlink"/>
             <w:noProof/>
           </w:rPr>
-          <w:t>2.11 - SPEEDD Traffic Use Case, implementation at runtime: The decision-making module includes a collection of Kalman filters and feedback controllers. It also has access to an external black-box oracle.</w:t>
+          <w:t>2.12 - SPEEDD Traffic Use Case, implementation at runtime: The decision-making module includes a collection of Kalman filters and feedback controllers. It also has access to an external black-box oracle.</w:t>
         </w:r>
         <w:r>
           <w:rPr>
@@ -6254,7 +6458,7 @@
             <w:noProof/>
             <w:webHidden/>
           </w:rPr>
-          <w:instrText xml:space="preserve"> PAGEREF _Toc401059671 \h </w:instrText>
+          <w:instrText xml:space="preserve"> PAGEREF _Toc401146551 \h </w:instrText>
         </w:r>
         <w:r>
           <w:rPr>
@@ -6274,7 +6478,7 @@
             <w:noProof/>
             <w:webHidden/>
           </w:rPr>
-          <w:t>23</w:t>
+          <w:t>24</w:t>
         </w:r>
         <w:r>
           <w:rPr>
@@ -6296,7 +6500,7 @@
           <w:lang w:eastAsia="en-US" w:bidi="he-IL"/>
         </w:rPr>
       </w:pPr>
-      <w:hyperlink w:anchor="_Toc401059672" w:history="1">
+      <w:hyperlink w:anchor="_Toc401146552" w:history="1">
         <w:r>
           <w:rPr>
             <w:rStyle w:val="Hyperlink"/>
@@ -6339,7 +6543,7 @@
             <w:noProof/>
             <w:webHidden/>
           </w:rPr>
-          <w:instrText xml:space="preserve"> PAGEREF _Toc401059672 \h </w:instrText>
+          <w:instrText xml:space="preserve"> PAGEREF _Toc401146552 \h </w:instrText>
         </w:r>
         <w:r>
           <w:rPr>
@@ -6359,7 +6563,7 @@
             <w:noProof/>
             <w:webHidden/>
           </w:rPr>
-          <w:t>24</w:t>
+          <w:t>25</w:t>
         </w:r>
         <w:r>
           <w:rPr>
@@ -6381,7 +6585,7 @@
           <w:lang w:eastAsia="en-US" w:bidi="he-IL"/>
         </w:rPr>
       </w:pPr>
-      <w:hyperlink w:anchor="_Toc401059673" w:history="1">
+      <w:hyperlink w:anchor="_Toc401146553" w:history="1">
         <w:r>
           <w:rPr>
             <w:rStyle w:val="Hyperlink"/>
@@ -6424,7 +6628,7 @@
             <w:noProof/>
             <w:webHidden/>
           </w:rPr>
-          <w:instrText xml:space="preserve"> PAGEREF _Toc401059673 \h </w:instrText>
+          <w:instrText xml:space="preserve"> PAGEREF _Toc401146553 \h </w:instrText>
         </w:r>
         <w:r>
           <w:rPr>
@@ -6444,7 +6648,7 @@
             <w:noProof/>
             <w:webHidden/>
           </w:rPr>
-          <w:t>26</w:t>
+          <w:t>27</w:t>
         </w:r>
         <w:r>
           <w:rPr>
@@ -6466,7 +6670,7 @@
           <w:lang w:eastAsia="en-US" w:bidi="he-IL"/>
         </w:rPr>
       </w:pPr>
-      <w:hyperlink w:anchor="_Toc401059674" w:history="1">
+      <w:hyperlink w:anchor="_Toc401146554" w:history="1">
         <w:r>
           <w:rPr>
             <w:rStyle w:val="Hyperlink"/>
@@ -6509,7 +6713,7 @@
             <w:noProof/>
             <w:webHidden/>
           </w:rPr>
-          <w:instrText xml:space="preserve"> PAGEREF _Toc401059674 \h </w:instrText>
+          <w:instrText xml:space="preserve"> PAGEREF _Toc401146554 \h </w:instrText>
         </w:r>
         <w:r>
           <w:rPr>
@@ -6529,7 +6733,7 @@
             <w:noProof/>
             <w:webHidden/>
           </w:rPr>
-          <w:t>27</w:t>
+          <w:t>28</w:t>
         </w:r>
         <w:r>
           <w:rPr>
@@ -6551,7 +6755,7 @@
           <w:lang w:eastAsia="en-US" w:bidi="he-IL"/>
         </w:rPr>
       </w:pPr>
-      <w:hyperlink w:anchor="_Toc401059675" w:history="1">
+      <w:hyperlink w:anchor="_Toc401146555" w:history="1">
         <w:r>
           <w:rPr>
             <w:rStyle w:val="Hyperlink"/>
@@ -6594,7 +6798,7 @@
             <w:noProof/>
             <w:webHidden/>
           </w:rPr>
-          <w:instrText xml:space="preserve"> PAGEREF _Toc401059675 \h </w:instrText>
+          <w:instrText xml:space="preserve"> PAGEREF _Toc401146555 \h </w:instrText>
         </w:r>
         <w:r>
           <w:rPr>
@@ -6614,7 +6818,7 @@
             <w:noProof/>
             <w:webHidden/>
           </w:rPr>
-          <w:t>29</w:t>
+          <w:t>30</w:t>
         </w:r>
         <w:r>
           <w:rPr>
@@ -6636,7 +6840,7 @@
           <w:lang w:eastAsia="en-US" w:bidi="he-IL"/>
         </w:rPr>
       </w:pPr>
-      <w:hyperlink w:anchor="_Toc401059676" w:history="1">
+      <w:hyperlink w:anchor="_Toc401146556" w:history="1">
         <w:r>
           <w:rPr>
             <w:rStyle w:val="Hyperlink"/>
@@ -6658,7 +6862,7 @@
             <w:rStyle w:val="Hyperlink"/>
             <w:noProof/>
           </w:rPr>
-          <w:t>7.1 – components when events are CDRs arrival</w:t>
+          <w:t>5.1 - Storm Topology</w:t>
         </w:r>
         <w:r>
           <w:rPr>
@@ -6679,7 +6883,7 @@
             <w:noProof/>
             <w:webHidden/>
           </w:rPr>
-          <w:instrText xml:space="preserve"> PAGEREF _Toc401059676 \h </w:instrText>
+          <w:instrText xml:space="preserve"> PAGEREF _Toc401146556 \h </w:instrText>
         </w:r>
         <w:r>
           <w:rPr>
@@ -6711,6 +6915,346 @@
       </w:hyperlink>
     </w:p>
     <w:p>
+      <w:pPr>
+        <w:pStyle w:val="TableofFigures"/>
+        <w:tabs>
+          <w:tab w:val="right" w:leader="dot" w:pos="9350"/>
+        </w:tabs>
+        <w:rPr>
+          <w:noProof/>
+          <w:lang w:eastAsia="en-US" w:bidi="he-IL"/>
+        </w:rPr>
+      </w:pPr>
+      <w:hyperlink w:anchor="_Toc401146557" w:history="1">
+        <w:r>
+          <w:rPr>
+            <w:rStyle w:val="Hyperlink"/>
+            <w:noProof/>
+          </w:rPr>
+          <w:t xml:space="preserve">Figure </w:t>
+        </w:r>
+        <w:r>
+          <w:rPr>
+            <w:rStyle w:val="Hyperlink"/>
+            <w:rFonts w:hint="eastAsia"/>
+            <w:noProof/>
+            <w:cs/>
+          </w:rPr>
+          <w:t>‎</w:t>
+        </w:r>
+        <w:r>
+          <w:rPr>
+            <w:rStyle w:val="Hyperlink"/>
+            <w:noProof/>
+          </w:rPr>
+          <w:t>5.2 - Storm Parallelization</w:t>
+        </w:r>
+        <w:r>
+          <w:rPr>
+            <w:noProof/>
+            <w:webHidden/>
+          </w:rPr>
+          <w:tab/>
+        </w:r>
+        <w:r>
+          <w:rPr>
+            <w:noProof/>
+            <w:webHidden/>
+          </w:rPr>
+          <w:fldChar w:fldCharType="begin"/>
+        </w:r>
+        <w:r>
+          <w:rPr>
+            <w:noProof/>
+            <w:webHidden/>
+          </w:rPr>
+          <w:instrText xml:space="preserve"> PAGEREF _Toc401146557 \h </w:instrText>
+        </w:r>
+        <w:r>
+          <w:rPr>
+            <w:noProof/>
+            <w:webHidden/>
+          </w:rPr>
+        </w:r>
+        <w:r>
+          <w:rPr>
+            <w:noProof/>
+            <w:webHidden/>
+          </w:rPr>
+          <w:fldChar w:fldCharType="separate"/>
+        </w:r>
+        <w:r>
+          <w:rPr>
+            <w:noProof/>
+            <w:webHidden/>
+          </w:rPr>
+          <w:t>37</w:t>
+        </w:r>
+        <w:r>
+          <w:rPr>
+            <w:noProof/>
+            <w:webHidden/>
+          </w:rPr>
+          <w:fldChar w:fldCharType="end"/>
+        </w:r>
+      </w:hyperlink>
+    </w:p>
+    <w:p>
+      <w:pPr>
+        <w:pStyle w:val="TableofFigures"/>
+        <w:tabs>
+          <w:tab w:val="right" w:leader="dot" w:pos="9350"/>
+        </w:tabs>
+        <w:rPr>
+          <w:noProof/>
+          <w:lang w:eastAsia="en-US" w:bidi="he-IL"/>
+        </w:rPr>
+      </w:pPr>
+      <w:hyperlink w:anchor="_Toc401146558" w:history="1">
+        <w:r>
+          <w:rPr>
+            <w:rStyle w:val="Hyperlink"/>
+            <w:noProof/>
+          </w:rPr>
+          <w:t xml:space="preserve">Figure </w:t>
+        </w:r>
+        <w:r>
+          <w:rPr>
+            <w:rStyle w:val="Hyperlink"/>
+            <w:rFonts w:hint="eastAsia"/>
+            <w:noProof/>
+            <w:cs/>
+          </w:rPr>
+          <w:t>‎</w:t>
+        </w:r>
+        <w:r>
+          <w:rPr>
+            <w:rStyle w:val="Hyperlink"/>
+            <w:noProof/>
+          </w:rPr>
+          <w:t>5.3 - Akka Actors Hierarchy</w:t>
+        </w:r>
+        <w:r>
+          <w:rPr>
+            <w:noProof/>
+            <w:webHidden/>
+          </w:rPr>
+          <w:tab/>
+        </w:r>
+        <w:r>
+          <w:rPr>
+            <w:noProof/>
+            <w:webHidden/>
+          </w:rPr>
+          <w:fldChar w:fldCharType="begin"/>
+        </w:r>
+        <w:r>
+          <w:rPr>
+            <w:noProof/>
+            <w:webHidden/>
+          </w:rPr>
+          <w:instrText xml:space="preserve"> PAGEREF _Toc401146558 \h </w:instrText>
+        </w:r>
+        <w:r>
+          <w:rPr>
+            <w:noProof/>
+            <w:webHidden/>
+          </w:rPr>
+        </w:r>
+        <w:r>
+          <w:rPr>
+            <w:noProof/>
+            <w:webHidden/>
+          </w:rPr>
+          <w:fldChar w:fldCharType="separate"/>
+        </w:r>
+        <w:r>
+          <w:rPr>
+            <w:noProof/>
+            <w:webHidden/>
+          </w:rPr>
+          <w:t>39</w:t>
+        </w:r>
+        <w:r>
+          <w:rPr>
+            <w:noProof/>
+            <w:webHidden/>
+          </w:rPr>
+          <w:fldChar w:fldCharType="end"/>
+        </w:r>
+      </w:hyperlink>
+    </w:p>
+    <w:p>
+      <w:pPr>
+        <w:pStyle w:val="TableofFigures"/>
+        <w:tabs>
+          <w:tab w:val="right" w:leader="dot" w:pos="9350"/>
+        </w:tabs>
+        <w:rPr>
+          <w:noProof/>
+          <w:lang w:eastAsia="en-US" w:bidi="he-IL"/>
+        </w:rPr>
+      </w:pPr>
+      <w:hyperlink w:anchor="_Toc401146559" w:history="1">
+        <w:r>
+          <w:rPr>
+            <w:rStyle w:val="Hyperlink"/>
+            <w:noProof/>
+          </w:rPr>
+          <w:t xml:space="preserve">Figure </w:t>
+        </w:r>
+        <w:r>
+          <w:rPr>
+            <w:rStyle w:val="Hyperlink"/>
+            <w:rFonts w:hint="eastAsia"/>
+            <w:noProof/>
+            <w:cs/>
+          </w:rPr>
+          <w:t>‎</w:t>
+        </w:r>
+        <w:r>
+          <w:rPr>
+            <w:rStyle w:val="Hyperlink"/>
+            <w:noProof/>
+          </w:rPr>
+          <w:t>5.4 - D-Stream is a major concept in Spark Streaming</w:t>
+        </w:r>
+        <w:r>
+          <w:rPr>
+            <w:noProof/>
+            <w:webHidden/>
+          </w:rPr>
+          <w:tab/>
+        </w:r>
+        <w:r>
+          <w:rPr>
+            <w:noProof/>
+            <w:webHidden/>
+          </w:rPr>
+          <w:fldChar w:fldCharType="begin"/>
+        </w:r>
+        <w:r>
+          <w:rPr>
+            <w:noProof/>
+            <w:webHidden/>
+          </w:rPr>
+          <w:instrText xml:space="preserve"> PAGEREF _Toc401146559 \h </w:instrText>
+        </w:r>
+        <w:r>
+          <w:rPr>
+            <w:noProof/>
+            <w:webHidden/>
+          </w:rPr>
+        </w:r>
+        <w:r>
+          <w:rPr>
+            <w:noProof/>
+            <w:webHidden/>
+          </w:rPr>
+          <w:fldChar w:fldCharType="separate"/>
+        </w:r>
+        <w:r>
+          <w:rPr>
+            <w:noProof/>
+            <w:webHidden/>
+          </w:rPr>
+          <w:t>40</w:t>
+        </w:r>
+        <w:r>
+          <w:rPr>
+            <w:noProof/>
+            <w:webHidden/>
+          </w:rPr>
+          <w:fldChar w:fldCharType="end"/>
+        </w:r>
+      </w:hyperlink>
+    </w:p>
+    <w:p>
+      <w:pPr>
+        <w:pStyle w:val="TableofFigures"/>
+        <w:tabs>
+          <w:tab w:val="right" w:leader="dot" w:pos="9350"/>
+        </w:tabs>
+        <w:rPr>
+          <w:noProof/>
+          <w:lang w:eastAsia="en-US" w:bidi="he-IL"/>
+        </w:rPr>
+      </w:pPr>
+      <w:hyperlink w:anchor="_Toc401146560" w:history="1">
+        <w:r>
+          <w:rPr>
+            <w:rStyle w:val="Hyperlink"/>
+            <w:noProof/>
+          </w:rPr>
+          <w:t xml:space="preserve">Figure </w:t>
+        </w:r>
+        <w:r>
+          <w:rPr>
+            <w:rStyle w:val="Hyperlink"/>
+            <w:rFonts w:hint="eastAsia"/>
+            <w:noProof/>
+            <w:cs/>
+          </w:rPr>
+          <w:t>‎</w:t>
+        </w:r>
+        <w:r>
+          <w:rPr>
+            <w:rStyle w:val="Hyperlink"/>
+            <w:noProof/>
+          </w:rPr>
+          <w:t>6.1 – components when events are CDRs arrival</w:t>
+        </w:r>
+        <w:r>
+          <w:rPr>
+            <w:noProof/>
+            <w:webHidden/>
+          </w:rPr>
+          <w:tab/>
+        </w:r>
+        <w:r>
+          <w:rPr>
+            <w:noProof/>
+            <w:webHidden/>
+          </w:rPr>
+          <w:fldChar w:fldCharType="begin"/>
+        </w:r>
+        <w:r>
+          <w:rPr>
+            <w:noProof/>
+            <w:webHidden/>
+          </w:rPr>
+          <w:instrText xml:space="preserve"> PAGEREF _Toc401146560 \h </w:instrText>
+        </w:r>
+        <w:r>
+          <w:rPr>
+            <w:noProof/>
+            <w:webHidden/>
+          </w:rPr>
+        </w:r>
+        <w:r>
+          <w:rPr>
+            <w:noProof/>
+            <w:webHidden/>
+          </w:rPr>
+          <w:fldChar w:fldCharType="separate"/>
+        </w:r>
+        <w:r>
+          <w:rPr>
+            <w:noProof/>
+            <w:webHidden/>
+          </w:rPr>
+          <w:t>47</w:t>
+        </w:r>
+        <w:r>
+          <w:rPr>
+            <w:noProof/>
+            <w:webHidden/>
+          </w:rPr>
+          <w:fldChar w:fldCharType="end"/>
+        </w:r>
+      </w:hyperlink>
+    </w:p>
+    <w:p>
       <w:r>
         <w:fldChar w:fldCharType="end"/>
       </w:r>
@@ -6724,22 +7268,22 @@
       <w:pPr>
         <w:pStyle w:val="Heading1"/>
       </w:pPr>
-      <w:bookmarkStart w:id="0" w:name="_Toc401059619"/>
+      <w:bookmarkStart w:id="1" w:name="_Toc401146498"/>
       <w:r>
         <w:lastRenderedPageBreak/>
         <w:t>Introduction</w:t>
       </w:r>
-      <w:bookmarkEnd w:id="0"/>
+      <w:bookmarkEnd w:id="1"/>
     </w:p>
     <w:p>
       <w:pPr>
         <w:pStyle w:val="Heading2"/>
       </w:pPr>
-      <w:bookmarkStart w:id="1" w:name="_Toc401059620"/>
+      <w:bookmarkStart w:id="2" w:name="_Toc401146499"/>
       <w:r>
         <w:t>History of the document</w:t>
       </w:r>
-      <w:bookmarkEnd w:id="1"/>
+      <w:bookmarkEnd w:id="2"/>
     </w:p>
     <w:p>
       <w:pPr>
@@ -7055,11 +7599,11 @@
       <w:pPr>
         <w:pStyle w:val="Heading2"/>
       </w:pPr>
-      <w:bookmarkStart w:id="2" w:name="_Toc401059621"/>
+      <w:bookmarkStart w:id="3" w:name="_Toc401146500"/>
       <w:r>
         <w:t>Purpose and Scope of the Document</w:t>
       </w:r>
-      <w:bookmarkEnd w:id="2"/>
+      <w:bookmarkEnd w:id="3"/>
     </w:p>
     <w:p>
       <w:pPr>
@@ -7123,11 +7667,11 @@
       <w:pPr>
         <w:pStyle w:val="Heading2"/>
       </w:pPr>
-      <w:bookmarkStart w:id="3" w:name="_Toc401059622"/>
+      <w:bookmarkStart w:id="4" w:name="_Toc401146501"/>
       <w:r>
         <w:t>Relationship with Other Documents</w:t>
       </w:r>
-      <w:bookmarkEnd w:id="3"/>
+      <w:bookmarkEnd w:id="4"/>
     </w:p>
     <w:p>
       <w:pPr>
@@ -7167,7 +7711,7 @@
           <w:lang w:eastAsia="ja-JP"/>
         </w:rPr>
       </w:pPr>
-      <w:bookmarkStart w:id="4" w:name="_Toc401059623"/>
+      <w:bookmarkStart w:id="5" w:name="_Toc401146502"/>
       <w:r>
         <w:rPr>
           <w:lang w:eastAsia="ja-JP"/>
@@ -7175,19 +7719,19 @@
         <w:lastRenderedPageBreak/>
         <w:t>Main Sections</w:t>
       </w:r>
-      <w:bookmarkEnd w:id="4"/>
+      <w:bookmarkEnd w:id="5"/>
     </w:p>
     <w:p>
       <w:pPr>
         <w:pStyle w:val="Heading2"/>
       </w:pPr>
-      <w:bookmarkStart w:id="5" w:name="_Toc401059624"/>
       <w:bookmarkStart w:id="6" w:name="_Ref401067502"/>
+      <w:bookmarkStart w:id="7" w:name="_Toc401146503"/>
       <w:r>
         <w:t>System Requirements</w:t>
       </w:r>
-      <w:bookmarkEnd w:id="5"/>
       <w:bookmarkEnd w:id="6"/>
+      <w:bookmarkEnd w:id="7"/>
     </w:p>
     <w:p>
       <w:pPr>
@@ -7418,11 +7962,11 @@
       <w:pPr>
         <w:pStyle w:val="Heading2"/>
       </w:pPr>
-      <w:bookmarkStart w:id="7" w:name="_Toc401059625"/>
+      <w:bookmarkStart w:id="8" w:name="_Toc401146504"/>
       <w:r>
         <w:t>Approach</w:t>
       </w:r>
-      <w:bookmarkEnd w:id="7"/>
+      <w:bookmarkEnd w:id="8"/>
     </w:p>
     <w:p>
       <w:pPr>
@@ -7782,8 +8326,8 @@
           <w:lang w:eastAsia="ja-JP"/>
         </w:rPr>
       </w:pPr>
-      <w:bookmarkStart w:id="8" w:name="_Ref399691441"/>
-      <w:bookmarkStart w:id="9" w:name="_Toc401059660"/>
+      <w:bookmarkStart w:id="9" w:name="_Ref399691441"/>
+      <w:bookmarkStart w:id="10" w:name="_Toc401146540"/>
       <w:r>
         <w:t xml:space="preserve">Figure </w:t>
       </w:r>
@@ -7834,11 +8378,11 @@
       <w:r>
         <w:fldChar w:fldCharType="end"/>
       </w:r>
-      <w:bookmarkEnd w:id="8"/>
+      <w:bookmarkEnd w:id="9"/>
       <w:r>
         <w:t>- SPEEDD design architecture approach</w:t>
       </w:r>
-      <w:bookmarkEnd w:id="9"/>
+      <w:bookmarkEnd w:id="10"/>
     </w:p>
     <w:p>
       <w:pPr>
@@ -7847,13 +8391,13 @@
       <w:r>
         <w:t xml:space="preserve"> </w:t>
       </w:r>
-      <w:bookmarkStart w:id="10" w:name="_Ref399699618"/>
-      <w:bookmarkStart w:id="11" w:name="_Toc401059626"/>
+      <w:bookmarkStart w:id="11" w:name="_Ref399699618"/>
+      <w:bookmarkStart w:id="12" w:name="_Toc401146505"/>
       <w:r>
         <w:t>Conceptual Architecture</w:t>
       </w:r>
-      <w:bookmarkEnd w:id="10"/>
       <w:bookmarkEnd w:id="11"/>
+      <w:bookmarkEnd w:id="12"/>
     </w:p>
     <w:p>
       <w:pPr>
@@ -8027,8 +8571,8 @@
           <w:lang w:eastAsia="ja-JP"/>
         </w:rPr>
       </w:pPr>
-      <w:bookmarkStart w:id="12" w:name="_Ref399693808"/>
-      <w:bookmarkStart w:id="13" w:name="_Toc401059661"/>
+      <w:bookmarkStart w:id="13" w:name="_Ref399693808"/>
+      <w:bookmarkStart w:id="14" w:name="_Toc401146541"/>
       <w:r>
         <w:t xml:space="preserve">Figure </w:t>
       </w:r>
@@ -8079,14 +8623,14 @@
       <w:r>
         <w:fldChar w:fldCharType="end"/>
       </w:r>
-      <w:bookmarkEnd w:id="12"/>
+      <w:bookmarkEnd w:id="13"/>
       <w:r>
         <w:t xml:space="preserve"> - </w:t>
       </w:r>
       <w:r>
         <w:t>Conceptual Architecture of SPEEDD Prototype</w:t>
       </w:r>
-      <w:bookmarkEnd w:id="13"/>
+      <w:bookmarkEnd w:id="14"/>
     </w:p>
     <w:p>
       <w:pPr>
@@ -8175,11 +8719,11 @@
       <w:pPr>
         <w:pStyle w:val="Heading2"/>
       </w:pPr>
-      <w:bookmarkStart w:id="14" w:name="_Toc401059627"/>
+      <w:bookmarkStart w:id="15" w:name="_Toc401146506"/>
       <w:r>
         <w:t>SPEEDD Runtime Architecture</w:t>
       </w:r>
-      <w:bookmarkEnd w:id="14"/>
+      <w:bookmarkEnd w:id="15"/>
     </w:p>
     <w:p>
       <w:pPr>
@@ -8420,8 +8964,8 @@
           <w:lang w:eastAsia="ja-JP"/>
         </w:rPr>
       </w:pPr>
-      <w:bookmarkStart w:id="15" w:name="_Ref399693784"/>
-      <w:bookmarkStart w:id="16" w:name="_Toc401059662"/>
+      <w:bookmarkStart w:id="16" w:name="_Ref399693784"/>
+      <w:bookmarkStart w:id="17" w:name="_Toc401146542"/>
       <w:r>
         <w:t xml:space="preserve">Figure </w:t>
       </w:r>
@@ -8472,14 +9016,14 @@
       <w:r>
         <w:fldChar w:fldCharType="end"/>
       </w:r>
-      <w:bookmarkEnd w:id="15"/>
+      <w:bookmarkEnd w:id="16"/>
       <w:r>
         <w:t xml:space="preserve"> </w:t>
       </w:r>
       <w:r>
         <w:t>- SPEEDD - Event-Driven Architecture</w:t>
       </w:r>
-      <w:bookmarkEnd w:id="16"/>
+      <w:bookmarkEnd w:id="17"/>
     </w:p>
     <w:p>
       <w:pPr>
@@ -8873,8 +9417,8 @@
           <w:lang w:eastAsia="ja-JP"/>
         </w:rPr>
       </w:pPr>
-      <w:bookmarkStart w:id="17" w:name="_Ref399693844"/>
-      <w:bookmarkStart w:id="18" w:name="_Toc401059663"/>
+      <w:bookmarkStart w:id="18" w:name="_Ref399693844"/>
+      <w:bookmarkStart w:id="19" w:name="_Toc401146543"/>
       <w:r>
         <w:t xml:space="preserve">Figure </w:t>
       </w:r>
@@ -8925,14 +9469,14 @@
       <w:r>
         <w:fldChar w:fldCharType="end"/>
       </w:r>
-      <w:bookmarkEnd w:id="17"/>
+      <w:bookmarkEnd w:id="18"/>
       <w:r>
         <w:t xml:space="preserve"> </w:t>
       </w:r>
       <w:r>
         <w:t>- SPEEDD Runtime - Event-Driven Architecture (Traffic Use Case)</w:t>
       </w:r>
-      <w:bookmarkEnd w:id="18"/>
+      <w:bookmarkEnd w:id="19"/>
     </w:p>
     <w:p>
       <w:pPr>
@@ -8999,8 +9543,8 @@
           <w:lang w:eastAsia="ja-JP"/>
         </w:rPr>
       </w:pPr>
-      <w:bookmarkStart w:id="19" w:name="_Ref399693852"/>
-      <w:bookmarkStart w:id="20" w:name="_Toc401059664"/>
+      <w:bookmarkStart w:id="20" w:name="_Ref399693852"/>
+      <w:bookmarkStart w:id="21" w:name="_Toc401146544"/>
       <w:r>
         <w:t xml:space="preserve">Figure </w:t>
       </w:r>
@@ -9051,14 +9595,14 @@
       <w:r>
         <w:fldChar w:fldCharType="end"/>
       </w:r>
-      <w:bookmarkEnd w:id="19"/>
+      <w:bookmarkEnd w:id="20"/>
       <w:r>
         <w:t xml:space="preserve"> </w:t>
       </w:r>
       <w:r>
         <w:t>- SPEEDD Runtime - Event-Driven Architecture (Credit Card Fraud Use Case)</w:t>
       </w:r>
-      <w:bookmarkEnd w:id="20"/>
+      <w:bookmarkEnd w:id="21"/>
     </w:p>
     <w:p>
       <w:pPr>
@@ -9067,18 +9611,18 @@
           <w:lang w:eastAsia="ja-JP"/>
         </w:rPr>
       </w:pPr>
-      <w:bookmarkStart w:id="21" w:name="_Ref400010233"/>
-      <w:bookmarkStart w:id="22" w:name="_Ref400010250"/>
-      <w:bookmarkStart w:id="23" w:name="_Toc401059628"/>
+      <w:bookmarkStart w:id="22" w:name="_Ref400010233"/>
+      <w:bookmarkStart w:id="23" w:name="_Ref400010250"/>
+      <w:bookmarkStart w:id="24" w:name="_Toc401146507"/>
       <w:r>
         <w:rPr>
           <w:lang w:eastAsia="ja-JP"/>
         </w:rPr>
         <w:t>Event Bus</w:t>
       </w:r>
-      <w:bookmarkEnd w:id="21"/>
       <w:bookmarkEnd w:id="22"/>
       <w:bookmarkEnd w:id="23"/>
+      <w:bookmarkEnd w:id="24"/>
     </w:p>
     <w:p>
       <w:pPr>
@@ -9273,8 +9817,8 @@
         <w:pStyle w:val="Caption"/>
         <w:keepNext/>
       </w:pPr>
-      <w:bookmarkStart w:id="24" w:name="_Ref399943477"/>
-      <w:bookmarkStart w:id="25" w:name="_Toc401059659"/>
+      <w:bookmarkStart w:id="25" w:name="_Ref399943477"/>
+      <w:bookmarkStart w:id="26" w:name="_Toc401146539"/>
       <w:r>
         <w:t xml:space="preserve">Table </w:t>
       </w:r>
@@ -9328,11 +9872,11 @@
       <w:r>
         <w:fldChar w:fldCharType="end"/>
       </w:r>
-      <w:bookmarkEnd w:id="24"/>
+      <w:bookmarkEnd w:id="25"/>
       <w:r>
         <w:t xml:space="preserve"> - Kafka topics in SPEEDD event bus</w:t>
       </w:r>
-      <w:bookmarkEnd w:id="25"/>
+      <w:bookmarkEnd w:id="26"/>
     </w:p>
     <w:tbl>
       <w:tblPr>
@@ -9897,14 +10441,14 @@
           <w:lang w:eastAsia="ja-JP"/>
         </w:rPr>
       </w:pPr>
-      <w:bookmarkStart w:id="26" w:name="_Ref400884520"/>
+      <w:bookmarkStart w:id="27" w:name="_Ref400884520"/>
       <w:r>
         <w:rPr>
           <w:lang w:eastAsia="ja-JP"/>
         </w:rPr>
         <w:t>Partitioning for the Traffic Use Case</w:t>
       </w:r>
-      <w:bookmarkEnd w:id="26"/>
+      <w:bookmarkEnd w:id="27"/>
     </w:p>
     <w:p>
       <w:pPr>
@@ -9984,14 +10528,14 @@
           <w:lang w:eastAsia="ja-JP"/>
         </w:rPr>
       </w:pPr>
-      <w:bookmarkStart w:id="27" w:name="_Ref400884529"/>
+      <w:bookmarkStart w:id="28" w:name="_Ref400884529"/>
       <w:r>
         <w:rPr>
           <w:lang w:eastAsia="ja-JP"/>
         </w:rPr>
         <w:t>Partitioning for the Credit Card Fraud Use Case</w:t>
       </w:r>
-      <w:bookmarkEnd w:id="27"/>
+      <w:bookmarkEnd w:id="28"/>
     </w:p>
     <w:p>
       <w:pPr>
@@ -10399,8 +10943,8 @@
           <w:lang w:eastAsia="ja-JP"/>
         </w:rPr>
       </w:pPr>
-      <w:bookmarkStart w:id="28" w:name="_Ref400741719"/>
-      <w:bookmarkStart w:id="29" w:name="_Toc401059665"/>
+      <w:bookmarkStart w:id="29" w:name="_Ref400741719"/>
+      <w:bookmarkStart w:id="30" w:name="_Toc401146545"/>
       <w:r>
         <w:t xml:space="preserve">Figure </w:t>
       </w:r>
@@ -10451,11 +10995,11 @@
       <w:r>
         <w:fldChar w:fldCharType="end"/>
       </w:r>
-      <w:bookmarkEnd w:id="28"/>
+      <w:bookmarkEnd w:id="29"/>
       <w:r>
         <w:t xml:space="preserve"> - Storm-Kafka Integration</w:t>
       </w:r>
-      <w:bookmarkEnd w:id="29"/>
+      <w:bookmarkEnd w:id="30"/>
     </w:p>
     <w:p>
       <w:pPr>
@@ -10464,14 +11008,14 @@
           <w:lang w:eastAsia="ja-JP"/>
         </w:rPr>
       </w:pPr>
-      <w:bookmarkStart w:id="30" w:name="_Toc401059629"/>
+      <w:bookmarkStart w:id="31" w:name="_Toc401146508"/>
       <w:r>
         <w:rPr>
           <w:lang w:eastAsia="ja-JP"/>
         </w:rPr>
         <w:t>Event/Data Providers</w:t>
       </w:r>
-      <w:bookmarkEnd w:id="30"/>
+      <w:bookmarkEnd w:id="31"/>
     </w:p>
     <w:p>
       <w:pPr>
@@ -11144,14 +11688,14 @@
           <w:lang w:eastAsia="ja-JP"/>
         </w:rPr>
       </w:pPr>
-      <w:bookmarkStart w:id="31" w:name="_Toc401059630"/>
+      <w:bookmarkStart w:id="32" w:name="_Toc401146509"/>
       <w:r>
         <w:rPr>
           <w:lang w:eastAsia="ja-JP"/>
         </w:rPr>
         <w:t>Action Consumption – Actuators/Connectors</w:t>
       </w:r>
-      <w:bookmarkEnd w:id="31"/>
+      <w:bookmarkEnd w:id="32"/>
     </w:p>
     <w:p>
       <w:pPr>
@@ -11347,9 +11891,9 @@
           <w:lang w:eastAsia="ja-JP"/>
         </w:rPr>
       </w:pPr>
-      <w:bookmarkStart w:id="32" w:name="_Toc399700452"/>
-      <w:bookmarkStart w:id="33" w:name="_Ref400884641"/>
-      <w:bookmarkStart w:id="34" w:name="_Toc401059631"/>
+      <w:bookmarkStart w:id="33" w:name="_Toc399700452"/>
+      <w:bookmarkStart w:id="34" w:name="_Ref400884641"/>
+      <w:bookmarkStart w:id="35" w:name="_Toc401146510"/>
       <w:r>
         <w:rPr>
           <w:lang w:eastAsia="ja-JP"/>
@@ -11357,9 +11901,9 @@
         <w:lastRenderedPageBreak/>
         <w:t>Complex Event Processor</w:t>
       </w:r>
-      <w:bookmarkEnd w:id="32"/>
       <w:bookmarkEnd w:id="33"/>
       <w:bookmarkEnd w:id="34"/>
+      <w:bookmarkEnd w:id="35"/>
     </w:p>
     <w:p>
       <w:pPr>
@@ -11434,8 +11978,8 @@
           <w:szCs w:val="22"/>
         </w:rPr>
       </w:pPr>
-      <w:bookmarkStart w:id="35" w:name="_Ref400367988"/>
-      <w:bookmarkStart w:id="36" w:name="_Toc401059666"/>
+      <w:bookmarkStart w:id="36" w:name="_Ref400367988"/>
+      <w:bookmarkStart w:id="37" w:name="_Toc401146546"/>
       <w:r>
         <w:t xml:space="preserve">Figure </w:t>
       </w:r>
@@ -11486,7 +12030,7 @@
       <w:r>
         <w:fldChar w:fldCharType="end"/>
       </w:r>
-      <w:bookmarkEnd w:id="35"/>
+      <w:bookmarkEnd w:id="36"/>
       <w:r>
         <w:t xml:space="preserve"> - </w:t>
       </w:r>
@@ -11496,7 +12040,7 @@
       <w:r>
         <w:t>thoring Tool and Runtime Engine</w:t>
       </w:r>
-      <w:bookmarkEnd w:id="36"/>
+      <w:bookmarkEnd w:id="37"/>
     </w:p>
     <w:p>
       <w:pPr>
@@ -12064,8 +12608,8 @@
       <w:pPr>
         <w:pStyle w:val="Caption"/>
       </w:pPr>
-      <w:bookmarkStart w:id="37" w:name="_Ref400370071"/>
-      <w:bookmarkStart w:id="38" w:name="_Toc401059667"/>
+      <w:bookmarkStart w:id="38" w:name="_Ref400370071"/>
+      <w:bookmarkStart w:id="39" w:name="_Toc401146547"/>
       <w:r>
         <w:t xml:space="preserve">Figure </w:t>
       </w:r>
@@ -12116,14 +12660,14 @@
       <w:r>
         <w:fldChar w:fldCharType="end"/>
       </w:r>
-      <w:bookmarkEnd w:id="37"/>
+      <w:bookmarkEnd w:id="38"/>
       <w:r>
         <w:t xml:space="preserve"> - </w:t>
       </w:r>
       <w:r>
         <w:t>Proton Runtime and external systems</w:t>
       </w:r>
-      <w:bookmarkEnd w:id="38"/>
+      <w:bookmarkEnd w:id="39"/>
     </w:p>
     <w:p>
       <w:r>
@@ -12549,8 +13093,8 @@
       <w:pPr>
         <w:pStyle w:val="Caption"/>
       </w:pPr>
-      <w:bookmarkStart w:id="39" w:name="_Ref400370198"/>
-      <w:bookmarkStart w:id="40" w:name="_Toc401059668"/>
+      <w:bookmarkStart w:id="40" w:name="_Ref400370198"/>
+      <w:bookmarkStart w:id="41" w:name="_Toc401146548"/>
       <w:r>
         <w:t xml:space="preserve">Figure </w:t>
       </w:r>
@@ -12601,14 +13145,14 @@
       <w:r>
         <w:fldChar w:fldCharType="end"/>
       </w:r>
-      <w:bookmarkEnd w:id="39"/>
+      <w:bookmarkEnd w:id="40"/>
       <w:r>
         <w:t xml:space="preserve"> - </w:t>
       </w:r>
       <w:r>
         <w:t>Proton components</w:t>
       </w:r>
-      <w:bookmarkEnd w:id="40"/>
+      <w:bookmarkEnd w:id="41"/>
     </w:p>
     <w:p>
       <w:r>
@@ -12767,8 +13311,8 @@
       <w:pPr>
         <w:pStyle w:val="Caption"/>
       </w:pPr>
-      <w:bookmarkStart w:id="41" w:name="_Ref400370339"/>
-      <w:bookmarkStart w:id="42" w:name="_Toc401059669"/>
+      <w:bookmarkStart w:id="42" w:name="_Ref400370339"/>
+      <w:bookmarkStart w:id="43" w:name="_Toc401146549"/>
       <w:r>
         <w:t xml:space="preserve">Figure </w:t>
       </w:r>
@@ -12819,14 +13363,14 @@
       <w:r>
         <w:fldChar w:fldCharType="end"/>
       </w:r>
-      <w:bookmarkEnd w:id="41"/>
+      <w:bookmarkEnd w:id="42"/>
       <w:r>
         <w:t xml:space="preserve"> - Architecture of </w:t>
       </w:r>
       <w:r>
         <w:t>Proton on STORM</w:t>
       </w:r>
-      <w:bookmarkEnd w:id="42"/>
+      <w:bookmarkEnd w:id="43"/>
     </w:p>
     <w:p>
       <w:r>
@@ -13057,8 +13601,8 @@
           <w:lang w:eastAsia="ja-JP"/>
         </w:rPr>
       </w:pPr>
-      <w:bookmarkStart w:id="43" w:name="_Ref400878005"/>
-      <w:bookmarkStart w:id="44" w:name="_Toc401059632"/>
+      <w:bookmarkStart w:id="44" w:name="_Ref400878005"/>
+      <w:bookmarkStart w:id="45" w:name="_Toc401146511"/>
       <w:r>
         <w:rPr>
           <w:lang w:eastAsia="ja-JP"/>
@@ -13071,8 +13615,8 @@
         </w:rPr>
         <w:t>Making</w:t>
       </w:r>
-      <w:bookmarkEnd w:id="43"/>
       <w:bookmarkEnd w:id="44"/>
+      <w:bookmarkEnd w:id="45"/>
     </w:p>
     <w:p>
       <w:r>
@@ -13157,7 +13701,7 @@
         <w:rPr>
           <w:noProof/>
         </w:rPr>
-        <w:t>10</w:t>
+        <w:t>11</w:t>
       </w:r>
       <w:r>
         <w:fldChar w:fldCharType="end"/>
@@ -13216,7 +13760,7 @@
         <w:rPr>
           <w:noProof/>
         </w:rPr>
-        <w:t>11</w:t>
+        <w:t>12</w:t>
       </w:r>
       <w:r>
         <w:fldChar w:fldCharType="end"/>
@@ -13351,8 +13895,8 @@
                             <w:pPr>
                               <w:pStyle w:val="Caption"/>
                             </w:pPr>
-                            <w:bookmarkStart w:id="45" w:name="_Ref400707872"/>
-                            <w:bookmarkStart w:id="46" w:name="_Toc401059670"/>
+                            <w:bookmarkStart w:id="46" w:name="_Ref400707872"/>
+                            <w:bookmarkStart w:id="47" w:name="_Toc401146550"/>
                             <w:r>
                               <w:t xml:space="preserve">Figure </w:t>
                             </w:r>
@@ -13403,14 +13947,14 @@
                             <w:r>
                               <w:fldChar w:fldCharType="end"/>
                             </w:r>
-                            <w:bookmarkEnd w:id="45"/>
+                            <w:bookmarkEnd w:id="46"/>
                             <w:r>
                               <w:t xml:space="preserve"> </w:t>
                             </w:r>
                             <w:r>
                               <w:t>- SPEEDD Traffic Use Case, physical system: Decision making will implement a hierarchical control scheme consisting of local feedback on a freeway and a network-wide planning layer.</w:t>
                             </w:r>
-                            <w:bookmarkEnd w:id="46"/>
+                            <w:bookmarkEnd w:id="47"/>
                           </w:p>
                         </w:txbxContent>
                       </wps:txbx>
@@ -13439,8 +13983,8 @@
                       <w:pPr>
                         <w:pStyle w:val="Caption"/>
                       </w:pPr>
-                      <w:bookmarkStart w:id="47" w:name="_Ref400707872"/>
-                      <w:bookmarkStart w:id="48" w:name="_Toc401059670"/>
+                      <w:bookmarkStart w:id="48" w:name="_Ref400707872"/>
+                      <w:bookmarkStart w:id="49" w:name="_Toc401146550"/>
                       <w:r>
                         <w:t xml:space="preserve">Figure </w:t>
                       </w:r>
@@ -13491,14 +14035,14 @@
                       <w:r>
                         <w:fldChar w:fldCharType="end"/>
                       </w:r>
-                      <w:bookmarkEnd w:id="47"/>
+                      <w:bookmarkEnd w:id="48"/>
                       <w:r>
                         <w:t xml:space="preserve"> </w:t>
                       </w:r>
                       <w:r>
                         <w:t>- SPEEDD Traffic Use Case, physical system: Decision making will implement a hierarchical control scheme consisting of local feedback on a freeway and a network-wide planning layer.</w:t>
                       </w:r>
-                      <w:bookmarkEnd w:id="48"/>
+                      <w:bookmarkEnd w:id="49"/>
                     </w:p>
                   </w:txbxContent>
                 </v:textbox>
@@ -13634,8 +14178,8 @@
                                 <w:noProof/>
                               </w:rPr>
                             </w:pPr>
-                            <w:bookmarkStart w:id="49" w:name="_Ref400708322"/>
-                            <w:bookmarkStart w:id="50" w:name="_Toc401059671"/>
+                            <w:bookmarkStart w:id="50" w:name="_Ref400708322"/>
+                            <w:bookmarkStart w:id="51" w:name="_Toc401146551"/>
                             <w:r>
                               <w:t xml:space="preserve">Figure </w:t>
                             </w:r>
@@ -13686,14 +14230,14 @@
                             <w:r>
                               <w:fldChar w:fldCharType="end"/>
                             </w:r>
-                            <w:bookmarkEnd w:id="49"/>
+                            <w:bookmarkEnd w:id="50"/>
                             <w:r>
                               <w:t xml:space="preserve"> - </w:t>
                             </w:r>
                             <w:r>
                               <w:t>SPEEDD Traffic Use Case, implementation at runtime: The decision-making module includes a collection of Kalman filters and feedback controllers. It also has access to an external black-box oracle.</w:t>
                             </w:r>
-                            <w:bookmarkEnd w:id="50"/>
+                            <w:bookmarkEnd w:id="51"/>
                           </w:p>
                         </w:txbxContent>
                       </wps:txbx>
@@ -13724,8 +14268,8 @@
                           <w:noProof/>
                         </w:rPr>
                       </w:pPr>
-                      <w:bookmarkStart w:id="51" w:name="_Ref400708322"/>
-                      <w:bookmarkStart w:id="52" w:name="_Toc401059671"/>
+                      <w:bookmarkStart w:id="52" w:name="_Ref400708322"/>
+                      <w:bookmarkStart w:id="53" w:name="_Toc401146551"/>
                       <w:r>
                         <w:t xml:space="preserve">Figure </w:t>
                       </w:r>
@@ -13776,14 +14320,14 @@
                       <w:r>
                         <w:fldChar w:fldCharType="end"/>
                       </w:r>
-                      <w:bookmarkEnd w:id="51"/>
+                      <w:bookmarkEnd w:id="52"/>
                       <w:r>
                         <w:t xml:space="preserve"> - </w:t>
                       </w:r>
                       <w:r>
                         <w:t>SPEEDD Traffic Use Case, implementation at runtime: The decision-making module includes a collection of Kalman filters and feedback controllers. It also has access to an external black-box oracle.</w:t>
                       </w:r>
-                      <w:bookmarkEnd w:id="52"/>
+                      <w:bookmarkEnd w:id="53"/>
                     </w:p>
                   </w:txbxContent>
                 </v:textbox>
@@ -13828,7 +14372,7 @@
           <w:lang w:eastAsia="ja-JP"/>
         </w:rPr>
       </w:pPr>
-      <w:bookmarkStart w:id="53" w:name="_Toc401059633"/>
+      <w:bookmarkStart w:id="54" w:name="_Toc401146512"/>
       <w:r>
         <w:rPr>
           <w:lang w:eastAsia="ja-JP"/>
@@ -13836,7 +14380,7 @@
         <w:lastRenderedPageBreak/>
         <w:t>Dashboard application</w:t>
       </w:r>
-      <w:bookmarkEnd w:id="53"/>
+      <w:bookmarkEnd w:id="54"/>
     </w:p>
     <w:p>
       <w:pPr>
@@ -13845,7 +14389,7 @@
           <w:lang w:val="en-GB"/>
         </w:rPr>
       </w:pPr>
-      <w:bookmarkStart w:id="54" w:name="_Ref399699634"/>
+      <w:bookmarkStart w:id="55" w:name="_Ref399699634"/>
       <w:r>
         <w:rPr>
           <w:lang w:val="en-GB"/>
@@ -14010,7 +14554,7 @@
           <v:shape id="_x0000_i1026" type="#_x0000_t75" style="width:451.25pt;height:320.45pt" o:ole="">
             <v:imagedata r:id="rId28" o:title=""/>
           </v:shape>
-          <o:OLEObject Type="Embed" ProgID="Visio.Drawing.11" ShapeID="_x0000_i1026" DrawAspect="Content" ObjectID="_1474886677" r:id="rId29"/>
+          <o:OLEObject Type="Embed" ProgID="Visio.Drawing.11" ShapeID="_x0000_i1026" DrawAspect="Content" ObjectID="_1474889192" r:id="rId29"/>
         </w:object>
       </w:r>
     </w:p>
@@ -14022,8 +14566,8 @@
           <w:lang w:val="en-GB"/>
         </w:rPr>
       </w:pPr>
-      <w:bookmarkStart w:id="55" w:name="_Ref400462337"/>
-      <w:bookmarkStart w:id="56" w:name="_Toc401059672"/>
+      <w:bookmarkStart w:id="56" w:name="_Ref400462337"/>
+      <w:bookmarkStart w:id="57" w:name="_Toc401146552"/>
       <w:r>
         <w:t xml:space="preserve">Figure </w:t>
       </w:r>
@@ -14074,14 +14618,14 @@
       <w:r>
         <w:fldChar w:fldCharType="end"/>
       </w:r>
-      <w:bookmarkEnd w:id="55"/>
+      <w:bookmarkEnd w:id="56"/>
       <w:r>
         <w:t xml:space="preserve"> - </w:t>
       </w:r>
       <w:r>
         <w:t>Dashboard Architecture</w:t>
       </w:r>
-      <w:bookmarkEnd w:id="56"/>
+      <w:bookmarkEnd w:id="57"/>
     </w:p>
     <w:p>
       <w:pPr>
@@ -14682,7 +15226,7 @@
           <v:shape id="_x0000_i1025" type="#_x0000_t75" style="width:451.25pt;height:361.8pt" o:ole="">
             <v:imagedata r:id="rId30" o:title=""/>
           </v:shape>
-          <o:OLEObject Type="Embed" ProgID="Visio.Drawing.15" ShapeID="_x0000_i1025" DrawAspect="Content" ObjectID="_1474886678" r:id="rId31"/>
+          <o:OLEObject Type="Embed" ProgID="Visio.Drawing.15" ShapeID="_x0000_i1025" DrawAspect="Content" ObjectID="_1474889193" r:id="rId31"/>
         </w:object>
       </w:r>
     </w:p>
@@ -14691,8 +15235,8 @@
         <w:pStyle w:val="Caption"/>
         <w:jc w:val="both"/>
       </w:pPr>
-      <w:bookmarkStart w:id="57" w:name="_Ref400462394"/>
-      <w:bookmarkStart w:id="58" w:name="_Toc401059673"/>
+      <w:bookmarkStart w:id="58" w:name="_Ref400462394"/>
+      <w:bookmarkStart w:id="59" w:name="_Toc401146553"/>
       <w:r>
         <w:t xml:space="preserve">Figure </w:t>
       </w:r>
@@ -14743,21 +15287,21 @@
       <w:r>
         <w:fldChar w:fldCharType="end"/>
       </w:r>
-      <w:bookmarkEnd w:id="57"/>
+      <w:bookmarkEnd w:id="58"/>
       <w:r>
         <w:t xml:space="preserve"> - User Interface</w:t>
       </w:r>
-      <w:bookmarkEnd w:id="58"/>
+      <w:bookmarkEnd w:id="59"/>
     </w:p>
     <w:p>
       <w:pPr>
         <w:pStyle w:val="Heading3"/>
       </w:pPr>
-      <w:bookmarkStart w:id="59" w:name="_Toc401059634"/>
+      <w:bookmarkStart w:id="60" w:name="_Toc401146513"/>
       <w:r>
         <w:t>Scalable aggregation mechanisms</w:t>
       </w:r>
-      <w:bookmarkEnd w:id="59"/>
+      <w:bookmarkEnd w:id="60"/>
     </w:p>
     <w:p>
       <w:r>
@@ -14817,15 +15361,15 @@
       <w:pPr>
         <w:pStyle w:val="Heading2"/>
       </w:pPr>
-      <w:bookmarkStart w:id="60" w:name="_Toc401059635"/>
+      <w:bookmarkStart w:id="61" w:name="_Toc401146514"/>
       <w:r>
         <w:t>Design</w:t>
       </w:r>
       <w:r>
         <w:t>-Time Architecture</w:t>
       </w:r>
-      <w:bookmarkEnd w:id="54"/>
-      <w:bookmarkEnd w:id="60"/>
+      <w:bookmarkEnd w:id="55"/>
+      <w:bookmarkEnd w:id="61"/>
     </w:p>
     <w:p>
       <w:pPr>
@@ -15037,8 +15581,8 @@
           <w:lang w:eastAsia="ja-JP"/>
         </w:rPr>
       </w:pPr>
-      <w:bookmarkStart w:id="61" w:name="_Ref400037388"/>
-      <w:bookmarkStart w:id="62" w:name="_Toc401059674"/>
+      <w:bookmarkStart w:id="62" w:name="_Ref400037388"/>
+      <w:bookmarkStart w:id="63" w:name="_Toc401146554"/>
       <w:r>
         <w:t xml:space="preserve">Figure </w:t>
       </w:r>
@@ -15089,7 +15633,7 @@
       <w:r>
         <w:fldChar w:fldCharType="end"/>
       </w:r>
-      <w:bookmarkEnd w:id="61"/>
+      <w:bookmarkEnd w:id="62"/>
       <w:r>
         <w:t xml:space="preserve"> - SPEEDD </w:t>
       </w:r>
@@ -15099,7 +15643,7 @@
       <w:r>
         <w:t xml:space="preserve"> Time Architecture</w:t>
       </w:r>
-      <w:bookmarkEnd w:id="62"/>
+      <w:bookmarkEnd w:id="63"/>
     </w:p>
     <w:p>
       <w:pPr>
@@ -15108,14 +15652,14 @@
           <w:lang w:eastAsia="ja-JP"/>
         </w:rPr>
       </w:pPr>
-      <w:bookmarkStart w:id="63" w:name="_Toc401059636"/>
+      <w:bookmarkStart w:id="64" w:name="_Toc401146515"/>
       <w:r>
         <w:rPr>
           <w:lang w:eastAsia="ja-JP"/>
         </w:rPr>
         <w:t>Event Pattern Mining</w:t>
       </w:r>
-      <w:bookmarkEnd w:id="63"/>
+      <w:bookmarkEnd w:id="64"/>
     </w:p>
     <w:p>
       <w:pPr>
@@ -15204,14 +15748,14 @@
           <w:lang w:eastAsia="ja-JP"/>
         </w:rPr>
       </w:pPr>
-      <w:bookmarkStart w:id="64" w:name="_Toc401059637"/>
+      <w:bookmarkStart w:id="65" w:name="_Toc401146516"/>
       <w:r>
         <w:rPr>
           <w:lang w:eastAsia="ja-JP"/>
         </w:rPr>
         <w:t>Authoring of CEP Rules</w:t>
       </w:r>
-      <w:bookmarkEnd w:id="64"/>
+      <w:bookmarkEnd w:id="65"/>
     </w:p>
     <w:p>
       <w:pPr>
@@ -15256,15 +15800,15 @@
       <w:pPr>
         <w:pStyle w:val="Heading2"/>
       </w:pPr>
-      <w:bookmarkStart w:id="65" w:name="_Ref401056725"/>
-      <w:bookmarkStart w:id="66" w:name="_Ref401056783"/>
-      <w:bookmarkStart w:id="67" w:name="_Toc401059638"/>
+      <w:bookmarkStart w:id="66" w:name="_Ref401056725"/>
+      <w:bookmarkStart w:id="67" w:name="_Ref401056783"/>
+      <w:bookmarkStart w:id="68" w:name="_Toc401146517"/>
       <w:r>
         <w:t>Integration – APIs and Data Formats</w:t>
       </w:r>
-      <w:bookmarkEnd w:id="65"/>
       <w:bookmarkEnd w:id="66"/>
       <w:bookmarkEnd w:id="67"/>
+      <w:bookmarkEnd w:id="68"/>
     </w:p>
     <w:p>
       <w:pPr>
@@ -16114,13 +16658,13 @@
       <w:pPr>
         <w:pStyle w:val="Heading2"/>
       </w:pPr>
-      <w:bookmarkStart w:id="68" w:name="_Toc401059639"/>
       <w:bookmarkStart w:id="69" w:name="_Ref401064092"/>
+      <w:bookmarkStart w:id="70" w:name="_Toc401146518"/>
       <w:r>
         <w:t>Deployment Architecture</w:t>
       </w:r>
-      <w:bookmarkEnd w:id="68"/>
       <w:bookmarkEnd w:id="69"/>
+      <w:bookmarkEnd w:id="70"/>
     </w:p>
     <w:p>
       <w:pPr>
@@ -16470,8 +17014,8 @@
       <w:pPr>
         <w:pStyle w:val="Caption"/>
       </w:pPr>
-      <w:bookmarkStart w:id="70" w:name="_Ref400877534"/>
-      <w:bookmarkStart w:id="71" w:name="_Toc401059675"/>
+      <w:bookmarkStart w:id="71" w:name="_Ref400877534"/>
+      <w:bookmarkStart w:id="72" w:name="_Toc401146555"/>
       <w:r>
         <w:t xml:space="preserve">Figure </w:t>
       </w:r>
@@ -16522,11 +17066,11 @@
       <w:r>
         <w:fldChar w:fldCharType="end"/>
       </w:r>
-      <w:bookmarkEnd w:id="70"/>
+      <w:bookmarkEnd w:id="71"/>
       <w:r>
         <w:t xml:space="preserve"> - Deployment Architecture</w:t>
       </w:r>
-      <w:bookmarkEnd w:id="71"/>
+      <w:bookmarkEnd w:id="72"/>
     </w:p>
     <w:p>
       <w:r>
@@ -16540,12 +17084,12 @@
       <w:pPr>
         <w:pStyle w:val="Heading2"/>
       </w:pPr>
-      <w:bookmarkStart w:id="72" w:name="_Toc401059640"/>
+      <w:bookmarkStart w:id="73" w:name="_Toc401146519"/>
       <w:r>
         <w:lastRenderedPageBreak/>
         <w:t>Non-Functional Aspects</w:t>
       </w:r>
-      <w:bookmarkEnd w:id="72"/>
+      <w:bookmarkEnd w:id="73"/>
     </w:p>
     <w:p>
       <w:pPr>
@@ -16554,14 +17098,14 @@
           <w:lang w:eastAsia="ja-JP"/>
         </w:rPr>
       </w:pPr>
-      <w:bookmarkStart w:id="73" w:name="_Toc401059641"/>
+      <w:bookmarkStart w:id="74" w:name="_Toc401146520"/>
       <w:r>
         <w:rPr>
           <w:lang w:eastAsia="ja-JP"/>
         </w:rPr>
         <w:t>Scalability</w:t>
       </w:r>
-      <w:bookmarkEnd w:id="73"/>
+      <w:bookmarkEnd w:id="74"/>
     </w:p>
     <w:p>
       <w:pPr>
@@ -16740,14 +17284,14 @@
           <w:lang w:eastAsia="ja-JP"/>
         </w:rPr>
       </w:pPr>
-      <w:bookmarkStart w:id="74" w:name="_Toc401059642"/>
+      <w:bookmarkStart w:id="75" w:name="_Toc401146521"/>
       <w:r>
         <w:rPr>
           <w:lang w:eastAsia="ja-JP"/>
         </w:rPr>
         <w:t>Fault Tolerance</w:t>
       </w:r>
-      <w:bookmarkEnd w:id="74"/>
+      <w:bookmarkEnd w:id="75"/>
     </w:p>
     <w:p>
       <w:pPr>
@@ -16857,16 +17401,16 @@
           <w:lang w:eastAsia="ja-JP"/>
         </w:rPr>
       </w:pPr>
-      <w:bookmarkStart w:id="75" w:name="_Toc401059643"/>
       <w:bookmarkStart w:id="76" w:name="_Ref401063925"/>
+      <w:bookmarkStart w:id="77" w:name="_Toc401146522"/>
       <w:r>
         <w:rPr>
           <w:lang w:eastAsia="ja-JP"/>
         </w:rPr>
         <w:t>Testability</w:t>
       </w:r>
-      <w:bookmarkEnd w:id="75"/>
       <w:bookmarkEnd w:id="76"/>
+      <w:bookmarkEnd w:id="77"/>
     </w:p>
     <w:p>
       <w:pPr>
@@ -17067,19 +17611,39 @@
     </w:p>
     <w:p>
       <w:pPr>
+        <w:rPr>
+          <w:rFonts w:asciiTheme="majorHAnsi" w:eastAsiaTheme="majorEastAsia" w:hAnsiTheme="majorHAnsi" w:cstheme="majorBidi"/>
+          <w:b/>
+          <w:bCs/>
+          <w:color w:val="365F91" w:themeColor="accent1" w:themeShade="BF"/>
+          <w:sz w:val="48"/>
+          <w:szCs w:val="28"/>
+          <w:lang w:eastAsia="ja-JP"/>
+        </w:rPr>
+      </w:pPr>
+      <w:r>
+        <w:rPr>
+          <w:lang w:eastAsia="ja-JP"/>
+        </w:rPr>
+        <w:br w:type="page"/>
+      </w:r>
+    </w:p>
+    <w:p>
+      <w:pPr>
         <w:pStyle w:val="Heading1"/>
         <w:rPr>
           <w:lang w:eastAsia="ja-JP"/>
         </w:rPr>
       </w:pPr>
-      <w:bookmarkStart w:id="77" w:name="_Toc401059644"/>
-      <w:r>
-        <w:rPr>
-          <w:lang w:eastAsia="ja-JP"/>
-        </w:rPr>
+      <w:bookmarkStart w:id="78" w:name="_Toc401146523"/>
+      <w:r>
+        <w:rPr>
+          <w:lang w:eastAsia="ja-JP"/>
+        </w:rPr>
+        <w:lastRenderedPageBreak/>
         <w:t>Test Plan</w:t>
       </w:r>
-      <w:bookmarkEnd w:id="77"/>
+      <w:bookmarkEnd w:id="78"/>
     </w:p>
     <w:p>
       <w:pPr>
@@ -17378,7 +17942,7 @@
           <w:lang w:eastAsia="ja-JP"/>
         </w:rPr>
       </w:pPr>
-      <w:bookmarkStart w:id="78" w:name="_Toc401059645"/>
+      <w:bookmarkStart w:id="79" w:name="_Toc401146524"/>
       <w:r>
         <w:rPr>
           <w:lang w:eastAsia="ja-JP"/>
@@ -17386,19 +17950,63 @@
         <w:lastRenderedPageBreak/>
         <w:t>Conclusions</w:t>
       </w:r>
-      <w:bookmarkEnd w:id="78"/>
-    </w:p>
-    <w:p>
-      <w:pPr>
-        <w:rPr>
-          <w:lang w:eastAsia="ja-JP"/>
-        </w:rPr>
-      </w:pPr>
-      <w:r>
-        <w:rPr>
-          <w:lang w:eastAsia="ja-JP"/>
-        </w:rPr>
-        <w:t>TBD</w:t>
+      <w:bookmarkEnd w:id="79"/>
+    </w:p>
+    <w:p>
+      <w:pPr>
+        <w:rPr>
+          <w:lang w:eastAsia="ja-JP"/>
+        </w:rPr>
+      </w:pPr>
+      <w:r>
+        <w:rPr>
+          <w:lang w:eastAsia="ja-JP"/>
+        </w:rPr>
+        <w:t>In this document, we drafted main architecture principles that should guide the development of SPEEDD prototype. The architecture follows the event-driven style enabling highly composable loosely coupled dynamic system that would be easy to build and test by a distributed team. Our implementation will be based on two mainstream technologies – Storm and Kafka, for stream processing and event bus implementation respectively.</w:t>
+      </w:r>
+      <w:r>
+        <w:rPr>
+          <w:lang w:eastAsia="ja-JP"/>
+        </w:rPr>
+        <w:t xml:space="preserve"> The document also defines the APIs and data formats for sending events to SPEEDD, and consuming events and actions produced by SPEEDD, as well as for inter-component communication within SPEEDD runtime.</w:t>
+      </w:r>
+    </w:p>
+    <w:p>
+      <w:pPr>
+        <w:rPr>
+          <w:lang w:eastAsia="ja-JP"/>
+        </w:rPr>
+      </w:pPr>
+      <w:r>
+        <w:rPr>
+          <w:lang w:eastAsia="ja-JP"/>
+        </w:rPr>
+        <w:t xml:space="preserve">It is important to mention that architecture is a continuously evolving artifact. In course of our development work we anticipate new findings, issues, and questions that will lead to revision of some architectural decisions. We believe that the architectural foundation documented here is agile enough to allow </w:t>
+      </w:r>
+      <w:r>
+        <w:rPr>
+          <w:lang w:eastAsia="ja-JP"/>
+        </w:rPr>
+        <w:t xml:space="preserve">and facilitate </w:t>
+      </w:r>
+      <w:r>
+        <w:rPr>
+          <w:lang w:eastAsia="ja-JP"/>
+        </w:rPr>
+        <w:t>these changes.</w:t>
+      </w:r>
+    </w:p>
+    <w:p>
+      <w:pPr>
+        <w:rPr>
+          <w:lang w:eastAsia="ja-JP"/>
+        </w:rPr>
+      </w:pPr>
+      <w:r>
+        <w:rPr>
+          <w:lang w:eastAsia="ja-JP"/>
+        </w:rPr>
+        <w:br w:type="page"/>
       </w:r>
     </w:p>
     <w:p>
@@ -17408,11 +18016,12 @@
           <w:lang w:eastAsia="ja-JP"/>
         </w:rPr>
       </w:pPr>
-      <w:bookmarkStart w:id="79" w:name="_Toc401059646"/>
-      <w:r>
-        <w:rPr>
-          <w:lang w:eastAsia="ja-JP"/>
-        </w:rPr>
+      <w:bookmarkStart w:id="80" w:name="_Toc401146525"/>
+      <w:r>
+        <w:rPr>
+          <w:lang w:eastAsia="ja-JP"/>
+        </w:rPr>
+        <w:lastRenderedPageBreak/>
         <w:t>Appendix</w:t>
       </w:r>
       <w:r>
@@ -17421,7 +18030,7 @@
         </w:rPr>
         <w:t xml:space="preserve"> – Technology Evaluation</w:t>
       </w:r>
-      <w:bookmarkEnd w:id="79"/>
+      <w:bookmarkEnd w:id="80"/>
     </w:p>
     <w:p>
       <w:r>
@@ -17440,13 +18049,13 @@
         <w:ind w:left="709" w:hanging="709"/>
         <w:contextualSpacing w:val="0"/>
       </w:pPr>
-      <w:bookmarkStart w:id="80" w:name="_Toc399660693"/>
-      <w:bookmarkStart w:id="81" w:name="_Toc401059647"/>
+      <w:bookmarkStart w:id="81" w:name="_Toc399660693"/>
+      <w:bookmarkStart w:id="82" w:name="_Toc401146526"/>
       <w:r>
         <w:t>Stream Processing – requirements and evaluation criteria</w:t>
       </w:r>
-      <w:bookmarkEnd w:id="80"/>
       <w:bookmarkEnd w:id="81"/>
+      <w:bookmarkEnd w:id="82"/>
     </w:p>
     <w:p>
       <w:pPr>
@@ -17837,7 +18446,6 @@
         <w:rPr>
           <w:lang w:eastAsia="ja-JP"/>
         </w:rPr>
-        <w:lastRenderedPageBreak/>
         <w:t>Maturity</w:t>
       </w:r>
     </w:p>
@@ -17892,6 +18500,7 @@
         <w:rPr>
           <w:lang w:eastAsia="ja-JP"/>
         </w:rPr>
+        <w:lastRenderedPageBreak/>
         <w:t>We are interested to collaborate with FERARI</w:t>
       </w:r>
       <w:r>
@@ -17932,13 +18541,13 @@
         <w:ind w:left="709" w:hanging="709"/>
         <w:contextualSpacing w:val="0"/>
       </w:pPr>
-      <w:bookmarkStart w:id="82" w:name="_Toc399660694"/>
-      <w:bookmarkStart w:id="83" w:name="_Toc401059648"/>
+      <w:bookmarkStart w:id="83" w:name="_Toc399660694"/>
+      <w:bookmarkStart w:id="84" w:name="_Toc401146527"/>
       <w:r>
         <w:t>Storm</w:t>
       </w:r>
-      <w:bookmarkEnd w:id="82"/>
       <w:bookmarkEnd w:id="83"/>
+      <w:bookmarkEnd w:id="84"/>
     </w:p>
     <w:p>
       <w:pPr>
@@ -18402,7 +19011,8 @@
         <w:pStyle w:val="Caption"/>
         <w:jc w:val="center"/>
       </w:pPr>
-      <w:bookmarkStart w:id="84" w:name="_Ref401073867"/>
+      <w:bookmarkStart w:id="85" w:name="_Ref401073867"/>
+      <w:bookmarkStart w:id="86" w:name="_Toc401146556"/>
       <w:r>
         <w:t xml:space="preserve">Figure </w:t>
       </w:r>
@@ -18453,7 +19063,7 @@
       <w:r>
         <w:fldChar w:fldCharType="end"/>
       </w:r>
-      <w:bookmarkEnd w:id="84"/>
+      <w:bookmarkEnd w:id="85"/>
       <w:r>
         <w:t xml:space="preserve"> - Storm Topology</w:t>
       </w:r>
@@ -18463,6 +19073,7 @@
         </w:rPr>
         <w:footnoteReference w:id="14"/>
       </w:r>
+      <w:bookmarkEnd w:id="86"/>
     </w:p>
     <w:p>
       <w:pPr>
@@ -18702,7 +19313,8 @@
           <w:lang w:eastAsia="ja-JP"/>
         </w:rPr>
       </w:pPr>
-      <w:bookmarkStart w:id="85" w:name="_Ref401075492"/>
+      <w:bookmarkStart w:id="87" w:name="_Ref401075492"/>
+      <w:bookmarkStart w:id="88" w:name="_Toc401146557"/>
       <w:r>
         <w:t xml:space="preserve">Figure </w:t>
       </w:r>
@@ -18753,7 +19365,7 @@
       <w:r>
         <w:fldChar w:fldCharType="end"/>
       </w:r>
-      <w:bookmarkEnd w:id="85"/>
+      <w:bookmarkEnd w:id="87"/>
       <w:r>
         <w:t xml:space="preserve"> - Storm Parallelization</w:t>
       </w:r>
@@ -18763,6 +19375,7 @@
         </w:rPr>
         <w:footnoteReference w:id="15"/>
       </w:r>
+      <w:bookmarkEnd w:id="88"/>
     </w:p>
     <w:p>
       <w:pPr>
@@ -18933,13 +19546,13 @@
         <w:ind w:left="709" w:hanging="709"/>
         <w:contextualSpacing w:val="0"/>
       </w:pPr>
-      <w:bookmarkStart w:id="86" w:name="_Toc399660695"/>
-      <w:bookmarkStart w:id="87" w:name="_Toc401059649"/>
+      <w:bookmarkStart w:id="89" w:name="_Toc399660695"/>
+      <w:bookmarkStart w:id="90" w:name="_Toc401146528"/>
       <w:r>
         <w:t>Akka</w:t>
       </w:r>
-      <w:bookmarkEnd w:id="86"/>
-      <w:bookmarkEnd w:id="87"/>
+      <w:bookmarkEnd w:id="89"/>
+      <w:bookmarkEnd w:id="90"/>
     </w:p>
     <w:p>
       <w:pPr>
@@ -19249,7 +19862,8 @@
           <w:lang w:eastAsia="ja-JP"/>
         </w:rPr>
       </w:pPr>
-      <w:bookmarkStart w:id="88" w:name="_Ref401134275"/>
+      <w:bookmarkStart w:id="91" w:name="_Ref401134275"/>
+      <w:bookmarkStart w:id="92" w:name="_Toc401146558"/>
       <w:r>
         <w:t xml:space="preserve">Figure </w:t>
       </w:r>
@@ -19300,7 +19914,7 @@
       <w:r>
         <w:fldChar w:fldCharType="end"/>
       </w:r>
-      <w:bookmarkEnd w:id="88"/>
+      <w:bookmarkEnd w:id="91"/>
       <w:r>
         <w:t xml:space="preserve"> - Akka Actors Hierarchy</w:t>
       </w:r>
@@ -19310,6 +19924,7 @@
         </w:rPr>
         <w:footnoteReference w:id="19"/>
       </w:r>
+      <w:bookmarkEnd w:id="92"/>
     </w:p>
     <w:p>
       <w:pPr>
@@ -19554,14 +20169,14 @@
         <w:ind w:left="709" w:hanging="709"/>
         <w:contextualSpacing w:val="0"/>
       </w:pPr>
-      <w:bookmarkStart w:id="89" w:name="_Toc399660696"/>
-      <w:bookmarkStart w:id="90" w:name="_Toc401059650"/>
+      <w:bookmarkStart w:id="93" w:name="_Toc399660696"/>
+      <w:bookmarkStart w:id="94" w:name="_Toc401146529"/>
       <w:r>
         <w:t>Spark Streaming</w:t>
       </w:r>
-      <w:bookmarkStart w:id="91" w:name="_Toc399660697"/>
-      <w:bookmarkEnd w:id="89"/>
-      <w:bookmarkEnd w:id="90"/>
+      <w:bookmarkStart w:id="95" w:name="_Toc399660697"/>
+      <w:bookmarkEnd w:id="93"/>
+      <w:bookmarkEnd w:id="94"/>
     </w:p>
     <w:p>
       <w:pPr>
@@ -19820,7 +20435,8 @@
       <w:pPr>
         <w:pStyle w:val="Caption"/>
       </w:pPr>
-      <w:bookmarkStart w:id="92" w:name="_Ref401141100"/>
+      <w:bookmarkStart w:id="96" w:name="_Ref401141100"/>
+      <w:bookmarkStart w:id="97" w:name="_Toc401146559"/>
       <w:r>
         <w:t xml:space="preserve">Figure </w:t>
       </w:r>
@@ -19871,10 +20487,11 @@
       <w:r>
         <w:fldChar w:fldCharType="end"/>
       </w:r>
-      <w:bookmarkEnd w:id="92"/>
+      <w:bookmarkEnd w:id="96"/>
       <w:r>
         <w:t xml:space="preserve"> - D-Stream is a major concept in Spark Streaming</w:t>
       </w:r>
+      <w:bookmarkEnd w:id="97"/>
     </w:p>
     <w:p>
       <w:pPr>
@@ -20034,8 +20651,8 @@
         <w:ind w:left="709" w:hanging="709"/>
         <w:contextualSpacing w:val="0"/>
       </w:pPr>
-      <w:bookmarkStart w:id="93" w:name="_Ref399941180"/>
-      <w:bookmarkStart w:id="94" w:name="_Toc401059651"/>
+      <w:bookmarkStart w:id="98" w:name="_Ref399941180"/>
+      <w:bookmarkStart w:id="99" w:name="_Toc401146530"/>
       <w:r>
         <w:t>Streaming technolog</w:t>
       </w:r>
@@ -20051,6 +20668,7 @@
       <w:r>
         <w:t xml:space="preserve"> conclusion</w:t>
       </w:r>
+      <w:bookmarkEnd w:id="99"/>
     </w:p>
     <w:p>
       <w:pPr>
@@ -20159,12 +20777,13 @@
         <w:ind w:left="709" w:hanging="709"/>
         <w:contextualSpacing w:val="0"/>
       </w:pPr>
+      <w:bookmarkStart w:id="100" w:name="_Toc401146531"/>
       <w:r>
         <w:t>Choice of the Messaging Platform</w:t>
       </w:r>
-      <w:bookmarkEnd w:id="91"/>
-      <w:bookmarkEnd w:id="93"/>
-      <w:bookmarkEnd w:id="94"/>
+      <w:bookmarkEnd w:id="95"/>
+      <w:bookmarkEnd w:id="98"/>
+      <w:bookmarkEnd w:id="100"/>
     </w:p>
     <w:p>
       <w:pPr>
@@ -20626,16 +21245,28 @@
         </w:rPr>
         <w:t>Based on the above, our Kafka seems to be the best choice for the event bus infrastructure.</w:t>
       </w:r>
-      <w:bookmarkStart w:id="95" w:name="_GoBack"/>
-      <w:bookmarkEnd w:id="95"/>
+    </w:p>
+    <w:p>
+      <w:pPr>
+        <w:rPr>
+          <w:lang w:eastAsia="ja-JP"/>
+        </w:rPr>
+      </w:pPr>
+      <w:r>
+        <w:rPr>
+          <w:lang w:eastAsia="ja-JP"/>
+        </w:rPr>
+        <w:br w:type="page"/>
+      </w:r>
     </w:p>
     <w:p>
       <w:pPr>
         <w:pStyle w:val="Heading1"/>
       </w:pPr>
-      <w:bookmarkStart w:id="96" w:name="_Ref401058789"/>
-      <w:bookmarkStart w:id="97" w:name="_Toc401059652"/>
-      <w:r>
+      <w:bookmarkStart w:id="101" w:name="_Ref401058789"/>
+      <w:bookmarkStart w:id="102" w:name="_Toc401146532"/>
+      <w:r>
+        <w:lastRenderedPageBreak/>
         <w:t xml:space="preserve">Appendix – </w:t>
       </w:r>
       <w:r>
@@ -20647,8 +21278,8 @@
       <w:r>
         <w:t xml:space="preserve"> Counter</w:t>
       </w:r>
-      <w:bookmarkEnd w:id="96"/>
-      <w:bookmarkEnd w:id="97"/>
+      <w:bookmarkEnd w:id="101"/>
+      <w:bookmarkEnd w:id="102"/>
     </w:p>
     <w:p>
       <w:pPr>
@@ -20662,12 +21293,11 @@
       <w:pPr>
         <w:pStyle w:val="Heading2"/>
       </w:pPr>
-      <w:bookmarkStart w:id="98" w:name="_Toc401059653"/>
-      <w:r>
-        <w:lastRenderedPageBreak/>
+      <w:bookmarkStart w:id="103" w:name="_Toc401146533"/>
+      <w:r>
         <w:t>Objective</w:t>
       </w:r>
-      <w:bookmarkEnd w:id="98"/>
+      <w:bookmarkEnd w:id="103"/>
     </w:p>
     <w:p>
       <w:pPr>
@@ -20681,11 +21311,11 @@
       <w:pPr>
         <w:pStyle w:val="Heading2"/>
       </w:pPr>
-      <w:bookmarkStart w:id="99" w:name="_Toc401059654"/>
+      <w:bookmarkStart w:id="104" w:name="_Toc401146534"/>
       <w:r>
         <w:t>Method</w:t>
       </w:r>
-      <w:bookmarkEnd w:id="99"/>
+      <w:bookmarkEnd w:id="104"/>
     </w:p>
     <w:p>
       <w:pPr>
@@ -20727,11 +21357,11 @@
       <w:pPr>
         <w:pStyle w:val="Heading3"/>
       </w:pPr>
-      <w:bookmarkStart w:id="100" w:name="_Toc401059655"/>
+      <w:bookmarkStart w:id="105" w:name="_Toc401146535"/>
       <w:r>
         <w:t>Distributed Algorithm</w:t>
       </w:r>
-      <w:bookmarkEnd w:id="100"/>
+      <w:bookmarkEnd w:id="105"/>
     </w:p>
     <w:p>
       <w:pPr>
@@ -20746,6 +21376,7 @@
         <w:spacing w:line="360" w:lineRule="auto"/>
       </w:pPr>
       <w:r>
+        <w:lastRenderedPageBreak/>
         <w:t>As mentioned above, each node is assigned a default local threshold such that their sum is equal to the global threshold. In addition, after a violation resolution procedure has been performed for a certain client, it may be assigned a local threshold that is different from the default. Let us denote the number of nodes by</w:t>
       </w:r>
       <w:r>
@@ -20964,7 +21595,6 @@
         </w:rPr>
       </w:pPr>
       <w:r>
-        <w:lastRenderedPageBreak/>
         <w:t xml:space="preserve">When the node detects that the counter for the counter </w:t>
       </w:r>
       <m:oMath>
@@ -21390,7 +22020,7 @@
       </w:r>
       <m:oMath>
         <m:r>
-          <w:ins w:id="101" w:author="Tsachi Sharfman" w:date="2014-09-07T09:44:00Z">
+          <w:ins w:id="106" w:author="Tsachi Sharfman" w:date="2014-09-07T09:44:00Z">
             <w:rPr>
               <w:rFonts w:ascii="Cambria Math" w:eastAsia="Times New Roman" w:hAnsi="Cambria Math"/>
             </w:rPr>
@@ -21610,6 +22240,7 @@
         <w:spacing w:line="360" w:lineRule="auto"/>
       </w:pPr>
       <w:r>
+        <w:lastRenderedPageBreak/>
         <w:t xml:space="preserve">An additional issue that needs to be addressed by the nodes is as follows: assume a violation resolution process has been performed due to a threshold crossing that occurred for the phone number </w:t>
       </w:r>
       <m:oMath>
@@ -21705,7 +22336,6 @@
         </w:rPr>
       </w:pPr>
       <w:r>
-        <w:lastRenderedPageBreak/>
         <w:t xml:space="preserve">Finally, we define a mechanism for resolving race conditions. A race condition may occur if one node initiates a violation resolution process on a threshold crossing for the phone number </w:t>
       </w:r>
       <m:oMath>
@@ -21938,11 +22568,11 @@
       <w:pPr>
         <w:pStyle w:val="Heading2"/>
       </w:pPr>
-      <w:bookmarkStart w:id="102" w:name="_Toc401059656"/>
+      <w:bookmarkStart w:id="107" w:name="_Toc401146536"/>
       <w:r>
         <w:t>Architecture</w:t>
       </w:r>
-      <w:bookmarkEnd w:id="102"/>
+      <w:bookmarkEnd w:id="107"/>
     </w:p>
     <w:p>
       <w:pPr>
@@ -21975,6 +22605,7 @@
         <w:spacing w:line="360" w:lineRule="auto"/>
       </w:pPr>
       <w:r>
+        <w:lastRenderedPageBreak/>
         <w:t xml:space="preserve">Time Machine: Stores historical data from the stream aggregator and under normal circumstances emits only the latest count; </w:t>
       </w:r>
     </w:p>
@@ -22012,7 +22643,6 @@
         <w:spacing w:line="360" w:lineRule="auto"/>
       </w:pPr>
       <w:r>
-        <w:lastRenderedPageBreak/>
         <w:t xml:space="preserve">The stream aggregator receives the events and maintains a counter for each phone number representing the number of events for that client in the time window. We refer to these counters as the </w:t>
       </w:r>
       <w:r>
@@ -22065,11 +22695,11 @@
       <w:pPr>
         <w:pStyle w:val="Heading3"/>
       </w:pPr>
-      <w:bookmarkStart w:id="103" w:name="_Toc401059657"/>
+      <w:bookmarkStart w:id="108" w:name="_Toc401146537"/>
       <w:r>
         <w:t>Messages</w:t>
       </w:r>
-      <w:bookmarkEnd w:id="103"/>
+      <w:bookmarkEnd w:id="108"/>
     </w:p>
     <w:p>
       <w:pPr>
@@ -22185,6 +22815,7 @@
           <w:b/>
           <w:bCs/>
         </w:rPr>
+        <w:lastRenderedPageBreak/>
         <w:t>New Threshold Message</w:t>
       </w:r>
       <w:r>
@@ -22212,12 +22843,11 @@
       <w:pPr>
         <w:pStyle w:val="Heading2"/>
       </w:pPr>
-      <w:bookmarkStart w:id="104" w:name="_Toc401059658"/>
-      <w:r>
-        <w:lastRenderedPageBreak/>
+      <w:bookmarkStart w:id="109" w:name="_Toc401146538"/>
+      <w:r>
         <w:t>Diagrams</w:t>
       </w:r>
-      <w:bookmarkEnd w:id="104"/>
+      <w:bookmarkEnd w:id="109"/>
       <w:r>
         <w:t xml:space="preserve"> </w:t>
       </w:r>
@@ -22286,7 +22916,7 @@
       <w:pPr>
         <w:pStyle w:val="Caption"/>
       </w:pPr>
-      <w:bookmarkStart w:id="105" w:name="_Toc401059676"/>
+      <w:bookmarkStart w:id="110" w:name="_Toc401146560"/>
       <w:r>
         <w:t xml:space="preserve">Figure </w:t>
       </w:r>
@@ -22340,7 +22970,7 @@
       <w:r>
         <w:t xml:space="preserve"> – components when events are CDRs arrival</w:t>
       </w:r>
-      <w:bookmarkEnd w:id="105"/>
+      <w:bookmarkEnd w:id="110"/>
     </w:p>
     <w:p>
       <w:pPr>
@@ -22352,6 +22982,7 @@
       </w:pPr>
     </w:p>
     <w:p/>
+    <w:bookmarkEnd w:id="0"/>
     <w:p/>
     <w:sectPr>
       <w:pgSz w:w="12240" w:h="15840"/>
@@ -23045,7 +23676,7 @@
           <w:rPr>
             <w:noProof/>
           </w:rPr>
-          <w:t>39</w:t>
+          <w:t>19</w:t>
         </w:r>
         <w:r>
           <w:rPr>
@@ -23106,7 +23737,7 @@
           <w:rPr>
             <w:noProof/>
           </w:rPr>
-          <w:t>6</w:t>
+          <w:t>7</w:t>
         </w:r>
         <w:r>
           <w:fldChar w:fldCharType="end"/>
@@ -29937,7 +30568,7 @@
 </file>
 
 <file path=customXml/itemProps1.xml><?xml version="1.0" encoding="utf-8"?>
-<ds:datastoreItem xmlns:ds="http://schemas.openxmlformats.org/officeDocument/2006/customXml" ds:itemID="{36BADBBC-7922-4A34-89B3-208DF632BBD6}">
+<ds:datastoreItem xmlns:ds="http://schemas.openxmlformats.org/officeDocument/2006/customXml" ds:itemID="{4BC7D34B-5AC4-450D-BF70-C2DFD3E71859}">
   <ds:schemaRefs>
     <ds:schemaRef ds:uri="http://schemas.openxmlformats.org/officeDocument/2006/bibliography"/>
   </ds:schemaRefs>

</xml_diff>